<commit_message>
- aggiunta data nel template corso sicurezza
</commit_message>
<xml_diff>
--- a/server_static/sicurezza_templates/attestato_formazione_generica.docx
+++ b/server_static/sicurezza_templates/attestato_formazione_generica.docx
@@ -1,6 +1,6 @@
 
 <file path=word/document.xml><?xml version="1.0" encoding="utf-8"?>
-<w:document xmlns:wpc="http://schemas.microsoft.com/office/word/2010/wordprocessingCanvas" xmlns:cx="http://schemas.microsoft.com/office/drawing/2014/chartex" xmlns:cx1="http://schemas.microsoft.com/office/drawing/2015/9/8/chartex" xmlns:cx2="http://schemas.microsoft.com/office/drawing/2015/10/21/chartex" xmlns:cx3="http://schemas.microsoft.com/office/drawing/2016/5/9/chartex" xmlns:cx4="http://schemas.microsoft.com/office/drawing/2016/5/10/chartex" xmlns:cx5="http://schemas.microsoft.com/office/drawing/2016/5/11/chartex" xmlns:cx6="http://schemas.microsoft.com/office/drawing/2016/5/12/chartex" xmlns:cx7="http://schemas.microsoft.com/office/drawing/2016/5/13/chartex" xmlns:cx8="http://schemas.microsoft.com/office/drawing/2016/5/14/chartex" xmlns:mc="http://schemas.openxmlformats.org/markup-compatibility/2006" xmlns:aink="http://schemas.microsoft.com/office/drawing/2016/ink" xmlns:am3d="http://schemas.microsoft.com/office/drawing/2017/model3d" xmlns:o="urn:schemas-microsoft-com:office:office" xmlns:r="http://schemas.openxmlformats.org/officeDocument/2006/relationships" xmlns:m="http://schemas.openxmlformats.org/officeDocument/2006/math" xmlns:v="urn:schemas-microsoft-com:vml" xmlns:wp14="http://schemas.microsoft.com/office/word/2010/wordprocessingDrawing" xmlns:wp="http://schemas.openxmlformats.org/drawingml/2006/wordprocessingDrawing" xmlns:w10="urn:schemas-microsoft-com:office:word" xmlns:w="http://schemas.openxmlformats.org/wordprocessingml/2006/main" xmlns:w14="http://schemas.microsoft.com/office/word/2010/wordml" xmlns:w15="http://schemas.microsoft.com/office/word/2012/wordml" xmlns:w16cid="http://schemas.microsoft.com/office/word/2016/wordml/cid" xmlns:w16se="http://schemas.microsoft.com/office/word/2015/wordml/symex" xmlns:wpg="http://schemas.microsoft.com/office/word/2010/wordprocessingGroup" xmlns:wpi="http://schemas.microsoft.com/office/word/2010/wordprocessingInk" xmlns:wne="http://schemas.microsoft.com/office/word/2006/wordml" xmlns:wps="http://schemas.microsoft.com/office/word/2010/wordprocessingShape" mc:Ignorable="w14 w15 w16se w16cid wp14">
+<w:document xmlns:wpc="http://schemas.microsoft.com/office/word/2010/wordprocessingCanvas" xmlns:cx="http://schemas.microsoft.com/office/drawing/2014/chartex" xmlns:cx1="http://schemas.microsoft.com/office/drawing/2015/9/8/chartex" xmlns:cx2="http://schemas.microsoft.com/office/drawing/2015/10/21/chartex" xmlns:cx3="http://schemas.microsoft.com/office/drawing/2016/5/9/chartex" xmlns:cx4="http://schemas.microsoft.com/office/drawing/2016/5/10/chartex" xmlns:cx5="http://schemas.microsoft.com/office/drawing/2016/5/11/chartex" xmlns:cx6="http://schemas.microsoft.com/office/drawing/2016/5/12/chartex" xmlns:cx7="http://schemas.microsoft.com/office/drawing/2016/5/13/chartex" xmlns:cx8="http://schemas.microsoft.com/office/drawing/2016/5/14/chartex" xmlns:mc="http://schemas.openxmlformats.org/markup-compatibility/2006" xmlns:aink="http://schemas.microsoft.com/office/drawing/2016/ink" xmlns:am3d="http://schemas.microsoft.com/office/drawing/2017/model3d" xmlns:o="urn:schemas-microsoft-com:office:office" xmlns:oel="http://schemas.microsoft.com/office/2019/extlst" xmlns:r="http://schemas.openxmlformats.org/officeDocument/2006/relationships" xmlns:m="http://schemas.openxmlformats.org/officeDocument/2006/math" xmlns:v="urn:schemas-microsoft-com:vml" xmlns:wp14="http://schemas.microsoft.com/office/word/2010/wordprocessingDrawing" xmlns:wp="http://schemas.openxmlformats.org/drawingml/2006/wordprocessingDrawing" xmlns:w10="urn:schemas-microsoft-com:office:word" xmlns:w="http://schemas.openxmlformats.org/wordprocessingml/2006/main" xmlns:w14="http://schemas.microsoft.com/office/word/2010/wordml" xmlns:w15="http://schemas.microsoft.com/office/word/2012/wordml" xmlns:w16cex="http://schemas.microsoft.com/office/word/2018/wordml/cex" xmlns:w16cid="http://schemas.microsoft.com/office/word/2016/wordml/cid" xmlns:w16="http://schemas.microsoft.com/office/word/2018/wordml" xmlns:w16sdtdh="http://schemas.microsoft.com/office/word/2020/wordml/sdtdatahash" xmlns:w16se="http://schemas.microsoft.com/office/word/2015/wordml/symex" xmlns:wpg="http://schemas.microsoft.com/office/word/2010/wordprocessingGroup" xmlns:wpi="http://schemas.microsoft.com/office/word/2010/wordprocessingInk" xmlns:wne="http://schemas.microsoft.com/office/word/2006/wordml" xmlns:wps="http://schemas.microsoft.com/office/word/2010/wordprocessingShape" mc:Ignorable="w14 w15 w16se w16cid w16 w16cex w16sdtdh wp14">
   <w:body>
     <w:p/>
     <w:p/>
@@ -99,8 +99,6 @@
           <w:szCs w:val="22"/>
         </w:rPr>
       </w:pPr>
-      <w:bookmarkStart w:id="0" w:name="_GoBack"/>
-      <w:bookmarkEnd w:id="0"/>
       <w:r>
         <w:rPr>
           <w:rFonts w:ascii="Garamond" w:hAnsi="Garamond"/>
@@ -153,79 +151,37 @@
         <w:rPr>
           <w:rFonts w:ascii="Garamond" w:hAnsi="Garamond"/>
         </w:rPr>
-        <w:t xml:space="preserve"> {</w:t>
-      </w:r>
-      <w:proofErr w:type="spellStart"/>
+        <w:t xml:space="preserve"> {natoIl}</w:t>
+      </w:r>
       <w:r>
         <w:rPr>
           <w:rFonts w:ascii="Garamond" w:hAnsi="Garamond"/>
         </w:rPr>
-        <w:t>natoIl</w:t>
-      </w:r>
-      <w:proofErr w:type="spellEnd"/>
+        <w:t xml:space="preserve"> </w:t>
+      </w:r>
       <w:r>
         <w:rPr>
           <w:rFonts w:ascii="Garamond" w:hAnsi="Garamond"/>
         </w:rPr>
-        <w:t>}</w:t>
+        <w:t>a</w:t>
       </w:r>
       <w:r>
         <w:rPr>
           <w:rFonts w:ascii="Garamond" w:hAnsi="Garamond"/>
         </w:rPr>
+        <w:t xml:space="preserve"> {natoA}</w:t>
+      </w:r>
+      <w:r>
+        <w:rPr>
+          <w:rFonts w:ascii="Garamond" w:hAnsi="Garamond"/>
+        </w:rPr>
         <w:t xml:space="preserve"> </w:t>
       </w:r>
       <w:r>
         <w:rPr>
           <w:rFonts w:ascii="Garamond" w:hAnsi="Garamond"/>
         </w:rPr>
-        <w:t>a</w:t>
-      </w:r>
-      <w:r>
-        <w:rPr>
-          <w:rFonts w:ascii="Garamond" w:hAnsi="Garamond"/>
-        </w:rPr>
-        <w:t xml:space="preserve"> {</w:t>
-      </w:r>
-      <w:proofErr w:type="spellStart"/>
-      <w:r>
-        <w:rPr>
-          <w:rFonts w:ascii="Garamond" w:hAnsi="Garamond"/>
-        </w:rPr>
-        <w:t>natoA</w:t>
-      </w:r>
-      <w:proofErr w:type="spellEnd"/>
-      <w:r>
-        <w:rPr>
-          <w:rFonts w:ascii="Garamond" w:hAnsi="Garamond"/>
-        </w:rPr>
-        <w:t>}</w:t>
-      </w:r>
-      <w:r>
-        <w:rPr>
-          <w:rFonts w:ascii="Garamond" w:hAnsi="Garamond"/>
-        </w:rPr>
-        <w:t xml:space="preserve"> </w:t>
-      </w:r>
-      <w:r>
-        <w:rPr>
-          <w:rFonts w:ascii="Garamond" w:hAnsi="Garamond"/>
-        </w:rPr>
-        <w:t>{</w:t>
-      </w:r>
-      <w:proofErr w:type="spellStart"/>
-      <w:r>
-        <w:rPr>
-          <w:rFonts w:ascii="Garamond" w:hAnsi="Garamond"/>
-        </w:rPr>
-        <w:t>codiceF</w:t>
-      </w:r>
-      <w:proofErr w:type="spellEnd"/>
-      <w:r>
-        <w:rPr>
-          <w:rFonts w:ascii="Garamond" w:hAnsi="Garamond"/>
-        </w:rPr>
-        <w:t>}</w:t>
+        <w:t>{codiceF}</w:t>
       </w:r>
     </w:p>
     <w:p>
@@ -347,7 +303,19 @@
         <w:rPr>
           <w:rFonts w:ascii="Garamond" w:hAnsi="Garamond"/>
         </w:rPr>
-        <w:t>superando il test scritto di verifica in data (durata corso 4 ore)</w:t>
+        <w:t>superando il test scritto di verifica in data</w:t>
+      </w:r>
+      <w:r>
+        <w:rPr>
+          <w:rFonts w:ascii="Garamond" w:hAnsi="Garamond"/>
+        </w:rPr>
+        <w:t xml:space="preserve"> {today}</w:t>
+      </w:r>
+      <w:r>
+        <w:rPr>
+          <w:rFonts w:ascii="Garamond" w:hAnsi="Garamond"/>
+        </w:rPr>
+        <w:t xml:space="preserve"> (durata corso 4 ore)</w:t>
       </w:r>
     </w:p>
     <w:p>
@@ -801,7 +769,7 @@
         <mc:AlternateContent>
           <mc:Choice Requires="wps">
             <w:drawing>
-              <wp:anchor distT="0" distB="0" distL="114300" distR="114300" simplePos="0" relativeHeight="251657728" behindDoc="0" locked="0" layoutInCell="1" allowOverlap="1">
+              <wp:anchor distT="0" distB="0" distL="114300" distR="114300" simplePos="0" relativeHeight="251657728" behindDoc="0" locked="0" layoutInCell="1" allowOverlap="1" wp14:anchorId="0DAC4666" wp14:editId="25156D74">
                 <wp:simplePos x="0" y="0"/>
                 <wp:positionH relativeFrom="column">
                   <wp:posOffset>687705</wp:posOffset>
@@ -883,6 +851,12 @@
         </w:rPr>
         <w:t xml:space="preserve">Torino, </w:t>
       </w:r>
+      <w:r>
+        <w:rPr>
+          <w:rFonts w:ascii="Garamond" w:hAnsi="Garamond" w:cs="Arial"/>
+        </w:rPr>
+        <w:t>{today}</w:t>
+      </w:r>
     </w:p>
     <w:p>
       <w:pPr>
@@ -1194,7 +1168,7 @@
 </file>
 
 <file path=word/endnotes.xml><?xml version="1.0" encoding="utf-8"?>
-<w:endnotes xmlns:wpc="http://schemas.microsoft.com/office/word/2010/wordprocessingCanvas" xmlns:cx="http://schemas.microsoft.com/office/drawing/2014/chartex" xmlns:cx1="http://schemas.microsoft.com/office/drawing/2015/9/8/chartex" xmlns:cx2="http://schemas.microsoft.com/office/drawing/2015/10/21/chartex" xmlns:cx3="http://schemas.microsoft.com/office/drawing/2016/5/9/chartex" xmlns:cx4="http://schemas.microsoft.com/office/drawing/2016/5/10/chartex" xmlns:cx5="http://schemas.microsoft.com/office/drawing/2016/5/11/chartex" xmlns:cx6="http://schemas.microsoft.com/office/drawing/2016/5/12/chartex" xmlns:cx7="http://schemas.microsoft.com/office/drawing/2016/5/13/chartex" xmlns:cx8="http://schemas.microsoft.com/office/drawing/2016/5/14/chartex" xmlns:mc="http://schemas.openxmlformats.org/markup-compatibility/2006" xmlns:aink="http://schemas.microsoft.com/office/drawing/2016/ink" xmlns:am3d="http://schemas.microsoft.com/office/drawing/2017/model3d" xmlns:o="urn:schemas-microsoft-com:office:office" xmlns:r="http://schemas.openxmlformats.org/officeDocument/2006/relationships" xmlns:m="http://schemas.openxmlformats.org/officeDocument/2006/math" xmlns:v="urn:schemas-microsoft-com:vml" xmlns:wp14="http://schemas.microsoft.com/office/word/2010/wordprocessingDrawing" xmlns:wp="http://schemas.openxmlformats.org/drawingml/2006/wordprocessingDrawing" xmlns:w10="urn:schemas-microsoft-com:office:word" xmlns:w="http://schemas.openxmlformats.org/wordprocessingml/2006/main" xmlns:w14="http://schemas.microsoft.com/office/word/2010/wordml" xmlns:w15="http://schemas.microsoft.com/office/word/2012/wordml" xmlns:w16cid="http://schemas.microsoft.com/office/word/2016/wordml/cid" xmlns:w16se="http://schemas.microsoft.com/office/word/2015/wordml/symex" xmlns:wpg="http://schemas.microsoft.com/office/word/2010/wordprocessingGroup" xmlns:wpi="http://schemas.microsoft.com/office/word/2010/wordprocessingInk" xmlns:wne="http://schemas.microsoft.com/office/word/2006/wordml" xmlns:wps="http://schemas.microsoft.com/office/word/2010/wordprocessingShape" mc:Ignorable="w14 w15 w16se w16cid wp14">
+<w:endnotes xmlns:wpc="http://schemas.microsoft.com/office/word/2010/wordprocessingCanvas" xmlns:cx="http://schemas.microsoft.com/office/drawing/2014/chartex" xmlns:cx1="http://schemas.microsoft.com/office/drawing/2015/9/8/chartex" xmlns:cx2="http://schemas.microsoft.com/office/drawing/2015/10/21/chartex" xmlns:cx3="http://schemas.microsoft.com/office/drawing/2016/5/9/chartex" xmlns:cx4="http://schemas.microsoft.com/office/drawing/2016/5/10/chartex" xmlns:cx5="http://schemas.microsoft.com/office/drawing/2016/5/11/chartex" xmlns:cx6="http://schemas.microsoft.com/office/drawing/2016/5/12/chartex" xmlns:cx7="http://schemas.microsoft.com/office/drawing/2016/5/13/chartex" xmlns:cx8="http://schemas.microsoft.com/office/drawing/2016/5/14/chartex" xmlns:mc="http://schemas.openxmlformats.org/markup-compatibility/2006" xmlns:aink="http://schemas.microsoft.com/office/drawing/2016/ink" xmlns:am3d="http://schemas.microsoft.com/office/drawing/2017/model3d" xmlns:o="urn:schemas-microsoft-com:office:office" xmlns:oel="http://schemas.microsoft.com/office/2019/extlst" xmlns:r="http://schemas.openxmlformats.org/officeDocument/2006/relationships" xmlns:m="http://schemas.openxmlformats.org/officeDocument/2006/math" xmlns:v="urn:schemas-microsoft-com:vml" xmlns:wp14="http://schemas.microsoft.com/office/word/2010/wordprocessingDrawing" xmlns:wp="http://schemas.openxmlformats.org/drawingml/2006/wordprocessingDrawing" xmlns:w10="urn:schemas-microsoft-com:office:word" xmlns:w="http://schemas.openxmlformats.org/wordprocessingml/2006/main" xmlns:w14="http://schemas.microsoft.com/office/word/2010/wordml" xmlns:w15="http://schemas.microsoft.com/office/word/2012/wordml" xmlns:w16cex="http://schemas.microsoft.com/office/word/2018/wordml/cex" xmlns:w16cid="http://schemas.microsoft.com/office/word/2016/wordml/cid" xmlns:w16="http://schemas.microsoft.com/office/word/2018/wordml" xmlns:w16sdtdh="http://schemas.microsoft.com/office/word/2020/wordml/sdtdatahash" xmlns:w16se="http://schemas.microsoft.com/office/word/2015/wordml/symex" xmlns:wpg="http://schemas.microsoft.com/office/word/2010/wordprocessingGroup" xmlns:wpi="http://schemas.microsoft.com/office/word/2010/wordprocessingInk" xmlns:wne="http://schemas.microsoft.com/office/word/2006/wordml" xmlns:wps="http://schemas.microsoft.com/office/word/2010/wordprocessingShape" mc:Ignorable="w14 w15 w16se w16cid w16 w16cex w16sdtdh wp14">
   <w:endnote w:type="separator" w:id="-1">
     <w:p>
       <w:r>
@@ -1213,7 +1187,7 @@
 </file>
 
 <file path=word/footer1.xml><?xml version="1.0" encoding="utf-8"?>
-<w:ftr xmlns:wpc="http://schemas.microsoft.com/office/word/2010/wordprocessingCanvas" xmlns:cx="http://schemas.microsoft.com/office/drawing/2014/chartex" xmlns:cx1="http://schemas.microsoft.com/office/drawing/2015/9/8/chartex" xmlns:cx2="http://schemas.microsoft.com/office/drawing/2015/10/21/chartex" xmlns:cx3="http://schemas.microsoft.com/office/drawing/2016/5/9/chartex" xmlns:cx4="http://schemas.microsoft.com/office/drawing/2016/5/10/chartex" xmlns:cx5="http://schemas.microsoft.com/office/drawing/2016/5/11/chartex" xmlns:cx6="http://schemas.microsoft.com/office/drawing/2016/5/12/chartex" xmlns:cx7="http://schemas.microsoft.com/office/drawing/2016/5/13/chartex" xmlns:cx8="http://schemas.microsoft.com/office/drawing/2016/5/14/chartex" xmlns:mc="http://schemas.openxmlformats.org/markup-compatibility/2006" xmlns:aink="http://schemas.microsoft.com/office/drawing/2016/ink" xmlns:am3d="http://schemas.microsoft.com/office/drawing/2017/model3d" xmlns:o="urn:schemas-microsoft-com:office:office" xmlns:r="http://schemas.openxmlformats.org/officeDocument/2006/relationships" xmlns:m="http://schemas.openxmlformats.org/officeDocument/2006/math" xmlns:v="urn:schemas-microsoft-com:vml" xmlns:wp14="http://schemas.microsoft.com/office/word/2010/wordprocessingDrawing" xmlns:wp="http://schemas.openxmlformats.org/drawingml/2006/wordprocessingDrawing" xmlns:w10="urn:schemas-microsoft-com:office:word" xmlns:w="http://schemas.openxmlformats.org/wordprocessingml/2006/main" xmlns:w14="http://schemas.microsoft.com/office/word/2010/wordml" xmlns:w15="http://schemas.microsoft.com/office/word/2012/wordml" xmlns:w16cid="http://schemas.microsoft.com/office/word/2016/wordml/cid" xmlns:w16se="http://schemas.microsoft.com/office/word/2015/wordml/symex" xmlns:wpg="http://schemas.microsoft.com/office/word/2010/wordprocessingGroup" xmlns:wpi="http://schemas.microsoft.com/office/word/2010/wordprocessingInk" xmlns:wne="http://schemas.microsoft.com/office/word/2006/wordml" xmlns:wps="http://schemas.microsoft.com/office/word/2010/wordprocessingShape" mc:Ignorable="w14 w15 w16se w16cid wp14">
+<w:ftr xmlns:wpc="http://schemas.microsoft.com/office/word/2010/wordprocessingCanvas" xmlns:cx="http://schemas.microsoft.com/office/drawing/2014/chartex" xmlns:cx1="http://schemas.microsoft.com/office/drawing/2015/9/8/chartex" xmlns:cx2="http://schemas.microsoft.com/office/drawing/2015/10/21/chartex" xmlns:cx3="http://schemas.microsoft.com/office/drawing/2016/5/9/chartex" xmlns:cx4="http://schemas.microsoft.com/office/drawing/2016/5/10/chartex" xmlns:cx5="http://schemas.microsoft.com/office/drawing/2016/5/11/chartex" xmlns:cx6="http://schemas.microsoft.com/office/drawing/2016/5/12/chartex" xmlns:cx7="http://schemas.microsoft.com/office/drawing/2016/5/13/chartex" xmlns:cx8="http://schemas.microsoft.com/office/drawing/2016/5/14/chartex" xmlns:mc="http://schemas.openxmlformats.org/markup-compatibility/2006" xmlns:aink="http://schemas.microsoft.com/office/drawing/2016/ink" xmlns:am3d="http://schemas.microsoft.com/office/drawing/2017/model3d" xmlns:o="urn:schemas-microsoft-com:office:office" xmlns:oel="http://schemas.microsoft.com/office/2019/extlst" xmlns:r="http://schemas.openxmlformats.org/officeDocument/2006/relationships" xmlns:m="http://schemas.openxmlformats.org/officeDocument/2006/math" xmlns:v="urn:schemas-microsoft-com:vml" xmlns:wp14="http://schemas.microsoft.com/office/word/2010/wordprocessingDrawing" xmlns:wp="http://schemas.openxmlformats.org/drawingml/2006/wordprocessingDrawing" xmlns:w10="urn:schemas-microsoft-com:office:word" xmlns:w="http://schemas.openxmlformats.org/wordprocessingml/2006/main" xmlns:w14="http://schemas.microsoft.com/office/word/2010/wordml" xmlns:w15="http://schemas.microsoft.com/office/word/2012/wordml" xmlns:w16cex="http://schemas.microsoft.com/office/word/2018/wordml/cex" xmlns:w16cid="http://schemas.microsoft.com/office/word/2016/wordml/cid" xmlns:w16="http://schemas.microsoft.com/office/word/2018/wordml" xmlns:w16sdtdh="http://schemas.microsoft.com/office/word/2020/wordml/sdtdatahash" xmlns:w16se="http://schemas.microsoft.com/office/word/2015/wordml/symex" xmlns:wpg="http://schemas.microsoft.com/office/word/2010/wordprocessingGroup" xmlns:wpi="http://schemas.microsoft.com/office/word/2010/wordprocessingInk" xmlns:wne="http://schemas.microsoft.com/office/word/2006/wordml" xmlns:wps="http://schemas.microsoft.com/office/word/2010/wordprocessingShape" mc:Ignorable="w14 w15 w16se w16cid w16 w16cex w16sdtdh wp14">
   <w:p>
     <w:pPr>
       <w:pStyle w:val="Pidipagina"/>
@@ -1224,7 +1198,7 @@
 </file>
 
 <file path=word/footer2.xml><?xml version="1.0" encoding="utf-8"?>
-<w:ftr xmlns:wpc="http://schemas.microsoft.com/office/word/2010/wordprocessingCanvas" xmlns:cx="http://schemas.microsoft.com/office/drawing/2014/chartex" xmlns:cx1="http://schemas.microsoft.com/office/drawing/2015/9/8/chartex" xmlns:cx2="http://schemas.microsoft.com/office/drawing/2015/10/21/chartex" xmlns:cx3="http://schemas.microsoft.com/office/drawing/2016/5/9/chartex" xmlns:cx4="http://schemas.microsoft.com/office/drawing/2016/5/10/chartex" xmlns:cx5="http://schemas.microsoft.com/office/drawing/2016/5/11/chartex" xmlns:cx6="http://schemas.microsoft.com/office/drawing/2016/5/12/chartex" xmlns:cx7="http://schemas.microsoft.com/office/drawing/2016/5/13/chartex" xmlns:cx8="http://schemas.microsoft.com/office/drawing/2016/5/14/chartex" xmlns:mc="http://schemas.openxmlformats.org/markup-compatibility/2006" xmlns:aink="http://schemas.microsoft.com/office/drawing/2016/ink" xmlns:am3d="http://schemas.microsoft.com/office/drawing/2017/model3d" xmlns:o="urn:schemas-microsoft-com:office:office" xmlns:r="http://schemas.openxmlformats.org/officeDocument/2006/relationships" xmlns:m="http://schemas.openxmlformats.org/officeDocument/2006/math" xmlns:v="urn:schemas-microsoft-com:vml" xmlns:wp14="http://schemas.microsoft.com/office/word/2010/wordprocessingDrawing" xmlns:wp="http://schemas.openxmlformats.org/drawingml/2006/wordprocessingDrawing" xmlns:w10="urn:schemas-microsoft-com:office:word" xmlns:w="http://schemas.openxmlformats.org/wordprocessingml/2006/main" xmlns:w14="http://schemas.microsoft.com/office/word/2010/wordml" xmlns:w15="http://schemas.microsoft.com/office/word/2012/wordml" xmlns:w16cid="http://schemas.microsoft.com/office/word/2016/wordml/cid" xmlns:w16se="http://schemas.microsoft.com/office/word/2015/wordml/symex" xmlns:wpg="http://schemas.microsoft.com/office/word/2010/wordprocessingGroup" xmlns:wpi="http://schemas.microsoft.com/office/word/2010/wordprocessingInk" xmlns:wne="http://schemas.microsoft.com/office/word/2006/wordml" xmlns:wps="http://schemas.microsoft.com/office/word/2010/wordprocessingShape" mc:Ignorable="w14 w15 w16se w16cid wp14">
+<w:ftr xmlns:wpc="http://schemas.microsoft.com/office/word/2010/wordprocessingCanvas" xmlns:cx="http://schemas.microsoft.com/office/drawing/2014/chartex" xmlns:cx1="http://schemas.microsoft.com/office/drawing/2015/9/8/chartex" xmlns:cx2="http://schemas.microsoft.com/office/drawing/2015/10/21/chartex" xmlns:cx3="http://schemas.microsoft.com/office/drawing/2016/5/9/chartex" xmlns:cx4="http://schemas.microsoft.com/office/drawing/2016/5/10/chartex" xmlns:cx5="http://schemas.microsoft.com/office/drawing/2016/5/11/chartex" xmlns:cx6="http://schemas.microsoft.com/office/drawing/2016/5/12/chartex" xmlns:cx7="http://schemas.microsoft.com/office/drawing/2016/5/13/chartex" xmlns:cx8="http://schemas.microsoft.com/office/drawing/2016/5/14/chartex" xmlns:mc="http://schemas.openxmlformats.org/markup-compatibility/2006" xmlns:aink="http://schemas.microsoft.com/office/drawing/2016/ink" xmlns:am3d="http://schemas.microsoft.com/office/drawing/2017/model3d" xmlns:o="urn:schemas-microsoft-com:office:office" xmlns:oel="http://schemas.microsoft.com/office/2019/extlst" xmlns:r="http://schemas.openxmlformats.org/officeDocument/2006/relationships" xmlns:m="http://schemas.openxmlformats.org/officeDocument/2006/math" xmlns:v="urn:schemas-microsoft-com:vml" xmlns:wp14="http://schemas.microsoft.com/office/word/2010/wordprocessingDrawing" xmlns:wp="http://schemas.openxmlformats.org/drawingml/2006/wordprocessingDrawing" xmlns:w10="urn:schemas-microsoft-com:office:word" xmlns:w="http://schemas.openxmlformats.org/wordprocessingml/2006/main" xmlns:w14="http://schemas.microsoft.com/office/word/2010/wordml" xmlns:w15="http://schemas.microsoft.com/office/word/2012/wordml" xmlns:w16cex="http://schemas.microsoft.com/office/word/2018/wordml/cex" xmlns:w16cid="http://schemas.microsoft.com/office/word/2016/wordml/cid" xmlns:w16="http://schemas.microsoft.com/office/word/2018/wordml" xmlns:w16sdtdh="http://schemas.microsoft.com/office/word/2020/wordml/sdtdatahash" xmlns:w16se="http://schemas.microsoft.com/office/word/2015/wordml/symex" xmlns:wpg="http://schemas.microsoft.com/office/word/2010/wordprocessingGroup" xmlns:wpi="http://schemas.microsoft.com/office/word/2010/wordprocessingInk" xmlns:wne="http://schemas.microsoft.com/office/word/2006/wordml" xmlns:wps="http://schemas.microsoft.com/office/word/2010/wordprocessingShape" mc:Ignorable="w14 w15 w16se w16cid w16 w16cex w16sdtdh wp14">
   <w:p>
     <w:r>
       <w:rPr>
@@ -1821,7 +1795,7 @@
 </file>
 
 <file path=word/footnotes.xml><?xml version="1.0" encoding="utf-8"?>
-<w:footnotes xmlns:wpc="http://schemas.microsoft.com/office/word/2010/wordprocessingCanvas" xmlns:cx="http://schemas.microsoft.com/office/drawing/2014/chartex" xmlns:cx1="http://schemas.microsoft.com/office/drawing/2015/9/8/chartex" xmlns:cx2="http://schemas.microsoft.com/office/drawing/2015/10/21/chartex" xmlns:cx3="http://schemas.microsoft.com/office/drawing/2016/5/9/chartex" xmlns:cx4="http://schemas.microsoft.com/office/drawing/2016/5/10/chartex" xmlns:cx5="http://schemas.microsoft.com/office/drawing/2016/5/11/chartex" xmlns:cx6="http://schemas.microsoft.com/office/drawing/2016/5/12/chartex" xmlns:cx7="http://schemas.microsoft.com/office/drawing/2016/5/13/chartex" xmlns:cx8="http://schemas.microsoft.com/office/drawing/2016/5/14/chartex" xmlns:mc="http://schemas.openxmlformats.org/markup-compatibility/2006" xmlns:aink="http://schemas.microsoft.com/office/drawing/2016/ink" xmlns:am3d="http://schemas.microsoft.com/office/drawing/2017/model3d" xmlns:o="urn:schemas-microsoft-com:office:office" xmlns:r="http://schemas.openxmlformats.org/officeDocument/2006/relationships" xmlns:m="http://schemas.openxmlformats.org/officeDocument/2006/math" xmlns:v="urn:schemas-microsoft-com:vml" xmlns:wp14="http://schemas.microsoft.com/office/word/2010/wordprocessingDrawing" xmlns:wp="http://schemas.openxmlformats.org/drawingml/2006/wordprocessingDrawing" xmlns:w10="urn:schemas-microsoft-com:office:word" xmlns:w="http://schemas.openxmlformats.org/wordprocessingml/2006/main" xmlns:w14="http://schemas.microsoft.com/office/word/2010/wordml" xmlns:w15="http://schemas.microsoft.com/office/word/2012/wordml" xmlns:w16cid="http://schemas.microsoft.com/office/word/2016/wordml/cid" xmlns:w16se="http://schemas.microsoft.com/office/word/2015/wordml/symex" xmlns:wpg="http://schemas.microsoft.com/office/word/2010/wordprocessingGroup" xmlns:wpi="http://schemas.microsoft.com/office/word/2010/wordprocessingInk" xmlns:wne="http://schemas.microsoft.com/office/word/2006/wordml" xmlns:wps="http://schemas.microsoft.com/office/word/2010/wordprocessingShape" mc:Ignorable="w14 w15 w16se w16cid wp14">
+<w:footnotes xmlns:wpc="http://schemas.microsoft.com/office/word/2010/wordprocessingCanvas" xmlns:cx="http://schemas.microsoft.com/office/drawing/2014/chartex" xmlns:cx1="http://schemas.microsoft.com/office/drawing/2015/9/8/chartex" xmlns:cx2="http://schemas.microsoft.com/office/drawing/2015/10/21/chartex" xmlns:cx3="http://schemas.microsoft.com/office/drawing/2016/5/9/chartex" xmlns:cx4="http://schemas.microsoft.com/office/drawing/2016/5/10/chartex" xmlns:cx5="http://schemas.microsoft.com/office/drawing/2016/5/11/chartex" xmlns:cx6="http://schemas.microsoft.com/office/drawing/2016/5/12/chartex" xmlns:cx7="http://schemas.microsoft.com/office/drawing/2016/5/13/chartex" xmlns:cx8="http://schemas.microsoft.com/office/drawing/2016/5/14/chartex" xmlns:mc="http://schemas.openxmlformats.org/markup-compatibility/2006" xmlns:aink="http://schemas.microsoft.com/office/drawing/2016/ink" xmlns:am3d="http://schemas.microsoft.com/office/drawing/2017/model3d" xmlns:o="urn:schemas-microsoft-com:office:office" xmlns:oel="http://schemas.microsoft.com/office/2019/extlst" xmlns:r="http://schemas.openxmlformats.org/officeDocument/2006/relationships" xmlns:m="http://schemas.openxmlformats.org/officeDocument/2006/math" xmlns:v="urn:schemas-microsoft-com:vml" xmlns:wp14="http://schemas.microsoft.com/office/word/2010/wordprocessingDrawing" xmlns:wp="http://schemas.openxmlformats.org/drawingml/2006/wordprocessingDrawing" xmlns:w10="urn:schemas-microsoft-com:office:word" xmlns:w="http://schemas.openxmlformats.org/wordprocessingml/2006/main" xmlns:w14="http://schemas.microsoft.com/office/word/2010/wordml" xmlns:w15="http://schemas.microsoft.com/office/word/2012/wordml" xmlns:w16cex="http://schemas.microsoft.com/office/word/2018/wordml/cex" xmlns:w16cid="http://schemas.microsoft.com/office/word/2016/wordml/cid" xmlns:w16="http://schemas.microsoft.com/office/word/2018/wordml" xmlns:w16sdtdh="http://schemas.microsoft.com/office/word/2020/wordml/sdtdatahash" xmlns:w16se="http://schemas.microsoft.com/office/word/2015/wordml/symex" xmlns:wpg="http://schemas.microsoft.com/office/word/2010/wordprocessingGroup" xmlns:wpi="http://schemas.microsoft.com/office/word/2010/wordprocessingInk" xmlns:wne="http://schemas.microsoft.com/office/word/2006/wordml" xmlns:wps="http://schemas.microsoft.com/office/word/2010/wordprocessingShape" mc:Ignorable="w14 w15 w16se w16cid w16 w16cex w16sdtdh wp14">
   <w:footnote w:type="separator" w:id="-1">
     <w:p>
       <w:r>
@@ -1840,7 +1814,7 @@
 </file>
 
 <file path=word/header1.xml><?xml version="1.0" encoding="utf-8"?>
-<w:hdr xmlns:wpc="http://schemas.microsoft.com/office/word/2010/wordprocessingCanvas" xmlns:cx="http://schemas.microsoft.com/office/drawing/2014/chartex" xmlns:cx1="http://schemas.microsoft.com/office/drawing/2015/9/8/chartex" xmlns:cx2="http://schemas.microsoft.com/office/drawing/2015/10/21/chartex" xmlns:cx3="http://schemas.microsoft.com/office/drawing/2016/5/9/chartex" xmlns:cx4="http://schemas.microsoft.com/office/drawing/2016/5/10/chartex" xmlns:cx5="http://schemas.microsoft.com/office/drawing/2016/5/11/chartex" xmlns:cx6="http://schemas.microsoft.com/office/drawing/2016/5/12/chartex" xmlns:cx7="http://schemas.microsoft.com/office/drawing/2016/5/13/chartex" xmlns:cx8="http://schemas.microsoft.com/office/drawing/2016/5/14/chartex" xmlns:mc="http://schemas.openxmlformats.org/markup-compatibility/2006" xmlns:aink="http://schemas.microsoft.com/office/drawing/2016/ink" xmlns:am3d="http://schemas.microsoft.com/office/drawing/2017/model3d" xmlns:o="urn:schemas-microsoft-com:office:office" xmlns:r="http://schemas.openxmlformats.org/officeDocument/2006/relationships" xmlns:m="http://schemas.openxmlformats.org/officeDocument/2006/math" xmlns:v="urn:schemas-microsoft-com:vml" xmlns:wp14="http://schemas.microsoft.com/office/word/2010/wordprocessingDrawing" xmlns:wp="http://schemas.openxmlformats.org/drawingml/2006/wordprocessingDrawing" xmlns:w10="urn:schemas-microsoft-com:office:word" xmlns:w="http://schemas.openxmlformats.org/wordprocessingml/2006/main" xmlns:w14="http://schemas.microsoft.com/office/word/2010/wordml" xmlns:w15="http://schemas.microsoft.com/office/word/2012/wordml" xmlns:w16cid="http://schemas.microsoft.com/office/word/2016/wordml/cid" xmlns:w16se="http://schemas.microsoft.com/office/word/2015/wordml/symex" xmlns:wpg="http://schemas.microsoft.com/office/word/2010/wordprocessingGroup" xmlns:wpi="http://schemas.microsoft.com/office/word/2010/wordprocessingInk" xmlns:wne="http://schemas.microsoft.com/office/word/2006/wordml" xmlns:wps="http://schemas.microsoft.com/office/word/2010/wordprocessingShape" mc:Ignorable="w14 w15 w16se w16cid wp14">
+<w:hdr xmlns:wpc="http://schemas.microsoft.com/office/word/2010/wordprocessingCanvas" xmlns:cx="http://schemas.microsoft.com/office/drawing/2014/chartex" xmlns:cx1="http://schemas.microsoft.com/office/drawing/2015/9/8/chartex" xmlns:cx2="http://schemas.microsoft.com/office/drawing/2015/10/21/chartex" xmlns:cx3="http://schemas.microsoft.com/office/drawing/2016/5/9/chartex" xmlns:cx4="http://schemas.microsoft.com/office/drawing/2016/5/10/chartex" xmlns:cx5="http://schemas.microsoft.com/office/drawing/2016/5/11/chartex" xmlns:cx6="http://schemas.microsoft.com/office/drawing/2016/5/12/chartex" xmlns:cx7="http://schemas.microsoft.com/office/drawing/2016/5/13/chartex" xmlns:cx8="http://schemas.microsoft.com/office/drawing/2016/5/14/chartex" xmlns:mc="http://schemas.openxmlformats.org/markup-compatibility/2006" xmlns:aink="http://schemas.microsoft.com/office/drawing/2016/ink" xmlns:am3d="http://schemas.microsoft.com/office/drawing/2017/model3d" xmlns:o="urn:schemas-microsoft-com:office:office" xmlns:oel="http://schemas.microsoft.com/office/2019/extlst" xmlns:r="http://schemas.openxmlformats.org/officeDocument/2006/relationships" xmlns:m="http://schemas.openxmlformats.org/officeDocument/2006/math" xmlns:v="urn:schemas-microsoft-com:vml" xmlns:wp14="http://schemas.microsoft.com/office/word/2010/wordprocessingDrawing" xmlns:wp="http://schemas.openxmlformats.org/drawingml/2006/wordprocessingDrawing" xmlns:w10="urn:schemas-microsoft-com:office:word" xmlns:w="http://schemas.openxmlformats.org/wordprocessingml/2006/main" xmlns:w14="http://schemas.microsoft.com/office/word/2010/wordml" xmlns:w15="http://schemas.microsoft.com/office/word/2012/wordml" xmlns:w16cex="http://schemas.microsoft.com/office/word/2018/wordml/cex" xmlns:w16cid="http://schemas.microsoft.com/office/word/2016/wordml/cid" xmlns:w16="http://schemas.microsoft.com/office/word/2018/wordml" xmlns:w16sdtdh="http://schemas.microsoft.com/office/word/2020/wordml/sdtdatahash" xmlns:w16se="http://schemas.microsoft.com/office/word/2015/wordml/symex" xmlns:wpg="http://schemas.microsoft.com/office/word/2010/wordprocessingGroup" xmlns:wpi="http://schemas.microsoft.com/office/word/2010/wordprocessingInk" xmlns:wne="http://schemas.microsoft.com/office/word/2006/wordml" xmlns:wps="http://schemas.microsoft.com/office/word/2010/wordprocessingShape" mc:Ignorable="w14 w15 w16se w16cid w16 w16cex w16sdtdh wp14">
   <w:p>
     <w:pPr>
       <w:tabs>
@@ -1856,7 +1830,7 @@
         <w:noProof/>
       </w:rPr>
       <w:drawing>
-        <wp:anchor distT="0" distB="0" distL="114300" distR="114300" simplePos="0" relativeHeight="251657728" behindDoc="1" locked="0" layoutInCell="1" allowOverlap="1">
+        <wp:anchor distT="0" distB="0" distL="114300" distR="114300" simplePos="0" relativeHeight="251657728" behindDoc="1" locked="0" layoutInCell="1" allowOverlap="1" wp14:anchorId="621CD366" wp14:editId="06E6E7A5">
           <wp:simplePos x="0" y="0"/>
           <wp:positionH relativeFrom="column">
             <wp:posOffset>-72390</wp:posOffset>
@@ -1943,7 +1917,7 @@
 </file>
 
 <file path=word/numbering.xml><?xml version="1.0" encoding="utf-8"?>
-<w:numbering xmlns:wpc="http://schemas.microsoft.com/office/word/2010/wordprocessingCanvas" xmlns:cx="http://schemas.microsoft.com/office/drawing/2014/chartex" xmlns:cx1="http://schemas.microsoft.com/office/drawing/2015/9/8/chartex" xmlns:cx2="http://schemas.microsoft.com/office/drawing/2015/10/21/chartex" xmlns:cx3="http://schemas.microsoft.com/office/drawing/2016/5/9/chartex" xmlns:cx4="http://schemas.microsoft.com/office/drawing/2016/5/10/chartex" xmlns:cx5="http://schemas.microsoft.com/office/drawing/2016/5/11/chartex" xmlns:cx6="http://schemas.microsoft.com/office/drawing/2016/5/12/chartex" xmlns:cx7="http://schemas.microsoft.com/office/drawing/2016/5/13/chartex" xmlns:cx8="http://schemas.microsoft.com/office/drawing/2016/5/14/chartex" xmlns:mc="http://schemas.openxmlformats.org/markup-compatibility/2006" xmlns:aink="http://schemas.microsoft.com/office/drawing/2016/ink" xmlns:am3d="http://schemas.microsoft.com/office/drawing/2017/model3d" xmlns:o="urn:schemas-microsoft-com:office:office" xmlns:r="http://schemas.openxmlformats.org/officeDocument/2006/relationships" xmlns:m="http://schemas.openxmlformats.org/officeDocument/2006/math" xmlns:v="urn:schemas-microsoft-com:vml" xmlns:wp14="http://schemas.microsoft.com/office/word/2010/wordprocessingDrawing" xmlns:wp="http://schemas.openxmlformats.org/drawingml/2006/wordprocessingDrawing" xmlns:w10="urn:schemas-microsoft-com:office:word" xmlns:w="http://schemas.openxmlformats.org/wordprocessingml/2006/main" xmlns:w14="http://schemas.microsoft.com/office/word/2010/wordml" xmlns:w15="http://schemas.microsoft.com/office/word/2012/wordml" xmlns:w16cid="http://schemas.microsoft.com/office/word/2016/wordml/cid" xmlns:w16se="http://schemas.microsoft.com/office/word/2015/wordml/symex" xmlns:wpg="http://schemas.microsoft.com/office/word/2010/wordprocessingGroup" xmlns:wpi="http://schemas.microsoft.com/office/word/2010/wordprocessingInk" xmlns:wne="http://schemas.microsoft.com/office/word/2006/wordml" xmlns:wps="http://schemas.microsoft.com/office/word/2010/wordprocessingShape" mc:Ignorable="w14 w15 w16se w16cid wp14">
+<w:numbering xmlns:wpc="http://schemas.microsoft.com/office/word/2010/wordprocessingCanvas" xmlns:cx="http://schemas.microsoft.com/office/drawing/2014/chartex" xmlns:cx1="http://schemas.microsoft.com/office/drawing/2015/9/8/chartex" xmlns:cx2="http://schemas.microsoft.com/office/drawing/2015/10/21/chartex" xmlns:cx3="http://schemas.microsoft.com/office/drawing/2016/5/9/chartex" xmlns:cx4="http://schemas.microsoft.com/office/drawing/2016/5/10/chartex" xmlns:cx5="http://schemas.microsoft.com/office/drawing/2016/5/11/chartex" xmlns:cx6="http://schemas.microsoft.com/office/drawing/2016/5/12/chartex" xmlns:cx7="http://schemas.microsoft.com/office/drawing/2016/5/13/chartex" xmlns:cx8="http://schemas.microsoft.com/office/drawing/2016/5/14/chartex" xmlns:mc="http://schemas.openxmlformats.org/markup-compatibility/2006" xmlns:aink="http://schemas.microsoft.com/office/drawing/2016/ink" xmlns:am3d="http://schemas.microsoft.com/office/drawing/2017/model3d" xmlns:o="urn:schemas-microsoft-com:office:office" xmlns:oel="http://schemas.microsoft.com/office/2019/extlst" xmlns:r="http://schemas.openxmlformats.org/officeDocument/2006/relationships" xmlns:m="http://schemas.openxmlformats.org/officeDocument/2006/math" xmlns:v="urn:schemas-microsoft-com:vml" xmlns:wp14="http://schemas.microsoft.com/office/word/2010/wordprocessingDrawing" xmlns:wp="http://schemas.openxmlformats.org/drawingml/2006/wordprocessingDrawing" xmlns:w10="urn:schemas-microsoft-com:office:word" xmlns:w="http://schemas.openxmlformats.org/wordprocessingml/2006/main" xmlns:w14="http://schemas.microsoft.com/office/word/2010/wordml" xmlns:w15="http://schemas.microsoft.com/office/word/2012/wordml" xmlns:w16cex="http://schemas.microsoft.com/office/word/2018/wordml/cex" xmlns:w16cid="http://schemas.microsoft.com/office/word/2016/wordml/cid" xmlns:w16="http://schemas.microsoft.com/office/word/2018/wordml" xmlns:w16sdtdh="http://schemas.microsoft.com/office/word/2020/wordml/sdtdatahash" xmlns:w16se="http://schemas.microsoft.com/office/word/2015/wordml/symex" xmlns:wpg="http://schemas.microsoft.com/office/word/2010/wordprocessingGroup" xmlns:wpi="http://schemas.microsoft.com/office/word/2010/wordprocessingInk" xmlns:wne="http://schemas.microsoft.com/office/word/2006/wordml" xmlns:wps="http://schemas.microsoft.com/office/word/2010/wordprocessingShape" mc:Ignorable="w14 w15 w16se w16cid w16 w16cex w16sdtdh wp14">
   <w:abstractNum w:abstractNumId="0" w15:restartNumberingAfterBreak="0">
     <w:nsid w:val="FFFFFF1D"/>
     <w:multiLevelType w:val="multilevel"/>
@@ -4133,7 +4107,7 @@
       </w:rPr>
     </w:lvl>
   </w:abstractNum>
-  <w:num w:numId="1">
+  <w:num w:numId="1" w16cid:durableId="1967810803">
     <w:abstractNumId w:val="17"/>
     <w:lvlOverride w:ilvl="0"/>
     <w:lvlOverride w:ilvl="1"/>
@@ -4159,7 +4133,7 @@
       <w:startOverride w:val="1"/>
     </w:lvlOverride>
   </w:num>
-  <w:num w:numId="2">
+  <w:num w:numId="2" w16cid:durableId="639118778">
     <w:abstractNumId w:val="9"/>
     <w:lvlOverride w:ilvl="0"/>
     <w:lvlOverride w:ilvl="1">
@@ -4187,19 +4161,19 @@
       <w:startOverride w:val="1"/>
     </w:lvlOverride>
   </w:num>
-  <w:num w:numId="3">
+  <w:num w:numId="3" w16cid:durableId="166597805">
     <w:abstractNumId w:val="1"/>
   </w:num>
-  <w:num w:numId="4">
+  <w:num w:numId="4" w16cid:durableId="1530141453">
     <w:abstractNumId w:val="9"/>
   </w:num>
-  <w:num w:numId="5">
+  <w:num w:numId="5" w16cid:durableId="1160924499">
     <w:abstractNumId w:val="14"/>
   </w:num>
-  <w:num w:numId="6">
+  <w:num w:numId="6" w16cid:durableId="74254635">
     <w:abstractNumId w:val="18"/>
   </w:num>
-  <w:num w:numId="7">
+  <w:num w:numId="7" w16cid:durableId="2046366531">
     <w:abstractNumId w:val="4"/>
     <w:lvlOverride w:ilvl="0"/>
     <w:lvlOverride w:ilvl="1">
@@ -4227,7 +4201,7 @@
       <w:startOverride w:val="1"/>
     </w:lvlOverride>
   </w:num>
-  <w:num w:numId="8">
+  <w:num w:numId="8" w16cid:durableId="1883904029">
     <w:abstractNumId w:val="8"/>
     <w:lvlOverride w:ilvl="0"/>
     <w:lvlOverride w:ilvl="1">
@@ -4255,7 +4229,7 @@
       <w:startOverride w:val="1"/>
     </w:lvlOverride>
   </w:num>
-  <w:num w:numId="9">
+  <w:num w:numId="9" w16cid:durableId="2102485206">
     <w:abstractNumId w:val="16"/>
     <w:lvlOverride w:ilvl="0"/>
     <w:lvlOverride w:ilvl="1">
@@ -4283,44 +4257,44 @@
       <w:startOverride w:val="1"/>
     </w:lvlOverride>
   </w:num>
-  <w:num w:numId="10">
+  <w:num w:numId="10" w16cid:durableId="1695576979">
     <w:abstractNumId w:val="2"/>
   </w:num>
-  <w:num w:numId="11">
+  <w:num w:numId="11" w16cid:durableId="1650402788">
     <w:abstractNumId w:val="5"/>
   </w:num>
-  <w:num w:numId="12">
+  <w:num w:numId="12" w16cid:durableId="2139253491">
     <w:abstractNumId w:val="10"/>
   </w:num>
-  <w:num w:numId="13">
+  <w:num w:numId="13" w16cid:durableId="1723863710">
     <w:abstractNumId w:val="11"/>
   </w:num>
-  <w:num w:numId="14">
+  <w:num w:numId="14" w16cid:durableId="602079612">
     <w:abstractNumId w:val="12"/>
   </w:num>
-  <w:num w:numId="15">
+  <w:num w:numId="15" w16cid:durableId="523323831">
     <w:abstractNumId w:val="3"/>
   </w:num>
-  <w:num w:numId="16">
+  <w:num w:numId="16" w16cid:durableId="593124622">
     <w:abstractNumId w:val="13"/>
   </w:num>
-  <w:num w:numId="17">
+  <w:num w:numId="17" w16cid:durableId="1692220434">
     <w:abstractNumId w:val="15"/>
   </w:num>
-  <w:num w:numId="18">
+  <w:num w:numId="18" w16cid:durableId="519128320">
     <w:abstractNumId w:val="6"/>
   </w:num>
-  <w:num w:numId="19">
+  <w:num w:numId="19" w16cid:durableId="190195164">
     <w:abstractNumId w:val="7"/>
   </w:num>
-  <w:num w:numId="20">
+  <w:num w:numId="20" w16cid:durableId="409087195">
     <w:abstractNumId w:val="0"/>
   </w:num>
 </w:numbering>
 </file>
 
 <file path=word/styles.xml><?xml version="1.0" encoding="utf-8"?>
-<w:styles xmlns:mc="http://schemas.openxmlformats.org/markup-compatibility/2006" xmlns:r="http://schemas.openxmlformats.org/officeDocument/2006/relationships" xmlns:w="http://schemas.openxmlformats.org/wordprocessingml/2006/main" xmlns:w14="http://schemas.microsoft.com/office/word/2010/wordml" xmlns:w15="http://schemas.microsoft.com/office/word/2012/wordml" xmlns:w16cid="http://schemas.microsoft.com/office/word/2016/wordml/cid" xmlns:w16se="http://schemas.microsoft.com/office/word/2015/wordml/symex" mc:Ignorable="w14 w15 w16se w16cid">
+<w:styles xmlns:mc="http://schemas.openxmlformats.org/markup-compatibility/2006" xmlns:r="http://schemas.openxmlformats.org/officeDocument/2006/relationships" xmlns:w="http://schemas.openxmlformats.org/wordprocessingml/2006/main" xmlns:w14="http://schemas.microsoft.com/office/word/2010/wordml" xmlns:w15="http://schemas.microsoft.com/office/word/2012/wordml" xmlns:w16cex="http://schemas.microsoft.com/office/word/2018/wordml/cex" xmlns:w16cid="http://schemas.microsoft.com/office/word/2016/wordml/cid" xmlns:w16="http://schemas.microsoft.com/office/word/2018/wordml" xmlns:w16sdtdh="http://schemas.microsoft.com/office/word/2020/wordml/sdtdatahash" xmlns:w16se="http://schemas.microsoft.com/office/word/2015/wordml/symex" mc:Ignorable="w14 w15 w16se w16cid w16 w16cex w16sdtdh">
   <w:docDefaults>
     <w:rPrDefault>
       <w:rPr>
@@ -4330,7 +4304,7 @@
     </w:rPrDefault>
     <w:pPrDefault/>
   </w:docDefaults>
-  <w:latentStyles w:defLockedState="0" w:defUIPriority="99" w:defSemiHidden="0" w:defUnhideWhenUsed="0" w:defQFormat="0" w:count="375">
+  <w:latentStyles w:defLockedState="0" w:defUIPriority="99" w:defSemiHidden="0" w:defUnhideWhenUsed="0" w:defQFormat="0" w:count="376">
     <w:lsdException w:name="Normal" w:uiPriority="0" w:qFormat="1"/>
     <w:lsdException w:name="heading 1" w:uiPriority="9" w:qFormat="1"/>
     <w:lsdException w:name="heading 2" w:semiHidden="1" w:uiPriority="9" w:unhideWhenUsed="1" w:qFormat="1"/>
@@ -4706,6 +4680,7 @@
     <w:lsdException w:name="Smart Hyperlink" w:semiHidden="1" w:unhideWhenUsed="1"/>
     <w:lsdException w:name="Hashtag" w:semiHidden="1" w:unhideWhenUsed="1"/>
     <w:lsdException w:name="Unresolved Mention" w:semiHidden="1" w:unhideWhenUsed="1"/>
+    <w:lsdException w:name="Smart Link" w:semiHidden="1" w:unhideWhenUsed="1"/>
   </w:latentStyles>
   <w:style w:type="paragraph" w:default="1" w:styleId="Normale">
     <w:name w:val="Normal"/>

</xml_diff>

<commit_message>
- fix#390: Aggiornamento template attestato corsi sicurezza
</commit_message>
<xml_diff>
--- a/server_static/sicurezza_templates/attestato_formazione_generica.docx
+++ b/server_static/sicurezza_templates/attestato_formazione_generica.docx
@@ -2,14 +2,72 @@
 <file path=word/document.xml><?xml version="1.0" encoding="utf-8"?>
 <w:document xmlns:wpc="http://schemas.microsoft.com/office/word/2010/wordprocessingCanvas" xmlns:cx="http://schemas.microsoft.com/office/drawing/2014/chartex" xmlns:cx1="http://schemas.microsoft.com/office/drawing/2015/9/8/chartex" xmlns:cx2="http://schemas.microsoft.com/office/drawing/2015/10/21/chartex" xmlns:cx3="http://schemas.microsoft.com/office/drawing/2016/5/9/chartex" xmlns:cx4="http://schemas.microsoft.com/office/drawing/2016/5/10/chartex" xmlns:cx5="http://schemas.microsoft.com/office/drawing/2016/5/11/chartex" xmlns:cx6="http://schemas.microsoft.com/office/drawing/2016/5/12/chartex" xmlns:cx7="http://schemas.microsoft.com/office/drawing/2016/5/13/chartex" xmlns:cx8="http://schemas.microsoft.com/office/drawing/2016/5/14/chartex" xmlns:mc="http://schemas.openxmlformats.org/markup-compatibility/2006" xmlns:aink="http://schemas.microsoft.com/office/drawing/2016/ink" xmlns:am3d="http://schemas.microsoft.com/office/drawing/2017/model3d" xmlns:o="urn:schemas-microsoft-com:office:office" xmlns:oel="http://schemas.microsoft.com/office/2019/extlst" xmlns:r="http://schemas.openxmlformats.org/officeDocument/2006/relationships" xmlns:m="http://schemas.openxmlformats.org/officeDocument/2006/math" xmlns:v="urn:schemas-microsoft-com:vml" xmlns:wp14="http://schemas.microsoft.com/office/word/2010/wordprocessingDrawing" xmlns:wp="http://schemas.openxmlformats.org/drawingml/2006/wordprocessingDrawing" xmlns:w10="urn:schemas-microsoft-com:office:word" xmlns:w="http://schemas.openxmlformats.org/wordprocessingml/2006/main" xmlns:w14="http://schemas.microsoft.com/office/word/2010/wordml" xmlns:w15="http://schemas.microsoft.com/office/word/2012/wordml" xmlns:w16cex="http://schemas.microsoft.com/office/word/2018/wordml/cex" xmlns:w16cid="http://schemas.microsoft.com/office/word/2016/wordml/cid" xmlns:w16="http://schemas.microsoft.com/office/word/2018/wordml" xmlns:w16sdtdh="http://schemas.microsoft.com/office/word/2020/wordml/sdtdatahash" xmlns:w16se="http://schemas.microsoft.com/office/word/2015/wordml/symex" xmlns:wpg="http://schemas.microsoft.com/office/word/2010/wordprocessingGroup" xmlns:wpi="http://schemas.microsoft.com/office/word/2010/wordprocessingInk" xmlns:wne="http://schemas.microsoft.com/office/word/2006/wordml" xmlns:wps="http://schemas.microsoft.com/office/word/2010/wordprocessingShape" mc:Ignorable="w14 w15 w16se w16cid w16 w16cex w16sdtdh wp14">
   <w:body>
-    <w:p/>
-    <w:p/>
-    <w:p>
-      <w:pPr>
-        <w:spacing w:line="360" w:lineRule="auto"/>
-        <w:jc w:val="center"/>
+    <w:p xmlns:wp14="http://schemas.microsoft.com/office/word/2010/wordml" wp14:textId="77777777"/>
+    <w:p xmlns:wp14="http://schemas.microsoft.com/office/word/2010/wordml" wp14:textId="77777777"/>
+    <w:p xmlns:wp14="http://schemas.microsoft.com/office/word/2010/wordml" wp14:textId="77777777">
+      <w:pPr>
+        <w:rPr>
+          <w:rFonts w:ascii="Garamond" w:hAnsi="Garamond" w:cs="Arial"/>
+        </w:rPr>
+      </w:pPr>
+    </w:p>
+    <w:p xmlns:wp14="http://schemas.microsoft.com/office/word/2010/wordml" wp14:textId="77777777">
+      <w:pPr>
+        <w:pStyle w:val="Titoloattestato1"/>
+        <w:spacing w:before="0" w:after="0" w:line="240" w:lineRule="auto"/>
         <w:rPr>
           <w:rFonts w:ascii="Garamond" w:hAnsi="Garamond"/>
+          <w:smallCaps w:val="0"/>
+          <w:sz w:val="36"/>
+        </w:rPr>
+      </w:pPr>
+      <w:r>
+        <w:rPr>
+          <w:rFonts w:ascii="Garamond" w:hAnsi="Garamond"/>
+          <w:smallCaps w:val="0"/>
+          <w:sz w:val="36"/>
+        </w:rPr>
+        <w:t xml:space="preserve">ATTESTATO </w:t>
+      </w:r>
+      <w:proofErr w:type="spellStart"/>
+      <w:r>
+        <w:rPr>
+          <w:rFonts w:ascii="Garamond" w:hAnsi="Garamond"/>
+          <w:smallCaps w:val="0"/>
+          <w:sz w:val="36"/>
+        </w:rPr>
+        <w:t>DI</w:t>
+      </w:r>
+      <w:proofErr w:type="spellEnd"/>
+      <w:r>
+        <w:rPr>
+          <w:rFonts w:ascii="Garamond" w:hAnsi="Garamond"/>
+          <w:smallCaps w:val="0"/>
+          <w:sz w:val="36"/>
+        </w:rPr>
+        <w:t xml:space="preserve"> FREQUENZA</w:t>
+      </w:r>
+    </w:p>
+    <w:p xmlns:wp14="http://schemas.microsoft.com/office/word/2010/wordml" wp14:textId="77777777">
+      <w:pPr>
+        <w:pStyle w:val="Titoloattestato1"/>
+        <w:spacing w:before="0" w:after="0" w:line="240" w:lineRule="auto"/>
+        <w:rPr>
+          <w:rFonts w:ascii="Garamond" w:hAnsi="Garamond"/>
+          <w:smallCaps w:val="0"/>
+          <w:sz w:val="24"/>
+          <w:szCs w:val="24"/>
+        </w:rPr>
+      </w:pPr>
+    </w:p>
+    <w:p xmlns:wp14="http://schemas.microsoft.com/office/word/2010/wordml" wp14:textId="77777777">
+      <w:pPr>
+        <w:pStyle w:val="Titoloattestato1"/>
+        <w:spacing w:before="0" w:after="0" w:line="240" w:lineRule="auto"/>
+        <w:rPr>
+          <w:rFonts w:ascii="Garamond" w:hAnsi="Garamond"/>
+          <w:b/>
+          <w:smallCaps w:val="0"/>
           <w:sz w:val="48"/>
           <w:szCs w:val="48"/>
         </w:rPr>
@@ -17,1149 +75,1343 @@
       <w:r>
         <w:rPr>
           <w:rFonts w:ascii="Garamond" w:hAnsi="Garamond"/>
+          <w:b/>
+          <w:smallCaps w:val="0"/>
           <w:sz w:val="48"/>
           <w:szCs w:val="48"/>
         </w:rPr>
-        <w:t>ATTESTATO DI PARTECIPAZIONE</w:t>
+        <w:t>Corso di Formazione Generale</w:t>
       </w:r>
     </w:p>
-    <w:p>
-      <w:pPr>
-        <w:spacing w:line="360" w:lineRule="auto"/>
+    <w:p xmlns:wp14="http://schemas.microsoft.com/office/word/2010/wordml" wp14:textId="77777777">
+      <w:pPr>
+        <w:pStyle w:val="Titoloattestato1"/>
+        <w:spacing w:before="0" w:after="0" w:line="240" w:lineRule="auto"/>
+        <w:rPr>
+          <w:rFonts w:ascii="Garamond" w:hAnsi="Garamond"/>
+          <w:b/>
+          <w:smallCaps w:val="0"/>
+          <w:sz w:val="48"/>
+          <w:szCs w:val="48"/>
+        </w:rPr>
+      </w:pPr>
+      <w:r>
+        <w:rPr>
+          <w:rFonts w:ascii="Garamond" w:hAnsi="Garamond"/>
+          <w:b/>
+          <w:smallCaps w:val="0"/>
+          <w:sz w:val="48"/>
+          <w:szCs w:val="48"/>
+        </w:rPr>
+        <w:t>alla Salute e Sicurezza per i Lavoratori</w:t>
+      </w:r>
+    </w:p>
+    <w:p xmlns:wp14="http://schemas.microsoft.com/office/word/2010/wordml" wp14:textId="77777777">
+      <w:pPr>
+        <w:pStyle w:val="Titolo5"/>
+        <w:spacing w:before="0" w:after="0"/>
         <w:jc w:val="center"/>
         <w:rPr>
+          <w:b w:val="0"/>
+          <w:bCs w:val="0"/>
+          <w:sz w:val="36"/>
+          <w:lang w:val="de-DE"/>
+        </w:rPr>
+      </w:pPr>
+      <w:r>
+        <w:rPr>
+          <w:b w:val="0"/>
+          <w:bCs w:val="0"/>
+          <w:lang w:val="de-DE"/>
+        </w:rPr>
+        <w:t xml:space="preserve"> </w:t>
+      </w:r>
+      <w:r>
+        <w:rPr>
+          <w:b w:val="0"/>
+          <w:bCs w:val="0"/>
+          <w:lang w:val="de-DE"/>
+        </w:rPr>
+        <w:t>(</w:t>
+      </w:r>
+      <w:proofErr w:type="spellStart"/>
+      <w:r>
+        <w:rPr>
+          <w:b w:val="0"/>
+          <w:bCs w:val="0"/>
+          <w:lang w:val="de-DE"/>
+        </w:rPr>
+        <w:t>art</w:t>
+      </w:r>
+      <w:proofErr w:type="spellEnd"/>
+      <w:r>
+        <w:rPr>
+          <w:b w:val="0"/>
+          <w:bCs w:val="0"/>
+          <w:lang w:val="de-DE"/>
+        </w:rPr>
+        <w:t xml:space="preserve">. 37 del </w:t>
+      </w:r>
+      <w:proofErr w:type="spellStart"/>
+      <w:r>
+        <w:rPr>
+          <w:b w:val="0"/>
+          <w:bCs w:val="0"/>
+          <w:lang w:val="de-DE"/>
+        </w:rPr>
+        <w:t>DLgs</w:t>
+      </w:r>
+      <w:proofErr w:type="spellEnd"/>
+      <w:r>
+        <w:rPr>
+          <w:b w:val="0"/>
+          <w:bCs w:val="0"/>
+          <w:lang w:val="de-DE"/>
+        </w:rPr>
+        <w:t xml:space="preserve"> 81/08)</w:t>
+      </w:r>
+    </w:p>
+    <w:p xmlns:wp14="http://schemas.microsoft.com/office/word/2010/wordml" wp14:textId="77777777">
+      <w:pPr>
+        <w:rPr>
+          <w:rFonts w:ascii="Garamond" w:hAnsi="Garamond" w:cs="Arial"/>
+        </w:rPr>
+      </w:pPr>
+    </w:p>
+    <w:p xmlns:wp14="http://schemas.microsoft.com/office/word/2010/wordml" wp14:textId="77777777">
+      <w:pPr>
+        <w:rPr>
+          <w:rFonts w:ascii="Garamond" w:hAnsi="Garamond" w:cs="Arial"/>
+        </w:rPr>
+      </w:pPr>
+    </w:p>
+    <w:p xmlns:wp14="http://schemas.microsoft.com/office/word/2010/wordml" wp14:textId="77777777">
+      <w:pPr>
+        <w:rPr>
+          <w:rFonts w:ascii="Garamond" w:hAnsi="Garamond" w:cs="Arial"/>
+        </w:rPr>
+      </w:pPr>
+    </w:p>
+    <w:p xmlns:wp14="http://schemas.microsoft.com/office/word/2010/wordml" wp14:textId="77777777">
+      <w:pPr>
+        <w:pStyle w:val="Titolo5"/>
+        <w:spacing w:before="0" w:after="0"/>
+        <w:jc w:val="center"/>
+        <w:rPr>
           <w:rFonts w:ascii="Garamond" w:hAnsi="Garamond"/>
+          <w:bCs w:val="0"/>
+          <w:sz w:val="36"/>
+          <w:szCs w:val="36"/>
         </w:rPr>
       </w:pPr>
       <w:r>
         <w:rPr>
           <w:rFonts w:ascii="Garamond" w:hAnsi="Garamond"/>
-        </w:rPr>
-        <w:t xml:space="preserve">Si certifica che </w:t>
+          <w:bCs w:val="0"/>
+          <w:sz w:val="36"/>
+          <w:szCs w:val="36"/>
+        </w:rPr>
+        <w:t>Durata</w:t>
       </w:r>
       <w:r>
         <w:rPr>
           <w:rFonts w:ascii="Garamond" w:hAnsi="Garamond"/>
-        </w:rPr>
-        <w:t>lo studente</w:t>
+          <w:bCs w:val="0"/>
+          <w:sz w:val="36"/>
+          <w:szCs w:val="36"/>
+        </w:rPr>
+        <w:t xml:space="preserve">  4 (quattro)</w:t>
       </w:r>
       <w:r>
         <w:rPr>
           <w:rFonts w:ascii="Garamond" w:hAnsi="Garamond"/>
+          <w:bCs w:val="0"/>
+          <w:sz w:val="36"/>
+          <w:szCs w:val="36"/>
         </w:rPr>
         <w:t xml:space="preserve"> </w:t>
       </w:r>
+      <w:r>
+        <w:rPr>
+          <w:rFonts w:ascii="Garamond" w:hAnsi="Garamond"/>
+          <w:bCs w:val="0"/>
+          <w:sz w:val="36"/>
+          <w:szCs w:val="36"/>
+        </w:rPr>
+        <w:t>ore</w:t>
+      </w:r>
     </w:p>
-    <w:p>
-      <w:pPr>
-        <w:spacing w:line="360" w:lineRule="auto"/>
+    <w:p xmlns:wp14="http://schemas.microsoft.com/office/word/2010/wordml" wp14:textId="77777777">
+      <w:pPr>
         <w:jc w:val="center"/>
         <w:rPr>
           <w:rFonts w:ascii="Garamond" w:hAnsi="Garamond"/>
+          <w:sz w:val="36"/>
+          <w:szCs w:val="36"/>
+        </w:rPr>
+      </w:pPr>
+      <w:r>
+        <w:rPr>
+          <w:rFonts w:ascii="Garamond" w:hAnsi="Garamond"/>
+          <w:sz w:val="36"/>
+          <w:szCs w:val="36"/>
+        </w:rPr>
+        <w:t>conferito a:</w:t>
+      </w:r>
+    </w:p>
+    <w:p xmlns:wp14="http://schemas.microsoft.com/office/word/2010/wordml" wp14:textId="77777777">
+      <w:pPr>
+        <w:pStyle w:val="Titolo1"/>
+        <w:tabs>
+          <w:tab w:val="left" w:pos="3129"/>
+        </w:tabs>
+        <w:spacing w:before="0" w:beforeAutospacing="0" w:after="0" w:afterAutospacing="0"/>
+        <w:jc w:val="center"/>
+        <w:rPr>
+          <w:rFonts w:ascii="Garamond" w:hAnsi="Garamond"/>
+          <w:sz w:val="24"/>
+          <w:szCs w:val="24"/>
+          <w:lang w:val="en-GB"/>
+        </w:rPr>
+      </w:pPr>
+      <w:proofErr w:type="spellStart"/>
+      <w:r>
+        <w:rPr>
+          <w:rFonts w:ascii="Garamond" w:hAnsi="Garamond"/>
+          <w:b w:val="0"/>
+          <w:iCs/>
+          <w:smallCaps/>
+          <w:color w:val="000000"/>
+          <w:sz w:val="24"/>
+          <w:szCs w:val="24"/>
+          <w:lang w:val="en-GB"/>
+        </w:rPr>
+        <w:t>Erteilt</w:t>
+      </w:r>
+      <w:proofErr w:type="spellEnd"/>
+      <w:r>
+        <w:rPr>
+          <w:rFonts w:ascii="Garamond" w:hAnsi="Garamond"/>
+          <w:b w:val="0"/>
+          <w:iCs/>
+          <w:smallCaps/>
+          <w:color w:val="000000"/>
+          <w:sz w:val="24"/>
+          <w:szCs w:val="24"/>
+          <w:lang w:val="en-GB"/>
+        </w:rPr>
+        <w:t xml:space="preserve"> an / </w:t>
+      </w:r>
+      <w:proofErr w:type="spellStart"/>
+      <w:r>
+        <w:rPr>
+          <w:rFonts w:ascii="Garamond" w:hAnsi="Garamond"/>
+          <w:b w:val="0"/>
+          <w:iCs/>
+          <w:smallCaps/>
+          <w:color w:val="000000"/>
+          <w:sz w:val="24"/>
+          <w:szCs w:val="24"/>
+          <w:lang w:val="en-GB"/>
+        </w:rPr>
+        <w:t>Attribué</w:t>
+      </w:r>
+      <w:proofErr w:type="spellEnd"/>
+      <w:r>
+        <w:rPr>
+          <w:rFonts w:ascii="Garamond" w:hAnsi="Garamond"/>
+          <w:b w:val="0"/>
+          <w:iCs/>
+          <w:smallCaps/>
+          <w:color w:val="000000"/>
+          <w:sz w:val="24"/>
+          <w:szCs w:val="24"/>
+          <w:lang w:val="en-GB"/>
+        </w:rPr>
+        <w:t xml:space="preserve"> à / Awarded to</w:t>
+      </w:r>
+    </w:p>
+    <w:p xmlns:wp14="http://schemas.microsoft.com/office/word/2010/wordml" wp14:textId="77777777">
+      <w:pPr>
+        <w:rPr>
+          <w:rFonts w:ascii="Garamond" w:hAnsi="Garamond" w:cs="Arial"/>
+        </w:rPr>
+      </w:pPr>
+    </w:p>
+    <w:p xmlns:wp14="http://schemas.microsoft.com/office/word/2010/wordml" wp14:textId="452B7BE7">
+      <w:pPr>
+        <w:jc w:val="center"/>
+        <w:rPr>
+          <w:rFonts w:ascii="Garamond" w:hAnsi="Garamond" w:cs="Arial"/>
+          <w:b w:val="1"/>
+          <w:bCs w:val="1"/>
+          <w:sz w:val="52"/>
+          <w:szCs w:val="52"/>
+        </w:rPr>
+      </w:pPr>
+      <w:r>
+        <w:rPr>
+          <w:rFonts w:ascii="Garamond" w:hAnsi="Garamond" w:cs="Arial"/>
+          <w:b w:val="1"/>
+          <w:bCs w:val="1"/>
+          <w:sz w:val="52"/>
+          <w:szCs w:val="52"/>
+        </w:rPr>
+        <w:t>{</w:t>
+      </w:r>
+      <w:r>
+        <w:rPr>
+          <w:rFonts w:ascii="Garamond" w:hAnsi="Garamond" w:cs="Arial"/>
+          <w:b w:val="1"/>
+          <w:bCs w:val="1"/>
+          <w:sz w:val="52"/>
+          <w:szCs w:val="52"/>
+        </w:rPr>
+        <w:t>n</w:t>
+      </w:r>
+      <w:r>
+        <w:rPr>
+          <w:rFonts w:ascii="Garamond" w:hAnsi="Garamond" w:cs="Arial"/>
+          <w:b w:val="1"/>
+          <w:bCs w:val="1"/>
+          <w:sz w:val="52"/>
+          <w:szCs w:val="52"/>
+        </w:rPr>
+        <w:t>ome</w:t>
+      </w:r>
+      <w:r>
+        <w:rPr>
+          <w:rFonts w:ascii="Garamond" w:hAnsi="Garamond" w:cs="Arial"/>
+          <w:b w:val="1"/>
+          <w:bCs w:val="1"/>
+          <w:sz w:val="52"/>
+          <w:szCs w:val="52"/>
+        </w:rPr>
+        <w:t>}</w:t>
+      </w:r>
+      <w:r>
+        <w:rPr>
+          <w:rFonts w:ascii="Garamond" w:hAnsi="Garamond" w:cs="Arial"/>
+          <w:b w:val="1"/>
+          <w:bCs w:val="1"/>
+          <w:sz w:val="52"/>
+          <w:szCs w:val="52"/>
+        </w:rPr>
+        <w:t xml:space="preserve"> </w:t>
+      </w:r>
+      <w:r>
+        <w:rPr>
+          <w:rFonts w:ascii="Garamond" w:hAnsi="Garamond" w:cs="Arial"/>
+          <w:b w:val="1"/>
+          <w:bCs w:val="1"/>
+          <w:sz w:val="52"/>
+          <w:szCs w:val="52"/>
+        </w:rPr>
+        <w:t>{c</w:t>
+      </w:r>
+      <w:r>
+        <w:rPr>
+          <w:rFonts w:ascii="Garamond" w:hAnsi="Garamond" w:cs="Arial"/>
+          <w:b w:val="1"/>
+          <w:bCs w:val="1"/>
+          <w:sz w:val="52"/>
+          <w:szCs w:val="52"/>
+        </w:rPr>
+        <w:t>ognome</w:t>
+      </w:r>
+      <w:r>
+        <w:rPr>
+          <w:rFonts w:ascii="Garamond" w:hAnsi="Garamond" w:cs="Arial"/>
+          <w:b w:val="1"/>
+          <w:bCs w:val="1"/>
+          <w:sz w:val="52"/>
+          <w:szCs w:val="52"/>
+        </w:rPr>
+        <w:t>}</w:t>
+      </w:r>
+    </w:p>
+    <w:p xmlns:wp14="http://schemas.microsoft.com/office/word/2010/wordml" wp14:textId="77777777">
+      <w:pPr>
+        <w:jc w:val="center"/>
+        <w:rPr>
+          <w:rFonts w:ascii="Garamond" w:hAnsi="Garamond" w:cs="Arial"/>
           <w:b/>
           <w:sz w:val="48"/>
           <w:szCs w:val="48"/>
         </w:rPr>
       </w:pPr>
-      <w:r>
-        <w:rPr>
-          <w:rFonts w:ascii="Garamond" w:hAnsi="Garamond"/>
+    </w:p>
+    <w:p xmlns:wp14="http://schemas.microsoft.com/office/word/2010/wordml" wp14:textId="118E92D3">
+      <w:pPr>
+        <w:pStyle w:val="Normale"/>
+        <w:spacing w:line="276" w:lineRule="auto"/>
+        <w:jc w:val="left"/>
+        <w:rPr>
+          <w:rFonts w:ascii="Garamond" w:hAnsi="Garamond" w:cs="Arial"/>
+          <w:sz w:val="28"/>
+          <w:szCs w:val="28"/>
+        </w:rPr>
+      </w:pPr>
+      <w:r>
+        <w:rPr>
+          <w:rFonts w:ascii="Garamond" w:hAnsi="Garamond" w:cs="Arial"/>
+          <w:sz w:val="28"/>
+          <w:szCs w:val="28"/>
+        </w:rPr>
+        <w:t xml:space="preserve">Nato/a  </w:t>
+      </w:r>
+      <w:r>
+        <w:rPr>
+          <w:rFonts w:ascii="Garamond" w:hAnsi="Garamond" w:cs="Arial"/>
+          <w:sz w:val="28"/>
+          <w:szCs w:val="28"/>
+        </w:rPr>
+        <w:t>a</w:t>
+      </w:r>
+      <w:r>
+        <w:rPr>
+          <w:rFonts w:ascii="Garamond" w:hAnsi="Garamond" w:cs="Arial"/>
+          <w:sz w:val="28"/>
+          <w:szCs w:val="28"/>
+        </w:rPr>
+        <w:t xml:space="preserve"> </w:t>
+      </w:r>
+      <w:r>
+        <w:rPr>
+          <w:rFonts w:ascii="Garamond" w:hAnsi="Garamond" w:cs="Arial"/>
+          <w:sz w:val="28"/>
+          <w:szCs w:val="28"/>
+        </w:rPr>
+        <w:t>…</w:t>
+      </w:r>
+      <w:r>
+        <w:rPr>
+          <w:rFonts w:ascii="Garamond" w:hAnsi="Garamond" w:eastAsia="Garamond" w:cs="Garamond"/>
+          <w:noProof w:val="0"/>
+          <w:sz w:val="24"/>
+          <w:szCs w:val="24"/>
+          <w:lang w:val="it-IT"/>
+        </w:rPr>
+        <w:t xml:space="preserve"> </w:t>
+      </w:r>
+      <w:r>
+        <w:rPr>
+          <w:rFonts w:ascii="Garamond" w:hAnsi="Garamond" w:cs="Arial"/>
+          <w:noProof w:val="0"/>
+          <w:sz w:val="28"/>
+          <w:szCs w:val="28"/>
+          <w:lang w:val="it-IT" w:eastAsia="it-IT"/>
+        </w:rPr>
+        <w:t>{</w:t>
+      </w:r>
+      <w:r>
+        <w:rPr>
+          <w:rFonts w:ascii="Garamond" w:hAnsi="Garamond" w:cs="Arial"/>
+          <w:noProof w:val="0"/>
+          <w:sz w:val="28"/>
+          <w:szCs w:val="28"/>
+          <w:lang w:val="it-IT" w:eastAsia="it-IT"/>
+        </w:rPr>
+        <w:t>natoA</w:t>
+      </w:r>
+      <w:r>
+        <w:rPr>
+          <w:rFonts w:ascii="Garamond" w:hAnsi="Garamond" w:cs="Arial"/>
+          <w:noProof w:val="0"/>
+          <w:sz w:val="28"/>
+          <w:szCs w:val="28"/>
+          <w:lang w:val="it-IT" w:eastAsia="it-IT"/>
+        </w:rPr>
+        <w:t>}</w:t>
+      </w:r>
+      <w:r>
+        <w:rPr>
+          <w:rFonts w:ascii="Garamond" w:hAnsi="Garamond" w:cs="Arial"/>
+          <w:sz w:val="28"/>
+          <w:szCs w:val="28"/>
+        </w:rPr>
+        <w:t>…</w:t>
+      </w:r>
+      <w:r>
+        <w:rPr>
+          <w:rFonts w:ascii="Garamond" w:hAnsi="Garamond" w:cs="Arial"/>
+          <w:sz w:val="28"/>
+          <w:szCs w:val="28"/>
+        </w:rPr>
+        <w:t xml:space="preserve">           </w:t>
+      </w:r>
+      <w:r>
+        <w:rPr>
+          <w:rFonts w:ascii="Garamond" w:hAnsi="Garamond" w:cs="Arial"/>
+          <w:sz w:val="28"/>
+          <w:szCs w:val="28"/>
+        </w:rPr>
+        <w:t xml:space="preserve">il  </w:t>
+      </w:r>
+      <w:r>
+        <w:rPr>
+          <w:rFonts w:ascii="Garamond" w:hAnsi="Garamond" w:cs="Arial"/>
+          <w:sz w:val="28"/>
+          <w:szCs w:val="28"/>
+        </w:rPr>
+        <w:t>…</w:t>
+      </w:r>
+      <w:r>
+        <w:rPr>
+          <w:rFonts w:ascii="Garamond" w:hAnsi="Garamond" w:eastAsia="Garamond" w:cs="Garamond"/>
+          <w:noProof w:val="0"/>
+          <w:sz w:val="24"/>
+          <w:szCs w:val="24"/>
+          <w:lang w:val="it-IT"/>
+        </w:rPr>
+        <w:t xml:space="preserve"> </w:t>
+      </w:r>
+      <w:r>
+        <w:rPr>
+          <w:rFonts w:ascii="Garamond" w:hAnsi="Garamond" w:cs="Arial"/>
+          <w:noProof w:val="0"/>
+          <w:sz w:val="28"/>
+          <w:szCs w:val="28"/>
+          <w:lang w:val="it-IT" w:eastAsia="it-IT"/>
+        </w:rPr>
+        <w:t>{</w:t>
+      </w:r>
+      <w:r>
+        <w:rPr>
+          <w:rFonts w:ascii="Garamond" w:hAnsi="Garamond" w:cs="Arial"/>
+          <w:noProof w:val="0"/>
+          <w:sz w:val="28"/>
+          <w:szCs w:val="28"/>
+          <w:lang w:val="it-IT" w:eastAsia="it-IT"/>
+        </w:rPr>
+        <w:t>natoIl</w:t>
+      </w:r>
+      <w:r>
+        <w:rPr>
+          <w:rFonts w:ascii="Garamond" w:hAnsi="Garamond" w:cs="Arial"/>
+          <w:noProof w:val="0"/>
+          <w:sz w:val="28"/>
+          <w:szCs w:val="28"/>
+          <w:lang w:val="it-IT" w:eastAsia="it-IT"/>
+        </w:rPr>
+        <w:t>}</w:t>
+      </w:r>
+      <w:r>
+        <w:rPr>
+          <w:rFonts w:ascii="Garamond" w:hAnsi="Garamond" w:cs="Arial"/>
+          <w:sz w:val="28"/>
+          <w:szCs w:val="28"/>
+        </w:rPr>
+        <w:t xml:space="preserve"> ...</w:t>
+      </w:r>
+      <w:r>
+        <w:rPr>
+          <w:rFonts w:ascii="Garamond" w:hAnsi="Garamond" w:cs="Arial"/>
+          <w:sz w:val="28"/>
+          <w:szCs w:val="28"/>
+        </w:rPr>
+        <w:t xml:space="preserve">   </w:t>
+      </w:r>
+    </w:p>
+    <w:p xmlns:wp14="http://schemas.microsoft.com/office/word/2010/wordml" wp14:textId="77777777">
+      <w:pPr>
+        <w:spacing w:line="276" w:lineRule="auto"/>
+        <w:jc w:val="both"/>
+        <w:rPr>
+          <w:rFonts w:ascii="Garamond" w:hAnsi="Garamond" w:cs="Arial"/>
           <w:b/>
-          <w:sz w:val="48"/>
-          <w:szCs w:val="48"/>
-        </w:rPr>
-        <w:t>{nome}</w:t>
-      </w:r>
-      <w:r>
-        <w:rPr>
-          <w:rFonts w:ascii="Garamond" w:hAnsi="Garamond"/>
+          <w:sz w:val="28"/>
+          <w:szCs w:val="28"/>
+        </w:rPr>
+      </w:pPr>
+      <w:r>
+        <w:rPr>
+          <w:rFonts w:ascii="Garamond" w:hAnsi="Garamond" w:cs="Arial"/>
           <w:b/>
-          <w:sz w:val="48"/>
-          <w:szCs w:val="48"/>
+          <w:sz w:val="28"/>
+          <w:szCs w:val="28"/>
+        </w:rPr>
+        <w:t xml:space="preserve">      </w:t>
+      </w:r>
+    </w:p>
+    <w:p xmlns:wp14="http://schemas.microsoft.com/office/word/2010/wordml" wp14:textId="77777777">
+      <w:pPr>
+        <w:spacing w:line="276" w:lineRule="auto"/>
+        <w:jc w:val="both"/>
+        <w:rPr>
+          <w:rFonts w:ascii="Garamond" w:hAnsi="Garamond" w:cs="Arial"/>
+          <w:b/>
+          <w:sz w:val="28"/>
+          <w:szCs w:val="28"/>
+        </w:rPr>
+      </w:pPr>
+      <w:r>
+        <w:rPr>
+          <w:rFonts w:ascii="Garamond" w:hAnsi="Garamond" w:cs="Arial"/>
+          <w:sz w:val="28"/>
+          <w:szCs w:val="28"/>
+        </w:rPr>
+        <w:t>Soggetto erogatore</w:t>
+      </w:r>
+      <w:r>
+        <w:rPr>
+          <w:rFonts w:ascii="Garamond" w:hAnsi="Garamond" w:cs="Arial"/>
+          <w:b/>
+          <w:sz w:val="28"/>
+          <w:szCs w:val="28"/>
+        </w:rPr>
+        <w:t xml:space="preserve">    ISTITUTO INTERNAZIONALE EDOARDO </w:t>
+      </w:r>
+      <w:r>
+        <w:rPr>
+          <w:rFonts w:ascii="Garamond" w:hAnsi="Garamond" w:cs="Arial"/>
+          <w:b/>
+          <w:sz w:val="28"/>
+          <w:szCs w:val="28"/>
+        </w:rPr>
+        <w:t>AGNELLI</w:t>
+      </w:r>
+    </w:p>
+    <w:p xmlns:wp14="http://schemas.microsoft.com/office/word/2010/wordml" wp14:textId="77777777">
+      <w:pPr>
+        <w:spacing w:line="276" w:lineRule="auto"/>
+        <w:jc w:val="both"/>
+        <w:rPr>
+          <w:rFonts w:ascii="Garamond" w:hAnsi="Garamond" w:cs="Arial"/>
+          <w:b/>
+          <w:sz w:val="28"/>
+          <w:szCs w:val="28"/>
+        </w:rPr>
+      </w:pPr>
+    </w:p>
+    <w:p xmlns:wp14="http://schemas.microsoft.com/office/word/2010/wordml" wp14:textId="77777777">
+      <w:pPr>
+        <w:spacing w:line="276" w:lineRule="auto"/>
+        <w:jc w:val="both"/>
+        <w:rPr>
+          <w:rFonts w:ascii="Garamond" w:hAnsi="Garamond" w:cs="Arial"/>
+          <w:b/>
+          <w:sz w:val="28"/>
+          <w:szCs w:val="28"/>
+        </w:rPr>
+      </w:pPr>
+      <w:r>
+        <w:rPr>
+          <w:rFonts w:ascii="Garamond" w:hAnsi="Garamond" w:cs="Arial"/>
+          <w:sz w:val="28"/>
+          <w:szCs w:val="28"/>
+        </w:rPr>
+        <w:t>c</w:t>
+      </w:r>
+      <w:r>
+        <w:rPr>
+          <w:rFonts w:ascii="Garamond" w:hAnsi="Garamond" w:cs="Arial"/>
+          <w:sz w:val="28"/>
+          <w:szCs w:val="28"/>
+        </w:rPr>
+        <w:t>on sede a</w:t>
+      </w:r>
+      <w:r>
+        <w:rPr>
+          <w:rFonts w:ascii="Garamond" w:hAnsi="Garamond" w:cs="Arial"/>
+          <w:b/>
+          <w:sz w:val="28"/>
+          <w:szCs w:val="28"/>
+        </w:rPr>
+        <w:t xml:space="preserve">   </w:t>
+      </w:r>
+      <w:r>
+        <w:rPr>
+          <w:rFonts w:ascii="Garamond" w:hAnsi="Garamond" w:cs="Arial"/>
+          <w:b/>
+          <w:sz w:val="28"/>
+          <w:szCs w:val="28"/>
+        </w:rPr>
+        <w:t xml:space="preserve"> TORINO</w:t>
+      </w:r>
+      <w:r>
+        <w:rPr>
+          <w:rFonts w:ascii="Garamond" w:hAnsi="Garamond" w:cs="Arial"/>
+          <w:b/>
+          <w:sz w:val="28"/>
+          <w:szCs w:val="28"/>
+        </w:rPr>
+        <w:t xml:space="preserve">          </w:t>
+      </w:r>
+      <w:r>
+        <w:rPr>
+          <w:rFonts w:ascii="Garamond" w:hAnsi="Garamond" w:cs="Arial"/>
+          <w:b/>
+          <w:sz w:val="28"/>
+          <w:szCs w:val="28"/>
+        </w:rPr>
+        <w:t xml:space="preserve">        </w:t>
+      </w:r>
+      <w:r>
+        <w:rPr>
+          <w:rFonts w:ascii="Garamond" w:hAnsi="Garamond" w:cs="Arial"/>
+          <w:b/>
+          <w:sz w:val="28"/>
+          <w:szCs w:val="28"/>
         </w:rPr>
         <w:t xml:space="preserve"> </w:t>
       </w:r>
       <w:r>
         <w:rPr>
-          <w:rFonts w:ascii="Garamond" w:hAnsi="Garamond"/>
+          <w:rFonts w:ascii="Garamond" w:hAnsi="Garamond" w:cs="Arial"/>
+          <w:sz w:val="28"/>
+          <w:szCs w:val="28"/>
+        </w:rPr>
+        <w:t>in</w:t>
+      </w:r>
+      <w:r>
+        <w:rPr>
+          <w:rFonts w:ascii="Garamond" w:hAnsi="Garamond" w:cs="Arial"/>
           <w:b/>
-          <w:sz w:val="48"/>
-          <w:szCs w:val="48"/>
-        </w:rPr>
-        <w:t>{cognome}</w:t>
+          <w:sz w:val="28"/>
+          <w:szCs w:val="28"/>
+        </w:rPr>
+        <w:t xml:space="preserve"> </w:t>
+      </w:r>
+      <w:r>
+        <w:rPr>
+          <w:rFonts w:ascii="Garamond" w:hAnsi="Garamond" w:cs="Arial"/>
+          <w:b/>
+          <w:sz w:val="28"/>
+          <w:szCs w:val="28"/>
+        </w:rPr>
+        <w:t xml:space="preserve">   </w:t>
+      </w:r>
+      <w:r>
+        <w:rPr>
+          <w:rFonts w:ascii="Garamond" w:hAnsi="Garamond" w:cs="Arial"/>
+          <w:b/>
+          <w:sz w:val="28"/>
+          <w:szCs w:val="28"/>
+        </w:rPr>
+        <w:t>Corso Unione Sovietica, 312</w:t>
       </w:r>
     </w:p>
-    <w:p>
-      <w:pPr>
-        <w:jc w:val="center"/>
-        <w:rPr>
-          <w:rFonts w:ascii="Calibri" w:hAnsi="Calibri" w:cs="Calibri"/>
-          <w:color w:val="000000"/>
-          <w:sz w:val="22"/>
-          <w:szCs w:val="22"/>
-        </w:rPr>
-      </w:pPr>
-      <w:r>
-        <w:rPr>
-          <w:rFonts w:ascii="Garamond" w:hAnsi="Garamond"/>
-        </w:rPr>
-        <w:t>d</w:t>
-      </w:r>
-      <w:r>
-        <w:rPr>
-          <w:rFonts w:ascii="Garamond" w:hAnsi="Garamond"/>
-        </w:rPr>
-        <w:t>ella classe</w:t>
-      </w:r>
-      <w:r>
-        <w:rPr>
-          <w:rFonts w:ascii="Garamond" w:hAnsi="Garamond"/>
-        </w:rPr>
-        <w:t xml:space="preserve"> {classe} </w:t>
-      </w:r>
-      <w:r>
-        <w:rPr>
-          <w:rFonts w:ascii="Garamond" w:hAnsi="Garamond"/>
-        </w:rPr>
-        <w:t>sez.</w:t>
-      </w:r>
-      <w:r>
-        <w:rPr>
-          <w:rFonts w:ascii="Garamond" w:hAnsi="Garamond"/>
-        </w:rPr>
-        <w:t xml:space="preserve"> {sezione}</w:t>
-      </w:r>
-      <w:r>
-        <w:rPr>
-          <w:rFonts w:ascii="Garamond" w:hAnsi="Garamond"/>
+    <w:p xmlns:wp14="http://schemas.microsoft.com/office/word/2010/wordml" wp14:textId="77777777">
+      <w:pPr>
+        <w:spacing w:line="276" w:lineRule="auto"/>
+        <w:jc w:val="both"/>
+        <w:rPr>
+          <w:rFonts w:ascii="Garamond" w:hAnsi="Garamond" w:cs="Arial"/>
+          <w:b/>
+          <w:sz w:val="28"/>
+          <w:szCs w:val="28"/>
+        </w:rPr>
+      </w:pPr>
+    </w:p>
+    <w:p xmlns:wp14="http://schemas.microsoft.com/office/word/2010/wordml" wp14:textId="41122447">
+      <w:pPr>
+        <w:spacing w:line="276" w:lineRule="auto"/>
+        <w:jc w:val="both"/>
+        <w:rPr>
+          <w:rFonts w:ascii="Garamond" w:hAnsi="Garamond" w:cs="Arial"/>
+          <w:sz w:val="28"/>
+          <w:szCs w:val="28"/>
+        </w:rPr>
+      </w:pPr>
+      <w:r>
+        <w:rPr>
+          <w:rFonts w:ascii="Garamond" w:hAnsi="Garamond" w:cs="Arial"/>
+          <w:sz w:val="28"/>
+          <w:szCs w:val="28"/>
+        </w:rPr>
+        <w:t xml:space="preserve">La formazione si è </w:t>
+      </w:r>
+      <w:r>
+        <w:rPr>
+          <w:rFonts w:ascii="Garamond" w:hAnsi="Garamond" w:cs="Arial"/>
+          <w:sz w:val="28"/>
+          <w:szCs w:val="28"/>
+        </w:rPr>
+        <w:t>svolta  dal</w:t>
+      </w:r>
+      <w:r>
+        <w:rPr>
+          <w:rFonts w:ascii="Garamond" w:hAnsi="Garamond" w:cs="Arial"/>
+          <w:sz w:val="28"/>
+          <w:szCs w:val="28"/>
+        </w:rPr>
+        <w:t xml:space="preserve"> …</w:t>
+      </w:r>
+      <w:r>
+        <w:rPr>
+          <w:rFonts w:ascii="Garamond" w:hAnsi="Garamond" w:cs="Arial"/>
+          <w:sz w:val="28"/>
+          <w:szCs w:val="28"/>
+        </w:rPr>
+        <w:t>{</w:t>
+      </w:r>
+      <w:r>
+        <w:rPr>
+          <w:rFonts w:ascii="Garamond" w:hAnsi="Garamond" w:cs="Arial"/>
+          <w:sz w:val="28"/>
+          <w:szCs w:val="28"/>
+        </w:rPr>
+        <w:t>dataInizio</w:t>
+      </w:r>
+      <w:r>
+        <w:rPr>
+          <w:rFonts w:ascii="Garamond" w:hAnsi="Garamond" w:cs="Arial"/>
+          <w:sz w:val="28"/>
+          <w:szCs w:val="28"/>
+        </w:rPr>
+        <w:t>}</w:t>
+      </w:r>
+      <w:r>
+        <w:rPr>
+          <w:rFonts w:ascii="Garamond" w:hAnsi="Garamond" w:cs="Arial"/>
+          <w:sz w:val="28"/>
+          <w:szCs w:val="28"/>
+        </w:rPr>
+        <w:t>…</w:t>
+      </w:r>
+      <w:r>
+        <w:rPr>
+          <w:rFonts w:ascii="Garamond" w:hAnsi="Garamond" w:cs="Arial"/>
+          <w:sz w:val="28"/>
+          <w:szCs w:val="28"/>
+        </w:rPr>
+        <w:t xml:space="preserve">  al …</w:t>
+      </w:r>
+      <w:r>
+        <w:rPr>
+          <w:rFonts w:ascii="Garamond" w:hAnsi="Garamond" w:cs="Arial"/>
+          <w:sz w:val="28"/>
+          <w:szCs w:val="28"/>
+        </w:rPr>
+        <w:t>{</w:t>
+      </w:r>
+      <w:r>
+        <w:rPr>
+          <w:rFonts w:ascii="Garamond" w:hAnsi="Garamond" w:cs="Arial"/>
+          <w:sz w:val="28"/>
+          <w:szCs w:val="28"/>
+        </w:rPr>
+        <w:t>dataFine</w:t>
+      </w:r>
+      <w:r>
+        <w:rPr>
+          <w:rFonts w:ascii="Garamond" w:hAnsi="Garamond" w:cs="Arial"/>
+          <w:sz w:val="28"/>
+          <w:szCs w:val="28"/>
+        </w:rPr>
+        <w:t>}..</w:t>
+      </w:r>
+      <w:r>
+        <w:rPr>
+          <w:rFonts w:ascii="Garamond" w:hAnsi="Garamond" w:cs="Arial"/>
+          <w:sz w:val="28"/>
+          <w:szCs w:val="28"/>
+        </w:rPr>
+        <w:t>.</w:t>
+      </w:r>
+    </w:p>
+    <w:p xmlns:wp14="http://schemas.microsoft.com/office/word/2010/wordml" wp14:textId="77777777">
+      <w:pPr>
+        <w:spacing w:line="276" w:lineRule="auto"/>
+        <w:jc w:val="both"/>
+        <w:rPr>
+          <w:rFonts w:ascii="Garamond" w:hAnsi="Garamond" w:cs="Arial"/>
+          <w:b/>
+          <w:sz w:val="28"/>
+          <w:szCs w:val="28"/>
+        </w:rPr>
+      </w:pPr>
+    </w:p>
+    <w:p xmlns:wp14="http://schemas.microsoft.com/office/word/2010/wordml" wp14:textId="77777777">
+      <w:pPr>
+        <w:spacing w:line="276" w:lineRule="auto"/>
+        <w:jc w:val="both"/>
+        <w:rPr>
+          <w:rFonts w:ascii="Garamond" w:hAnsi="Garamond" w:cs="Arial"/>
+          <w:b/>
+          <w:sz w:val="28"/>
+          <w:szCs w:val="28"/>
+        </w:rPr>
+      </w:pPr>
+    </w:p>
+    <w:p xmlns:wp14="http://schemas.microsoft.com/office/word/2010/wordml" wp14:textId="5EBD85E8">
+      <w:pPr>
+        <w:pStyle w:val="Normale"/>
+        <w:spacing w:line="360" w:lineRule="auto"/>
+        <w:jc w:val="left"/>
+        <w:rPr>
+          <w:rFonts w:ascii="Garamond" w:hAnsi="Garamond" w:cs="Arial"/>
+          <w:sz w:val="28"/>
+          <w:szCs w:val="28"/>
+        </w:rPr>
+      </w:pPr>
+      <w:r>
+        <w:rPr>
+          <w:rFonts w:ascii="Garamond" w:hAnsi="Garamond" w:cs="Arial"/>
+          <w:sz w:val="28"/>
+          <w:szCs w:val="28"/>
+        </w:rPr>
+        <w:t xml:space="preserve">Torino, </w:t>
+      </w:r>
+      <w:r>
+        <w:rPr>
+          <w:rFonts w:ascii="Garamond" w:hAnsi="Garamond" w:cs="Arial"/>
+          <w:sz w:val="28"/>
+          <w:szCs w:val="28"/>
+        </w:rPr>
+        <w:t xml:space="preserve">... </w:t>
+      </w:r>
+      <w:r>
+        <w:rPr>
+          <w:rFonts w:ascii="Garamond" w:hAnsi="Garamond" w:cs="Arial"/>
+          <w:noProof w:val="0"/>
+          <w:sz w:val="28"/>
+          <w:szCs w:val="28"/>
+          <w:lang w:val="it-IT" w:eastAsia="it-IT"/>
+        </w:rPr>
+        <w:t>{</w:t>
+      </w:r>
+      <w:r>
+        <w:rPr>
+          <w:rFonts w:ascii="Garamond" w:hAnsi="Garamond" w:cs="Arial"/>
+          <w:noProof w:val="0"/>
+          <w:sz w:val="28"/>
+          <w:szCs w:val="28"/>
+          <w:lang w:val="it-IT" w:eastAsia="it-IT"/>
+        </w:rPr>
+        <w:t>today</w:t>
+      </w:r>
+      <w:r>
+        <w:rPr>
+          <w:rFonts w:ascii="Garamond" w:hAnsi="Garamond" w:cs="Arial"/>
+          <w:noProof w:val="0"/>
+          <w:sz w:val="28"/>
+          <w:szCs w:val="28"/>
+          <w:lang w:val="it-IT" w:eastAsia="it-IT"/>
+        </w:rPr>
+        <w:t>}</w:t>
+      </w:r>
+      <w:r>
+        <w:rPr>
+          <w:rFonts w:ascii="Garamond" w:hAnsi="Garamond" w:cs="Arial"/>
+          <w:sz w:val="28"/>
+          <w:szCs w:val="28"/>
+        </w:rPr>
+        <w:t xml:space="preserve"> ..</w:t>
+      </w:r>
+      <w:r>
+        <w:rPr>
+          <w:rFonts w:ascii="Garamond" w:hAnsi="Garamond" w:cs="Arial"/>
+          <w:sz w:val="28"/>
+          <w:szCs w:val="28"/>
+        </w:rPr>
+        <w:t>.</w:t>
+      </w:r>
+    </w:p>
+    <w:p xmlns:wp14="http://schemas.microsoft.com/office/word/2010/wordml" wp14:textId="77777777">
+      <w:pPr>
+        <w:spacing w:line="276" w:lineRule="auto"/>
+        <w:jc w:val="both"/>
+        <w:rPr>
+          <w:rFonts w:ascii="Garamond" w:hAnsi="Garamond" w:cs="Arial"/>
+          <w:b/>
+          <w:sz w:val="28"/>
+          <w:szCs w:val="28"/>
+        </w:rPr>
+      </w:pPr>
+    </w:p>
+    <w:p xmlns:wp14="http://schemas.microsoft.com/office/word/2010/wordml" wp14:textId="77777777">
+      <w:pPr>
+        <w:spacing w:line="276" w:lineRule="auto"/>
+        <w:jc w:val="both"/>
+        <w:rPr>
+          <w:rFonts w:ascii="Garamond" w:hAnsi="Garamond" w:cs="Arial"/>
+          <w:b/>
+          <w:sz w:val="28"/>
+          <w:szCs w:val="28"/>
+        </w:rPr>
+      </w:pPr>
+    </w:p>
+    <w:p xmlns:wp14="http://schemas.microsoft.com/office/word/2010/wordml" wp14:textId="77777777">
+      <w:pPr>
+        <w:spacing w:line="276" w:lineRule="auto"/>
+        <w:jc w:val="both"/>
+        <w:rPr>
+          <w:rFonts w:ascii="Garamond" w:hAnsi="Garamond" w:cs="Arial"/>
+          <w:sz w:val="28"/>
+          <w:szCs w:val="28"/>
+        </w:rPr>
+      </w:pPr>
+      <w:r>
+        <w:rPr>
+          <w:rFonts w:ascii="Garamond" w:hAnsi="Garamond" w:cs="Arial"/>
+          <w:sz w:val="28"/>
+          <w:szCs w:val="28"/>
+        </w:rPr>
+        <w:t xml:space="preserve">       </w:t>
+      </w:r>
+      <w:r>
+        <w:rPr>
+          <w:rFonts w:ascii="Garamond" w:hAnsi="Garamond" w:cs="Arial"/>
+          <w:sz w:val="28"/>
+          <w:szCs w:val="28"/>
+        </w:rPr>
+        <w:t>Il docente</w:t>
+      </w:r>
+      <w:r>
+        <w:rPr>
+          <w:rFonts w:ascii="Garamond" w:hAnsi="Garamond" w:cs="Arial"/>
+          <w:sz w:val="28"/>
+          <w:szCs w:val="28"/>
+        </w:rPr>
+        <w:tab/>
+      </w:r>
+      <w:r>
+        <w:rPr>
+          <w:rFonts w:ascii="Garamond" w:hAnsi="Garamond" w:cs="Arial"/>
+          <w:sz w:val="28"/>
+          <w:szCs w:val="28"/>
+        </w:rPr>
+        <w:tab/>
+      </w:r>
+      <w:r>
+        <w:rPr>
+          <w:rFonts w:ascii="Garamond" w:hAnsi="Garamond" w:cs="Arial"/>
+          <w:sz w:val="28"/>
+          <w:szCs w:val="28"/>
+        </w:rPr>
+        <w:tab/>
+      </w:r>
+      <w:r>
+        <w:rPr>
+          <w:rFonts w:ascii="Garamond" w:hAnsi="Garamond" w:cs="Arial"/>
+          <w:sz w:val="28"/>
+          <w:szCs w:val="28"/>
+        </w:rPr>
+        <w:tab/>
+      </w:r>
+      <w:r>
+        <w:rPr>
+          <w:rFonts w:ascii="Garamond" w:hAnsi="Garamond" w:cs="Arial"/>
+          <w:sz w:val="28"/>
+          <w:szCs w:val="28"/>
+        </w:rPr>
+        <w:tab/>
+      </w:r>
+      <w:r>
+        <w:rPr>
+          <w:rFonts w:ascii="Garamond" w:hAnsi="Garamond" w:cs="Arial"/>
+          <w:sz w:val="28"/>
+          <w:szCs w:val="28"/>
+        </w:rPr>
+        <w:tab/>
+      </w:r>
+      <w:r>
+        <w:rPr>
+          <w:rFonts w:ascii="Garamond" w:hAnsi="Garamond" w:cs="Arial"/>
+          <w:sz w:val="28"/>
+          <w:szCs w:val="28"/>
+        </w:rPr>
+        <w:t xml:space="preserve">       </w:t>
+      </w:r>
+      <w:r>
+        <w:rPr>
+          <w:rFonts w:ascii="Garamond" w:hAnsi="Garamond" w:cs="Arial"/>
+          <w:sz w:val="28"/>
+          <w:szCs w:val="28"/>
+        </w:rPr>
+        <w:t xml:space="preserve">  </w:t>
+      </w:r>
+      <w:r>
+        <w:rPr>
+          <w:rFonts w:ascii="Garamond" w:hAnsi="Garamond" w:cs="Arial"/>
+          <w:sz w:val="28"/>
+          <w:szCs w:val="28"/>
+        </w:rPr>
+        <w:t>Il soggetto formatore</w:t>
+      </w:r>
+    </w:p>
+    <w:p xmlns:wp14="http://schemas.microsoft.com/office/word/2010/wordml" wp14:textId="77777777">
+      <w:pPr>
+        <w:spacing w:line="276" w:lineRule="auto"/>
+        <w:jc w:val="both"/>
+        <w:rPr>
+          <w:rFonts w:ascii="Garamond" w:hAnsi="Garamond" w:cs="Arial"/>
+          <w:b/>
+          <w:sz w:val="28"/>
+          <w:szCs w:val="28"/>
+        </w:rPr>
+      </w:pPr>
+      <w:r>
+        <w:rPr>
+          <w:rFonts w:ascii="Garamond" w:hAnsi="Garamond" w:cs="Arial"/>
+          <w:b/>
+          <w:sz w:val="28"/>
+          <w:szCs w:val="28"/>
+        </w:rPr>
+        <w:t>Prof. Marco Gamba</w:t>
+      </w:r>
+      <w:r>
+        <w:rPr>
+          <w:rFonts w:ascii="Garamond" w:hAnsi="Garamond" w:cs="Arial"/>
+          <w:b/>
+          <w:sz w:val="28"/>
+          <w:szCs w:val="28"/>
+        </w:rPr>
+        <w:tab/>
+      </w:r>
+      <w:r>
+        <w:rPr>
+          <w:rFonts w:ascii="Garamond" w:hAnsi="Garamond" w:cs="Arial"/>
+          <w:b/>
+          <w:sz w:val="28"/>
+          <w:szCs w:val="28"/>
+        </w:rPr>
+        <w:tab/>
+      </w:r>
+      <w:r>
+        <w:rPr>
+          <w:rFonts w:ascii="Garamond" w:hAnsi="Garamond" w:cs="Arial"/>
+          <w:b/>
+          <w:sz w:val="28"/>
+          <w:szCs w:val="28"/>
+        </w:rPr>
+        <w:tab/>
+      </w:r>
+      <w:r>
+        <w:rPr>
+          <w:rFonts w:ascii="Garamond" w:hAnsi="Garamond" w:cs="Arial"/>
+          <w:b/>
+          <w:sz w:val="28"/>
+          <w:szCs w:val="28"/>
+        </w:rPr>
+        <w:tab/>
+      </w:r>
+      <w:r>
+        <w:rPr>
+          <w:rFonts w:ascii="Garamond" w:hAnsi="Garamond" w:cs="Arial"/>
+          <w:b/>
+          <w:sz w:val="28"/>
+          <w:szCs w:val="28"/>
+        </w:rPr>
+        <w:t>Istituto Internazionale Edoardo Agnelli</w:t>
+      </w:r>
+    </w:p>
+    <w:p xmlns:wp14="http://schemas.microsoft.com/office/word/2010/wordml" wp14:textId="77777777">
+      <w:pPr>
+        <w:spacing w:line="276" w:lineRule="auto"/>
+        <w:jc w:val="both"/>
+        <w:rPr>
+          <w:rFonts w:ascii="Garamond" w:hAnsi="Garamond" w:cs="Arial"/>
+          <w:b/>
+          <w:sz w:val="28"/>
+          <w:szCs w:val="28"/>
+        </w:rPr>
+      </w:pPr>
+    </w:p>
+    <w:p xmlns:wp14="http://schemas.microsoft.com/office/word/2010/wordml" wp14:textId="77777777">
+      <w:pPr>
+        <w:spacing w:line="276" w:lineRule="auto"/>
+        <w:jc w:val="both"/>
+        <w:rPr>
+          <w:rFonts w:ascii="Garamond" w:hAnsi="Garamond" w:cs="Arial"/>
+          <w:sz w:val="28"/>
+          <w:szCs w:val="28"/>
+        </w:rPr>
+      </w:pPr>
+      <w:r>
+        <w:rPr>
+          <w:rFonts w:ascii="Garamond" w:hAnsi="Garamond" w:cs="Arial"/>
+          <w:sz w:val="28"/>
+          <w:szCs w:val="28"/>
+        </w:rPr>
+        <w:t>……………………..</w:t>
+      </w:r>
+      <w:r>
+        <w:rPr>
+          <w:rFonts w:ascii="Garamond" w:hAnsi="Garamond" w:cs="Arial"/>
+          <w:sz w:val="28"/>
+          <w:szCs w:val="28"/>
+        </w:rPr>
+        <w:tab/>
+      </w:r>
+      <w:r>
+        <w:rPr>
+          <w:rFonts w:ascii="Garamond" w:hAnsi="Garamond" w:cs="Arial"/>
+          <w:sz w:val="28"/>
+          <w:szCs w:val="28"/>
+        </w:rPr>
+        <w:tab/>
+      </w:r>
+      <w:r>
+        <w:rPr>
+          <w:rFonts w:ascii="Garamond" w:hAnsi="Garamond" w:cs="Arial"/>
+          <w:sz w:val="28"/>
+          <w:szCs w:val="28"/>
+        </w:rPr>
+        <w:tab/>
+      </w:r>
+      <w:r>
+        <w:rPr>
+          <w:rFonts w:ascii="Garamond" w:hAnsi="Garamond" w:cs="Arial"/>
+          <w:sz w:val="28"/>
+          <w:szCs w:val="28"/>
+        </w:rPr>
+        <w:t xml:space="preserve">          …………………………………………..</w:t>
+      </w:r>
+    </w:p>
+    <w:p xmlns:wp14="http://schemas.microsoft.com/office/word/2010/wordml" wp14:textId="77777777">
+      <w:pPr>
+        <w:spacing w:line="276" w:lineRule="auto"/>
+        <w:jc w:val="both"/>
+        <w:rPr>
+          <w:rFonts w:ascii="Garamond" w:hAnsi="Garamond" w:cs="Arial"/>
+          <w:sz w:val="28"/>
+          <w:szCs w:val="28"/>
+        </w:rPr>
+      </w:pPr>
+      <w:r>
+        <w:rPr>
+          <w:rFonts w:ascii="Garamond" w:hAnsi="Garamond" w:cs="Arial"/>
+          <w:sz w:val="28"/>
+          <w:szCs w:val="28"/>
+        </w:rPr>
+        <w:t xml:space="preserve">         </w:t>
+      </w:r>
+      <w:r>
+        <w:rPr>
+          <w:rFonts w:ascii="Garamond" w:hAnsi="Garamond" w:cs="Arial"/>
+          <w:sz w:val="28"/>
+          <w:szCs w:val="28"/>
+        </w:rPr>
+        <w:t xml:space="preserve">  </w:t>
+      </w:r>
+      <w:r>
+        <w:rPr>
+          <w:rFonts w:ascii="Garamond" w:hAnsi="Garamond" w:cs="Arial"/>
+          <w:sz w:val="28"/>
+          <w:szCs w:val="28"/>
+        </w:rPr>
+        <w:t>(firma)</w:t>
+      </w:r>
+      <w:r>
+        <w:rPr>
+          <w:rFonts w:ascii="Garamond" w:hAnsi="Garamond" w:cs="Arial"/>
+          <w:sz w:val="28"/>
+          <w:szCs w:val="28"/>
+        </w:rPr>
+        <w:tab/>
+      </w:r>
+      <w:r>
+        <w:rPr>
+          <w:rFonts w:ascii="Garamond" w:hAnsi="Garamond" w:cs="Arial"/>
+          <w:sz w:val="28"/>
+          <w:szCs w:val="28"/>
+        </w:rPr>
+        <w:tab/>
+      </w:r>
+      <w:r>
+        <w:rPr>
+          <w:rFonts w:ascii="Garamond" w:hAnsi="Garamond" w:cs="Arial"/>
+          <w:sz w:val="28"/>
+          <w:szCs w:val="28"/>
+        </w:rPr>
+        <w:tab/>
+      </w:r>
+      <w:r>
+        <w:rPr>
+          <w:rFonts w:ascii="Garamond" w:hAnsi="Garamond" w:cs="Arial"/>
+          <w:sz w:val="28"/>
+          <w:szCs w:val="28"/>
+        </w:rPr>
+        <w:tab/>
+      </w:r>
+      <w:r>
+        <w:rPr>
+          <w:rFonts w:ascii="Garamond" w:hAnsi="Garamond" w:cs="Arial"/>
+          <w:sz w:val="28"/>
+          <w:szCs w:val="28"/>
+        </w:rPr>
+        <w:tab/>
+      </w:r>
+      <w:r>
+        <w:rPr>
+          <w:rFonts w:ascii="Garamond" w:hAnsi="Garamond" w:cs="Arial"/>
+          <w:sz w:val="28"/>
+          <w:szCs w:val="28"/>
+        </w:rPr>
+        <w:tab/>
+      </w:r>
+      <w:r>
+        <w:rPr>
+          <w:rFonts w:ascii="Garamond" w:hAnsi="Garamond" w:cs="Arial"/>
+          <w:sz w:val="28"/>
+          <w:szCs w:val="28"/>
         </w:rPr>
         <w:t xml:space="preserve"> </w:t>
       </w:r>
       <w:r>
         <w:rPr>
-          <w:rFonts w:ascii="Garamond" w:hAnsi="Garamond"/>
-        </w:rPr>
-        <w:t>nato</w:t>
-      </w:r>
-      <w:r>
-        <w:rPr>
-          <w:rFonts w:ascii="Garamond" w:hAnsi="Garamond"/>
-        </w:rPr>
-        <w:t xml:space="preserve"> il</w:t>
-      </w:r>
-      <w:r>
-        <w:rPr>
-          <w:rFonts w:ascii="Garamond" w:hAnsi="Garamond"/>
-        </w:rPr>
-        <w:t xml:space="preserve"> {natoIl}</w:t>
-      </w:r>
-      <w:r>
-        <w:rPr>
-          <w:rFonts w:ascii="Garamond" w:hAnsi="Garamond"/>
+          <w:rFonts w:ascii="Garamond" w:hAnsi="Garamond" w:cs="Arial"/>
+          <w:sz w:val="28"/>
+          <w:szCs w:val="28"/>
+        </w:rPr>
+        <w:t xml:space="preserve">         </w:t>
+      </w:r>
+      <w:r>
+        <w:rPr>
+          <w:rFonts w:ascii="Garamond" w:hAnsi="Garamond" w:cs="Arial"/>
+          <w:sz w:val="28"/>
+          <w:szCs w:val="28"/>
+        </w:rPr>
+        <w:t xml:space="preserve">    </w:t>
+      </w:r>
+      <w:r>
+        <w:rPr>
+          <w:rFonts w:ascii="Garamond" w:hAnsi="Garamond" w:cs="Arial"/>
+          <w:sz w:val="28"/>
+          <w:szCs w:val="28"/>
         </w:rPr>
         <w:t xml:space="preserve"> </w:t>
       </w:r>
       <w:r>
         <w:rPr>
-          <w:rFonts w:ascii="Garamond" w:hAnsi="Garamond"/>
-        </w:rPr>
-        <w:t>a</w:t>
-      </w:r>
-      <w:r>
-        <w:rPr>
-          <w:rFonts w:ascii="Garamond" w:hAnsi="Garamond"/>
-        </w:rPr>
-        <w:t xml:space="preserve"> {natoA}</w:t>
-      </w:r>
-      <w:r>
-        <w:rPr>
-          <w:rFonts w:ascii="Garamond" w:hAnsi="Garamond"/>
+          <w:rFonts w:ascii="Garamond" w:hAnsi="Garamond" w:cs="Arial"/>
+          <w:sz w:val="28"/>
+          <w:szCs w:val="28"/>
         </w:rPr>
         <w:t xml:space="preserve"> </w:t>
       </w:r>
       <w:r>
         <w:rPr>
-          <w:rFonts w:ascii="Garamond" w:hAnsi="Garamond"/>
-        </w:rPr>
-        <w:t>{codiceF}</w:t>
+          <w:rFonts w:ascii="Garamond" w:hAnsi="Garamond" w:cs="Arial"/>
+          <w:sz w:val="28"/>
+          <w:szCs w:val="28"/>
+        </w:rPr>
+        <w:t>(timbro e firma)</w:t>
       </w:r>
     </w:p>
-    <w:p>
-      <w:pPr>
-        <w:jc w:val="center"/>
-        <w:rPr>
-          <w:rFonts w:ascii="Calibri" w:hAnsi="Calibri" w:cs="Calibri"/>
-          <w:color w:val="000000"/>
-          <w:sz w:val="22"/>
-          <w:szCs w:val="22"/>
+    <w:p xmlns:wp14="http://schemas.microsoft.com/office/word/2010/wordml" wp14:textId="77777777">
+      <w:pPr>
+        <w:spacing w:line="360" w:lineRule="auto"/>
+        <w:rPr>
+          <w:rFonts w:ascii="Garamond" w:hAnsi="Garamond" w:cs="Arial"/>
         </w:rPr>
       </w:pPr>
     </w:p>
-    <w:p>
-      <w:pPr>
-        <w:spacing w:line="360" w:lineRule="auto"/>
-        <w:rPr>
-          <w:rFonts w:ascii="Garamond" w:hAnsi="Garamond"/>
+    <w:p xmlns:wp14="http://schemas.microsoft.com/office/word/2010/wordml" wp14:textId="77777777">
+      <w:pPr>
+        <w:rPr>
+          <w:rFonts w:ascii="Garamond" w:hAnsi="Garamond" w:cs="Arial"/>
         </w:rPr>
       </w:pPr>
     </w:p>
-    <w:p>
-      <w:pPr>
-        <w:spacing w:line="360" w:lineRule="auto"/>
-        <w:ind w:left="-142" w:right="-142"/>
-        <w:jc w:val="center"/>
-        <w:rPr>
-          <w:rFonts w:ascii="Garamond" w:hAnsi="Garamond"/>
-        </w:rPr>
-      </w:pPr>
-      <w:r>
-        <w:rPr>
-          <w:rFonts w:ascii="Garamond" w:hAnsi="Garamond"/>
-        </w:rPr>
-        <w:t>ha partecipato al corso di</w:t>
-      </w:r>
-    </w:p>
-    <w:p>
-      <w:pPr>
-        <w:spacing w:line="360" w:lineRule="auto"/>
-        <w:ind w:left="-142" w:right="-142"/>
-        <w:jc w:val="center"/>
-        <w:rPr>
-          <w:rFonts w:ascii="Garamond" w:hAnsi="Garamond"/>
-        </w:rPr>
-      </w:pPr>
-    </w:p>
-    <w:p>
-      <w:pPr>
-        <w:spacing w:line="360" w:lineRule="auto"/>
-        <w:ind w:right="141"/>
-        <w:jc w:val="center"/>
-        <w:rPr>
-          <w:rFonts w:ascii="Garamond" w:hAnsi="Garamond"/>
-          <w:b/>
-          <w:sz w:val="40"/>
-          <w:szCs w:val="40"/>
-        </w:rPr>
-      </w:pPr>
-      <w:r>
-        <w:rPr>
-          <w:rFonts w:ascii="Garamond" w:hAnsi="Garamond"/>
-          <w:b/>
-          <w:sz w:val="40"/>
-          <w:szCs w:val="40"/>
-        </w:rPr>
-        <w:fldChar w:fldCharType="begin"/>
-      </w:r>
-      <w:r>
-        <w:rPr>
-          <w:rFonts w:ascii="Garamond" w:hAnsi="Garamond"/>
-          <w:b/>
-          <w:sz w:val="40"/>
-          <w:szCs w:val="40"/>
-        </w:rPr>
-        <w:instrText xml:space="preserve"> MERGEFIELD Sicurezza_generica </w:instrText>
-      </w:r>
-      <w:r>
-        <w:rPr>
-          <w:rFonts w:ascii="Garamond" w:hAnsi="Garamond"/>
-          <w:b/>
-          <w:sz w:val="40"/>
-          <w:szCs w:val="40"/>
-        </w:rPr>
-        <w:fldChar w:fldCharType="separate"/>
-      </w:r>
-      <w:r>
-        <w:rPr>
-          <w:rFonts w:ascii="Garamond" w:hAnsi="Garamond"/>
-          <w:b/>
-          <w:noProof/>
-          <w:sz w:val="40"/>
-          <w:szCs w:val="40"/>
-        </w:rPr>
-        <w:t>Formazione sulla sicurezza generica in ambiente di lavoro</w:t>
-      </w:r>
-      <w:r>
-        <w:rPr>
-          <w:rFonts w:ascii="Garamond" w:hAnsi="Garamond"/>
-          <w:b/>
-          <w:sz w:val="40"/>
-          <w:szCs w:val="40"/>
-        </w:rPr>
-        <w:fldChar w:fldCharType="end"/>
-      </w:r>
-    </w:p>
-    <w:p>
-      <w:pPr>
-        <w:spacing w:line="360" w:lineRule="auto"/>
-        <w:ind w:right="-567"/>
-        <w:jc w:val="center"/>
-        <w:rPr>
-          <w:rFonts w:ascii="Garamond" w:hAnsi="Garamond" w:cs="Arial"/>
-          <w:sz w:val="22"/>
-          <w:szCs w:val="22"/>
-        </w:rPr>
-      </w:pPr>
-      <w:r>
-        <w:rPr>
-          <w:rFonts w:ascii="Garamond" w:hAnsi="Garamond"/>
-        </w:rPr>
-        <w:t>superando il test scritto di verifica in data</w:t>
-      </w:r>
-      <w:r>
-        <w:rPr>
-          <w:rFonts w:ascii="Garamond" w:hAnsi="Garamond"/>
-        </w:rPr>
-        <w:t xml:space="preserve"> {today}</w:t>
-      </w:r>
-      <w:r>
-        <w:rPr>
-          <w:rFonts w:ascii="Garamond" w:hAnsi="Garamond"/>
-        </w:rPr>
-        <w:t xml:space="preserve"> (durata corso 4 ore)</w:t>
-      </w:r>
-    </w:p>
-    <w:p>
-      <w:pPr>
-        <w:rPr>
-          <w:rFonts w:ascii="Garamond" w:hAnsi="Garamond" w:cs="Arial"/>
-          <w:sz w:val="10"/>
-          <w:szCs w:val="10"/>
-        </w:rPr>
-      </w:pPr>
-    </w:p>
-    <w:p>
-      <w:pPr>
-        <w:rPr>
-          <w:rFonts w:ascii="Garamond" w:hAnsi="Garamond" w:cs="Arial"/>
-          <w:sz w:val="22"/>
-          <w:szCs w:val="22"/>
-        </w:rPr>
-      </w:pPr>
-    </w:p>
-    <w:p>
-      <w:pPr>
-        <w:jc w:val="both"/>
-        <w:rPr>
-          <w:rFonts w:ascii="Garamond" w:hAnsi="Garamond" w:cs="Arial"/>
-        </w:rPr>
-      </w:pPr>
-      <w:r>
-        <w:rPr>
-          <w:rFonts w:ascii="Garamond" w:hAnsi="Garamond" w:cs="Arial"/>
-        </w:rPr>
-        <w:t>Nel corso vengono analizzati i concetti generali in tema di prevenzione e sicurezza sul lavoro, in particolare:</w:t>
-      </w:r>
-    </w:p>
-    <w:p>
-      <w:pPr>
-        <w:ind w:right="-567"/>
-        <w:rPr>
-          <w:rFonts w:ascii="Garamond" w:hAnsi="Garamond" w:cs="Arial"/>
-        </w:rPr>
-      </w:pPr>
-    </w:p>
-    <w:tbl>
-      <w:tblPr>
-        <w:tblW w:w="10065" w:type="dxa"/>
-        <w:tblInd w:w="108" w:type="dxa"/>
-        <w:tblBorders>
-          <w:top w:val="single" w:sz="4" w:space="0" w:color="auto"/>
-          <w:left w:val="single" w:sz="4" w:space="0" w:color="auto"/>
-          <w:bottom w:val="single" w:sz="4" w:space="0" w:color="auto"/>
-          <w:right w:val="single" w:sz="4" w:space="0" w:color="auto"/>
-          <w:insideH w:val="single" w:sz="4" w:space="0" w:color="auto"/>
-          <w:insideV w:val="single" w:sz="4" w:space="0" w:color="auto"/>
-        </w:tblBorders>
-        <w:tblLook w:val="04A0" w:firstRow="1" w:lastRow="0" w:firstColumn="1" w:lastColumn="0" w:noHBand="0" w:noVBand="1"/>
-      </w:tblPr>
-      <w:tblGrid>
-        <w:gridCol w:w="4536"/>
-        <w:gridCol w:w="5529"/>
-      </w:tblGrid>
-      <w:tr>
-        <w:tc>
-          <w:tcPr>
-            <w:tcW w:w="4536" w:type="dxa"/>
-            <w:tcBorders>
-              <w:top w:val="single" w:sz="4" w:space="0" w:color="auto"/>
-              <w:left w:val="single" w:sz="4" w:space="0" w:color="auto"/>
-              <w:bottom w:val="single" w:sz="4" w:space="0" w:color="auto"/>
-              <w:right w:val="single" w:sz="4" w:space="0" w:color="auto"/>
-            </w:tcBorders>
-            <w:hideMark/>
-          </w:tcPr>
-          <w:p>
-            <w:pPr>
-              <w:spacing w:before="100" w:beforeAutospacing="1" w:after="100" w:afterAutospacing="1"/>
-              <w:rPr>
-                <w:rFonts w:ascii="Garamond" w:hAnsi="Garamond" w:cs="Arial"/>
-                <w:lang w:eastAsia="en-US"/>
-              </w:rPr>
-            </w:pPr>
-            <w:r>
-              <w:rPr>
-                <w:rFonts w:ascii="Garamond" w:hAnsi="Garamond" w:cs="Arial"/>
-                <w:lang w:eastAsia="en-US"/>
-              </w:rPr>
-              <w:t>Concetto di rischio</w:t>
-            </w:r>
-          </w:p>
-        </w:tc>
-        <w:tc>
-          <w:tcPr>
-            <w:tcW w:w="5529" w:type="dxa"/>
-            <w:tcBorders>
-              <w:top w:val="single" w:sz="4" w:space="0" w:color="auto"/>
-              <w:left w:val="single" w:sz="4" w:space="0" w:color="auto"/>
-              <w:bottom w:val="single" w:sz="4" w:space="0" w:color="auto"/>
-              <w:right w:val="single" w:sz="4" w:space="0" w:color="auto"/>
-            </w:tcBorders>
-            <w:hideMark/>
-          </w:tcPr>
-          <w:p>
-            <w:pPr>
-              <w:spacing w:before="100" w:beforeAutospacing="1" w:after="100" w:afterAutospacing="1"/>
-              <w:rPr>
-                <w:rFonts w:ascii="Garamond" w:hAnsi="Garamond" w:cs="Arial"/>
-                <w:lang w:eastAsia="en-US"/>
-              </w:rPr>
-            </w:pPr>
-            <w:r>
-              <w:rPr>
-                <w:rFonts w:ascii="Garamond" w:hAnsi="Garamond" w:cs="Arial"/>
-                <w:lang w:eastAsia="en-US"/>
-              </w:rPr>
-              <w:t>Diritti, doveri e sanzioni per i vari soggetti aziendali</w:t>
-            </w:r>
-          </w:p>
-        </w:tc>
-      </w:tr>
-      <w:tr>
-        <w:tc>
-          <w:tcPr>
-            <w:tcW w:w="4536" w:type="dxa"/>
-            <w:tcBorders>
-              <w:top w:val="single" w:sz="4" w:space="0" w:color="auto"/>
-              <w:left w:val="single" w:sz="4" w:space="0" w:color="auto"/>
-              <w:bottom w:val="single" w:sz="4" w:space="0" w:color="auto"/>
-              <w:right w:val="single" w:sz="4" w:space="0" w:color="auto"/>
-            </w:tcBorders>
-            <w:hideMark/>
-          </w:tcPr>
-          <w:p>
-            <w:pPr>
-              <w:spacing w:before="100" w:beforeAutospacing="1" w:after="100" w:afterAutospacing="1"/>
-              <w:rPr>
-                <w:rFonts w:ascii="Garamond" w:hAnsi="Garamond" w:cs="Arial"/>
-                <w:lang w:eastAsia="en-US"/>
-              </w:rPr>
-            </w:pPr>
-            <w:r>
-              <w:rPr>
-                <w:rFonts w:ascii="Garamond" w:hAnsi="Garamond" w:cs="Arial"/>
-                <w:lang w:eastAsia="en-US"/>
-              </w:rPr>
-              <w:t>Concetto di danno</w:t>
-            </w:r>
-          </w:p>
-        </w:tc>
-        <w:tc>
-          <w:tcPr>
-            <w:tcW w:w="5529" w:type="dxa"/>
-            <w:tcBorders>
-              <w:top w:val="single" w:sz="4" w:space="0" w:color="auto"/>
-              <w:left w:val="single" w:sz="4" w:space="0" w:color="auto"/>
-              <w:bottom w:val="single" w:sz="4" w:space="0" w:color="auto"/>
-              <w:right w:val="single" w:sz="4" w:space="0" w:color="auto"/>
-            </w:tcBorders>
-            <w:hideMark/>
-          </w:tcPr>
-          <w:p>
-            <w:pPr>
-              <w:spacing w:before="100" w:beforeAutospacing="1" w:after="100" w:afterAutospacing="1"/>
-              <w:rPr>
-                <w:rFonts w:ascii="Garamond" w:hAnsi="Garamond" w:cs="Arial"/>
-                <w:lang w:eastAsia="en-US"/>
-              </w:rPr>
-            </w:pPr>
-            <w:r>
-              <w:rPr>
-                <w:rFonts w:ascii="Garamond" w:hAnsi="Garamond" w:cs="Arial"/>
-                <w:lang w:eastAsia="en-US"/>
-              </w:rPr>
-              <w:t>Il rappresentante della sicurezza</w:t>
-            </w:r>
-          </w:p>
-        </w:tc>
-      </w:tr>
-      <w:tr>
-        <w:tc>
-          <w:tcPr>
-            <w:tcW w:w="4536" w:type="dxa"/>
-            <w:tcBorders>
-              <w:top w:val="single" w:sz="4" w:space="0" w:color="auto"/>
-              <w:left w:val="single" w:sz="4" w:space="0" w:color="auto"/>
-              <w:bottom w:val="single" w:sz="4" w:space="0" w:color="auto"/>
-              <w:right w:val="single" w:sz="4" w:space="0" w:color="auto"/>
-            </w:tcBorders>
-            <w:hideMark/>
-          </w:tcPr>
-          <w:p>
-            <w:pPr>
-              <w:spacing w:before="100" w:beforeAutospacing="1" w:after="100" w:afterAutospacing="1"/>
-              <w:rPr>
-                <w:rFonts w:ascii="Garamond" w:hAnsi="Garamond" w:cs="Arial"/>
-                <w:lang w:eastAsia="en-US"/>
-              </w:rPr>
-            </w:pPr>
-            <w:r>
-              <w:rPr>
-                <w:rFonts w:ascii="Garamond" w:hAnsi="Garamond" w:cs="Arial"/>
-                <w:lang w:eastAsia="en-US"/>
-              </w:rPr>
-              <w:t>Concetto di prevenzione</w:t>
-            </w:r>
-          </w:p>
-        </w:tc>
-        <w:tc>
-          <w:tcPr>
-            <w:tcW w:w="5529" w:type="dxa"/>
-            <w:tcBorders>
-              <w:top w:val="single" w:sz="4" w:space="0" w:color="auto"/>
-              <w:left w:val="single" w:sz="4" w:space="0" w:color="auto"/>
-              <w:bottom w:val="single" w:sz="4" w:space="0" w:color="auto"/>
-              <w:right w:val="single" w:sz="4" w:space="0" w:color="auto"/>
-            </w:tcBorders>
-            <w:hideMark/>
-          </w:tcPr>
-          <w:p>
-            <w:pPr>
-              <w:spacing w:before="100" w:beforeAutospacing="1" w:after="100" w:afterAutospacing="1"/>
-              <w:rPr>
-                <w:rFonts w:ascii="Garamond" w:hAnsi="Garamond" w:cs="Arial"/>
-                <w:lang w:eastAsia="en-US"/>
-              </w:rPr>
-            </w:pPr>
-            <w:r>
-              <w:rPr>
-                <w:rFonts w:ascii="Garamond" w:hAnsi="Garamond" w:cs="Arial"/>
-                <w:lang w:eastAsia="en-US"/>
-              </w:rPr>
-              <w:t>Organi di vigilanza, controllo e assistenza</w:t>
-            </w:r>
-          </w:p>
-        </w:tc>
-      </w:tr>
-      <w:tr>
-        <w:tc>
-          <w:tcPr>
-            <w:tcW w:w="4536" w:type="dxa"/>
-            <w:tcBorders>
-              <w:top w:val="single" w:sz="4" w:space="0" w:color="auto"/>
-              <w:left w:val="single" w:sz="4" w:space="0" w:color="auto"/>
-              <w:bottom w:val="single" w:sz="4" w:space="0" w:color="auto"/>
-              <w:right w:val="single" w:sz="4" w:space="0" w:color="auto"/>
-            </w:tcBorders>
-            <w:hideMark/>
-          </w:tcPr>
-          <w:p>
-            <w:pPr>
-              <w:spacing w:before="100" w:beforeAutospacing="1" w:after="100" w:afterAutospacing="1"/>
-              <w:rPr>
-                <w:rFonts w:ascii="Garamond" w:hAnsi="Garamond" w:cs="Arial"/>
-                <w:lang w:eastAsia="en-US"/>
-              </w:rPr>
-            </w:pPr>
-            <w:r>
-              <w:rPr>
-                <w:rFonts w:ascii="Garamond" w:hAnsi="Garamond" w:cs="Arial"/>
-                <w:lang w:eastAsia="en-US"/>
-              </w:rPr>
-              <w:t>Concetto di protezione</w:t>
-            </w:r>
-          </w:p>
-        </w:tc>
-        <w:tc>
-          <w:tcPr>
-            <w:tcW w:w="5529" w:type="dxa"/>
-            <w:tcBorders>
-              <w:top w:val="single" w:sz="4" w:space="0" w:color="auto"/>
-              <w:left w:val="single" w:sz="4" w:space="0" w:color="auto"/>
-              <w:bottom w:val="single" w:sz="4" w:space="0" w:color="auto"/>
-              <w:right w:val="single" w:sz="4" w:space="0" w:color="auto"/>
-            </w:tcBorders>
-            <w:hideMark/>
-          </w:tcPr>
-          <w:p>
-            <w:pPr>
-              <w:spacing w:before="100" w:beforeAutospacing="1" w:after="100" w:afterAutospacing="1"/>
-              <w:rPr>
-                <w:rFonts w:ascii="Garamond" w:hAnsi="Garamond" w:cs="Arial"/>
-                <w:lang w:eastAsia="en-US"/>
-              </w:rPr>
-            </w:pPr>
-            <w:r>
-              <w:rPr>
-                <w:rFonts w:ascii="Garamond" w:hAnsi="Garamond"/>
-                <w:lang w:eastAsia="en-US"/>
-              </w:rPr>
-              <w:t>Controllo e assistenza</w:t>
-            </w:r>
-          </w:p>
-        </w:tc>
-      </w:tr>
-      <w:tr>
-        <w:tc>
-          <w:tcPr>
-            <w:tcW w:w="4536" w:type="dxa"/>
-            <w:tcBorders>
-              <w:top w:val="single" w:sz="4" w:space="0" w:color="auto"/>
-              <w:left w:val="single" w:sz="4" w:space="0" w:color="auto"/>
-              <w:bottom w:val="single" w:sz="4" w:space="0" w:color="auto"/>
-              <w:right w:val="single" w:sz="4" w:space="0" w:color="auto"/>
-            </w:tcBorders>
-            <w:hideMark/>
-          </w:tcPr>
-          <w:p>
-            <w:pPr>
-              <w:spacing w:before="100" w:beforeAutospacing="1" w:after="100" w:afterAutospacing="1"/>
-              <w:rPr>
-                <w:rFonts w:ascii="Garamond" w:hAnsi="Garamond" w:cs="Arial"/>
-                <w:lang w:eastAsia="en-US"/>
-              </w:rPr>
-            </w:pPr>
-            <w:r>
-              <w:rPr>
-                <w:rFonts w:ascii="Garamond" w:hAnsi="Garamond" w:cs="Arial"/>
-                <w:lang w:eastAsia="en-US"/>
-              </w:rPr>
-              <w:t>Organizzazione della prevenzione aziendale</w:t>
-            </w:r>
-          </w:p>
-        </w:tc>
-        <w:tc>
-          <w:tcPr>
-            <w:tcW w:w="5529" w:type="dxa"/>
-            <w:tcBorders>
-              <w:top w:val="single" w:sz="4" w:space="0" w:color="auto"/>
-              <w:left w:val="single" w:sz="4" w:space="0" w:color="auto"/>
-              <w:bottom w:val="single" w:sz="4" w:space="0" w:color="auto"/>
-              <w:right w:val="single" w:sz="4" w:space="0" w:color="auto"/>
-            </w:tcBorders>
-            <w:hideMark/>
-          </w:tcPr>
-          <w:p>
-            <w:pPr>
-              <w:spacing w:before="100" w:beforeAutospacing="1" w:after="100" w:afterAutospacing="1"/>
-              <w:rPr>
-                <w:rFonts w:ascii="Garamond" w:hAnsi="Garamond" w:cs="Arial"/>
-                <w:lang w:eastAsia="en-US"/>
-              </w:rPr>
-            </w:pPr>
-            <w:r>
-              <w:rPr>
-                <w:rFonts w:ascii="Garamond" w:hAnsi="Garamond" w:cs="Arial"/>
-                <w:lang w:eastAsia="en-US"/>
-              </w:rPr>
-              <w:t>Sanzioni</w:t>
-            </w:r>
-          </w:p>
-        </w:tc>
-      </w:tr>
-    </w:tbl>
-    <w:p>
-      <w:pPr>
-        <w:rPr>
-          <w:rFonts w:ascii="Garamond" w:hAnsi="Garamond" w:cs="Arial"/>
-        </w:rPr>
-      </w:pPr>
-    </w:p>
-    <w:p>
-      <w:pPr>
-        <w:jc w:val="both"/>
-        <w:rPr>
-          <w:rFonts w:ascii="Garamond" w:hAnsi="Garamond" w:cs="Arial"/>
-          <w:sz w:val="22"/>
-          <w:szCs w:val="22"/>
-        </w:rPr>
-      </w:pPr>
-      <w:r>
-        <w:rPr>
-          <w:rFonts w:ascii="Garamond" w:hAnsi="Garamond" w:cs="Arial"/>
-        </w:rPr>
-        <w:t>tenendo conto, nella declinazione dei contenuti, delle differenze di genere, di età, di provenienza e lingua e della specifica tipologia contrattuale utilizzata per la prestazione di lavoro.</w:t>
-      </w:r>
-    </w:p>
-    <w:p>
-      <w:pPr>
-        <w:rPr>
-          <w:rFonts w:ascii="Garamond" w:hAnsi="Garamond" w:cs="Arial"/>
-          <w:sz w:val="16"/>
-          <w:szCs w:val="16"/>
-        </w:rPr>
-      </w:pPr>
-    </w:p>
-    <w:p>
-      <w:pPr>
-        <w:rPr>
-          <w:rFonts w:ascii="Garamond" w:hAnsi="Garamond" w:cs="Arial"/>
-        </w:rPr>
-      </w:pPr>
-    </w:p>
-    <w:p>
-      <w:pPr>
-        <w:rPr>
-          <w:rFonts w:ascii="Garamond" w:hAnsi="Garamond" w:cs="Arial"/>
-        </w:rPr>
-      </w:pPr>
-      <w:r>
-        <w:rPr>
-          <w:rFonts w:ascii="Garamond" w:hAnsi="Garamond" w:cs="Arial"/>
-        </w:rPr>
-        <w:t>Formatore: Prof. Marco Gamba</w:t>
-      </w:r>
-    </w:p>
-    <w:p>
-      <w:pPr>
-        <w:rPr>
-          <w:rFonts w:ascii="Garamond" w:hAnsi="Garamond" w:cs="Arial"/>
-          <w:sz w:val="16"/>
-          <w:szCs w:val="16"/>
-        </w:rPr>
-      </w:pPr>
-    </w:p>
-    <w:p>
-      <w:pPr>
-        <w:jc w:val="right"/>
-        <w:rPr>
-          <w:rFonts w:ascii="Garamond" w:hAnsi="Garamond" w:cs="Arial"/>
-        </w:rPr>
-      </w:pPr>
-    </w:p>
-    <w:p>
-      <w:pPr>
-        <w:jc w:val="right"/>
-        <w:rPr>
-          <w:rFonts w:ascii="Garamond" w:hAnsi="Garamond" w:cs="Arial"/>
-        </w:rPr>
-      </w:pPr>
-    </w:p>
-    <w:p>
-      <w:pPr>
-        <w:jc w:val="right"/>
-        <w:rPr>
-          <w:rFonts w:ascii="Garamond" w:hAnsi="Garamond" w:cs="Arial"/>
-        </w:rPr>
-      </w:pPr>
-    </w:p>
-    <w:p>
-      <w:pPr>
-        <w:ind w:left="4956" w:firstLine="708"/>
-        <w:rPr>
-          <w:rFonts w:ascii="Garamond" w:hAnsi="Garamond" w:cs="Arial"/>
-        </w:rPr>
-      </w:pPr>
-      <w:r>
-        <w:rPr>
-          <w:rFonts w:ascii="Garamond" w:hAnsi="Garamond" w:cs="Arial"/>
-          <w:noProof/>
-          <w:sz w:val="22"/>
-          <w:szCs w:val="22"/>
-        </w:rPr>
-        <mc:AlternateContent>
-          <mc:Choice Requires="wps">
-            <w:drawing>
-              <wp:anchor distT="0" distB="0" distL="114300" distR="114300" simplePos="0" relativeHeight="251657728" behindDoc="0" locked="0" layoutInCell="1" allowOverlap="1" wp14:anchorId="0DAC4666" wp14:editId="25156D74">
-                <wp:simplePos x="0" y="0"/>
-                <wp:positionH relativeFrom="column">
-                  <wp:posOffset>687705</wp:posOffset>
-                </wp:positionH>
-                <wp:positionV relativeFrom="paragraph">
-                  <wp:posOffset>88900</wp:posOffset>
-                </wp:positionV>
-                <wp:extent cx="883920" cy="883920"/>
-                <wp:effectExtent l="13335" t="13335" r="7620" b="7620"/>
-                <wp:wrapNone/>
-                <wp:docPr id="2" name="Ovale 2"/>
-                <wp:cNvGraphicFramePr>
-                  <a:graphicFrameLocks xmlns:a="http://schemas.openxmlformats.org/drawingml/2006/main"/>
-                </wp:cNvGraphicFramePr>
-                <a:graphic xmlns:a="http://schemas.openxmlformats.org/drawingml/2006/main">
-                  <a:graphicData uri="http://schemas.microsoft.com/office/word/2010/wordprocessingShape">
-                    <wps:wsp>
-                      <wps:cNvSpPr>
-                        <a:spLocks noChangeArrowheads="1"/>
-                      </wps:cNvSpPr>
-                      <wps:spPr bwMode="auto">
-                        <a:xfrm>
-                          <a:off x="0" y="0"/>
-                          <a:ext cx="883920" cy="883920"/>
-                        </a:xfrm>
-                        <a:prstGeom prst="ellipse">
-                          <a:avLst/>
-                        </a:prstGeom>
-                        <a:solidFill>
-                          <a:srgbClr val="FFFFFF"/>
-                        </a:solidFill>
-                        <a:ln w="3175">
-                          <a:solidFill>
-                            <a:srgbClr val="000000"/>
-                          </a:solidFill>
-                          <a:round/>
-                          <a:headEnd/>
-                          <a:tailEnd/>
-                        </a:ln>
-                      </wps:spPr>
-                      <wps:bodyPr rot="0" vert="horz" wrap="square" lIns="91440" tIns="45720" rIns="91440" bIns="45720" anchor="ctr" anchorCtr="0" upright="1">
-                        <a:noAutofit/>
-                      </wps:bodyPr>
-                    </wps:wsp>
-                  </a:graphicData>
-                </a:graphic>
-                <wp14:sizeRelH relativeFrom="page">
-                  <wp14:pctWidth>0</wp14:pctWidth>
-                </wp14:sizeRelH>
-                <wp14:sizeRelV relativeFrom="page">
-                  <wp14:pctHeight>0</wp14:pctHeight>
-                </wp14:sizeRelV>
-              </wp:anchor>
-            </w:drawing>
-          </mc:Choice>
-          <mc:Fallback>
-            <w:pict>
-              <v:oval w14:anchorId="1978A040" id="Ovale 2" o:spid="_x0000_s1026" style="position:absolute;margin-left:54.15pt;margin-top:7pt;width:69.6pt;height:69.6pt;z-index:251657728;visibility:visible;mso-wrap-style:square;mso-width-percent:0;mso-height-percent:0;mso-wrap-distance-left:9pt;mso-wrap-distance-top:0;mso-wrap-distance-right:9pt;mso-wrap-distance-bottom:0;mso-position-horizontal:absolute;mso-position-horizontal-relative:text;mso-position-vertical:absolute;mso-position-vertical-relative:text;mso-width-percent:0;mso-height-percent:0;mso-width-relative:page;mso-height-relative:page;v-text-anchor:middle" o:gfxdata="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" strokeweight=".25pt"/>
-            </w:pict>
-          </mc:Fallback>
-        </mc:AlternateContent>
-      </w:r>
-      <w:r>
-        <w:rPr>
-          <w:rFonts w:ascii="Garamond" w:hAnsi="Garamond" w:cs="Arial"/>
-        </w:rPr>
-        <w:t xml:space="preserve">               </w:t>
-      </w:r>
-      <w:r>
-        <w:rPr>
-          <w:rFonts w:ascii="Garamond" w:hAnsi="Garamond" w:cs="Arial"/>
-        </w:rPr>
-        <w:tab/>
-        <w:t xml:space="preserve">  </w:t>
-      </w:r>
-      <w:r>
-        <w:rPr>
-          <w:rFonts w:ascii="Garamond" w:hAnsi="Garamond" w:cs="Arial"/>
-        </w:rPr>
-        <w:t xml:space="preserve">Torino, </w:t>
-      </w:r>
-      <w:r>
-        <w:rPr>
-          <w:rFonts w:ascii="Garamond" w:hAnsi="Garamond" w:cs="Arial"/>
-        </w:rPr>
-        <w:t>{today}</w:t>
-      </w:r>
-    </w:p>
-    <w:p>
-      <w:pPr>
-        <w:jc w:val="right"/>
-        <w:rPr>
-          <w:rFonts w:ascii="Garamond" w:hAnsi="Garamond" w:cs="Arial"/>
-          <w:sz w:val="16"/>
-          <w:szCs w:val="16"/>
-        </w:rPr>
-      </w:pPr>
-    </w:p>
-    <w:p>
-      <w:pPr>
-        <w:rPr>
-          <w:rFonts w:ascii="Garamond" w:hAnsi="Garamond" w:cs="Arial"/>
-          <w:sz w:val="22"/>
-          <w:szCs w:val="22"/>
-        </w:rPr>
-      </w:pPr>
-      <w:r>
-        <w:rPr>
-          <w:rFonts w:ascii="Garamond" w:hAnsi="Garamond" w:cs="Arial"/>
-          <w:sz w:val="22"/>
-          <w:szCs w:val="22"/>
-        </w:rPr>
-        <w:tab/>
-      </w:r>
-      <w:r>
-        <w:rPr>
-          <w:rFonts w:ascii="Garamond" w:hAnsi="Garamond" w:cs="Arial"/>
-          <w:sz w:val="22"/>
-          <w:szCs w:val="22"/>
-        </w:rPr>
-        <w:tab/>
-      </w:r>
-      <w:r>
-        <w:rPr>
-          <w:rFonts w:ascii="Garamond" w:hAnsi="Garamond" w:cs="Arial"/>
-          <w:sz w:val="22"/>
-          <w:szCs w:val="22"/>
-        </w:rPr>
-        <w:tab/>
-      </w:r>
-      <w:r>
-        <w:rPr>
-          <w:rFonts w:ascii="Garamond" w:hAnsi="Garamond" w:cs="Arial"/>
-          <w:sz w:val="22"/>
-          <w:szCs w:val="22"/>
-        </w:rPr>
-        <w:tab/>
-      </w:r>
-      <w:r>
-        <w:rPr>
-          <w:rFonts w:ascii="Garamond" w:hAnsi="Garamond" w:cs="Arial"/>
-          <w:sz w:val="22"/>
-          <w:szCs w:val="22"/>
-        </w:rPr>
-        <w:tab/>
-      </w:r>
-      <w:r>
-        <w:rPr>
-          <w:rFonts w:ascii="Garamond" w:hAnsi="Garamond" w:cs="Arial"/>
-          <w:sz w:val="22"/>
-          <w:szCs w:val="22"/>
-        </w:rPr>
-        <w:tab/>
-      </w:r>
-      <w:r>
-        <w:rPr>
-          <w:rFonts w:ascii="Garamond" w:hAnsi="Garamond" w:cs="Arial"/>
-          <w:sz w:val="22"/>
-          <w:szCs w:val="22"/>
-        </w:rPr>
-        <w:tab/>
-      </w:r>
-      <w:r>
-        <w:rPr>
-          <w:rFonts w:ascii="Garamond" w:hAnsi="Garamond" w:cs="Arial"/>
-          <w:sz w:val="22"/>
-          <w:szCs w:val="22"/>
-        </w:rPr>
-        <w:tab/>
-      </w:r>
-      <w:r>
-        <w:rPr>
-          <w:rFonts w:ascii="Garamond" w:hAnsi="Garamond" w:cs="Arial"/>
-          <w:sz w:val="22"/>
-          <w:szCs w:val="22"/>
-        </w:rPr>
-        <w:tab/>
-      </w:r>
-      <w:r>
-        <w:rPr>
-          <w:rFonts w:ascii="Garamond" w:hAnsi="Garamond" w:cs="Arial"/>
-          <w:sz w:val="22"/>
-          <w:szCs w:val="22"/>
-        </w:rPr>
-        <w:tab/>
-      </w:r>
-    </w:p>
-    <w:p>
-      <w:pPr>
-        <w:rPr>
-          <w:rFonts w:ascii="Garamond" w:hAnsi="Garamond" w:cs="Arial"/>
-          <w:sz w:val="22"/>
-          <w:szCs w:val="22"/>
-        </w:rPr>
-      </w:pPr>
-    </w:p>
-    <w:p>
-      <w:pPr>
-        <w:rPr>
-          <w:rFonts w:ascii="Garamond" w:hAnsi="Garamond" w:cs="Arial"/>
-          <w:sz w:val="22"/>
-          <w:szCs w:val="22"/>
-        </w:rPr>
-      </w:pPr>
-      <w:r>
-        <w:rPr>
-          <w:rFonts w:ascii="Garamond" w:hAnsi="Garamond" w:cs="Arial"/>
-          <w:sz w:val="22"/>
-          <w:szCs w:val="22"/>
-        </w:rPr>
-        <w:tab/>
-      </w:r>
-      <w:r>
-        <w:rPr>
-          <w:rFonts w:ascii="Garamond" w:hAnsi="Garamond" w:cs="Arial"/>
-          <w:sz w:val="22"/>
-          <w:szCs w:val="22"/>
-        </w:rPr>
-        <w:tab/>
-      </w:r>
-      <w:r>
-        <w:rPr>
-          <w:rFonts w:ascii="Garamond" w:hAnsi="Garamond" w:cs="Arial"/>
-          <w:sz w:val="22"/>
-          <w:szCs w:val="22"/>
-        </w:rPr>
-        <w:tab/>
-      </w:r>
-      <w:r>
-        <w:rPr>
-          <w:rFonts w:ascii="Garamond" w:hAnsi="Garamond" w:cs="Arial"/>
-          <w:sz w:val="22"/>
-          <w:szCs w:val="22"/>
-        </w:rPr>
-        <w:tab/>
-      </w:r>
-      <w:r>
-        <w:rPr>
-          <w:rFonts w:ascii="Garamond" w:hAnsi="Garamond" w:cs="Arial"/>
-          <w:sz w:val="22"/>
-          <w:szCs w:val="22"/>
-        </w:rPr>
-        <w:tab/>
-      </w:r>
-      <w:r>
-        <w:rPr>
-          <w:rFonts w:ascii="Garamond" w:hAnsi="Garamond" w:cs="Arial"/>
-          <w:sz w:val="22"/>
-          <w:szCs w:val="22"/>
-        </w:rPr>
-        <w:tab/>
-      </w:r>
-      <w:r>
-        <w:rPr>
-          <w:rFonts w:ascii="Garamond" w:hAnsi="Garamond" w:cs="Arial"/>
-          <w:sz w:val="22"/>
-          <w:szCs w:val="22"/>
-        </w:rPr>
-        <w:tab/>
-      </w:r>
-    </w:p>
-    <w:p>
-      <w:pPr>
-        <w:ind w:left="4248" w:firstLine="708"/>
-        <w:rPr>
-          <w:rFonts w:ascii="Garamond" w:hAnsi="Garamond" w:cs="Arial"/>
-          <w:sz w:val="22"/>
-          <w:szCs w:val="22"/>
-        </w:rPr>
-      </w:pPr>
-      <w:r>
-        <w:rPr>
-          <w:rFonts w:ascii="Garamond" w:hAnsi="Garamond" w:cs="Arial"/>
-          <w:sz w:val="22"/>
-          <w:szCs w:val="22"/>
-        </w:rPr>
-        <w:t>……….……….……………………………………...</w:t>
-      </w:r>
-    </w:p>
-    <w:p>
-      <w:pPr>
-        <w:rPr>
-          <w:rFonts w:ascii="Garamond" w:hAnsi="Garamond" w:cs="Arial"/>
-          <w:sz w:val="22"/>
-          <w:szCs w:val="22"/>
-        </w:rPr>
-      </w:pPr>
-      <w:r>
-        <w:rPr>
-          <w:rFonts w:ascii="Garamond" w:hAnsi="Garamond" w:cs="Arial"/>
-          <w:sz w:val="22"/>
-          <w:szCs w:val="22"/>
-        </w:rPr>
-        <w:t xml:space="preserve"> </w:t>
-      </w:r>
-      <w:r>
-        <w:rPr>
-          <w:rFonts w:ascii="Garamond" w:hAnsi="Garamond" w:cs="Arial"/>
-          <w:sz w:val="22"/>
-          <w:szCs w:val="22"/>
-        </w:rPr>
-        <w:tab/>
-      </w:r>
-      <w:r>
-        <w:rPr>
-          <w:rFonts w:ascii="Garamond" w:hAnsi="Garamond" w:cs="Arial"/>
-          <w:sz w:val="22"/>
-          <w:szCs w:val="22"/>
-        </w:rPr>
-        <w:tab/>
-      </w:r>
-      <w:r>
-        <w:rPr>
-          <w:rFonts w:ascii="Garamond" w:hAnsi="Garamond" w:cs="Arial"/>
-          <w:sz w:val="22"/>
-          <w:szCs w:val="22"/>
-        </w:rPr>
-        <w:tab/>
-      </w:r>
-      <w:r>
-        <w:rPr>
-          <w:rFonts w:ascii="Garamond" w:hAnsi="Garamond" w:cs="Arial"/>
-          <w:sz w:val="22"/>
-          <w:szCs w:val="22"/>
-        </w:rPr>
-        <w:tab/>
-      </w:r>
-      <w:r>
-        <w:rPr>
-          <w:rFonts w:ascii="Garamond" w:hAnsi="Garamond" w:cs="Arial"/>
-          <w:sz w:val="22"/>
-          <w:szCs w:val="22"/>
-        </w:rPr>
-        <w:tab/>
-      </w:r>
-      <w:r>
-        <w:rPr>
-          <w:rFonts w:ascii="Garamond" w:hAnsi="Garamond" w:cs="Arial"/>
-          <w:sz w:val="22"/>
-          <w:szCs w:val="22"/>
-        </w:rPr>
-        <w:tab/>
-      </w:r>
-      <w:r>
-        <w:rPr>
-          <w:rFonts w:ascii="Garamond" w:hAnsi="Garamond" w:cs="Arial"/>
-          <w:sz w:val="22"/>
-          <w:szCs w:val="22"/>
-        </w:rPr>
-        <w:tab/>
-      </w:r>
-      <w:r>
-        <w:rPr>
-          <w:rFonts w:ascii="Garamond" w:hAnsi="Garamond" w:cs="Arial"/>
-          <w:sz w:val="22"/>
-          <w:szCs w:val="22"/>
-        </w:rPr>
-        <w:tab/>
-      </w:r>
-      <w:r>
-        <w:rPr>
-          <w:rFonts w:ascii="Garamond" w:hAnsi="Garamond" w:cs="Arial"/>
-          <w:sz w:val="22"/>
-          <w:szCs w:val="22"/>
-        </w:rPr>
-        <w:tab/>
-      </w:r>
-      <w:r>
-        <w:rPr>
-          <w:rFonts w:ascii="Garamond" w:hAnsi="Garamond" w:cs="Arial"/>
-          <w:sz w:val="22"/>
-          <w:szCs w:val="22"/>
-        </w:rPr>
-        <w:tab/>
-      </w:r>
-      <w:r>
-        <w:rPr>
-          <w:rFonts w:ascii="Garamond" w:hAnsi="Garamond" w:cs="Arial"/>
-          <w:sz w:val="22"/>
-          <w:szCs w:val="22"/>
-        </w:rPr>
-        <w:t>Firma</w:t>
-      </w:r>
-    </w:p>
-    <w:p/>
     <w:sectPr>
       <w:headerReference w:type="default" r:id="rId8"/>
       <w:footerReference w:type="even" r:id="rId9"/>
       <w:footerReference w:type="default" r:id="rId10"/>
-      <w:pgSz w:w="11906" w:h="16838"/>
+      <w:pgSz w:w="11906" w:h="16838" w:orient="portrait"/>
       <w:pgMar w:top="1955" w:right="849" w:bottom="816" w:left="993" w:header="709" w:footer="289" w:gutter="0"/>
       <w:cols w:space="720"/>
     </w:sectPr>
@@ -1170,14 +1422,14 @@
 <file path=word/endnotes.xml><?xml version="1.0" encoding="utf-8"?>
 <w:endnotes xmlns:wpc="http://schemas.microsoft.com/office/word/2010/wordprocessingCanvas" xmlns:cx="http://schemas.microsoft.com/office/drawing/2014/chartex" xmlns:cx1="http://schemas.microsoft.com/office/drawing/2015/9/8/chartex" xmlns:cx2="http://schemas.microsoft.com/office/drawing/2015/10/21/chartex" xmlns:cx3="http://schemas.microsoft.com/office/drawing/2016/5/9/chartex" xmlns:cx4="http://schemas.microsoft.com/office/drawing/2016/5/10/chartex" xmlns:cx5="http://schemas.microsoft.com/office/drawing/2016/5/11/chartex" xmlns:cx6="http://schemas.microsoft.com/office/drawing/2016/5/12/chartex" xmlns:cx7="http://schemas.microsoft.com/office/drawing/2016/5/13/chartex" xmlns:cx8="http://schemas.microsoft.com/office/drawing/2016/5/14/chartex" xmlns:mc="http://schemas.openxmlformats.org/markup-compatibility/2006" xmlns:aink="http://schemas.microsoft.com/office/drawing/2016/ink" xmlns:am3d="http://schemas.microsoft.com/office/drawing/2017/model3d" xmlns:o="urn:schemas-microsoft-com:office:office" xmlns:oel="http://schemas.microsoft.com/office/2019/extlst" xmlns:r="http://schemas.openxmlformats.org/officeDocument/2006/relationships" xmlns:m="http://schemas.openxmlformats.org/officeDocument/2006/math" xmlns:v="urn:schemas-microsoft-com:vml" xmlns:wp14="http://schemas.microsoft.com/office/word/2010/wordprocessingDrawing" xmlns:wp="http://schemas.openxmlformats.org/drawingml/2006/wordprocessingDrawing" xmlns:w10="urn:schemas-microsoft-com:office:word" xmlns:w="http://schemas.openxmlformats.org/wordprocessingml/2006/main" xmlns:w14="http://schemas.microsoft.com/office/word/2010/wordml" xmlns:w15="http://schemas.microsoft.com/office/word/2012/wordml" xmlns:w16cex="http://schemas.microsoft.com/office/word/2018/wordml/cex" xmlns:w16cid="http://schemas.microsoft.com/office/word/2016/wordml/cid" xmlns:w16="http://schemas.microsoft.com/office/word/2018/wordml" xmlns:w16sdtdh="http://schemas.microsoft.com/office/word/2020/wordml/sdtdatahash" xmlns:w16se="http://schemas.microsoft.com/office/word/2015/wordml/symex" xmlns:wpg="http://schemas.microsoft.com/office/word/2010/wordprocessingGroup" xmlns:wpi="http://schemas.microsoft.com/office/word/2010/wordprocessingInk" xmlns:wne="http://schemas.microsoft.com/office/word/2006/wordml" xmlns:wps="http://schemas.microsoft.com/office/word/2010/wordprocessingShape" mc:Ignorable="w14 w15 w16se w16cid w16 w16cex w16sdtdh wp14">
   <w:endnote w:type="separator" w:id="-1">
-    <w:p>
+    <w:p xmlns:wp14="http://schemas.microsoft.com/office/word/2010/wordml" wp14:textId="77777777">
       <w:r>
         <w:separator/>
       </w:r>
     </w:p>
   </w:endnote>
   <w:endnote w:type="continuationSeparator" w:id="0">
-    <w:p>
+    <w:p xmlns:wp14="http://schemas.microsoft.com/office/word/2010/wordml" wp14:textId="77777777">
       <w:r>
         <w:continuationSeparator/>
       </w:r>
@@ -1188,7 +1440,7 @@
 
 <file path=word/footer1.xml><?xml version="1.0" encoding="utf-8"?>
 <w:ftr xmlns:wpc="http://schemas.microsoft.com/office/word/2010/wordprocessingCanvas" xmlns:cx="http://schemas.microsoft.com/office/drawing/2014/chartex" xmlns:cx1="http://schemas.microsoft.com/office/drawing/2015/9/8/chartex" xmlns:cx2="http://schemas.microsoft.com/office/drawing/2015/10/21/chartex" xmlns:cx3="http://schemas.microsoft.com/office/drawing/2016/5/9/chartex" xmlns:cx4="http://schemas.microsoft.com/office/drawing/2016/5/10/chartex" xmlns:cx5="http://schemas.microsoft.com/office/drawing/2016/5/11/chartex" xmlns:cx6="http://schemas.microsoft.com/office/drawing/2016/5/12/chartex" xmlns:cx7="http://schemas.microsoft.com/office/drawing/2016/5/13/chartex" xmlns:cx8="http://schemas.microsoft.com/office/drawing/2016/5/14/chartex" xmlns:mc="http://schemas.openxmlformats.org/markup-compatibility/2006" xmlns:aink="http://schemas.microsoft.com/office/drawing/2016/ink" xmlns:am3d="http://schemas.microsoft.com/office/drawing/2017/model3d" xmlns:o="urn:schemas-microsoft-com:office:office" xmlns:oel="http://schemas.microsoft.com/office/2019/extlst" xmlns:r="http://schemas.openxmlformats.org/officeDocument/2006/relationships" xmlns:m="http://schemas.openxmlformats.org/officeDocument/2006/math" xmlns:v="urn:schemas-microsoft-com:vml" xmlns:wp14="http://schemas.microsoft.com/office/word/2010/wordprocessingDrawing" xmlns:wp="http://schemas.openxmlformats.org/drawingml/2006/wordprocessingDrawing" xmlns:w10="urn:schemas-microsoft-com:office:word" xmlns:w="http://schemas.openxmlformats.org/wordprocessingml/2006/main" xmlns:w14="http://schemas.microsoft.com/office/word/2010/wordml" xmlns:w15="http://schemas.microsoft.com/office/word/2012/wordml" xmlns:w16cex="http://schemas.microsoft.com/office/word/2018/wordml/cex" xmlns:w16cid="http://schemas.microsoft.com/office/word/2016/wordml/cid" xmlns:w16="http://schemas.microsoft.com/office/word/2018/wordml" xmlns:w16sdtdh="http://schemas.microsoft.com/office/word/2020/wordml/sdtdatahash" xmlns:w16se="http://schemas.microsoft.com/office/word/2015/wordml/symex" xmlns:wpg="http://schemas.microsoft.com/office/word/2010/wordprocessingGroup" xmlns:wpi="http://schemas.microsoft.com/office/word/2010/wordprocessingInk" xmlns:wne="http://schemas.microsoft.com/office/word/2006/wordml" xmlns:wps="http://schemas.microsoft.com/office/word/2010/wordprocessingShape" mc:Ignorable="w14 w15 w16se w16cid w16 w16cex w16sdtdh wp14">
-  <w:p>
+  <w:p xmlns:wp14="http://schemas.microsoft.com/office/word/2010/wordml" wp14:textId="77777777">
     <w:pPr>
       <w:pStyle w:val="Pidipagina"/>
       <w:spacing w:line="276" w:lineRule="auto"/>
@@ -1199,7 +1451,7 @@
 
 <file path=word/footer2.xml><?xml version="1.0" encoding="utf-8"?>
 <w:ftr xmlns:wpc="http://schemas.microsoft.com/office/word/2010/wordprocessingCanvas" xmlns:cx="http://schemas.microsoft.com/office/drawing/2014/chartex" xmlns:cx1="http://schemas.microsoft.com/office/drawing/2015/9/8/chartex" xmlns:cx2="http://schemas.microsoft.com/office/drawing/2015/10/21/chartex" xmlns:cx3="http://schemas.microsoft.com/office/drawing/2016/5/9/chartex" xmlns:cx4="http://schemas.microsoft.com/office/drawing/2016/5/10/chartex" xmlns:cx5="http://schemas.microsoft.com/office/drawing/2016/5/11/chartex" xmlns:cx6="http://schemas.microsoft.com/office/drawing/2016/5/12/chartex" xmlns:cx7="http://schemas.microsoft.com/office/drawing/2016/5/13/chartex" xmlns:cx8="http://schemas.microsoft.com/office/drawing/2016/5/14/chartex" xmlns:mc="http://schemas.openxmlformats.org/markup-compatibility/2006" xmlns:aink="http://schemas.microsoft.com/office/drawing/2016/ink" xmlns:am3d="http://schemas.microsoft.com/office/drawing/2017/model3d" xmlns:o="urn:schemas-microsoft-com:office:office" xmlns:oel="http://schemas.microsoft.com/office/2019/extlst" xmlns:r="http://schemas.openxmlformats.org/officeDocument/2006/relationships" xmlns:m="http://schemas.openxmlformats.org/officeDocument/2006/math" xmlns:v="urn:schemas-microsoft-com:vml" xmlns:wp14="http://schemas.microsoft.com/office/word/2010/wordprocessingDrawing" xmlns:wp="http://schemas.openxmlformats.org/drawingml/2006/wordprocessingDrawing" xmlns:w10="urn:schemas-microsoft-com:office:word" xmlns:w="http://schemas.openxmlformats.org/wordprocessingml/2006/main" xmlns:w14="http://schemas.microsoft.com/office/word/2010/wordml" xmlns:w15="http://schemas.microsoft.com/office/word/2012/wordml" xmlns:w16cex="http://schemas.microsoft.com/office/word/2018/wordml/cex" xmlns:w16cid="http://schemas.microsoft.com/office/word/2016/wordml/cid" xmlns:w16="http://schemas.microsoft.com/office/word/2018/wordml" xmlns:w16sdtdh="http://schemas.microsoft.com/office/word/2020/wordml/sdtdatahash" xmlns:w16se="http://schemas.microsoft.com/office/word/2015/wordml/symex" xmlns:wpg="http://schemas.microsoft.com/office/word/2010/wordprocessingGroup" xmlns:wpi="http://schemas.microsoft.com/office/word/2010/wordprocessingInk" xmlns:wne="http://schemas.microsoft.com/office/word/2006/wordml" xmlns:wps="http://schemas.microsoft.com/office/word/2010/wordprocessingShape" mc:Ignorable="w14 w15 w16se w16cid w16 w16cex w16sdtdh wp14">
-  <w:p>
+  <w:p xmlns:wp14="http://schemas.microsoft.com/office/word/2010/wordml" wp14:textId="77777777">
     <w:r>
       <w:rPr>
         <w:rFonts w:ascii="Arial" w:hAnsi="Arial" w:cs="Arial"/>
@@ -1211,7 +1463,7 @@
       <w:t xml:space="preserve">ISTITUTO INTERNAZIONALE EDOARDO AGNELLI </w:t>
     </w:r>
   </w:p>
-  <w:p>
+  <w:p xmlns:wp14="http://schemas.microsoft.com/office/word/2010/wordml" wp14:textId="77777777">
     <w:pPr>
       <w:autoSpaceDE w:val="0"/>
       <w:autoSpaceDN w:val="0"/>
@@ -1265,7 +1517,7 @@
       <w:t>Scientifico - Istituto Tecnico Tecnologico</w:t>
     </w:r>
   </w:p>
-  <w:p>
+  <w:p xmlns:wp14="http://schemas.microsoft.com/office/word/2010/wordml" wp14:textId="77777777">
     <w:pPr>
       <w:autoSpaceDE w:val="0"/>
       <w:autoSpaceDN w:val="0"/>
@@ -1287,7 +1539,7 @@
       <w:t>Scuole Paritarie (DD. 2789 e 4301 del 15/01/2002 e 26/05/2003</w:t>
     </w:r>
   </w:p>
-  <w:p>
+  <w:p xmlns:wp14="http://schemas.microsoft.com/office/word/2010/wordml" wp14:textId="77777777">
     <w:pPr>
       <w:rPr>
         <w:rFonts w:ascii="Arial" w:hAnsi="Arial" w:cs="Arial"/>
@@ -1297,7 +1549,7 @@
       </w:rPr>
     </w:pPr>
   </w:p>
-  <w:p>
+  <w:p xmlns:wp14="http://schemas.microsoft.com/office/word/2010/wordml" wp14:textId="77777777">
     <w:pPr>
       <w:rPr>
         <w:rFonts w:ascii="Arial" w:hAnsi="Arial" w:cs="Arial"/>
@@ -1352,7 +1604,7 @@
       <w:t>10135 Torino</w:t>
     </w:r>
   </w:p>
-  <w:p>
+  <w:p xmlns:wp14="http://schemas.microsoft.com/office/word/2010/wordml" wp14:textId="77777777">
     <w:pPr>
       <w:rPr>
         <w:rFonts w:ascii="Arial" w:hAnsi="Arial" w:cs="Arial"/>
@@ -1509,7 +1761,7 @@
       </w:rPr>
       <w:tab/>
     </w:r>
-    <w:hyperlink r:id="rId1" w:history="1">
+    <w:hyperlink w:history="1" r:id="rId1">
       <w:r>
         <w:rPr>
           <w:rStyle w:val="Collegamentoipertestuale"/>
@@ -1529,7 +1781,7 @@
       </w:rPr>
       <w:t xml:space="preserve"> </w:t>
     </w:r>
-    <w:hyperlink r:id="rId2" w:history="1">
+    <w:hyperlink w:history="1" r:id="rId2">
       <w:r>
         <w:rPr>
           <w:rStyle w:val="Collegamentoipertestuale"/>
@@ -1549,7 +1801,7 @@
       </w:rPr>
       <w:t xml:space="preserve"> </w:t>
     </w:r>
-    <w:hyperlink r:id="rId3" w:history="1">
+    <w:hyperlink w:history="1" r:id="rId3">
       <w:r>
         <w:rPr>
           <w:rStyle w:val="Collegamentoipertestuale"/>
@@ -1569,7 +1821,7 @@
       </w:rPr>
       <w:t xml:space="preserve"> </w:t>
     </w:r>
-    <w:hyperlink r:id="rId4" w:history="1">
+    <w:hyperlink w:history="1" r:id="rId4">
       <w:r>
         <w:rPr>
           <w:rStyle w:val="Collegamentoipertestuale"/>
@@ -1608,7 +1860,7 @@
       <w:tab/>
     </w:r>
   </w:p>
-  <w:p>
+  <w:p xmlns:wp14="http://schemas.microsoft.com/office/word/2010/wordml" wp14:textId="77777777">
     <w:pPr>
       <w:rPr>
         <w:rFonts w:ascii="Arial" w:hAnsi="Arial" w:cs="Arial"/>
@@ -1707,6 +1959,7 @@
       </w:rPr>
       <w:tab/>
     </w:r>
+    <w:proofErr w:type="spellStart"/>
     <w:r>
       <w:rPr>
         <w:rFonts w:ascii="Arial" w:hAnsi="Arial" w:cs="Arial"/>
@@ -1747,6 +2000,7 @@
       </w:rPr>
       <w:softHyphen/>
     </w:r>
+    <w:proofErr w:type="spellEnd"/>
     <w:r>
       <w:rPr>
         <w:rFonts w:ascii="Arial" w:hAnsi="Arial" w:cs="Arial"/>
@@ -1775,7 +2029,7 @@
       <w:tab/>
     </w:r>
   </w:p>
-  <w:p>
+  <w:p xmlns:wp14="http://schemas.microsoft.com/office/word/2010/wordml" wp14:textId="77777777">
     <w:pPr>
       <w:rPr>
         <w:rFonts w:ascii="Arial" w:hAnsi="Arial" w:cs="Arial"/>
@@ -1786,7 +2040,7 @@
       </w:rPr>
     </w:pPr>
   </w:p>
-  <w:p>
+  <w:p xmlns:wp14="http://schemas.microsoft.com/office/word/2010/wordml" wp14:textId="77777777">
     <w:pPr>
       <w:pStyle w:val="Pidipagina"/>
     </w:pPr>
@@ -1797,14 +2051,14 @@
 <file path=word/footnotes.xml><?xml version="1.0" encoding="utf-8"?>
 <w:footnotes xmlns:wpc="http://schemas.microsoft.com/office/word/2010/wordprocessingCanvas" xmlns:cx="http://schemas.microsoft.com/office/drawing/2014/chartex" xmlns:cx1="http://schemas.microsoft.com/office/drawing/2015/9/8/chartex" xmlns:cx2="http://schemas.microsoft.com/office/drawing/2015/10/21/chartex" xmlns:cx3="http://schemas.microsoft.com/office/drawing/2016/5/9/chartex" xmlns:cx4="http://schemas.microsoft.com/office/drawing/2016/5/10/chartex" xmlns:cx5="http://schemas.microsoft.com/office/drawing/2016/5/11/chartex" xmlns:cx6="http://schemas.microsoft.com/office/drawing/2016/5/12/chartex" xmlns:cx7="http://schemas.microsoft.com/office/drawing/2016/5/13/chartex" xmlns:cx8="http://schemas.microsoft.com/office/drawing/2016/5/14/chartex" xmlns:mc="http://schemas.openxmlformats.org/markup-compatibility/2006" xmlns:aink="http://schemas.microsoft.com/office/drawing/2016/ink" xmlns:am3d="http://schemas.microsoft.com/office/drawing/2017/model3d" xmlns:o="urn:schemas-microsoft-com:office:office" xmlns:oel="http://schemas.microsoft.com/office/2019/extlst" xmlns:r="http://schemas.openxmlformats.org/officeDocument/2006/relationships" xmlns:m="http://schemas.openxmlformats.org/officeDocument/2006/math" xmlns:v="urn:schemas-microsoft-com:vml" xmlns:wp14="http://schemas.microsoft.com/office/word/2010/wordprocessingDrawing" xmlns:wp="http://schemas.openxmlformats.org/drawingml/2006/wordprocessingDrawing" xmlns:w10="urn:schemas-microsoft-com:office:word" xmlns:w="http://schemas.openxmlformats.org/wordprocessingml/2006/main" xmlns:w14="http://schemas.microsoft.com/office/word/2010/wordml" xmlns:w15="http://schemas.microsoft.com/office/word/2012/wordml" xmlns:w16cex="http://schemas.microsoft.com/office/word/2018/wordml/cex" xmlns:w16cid="http://schemas.microsoft.com/office/word/2016/wordml/cid" xmlns:w16="http://schemas.microsoft.com/office/word/2018/wordml" xmlns:w16sdtdh="http://schemas.microsoft.com/office/word/2020/wordml/sdtdatahash" xmlns:w16se="http://schemas.microsoft.com/office/word/2015/wordml/symex" xmlns:wpg="http://schemas.microsoft.com/office/word/2010/wordprocessingGroup" xmlns:wpi="http://schemas.microsoft.com/office/word/2010/wordprocessingInk" xmlns:wne="http://schemas.microsoft.com/office/word/2006/wordml" xmlns:wps="http://schemas.microsoft.com/office/word/2010/wordprocessingShape" mc:Ignorable="w14 w15 w16se w16cid w16 w16cex w16sdtdh wp14">
   <w:footnote w:type="separator" w:id="-1">
-    <w:p>
+    <w:p xmlns:wp14="http://schemas.microsoft.com/office/word/2010/wordml" wp14:textId="77777777">
       <w:r>
         <w:separator/>
       </w:r>
     </w:p>
   </w:footnote>
   <w:footnote w:type="continuationSeparator" w:id="0">
-    <w:p>
+    <w:p xmlns:wp14="http://schemas.microsoft.com/office/word/2010/wordml" wp14:textId="77777777">
       <w:r>
         <w:continuationSeparator/>
       </w:r>
@@ -1814,8 +2068,8 @@
 </file>
 
 <file path=word/header1.xml><?xml version="1.0" encoding="utf-8"?>
-<w:hdr xmlns:wpc="http://schemas.microsoft.com/office/word/2010/wordprocessingCanvas" xmlns:cx="http://schemas.microsoft.com/office/drawing/2014/chartex" xmlns:cx1="http://schemas.microsoft.com/office/drawing/2015/9/8/chartex" xmlns:cx2="http://schemas.microsoft.com/office/drawing/2015/10/21/chartex" xmlns:cx3="http://schemas.microsoft.com/office/drawing/2016/5/9/chartex" xmlns:cx4="http://schemas.microsoft.com/office/drawing/2016/5/10/chartex" xmlns:cx5="http://schemas.microsoft.com/office/drawing/2016/5/11/chartex" xmlns:cx6="http://schemas.microsoft.com/office/drawing/2016/5/12/chartex" xmlns:cx7="http://schemas.microsoft.com/office/drawing/2016/5/13/chartex" xmlns:cx8="http://schemas.microsoft.com/office/drawing/2016/5/14/chartex" xmlns:mc="http://schemas.openxmlformats.org/markup-compatibility/2006" xmlns:aink="http://schemas.microsoft.com/office/drawing/2016/ink" xmlns:am3d="http://schemas.microsoft.com/office/drawing/2017/model3d" xmlns:o="urn:schemas-microsoft-com:office:office" xmlns:oel="http://schemas.microsoft.com/office/2019/extlst" xmlns:r="http://schemas.openxmlformats.org/officeDocument/2006/relationships" xmlns:m="http://schemas.openxmlformats.org/officeDocument/2006/math" xmlns:v="urn:schemas-microsoft-com:vml" xmlns:wp14="http://schemas.microsoft.com/office/word/2010/wordprocessingDrawing" xmlns:wp="http://schemas.openxmlformats.org/drawingml/2006/wordprocessingDrawing" xmlns:w10="urn:schemas-microsoft-com:office:word" xmlns:w="http://schemas.openxmlformats.org/wordprocessingml/2006/main" xmlns:w14="http://schemas.microsoft.com/office/word/2010/wordml" xmlns:w15="http://schemas.microsoft.com/office/word/2012/wordml" xmlns:w16cex="http://schemas.microsoft.com/office/word/2018/wordml/cex" xmlns:w16cid="http://schemas.microsoft.com/office/word/2016/wordml/cid" xmlns:w16="http://schemas.microsoft.com/office/word/2018/wordml" xmlns:w16sdtdh="http://schemas.microsoft.com/office/word/2020/wordml/sdtdatahash" xmlns:w16se="http://schemas.microsoft.com/office/word/2015/wordml/symex" xmlns:wpg="http://schemas.microsoft.com/office/word/2010/wordprocessingGroup" xmlns:wpi="http://schemas.microsoft.com/office/word/2010/wordprocessingInk" xmlns:wne="http://schemas.microsoft.com/office/word/2006/wordml" xmlns:wps="http://schemas.microsoft.com/office/word/2010/wordprocessingShape" mc:Ignorable="w14 w15 w16se w16cid w16 w16cex w16sdtdh wp14">
-  <w:p>
+<w:hdr xmlns:wpc="http://schemas.microsoft.com/office/word/2010/wordprocessingCanvas" xmlns:cx="http://schemas.microsoft.com/office/drawing/2014/chartex" xmlns:cx1="http://schemas.microsoft.com/office/drawing/2015/9/8/chartex" xmlns:cx2="http://schemas.microsoft.com/office/drawing/2015/10/21/chartex" xmlns:cx3="http://schemas.microsoft.com/office/drawing/2016/5/9/chartex" xmlns:cx4="http://schemas.microsoft.com/office/drawing/2016/5/10/chartex" xmlns:cx5="http://schemas.microsoft.com/office/drawing/2016/5/11/chartex" xmlns:cx6="http://schemas.microsoft.com/office/drawing/2016/5/12/chartex" xmlns:cx7="http://schemas.microsoft.com/office/drawing/2016/5/13/chartex" xmlns:cx8="http://schemas.microsoft.com/office/drawing/2016/5/14/chartex" xmlns:mc="http://schemas.openxmlformats.org/markup-compatibility/2006" xmlns:aink="http://schemas.microsoft.com/office/drawing/2016/ink" xmlns:am3d="http://schemas.microsoft.com/office/drawing/2017/model3d" xmlns:o="urn:schemas-microsoft-com:office:office" xmlns:oel="http://schemas.microsoft.com/office/2019/extlst" xmlns:r="http://schemas.openxmlformats.org/officeDocument/2006/relationships" xmlns:m="http://schemas.openxmlformats.org/officeDocument/2006/math" xmlns:v="urn:schemas-microsoft-com:vml" xmlns:wp14="http://schemas.microsoft.com/office/word/2010/wordprocessingDrawing" xmlns:wp="http://schemas.openxmlformats.org/drawingml/2006/wordprocessingDrawing" xmlns:w10="urn:schemas-microsoft-com:office:word" xmlns:w="http://schemas.openxmlformats.org/wordprocessingml/2006/main" xmlns:w14="http://schemas.microsoft.com/office/word/2010/wordml" xmlns:w15="http://schemas.microsoft.com/office/word/2012/wordml" xmlns:w16cex="http://schemas.microsoft.com/office/word/2018/wordml/cex" xmlns:w16cid="http://schemas.microsoft.com/office/word/2016/wordml/cid" xmlns:w16="http://schemas.microsoft.com/office/word/2018/wordml" xmlns:w16sdtdh="http://schemas.microsoft.com/office/word/2020/wordml/sdtdatahash" xmlns:w16se="http://schemas.microsoft.com/office/word/2015/wordml/symex" xmlns:wpg="http://schemas.microsoft.com/office/word/2010/wordprocessingGroup" xmlns:wpi="http://schemas.microsoft.com/office/word/2010/wordprocessingInk" xmlns:wne="http://schemas.microsoft.com/office/word/2006/wordml" xmlns:wps="http://schemas.microsoft.com/office/word/2010/wordprocessingShape" xmlns:a="http://schemas.openxmlformats.org/drawingml/2006/main" xmlns:pic="http://schemas.openxmlformats.org/drawingml/2006/picture" xmlns:a14="http://schemas.microsoft.com/office/drawing/2010/main" mc:Ignorable="w14 w15 w16se w16cid w16 w16cex w16sdtdh wp14">
+  <w:p xmlns:wp14="http://schemas.microsoft.com/office/word/2010/wordml" wp14:textId="77777777">
     <w:pPr>
       <w:tabs>
         <w:tab w:val="left" w:pos="3000"/>
@@ -1830,7 +2084,7 @@
         <w:noProof/>
       </w:rPr>
       <w:drawing>
-        <wp:anchor distT="0" distB="0" distL="114300" distR="114300" simplePos="0" relativeHeight="251657728" behindDoc="1" locked="0" layoutInCell="1" allowOverlap="1" wp14:anchorId="621CD366" wp14:editId="06E6E7A5">
+        <wp:anchor xmlns:wp14="http://schemas.microsoft.com/office/word/2010/wordprocessingDrawing" distT="0" distB="0" distL="114300" distR="114300" simplePos="0" relativeHeight="251657728" behindDoc="1" locked="0" layoutInCell="1" allowOverlap="1" wp14:anchorId="55DBB475" wp14:editId="7777777">
           <wp:simplePos x="0" y="0"/>
           <wp:positionH relativeFrom="column">
             <wp:posOffset>-72390</wp:posOffset>
@@ -1842,20 +2096,18 @@
           <wp:effectExtent l="0" t="0" r="0" b="0"/>
           <wp:wrapTight wrapText="bothSides">
             <wp:wrapPolygon edited="0">
-              <wp:start x="5678" y="2017"/>
-              <wp:lineTo x="3904" y="3361"/>
-              <wp:lineTo x="2129" y="6386"/>
+              <wp:start x="5323" y="2017"/>
+              <wp:lineTo x="3549" y="3697"/>
+              <wp:lineTo x="2129" y="6722"/>
               <wp:lineTo x="2484" y="19158"/>
               <wp:lineTo x="11711" y="19158"/>
-              <wp:lineTo x="17034" y="18485"/>
-              <wp:lineTo x="19518" y="16805"/>
-              <wp:lineTo x="19518" y="13108"/>
-              <wp:lineTo x="18099" y="11427"/>
-              <wp:lineTo x="13130" y="8066"/>
-              <wp:lineTo x="13485" y="6722"/>
-              <wp:lineTo x="11356" y="3361"/>
-              <wp:lineTo x="9582" y="2017"/>
-              <wp:lineTo x="5678" y="2017"/>
+              <wp:lineTo x="16679" y="18485"/>
+              <wp:lineTo x="19873" y="16469"/>
+              <wp:lineTo x="19873" y="12772"/>
+              <wp:lineTo x="13485" y="7058"/>
+              <wp:lineTo x="11711" y="4033"/>
+              <wp:lineTo x="9936" y="2017"/>
+              <wp:lineTo x="5323" y="2017"/>
             </wp:wrapPolygon>
           </wp:wrapTight>
           <wp:docPr id="1" name="Immagine 2"/>
@@ -1934,7 +2186,7 @@
         <w:ind w:left="0" w:firstLine="0"/>
       </w:pPr>
       <w:rPr>
-        <w:rFonts w:ascii="Symbol" w:hAnsi="Symbol" w:hint="default"/>
+        <w:rFonts w:hint="default" w:ascii="Symbol" w:hAnsi="Symbol"/>
       </w:rPr>
     </w:lvl>
     <w:lvl w:ilvl="1">
@@ -1949,7 +2201,7 @@
         <w:ind w:left="1080" w:hanging="360"/>
       </w:pPr>
       <w:rPr>
-        <w:rFonts w:ascii="Symbol" w:hAnsi="Symbol" w:hint="default"/>
+        <w:rFonts w:hint="default" w:ascii="Symbol" w:hAnsi="Symbol"/>
       </w:rPr>
     </w:lvl>
     <w:lvl w:ilvl="2">
@@ -1964,7 +2216,7 @@
         <w:ind w:left="1800" w:hanging="360"/>
       </w:pPr>
       <w:rPr>
-        <w:rFonts w:ascii="Courier New" w:hAnsi="Courier New" w:cs="Courier New" w:hint="default"/>
+        <w:rFonts w:hint="default" w:ascii="Courier New" w:hAnsi="Courier New" w:cs="Courier New"/>
       </w:rPr>
     </w:lvl>
     <w:lvl w:ilvl="3">
@@ -1979,7 +2231,7 @@
         <w:ind w:left="2520" w:hanging="360"/>
       </w:pPr>
       <w:rPr>
-        <w:rFonts w:ascii="Wingdings" w:hAnsi="Wingdings" w:hint="default"/>
+        <w:rFonts w:hint="default" w:ascii="Wingdings" w:hAnsi="Wingdings"/>
       </w:rPr>
     </w:lvl>
     <w:lvl w:ilvl="4">
@@ -1994,7 +2246,7 @@
         <w:ind w:left="3240" w:hanging="360"/>
       </w:pPr>
       <w:rPr>
-        <w:rFonts w:ascii="Wingdings" w:hAnsi="Wingdings" w:hint="default"/>
+        <w:rFonts w:hint="default" w:ascii="Wingdings" w:hAnsi="Wingdings"/>
       </w:rPr>
     </w:lvl>
     <w:lvl w:ilvl="5">
@@ -2009,7 +2261,7 @@
         <w:ind w:left="3960" w:hanging="360"/>
       </w:pPr>
       <w:rPr>
-        <w:rFonts w:ascii="Symbol" w:hAnsi="Symbol" w:hint="default"/>
+        <w:rFonts w:hint="default" w:ascii="Symbol" w:hAnsi="Symbol"/>
       </w:rPr>
     </w:lvl>
     <w:lvl w:ilvl="6">
@@ -2024,7 +2276,7 @@
         <w:ind w:left="4680" w:hanging="360"/>
       </w:pPr>
       <w:rPr>
-        <w:rFonts w:ascii="Courier New" w:hAnsi="Courier New" w:cs="Courier New" w:hint="default"/>
+        <w:rFonts w:hint="default" w:ascii="Courier New" w:hAnsi="Courier New" w:cs="Courier New"/>
       </w:rPr>
     </w:lvl>
     <w:lvl w:ilvl="7">
@@ -2039,7 +2291,7 @@
         <w:ind w:left="5400" w:hanging="360"/>
       </w:pPr>
       <w:rPr>
-        <w:rFonts w:ascii="Wingdings" w:hAnsi="Wingdings" w:hint="default"/>
+        <w:rFonts w:hint="default" w:ascii="Wingdings" w:hAnsi="Wingdings"/>
       </w:rPr>
     </w:lvl>
     <w:lvl w:ilvl="8">
@@ -2054,7 +2306,7 @@
         <w:ind w:left="6120" w:hanging="360"/>
       </w:pPr>
       <w:rPr>
-        <w:rFonts w:ascii="Wingdings" w:hAnsi="Wingdings" w:hint="default"/>
+        <w:rFonts w:hint="default" w:ascii="Wingdings" w:hAnsi="Wingdings"/>
       </w:rPr>
     </w:lvl>
   </w:abstractNum>
@@ -2071,7 +2323,7 @@
         <w:ind w:left="720" w:hanging="360"/>
       </w:pPr>
       <w:rPr>
-        <w:rFonts w:ascii="Wingdings" w:hAnsi="Wingdings" w:hint="default"/>
+        <w:rFonts w:hint="default" w:ascii="Wingdings" w:hAnsi="Wingdings"/>
       </w:rPr>
     </w:lvl>
     <w:lvl w:ilvl="1" w:tplc="04100003" w:tentative="1">
@@ -2083,7 +2335,7 @@
         <w:ind w:left="1440" w:hanging="360"/>
       </w:pPr>
       <w:rPr>
-        <w:rFonts w:ascii="Courier New" w:hAnsi="Courier New" w:cs="Courier New" w:hint="default"/>
+        <w:rFonts w:hint="default" w:ascii="Courier New" w:hAnsi="Courier New" w:cs="Courier New"/>
       </w:rPr>
     </w:lvl>
     <w:lvl w:ilvl="2" w:tplc="04100005" w:tentative="1">
@@ -2095,7 +2347,7 @@
         <w:ind w:left="2160" w:hanging="360"/>
       </w:pPr>
       <w:rPr>
-        <w:rFonts w:ascii="Wingdings" w:hAnsi="Wingdings" w:hint="default"/>
+        <w:rFonts w:hint="default" w:ascii="Wingdings" w:hAnsi="Wingdings"/>
       </w:rPr>
     </w:lvl>
     <w:lvl w:ilvl="3" w:tplc="04100001" w:tentative="1">
@@ -2107,7 +2359,7 @@
         <w:ind w:left="2880" w:hanging="360"/>
       </w:pPr>
       <w:rPr>
-        <w:rFonts w:ascii="Symbol" w:hAnsi="Symbol" w:hint="default"/>
+        <w:rFonts w:hint="default" w:ascii="Symbol" w:hAnsi="Symbol"/>
       </w:rPr>
     </w:lvl>
     <w:lvl w:ilvl="4" w:tplc="04100003" w:tentative="1">
@@ -2119,7 +2371,7 @@
         <w:ind w:left="3600" w:hanging="360"/>
       </w:pPr>
       <w:rPr>
-        <w:rFonts w:ascii="Courier New" w:hAnsi="Courier New" w:cs="Courier New" w:hint="default"/>
+        <w:rFonts w:hint="default" w:ascii="Courier New" w:hAnsi="Courier New" w:cs="Courier New"/>
       </w:rPr>
     </w:lvl>
     <w:lvl w:ilvl="5" w:tplc="04100005" w:tentative="1">
@@ -2131,7 +2383,7 @@
         <w:ind w:left="4320" w:hanging="360"/>
       </w:pPr>
       <w:rPr>
-        <w:rFonts w:ascii="Wingdings" w:hAnsi="Wingdings" w:hint="default"/>
+        <w:rFonts w:hint="default" w:ascii="Wingdings" w:hAnsi="Wingdings"/>
       </w:rPr>
     </w:lvl>
     <w:lvl w:ilvl="6" w:tplc="04100001" w:tentative="1">
@@ -2143,7 +2395,7 @@
         <w:ind w:left="5040" w:hanging="360"/>
       </w:pPr>
       <w:rPr>
-        <w:rFonts w:ascii="Symbol" w:hAnsi="Symbol" w:hint="default"/>
+        <w:rFonts w:hint="default" w:ascii="Symbol" w:hAnsi="Symbol"/>
       </w:rPr>
     </w:lvl>
     <w:lvl w:ilvl="7" w:tplc="04100003" w:tentative="1">
@@ -2155,7 +2407,7 @@
         <w:ind w:left="5760" w:hanging="360"/>
       </w:pPr>
       <w:rPr>
-        <w:rFonts w:ascii="Courier New" w:hAnsi="Courier New" w:cs="Courier New" w:hint="default"/>
+        <w:rFonts w:hint="default" w:ascii="Courier New" w:hAnsi="Courier New" w:cs="Courier New"/>
       </w:rPr>
     </w:lvl>
     <w:lvl w:ilvl="8" w:tplc="04100005" w:tentative="1">
@@ -2167,7 +2419,7 @@
         <w:ind w:left="6480" w:hanging="360"/>
       </w:pPr>
       <w:rPr>
-        <w:rFonts w:ascii="Wingdings" w:hAnsi="Wingdings" w:hint="default"/>
+        <w:rFonts w:hint="default" w:ascii="Wingdings" w:hAnsi="Wingdings"/>
       </w:rPr>
     </w:lvl>
   </w:abstractNum>
@@ -2184,7 +2436,7 @@
         <w:ind w:left="720" w:hanging="360"/>
       </w:pPr>
       <w:rPr>
-        <w:rFonts w:ascii="Symbol" w:hAnsi="Symbol" w:hint="default"/>
+        <w:rFonts w:hint="default" w:ascii="Symbol" w:hAnsi="Symbol"/>
       </w:rPr>
     </w:lvl>
     <w:lvl w:ilvl="1" w:tplc="04100003" w:tentative="1">
@@ -2196,7 +2448,7 @@
         <w:ind w:left="1440" w:hanging="360"/>
       </w:pPr>
       <w:rPr>
-        <w:rFonts w:ascii="Courier New" w:hAnsi="Courier New" w:cs="Courier New" w:hint="default"/>
+        <w:rFonts w:hint="default" w:ascii="Courier New" w:hAnsi="Courier New" w:cs="Courier New"/>
       </w:rPr>
     </w:lvl>
     <w:lvl w:ilvl="2" w:tplc="04100005" w:tentative="1">
@@ -2208,7 +2460,7 @@
         <w:ind w:left="2160" w:hanging="360"/>
       </w:pPr>
       <w:rPr>
-        <w:rFonts w:ascii="Wingdings" w:hAnsi="Wingdings" w:hint="default"/>
+        <w:rFonts w:hint="default" w:ascii="Wingdings" w:hAnsi="Wingdings"/>
       </w:rPr>
     </w:lvl>
     <w:lvl w:ilvl="3" w:tplc="04100001" w:tentative="1">
@@ -2220,7 +2472,7 @@
         <w:ind w:left="2880" w:hanging="360"/>
       </w:pPr>
       <w:rPr>
-        <w:rFonts w:ascii="Symbol" w:hAnsi="Symbol" w:hint="default"/>
+        <w:rFonts w:hint="default" w:ascii="Symbol" w:hAnsi="Symbol"/>
       </w:rPr>
     </w:lvl>
     <w:lvl w:ilvl="4" w:tplc="04100003" w:tentative="1">
@@ -2232,7 +2484,7 @@
         <w:ind w:left="3600" w:hanging="360"/>
       </w:pPr>
       <w:rPr>
-        <w:rFonts w:ascii="Courier New" w:hAnsi="Courier New" w:cs="Courier New" w:hint="default"/>
+        <w:rFonts w:hint="default" w:ascii="Courier New" w:hAnsi="Courier New" w:cs="Courier New"/>
       </w:rPr>
     </w:lvl>
     <w:lvl w:ilvl="5" w:tplc="04100005" w:tentative="1">
@@ -2244,7 +2496,7 @@
         <w:ind w:left="4320" w:hanging="360"/>
       </w:pPr>
       <w:rPr>
-        <w:rFonts w:ascii="Wingdings" w:hAnsi="Wingdings" w:hint="default"/>
+        <w:rFonts w:hint="default" w:ascii="Wingdings" w:hAnsi="Wingdings"/>
       </w:rPr>
     </w:lvl>
     <w:lvl w:ilvl="6" w:tplc="04100001" w:tentative="1">
@@ -2256,7 +2508,7 @@
         <w:ind w:left="5040" w:hanging="360"/>
       </w:pPr>
       <w:rPr>
-        <w:rFonts w:ascii="Symbol" w:hAnsi="Symbol" w:hint="default"/>
+        <w:rFonts w:hint="default" w:ascii="Symbol" w:hAnsi="Symbol"/>
       </w:rPr>
     </w:lvl>
     <w:lvl w:ilvl="7" w:tplc="04100003" w:tentative="1">
@@ -2268,7 +2520,7 @@
         <w:ind w:left="5760" w:hanging="360"/>
       </w:pPr>
       <w:rPr>
-        <w:rFonts w:ascii="Courier New" w:hAnsi="Courier New" w:cs="Courier New" w:hint="default"/>
+        <w:rFonts w:hint="default" w:ascii="Courier New" w:hAnsi="Courier New" w:cs="Courier New"/>
       </w:rPr>
     </w:lvl>
     <w:lvl w:ilvl="8" w:tplc="04100005" w:tentative="1">
@@ -2280,7 +2532,7 @@
         <w:ind w:left="6480" w:hanging="360"/>
       </w:pPr>
       <w:rPr>
-        <w:rFonts w:ascii="Wingdings" w:hAnsi="Wingdings" w:hint="default"/>
+        <w:rFonts w:hint="default" w:ascii="Wingdings" w:hAnsi="Wingdings"/>
       </w:rPr>
     </w:lvl>
   </w:abstractNum>
@@ -2297,7 +2549,7 @@
         <w:ind w:left="720" w:hanging="360"/>
       </w:pPr>
       <w:rPr>
-        <w:rFonts w:ascii="Symbol" w:hAnsi="Symbol" w:hint="default"/>
+        <w:rFonts w:hint="default" w:ascii="Symbol" w:hAnsi="Symbol"/>
       </w:rPr>
     </w:lvl>
     <w:lvl w:ilvl="1" w:tplc="04100003" w:tentative="1">
@@ -2309,7 +2561,7 @@
         <w:ind w:left="1440" w:hanging="360"/>
       </w:pPr>
       <w:rPr>
-        <w:rFonts w:ascii="Courier New" w:hAnsi="Courier New" w:cs="Courier New" w:hint="default"/>
+        <w:rFonts w:hint="default" w:ascii="Courier New" w:hAnsi="Courier New" w:cs="Courier New"/>
       </w:rPr>
     </w:lvl>
     <w:lvl w:ilvl="2" w:tplc="04100005" w:tentative="1">
@@ -2321,7 +2573,7 @@
         <w:ind w:left="2160" w:hanging="360"/>
       </w:pPr>
       <w:rPr>
-        <w:rFonts w:ascii="Wingdings" w:hAnsi="Wingdings" w:hint="default"/>
+        <w:rFonts w:hint="default" w:ascii="Wingdings" w:hAnsi="Wingdings"/>
       </w:rPr>
     </w:lvl>
     <w:lvl w:ilvl="3" w:tplc="04100001" w:tentative="1">
@@ -2333,7 +2585,7 @@
         <w:ind w:left="2880" w:hanging="360"/>
       </w:pPr>
       <w:rPr>
-        <w:rFonts w:ascii="Symbol" w:hAnsi="Symbol" w:hint="default"/>
+        <w:rFonts w:hint="default" w:ascii="Symbol" w:hAnsi="Symbol"/>
       </w:rPr>
     </w:lvl>
     <w:lvl w:ilvl="4" w:tplc="04100003" w:tentative="1">
@@ -2345,7 +2597,7 @@
         <w:ind w:left="3600" w:hanging="360"/>
       </w:pPr>
       <w:rPr>
-        <w:rFonts w:ascii="Courier New" w:hAnsi="Courier New" w:cs="Courier New" w:hint="default"/>
+        <w:rFonts w:hint="default" w:ascii="Courier New" w:hAnsi="Courier New" w:cs="Courier New"/>
       </w:rPr>
     </w:lvl>
     <w:lvl w:ilvl="5" w:tplc="04100005" w:tentative="1">
@@ -2357,7 +2609,7 @@
         <w:ind w:left="4320" w:hanging="360"/>
       </w:pPr>
       <w:rPr>
-        <w:rFonts w:ascii="Wingdings" w:hAnsi="Wingdings" w:hint="default"/>
+        <w:rFonts w:hint="default" w:ascii="Wingdings" w:hAnsi="Wingdings"/>
       </w:rPr>
     </w:lvl>
     <w:lvl w:ilvl="6" w:tplc="04100001" w:tentative="1">
@@ -2369,7 +2621,7 @@
         <w:ind w:left="5040" w:hanging="360"/>
       </w:pPr>
       <w:rPr>
-        <w:rFonts w:ascii="Symbol" w:hAnsi="Symbol" w:hint="default"/>
+        <w:rFonts w:hint="default" w:ascii="Symbol" w:hAnsi="Symbol"/>
       </w:rPr>
     </w:lvl>
     <w:lvl w:ilvl="7" w:tplc="04100003" w:tentative="1">
@@ -2381,7 +2633,7 @@
         <w:ind w:left="5760" w:hanging="360"/>
       </w:pPr>
       <w:rPr>
-        <w:rFonts w:ascii="Courier New" w:hAnsi="Courier New" w:cs="Courier New" w:hint="default"/>
+        <w:rFonts w:hint="default" w:ascii="Courier New" w:hAnsi="Courier New" w:cs="Courier New"/>
       </w:rPr>
     </w:lvl>
     <w:lvl w:ilvl="8" w:tplc="04100005" w:tentative="1">
@@ -2393,7 +2645,7 @@
         <w:ind w:left="6480" w:hanging="360"/>
       </w:pPr>
       <w:rPr>
-        <w:rFonts w:ascii="Wingdings" w:hAnsi="Wingdings" w:hint="default"/>
+        <w:rFonts w:hint="default" w:ascii="Wingdings" w:hAnsi="Wingdings"/>
       </w:rPr>
     </w:lvl>
   </w:abstractNum>
@@ -2413,7 +2665,7 @@
         <w:ind w:left="720" w:hanging="360"/>
       </w:pPr>
       <w:rPr>
-        <w:rFonts w:ascii="Symbol" w:hAnsi="Symbol" w:hint="default"/>
+        <w:rFonts w:hint="default" w:ascii="Symbol" w:hAnsi="Symbol"/>
       </w:rPr>
     </w:lvl>
     <w:lvl w:ilvl="1" w:tplc="04100003">
@@ -2526,7 +2778,7 @@
         <w:ind w:left="1440" w:hanging="360"/>
       </w:pPr>
       <w:rPr>
-        <w:rFonts w:ascii="Symbol" w:hAnsi="Symbol" w:hint="default"/>
+        <w:rFonts w:hint="default" w:ascii="Symbol" w:hAnsi="Symbol"/>
       </w:rPr>
     </w:lvl>
     <w:lvl w:ilvl="1" w:tplc="04100003" w:tentative="1">
@@ -2538,7 +2790,7 @@
         <w:ind w:left="2160" w:hanging="360"/>
       </w:pPr>
       <w:rPr>
-        <w:rFonts w:ascii="Courier New" w:hAnsi="Courier New" w:cs="Courier New" w:hint="default"/>
+        <w:rFonts w:hint="default" w:ascii="Courier New" w:hAnsi="Courier New" w:cs="Courier New"/>
       </w:rPr>
     </w:lvl>
     <w:lvl w:ilvl="2" w:tplc="04100005" w:tentative="1">
@@ -2550,7 +2802,7 @@
         <w:ind w:left="2880" w:hanging="360"/>
       </w:pPr>
       <w:rPr>
-        <w:rFonts w:ascii="Wingdings" w:hAnsi="Wingdings" w:hint="default"/>
+        <w:rFonts w:hint="default" w:ascii="Wingdings" w:hAnsi="Wingdings"/>
       </w:rPr>
     </w:lvl>
     <w:lvl w:ilvl="3" w:tplc="04100001" w:tentative="1">
@@ -2562,7 +2814,7 @@
         <w:ind w:left="3600" w:hanging="360"/>
       </w:pPr>
       <w:rPr>
-        <w:rFonts w:ascii="Symbol" w:hAnsi="Symbol" w:hint="default"/>
+        <w:rFonts w:hint="default" w:ascii="Symbol" w:hAnsi="Symbol"/>
       </w:rPr>
     </w:lvl>
     <w:lvl w:ilvl="4" w:tplc="04100003" w:tentative="1">
@@ -2574,7 +2826,7 @@
         <w:ind w:left="4320" w:hanging="360"/>
       </w:pPr>
       <w:rPr>
-        <w:rFonts w:ascii="Courier New" w:hAnsi="Courier New" w:cs="Courier New" w:hint="default"/>
+        <w:rFonts w:hint="default" w:ascii="Courier New" w:hAnsi="Courier New" w:cs="Courier New"/>
       </w:rPr>
     </w:lvl>
     <w:lvl w:ilvl="5" w:tplc="04100005" w:tentative="1">
@@ -2586,7 +2838,7 @@
         <w:ind w:left="5040" w:hanging="360"/>
       </w:pPr>
       <w:rPr>
-        <w:rFonts w:ascii="Wingdings" w:hAnsi="Wingdings" w:hint="default"/>
+        <w:rFonts w:hint="default" w:ascii="Wingdings" w:hAnsi="Wingdings"/>
       </w:rPr>
     </w:lvl>
     <w:lvl w:ilvl="6" w:tplc="04100001" w:tentative="1">
@@ -2598,7 +2850,7 @@
         <w:ind w:left="5760" w:hanging="360"/>
       </w:pPr>
       <w:rPr>
-        <w:rFonts w:ascii="Symbol" w:hAnsi="Symbol" w:hint="default"/>
+        <w:rFonts w:hint="default" w:ascii="Symbol" w:hAnsi="Symbol"/>
       </w:rPr>
     </w:lvl>
     <w:lvl w:ilvl="7" w:tplc="04100003" w:tentative="1">
@@ -2610,7 +2862,7 @@
         <w:ind w:left="6480" w:hanging="360"/>
       </w:pPr>
       <w:rPr>
-        <w:rFonts w:ascii="Courier New" w:hAnsi="Courier New" w:cs="Courier New" w:hint="default"/>
+        <w:rFonts w:hint="default" w:ascii="Courier New" w:hAnsi="Courier New" w:cs="Courier New"/>
       </w:rPr>
     </w:lvl>
     <w:lvl w:ilvl="8" w:tplc="04100005" w:tentative="1">
@@ -2622,7 +2874,7 @@
         <w:ind w:left="7200" w:hanging="360"/>
       </w:pPr>
       <w:rPr>
-        <w:rFonts w:ascii="Wingdings" w:hAnsi="Wingdings" w:hint="default"/>
+        <w:rFonts w:hint="default" w:ascii="Wingdings" w:hAnsi="Wingdings"/>
       </w:rPr>
     </w:lvl>
   </w:abstractNum>
@@ -2639,7 +2891,7 @@
         <w:ind w:left="720" w:hanging="360"/>
       </w:pPr>
       <w:rPr>
-        <w:rFonts w:ascii="Symbol" w:hAnsi="Symbol" w:hint="default"/>
+        <w:rFonts w:hint="default" w:ascii="Symbol" w:hAnsi="Symbol"/>
       </w:rPr>
     </w:lvl>
     <w:lvl w:ilvl="1" w:tplc="04100003">
@@ -2651,7 +2903,7 @@
         <w:ind w:left="1440" w:hanging="360"/>
       </w:pPr>
       <w:rPr>
-        <w:rFonts w:ascii="Courier New" w:hAnsi="Courier New" w:cs="Courier New" w:hint="default"/>
+        <w:rFonts w:hint="default" w:ascii="Courier New" w:hAnsi="Courier New" w:cs="Courier New"/>
       </w:rPr>
     </w:lvl>
     <w:lvl w:ilvl="2" w:tplc="04100005">
@@ -2663,7 +2915,7 @@
         <w:ind w:left="2160" w:hanging="360"/>
       </w:pPr>
       <w:rPr>
-        <w:rFonts w:ascii="Wingdings" w:hAnsi="Wingdings" w:hint="default"/>
+        <w:rFonts w:hint="default" w:ascii="Wingdings" w:hAnsi="Wingdings"/>
       </w:rPr>
     </w:lvl>
     <w:lvl w:ilvl="3" w:tplc="04100001">
@@ -2675,7 +2927,7 @@
         <w:ind w:left="2880" w:hanging="360"/>
       </w:pPr>
       <w:rPr>
-        <w:rFonts w:ascii="Symbol" w:hAnsi="Symbol" w:hint="default"/>
+        <w:rFonts w:hint="default" w:ascii="Symbol" w:hAnsi="Symbol"/>
       </w:rPr>
     </w:lvl>
     <w:lvl w:ilvl="4" w:tplc="04100003">
@@ -2687,7 +2939,7 @@
         <w:ind w:left="3600" w:hanging="360"/>
       </w:pPr>
       <w:rPr>
-        <w:rFonts w:ascii="Courier New" w:hAnsi="Courier New" w:cs="Courier New" w:hint="default"/>
+        <w:rFonts w:hint="default" w:ascii="Courier New" w:hAnsi="Courier New" w:cs="Courier New"/>
       </w:rPr>
     </w:lvl>
     <w:lvl w:ilvl="5" w:tplc="04100005">
@@ -2699,7 +2951,7 @@
         <w:ind w:left="4320" w:hanging="360"/>
       </w:pPr>
       <w:rPr>
-        <w:rFonts w:ascii="Wingdings" w:hAnsi="Wingdings" w:hint="default"/>
+        <w:rFonts w:hint="default" w:ascii="Wingdings" w:hAnsi="Wingdings"/>
       </w:rPr>
     </w:lvl>
     <w:lvl w:ilvl="6" w:tplc="04100001">
@@ -2711,7 +2963,7 @@
         <w:ind w:left="5040" w:hanging="360"/>
       </w:pPr>
       <w:rPr>
-        <w:rFonts w:ascii="Symbol" w:hAnsi="Symbol" w:hint="default"/>
+        <w:rFonts w:hint="default" w:ascii="Symbol" w:hAnsi="Symbol"/>
       </w:rPr>
     </w:lvl>
     <w:lvl w:ilvl="7" w:tplc="04100003">
@@ -2723,7 +2975,7 @@
         <w:ind w:left="5760" w:hanging="360"/>
       </w:pPr>
       <w:rPr>
-        <w:rFonts w:ascii="Courier New" w:hAnsi="Courier New" w:cs="Courier New" w:hint="default"/>
+        <w:rFonts w:hint="default" w:ascii="Courier New" w:hAnsi="Courier New" w:cs="Courier New"/>
       </w:rPr>
     </w:lvl>
     <w:lvl w:ilvl="8" w:tplc="04100005">
@@ -2735,7 +2987,7 @@
         <w:ind w:left="6480" w:hanging="360"/>
       </w:pPr>
       <w:rPr>
-        <w:rFonts w:ascii="Wingdings" w:hAnsi="Wingdings" w:hint="default"/>
+        <w:rFonts w:hint="default" w:ascii="Wingdings" w:hAnsi="Wingdings"/>
       </w:rPr>
     </w:lvl>
   </w:abstractNum>
@@ -2752,7 +3004,7 @@
         <w:ind w:left="720" w:hanging="360"/>
       </w:pPr>
       <w:rPr>
-        <w:rFonts w:ascii="Symbol" w:hAnsi="Symbol" w:hint="default"/>
+        <w:rFonts w:hint="default" w:ascii="Symbol" w:hAnsi="Symbol"/>
       </w:rPr>
     </w:lvl>
     <w:lvl w:ilvl="1" w:tplc="04100003">
@@ -2764,7 +3016,7 @@
         <w:ind w:left="1440" w:hanging="360"/>
       </w:pPr>
       <w:rPr>
-        <w:rFonts w:ascii="Courier New" w:hAnsi="Courier New" w:cs="Courier New" w:hint="default"/>
+        <w:rFonts w:hint="default" w:ascii="Courier New" w:hAnsi="Courier New" w:cs="Courier New"/>
       </w:rPr>
     </w:lvl>
     <w:lvl w:ilvl="2" w:tplc="04100005">
@@ -2776,7 +3028,7 @@
         <w:ind w:left="2160" w:hanging="360"/>
       </w:pPr>
       <w:rPr>
-        <w:rFonts w:ascii="Wingdings" w:hAnsi="Wingdings" w:hint="default"/>
+        <w:rFonts w:hint="default" w:ascii="Wingdings" w:hAnsi="Wingdings"/>
       </w:rPr>
     </w:lvl>
     <w:lvl w:ilvl="3" w:tplc="04100001">
@@ -2788,7 +3040,7 @@
         <w:ind w:left="2880" w:hanging="360"/>
       </w:pPr>
       <w:rPr>
-        <w:rFonts w:ascii="Symbol" w:hAnsi="Symbol" w:hint="default"/>
+        <w:rFonts w:hint="default" w:ascii="Symbol" w:hAnsi="Symbol"/>
       </w:rPr>
     </w:lvl>
     <w:lvl w:ilvl="4" w:tplc="04100003">
@@ -2800,7 +3052,7 @@
         <w:ind w:left="3600" w:hanging="360"/>
       </w:pPr>
       <w:rPr>
-        <w:rFonts w:ascii="Courier New" w:hAnsi="Courier New" w:cs="Courier New" w:hint="default"/>
+        <w:rFonts w:hint="default" w:ascii="Courier New" w:hAnsi="Courier New" w:cs="Courier New"/>
       </w:rPr>
     </w:lvl>
     <w:lvl w:ilvl="5" w:tplc="04100005">
@@ -2812,7 +3064,7 @@
         <w:ind w:left="4320" w:hanging="360"/>
       </w:pPr>
       <w:rPr>
-        <w:rFonts w:ascii="Wingdings" w:hAnsi="Wingdings" w:hint="default"/>
+        <w:rFonts w:hint="default" w:ascii="Wingdings" w:hAnsi="Wingdings"/>
       </w:rPr>
     </w:lvl>
     <w:lvl w:ilvl="6" w:tplc="04100001">
@@ -2824,7 +3076,7 @@
         <w:ind w:left="5040" w:hanging="360"/>
       </w:pPr>
       <w:rPr>
-        <w:rFonts w:ascii="Symbol" w:hAnsi="Symbol" w:hint="default"/>
+        <w:rFonts w:hint="default" w:ascii="Symbol" w:hAnsi="Symbol"/>
       </w:rPr>
     </w:lvl>
     <w:lvl w:ilvl="7" w:tplc="04100003">
@@ -2836,7 +3088,7 @@
         <w:ind w:left="5760" w:hanging="360"/>
       </w:pPr>
       <w:rPr>
-        <w:rFonts w:ascii="Courier New" w:hAnsi="Courier New" w:cs="Courier New" w:hint="default"/>
+        <w:rFonts w:hint="default" w:ascii="Courier New" w:hAnsi="Courier New" w:cs="Courier New"/>
       </w:rPr>
     </w:lvl>
     <w:lvl w:ilvl="8" w:tplc="04100005">
@@ -2848,7 +3100,7 @@
         <w:ind w:left="6480" w:hanging="360"/>
       </w:pPr>
       <w:rPr>
-        <w:rFonts w:ascii="Wingdings" w:hAnsi="Wingdings" w:hint="default"/>
+        <w:rFonts w:hint="default" w:ascii="Wingdings" w:hAnsi="Wingdings"/>
       </w:rPr>
     </w:lvl>
   </w:abstractNum>
@@ -2868,7 +3120,7 @@
         <w:ind w:left="720" w:hanging="360"/>
       </w:pPr>
       <w:rPr>
-        <w:rFonts w:ascii="Symbol" w:hAnsi="Symbol" w:hint="default"/>
+        <w:rFonts w:hint="default" w:ascii="Symbol" w:hAnsi="Symbol"/>
       </w:rPr>
     </w:lvl>
     <w:lvl w:ilvl="1" w:tplc="04100003">
@@ -2984,7 +3236,7 @@
         <w:ind w:left="720" w:hanging="360"/>
       </w:pPr>
       <w:rPr>
-        <w:rFonts w:ascii="Wingdings" w:hAnsi="Wingdings" w:hint="default"/>
+        <w:rFonts w:hint="default" w:ascii="Wingdings" w:hAnsi="Wingdings"/>
       </w:rPr>
     </w:lvl>
     <w:lvl w:ilvl="1" w:tplc="04100003">
@@ -3097,7 +3349,7 @@
         <w:ind w:left="720" w:hanging="360"/>
       </w:pPr>
       <w:rPr>
-        <w:rFonts w:ascii="Symbol" w:hAnsi="Symbol" w:hint="default"/>
+        <w:rFonts w:hint="default" w:ascii="Symbol" w:hAnsi="Symbol"/>
       </w:rPr>
     </w:lvl>
     <w:lvl w:ilvl="1" w:tplc="04100003" w:tentative="1">
@@ -3109,7 +3361,7 @@
         <w:ind w:left="1440" w:hanging="360"/>
       </w:pPr>
       <w:rPr>
-        <w:rFonts w:ascii="Courier New" w:hAnsi="Courier New" w:cs="Courier New" w:hint="default"/>
+        <w:rFonts w:hint="default" w:ascii="Courier New" w:hAnsi="Courier New" w:cs="Courier New"/>
       </w:rPr>
     </w:lvl>
     <w:lvl w:ilvl="2" w:tplc="04100005" w:tentative="1">
@@ -3121,7 +3373,7 @@
         <w:ind w:left="2160" w:hanging="360"/>
       </w:pPr>
       <w:rPr>
-        <w:rFonts w:ascii="Wingdings" w:hAnsi="Wingdings" w:hint="default"/>
+        <w:rFonts w:hint="default" w:ascii="Wingdings" w:hAnsi="Wingdings"/>
       </w:rPr>
     </w:lvl>
     <w:lvl w:ilvl="3" w:tplc="04100001" w:tentative="1">
@@ -3133,7 +3385,7 @@
         <w:ind w:left="2880" w:hanging="360"/>
       </w:pPr>
       <w:rPr>
-        <w:rFonts w:ascii="Symbol" w:hAnsi="Symbol" w:hint="default"/>
+        <w:rFonts w:hint="default" w:ascii="Symbol" w:hAnsi="Symbol"/>
       </w:rPr>
     </w:lvl>
     <w:lvl w:ilvl="4" w:tplc="04100003" w:tentative="1">
@@ -3145,7 +3397,7 @@
         <w:ind w:left="3600" w:hanging="360"/>
       </w:pPr>
       <w:rPr>
-        <w:rFonts w:ascii="Courier New" w:hAnsi="Courier New" w:cs="Courier New" w:hint="default"/>
+        <w:rFonts w:hint="default" w:ascii="Courier New" w:hAnsi="Courier New" w:cs="Courier New"/>
       </w:rPr>
     </w:lvl>
     <w:lvl w:ilvl="5" w:tplc="04100005" w:tentative="1">
@@ -3157,7 +3409,7 @@
         <w:ind w:left="4320" w:hanging="360"/>
       </w:pPr>
       <w:rPr>
-        <w:rFonts w:ascii="Wingdings" w:hAnsi="Wingdings" w:hint="default"/>
+        <w:rFonts w:hint="default" w:ascii="Wingdings" w:hAnsi="Wingdings"/>
       </w:rPr>
     </w:lvl>
     <w:lvl w:ilvl="6" w:tplc="04100001" w:tentative="1">
@@ -3169,7 +3421,7 @@
         <w:ind w:left="5040" w:hanging="360"/>
       </w:pPr>
       <w:rPr>
-        <w:rFonts w:ascii="Symbol" w:hAnsi="Symbol" w:hint="default"/>
+        <w:rFonts w:hint="default" w:ascii="Symbol" w:hAnsi="Symbol"/>
       </w:rPr>
     </w:lvl>
     <w:lvl w:ilvl="7" w:tplc="04100003" w:tentative="1">
@@ -3181,7 +3433,7 @@
         <w:ind w:left="5760" w:hanging="360"/>
       </w:pPr>
       <w:rPr>
-        <w:rFonts w:ascii="Courier New" w:hAnsi="Courier New" w:cs="Courier New" w:hint="default"/>
+        <w:rFonts w:hint="default" w:ascii="Courier New" w:hAnsi="Courier New" w:cs="Courier New"/>
       </w:rPr>
     </w:lvl>
     <w:lvl w:ilvl="8" w:tplc="04100005" w:tentative="1">
@@ -3193,7 +3445,7 @@
         <w:ind w:left="6480" w:hanging="360"/>
       </w:pPr>
       <w:rPr>
-        <w:rFonts w:ascii="Wingdings" w:hAnsi="Wingdings" w:hint="default"/>
+        <w:rFonts w:hint="default" w:ascii="Wingdings" w:hAnsi="Wingdings"/>
       </w:rPr>
     </w:lvl>
   </w:abstractNum>
@@ -3210,7 +3462,7 @@
         <w:ind w:left="720" w:hanging="360"/>
       </w:pPr>
       <w:rPr>
-        <w:rFonts w:ascii="Symbol" w:hAnsi="Symbol" w:hint="default"/>
+        <w:rFonts w:hint="default" w:ascii="Symbol" w:hAnsi="Symbol"/>
       </w:rPr>
     </w:lvl>
     <w:lvl w:ilvl="1" w:tplc="04100003" w:tentative="1">
@@ -3222,7 +3474,7 @@
         <w:ind w:left="1440" w:hanging="360"/>
       </w:pPr>
       <w:rPr>
-        <w:rFonts w:ascii="Courier New" w:hAnsi="Courier New" w:cs="Courier New" w:hint="default"/>
+        <w:rFonts w:hint="default" w:ascii="Courier New" w:hAnsi="Courier New" w:cs="Courier New"/>
       </w:rPr>
     </w:lvl>
     <w:lvl w:ilvl="2" w:tplc="04100005" w:tentative="1">
@@ -3234,7 +3486,7 @@
         <w:ind w:left="2160" w:hanging="360"/>
       </w:pPr>
       <w:rPr>
-        <w:rFonts w:ascii="Wingdings" w:hAnsi="Wingdings" w:hint="default"/>
+        <w:rFonts w:hint="default" w:ascii="Wingdings" w:hAnsi="Wingdings"/>
       </w:rPr>
     </w:lvl>
     <w:lvl w:ilvl="3" w:tplc="04100001" w:tentative="1">
@@ -3246,7 +3498,7 @@
         <w:ind w:left="2880" w:hanging="360"/>
       </w:pPr>
       <w:rPr>
-        <w:rFonts w:ascii="Symbol" w:hAnsi="Symbol" w:hint="default"/>
+        <w:rFonts w:hint="default" w:ascii="Symbol" w:hAnsi="Symbol"/>
       </w:rPr>
     </w:lvl>
     <w:lvl w:ilvl="4" w:tplc="04100003" w:tentative="1">
@@ -3258,7 +3510,7 @@
         <w:ind w:left="3600" w:hanging="360"/>
       </w:pPr>
       <w:rPr>
-        <w:rFonts w:ascii="Courier New" w:hAnsi="Courier New" w:cs="Courier New" w:hint="default"/>
+        <w:rFonts w:hint="default" w:ascii="Courier New" w:hAnsi="Courier New" w:cs="Courier New"/>
       </w:rPr>
     </w:lvl>
     <w:lvl w:ilvl="5" w:tplc="04100005" w:tentative="1">
@@ -3270,7 +3522,7 @@
         <w:ind w:left="4320" w:hanging="360"/>
       </w:pPr>
       <w:rPr>
-        <w:rFonts w:ascii="Wingdings" w:hAnsi="Wingdings" w:hint="default"/>
+        <w:rFonts w:hint="default" w:ascii="Wingdings" w:hAnsi="Wingdings"/>
       </w:rPr>
     </w:lvl>
     <w:lvl w:ilvl="6" w:tplc="04100001" w:tentative="1">
@@ -3282,7 +3534,7 @@
         <w:ind w:left="5040" w:hanging="360"/>
       </w:pPr>
       <w:rPr>
-        <w:rFonts w:ascii="Symbol" w:hAnsi="Symbol" w:hint="default"/>
+        <w:rFonts w:hint="default" w:ascii="Symbol" w:hAnsi="Symbol"/>
       </w:rPr>
     </w:lvl>
     <w:lvl w:ilvl="7" w:tplc="04100003" w:tentative="1">
@@ -3294,7 +3546,7 @@
         <w:ind w:left="5760" w:hanging="360"/>
       </w:pPr>
       <w:rPr>
-        <w:rFonts w:ascii="Courier New" w:hAnsi="Courier New" w:cs="Courier New" w:hint="default"/>
+        <w:rFonts w:hint="default" w:ascii="Courier New" w:hAnsi="Courier New" w:cs="Courier New"/>
       </w:rPr>
     </w:lvl>
     <w:lvl w:ilvl="8" w:tplc="04100005" w:tentative="1">
@@ -3306,7 +3558,7 @@
         <w:ind w:left="6480" w:hanging="360"/>
       </w:pPr>
       <w:rPr>
-        <w:rFonts w:ascii="Wingdings" w:hAnsi="Wingdings" w:hint="default"/>
+        <w:rFonts w:hint="default" w:ascii="Wingdings" w:hAnsi="Wingdings"/>
       </w:rPr>
     </w:lvl>
   </w:abstractNum>
@@ -3323,7 +3575,7 @@
         <w:ind w:left="720" w:hanging="360"/>
       </w:pPr>
       <w:rPr>
-        <w:rFonts w:ascii="Symbol" w:hAnsi="Symbol" w:hint="default"/>
+        <w:rFonts w:hint="default" w:ascii="Symbol" w:hAnsi="Symbol"/>
       </w:rPr>
     </w:lvl>
     <w:lvl w:ilvl="1" w:tplc="04100003" w:tentative="1">
@@ -3335,7 +3587,7 @@
         <w:ind w:left="1440" w:hanging="360"/>
       </w:pPr>
       <w:rPr>
-        <w:rFonts w:ascii="Courier New" w:hAnsi="Courier New" w:cs="Courier New" w:hint="default"/>
+        <w:rFonts w:hint="default" w:ascii="Courier New" w:hAnsi="Courier New" w:cs="Courier New"/>
       </w:rPr>
     </w:lvl>
     <w:lvl w:ilvl="2" w:tplc="04100005" w:tentative="1">
@@ -3347,7 +3599,7 @@
         <w:ind w:left="2160" w:hanging="360"/>
       </w:pPr>
       <w:rPr>
-        <w:rFonts w:ascii="Wingdings" w:hAnsi="Wingdings" w:hint="default"/>
+        <w:rFonts w:hint="default" w:ascii="Wingdings" w:hAnsi="Wingdings"/>
       </w:rPr>
     </w:lvl>
     <w:lvl w:ilvl="3" w:tplc="04100001" w:tentative="1">
@@ -3359,7 +3611,7 @@
         <w:ind w:left="2880" w:hanging="360"/>
       </w:pPr>
       <w:rPr>
-        <w:rFonts w:ascii="Symbol" w:hAnsi="Symbol" w:hint="default"/>
+        <w:rFonts w:hint="default" w:ascii="Symbol" w:hAnsi="Symbol"/>
       </w:rPr>
     </w:lvl>
     <w:lvl w:ilvl="4" w:tplc="04100003" w:tentative="1">
@@ -3371,7 +3623,7 @@
         <w:ind w:left="3600" w:hanging="360"/>
       </w:pPr>
       <w:rPr>
-        <w:rFonts w:ascii="Courier New" w:hAnsi="Courier New" w:cs="Courier New" w:hint="default"/>
+        <w:rFonts w:hint="default" w:ascii="Courier New" w:hAnsi="Courier New" w:cs="Courier New"/>
       </w:rPr>
     </w:lvl>
     <w:lvl w:ilvl="5" w:tplc="04100005" w:tentative="1">
@@ -3383,7 +3635,7 @@
         <w:ind w:left="4320" w:hanging="360"/>
       </w:pPr>
       <w:rPr>
-        <w:rFonts w:ascii="Wingdings" w:hAnsi="Wingdings" w:hint="default"/>
+        <w:rFonts w:hint="default" w:ascii="Wingdings" w:hAnsi="Wingdings"/>
       </w:rPr>
     </w:lvl>
     <w:lvl w:ilvl="6" w:tplc="04100001" w:tentative="1">
@@ -3395,7 +3647,7 @@
         <w:ind w:left="5040" w:hanging="360"/>
       </w:pPr>
       <w:rPr>
-        <w:rFonts w:ascii="Symbol" w:hAnsi="Symbol" w:hint="default"/>
+        <w:rFonts w:hint="default" w:ascii="Symbol" w:hAnsi="Symbol"/>
       </w:rPr>
     </w:lvl>
     <w:lvl w:ilvl="7" w:tplc="04100003" w:tentative="1">
@@ -3407,7 +3659,7 @@
         <w:ind w:left="5760" w:hanging="360"/>
       </w:pPr>
       <w:rPr>
-        <w:rFonts w:ascii="Courier New" w:hAnsi="Courier New" w:cs="Courier New" w:hint="default"/>
+        <w:rFonts w:hint="default" w:ascii="Courier New" w:hAnsi="Courier New" w:cs="Courier New"/>
       </w:rPr>
     </w:lvl>
     <w:lvl w:ilvl="8" w:tplc="04100005" w:tentative="1">
@@ -3419,7 +3671,7 @@
         <w:ind w:left="6480" w:hanging="360"/>
       </w:pPr>
       <w:rPr>
-        <w:rFonts w:ascii="Wingdings" w:hAnsi="Wingdings" w:hint="default"/>
+        <w:rFonts w:hint="default" w:ascii="Wingdings" w:hAnsi="Wingdings"/>
       </w:rPr>
     </w:lvl>
   </w:abstractNum>
@@ -3436,7 +3688,7 @@
         <w:ind w:left="720" w:hanging="360"/>
       </w:pPr>
       <w:rPr>
-        <w:rFonts w:ascii="Symbol" w:hAnsi="Symbol" w:hint="default"/>
+        <w:rFonts w:hint="default" w:ascii="Symbol" w:hAnsi="Symbol"/>
       </w:rPr>
     </w:lvl>
     <w:lvl w:ilvl="1" w:tplc="04100003" w:tentative="1">
@@ -3448,7 +3700,7 @@
         <w:ind w:left="1440" w:hanging="360"/>
       </w:pPr>
       <w:rPr>
-        <w:rFonts w:ascii="Courier New" w:hAnsi="Courier New" w:cs="Courier New" w:hint="default"/>
+        <w:rFonts w:hint="default" w:ascii="Courier New" w:hAnsi="Courier New" w:cs="Courier New"/>
       </w:rPr>
     </w:lvl>
     <w:lvl w:ilvl="2" w:tplc="04100005" w:tentative="1">
@@ -3460,7 +3712,7 @@
         <w:ind w:left="2160" w:hanging="360"/>
       </w:pPr>
       <w:rPr>
-        <w:rFonts w:ascii="Wingdings" w:hAnsi="Wingdings" w:hint="default"/>
+        <w:rFonts w:hint="default" w:ascii="Wingdings" w:hAnsi="Wingdings"/>
       </w:rPr>
     </w:lvl>
     <w:lvl w:ilvl="3" w:tplc="04100001" w:tentative="1">
@@ -3472,7 +3724,7 @@
         <w:ind w:left="2880" w:hanging="360"/>
       </w:pPr>
       <w:rPr>
-        <w:rFonts w:ascii="Symbol" w:hAnsi="Symbol" w:hint="default"/>
+        <w:rFonts w:hint="default" w:ascii="Symbol" w:hAnsi="Symbol"/>
       </w:rPr>
     </w:lvl>
     <w:lvl w:ilvl="4" w:tplc="04100003" w:tentative="1">
@@ -3484,7 +3736,7 @@
         <w:ind w:left="3600" w:hanging="360"/>
       </w:pPr>
       <w:rPr>
-        <w:rFonts w:ascii="Courier New" w:hAnsi="Courier New" w:cs="Courier New" w:hint="default"/>
+        <w:rFonts w:hint="default" w:ascii="Courier New" w:hAnsi="Courier New" w:cs="Courier New"/>
       </w:rPr>
     </w:lvl>
     <w:lvl w:ilvl="5" w:tplc="04100005" w:tentative="1">
@@ -3496,7 +3748,7 @@
         <w:ind w:left="4320" w:hanging="360"/>
       </w:pPr>
       <w:rPr>
-        <w:rFonts w:ascii="Wingdings" w:hAnsi="Wingdings" w:hint="default"/>
+        <w:rFonts w:hint="default" w:ascii="Wingdings" w:hAnsi="Wingdings"/>
       </w:rPr>
     </w:lvl>
     <w:lvl w:ilvl="6" w:tplc="04100001" w:tentative="1">
@@ -3508,7 +3760,7 @@
         <w:ind w:left="5040" w:hanging="360"/>
       </w:pPr>
       <w:rPr>
-        <w:rFonts w:ascii="Symbol" w:hAnsi="Symbol" w:hint="default"/>
+        <w:rFonts w:hint="default" w:ascii="Symbol" w:hAnsi="Symbol"/>
       </w:rPr>
     </w:lvl>
     <w:lvl w:ilvl="7" w:tplc="04100003" w:tentative="1">
@@ -3520,7 +3772,7 @@
         <w:ind w:left="5760" w:hanging="360"/>
       </w:pPr>
       <w:rPr>
-        <w:rFonts w:ascii="Courier New" w:hAnsi="Courier New" w:cs="Courier New" w:hint="default"/>
+        <w:rFonts w:hint="default" w:ascii="Courier New" w:hAnsi="Courier New" w:cs="Courier New"/>
       </w:rPr>
     </w:lvl>
     <w:lvl w:ilvl="8" w:tplc="04100005" w:tentative="1">
@@ -3532,7 +3784,7 @@
         <w:ind w:left="6480" w:hanging="360"/>
       </w:pPr>
       <w:rPr>
-        <w:rFonts w:ascii="Wingdings" w:hAnsi="Wingdings" w:hint="default"/>
+        <w:rFonts w:hint="default" w:ascii="Wingdings" w:hAnsi="Wingdings"/>
       </w:rPr>
     </w:lvl>
   </w:abstractNum>
@@ -3549,7 +3801,7 @@
         <w:ind w:left="720" w:hanging="360"/>
       </w:pPr>
       <w:rPr>
-        <w:rFonts w:ascii="Symbol" w:hAnsi="Symbol" w:hint="default"/>
+        <w:rFonts w:hint="default" w:ascii="Symbol" w:hAnsi="Symbol"/>
       </w:rPr>
     </w:lvl>
     <w:lvl w:ilvl="1" w:tplc="04100003" w:tentative="1">
@@ -3561,7 +3813,7 @@
         <w:ind w:left="1440" w:hanging="360"/>
       </w:pPr>
       <w:rPr>
-        <w:rFonts w:ascii="Courier New" w:hAnsi="Courier New" w:cs="Courier New" w:hint="default"/>
+        <w:rFonts w:hint="default" w:ascii="Courier New" w:hAnsi="Courier New" w:cs="Courier New"/>
       </w:rPr>
     </w:lvl>
     <w:lvl w:ilvl="2" w:tplc="04100005" w:tentative="1">
@@ -3573,7 +3825,7 @@
         <w:ind w:left="2160" w:hanging="360"/>
       </w:pPr>
       <w:rPr>
-        <w:rFonts w:ascii="Wingdings" w:hAnsi="Wingdings" w:hint="default"/>
+        <w:rFonts w:hint="default" w:ascii="Wingdings" w:hAnsi="Wingdings"/>
       </w:rPr>
     </w:lvl>
     <w:lvl w:ilvl="3" w:tplc="04100001" w:tentative="1">
@@ -3585,7 +3837,7 @@
         <w:ind w:left="2880" w:hanging="360"/>
       </w:pPr>
       <w:rPr>
-        <w:rFonts w:ascii="Symbol" w:hAnsi="Symbol" w:hint="default"/>
+        <w:rFonts w:hint="default" w:ascii="Symbol" w:hAnsi="Symbol"/>
       </w:rPr>
     </w:lvl>
     <w:lvl w:ilvl="4" w:tplc="04100003" w:tentative="1">
@@ -3597,7 +3849,7 @@
         <w:ind w:left="3600" w:hanging="360"/>
       </w:pPr>
       <w:rPr>
-        <w:rFonts w:ascii="Courier New" w:hAnsi="Courier New" w:cs="Courier New" w:hint="default"/>
+        <w:rFonts w:hint="default" w:ascii="Courier New" w:hAnsi="Courier New" w:cs="Courier New"/>
       </w:rPr>
     </w:lvl>
     <w:lvl w:ilvl="5" w:tplc="04100005" w:tentative="1">
@@ -3609,7 +3861,7 @@
         <w:ind w:left="4320" w:hanging="360"/>
       </w:pPr>
       <w:rPr>
-        <w:rFonts w:ascii="Wingdings" w:hAnsi="Wingdings" w:hint="default"/>
+        <w:rFonts w:hint="default" w:ascii="Wingdings" w:hAnsi="Wingdings"/>
       </w:rPr>
     </w:lvl>
     <w:lvl w:ilvl="6" w:tplc="04100001" w:tentative="1">
@@ -3621,7 +3873,7 @@
         <w:ind w:left="5040" w:hanging="360"/>
       </w:pPr>
       <w:rPr>
-        <w:rFonts w:ascii="Symbol" w:hAnsi="Symbol" w:hint="default"/>
+        <w:rFonts w:hint="default" w:ascii="Symbol" w:hAnsi="Symbol"/>
       </w:rPr>
     </w:lvl>
     <w:lvl w:ilvl="7" w:tplc="04100003" w:tentative="1">
@@ -3633,7 +3885,7 @@
         <w:ind w:left="5760" w:hanging="360"/>
       </w:pPr>
       <w:rPr>
-        <w:rFonts w:ascii="Courier New" w:hAnsi="Courier New" w:cs="Courier New" w:hint="default"/>
+        <w:rFonts w:hint="default" w:ascii="Courier New" w:hAnsi="Courier New" w:cs="Courier New"/>
       </w:rPr>
     </w:lvl>
     <w:lvl w:ilvl="8" w:tplc="04100005" w:tentative="1">
@@ -3645,7 +3897,7 @@
         <w:ind w:left="6480" w:hanging="360"/>
       </w:pPr>
       <w:rPr>
-        <w:rFonts w:ascii="Wingdings" w:hAnsi="Wingdings" w:hint="default"/>
+        <w:rFonts w:hint="default" w:ascii="Wingdings" w:hAnsi="Wingdings"/>
       </w:rPr>
     </w:lvl>
   </w:abstractNum>
@@ -3662,7 +3914,7 @@
         <w:ind w:left="720" w:hanging="360"/>
       </w:pPr>
       <w:rPr>
-        <w:rFonts w:ascii="Symbol" w:hAnsi="Symbol" w:hint="default"/>
+        <w:rFonts w:hint="default" w:ascii="Symbol" w:hAnsi="Symbol"/>
       </w:rPr>
     </w:lvl>
     <w:lvl w:ilvl="1" w:tplc="04100003" w:tentative="1">
@@ -3674,7 +3926,7 @@
         <w:ind w:left="1440" w:hanging="360"/>
       </w:pPr>
       <w:rPr>
-        <w:rFonts w:ascii="Courier New" w:hAnsi="Courier New" w:cs="Courier New" w:hint="default"/>
+        <w:rFonts w:hint="default" w:ascii="Courier New" w:hAnsi="Courier New" w:cs="Courier New"/>
       </w:rPr>
     </w:lvl>
     <w:lvl w:ilvl="2" w:tplc="04100005" w:tentative="1">
@@ -3686,7 +3938,7 @@
         <w:ind w:left="2160" w:hanging="360"/>
       </w:pPr>
       <w:rPr>
-        <w:rFonts w:ascii="Wingdings" w:hAnsi="Wingdings" w:hint="default"/>
+        <w:rFonts w:hint="default" w:ascii="Wingdings" w:hAnsi="Wingdings"/>
       </w:rPr>
     </w:lvl>
     <w:lvl w:ilvl="3" w:tplc="04100001" w:tentative="1">
@@ -3698,7 +3950,7 @@
         <w:ind w:left="2880" w:hanging="360"/>
       </w:pPr>
       <w:rPr>
-        <w:rFonts w:ascii="Symbol" w:hAnsi="Symbol" w:hint="default"/>
+        <w:rFonts w:hint="default" w:ascii="Symbol" w:hAnsi="Symbol"/>
       </w:rPr>
     </w:lvl>
     <w:lvl w:ilvl="4" w:tplc="04100003" w:tentative="1">
@@ -3710,7 +3962,7 @@
         <w:ind w:left="3600" w:hanging="360"/>
       </w:pPr>
       <w:rPr>
-        <w:rFonts w:ascii="Courier New" w:hAnsi="Courier New" w:cs="Courier New" w:hint="default"/>
+        <w:rFonts w:hint="default" w:ascii="Courier New" w:hAnsi="Courier New" w:cs="Courier New"/>
       </w:rPr>
     </w:lvl>
     <w:lvl w:ilvl="5" w:tplc="04100005" w:tentative="1">
@@ -3722,7 +3974,7 @@
         <w:ind w:left="4320" w:hanging="360"/>
       </w:pPr>
       <w:rPr>
-        <w:rFonts w:ascii="Wingdings" w:hAnsi="Wingdings" w:hint="default"/>
+        <w:rFonts w:hint="default" w:ascii="Wingdings" w:hAnsi="Wingdings"/>
       </w:rPr>
     </w:lvl>
     <w:lvl w:ilvl="6" w:tplc="04100001" w:tentative="1">
@@ -3734,7 +3986,7 @@
         <w:ind w:left="5040" w:hanging="360"/>
       </w:pPr>
       <w:rPr>
-        <w:rFonts w:ascii="Symbol" w:hAnsi="Symbol" w:hint="default"/>
+        <w:rFonts w:hint="default" w:ascii="Symbol" w:hAnsi="Symbol"/>
       </w:rPr>
     </w:lvl>
     <w:lvl w:ilvl="7" w:tplc="04100003" w:tentative="1">
@@ -3746,7 +3998,7 @@
         <w:ind w:left="5760" w:hanging="360"/>
       </w:pPr>
       <w:rPr>
-        <w:rFonts w:ascii="Courier New" w:hAnsi="Courier New" w:cs="Courier New" w:hint="default"/>
+        <w:rFonts w:hint="default" w:ascii="Courier New" w:hAnsi="Courier New" w:cs="Courier New"/>
       </w:rPr>
     </w:lvl>
     <w:lvl w:ilvl="8" w:tplc="04100005" w:tentative="1">
@@ -3758,7 +4010,7 @@
         <w:ind w:left="6480" w:hanging="360"/>
       </w:pPr>
       <w:rPr>
-        <w:rFonts w:ascii="Wingdings" w:hAnsi="Wingdings" w:hint="default"/>
+        <w:rFonts w:hint="default" w:ascii="Wingdings" w:hAnsi="Wingdings"/>
       </w:rPr>
     </w:lvl>
   </w:abstractNum>
@@ -3775,7 +4027,7 @@
         <w:ind w:left="720" w:hanging="360"/>
       </w:pPr>
       <w:rPr>
-        <w:rFonts w:ascii="Symbol" w:hAnsi="Symbol" w:hint="default"/>
+        <w:rFonts w:hint="default" w:ascii="Symbol" w:hAnsi="Symbol"/>
       </w:rPr>
     </w:lvl>
     <w:lvl w:ilvl="1" w:tplc="04100003">
@@ -3891,7 +4143,7 @@
         <w:ind w:left="720" w:hanging="360"/>
       </w:pPr>
       <w:rPr>
-        <w:rFonts w:ascii="Wingdings" w:hAnsi="Wingdings" w:hint="default"/>
+        <w:rFonts w:hint="default" w:ascii="Wingdings" w:hAnsi="Wingdings"/>
       </w:rPr>
     </w:lvl>
     <w:lvl w:ilvl="1" w:tplc="04100003">
@@ -3906,7 +4158,7 @@
         <w:ind w:left="1440" w:hanging="360"/>
       </w:pPr>
       <w:rPr>
-        <w:rFonts w:ascii="Courier New" w:hAnsi="Courier New" w:cs="Courier New" w:hint="default"/>
+        <w:rFonts w:hint="default" w:ascii="Courier New" w:hAnsi="Courier New" w:cs="Courier New"/>
       </w:rPr>
     </w:lvl>
     <w:lvl w:ilvl="2" w:tplc="04100005">
@@ -4007,7 +4259,7 @@
         <w:ind w:left="720" w:hanging="360"/>
       </w:pPr>
       <w:rPr>
-        <w:rFonts w:ascii="Symbol" w:hAnsi="Symbol" w:hint="default"/>
+        <w:rFonts w:hint="default" w:ascii="Symbol" w:hAnsi="Symbol"/>
       </w:rPr>
     </w:lvl>
     <w:lvl w:ilvl="1" w:tplc="04100003" w:tentative="1">
@@ -4019,7 +4271,7 @@
         <w:ind w:left="1440" w:hanging="360"/>
       </w:pPr>
       <w:rPr>
-        <w:rFonts w:ascii="Courier New" w:hAnsi="Courier New" w:cs="Courier New" w:hint="default"/>
+        <w:rFonts w:hint="default" w:ascii="Courier New" w:hAnsi="Courier New" w:cs="Courier New"/>
       </w:rPr>
     </w:lvl>
     <w:lvl w:ilvl="2" w:tplc="04100005" w:tentative="1">
@@ -4031,7 +4283,7 @@
         <w:ind w:left="2160" w:hanging="360"/>
       </w:pPr>
       <w:rPr>
-        <w:rFonts w:ascii="Wingdings" w:hAnsi="Wingdings" w:hint="default"/>
+        <w:rFonts w:hint="default" w:ascii="Wingdings" w:hAnsi="Wingdings"/>
       </w:rPr>
     </w:lvl>
     <w:lvl w:ilvl="3" w:tplc="04100001" w:tentative="1">
@@ -4043,7 +4295,7 @@
         <w:ind w:left="2880" w:hanging="360"/>
       </w:pPr>
       <w:rPr>
-        <w:rFonts w:ascii="Symbol" w:hAnsi="Symbol" w:hint="default"/>
+        <w:rFonts w:hint="default" w:ascii="Symbol" w:hAnsi="Symbol"/>
       </w:rPr>
     </w:lvl>
     <w:lvl w:ilvl="4" w:tplc="04100003" w:tentative="1">
@@ -4055,7 +4307,7 @@
         <w:ind w:left="3600" w:hanging="360"/>
       </w:pPr>
       <w:rPr>
-        <w:rFonts w:ascii="Courier New" w:hAnsi="Courier New" w:cs="Courier New" w:hint="default"/>
+        <w:rFonts w:hint="default" w:ascii="Courier New" w:hAnsi="Courier New" w:cs="Courier New"/>
       </w:rPr>
     </w:lvl>
     <w:lvl w:ilvl="5" w:tplc="04100005" w:tentative="1">
@@ -4067,7 +4319,7 @@
         <w:ind w:left="4320" w:hanging="360"/>
       </w:pPr>
       <w:rPr>
-        <w:rFonts w:ascii="Wingdings" w:hAnsi="Wingdings" w:hint="default"/>
+        <w:rFonts w:hint="default" w:ascii="Wingdings" w:hAnsi="Wingdings"/>
       </w:rPr>
     </w:lvl>
     <w:lvl w:ilvl="6" w:tplc="04100001" w:tentative="1">
@@ -4079,7 +4331,7 @@
         <w:ind w:left="5040" w:hanging="360"/>
       </w:pPr>
       <w:rPr>
-        <w:rFonts w:ascii="Symbol" w:hAnsi="Symbol" w:hint="default"/>
+        <w:rFonts w:hint="default" w:ascii="Symbol" w:hAnsi="Symbol"/>
       </w:rPr>
     </w:lvl>
     <w:lvl w:ilvl="7" w:tplc="04100003" w:tentative="1">
@@ -4091,7 +4343,7 @@
         <w:ind w:left="5760" w:hanging="360"/>
       </w:pPr>
       <w:rPr>
-        <w:rFonts w:ascii="Courier New" w:hAnsi="Courier New" w:cs="Courier New" w:hint="default"/>
+        <w:rFonts w:hint="default" w:ascii="Courier New" w:hAnsi="Courier New" w:cs="Courier New"/>
       </w:rPr>
     </w:lvl>
     <w:lvl w:ilvl="8" w:tplc="04100005" w:tentative="1">
@@ -4103,11 +4355,11 @@
         <w:ind w:left="6480" w:hanging="360"/>
       </w:pPr>
       <w:rPr>
-        <w:rFonts w:ascii="Wingdings" w:hAnsi="Wingdings" w:hint="default"/>
+        <w:rFonts w:hint="default" w:ascii="Wingdings" w:hAnsi="Wingdings"/>
       </w:rPr>
     </w:lvl>
   </w:abstractNum>
-  <w:num w:numId="1" w16cid:durableId="1967810803">
+  <w:num w:numId="1" w16cid:durableId="1148090226">
     <w:abstractNumId w:val="17"/>
     <w:lvlOverride w:ilvl="0"/>
     <w:lvlOverride w:ilvl="1"/>
@@ -4133,7 +4385,7 @@
       <w:startOverride w:val="1"/>
     </w:lvlOverride>
   </w:num>
-  <w:num w:numId="2" w16cid:durableId="639118778">
+  <w:num w:numId="2" w16cid:durableId="294793427">
     <w:abstractNumId w:val="9"/>
     <w:lvlOverride w:ilvl="0"/>
     <w:lvlOverride w:ilvl="1">
@@ -4161,19 +4413,19 @@
       <w:startOverride w:val="1"/>
     </w:lvlOverride>
   </w:num>
-  <w:num w:numId="3" w16cid:durableId="166597805">
+  <w:num w:numId="3" w16cid:durableId="1540162711">
     <w:abstractNumId w:val="1"/>
   </w:num>
-  <w:num w:numId="4" w16cid:durableId="1530141453">
+  <w:num w:numId="4" w16cid:durableId="1328292231">
     <w:abstractNumId w:val="9"/>
   </w:num>
-  <w:num w:numId="5" w16cid:durableId="1160924499">
+  <w:num w:numId="5" w16cid:durableId="1680234487">
     <w:abstractNumId w:val="14"/>
   </w:num>
-  <w:num w:numId="6" w16cid:durableId="74254635">
+  <w:num w:numId="6" w16cid:durableId="1975065401">
     <w:abstractNumId w:val="18"/>
   </w:num>
-  <w:num w:numId="7" w16cid:durableId="2046366531">
+  <w:num w:numId="7" w16cid:durableId="417558991">
     <w:abstractNumId w:val="4"/>
     <w:lvlOverride w:ilvl="0"/>
     <w:lvlOverride w:ilvl="1">
@@ -4201,7 +4453,7 @@
       <w:startOverride w:val="1"/>
     </w:lvlOverride>
   </w:num>
-  <w:num w:numId="8" w16cid:durableId="1883904029">
+  <w:num w:numId="8" w16cid:durableId="1530872080">
     <w:abstractNumId w:val="8"/>
     <w:lvlOverride w:ilvl="0"/>
     <w:lvlOverride w:ilvl="1">
@@ -4229,7 +4481,7 @@
       <w:startOverride w:val="1"/>
     </w:lvlOverride>
   </w:num>
-  <w:num w:numId="9" w16cid:durableId="2102485206">
+  <w:num w:numId="9" w16cid:durableId="856888725">
     <w:abstractNumId w:val="16"/>
     <w:lvlOverride w:ilvl="0"/>
     <w:lvlOverride w:ilvl="1">
@@ -4257,49 +4509,67 @@
       <w:startOverride w:val="1"/>
     </w:lvlOverride>
   </w:num>
-  <w:num w:numId="10" w16cid:durableId="1695576979">
+  <w:num w:numId="10" w16cid:durableId="680204882">
     <w:abstractNumId w:val="2"/>
   </w:num>
-  <w:num w:numId="11" w16cid:durableId="1650402788">
+  <w:num w:numId="11" w16cid:durableId="43481378">
     <w:abstractNumId w:val="5"/>
   </w:num>
-  <w:num w:numId="12" w16cid:durableId="2139253491">
+  <w:num w:numId="12" w16cid:durableId="1446921539">
     <w:abstractNumId w:val="10"/>
   </w:num>
-  <w:num w:numId="13" w16cid:durableId="1723863710">
+  <w:num w:numId="13" w16cid:durableId="1721594281">
     <w:abstractNumId w:val="11"/>
   </w:num>
-  <w:num w:numId="14" w16cid:durableId="602079612">
+  <w:num w:numId="14" w16cid:durableId="647855856">
     <w:abstractNumId w:val="12"/>
   </w:num>
-  <w:num w:numId="15" w16cid:durableId="523323831">
+  <w:num w:numId="15" w16cid:durableId="359942483">
     <w:abstractNumId w:val="3"/>
   </w:num>
-  <w:num w:numId="16" w16cid:durableId="593124622">
+  <w:num w:numId="16" w16cid:durableId="738556465">
     <w:abstractNumId w:val="13"/>
   </w:num>
-  <w:num w:numId="17" w16cid:durableId="1692220434">
+  <w:num w:numId="17" w16cid:durableId="189077556">
     <w:abstractNumId w:val="15"/>
   </w:num>
-  <w:num w:numId="18" w16cid:durableId="519128320">
+  <w:num w:numId="18" w16cid:durableId="960376997">
     <w:abstractNumId w:val="6"/>
+    <w:lvlOverride w:ilvl="0"/>
+    <w:lvlOverride w:ilvl="1"/>
+    <w:lvlOverride w:ilvl="2"/>
+    <w:lvlOverride w:ilvl="3"/>
+    <w:lvlOverride w:ilvl="4"/>
+    <w:lvlOverride w:ilvl="5"/>
+    <w:lvlOverride w:ilvl="6"/>
+    <w:lvlOverride w:ilvl="7"/>
+    <w:lvlOverride w:ilvl="8"/>
   </w:num>
-  <w:num w:numId="19" w16cid:durableId="190195164">
+  <w:num w:numId="19" w16cid:durableId="1648826615">
     <w:abstractNumId w:val="7"/>
+    <w:lvlOverride w:ilvl="0"/>
+    <w:lvlOverride w:ilvl="1"/>
+    <w:lvlOverride w:ilvl="2"/>
+    <w:lvlOverride w:ilvl="3"/>
+    <w:lvlOverride w:ilvl="4"/>
+    <w:lvlOverride w:ilvl="5"/>
+    <w:lvlOverride w:ilvl="6"/>
+    <w:lvlOverride w:ilvl="7"/>
+    <w:lvlOverride w:ilvl="8"/>
   </w:num>
-  <w:num w:numId="20" w16cid:durableId="409087195">
+  <w:num w:numId="20" w16cid:durableId="1981105333">
     <w:abstractNumId w:val="0"/>
   </w:num>
 </w:numbering>
 </file>
 
 <file path=word/styles.xml><?xml version="1.0" encoding="utf-8"?>
-<w:styles xmlns:mc="http://schemas.openxmlformats.org/markup-compatibility/2006" xmlns:r="http://schemas.openxmlformats.org/officeDocument/2006/relationships" xmlns:w="http://schemas.openxmlformats.org/wordprocessingml/2006/main" xmlns:w14="http://schemas.microsoft.com/office/word/2010/wordml" xmlns:w15="http://schemas.microsoft.com/office/word/2012/wordml" xmlns:w16cex="http://schemas.microsoft.com/office/word/2018/wordml/cex" xmlns:w16cid="http://schemas.microsoft.com/office/word/2016/wordml/cid" xmlns:w16="http://schemas.microsoft.com/office/word/2018/wordml" xmlns:w16sdtdh="http://schemas.microsoft.com/office/word/2020/wordml/sdtdatahash" xmlns:w16se="http://schemas.microsoft.com/office/word/2015/wordml/symex" mc:Ignorable="w14 w15 w16se w16cid w16 w16cex w16sdtdh">
+<w:styles xmlns:wp14="http://schemas.microsoft.com/office/word/2010/wordprocessingDrawing" xmlns:mc="http://schemas.openxmlformats.org/markup-compatibility/2006" xmlns:r="http://schemas.openxmlformats.org/officeDocument/2006/relationships" xmlns:w="http://schemas.openxmlformats.org/wordprocessingml/2006/main" xmlns:w14="http://schemas.microsoft.com/office/word/2010/wordml" xmlns:w15="http://schemas.microsoft.com/office/word/2012/wordml" xmlns:w16cex="http://schemas.microsoft.com/office/word/2018/wordml/cex" xmlns:w16cid="http://schemas.microsoft.com/office/word/2016/wordml/cid" xmlns:w16="http://schemas.microsoft.com/office/word/2018/wordml" xmlns:w16sdtdh="http://schemas.microsoft.com/office/word/2020/wordml/sdtdatahash" xmlns:w16se="http://schemas.microsoft.com/office/word/2015/wordml/symex" mc:Ignorable="w14 w15 w16se w16cid w16 w16cex w16sdtdh wp14">
   <w:docDefaults>
     <w:rPrDefault>
       <w:rPr>
-        <w:rFonts w:ascii="Times New Roman" w:eastAsia="Times New Roman" w:hAnsi="Times New Roman" w:cs="Times New Roman"/>
-        <w:lang w:val="it-IT" w:eastAsia="it-IT" w:bidi="ar-SA"/>
+        <w:rFonts w:ascii="Times New Roman" w:hAnsi="Times New Roman" w:eastAsia="Times New Roman" w:cs="Times New Roman"/>
+        <w:lang w:val="it-IT" w:eastAsia="ja-JP" w:bidi="ar-SA"/>
       </w:rPr>
     </w:rPrDefault>
     <w:pPrDefault/>
@@ -4307,14 +4577,14 @@
   <w:latentStyles w:defLockedState="0" w:defUIPriority="99" w:defSemiHidden="0" w:defUnhideWhenUsed="0" w:defQFormat="0" w:count="376">
     <w:lsdException w:name="Normal" w:uiPriority="0" w:qFormat="1"/>
     <w:lsdException w:name="heading 1" w:uiPriority="9" w:qFormat="1"/>
-    <w:lsdException w:name="heading 2" w:semiHidden="1" w:uiPriority="9" w:unhideWhenUsed="1" w:qFormat="1"/>
-    <w:lsdException w:name="heading 3" w:semiHidden="1" w:uiPriority="9" w:unhideWhenUsed="1" w:qFormat="1"/>
+    <w:lsdException w:name="heading 2" w:uiPriority="9" w:semiHidden="1" w:unhideWhenUsed="1" w:qFormat="1"/>
+    <w:lsdException w:name="heading 3" w:uiPriority="9" w:semiHidden="1" w:unhideWhenUsed="1" w:qFormat="1"/>
     <w:lsdException w:name="heading 4" w:uiPriority="9" w:qFormat="1"/>
-    <w:lsdException w:name="heading 5" w:semiHidden="1" w:uiPriority="9" w:unhideWhenUsed="1" w:qFormat="1"/>
-    <w:lsdException w:name="heading 6" w:semiHidden="1" w:uiPriority="9" w:unhideWhenUsed="1" w:qFormat="1"/>
-    <w:lsdException w:name="heading 7" w:semiHidden="1" w:uiPriority="9" w:unhideWhenUsed="1" w:qFormat="1"/>
-    <w:lsdException w:name="heading 8" w:semiHidden="1" w:uiPriority="9" w:unhideWhenUsed="1" w:qFormat="1"/>
-    <w:lsdException w:name="heading 9" w:semiHidden="1" w:uiPriority="9" w:unhideWhenUsed="1" w:qFormat="1"/>
+    <w:lsdException w:name="heading 5" w:uiPriority="9" w:semiHidden="1" w:unhideWhenUsed="1" w:qFormat="1"/>
+    <w:lsdException w:name="heading 6" w:uiPriority="9" w:semiHidden="1" w:unhideWhenUsed="1" w:qFormat="1"/>
+    <w:lsdException w:name="heading 7" w:uiPriority="9" w:semiHidden="1" w:unhideWhenUsed="1" w:qFormat="1"/>
+    <w:lsdException w:name="heading 8" w:uiPriority="9" w:semiHidden="1" w:unhideWhenUsed="1" w:qFormat="1"/>
+    <w:lsdException w:name="heading 9" w:uiPriority="9" w:semiHidden="1" w:unhideWhenUsed="1" w:qFormat="1"/>
     <w:lsdException w:name="index 1" w:semiHidden="1" w:unhideWhenUsed="1"/>
     <w:lsdException w:name="index 2" w:semiHidden="1" w:unhideWhenUsed="1"/>
     <w:lsdException w:name="index 3" w:semiHidden="1" w:unhideWhenUsed="1"/>
@@ -4324,22 +4594,22 @@
     <w:lsdException w:name="index 7" w:semiHidden="1" w:unhideWhenUsed="1"/>
     <w:lsdException w:name="index 8" w:semiHidden="1" w:unhideWhenUsed="1"/>
     <w:lsdException w:name="index 9" w:semiHidden="1" w:unhideWhenUsed="1"/>
-    <w:lsdException w:name="toc 1" w:semiHidden="1" w:uiPriority="39" w:unhideWhenUsed="1"/>
-    <w:lsdException w:name="toc 2" w:semiHidden="1" w:uiPriority="39" w:unhideWhenUsed="1"/>
-    <w:lsdException w:name="toc 3" w:semiHidden="1" w:uiPriority="39" w:unhideWhenUsed="1"/>
-    <w:lsdException w:name="toc 4" w:semiHidden="1" w:uiPriority="39" w:unhideWhenUsed="1"/>
-    <w:lsdException w:name="toc 5" w:semiHidden="1" w:uiPriority="39" w:unhideWhenUsed="1"/>
-    <w:lsdException w:name="toc 6" w:semiHidden="1" w:uiPriority="39" w:unhideWhenUsed="1"/>
-    <w:lsdException w:name="toc 7" w:semiHidden="1" w:uiPriority="39" w:unhideWhenUsed="1"/>
-    <w:lsdException w:name="toc 8" w:semiHidden="1" w:uiPriority="39" w:unhideWhenUsed="1"/>
-    <w:lsdException w:name="toc 9" w:semiHidden="1" w:uiPriority="39" w:unhideWhenUsed="1"/>
+    <w:lsdException w:name="toc 1" w:uiPriority="39" w:semiHidden="1" w:unhideWhenUsed="1"/>
+    <w:lsdException w:name="toc 2" w:uiPriority="39" w:semiHidden="1" w:unhideWhenUsed="1"/>
+    <w:lsdException w:name="toc 3" w:uiPriority="39" w:semiHidden="1" w:unhideWhenUsed="1"/>
+    <w:lsdException w:name="toc 4" w:uiPriority="39" w:semiHidden="1" w:unhideWhenUsed="1"/>
+    <w:lsdException w:name="toc 5" w:uiPriority="39" w:semiHidden="1" w:unhideWhenUsed="1"/>
+    <w:lsdException w:name="toc 6" w:uiPriority="39" w:semiHidden="1" w:unhideWhenUsed="1"/>
+    <w:lsdException w:name="toc 7" w:uiPriority="39" w:semiHidden="1" w:unhideWhenUsed="1"/>
+    <w:lsdException w:name="toc 8" w:uiPriority="39" w:semiHidden="1" w:unhideWhenUsed="1"/>
+    <w:lsdException w:name="toc 9" w:uiPriority="39" w:semiHidden="1" w:unhideWhenUsed="1"/>
     <w:lsdException w:name="Normal Indent" w:semiHidden="1" w:unhideWhenUsed="1"/>
     <w:lsdException w:name="footnote text" w:semiHidden="1" w:unhideWhenUsed="1"/>
     <w:lsdException w:name="annotation text" w:semiHidden="1" w:unhideWhenUsed="1"/>
     <w:lsdException w:name="header" w:semiHidden="1" w:unhideWhenUsed="1"/>
     <w:lsdException w:name="footer" w:semiHidden="1" w:unhideWhenUsed="1"/>
     <w:lsdException w:name="index heading" w:semiHidden="1" w:unhideWhenUsed="1"/>
-    <w:lsdException w:name="caption" w:semiHidden="1" w:uiPriority="35" w:unhideWhenUsed="1" w:qFormat="1"/>
+    <w:lsdException w:name="caption" w:uiPriority="35" w:semiHidden="1" w:unhideWhenUsed="1" w:qFormat="1"/>
     <w:lsdException w:name="table of figures" w:semiHidden="1" w:unhideWhenUsed="1"/>
     <w:lsdException w:name="envelope address" w:semiHidden="1" w:unhideWhenUsed="1"/>
     <w:lsdException w:name="envelope return" w:semiHidden="1" w:unhideWhenUsed="1"/>
@@ -4370,8 +4640,8 @@
     <w:lsdException w:name="Title" w:uiPriority="10" w:qFormat="1"/>
     <w:lsdException w:name="Closing" w:semiHidden="1" w:unhideWhenUsed="1"/>
     <w:lsdException w:name="Signature" w:semiHidden="1" w:unhideWhenUsed="1"/>
-    <w:lsdException w:name="Default Paragraph Font" w:semiHidden="1" w:uiPriority="1" w:unhideWhenUsed="1"/>
-    <w:lsdException w:name="Body Text" w:semiHidden="1" w:uiPriority="0" w:unhideWhenUsed="1"/>
+    <w:lsdException w:name="Default Paragraph Font" w:uiPriority="1" w:semiHidden="1" w:unhideWhenUsed="1"/>
+    <w:lsdException w:name="Body Text" w:uiPriority="0" w:semiHidden="1" w:unhideWhenUsed="1"/>
     <w:lsdException w:name="Body Text Indent" w:semiHidden="1" w:unhideWhenUsed="1"/>
     <w:lsdException w:name="List Continue" w:semiHidden="1" w:unhideWhenUsed="1"/>
     <w:lsdException w:name="List Continue 2" w:semiHidden="1" w:unhideWhenUsed="1"/>
@@ -4570,8 +4840,8 @@
     <w:lsdException w:name="Subtle Reference" w:uiPriority="31" w:qFormat="1"/>
     <w:lsdException w:name="Intense Reference" w:uiPriority="32" w:qFormat="1"/>
     <w:lsdException w:name="Book Title" w:uiPriority="33" w:qFormat="1"/>
-    <w:lsdException w:name="Bibliography" w:semiHidden="1" w:uiPriority="37" w:unhideWhenUsed="1"/>
-    <w:lsdException w:name="TOC Heading" w:semiHidden="1" w:uiPriority="39" w:unhideWhenUsed="1" w:qFormat="1"/>
+    <w:lsdException w:name="Bibliography" w:uiPriority="37" w:semiHidden="1" w:unhideWhenUsed="1"/>
+    <w:lsdException w:name="TOC Heading" w:uiPriority="39" w:semiHidden="1" w:unhideWhenUsed="1" w:qFormat="1"/>
     <w:lsdException w:name="Plain Table 1" w:uiPriority="41"/>
     <w:lsdException w:name="Plain Table 2" w:uiPriority="42"/>
     <w:lsdException w:name="Plain Table 3" w:uiPriority="43"/>
@@ -4682,13 +4952,14 @@
     <w:lsdException w:name="Unresolved Mention" w:semiHidden="1" w:unhideWhenUsed="1"/>
     <w:lsdException w:name="Smart Link" w:semiHidden="1" w:unhideWhenUsed="1"/>
   </w:latentStyles>
-  <w:style w:type="paragraph" w:default="1" w:styleId="Normale">
+  <w:style w:type="paragraph" w:styleId="Normale" w:default="1">
     <w:name w:val="Normal"/>
     <w:qFormat/>
     <w:rsid w:val="00D43CEF"/>
     <w:rPr>
       <w:sz w:val="24"/>
       <w:szCs w:val="24"/>
+      <w:lang w:eastAsia="it-IT"/>
     </w:rPr>
   </w:style>
   <w:style w:type="paragraph" w:styleId="Titolo1">
@@ -4728,17 +4999,42 @@
       <w:lang w:val="x-none" w:eastAsia="x-none"/>
     </w:rPr>
   </w:style>
-  <w:style w:type="character" w:default="1" w:styleId="Carpredefinitoparagrafo">
+  <w:style w:type="paragraph" w:styleId="Titolo5">
+    <w:name w:val="heading 5"/>
+    <w:basedOn w:val="Normale"/>
+    <w:next w:val="Normale"/>
+    <w:link w:val="Titolo5Carattere"/>
+    <w:uiPriority w:val="9"/>
+    <w:semiHidden/>
+    <w:unhideWhenUsed/>
+    <w:qFormat/>
+    <w:rsid w:val="00E82464"/>
+    <w:pPr>
+      <w:spacing w:before="240" w:after="60"/>
+      <w:outlineLvl w:val="4"/>
+    </w:pPr>
+    <w:rPr>
+      <w:rFonts w:ascii="Calibri" w:hAnsi="Calibri"/>
+      <w:b/>
+      <w:bCs/>
+      <w:i/>
+      <w:iCs/>
+      <w:sz w:val="26"/>
+      <w:szCs w:val="26"/>
+    </w:rPr>
+  </w:style>
+  <w:style w:type="character" w:styleId="Carpredefinitoparagrafo" w:default="1">
     <w:name w:val="Default Paragraph Font"/>
     <w:uiPriority w:val="1"/>
     <w:semiHidden/>
     <w:unhideWhenUsed/>
   </w:style>
-  <w:style w:type="table" w:default="1" w:styleId="Tabellanormale">
+  <w:style w:type="table" w:styleId="Tabellanormale" w:default="1">
     <w:name w:val="Normal Table"/>
     <w:uiPriority w:val="99"/>
     <w:semiHidden/>
     <w:unhideWhenUsed/>
+    <w:qFormat/>
     <w:tblPr>
       <w:tblInd w:w="0" w:type="dxa"/>
       <w:tblCellMar>
@@ -4749,7 +5045,7 @@
       </w:tblCellMar>
     </w:tblPr>
   </w:style>
-  <w:style w:type="numbering" w:default="1" w:styleId="Nessunelenco">
+  <w:style w:type="numbering" w:styleId="Nessunelenco" w:default="1">
     <w:name w:val="No List"/>
     <w:uiPriority w:val="99"/>
     <w:semiHidden/>
@@ -4780,7 +5076,7 @@
       <w:lang w:val="x-none" w:eastAsia="x-none"/>
     </w:rPr>
   </w:style>
-  <w:style w:type="character" w:customStyle="1" w:styleId="IntestazioneCarattere">
+  <w:style w:type="character" w:styleId="IntestazioneCarattere" w:customStyle="1">
     <w:name w:val="Intestazione Carattere"/>
     <w:link w:val="Intestazione"/>
     <w:uiPriority w:val="99"/>
@@ -4807,7 +5103,7 @@
       <w:lang w:val="x-none" w:eastAsia="x-none"/>
     </w:rPr>
   </w:style>
-  <w:style w:type="character" w:customStyle="1" w:styleId="PidipaginaCarattere">
+  <w:style w:type="character" w:styleId="PidipaginaCarattere" w:customStyle="1">
     <w:name w:val="Piè di pagina Carattere"/>
     <w:link w:val="Pidipagina"/>
     <w:uiPriority w:val="99"/>
@@ -4832,7 +5128,7 @@
       <w:lang w:val="x-none" w:eastAsia="x-none"/>
     </w:rPr>
   </w:style>
-  <w:style w:type="character" w:customStyle="1" w:styleId="TestofumettoCarattere">
+  <w:style w:type="character" w:styleId="TestofumettoCarattere" w:customStyle="1">
     <w:name w:val="Testo fumetto Carattere"/>
     <w:link w:val="Testofumetto"/>
     <w:uiPriority w:val="99"/>
@@ -4866,7 +5162,7 @@
       <w:lang w:val="x-none" w:eastAsia="x-none"/>
     </w:rPr>
   </w:style>
-  <w:style w:type="character" w:customStyle="1" w:styleId="CorpotestoCarattere">
+  <w:style w:type="character" w:styleId="CorpotestoCarattere" w:customStyle="1">
     <w:name w:val="Corpo testo Carattere"/>
     <w:link w:val="Corpotesto"/>
     <w:rsid w:val="008D6EE2"/>
@@ -4875,8 +5171,8 @@
       <w:szCs w:val="24"/>
     </w:rPr>
   </w:style>
-  <w:style w:type="paragraph" w:customStyle="1" w:styleId="Elencoacolori-Colore11">
-    <w:name w:val="Elenco a colori - Colore 11"/>
+  <w:style w:type="paragraph" w:styleId="Elencoacolori-Colore1">
+    <w:name w:val="Colorful List Accent 1"/>
     <w:basedOn w:val="Normale"/>
     <w:uiPriority w:val="34"/>
     <w:qFormat/>
@@ -4885,7 +5181,7 @@
       <w:ind w:left="708"/>
     </w:pPr>
   </w:style>
-  <w:style w:type="character" w:customStyle="1" w:styleId="Titolo1Carattere">
+  <w:style w:type="character" w:styleId="Titolo1Carattere" w:customStyle="1">
     <w:name w:val="Titolo 1 Carattere"/>
     <w:link w:val="Titolo1"/>
     <w:uiPriority w:val="9"/>
@@ -4898,7 +5194,7 @@
       <w:szCs w:val="48"/>
     </w:rPr>
   </w:style>
-  <w:style w:type="character" w:customStyle="1" w:styleId="Titolo4Carattere">
+  <w:style w:type="character" w:styleId="Titolo4Carattere" w:customStyle="1">
     <w:name w:val="Titolo 4 Carattere"/>
     <w:link w:val="Titolo4"/>
     <w:uiPriority w:val="9"/>
@@ -4910,12 +5206,12 @@
       <w:szCs w:val="24"/>
     </w:rPr>
   </w:style>
-  <w:style w:type="character" w:customStyle="1" w:styleId="apple-converted-space">
+  <w:style w:type="character" w:styleId="apple-converted-space" w:customStyle="1">
     <w:name w:val="apple-converted-space"/>
     <w:basedOn w:val="Carpredefinitoparagrafo"/>
     <w:rsid w:val="0059005F"/>
   </w:style>
-  <w:style w:type="paragraph" w:customStyle="1" w:styleId="blocco1">
+  <w:style w:type="paragraph" w:styleId="blocco1" w:customStyle="1">
     <w:name w:val="blocco1"/>
     <w:basedOn w:val="Normale"/>
     <w:rsid w:val="0059005F"/>
@@ -4943,7 +5239,7 @@
       <w:iCs/>
     </w:rPr>
   </w:style>
-  <w:style w:type="paragraph" w:customStyle="1" w:styleId="sommario">
+  <w:style w:type="paragraph" w:styleId="sommario" w:customStyle="1">
     <w:name w:val="sommario"/>
     <w:basedOn w:val="Normale"/>
     <w:rsid w:val="0059005F"/>
@@ -4958,16 +5254,16 @@
     <w:rsid w:val="00AA3246"/>
     <w:tblPr>
       <w:tblBorders>
-        <w:top w:val="single" w:sz="4" w:space="0" w:color="auto"/>
-        <w:left w:val="single" w:sz="4" w:space="0" w:color="auto"/>
-        <w:bottom w:val="single" w:sz="4" w:space="0" w:color="auto"/>
-        <w:right w:val="single" w:sz="4" w:space="0" w:color="auto"/>
-        <w:insideH w:val="single" w:sz="4" w:space="0" w:color="auto"/>
-        <w:insideV w:val="single" w:sz="4" w:space="0" w:color="auto"/>
+        <w:top w:val="single" w:color="auto" w:sz="4" w:space="0"/>
+        <w:left w:val="single" w:color="auto" w:sz="4" w:space="0"/>
+        <w:bottom w:val="single" w:color="auto" w:sz="4" w:space="0"/>
+        <w:right w:val="single" w:color="auto" w:sz="4" w:space="0"/>
+        <w:insideH w:val="single" w:color="auto" w:sz="4" w:space="0"/>
+        <w:insideV w:val="single" w:color="auto" w:sz="4" w:space="0"/>
       </w:tblBorders>
     </w:tblPr>
   </w:style>
-  <w:style w:type="paragraph" w:customStyle="1" w:styleId="testo-Roboto">
+  <w:style w:type="paragraph" w:styleId="testo-Roboto" w:customStyle="1">
     <w:name w:val="testo - Roboto"/>
     <w:basedOn w:val="Normale"/>
     <w:qFormat/>
@@ -4984,7 +5280,7 @@
       <w:szCs w:val="22"/>
     </w:rPr>
   </w:style>
-  <w:style w:type="paragraph" w:customStyle="1" w:styleId="titolo-Roboto">
+  <w:style w:type="paragraph" w:styleId="titolo-Roboto" w:customStyle="1">
     <w:name w:val="titolo - Roboto"/>
     <w:basedOn w:val="Normale"/>
     <w:qFormat/>
@@ -5021,11 +5317,78 @@
       <w:u w:val="single"/>
     </w:rPr>
   </w:style>
+  <w:style w:type="character" w:styleId="Titolo5Carattere" w:customStyle="1">
+    <w:name w:val="Titolo 5 Carattere"/>
+    <w:basedOn w:val="Carpredefinitoparagrafo"/>
+    <w:link w:val="Titolo5"/>
+    <w:uiPriority w:val="9"/>
+    <w:semiHidden/>
+    <w:rsid w:val="00E82464"/>
+    <w:rPr>
+      <w:rFonts w:ascii="Calibri" w:hAnsi="Calibri" w:eastAsia="Times New Roman" w:cs="Times New Roman"/>
+      <w:b/>
+      <w:bCs/>
+      <w:i/>
+      <w:iCs/>
+      <w:sz w:val="26"/>
+      <w:szCs w:val="26"/>
+    </w:rPr>
+  </w:style>
+  <w:style w:type="paragraph" w:styleId="Titoloattestato1" w:customStyle="1">
+    <w:name w:val="Titolo attestato 1"/>
+    <w:basedOn w:val="Titolo1"/>
+    <w:rsid w:val="00E82464"/>
+    <w:pPr>
+      <w:keepNext/>
+      <w:keepLines/>
+      <w:tabs>
+        <w:tab w:val="left" w:pos="3129"/>
+      </w:tabs>
+      <w:spacing w:before="120" w:beforeAutospacing="0" w:after="120" w:afterAutospacing="0" w:line="276" w:lineRule="auto"/>
+      <w:jc w:val="center"/>
+    </w:pPr>
+    <w:rPr>
+      <w:b w:val="0"/>
+      <w:iCs/>
+      <w:smallCaps/>
+      <w:color w:val="000000"/>
+      <w:spacing w:val="8"/>
+      <w:kern w:val="0"/>
+      <w:sz w:val="40"/>
+      <w:szCs w:val="20"/>
+      <w:lang w:val="it-IT" w:eastAsia="en-US"/>
+    </w:rPr>
+  </w:style>
+  <w:style w:type="paragraph" w:styleId="Titoloattestato2" w:customStyle="1">
+    <w:name w:val="Titolo attestato 2"/>
+    <w:basedOn w:val="Titolo1"/>
+    <w:rsid w:val="00E82464"/>
+    <w:pPr>
+      <w:keepNext/>
+      <w:keepLines/>
+      <w:tabs>
+        <w:tab w:val="left" w:pos="3129"/>
+      </w:tabs>
+      <w:spacing w:before="120" w:beforeAutospacing="0" w:after="120" w:afterAutospacing="0" w:line="276" w:lineRule="auto"/>
+      <w:jc w:val="center"/>
+    </w:pPr>
+    <w:rPr>
+      <w:bCs w:val="0"/>
+      <w:iCs/>
+      <w:smallCaps/>
+      <w:color w:val="000000"/>
+      <w:spacing w:val="8"/>
+      <w:kern w:val="0"/>
+      <w:sz w:val="44"/>
+      <w:szCs w:val="20"/>
+      <w:lang w:val="it-IT" w:eastAsia="en-US"/>
+    </w:rPr>
+  </w:style>
 </w:styles>
 </file>
 
 <file path=word/theme/theme1.xml><?xml version="1.0" encoding="utf-8"?>
-<a:theme xmlns:a="http://schemas.openxmlformats.org/drawingml/2006/main" name="Tema di Office">
+<a:theme xmlns:a="http://schemas.openxmlformats.org/drawingml/2006/main" name="Office Theme">
   <a:themeElements>
     <a:clrScheme name="Office">
       <a:dk1>
@@ -5324,7 +5687,7 @@
 </file>
 
 <file path=customXml/itemProps1.xml><?xml version="1.0" encoding="utf-8"?>
-<ds:datastoreItem xmlns:ds="http://schemas.openxmlformats.org/officeDocument/2006/customXml" ds:itemID="{82345684-2181-4C01-ADD1-3DFDE91C1AF9}">
+<ds:datastoreItem xmlns:ds="http://schemas.openxmlformats.org/officeDocument/2006/customXml" ds:itemID="{220725A5-0032-42D3-970E-4C12E21630EF}">
   <ds:schemaRefs>
     <ds:schemaRef ds:uri="http://schemas.openxmlformats.org/officeDocument/2006/bibliography"/>
   </ds:schemaRefs>

</xml_diff>

<commit_message>
-fix#390: Aggiornamento template attestato corsi sicurezza  (#392)
- fix#390: Aggiornamento template attestato corsi sicurezza
- fix#388: Import studenti as 2023-2024
- creato script per disabilitare studenti delle 5 dell'anno precedente
- preparato file per import studenti as 2023-2024
</commit_message>
<xml_diff>
--- a/server_static/sicurezza_templates/attestato_formazione_generica.docx
+++ b/server_static/sicurezza_templates/attestato_formazione_generica.docx
@@ -2,14 +2,72 @@
 <file path=word/document.xml><?xml version="1.0" encoding="utf-8"?>
 <w:document xmlns:wpc="http://schemas.microsoft.com/office/word/2010/wordprocessingCanvas" xmlns:cx="http://schemas.microsoft.com/office/drawing/2014/chartex" xmlns:cx1="http://schemas.microsoft.com/office/drawing/2015/9/8/chartex" xmlns:cx2="http://schemas.microsoft.com/office/drawing/2015/10/21/chartex" xmlns:cx3="http://schemas.microsoft.com/office/drawing/2016/5/9/chartex" xmlns:cx4="http://schemas.microsoft.com/office/drawing/2016/5/10/chartex" xmlns:cx5="http://schemas.microsoft.com/office/drawing/2016/5/11/chartex" xmlns:cx6="http://schemas.microsoft.com/office/drawing/2016/5/12/chartex" xmlns:cx7="http://schemas.microsoft.com/office/drawing/2016/5/13/chartex" xmlns:cx8="http://schemas.microsoft.com/office/drawing/2016/5/14/chartex" xmlns:mc="http://schemas.openxmlformats.org/markup-compatibility/2006" xmlns:aink="http://schemas.microsoft.com/office/drawing/2016/ink" xmlns:am3d="http://schemas.microsoft.com/office/drawing/2017/model3d" xmlns:o="urn:schemas-microsoft-com:office:office" xmlns:oel="http://schemas.microsoft.com/office/2019/extlst" xmlns:r="http://schemas.openxmlformats.org/officeDocument/2006/relationships" xmlns:m="http://schemas.openxmlformats.org/officeDocument/2006/math" xmlns:v="urn:schemas-microsoft-com:vml" xmlns:wp14="http://schemas.microsoft.com/office/word/2010/wordprocessingDrawing" xmlns:wp="http://schemas.openxmlformats.org/drawingml/2006/wordprocessingDrawing" xmlns:w10="urn:schemas-microsoft-com:office:word" xmlns:w="http://schemas.openxmlformats.org/wordprocessingml/2006/main" xmlns:w14="http://schemas.microsoft.com/office/word/2010/wordml" xmlns:w15="http://schemas.microsoft.com/office/word/2012/wordml" xmlns:w16cex="http://schemas.microsoft.com/office/word/2018/wordml/cex" xmlns:w16cid="http://schemas.microsoft.com/office/word/2016/wordml/cid" xmlns:w16="http://schemas.microsoft.com/office/word/2018/wordml" xmlns:w16sdtdh="http://schemas.microsoft.com/office/word/2020/wordml/sdtdatahash" xmlns:w16se="http://schemas.microsoft.com/office/word/2015/wordml/symex" xmlns:wpg="http://schemas.microsoft.com/office/word/2010/wordprocessingGroup" xmlns:wpi="http://schemas.microsoft.com/office/word/2010/wordprocessingInk" xmlns:wne="http://schemas.microsoft.com/office/word/2006/wordml" xmlns:wps="http://schemas.microsoft.com/office/word/2010/wordprocessingShape" mc:Ignorable="w14 w15 w16se w16cid w16 w16cex w16sdtdh wp14">
   <w:body>
-    <w:p/>
-    <w:p/>
-    <w:p>
-      <w:pPr>
-        <w:spacing w:line="360" w:lineRule="auto"/>
-        <w:jc w:val="center"/>
+    <w:p xmlns:wp14="http://schemas.microsoft.com/office/word/2010/wordml" wp14:textId="77777777"/>
+    <w:p xmlns:wp14="http://schemas.microsoft.com/office/word/2010/wordml" wp14:textId="77777777"/>
+    <w:p xmlns:wp14="http://schemas.microsoft.com/office/word/2010/wordml" wp14:textId="77777777">
+      <w:pPr>
+        <w:rPr>
+          <w:rFonts w:ascii="Garamond" w:hAnsi="Garamond" w:cs="Arial"/>
+        </w:rPr>
+      </w:pPr>
+    </w:p>
+    <w:p xmlns:wp14="http://schemas.microsoft.com/office/word/2010/wordml" wp14:textId="77777777">
+      <w:pPr>
+        <w:pStyle w:val="Titoloattestato1"/>
+        <w:spacing w:before="0" w:after="0" w:line="240" w:lineRule="auto"/>
         <w:rPr>
           <w:rFonts w:ascii="Garamond" w:hAnsi="Garamond"/>
+          <w:smallCaps w:val="0"/>
+          <w:sz w:val="36"/>
+        </w:rPr>
+      </w:pPr>
+      <w:r>
+        <w:rPr>
+          <w:rFonts w:ascii="Garamond" w:hAnsi="Garamond"/>
+          <w:smallCaps w:val="0"/>
+          <w:sz w:val="36"/>
+        </w:rPr>
+        <w:t xml:space="preserve">ATTESTATO </w:t>
+      </w:r>
+      <w:proofErr w:type="spellStart"/>
+      <w:r>
+        <w:rPr>
+          <w:rFonts w:ascii="Garamond" w:hAnsi="Garamond"/>
+          <w:smallCaps w:val="0"/>
+          <w:sz w:val="36"/>
+        </w:rPr>
+        <w:t>DI</w:t>
+      </w:r>
+      <w:proofErr w:type="spellEnd"/>
+      <w:r>
+        <w:rPr>
+          <w:rFonts w:ascii="Garamond" w:hAnsi="Garamond"/>
+          <w:smallCaps w:val="0"/>
+          <w:sz w:val="36"/>
+        </w:rPr>
+        <w:t xml:space="preserve"> FREQUENZA</w:t>
+      </w:r>
+    </w:p>
+    <w:p xmlns:wp14="http://schemas.microsoft.com/office/word/2010/wordml" wp14:textId="77777777">
+      <w:pPr>
+        <w:pStyle w:val="Titoloattestato1"/>
+        <w:spacing w:before="0" w:after="0" w:line="240" w:lineRule="auto"/>
+        <w:rPr>
+          <w:rFonts w:ascii="Garamond" w:hAnsi="Garamond"/>
+          <w:smallCaps w:val="0"/>
+          <w:sz w:val="24"/>
+          <w:szCs w:val="24"/>
+        </w:rPr>
+      </w:pPr>
+    </w:p>
+    <w:p xmlns:wp14="http://schemas.microsoft.com/office/word/2010/wordml" wp14:textId="77777777">
+      <w:pPr>
+        <w:pStyle w:val="Titoloattestato1"/>
+        <w:spacing w:before="0" w:after="0" w:line="240" w:lineRule="auto"/>
+        <w:rPr>
+          <w:rFonts w:ascii="Garamond" w:hAnsi="Garamond"/>
+          <w:b/>
+          <w:smallCaps w:val="0"/>
           <w:sz w:val="48"/>
           <w:szCs w:val="48"/>
         </w:rPr>
@@ -17,1149 +75,1343 @@
       <w:r>
         <w:rPr>
           <w:rFonts w:ascii="Garamond" w:hAnsi="Garamond"/>
+          <w:b/>
+          <w:smallCaps w:val="0"/>
           <w:sz w:val="48"/>
           <w:szCs w:val="48"/>
         </w:rPr>
-        <w:t>ATTESTATO DI PARTECIPAZIONE</w:t>
+        <w:t>Corso di Formazione Generale</w:t>
       </w:r>
     </w:p>
-    <w:p>
-      <w:pPr>
-        <w:spacing w:line="360" w:lineRule="auto"/>
+    <w:p xmlns:wp14="http://schemas.microsoft.com/office/word/2010/wordml" wp14:textId="77777777">
+      <w:pPr>
+        <w:pStyle w:val="Titoloattestato1"/>
+        <w:spacing w:before="0" w:after="0" w:line="240" w:lineRule="auto"/>
+        <w:rPr>
+          <w:rFonts w:ascii="Garamond" w:hAnsi="Garamond"/>
+          <w:b/>
+          <w:smallCaps w:val="0"/>
+          <w:sz w:val="48"/>
+          <w:szCs w:val="48"/>
+        </w:rPr>
+      </w:pPr>
+      <w:r>
+        <w:rPr>
+          <w:rFonts w:ascii="Garamond" w:hAnsi="Garamond"/>
+          <w:b/>
+          <w:smallCaps w:val="0"/>
+          <w:sz w:val="48"/>
+          <w:szCs w:val="48"/>
+        </w:rPr>
+        <w:t>alla Salute e Sicurezza per i Lavoratori</w:t>
+      </w:r>
+    </w:p>
+    <w:p xmlns:wp14="http://schemas.microsoft.com/office/word/2010/wordml" wp14:textId="77777777">
+      <w:pPr>
+        <w:pStyle w:val="Titolo5"/>
+        <w:spacing w:before="0" w:after="0"/>
         <w:jc w:val="center"/>
         <w:rPr>
+          <w:b w:val="0"/>
+          <w:bCs w:val="0"/>
+          <w:sz w:val="36"/>
+          <w:lang w:val="de-DE"/>
+        </w:rPr>
+      </w:pPr>
+      <w:r>
+        <w:rPr>
+          <w:b w:val="0"/>
+          <w:bCs w:val="0"/>
+          <w:lang w:val="de-DE"/>
+        </w:rPr>
+        <w:t xml:space="preserve"> </w:t>
+      </w:r>
+      <w:r>
+        <w:rPr>
+          <w:b w:val="0"/>
+          <w:bCs w:val="0"/>
+          <w:lang w:val="de-DE"/>
+        </w:rPr>
+        <w:t>(</w:t>
+      </w:r>
+      <w:proofErr w:type="spellStart"/>
+      <w:r>
+        <w:rPr>
+          <w:b w:val="0"/>
+          <w:bCs w:val="0"/>
+          <w:lang w:val="de-DE"/>
+        </w:rPr>
+        <w:t>art</w:t>
+      </w:r>
+      <w:proofErr w:type="spellEnd"/>
+      <w:r>
+        <w:rPr>
+          <w:b w:val="0"/>
+          <w:bCs w:val="0"/>
+          <w:lang w:val="de-DE"/>
+        </w:rPr>
+        <w:t xml:space="preserve">. 37 del </w:t>
+      </w:r>
+      <w:proofErr w:type="spellStart"/>
+      <w:r>
+        <w:rPr>
+          <w:b w:val="0"/>
+          <w:bCs w:val="0"/>
+          <w:lang w:val="de-DE"/>
+        </w:rPr>
+        <w:t>DLgs</w:t>
+      </w:r>
+      <w:proofErr w:type="spellEnd"/>
+      <w:r>
+        <w:rPr>
+          <w:b w:val="0"/>
+          <w:bCs w:val="0"/>
+          <w:lang w:val="de-DE"/>
+        </w:rPr>
+        <w:t xml:space="preserve"> 81/08)</w:t>
+      </w:r>
+    </w:p>
+    <w:p xmlns:wp14="http://schemas.microsoft.com/office/word/2010/wordml" wp14:textId="77777777">
+      <w:pPr>
+        <w:rPr>
+          <w:rFonts w:ascii="Garamond" w:hAnsi="Garamond" w:cs="Arial"/>
+        </w:rPr>
+      </w:pPr>
+    </w:p>
+    <w:p xmlns:wp14="http://schemas.microsoft.com/office/word/2010/wordml" wp14:textId="77777777">
+      <w:pPr>
+        <w:rPr>
+          <w:rFonts w:ascii="Garamond" w:hAnsi="Garamond" w:cs="Arial"/>
+        </w:rPr>
+      </w:pPr>
+    </w:p>
+    <w:p xmlns:wp14="http://schemas.microsoft.com/office/word/2010/wordml" wp14:textId="77777777">
+      <w:pPr>
+        <w:rPr>
+          <w:rFonts w:ascii="Garamond" w:hAnsi="Garamond" w:cs="Arial"/>
+        </w:rPr>
+      </w:pPr>
+    </w:p>
+    <w:p xmlns:wp14="http://schemas.microsoft.com/office/word/2010/wordml" wp14:textId="77777777">
+      <w:pPr>
+        <w:pStyle w:val="Titolo5"/>
+        <w:spacing w:before="0" w:after="0"/>
+        <w:jc w:val="center"/>
+        <w:rPr>
           <w:rFonts w:ascii="Garamond" w:hAnsi="Garamond"/>
+          <w:bCs w:val="0"/>
+          <w:sz w:val="36"/>
+          <w:szCs w:val="36"/>
         </w:rPr>
       </w:pPr>
       <w:r>
         <w:rPr>
           <w:rFonts w:ascii="Garamond" w:hAnsi="Garamond"/>
-        </w:rPr>
-        <w:t xml:space="preserve">Si certifica che </w:t>
+          <w:bCs w:val="0"/>
+          <w:sz w:val="36"/>
+          <w:szCs w:val="36"/>
+        </w:rPr>
+        <w:t>Durata</w:t>
       </w:r>
       <w:r>
         <w:rPr>
           <w:rFonts w:ascii="Garamond" w:hAnsi="Garamond"/>
-        </w:rPr>
-        <w:t>lo studente</w:t>
+          <w:bCs w:val="0"/>
+          <w:sz w:val="36"/>
+          <w:szCs w:val="36"/>
+        </w:rPr>
+        <w:t xml:space="preserve">  4 (quattro)</w:t>
       </w:r>
       <w:r>
         <w:rPr>
           <w:rFonts w:ascii="Garamond" w:hAnsi="Garamond"/>
+          <w:bCs w:val="0"/>
+          <w:sz w:val="36"/>
+          <w:szCs w:val="36"/>
         </w:rPr>
         <w:t xml:space="preserve"> </w:t>
       </w:r>
+      <w:r>
+        <w:rPr>
+          <w:rFonts w:ascii="Garamond" w:hAnsi="Garamond"/>
+          <w:bCs w:val="0"/>
+          <w:sz w:val="36"/>
+          <w:szCs w:val="36"/>
+        </w:rPr>
+        <w:t>ore</w:t>
+      </w:r>
     </w:p>
-    <w:p>
-      <w:pPr>
-        <w:spacing w:line="360" w:lineRule="auto"/>
+    <w:p xmlns:wp14="http://schemas.microsoft.com/office/word/2010/wordml" wp14:textId="77777777">
+      <w:pPr>
         <w:jc w:val="center"/>
         <w:rPr>
           <w:rFonts w:ascii="Garamond" w:hAnsi="Garamond"/>
+          <w:sz w:val="36"/>
+          <w:szCs w:val="36"/>
+        </w:rPr>
+      </w:pPr>
+      <w:r>
+        <w:rPr>
+          <w:rFonts w:ascii="Garamond" w:hAnsi="Garamond"/>
+          <w:sz w:val="36"/>
+          <w:szCs w:val="36"/>
+        </w:rPr>
+        <w:t>conferito a:</w:t>
+      </w:r>
+    </w:p>
+    <w:p xmlns:wp14="http://schemas.microsoft.com/office/word/2010/wordml" wp14:textId="77777777">
+      <w:pPr>
+        <w:pStyle w:val="Titolo1"/>
+        <w:tabs>
+          <w:tab w:val="left" w:pos="3129"/>
+        </w:tabs>
+        <w:spacing w:before="0" w:beforeAutospacing="0" w:after="0" w:afterAutospacing="0"/>
+        <w:jc w:val="center"/>
+        <w:rPr>
+          <w:rFonts w:ascii="Garamond" w:hAnsi="Garamond"/>
+          <w:sz w:val="24"/>
+          <w:szCs w:val="24"/>
+          <w:lang w:val="en-GB"/>
+        </w:rPr>
+      </w:pPr>
+      <w:proofErr w:type="spellStart"/>
+      <w:r>
+        <w:rPr>
+          <w:rFonts w:ascii="Garamond" w:hAnsi="Garamond"/>
+          <w:b w:val="0"/>
+          <w:iCs/>
+          <w:smallCaps/>
+          <w:color w:val="000000"/>
+          <w:sz w:val="24"/>
+          <w:szCs w:val="24"/>
+          <w:lang w:val="en-GB"/>
+        </w:rPr>
+        <w:t>Erteilt</w:t>
+      </w:r>
+      <w:proofErr w:type="spellEnd"/>
+      <w:r>
+        <w:rPr>
+          <w:rFonts w:ascii="Garamond" w:hAnsi="Garamond"/>
+          <w:b w:val="0"/>
+          <w:iCs/>
+          <w:smallCaps/>
+          <w:color w:val="000000"/>
+          <w:sz w:val="24"/>
+          <w:szCs w:val="24"/>
+          <w:lang w:val="en-GB"/>
+        </w:rPr>
+        <w:t xml:space="preserve"> an / </w:t>
+      </w:r>
+      <w:proofErr w:type="spellStart"/>
+      <w:r>
+        <w:rPr>
+          <w:rFonts w:ascii="Garamond" w:hAnsi="Garamond"/>
+          <w:b w:val="0"/>
+          <w:iCs/>
+          <w:smallCaps/>
+          <w:color w:val="000000"/>
+          <w:sz w:val="24"/>
+          <w:szCs w:val="24"/>
+          <w:lang w:val="en-GB"/>
+        </w:rPr>
+        <w:t>Attribué</w:t>
+      </w:r>
+      <w:proofErr w:type="spellEnd"/>
+      <w:r>
+        <w:rPr>
+          <w:rFonts w:ascii="Garamond" w:hAnsi="Garamond"/>
+          <w:b w:val="0"/>
+          <w:iCs/>
+          <w:smallCaps/>
+          <w:color w:val="000000"/>
+          <w:sz w:val="24"/>
+          <w:szCs w:val="24"/>
+          <w:lang w:val="en-GB"/>
+        </w:rPr>
+        <w:t xml:space="preserve"> à / Awarded to</w:t>
+      </w:r>
+    </w:p>
+    <w:p xmlns:wp14="http://schemas.microsoft.com/office/word/2010/wordml" wp14:textId="77777777">
+      <w:pPr>
+        <w:rPr>
+          <w:rFonts w:ascii="Garamond" w:hAnsi="Garamond" w:cs="Arial"/>
+        </w:rPr>
+      </w:pPr>
+    </w:p>
+    <w:p xmlns:wp14="http://schemas.microsoft.com/office/word/2010/wordml" wp14:textId="452B7BE7">
+      <w:pPr>
+        <w:jc w:val="center"/>
+        <w:rPr>
+          <w:rFonts w:ascii="Garamond" w:hAnsi="Garamond" w:cs="Arial"/>
+          <w:b w:val="1"/>
+          <w:bCs w:val="1"/>
+          <w:sz w:val="52"/>
+          <w:szCs w:val="52"/>
+        </w:rPr>
+      </w:pPr>
+      <w:r>
+        <w:rPr>
+          <w:rFonts w:ascii="Garamond" w:hAnsi="Garamond" w:cs="Arial"/>
+          <w:b w:val="1"/>
+          <w:bCs w:val="1"/>
+          <w:sz w:val="52"/>
+          <w:szCs w:val="52"/>
+        </w:rPr>
+        <w:t>{</w:t>
+      </w:r>
+      <w:r>
+        <w:rPr>
+          <w:rFonts w:ascii="Garamond" w:hAnsi="Garamond" w:cs="Arial"/>
+          <w:b w:val="1"/>
+          <w:bCs w:val="1"/>
+          <w:sz w:val="52"/>
+          <w:szCs w:val="52"/>
+        </w:rPr>
+        <w:t>n</w:t>
+      </w:r>
+      <w:r>
+        <w:rPr>
+          <w:rFonts w:ascii="Garamond" w:hAnsi="Garamond" w:cs="Arial"/>
+          <w:b w:val="1"/>
+          <w:bCs w:val="1"/>
+          <w:sz w:val="52"/>
+          <w:szCs w:val="52"/>
+        </w:rPr>
+        <w:t>ome</w:t>
+      </w:r>
+      <w:r>
+        <w:rPr>
+          <w:rFonts w:ascii="Garamond" w:hAnsi="Garamond" w:cs="Arial"/>
+          <w:b w:val="1"/>
+          <w:bCs w:val="1"/>
+          <w:sz w:val="52"/>
+          <w:szCs w:val="52"/>
+        </w:rPr>
+        <w:t>}</w:t>
+      </w:r>
+      <w:r>
+        <w:rPr>
+          <w:rFonts w:ascii="Garamond" w:hAnsi="Garamond" w:cs="Arial"/>
+          <w:b w:val="1"/>
+          <w:bCs w:val="1"/>
+          <w:sz w:val="52"/>
+          <w:szCs w:val="52"/>
+        </w:rPr>
+        <w:t xml:space="preserve"> </w:t>
+      </w:r>
+      <w:r>
+        <w:rPr>
+          <w:rFonts w:ascii="Garamond" w:hAnsi="Garamond" w:cs="Arial"/>
+          <w:b w:val="1"/>
+          <w:bCs w:val="1"/>
+          <w:sz w:val="52"/>
+          <w:szCs w:val="52"/>
+        </w:rPr>
+        <w:t>{c</w:t>
+      </w:r>
+      <w:r>
+        <w:rPr>
+          <w:rFonts w:ascii="Garamond" w:hAnsi="Garamond" w:cs="Arial"/>
+          <w:b w:val="1"/>
+          <w:bCs w:val="1"/>
+          <w:sz w:val="52"/>
+          <w:szCs w:val="52"/>
+        </w:rPr>
+        <w:t>ognome</w:t>
+      </w:r>
+      <w:r>
+        <w:rPr>
+          <w:rFonts w:ascii="Garamond" w:hAnsi="Garamond" w:cs="Arial"/>
+          <w:b w:val="1"/>
+          <w:bCs w:val="1"/>
+          <w:sz w:val="52"/>
+          <w:szCs w:val="52"/>
+        </w:rPr>
+        <w:t>}</w:t>
+      </w:r>
+    </w:p>
+    <w:p xmlns:wp14="http://schemas.microsoft.com/office/word/2010/wordml" wp14:textId="77777777">
+      <w:pPr>
+        <w:jc w:val="center"/>
+        <w:rPr>
+          <w:rFonts w:ascii="Garamond" w:hAnsi="Garamond" w:cs="Arial"/>
           <w:b/>
           <w:sz w:val="48"/>
           <w:szCs w:val="48"/>
         </w:rPr>
       </w:pPr>
-      <w:r>
-        <w:rPr>
-          <w:rFonts w:ascii="Garamond" w:hAnsi="Garamond"/>
+    </w:p>
+    <w:p xmlns:wp14="http://schemas.microsoft.com/office/word/2010/wordml" wp14:textId="118E92D3">
+      <w:pPr>
+        <w:pStyle w:val="Normale"/>
+        <w:spacing w:line="276" w:lineRule="auto"/>
+        <w:jc w:val="left"/>
+        <w:rPr>
+          <w:rFonts w:ascii="Garamond" w:hAnsi="Garamond" w:cs="Arial"/>
+          <w:sz w:val="28"/>
+          <w:szCs w:val="28"/>
+        </w:rPr>
+      </w:pPr>
+      <w:r>
+        <w:rPr>
+          <w:rFonts w:ascii="Garamond" w:hAnsi="Garamond" w:cs="Arial"/>
+          <w:sz w:val="28"/>
+          <w:szCs w:val="28"/>
+        </w:rPr>
+        <w:t xml:space="preserve">Nato/a  </w:t>
+      </w:r>
+      <w:r>
+        <w:rPr>
+          <w:rFonts w:ascii="Garamond" w:hAnsi="Garamond" w:cs="Arial"/>
+          <w:sz w:val="28"/>
+          <w:szCs w:val="28"/>
+        </w:rPr>
+        <w:t>a</w:t>
+      </w:r>
+      <w:r>
+        <w:rPr>
+          <w:rFonts w:ascii="Garamond" w:hAnsi="Garamond" w:cs="Arial"/>
+          <w:sz w:val="28"/>
+          <w:szCs w:val="28"/>
+        </w:rPr>
+        <w:t xml:space="preserve"> </w:t>
+      </w:r>
+      <w:r>
+        <w:rPr>
+          <w:rFonts w:ascii="Garamond" w:hAnsi="Garamond" w:cs="Arial"/>
+          <w:sz w:val="28"/>
+          <w:szCs w:val="28"/>
+        </w:rPr>
+        <w:t>…</w:t>
+      </w:r>
+      <w:r>
+        <w:rPr>
+          <w:rFonts w:ascii="Garamond" w:hAnsi="Garamond" w:eastAsia="Garamond" w:cs="Garamond"/>
+          <w:noProof w:val="0"/>
+          <w:sz w:val="24"/>
+          <w:szCs w:val="24"/>
+          <w:lang w:val="it-IT"/>
+        </w:rPr>
+        <w:t xml:space="preserve"> </w:t>
+      </w:r>
+      <w:r>
+        <w:rPr>
+          <w:rFonts w:ascii="Garamond" w:hAnsi="Garamond" w:cs="Arial"/>
+          <w:noProof w:val="0"/>
+          <w:sz w:val="28"/>
+          <w:szCs w:val="28"/>
+          <w:lang w:val="it-IT" w:eastAsia="it-IT"/>
+        </w:rPr>
+        <w:t>{</w:t>
+      </w:r>
+      <w:r>
+        <w:rPr>
+          <w:rFonts w:ascii="Garamond" w:hAnsi="Garamond" w:cs="Arial"/>
+          <w:noProof w:val="0"/>
+          <w:sz w:val="28"/>
+          <w:szCs w:val="28"/>
+          <w:lang w:val="it-IT" w:eastAsia="it-IT"/>
+        </w:rPr>
+        <w:t>natoA</w:t>
+      </w:r>
+      <w:r>
+        <w:rPr>
+          <w:rFonts w:ascii="Garamond" w:hAnsi="Garamond" w:cs="Arial"/>
+          <w:noProof w:val="0"/>
+          <w:sz w:val="28"/>
+          <w:szCs w:val="28"/>
+          <w:lang w:val="it-IT" w:eastAsia="it-IT"/>
+        </w:rPr>
+        <w:t>}</w:t>
+      </w:r>
+      <w:r>
+        <w:rPr>
+          <w:rFonts w:ascii="Garamond" w:hAnsi="Garamond" w:cs="Arial"/>
+          <w:sz w:val="28"/>
+          <w:szCs w:val="28"/>
+        </w:rPr>
+        <w:t>…</w:t>
+      </w:r>
+      <w:r>
+        <w:rPr>
+          <w:rFonts w:ascii="Garamond" w:hAnsi="Garamond" w:cs="Arial"/>
+          <w:sz w:val="28"/>
+          <w:szCs w:val="28"/>
+        </w:rPr>
+        <w:t xml:space="preserve">           </w:t>
+      </w:r>
+      <w:r>
+        <w:rPr>
+          <w:rFonts w:ascii="Garamond" w:hAnsi="Garamond" w:cs="Arial"/>
+          <w:sz w:val="28"/>
+          <w:szCs w:val="28"/>
+        </w:rPr>
+        <w:t xml:space="preserve">il  </w:t>
+      </w:r>
+      <w:r>
+        <w:rPr>
+          <w:rFonts w:ascii="Garamond" w:hAnsi="Garamond" w:cs="Arial"/>
+          <w:sz w:val="28"/>
+          <w:szCs w:val="28"/>
+        </w:rPr>
+        <w:t>…</w:t>
+      </w:r>
+      <w:r>
+        <w:rPr>
+          <w:rFonts w:ascii="Garamond" w:hAnsi="Garamond" w:eastAsia="Garamond" w:cs="Garamond"/>
+          <w:noProof w:val="0"/>
+          <w:sz w:val="24"/>
+          <w:szCs w:val="24"/>
+          <w:lang w:val="it-IT"/>
+        </w:rPr>
+        <w:t xml:space="preserve"> </w:t>
+      </w:r>
+      <w:r>
+        <w:rPr>
+          <w:rFonts w:ascii="Garamond" w:hAnsi="Garamond" w:cs="Arial"/>
+          <w:noProof w:val="0"/>
+          <w:sz w:val="28"/>
+          <w:szCs w:val="28"/>
+          <w:lang w:val="it-IT" w:eastAsia="it-IT"/>
+        </w:rPr>
+        <w:t>{</w:t>
+      </w:r>
+      <w:r>
+        <w:rPr>
+          <w:rFonts w:ascii="Garamond" w:hAnsi="Garamond" w:cs="Arial"/>
+          <w:noProof w:val="0"/>
+          <w:sz w:val="28"/>
+          <w:szCs w:val="28"/>
+          <w:lang w:val="it-IT" w:eastAsia="it-IT"/>
+        </w:rPr>
+        <w:t>natoIl</w:t>
+      </w:r>
+      <w:r>
+        <w:rPr>
+          <w:rFonts w:ascii="Garamond" w:hAnsi="Garamond" w:cs="Arial"/>
+          <w:noProof w:val="0"/>
+          <w:sz w:val="28"/>
+          <w:szCs w:val="28"/>
+          <w:lang w:val="it-IT" w:eastAsia="it-IT"/>
+        </w:rPr>
+        <w:t>}</w:t>
+      </w:r>
+      <w:r>
+        <w:rPr>
+          <w:rFonts w:ascii="Garamond" w:hAnsi="Garamond" w:cs="Arial"/>
+          <w:sz w:val="28"/>
+          <w:szCs w:val="28"/>
+        </w:rPr>
+        <w:t xml:space="preserve"> ...</w:t>
+      </w:r>
+      <w:r>
+        <w:rPr>
+          <w:rFonts w:ascii="Garamond" w:hAnsi="Garamond" w:cs="Arial"/>
+          <w:sz w:val="28"/>
+          <w:szCs w:val="28"/>
+        </w:rPr>
+        <w:t xml:space="preserve">   </w:t>
+      </w:r>
+    </w:p>
+    <w:p xmlns:wp14="http://schemas.microsoft.com/office/word/2010/wordml" wp14:textId="77777777">
+      <w:pPr>
+        <w:spacing w:line="276" w:lineRule="auto"/>
+        <w:jc w:val="both"/>
+        <w:rPr>
+          <w:rFonts w:ascii="Garamond" w:hAnsi="Garamond" w:cs="Arial"/>
           <w:b/>
-          <w:sz w:val="48"/>
-          <w:szCs w:val="48"/>
-        </w:rPr>
-        <w:t>{nome}</w:t>
-      </w:r>
-      <w:r>
-        <w:rPr>
-          <w:rFonts w:ascii="Garamond" w:hAnsi="Garamond"/>
+          <w:sz w:val="28"/>
+          <w:szCs w:val="28"/>
+        </w:rPr>
+      </w:pPr>
+      <w:r>
+        <w:rPr>
+          <w:rFonts w:ascii="Garamond" w:hAnsi="Garamond" w:cs="Arial"/>
           <w:b/>
-          <w:sz w:val="48"/>
-          <w:szCs w:val="48"/>
+          <w:sz w:val="28"/>
+          <w:szCs w:val="28"/>
+        </w:rPr>
+        <w:t xml:space="preserve">      </w:t>
+      </w:r>
+    </w:p>
+    <w:p xmlns:wp14="http://schemas.microsoft.com/office/word/2010/wordml" wp14:textId="77777777">
+      <w:pPr>
+        <w:spacing w:line="276" w:lineRule="auto"/>
+        <w:jc w:val="both"/>
+        <w:rPr>
+          <w:rFonts w:ascii="Garamond" w:hAnsi="Garamond" w:cs="Arial"/>
+          <w:b/>
+          <w:sz w:val="28"/>
+          <w:szCs w:val="28"/>
+        </w:rPr>
+      </w:pPr>
+      <w:r>
+        <w:rPr>
+          <w:rFonts w:ascii="Garamond" w:hAnsi="Garamond" w:cs="Arial"/>
+          <w:sz w:val="28"/>
+          <w:szCs w:val="28"/>
+        </w:rPr>
+        <w:t>Soggetto erogatore</w:t>
+      </w:r>
+      <w:r>
+        <w:rPr>
+          <w:rFonts w:ascii="Garamond" w:hAnsi="Garamond" w:cs="Arial"/>
+          <w:b/>
+          <w:sz w:val="28"/>
+          <w:szCs w:val="28"/>
+        </w:rPr>
+        <w:t xml:space="preserve">    ISTITUTO INTERNAZIONALE EDOARDO </w:t>
+      </w:r>
+      <w:r>
+        <w:rPr>
+          <w:rFonts w:ascii="Garamond" w:hAnsi="Garamond" w:cs="Arial"/>
+          <w:b/>
+          <w:sz w:val="28"/>
+          <w:szCs w:val="28"/>
+        </w:rPr>
+        <w:t>AGNELLI</w:t>
+      </w:r>
+    </w:p>
+    <w:p xmlns:wp14="http://schemas.microsoft.com/office/word/2010/wordml" wp14:textId="77777777">
+      <w:pPr>
+        <w:spacing w:line="276" w:lineRule="auto"/>
+        <w:jc w:val="both"/>
+        <w:rPr>
+          <w:rFonts w:ascii="Garamond" w:hAnsi="Garamond" w:cs="Arial"/>
+          <w:b/>
+          <w:sz w:val="28"/>
+          <w:szCs w:val="28"/>
+        </w:rPr>
+      </w:pPr>
+    </w:p>
+    <w:p xmlns:wp14="http://schemas.microsoft.com/office/word/2010/wordml" wp14:textId="77777777">
+      <w:pPr>
+        <w:spacing w:line="276" w:lineRule="auto"/>
+        <w:jc w:val="both"/>
+        <w:rPr>
+          <w:rFonts w:ascii="Garamond" w:hAnsi="Garamond" w:cs="Arial"/>
+          <w:b/>
+          <w:sz w:val="28"/>
+          <w:szCs w:val="28"/>
+        </w:rPr>
+      </w:pPr>
+      <w:r>
+        <w:rPr>
+          <w:rFonts w:ascii="Garamond" w:hAnsi="Garamond" w:cs="Arial"/>
+          <w:sz w:val="28"/>
+          <w:szCs w:val="28"/>
+        </w:rPr>
+        <w:t>c</w:t>
+      </w:r>
+      <w:r>
+        <w:rPr>
+          <w:rFonts w:ascii="Garamond" w:hAnsi="Garamond" w:cs="Arial"/>
+          <w:sz w:val="28"/>
+          <w:szCs w:val="28"/>
+        </w:rPr>
+        <w:t>on sede a</w:t>
+      </w:r>
+      <w:r>
+        <w:rPr>
+          <w:rFonts w:ascii="Garamond" w:hAnsi="Garamond" w:cs="Arial"/>
+          <w:b/>
+          <w:sz w:val="28"/>
+          <w:szCs w:val="28"/>
+        </w:rPr>
+        <w:t xml:space="preserve">   </w:t>
+      </w:r>
+      <w:r>
+        <w:rPr>
+          <w:rFonts w:ascii="Garamond" w:hAnsi="Garamond" w:cs="Arial"/>
+          <w:b/>
+          <w:sz w:val="28"/>
+          <w:szCs w:val="28"/>
+        </w:rPr>
+        <w:t xml:space="preserve"> TORINO</w:t>
+      </w:r>
+      <w:r>
+        <w:rPr>
+          <w:rFonts w:ascii="Garamond" w:hAnsi="Garamond" w:cs="Arial"/>
+          <w:b/>
+          <w:sz w:val="28"/>
+          <w:szCs w:val="28"/>
+        </w:rPr>
+        <w:t xml:space="preserve">          </w:t>
+      </w:r>
+      <w:r>
+        <w:rPr>
+          <w:rFonts w:ascii="Garamond" w:hAnsi="Garamond" w:cs="Arial"/>
+          <w:b/>
+          <w:sz w:val="28"/>
+          <w:szCs w:val="28"/>
+        </w:rPr>
+        <w:t xml:space="preserve">        </w:t>
+      </w:r>
+      <w:r>
+        <w:rPr>
+          <w:rFonts w:ascii="Garamond" w:hAnsi="Garamond" w:cs="Arial"/>
+          <w:b/>
+          <w:sz w:val="28"/>
+          <w:szCs w:val="28"/>
         </w:rPr>
         <w:t xml:space="preserve"> </w:t>
       </w:r>
       <w:r>
         <w:rPr>
-          <w:rFonts w:ascii="Garamond" w:hAnsi="Garamond"/>
+          <w:rFonts w:ascii="Garamond" w:hAnsi="Garamond" w:cs="Arial"/>
+          <w:sz w:val="28"/>
+          <w:szCs w:val="28"/>
+        </w:rPr>
+        <w:t>in</w:t>
+      </w:r>
+      <w:r>
+        <w:rPr>
+          <w:rFonts w:ascii="Garamond" w:hAnsi="Garamond" w:cs="Arial"/>
           <w:b/>
-          <w:sz w:val="48"/>
-          <w:szCs w:val="48"/>
-        </w:rPr>
-        <w:t>{cognome}</w:t>
+          <w:sz w:val="28"/>
+          <w:szCs w:val="28"/>
+        </w:rPr>
+        <w:t xml:space="preserve"> </w:t>
+      </w:r>
+      <w:r>
+        <w:rPr>
+          <w:rFonts w:ascii="Garamond" w:hAnsi="Garamond" w:cs="Arial"/>
+          <w:b/>
+          <w:sz w:val="28"/>
+          <w:szCs w:val="28"/>
+        </w:rPr>
+        <w:t xml:space="preserve">   </w:t>
+      </w:r>
+      <w:r>
+        <w:rPr>
+          <w:rFonts w:ascii="Garamond" w:hAnsi="Garamond" w:cs="Arial"/>
+          <w:b/>
+          <w:sz w:val="28"/>
+          <w:szCs w:val="28"/>
+        </w:rPr>
+        <w:t>Corso Unione Sovietica, 312</w:t>
       </w:r>
     </w:p>
-    <w:p>
-      <w:pPr>
-        <w:jc w:val="center"/>
-        <w:rPr>
-          <w:rFonts w:ascii="Calibri" w:hAnsi="Calibri" w:cs="Calibri"/>
-          <w:color w:val="000000"/>
-          <w:sz w:val="22"/>
-          <w:szCs w:val="22"/>
-        </w:rPr>
-      </w:pPr>
-      <w:r>
-        <w:rPr>
-          <w:rFonts w:ascii="Garamond" w:hAnsi="Garamond"/>
-        </w:rPr>
-        <w:t>d</w:t>
-      </w:r>
-      <w:r>
-        <w:rPr>
-          <w:rFonts w:ascii="Garamond" w:hAnsi="Garamond"/>
-        </w:rPr>
-        <w:t>ella classe</w:t>
-      </w:r>
-      <w:r>
-        <w:rPr>
-          <w:rFonts w:ascii="Garamond" w:hAnsi="Garamond"/>
-        </w:rPr>
-        <w:t xml:space="preserve"> {classe} </w:t>
-      </w:r>
-      <w:r>
-        <w:rPr>
-          <w:rFonts w:ascii="Garamond" w:hAnsi="Garamond"/>
-        </w:rPr>
-        <w:t>sez.</w:t>
-      </w:r>
-      <w:r>
-        <w:rPr>
-          <w:rFonts w:ascii="Garamond" w:hAnsi="Garamond"/>
-        </w:rPr>
-        <w:t xml:space="preserve"> {sezione}</w:t>
-      </w:r>
-      <w:r>
-        <w:rPr>
-          <w:rFonts w:ascii="Garamond" w:hAnsi="Garamond"/>
+    <w:p xmlns:wp14="http://schemas.microsoft.com/office/word/2010/wordml" wp14:textId="77777777">
+      <w:pPr>
+        <w:spacing w:line="276" w:lineRule="auto"/>
+        <w:jc w:val="both"/>
+        <w:rPr>
+          <w:rFonts w:ascii="Garamond" w:hAnsi="Garamond" w:cs="Arial"/>
+          <w:b/>
+          <w:sz w:val="28"/>
+          <w:szCs w:val="28"/>
+        </w:rPr>
+      </w:pPr>
+    </w:p>
+    <w:p xmlns:wp14="http://schemas.microsoft.com/office/word/2010/wordml" wp14:textId="41122447">
+      <w:pPr>
+        <w:spacing w:line="276" w:lineRule="auto"/>
+        <w:jc w:val="both"/>
+        <w:rPr>
+          <w:rFonts w:ascii="Garamond" w:hAnsi="Garamond" w:cs="Arial"/>
+          <w:sz w:val="28"/>
+          <w:szCs w:val="28"/>
+        </w:rPr>
+      </w:pPr>
+      <w:r>
+        <w:rPr>
+          <w:rFonts w:ascii="Garamond" w:hAnsi="Garamond" w:cs="Arial"/>
+          <w:sz w:val="28"/>
+          <w:szCs w:val="28"/>
+        </w:rPr>
+        <w:t xml:space="preserve">La formazione si è </w:t>
+      </w:r>
+      <w:r>
+        <w:rPr>
+          <w:rFonts w:ascii="Garamond" w:hAnsi="Garamond" w:cs="Arial"/>
+          <w:sz w:val="28"/>
+          <w:szCs w:val="28"/>
+        </w:rPr>
+        <w:t>svolta  dal</w:t>
+      </w:r>
+      <w:r>
+        <w:rPr>
+          <w:rFonts w:ascii="Garamond" w:hAnsi="Garamond" w:cs="Arial"/>
+          <w:sz w:val="28"/>
+          <w:szCs w:val="28"/>
+        </w:rPr>
+        <w:t xml:space="preserve"> …</w:t>
+      </w:r>
+      <w:r>
+        <w:rPr>
+          <w:rFonts w:ascii="Garamond" w:hAnsi="Garamond" w:cs="Arial"/>
+          <w:sz w:val="28"/>
+          <w:szCs w:val="28"/>
+        </w:rPr>
+        <w:t>{</w:t>
+      </w:r>
+      <w:r>
+        <w:rPr>
+          <w:rFonts w:ascii="Garamond" w:hAnsi="Garamond" w:cs="Arial"/>
+          <w:sz w:val="28"/>
+          <w:szCs w:val="28"/>
+        </w:rPr>
+        <w:t>dataInizio</w:t>
+      </w:r>
+      <w:r>
+        <w:rPr>
+          <w:rFonts w:ascii="Garamond" w:hAnsi="Garamond" w:cs="Arial"/>
+          <w:sz w:val="28"/>
+          <w:szCs w:val="28"/>
+        </w:rPr>
+        <w:t>}</w:t>
+      </w:r>
+      <w:r>
+        <w:rPr>
+          <w:rFonts w:ascii="Garamond" w:hAnsi="Garamond" w:cs="Arial"/>
+          <w:sz w:val="28"/>
+          <w:szCs w:val="28"/>
+        </w:rPr>
+        <w:t>…</w:t>
+      </w:r>
+      <w:r>
+        <w:rPr>
+          <w:rFonts w:ascii="Garamond" w:hAnsi="Garamond" w:cs="Arial"/>
+          <w:sz w:val="28"/>
+          <w:szCs w:val="28"/>
+        </w:rPr>
+        <w:t xml:space="preserve">  al …</w:t>
+      </w:r>
+      <w:r>
+        <w:rPr>
+          <w:rFonts w:ascii="Garamond" w:hAnsi="Garamond" w:cs="Arial"/>
+          <w:sz w:val="28"/>
+          <w:szCs w:val="28"/>
+        </w:rPr>
+        <w:t>{</w:t>
+      </w:r>
+      <w:r>
+        <w:rPr>
+          <w:rFonts w:ascii="Garamond" w:hAnsi="Garamond" w:cs="Arial"/>
+          <w:sz w:val="28"/>
+          <w:szCs w:val="28"/>
+        </w:rPr>
+        <w:t>dataFine</w:t>
+      </w:r>
+      <w:r>
+        <w:rPr>
+          <w:rFonts w:ascii="Garamond" w:hAnsi="Garamond" w:cs="Arial"/>
+          <w:sz w:val="28"/>
+          <w:szCs w:val="28"/>
+        </w:rPr>
+        <w:t>}..</w:t>
+      </w:r>
+      <w:r>
+        <w:rPr>
+          <w:rFonts w:ascii="Garamond" w:hAnsi="Garamond" w:cs="Arial"/>
+          <w:sz w:val="28"/>
+          <w:szCs w:val="28"/>
+        </w:rPr>
+        <w:t>.</w:t>
+      </w:r>
+    </w:p>
+    <w:p xmlns:wp14="http://schemas.microsoft.com/office/word/2010/wordml" wp14:textId="77777777">
+      <w:pPr>
+        <w:spacing w:line="276" w:lineRule="auto"/>
+        <w:jc w:val="both"/>
+        <w:rPr>
+          <w:rFonts w:ascii="Garamond" w:hAnsi="Garamond" w:cs="Arial"/>
+          <w:b/>
+          <w:sz w:val="28"/>
+          <w:szCs w:val="28"/>
+        </w:rPr>
+      </w:pPr>
+    </w:p>
+    <w:p xmlns:wp14="http://schemas.microsoft.com/office/word/2010/wordml" wp14:textId="77777777">
+      <w:pPr>
+        <w:spacing w:line="276" w:lineRule="auto"/>
+        <w:jc w:val="both"/>
+        <w:rPr>
+          <w:rFonts w:ascii="Garamond" w:hAnsi="Garamond" w:cs="Arial"/>
+          <w:b/>
+          <w:sz w:val="28"/>
+          <w:szCs w:val="28"/>
+        </w:rPr>
+      </w:pPr>
+    </w:p>
+    <w:p xmlns:wp14="http://schemas.microsoft.com/office/word/2010/wordml" wp14:textId="5EBD85E8">
+      <w:pPr>
+        <w:pStyle w:val="Normale"/>
+        <w:spacing w:line="360" w:lineRule="auto"/>
+        <w:jc w:val="left"/>
+        <w:rPr>
+          <w:rFonts w:ascii="Garamond" w:hAnsi="Garamond" w:cs="Arial"/>
+          <w:sz w:val="28"/>
+          <w:szCs w:val="28"/>
+        </w:rPr>
+      </w:pPr>
+      <w:r>
+        <w:rPr>
+          <w:rFonts w:ascii="Garamond" w:hAnsi="Garamond" w:cs="Arial"/>
+          <w:sz w:val="28"/>
+          <w:szCs w:val="28"/>
+        </w:rPr>
+        <w:t xml:space="preserve">Torino, </w:t>
+      </w:r>
+      <w:r>
+        <w:rPr>
+          <w:rFonts w:ascii="Garamond" w:hAnsi="Garamond" w:cs="Arial"/>
+          <w:sz w:val="28"/>
+          <w:szCs w:val="28"/>
+        </w:rPr>
+        <w:t xml:space="preserve">... </w:t>
+      </w:r>
+      <w:r>
+        <w:rPr>
+          <w:rFonts w:ascii="Garamond" w:hAnsi="Garamond" w:cs="Arial"/>
+          <w:noProof w:val="0"/>
+          <w:sz w:val="28"/>
+          <w:szCs w:val="28"/>
+          <w:lang w:val="it-IT" w:eastAsia="it-IT"/>
+        </w:rPr>
+        <w:t>{</w:t>
+      </w:r>
+      <w:r>
+        <w:rPr>
+          <w:rFonts w:ascii="Garamond" w:hAnsi="Garamond" w:cs="Arial"/>
+          <w:noProof w:val="0"/>
+          <w:sz w:val="28"/>
+          <w:szCs w:val="28"/>
+          <w:lang w:val="it-IT" w:eastAsia="it-IT"/>
+        </w:rPr>
+        <w:t>today</w:t>
+      </w:r>
+      <w:r>
+        <w:rPr>
+          <w:rFonts w:ascii="Garamond" w:hAnsi="Garamond" w:cs="Arial"/>
+          <w:noProof w:val="0"/>
+          <w:sz w:val="28"/>
+          <w:szCs w:val="28"/>
+          <w:lang w:val="it-IT" w:eastAsia="it-IT"/>
+        </w:rPr>
+        <w:t>}</w:t>
+      </w:r>
+      <w:r>
+        <w:rPr>
+          <w:rFonts w:ascii="Garamond" w:hAnsi="Garamond" w:cs="Arial"/>
+          <w:sz w:val="28"/>
+          <w:szCs w:val="28"/>
+        </w:rPr>
+        <w:t xml:space="preserve"> ..</w:t>
+      </w:r>
+      <w:r>
+        <w:rPr>
+          <w:rFonts w:ascii="Garamond" w:hAnsi="Garamond" w:cs="Arial"/>
+          <w:sz w:val="28"/>
+          <w:szCs w:val="28"/>
+        </w:rPr>
+        <w:t>.</w:t>
+      </w:r>
+    </w:p>
+    <w:p xmlns:wp14="http://schemas.microsoft.com/office/word/2010/wordml" wp14:textId="77777777">
+      <w:pPr>
+        <w:spacing w:line="276" w:lineRule="auto"/>
+        <w:jc w:val="both"/>
+        <w:rPr>
+          <w:rFonts w:ascii="Garamond" w:hAnsi="Garamond" w:cs="Arial"/>
+          <w:b/>
+          <w:sz w:val="28"/>
+          <w:szCs w:val="28"/>
+        </w:rPr>
+      </w:pPr>
+    </w:p>
+    <w:p xmlns:wp14="http://schemas.microsoft.com/office/word/2010/wordml" wp14:textId="77777777">
+      <w:pPr>
+        <w:spacing w:line="276" w:lineRule="auto"/>
+        <w:jc w:val="both"/>
+        <w:rPr>
+          <w:rFonts w:ascii="Garamond" w:hAnsi="Garamond" w:cs="Arial"/>
+          <w:b/>
+          <w:sz w:val="28"/>
+          <w:szCs w:val="28"/>
+        </w:rPr>
+      </w:pPr>
+    </w:p>
+    <w:p xmlns:wp14="http://schemas.microsoft.com/office/word/2010/wordml" wp14:textId="77777777">
+      <w:pPr>
+        <w:spacing w:line="276" w:lineRule="auto"/>
+        <w:jc w:val="both"/>
+        <w:rPr>
+          <w:rFonts w:ascii="Garamond" w:hAnsi="Garamond" w:cs="Arial"/>
+          <w:sz w:val="28"/>
+          <w:szCs w:val="28"/>
+        </w:rPr>
+      </w:pPr>
+      <w:r>
+        <w:rPr>
+          <w:rFonts w:ascii="Garamond" w:hAnsi="Garamond" w:cs="Arial"/>
+          <w:sz w:val="28"/>
+          <w:szCs w:val="28"/>
+        </w:rPr>
+        <w:t xml:space="preserve">       </w:t>
+      </w:r>
+      <w:r>
+        <w:rPr>
+          <w:rFonts w:ascii="Garamond" w:hAnsi="Garamond" w:cs="Arial"/>
+          <w:sz w:val="28"/>
+          <w:szCs w:val="28"/>
+        </w:rPr>
+        <w:t>Il docente</w:t>
+      </w:r>
+      <w:r>
+        <w:rPr>
+          <w:rFonts w:ascii="Garamond" w:hAnsi="Garamond" w:cs="Arial"/>
+          <w:sz w:val="28"/>
+          <w:szCs w:val="28"/>
+        </w:rPr>
+        <w:tab/>
+      </w:r>
+      <w:r>
+        <w:rPr>
+          <w:rFonts w:ascii="Garamond" w:hAnsi="Garamond" w:cs="Arial"/>
+          <w:sz w:val="28"/>
+          <w:szCs w:val="28"/>
+        </w:rPr>
+        <w:tab/>
+      </w:r>
+      <w:r>
+        <w:rPr>
+          <w:rFonts w:ascii="Garamond" w:hAnsi="Garamond" w:cs="Arial"/>
+          <w:sz w:val="28"/>
+          <w:szCs w:val="28"/>
+        </w:rPr>
+        <w:tab/>
+      </w:r>
+      <w:r>
+        <w:rPr>
+          <w:rFonts w:ascii="Garamond" w:hAnsi="Garamond" w:cs="Arial"/>
+          <w:sz w:val="28"/>
+          <w:szCs w:val="28"/>
+        </w:rPr>
+        <w:tab/>
+      </w:r>
+      <w:r>
+        <w:rPr>
+          <w:rFonts w:ascii="Garamond" w:hAnsi="Garamond" w:cs="Arial"/>
+          <w:sz w:val="28"/>
+          <w:szCs w:val="28"/>
+        </w:rPr>
+        <w:tab/>
+      </w:r>
+      <w:r>
+        <w:rPr>
+          <w:rFonts w:ascii="Garamond" w:hAnsi="Garamond" w:cs="Arial"/>
+          <w:sz w:val="28"/>
+          <w:szCs w:val="28"/>
+        </w:rPr>
+        <w:tab/>
+      </w:r>
+      <w:r>
+        <w:rPr>
+          <w:rFonts w:ascii="Garamond" w:hAnsi="Garamond" w:cs="Arial"/>
+          <w:sz w:val="28"/>
+          <w:szCs w:val="28"/>
+        </w:rPr>
+        <w:t xml:space="preserve">       </w:t>
+      </w:r>
+      <w:r>
+        <w:rPr>
+          <w:rFonts w:ascii="Garamond" w:hAnsi="Garamond" w:cs="Arial"/>
+          <w:sz w:val="28"/>
+          <w:szCs w:val="28"/>
+        </w:rPr>
+        <w:t xml:space="preserve">  </w:t>
+      </w:r>
+      <w:r>
+        <w:rPr>
+          <w:rFonts w:ascii="Garamond" w:hAnsi="Garamond" w:cs="Arial"/>
+          <w:sz w:val="28"/>
+          <w:szCs w:val="28"/>
+        </w:rPr>
+        <w:t>Il soggetto formatore</w:t>
+      </w:r>
+    </w:p>
+    <w:p xmlns:wp14="http://schemas.microsoft.com/office/word/2010/wordml" wp14:textId="77777777">
+      <w:pPr>
+        <w:spacing w:line="276" w:lineRule="auto"/>
+        <w:jc w:val="both"/>
+        <w:rPr>
+          <w:rFonts w:ascii="Garamond" w:hAnsi="Garamond" w:cs="Arial"/>
+          <w:b/>
+          <w:sz w:val="28"/>
+          <w:szCs w:val="28"/>
+        </w:rPr>
+      </w:pPr>
+      <w:r>
+        <w:rPr>
+          <w:rFonts w:ascii="Garamond" w:hAnsi="Garamond" w:cs="Arial"/>
+          <w:b/>
+          <w:sz w:val="28"/>
+          <w:szCs w:val="28"/>
+        </w:rPr>
+        <w:t>Prof. Marco Gamba</w:t>
+      </w:r>
+      <w:r>
+        <w:rPr>
+          <w:rFonts w:ascii="Garamond" w:hAnsi="Garamond" w:cs="Arial"/>
+          <w:b/>
+          <w:sz w:val="28"/>
+          <w:szCs w:val="28"/>
+        </w:rPr>
+        <w:tab/>
+      </w:r>
+      <w:r>
+        <w:rPr>
+          <w:rFonts w:ascii="Garamond" w:hAnsi="Garamond" w:cs="Arial"/>
+          <w:b/>
+          <w:sz w:val="28"/>
+          <w:szCs w:val="28"/>
+        </w:rPr>
+        <w:tab/>
+      </w:r>
+      <w:r>
+        <w:rPr>
+          <w:rFonts w:ascii="Garamond" w:hAnsi="Garamond" w:cs="Arial"/>
+          <w:b/>
+          <w:sz w:val="28"/>
+          <w:szCs w:val="28"/>
+        </w:rPr>
+        <w:tab/>
+      </w:r>
+      <w:r>
+        <w:rPr>
+          <w:rFonts w:ascii="Garamond" w:hAnsi="Garamond" w:cs="Arial"/>
+          <w:b/>
+          <w:sz w:val="28"/>
+          <w:szCs w:val="28"/>
+        </w:rPr>
+        <w:tab/>
+      </w:r>
+      <w:r>
+        <w:rPr>
+          <w:rFonts w:ascii="Garamond" w:hAnsi="Garamond" w:cs="Arial"/>
+          <w:b/>
+          <w:sz w:val="28"/>
+          <w:szCs w:val="28"/>
+        </w:rPr>
+        <w:t>Istituto Internazionale Edoardo Agnelli</w:t>
+      </w:r>
+    </w:p>
+    <w:p xmlns:wp14="http://schemas.microsoft.com/office/word/2010/wordml" wp14:textId="77777777">
+      <w:pPr>
+        <w:spacing w:line="276" w:lineRule="auto"/>
+        <w:jc w:val="both"/>
+        <w:rPr>
+          <w:rFonts w:ascii="Garamond" w:hAnsi="Garamond" w:cs="Arial"/>
+          <w:b/>
+          <w:sz w:val="28"/>
+          <w:szCs w:val="28"/>
+        </w:rPr>
+      </w:pPr>
+    </w:p>
+    <w:p xmlns:wp14="http://schemas.microsoft.com/office/word/2010/wordml" wp14:textId="77777777">
+      <w:pPr>
+        <w:spacing w:line="276" w:lineRule="auto"/>
+        <w:jc w:val="both"/>
+        <w:rPr>
+          <w:rFonts w:ascii="Garamond" w:hAnsi="Garamond" w:cs="Arial"/>
+          <w:sz w:val="28"/>
+          <w:szCs w:val="28"/>
+        </w:rPr>
+      </w:pPr>
+      <w:r>
+        <w:rPr>
+          <w:rFonts w:ascii="Garamond" w:hAnsi="Garamond" w:cs="Arial"/>
+          <w:sz w:val="28"/>
+          <w:szCs w:val="28"/>
+        </w:rPr>
+        <w:t>……………………..</w:t>
+      </w:r>
+      <w:r>
+        <w:rPr>
+          <w:rFonts w:ascii="Garamond" w:hAnsi="Garamond" w:cs="Arial"/>
+          <w:sz w:val="28"/>
+          <w:szCs w:val="28"/>
+        </w:rPr>
+        <w:tab/>
+      </w:r>
+      <w:r>
+        <w:rPr>
+          <w:rFonts w:ascii="Garamond" w:hAnsi="Garamond" w:cs="Arial"/>
+          <w:sz w:val="28"/>
+          <w:szCs w:val="28"/>
+        </w:rPr>
+        <w:tab/>
+      </w:r>
+      <w:r>
+        <w:rPr>
+          <w:rFonts w:ascii="Garamond" w:hAnsi="Garamond" w:cs="Arial"/>
+          <w:sz w:val="28"/>
+          <w:szCs w:val="28"/>
+        </w:rPr>
+        <w:tab/>
+      </w:r>
+      <w:r>
+        <w:rPr>
+          <w:rFonts w:ascii="Garamond" w:hAnsi="Garamond" w:cs="Arial"/>
+          <w:sz w:val="28"/>
+          <w:szCs w:val="28"/>
+        </w:rPr>
+        <w:t xml:space="preserve">          …………………………………………..</w:t>
+      </w:r>
+    </w:p>
+    <w:p xmlns:wp14="http://schemas.microsoft.com/office/word/2010/wordml" wp14:textId="77777777">
+      <w:pPr>
+        <w:spacing w:line="276" w:lineRule="auto"/>
+        <w:jc w:val="both"/>
+        <w:rPr>
+          <w:rFonts w:ascii="Garamond" w:hAnsi="Garamond" w:cs="Arial"/>
+          <w:sz w:val="28"/>
+          <w:szCs w:val="28"/>
+        </w:rPr>
+      </w:pPr>
+      <w:r>
+        <w:rPr>
+          <w:rFonts w:ascii="Garamond" w:hAnsi="Garamond" w:cs="Arial"/>
+          <w:sz w:val="28"/>
+          <w:szCs w:val="28"/>
+        </w:rPr>
+        <w:t xml:space="preserve">         </w:t>
+      </w:r>
+      <w:r>
+        <w:rPr>
+          <w:rFonts w:ascii="Garamond" w:hAnsi="Garamond" w:cs="Arial"/>
+          <w:sz w:val="28"/>
+          <w:szCs w:val="28"/>
+        </w:rPr>
+        <w:t xml:space="preserve">  </w:t>
+      </w:r>
+      <w:r>
+        <w:rPr>
+          <w:rFonts w:ascii="Garamond" w:hAnsi="Garamond" w:cs="Arial"/>
+          <w:sz w:val="28"/>
+          <w:szCs w:val="28"/>
+        </w:rPr>
+        <w:t>(firma)</w:t>
+      </w:r>
+      <w:r>
+        <w:rPr>
+          <w:rFonts w:ascii="Garamond" w:hAnsi="Garamond" w:cs="Arial"/>
+          <w:sz w:val="28"/>
+          <w:szCs w:val="28"/>
+        </w:rPr>
+        <w:tab/>
+      </w:r>
+      <w:r>
+        <w:rPr>
+          <w:rFonts w:ascii="Garamond" w:hAnsi="Garamond" w:cs="Arial"/>
+          <w:sz w:val="28"/>
+          <w:szCs w:val="28"/>
+        </w:rPr>
+        <w:tab/>
+      </w:r>
+      <w:r>
+        <w:rPr>
+          <w:rFonts w:ascii="Garamond" w:hAnsi="Garamond" w:cs="Arial"/>
+          <w:sz w:val="28"/>
+          <w:szCs w:val="28"/>
+        </w:rPr>
+        <w:tab/>
+      </w:r>
+      <w:r>
+        <w:rPr>
+          <w:rFonts w:ascii="Garamond" w:hAnsi="Garamond" w:cs="Arial"/>
+          <w:sz w:val="28"/>
+          <w:szCs w:val="28"/>
+        </w:rPr>
+        <w:tab/>
+      </w:r>
+      <w:r>
+        <w:rPr>
+          <w:rFonts w:ascii="Garamond" w:hAnsi="Garamond" w:cs="Arial"/>
+          <w:sz w:val="28"/>
+          <w:szCs w:val="28"/>
+        </w:rPr>
+        <w:tab/>
+      </w:r>
+      <w:r>
+        <w:rPr>
+          <w:rFonts w:ascii="Garamond" w:hAnsi="Garamond" w:cs="Arial"/>
+          <w:sz w:val="28"/>
+          <w:szCs w:val="28"/>
+        </w:rPr>
+        <w:tab/>
+      </w:r>
+      <w:r>
+        <w:rPr>
+          <w:rFonts w:ascii="Garamond" w:hAnsi="Garamond" w:cs="Arial"/>
+          <w:sz w:val="28"/>
+          <w:szCs w:val="28"/>
         </w:rPr>
         <w:t xml:space="preserve"> </w:t>
       </w:r>
       <w:r>
         <w:rPr>
-          <w:rFonts w:ascii="Garamond" w:hAnsi="Garamond"/>
-        </w:rPr>
-        <w:t>nato</w:t>
-      </w:r>
-      <w:r>
-        <w:rPr>
-          <w:rFonts w:ascii="Garamond" w:hAnsi="Garamond"/>
-        </w:rPr>
-        <w:t xml:space="preserve"> il</w:t>
-      </w:r>
-      <w:r>
-        <w:rPr>
-          <w:rFonts w:ascii="Garamond" w:hAnsi="Garamond"/>
-        </w:rPr>
-        <w:t xml:space="preserve"> {natoIl}</w:t>
-      </w:r>
-      <w:r>
-        <w:rPr>
-          <w:rFonts w:ascii="Garamond" w:hAnsi="Garamond"/>
+          <w:rFonts w:ascii="Garamond" w:hAnsi="Garamond" w:cs="Arial"/>
+          <w:sz w:val="28"/>
+          <w:szCs w:val="28"/>
+        </w:rPr>
+        <w:t xml:space="preserve">         </w:t>
+      </w:r>
+      <w:r>
+        <w:rPr>
+          <w:rFonts w:ascii="Garamond" w:hAnsi="Garamond" w:cs="Arial"/>
+          <w:sz w:val="28"/>
+          <w:szCs w:val="28"/>
+        </w:rPr>
+        <w:t xml:space="preserve">    </w:t>
+      </w:r>
+      <w:r>
+        <w:rPr>
+          <w:rFonts w:ascii="Garamond" w:hAnsi="Garamond" w:cs="Arial"/>
+          <w:sz w:val="28"/>
+          <w:szCs w:val="28"/>
         </w:rPr>
         <w:t xml:space="preserve"> </w:t>
       </w:r>
       <w:r>
         <w:rPr>
-          <w:rFonts w:ascii="Garamond" w:hAnsi="Garamond"/>
-        </w:rPr>
-        <w:t>a</w:t>
-      </w:r>
-      <w:r>
-        <w:rPr>
-          <w:rFonts w:ascii="Garamond" w:hAnsi="Garamond"/>
-        </w:rPr>
-        <w:t xml:space="preserve"> {natoA}</w:t>
-      </w:r>
-      <w:r>
-        <w:rPr>
-          <w:rFonts w:ascii="Garamond" w:hAnsi="Garamond"/>
+          <w:rFonts w:ascii="Garamond" w:hAnsi="Garamond" w:cs="Arial"/>
+          <w:sz w:val="28"/>
+          <w:szCs w:val="28"/>
         </w:rPr>
         <w:t xml:space="preserve"> </w:t>
       </w:r>
       <w:r>
         <w:rPr>
-          <w:rFonts w:ascii="Garamond" w:hAnsi="Garamond"/>
-        </w:rPr>
-        <w:t>{codiceF}</w:t>
+          <w:rFonts w:ascii="Garamond" w:hAnsi="Garamond" w:cs="Arial"/>
+          <w:sz w:val="28"/>
+          <w:szCs w:val="28"/>
+        </w:rPr>
+        <w:t>(timbro e firma)</w:t>
       </w:r>
     </w:p>
-    <w:p>
-      <w:pPr>
-        <w:jc w:val="center"/>
-        <w:rPr>
-          <w:rFonts w:ascii="Calibri" w:hAnsi="Calibri" w:cs="Calibri"/>
-          <w:color w:val="000000"/>
-          <w:sz w:val="22"/>
-          <w:szCs w:val="22"/>
+    <w:p xmlns:wp14="http://schemas.microsoft.com/office/word/2010/wordml" wp14:textId="77777777">
+      <w:pPr>
+        <w:spacing w:line="360" w:lineRule="auto"/>
+        <w:rPr>
+          <w:rFonts w:ascii="Garamond" w:hAnsi="Garamond" w:cs="Arial"/>
         </w:rPr>
       </w:pPr>
     </w:p>
-    <w:p>
-      <w:pPr>
-        <w:spacing w:line="360" w:lineRule="auto"/>
-        <w:rPr>
-          <w:rFonts w:ascii="Garamond" w:hAnsi="Garamond"/>
+    <w:p xmlns:wp14="http://schemas.microsoft.com/office/word/2010/wordml" wp14:textId="77777777">
+      <w:pPr>
+        <w:rPr>
+          <w:rFonts w:ascii="Garamond" w:hAnsi="Garamond" w:cs="Arial"/>
         </w:rPr>
       </w:pPr>
     </w:p>
-    <w:p>
-      <w:pPr>
-        <w:spacing w:line="360" w:lineRule="auto"/>
-        <w:ind w:left="-142" w:right="-142"/>
-        <w:jc w:val="center"/>
-        <w:rPr>
-          <w:rFonts w:ascii="Garamond" w:hAnsi="Garamond"/>
-        </w:rPr>
-      </w:pPr>
-      <w:r>
-        <w:rPr>
-          <w:rFonts w:ascii="Garamond" w:hAnsi="Garamond"/>
-        </w:rPr>
-        <w:t>ha partecipato al corso di</w:t>
-      </w:r>
-    </w:p>
-    <w:p>
-      <w:pPr>
-        <w:spacing w:line="360" w:lineRule="auto"/>
-        <w:ind w:left="-142" w:right="-142"/>
-        <w:jc w:val="center"/>
-        <w:rPr>
-          <w:rFonts w:ascii="Garamond" w:hAnsi="Garamond"/>
-        </w:rPr>
-      </w:pPr>
-    </w:p>
-    <w:p>
-      <w:pPr>
-        <w:spacing w:line="360" w:lineRule="auto"/>
-        <w:ind w:right="141"/>
-        <w:jc w:val="center"/>
-        <w:rPr>
-          <w:rFonts w:ascii="Garamond" w:hAnsi="Garamond"/>
-          <w:b/>
-          <w:sz w:val="40"/>
-          <w:szCs w:val="40"/>
-        </w:rPr>
-      </w:pPr>
-      <w:r>
-        <w:rPr>
-          <w:rFonts w:ascii="Garamond" w:hAnsi="Garamond"/>
-          <w:b/>
-          <w:sz w:val="40"/>
-          <w:szCs w:val="40"/>
-        </w:rPr>
-        <w:fldChar w:fldCharType="begin"/>
-      </w:r>
-      <w:r>
-        <w:rPr>
-          <w:rFonts w:ascii="Garamond" w:hAnsi="Garamond"/>
-          <w:b/>
-          <w:sz w:val="40"/>
-          <w:szCs w:val="40"/>
-        </w:rPr>
-        <w:instrText xml:space="preserve"> MERGEFIELD Sicurezza_generica </w:instrText>
-      </w:r>
-      <w:r>
-        <w:rPr>
-          <w:rFonts w:ascii="Garamond" w:hAnsi="Garamond"/>
-          <w:b/>
-          <w:sz w:val="40"/>
-          <w:szCs w:val="40"/>
-        </w:rPr>
-        <w:fldChar w:fldCharType="separate"/>
-      </w:r>
-      <w:r>
-        <w:rPr>
-          <w:rFonts w:ascii="Garamond" w:hAnsi="Garamond"/>
-          <w:b/>
-          <w:noProof/>
-          <w:sz w:val="40"/>
-          <w:szCs w:val="40"/>
-        </w:rPr>
-        <w:t>Formazione sulla sicurezza generica in ambiente di lavoro</w:t>
-      </w:r>
-      <w:r>
-        <w:rPr>
-          <w:rFonts w:ascii="Garamond" w:hAnsi="Garamond"/>
-          <w:b/>
-          <w:sz w:val="40"/>
-          <w:szCs w:val="40"/>
-        </w:rPr>
-        <w:fldChar w:fldCharType="end"/>
-      </w:r>
-    </w:p>
-    <w:p>
-      <w:pPr>
-        <w:spacing w:line="360" w:lineRule="auto"/>
-        <w:ind w:right="-567"/>
-        <w:jc w:val="center"/>
-        <w:rPr>
-          <w:rFonts w:ascii="Garamond" w:hAnsi="Garamond" w:cs="Arial"/>
-          <w:sz w:val="22"/>
-          <w:szCs w:val="22"/>
-        </w:rPr>
-      </w:pPr>
-      <w:r>
-        <w:rPr>
-          <w:rFonts w:ascii="Garamond" w:hAnsi="Garamond"/>
-        </w:rPr>
-        <w:t>superando il test scritto di verifica in data</w:t>
-      </w:r>
-      <w:r>
-        <w:rPr>
-          <w:rFonts w:ascii="Garamond" w:hAnsi="Garamond"/>
-        </w:rPr>
-        <w:t xml:space="preserve"> {today}</w:t>
-      </w:r>
-      <w:r>
-        <w:rPr>
-          <w:rFonts w:ascii="Garamond" w:hAnsi="Garamond"/>
-        </w:rPr>
-        <w:t xml:space="preserve"> (durata corso 4 ore)</w:t>
-      </w:r>
-    </w:p>
-    <w:p>
-      <w:pPr>
-        <w:rPr>
-          <w:rFonts w:ascii="Garamond" w:hAnsi="Garamond" w:cs="Arial"/>
-          <w:sz w:val="10"/>
-          <w:szCs w:val="10"/>
-        </w:rPr>
-      </w:pPr>
-    </w:p>
-    <w:p>
-      <w:pPr>
-        <w:rPr>
-          <w:rFonts w:ascii="Garamond" w:hAnsi="Garamond" w:cs="Arial"/>
-          <w:sz w:val="22"/>
-          <w:szCs w:val="22"/>
-        </w:rPr>
-      </w:pPr>
-    </w:p>
-    <w:p>
-      <w:pPr>
-        <w:jc w:val="both"/>
-        <w:rPr>
-          <w:rFonts w:ascii="Garamond" w:hAnsi="Garamond" w:cs="Arial"/>
-        </w:rPr>
-      </w:pPr>
-      <w:r>
-        <w:rPr>
-          <w:rFonts w:ascii="Garamond" w:hAnsi="Garamond" w:cs="Arial"/>
-        </w:rPr>
-        <w:t>Nel corso vengono analizzati i concetti generali in tema di prevenzione e sicurezza sul lavoro, in particolare:</w:t>
-      </w:r>
-    </w:p>
-    <w:p>
-      <w:pPr>
-        <w:ind w:right="-567"/>
-        <w:rPr>
-          <w:rFonts w:ascii="Garamond" w:hAnsi="Garamond" w:cs="Arial"/>
-        </w:rPr>
-      </w:pPr>
-    </w:p>
-    <w:tbl>
-      <w:tblPr>
-        <w:tblW w:w="10065" w:type="dxa"/>
-        <w:tblInd w:w="108" w:type="dxa"/>
-        <w:tblBorders>
-          <w:top w:val="single" w:sz="4" w:space="0" w:color="auto"/>
-          <w:left w:val="single" w:sz="4" w:space="0" w:color="auto"/>
-          <w:bottom w:val="single" w:sz="4" w:space="0" w:color="auto"/>
-          <w:right w:val="single" w:sz="4" w:space="0" w:color="auto"/>
-          <w:insideH w:val="single" w:sz="4" w:space="0" w:color="auto"/>
-          <w:insideV w:val="single" w:sz="4" w:space="0" w:color="auto"/>
-        </w:tblBorders>
-        <w:tblLook w:val="04A0" w:firstRow="1" w:lastRow="0" w:firstColumn="1" w:lastColumn="0" w:noHBand="0" w:noVBand="1"/>
-      </w:tblPr>
-      <w:tblGrid>
-        <w:gridCol w:w="4536"/>
-        <w:gridCol w:w="5529"/>
-      </w:tblGrid>
-      <w:tr>
-        <w:tc>
-          <w:tcPr>
-            <w:tcW w:w="4536" w:type="dxa"/>
-            <w:tcBorders>
-              <w:top w:val="single" w:sz="4" w:space="0" w:color="auto"/>
-              <w:left w:val="single" w:sz="4" w:space="0" w:color="auto"/>
-              <w:bottom w:val="single" w:sz="4" w:space="0" w:color="auto"/>
-              <w:right w:val="single" w:sz="4" w:space="0" w:color="auto"/>
-            </w:tcBorders>
-            <w:hideMark/>
-          </w:tcPr>
-          <w:p>
-            <w:pPr>
-              <w:spacing w:before="100" w:beforeAutospacing="1" w:after="100" w:afterAutospacing="1"/>
-              <w:rPr>
-                <w:rFonts w:ascii="Garamond" w:hAnsi="Garamond" w:cs="Arial"/>
-                <w:lang w:eastAsia="en-US"/>
-              </w:rPr>
-            </w:pPr>
-            <w:r>
-              <w:rPr>
-                <w:rFonts w:ascii="Garamond" w:hAnsi="Garamond" w:cs="Arial"/>
-                <w:lang w:eastAsia="en-US"/>
-              </w:rPr>
-              <w:t>Concetto di rischio</w:t>
-            </w:r>
-          </w:p>
-        </w:tc>
-        <w:tc>
-          <w:tcPr>
-            <w:tcW w:w="5529" w:type="dxa"/>
-            <w:tcBorders>
-              <w:top w:val="single" w:sz="4" w:space="0" w:color="auto"/>
-              <w:left w:val="single" w:sz="4" w:space="0" w:color="auto"/>
-              <w:bottom w:val="single" w:sz="4" w:space="0" w:color="auto"/>
-              <w:right w:val="single" w:sz="4" w:space="0" w:color="auto"/>
-            </w:tcBorders>
-            <w:hideMark/>
-          </w:tcPr>
-          <w:p>
-            <w:pPr>
-              <w:spacing w:before="100" w:beforeAutospacing="1" w:after="100" w:afterAutospacing="1"/>
-              <w:rPr>
-                <w:rFonts w:ascii="Garamond" w:hAnsi="Garamond" w:cs="Arial"/>
-                <w:lang w:eastAsia="en-US"/>
-              </w:rPr>
-            </w:pPr>
-            <w:r>
-              <w:rPr>
-                <w:rFonts w:ascii="Garamond" w:hAnsi="Garamond" w:cs="Arial"/>
-                <w:lang w:eastAsia="en-US"/>
-              </w:rPr>
-              <w:t>Diritti, doveri e sanzioni per i vari soggetti aziendali</w:t>
-            </w:r>
-          </w:p>
-        </w:tc>
-      </w:tr>
-      <w:tr>
-        <w:tc>
-          <w:tcPr>
-            <w:tcW w:w="4536" w:type="dxa"/>
-            <w:tcBorders>
-              <w:top w:val="single" w:sz="4" w:space="0" w:color="auto"/>
-              <w:left w:val="single" w:sz="4" w:space="0" w:color="auto"/>
-              <w:bottom w:val="single" w:sz="4" w:space="0" w:color="auto"/>
-              <w:right w:val="single" w:sz="4" w:space="0" w:color="auto"/>
-            </w:tcBorders>
-            <w:hideMark/>
-          </w:tcPr>
-          <w:p>
-            <w:pPr>
-              <w:spacing w:before="100" w:beforeAutospacing="1" w:after="100" w:afterAutospacing="1"/>
-              <w:rPr>
-                <w:rFonts w:ascii="Garamond" w:hAnsi="Garamond" w:cs="Arial"/>
-                <w:lang w:eastAsia="en-US"/>
-              </w:rPr>
-            </w:pPr>
-            <w:r>
-              <w:rPr>
-                <w:rFonts w:ascii="Garamond" w:hAnsi="Garamond" w:cs="Arial"/>
-                <w:lang w:eastAsia="en-US"/>
-              </w:rPr>
-              <w:t>Concetto di danno</w:t>
-            </w:r>
-          </w:p>
-        </w:tc>
-        <w:tc>
-          <w:tcPr>
-            <w:tcW w:w="5529" w:type="dxa"/>
-            <w:tcBorders>
-              <w:top w:val="single" w:sz="4" w:space="0" w:color="auto"/>
-              <w:left w:val="single" w:sz="4" w:space="0" w:color="auto"/>
-              <w:bottom w:val="single" w:sz="4" w:space="0" w:color="auto"/>
-              <w:right w:val="single" w:sz="4" w:space="0" w:color="auto"/>
-            </w:tcBorders>
-            <w:hideMark/>
-          </w:tcPr>
-          <w:p>
-            <w:pPr>
-              <w:spacing w:before="100" w:beforeAutospacing="1" w:after="100" w:afterAutospacing="1"/>
-              <w:rPr>
-                <w:rFonts w:ascii="Garamond" w:hAnsi="Garamond" w:cs="Arial"/>
-                <w:lang w:eastAsia="en-US"/>
-              </w:rPr>
-            </w:pPr>
-            <w:r>
-              <w:rPr>
-                <w:rFonts w:ascii="Garamond" w:hAnsi="Garamond" w:cs="Arial"/>
-                <w:lang w:eastAsia="en-US"/>
-              </w:rPr>
-              <w:t>Il rappresentante della sicurezza</w:t>
-            </w:r>
-          </w:p>
-        </w:tc>
-      </w:tr>
-      <w:tr>
-        <w:tc>
-          <w:tcPr>
-            <w:tcW w:w="4536" w:type="dxa"/>
-            <w:tcBorders>
-              <w:top w:val="single" w:sz="4" w:space="0" w:color="auto"/>
-              <w:left w:val="single" w:sz="4" w:space="0" w:color="auto"/>
-              <w:bottom w:val="single" w:sz="4" w:space="0" w:color="auto"/>
-              <w:right w:val="single" w:sz="4" w:space="0" w:color="auto"/>
-            </w:tcBorders>
-            <w:hideMark/>
-          </w:tcPr>
-          <w:p>
-            <w:pPr>
-              <w:spacing w:before="100" w:beforeAutospacing="1" w:after="100" w:afterAutospacing="1"/>
-              <w:rPr>
-                <w:rFonts w:ascii="Garamond" w:hAnsi="Garamond" w:cs="Arial"/>
-                <w:lang w:eastAsia="en-US"/>
-              </w:rPr>
-            </w:pPr>
-            <w:r>
-              <w:rPr>
-                <w:rFonts w:ascii="Garamond" w:hAnsi="Garamond" w:cs="Arial"/>
-                <w:lang w:eastAsia="en-US"/>
-              </w:rPr>
-              <w:t>Concetto di prevenzione</w:t>
-            </w:r>
-          </w:p>
-        </w:tc>
-        <w:tc>
-          <w:tcPr>
-            <w:tcW w:w="5529" w:type="dxa"/>
-            <w:tcBorders>
-              <w:top w:val="single" w:sz="4" w:space="0" w:color="auto"/>
-              <w:left w:val="single" w:sz="4" w:space="0" w:color="auto"/>
-              <w:bottom w:val="single" w:sz="4" w:space="0" w:color="auto"/>
-              <w:right w:val="single" w:sz="4" w:space="0" w:color="auto"/>
-            </w:tcBorders>
-            <w:hideMark/>
-          </w:tcPr>
-          <w:p>
-            <w:pPr>
-              <w:spacing w:before="100" w:beforeAutospacing="1" w:after="100" w:afterAutospacing="1"/>
-              <w:rPr>
-                <w:rFonts w:ascii="Garamond" w:hAnsi="Garamond" w:cs="Arial"/>
-                <w:lang w:eastAsia="en-US"/>
-              </w:rPr>
-            </w:pPr>
-            <w:r>
-              <w:rPr>
-                <w:rFonts w:ascii="Garamond" w:hAnsi="Garamond" w:cs="Arial"/>
-                <w:lang w:eastAsia="en-US"/>
-              </w:rPr>
-              <w:t>Organi di vigilanza, controllo e assistenza</w:t>
-            </w:r>
-          </w:p>
-        </w:tc>
-      </w:tr>
-      <w:tr>
-        <w:tc>
-          <w:tcPr>
-            <w:tcW w:w="4536" w:type="dxa"/>
-            <w:tcBorders>
-              <w:top w:val="single" w:sz="4" w:space="0" w:color="auto"/>
-              <w:left w:val="single" w:sz="4" w:space="0" w:color="auto"/>
-              <w:bottom w:val="single" w:sz="4" w:space="0" w:color="auto"/>
-              <w:right w:val="single" w:sz="4" w:space="0" w:color="auto"/>
-            </w:tcBorders>
-            <w:hideMark/>
-          </w:tcPr>
-          <w:p>
-            <w:pPr>
-              <w:spacing w:before="100" w:beforeAutospacing="1" w:after="100" w:afterAutospacing="1"/>
-              <w:rPr>
-                <w:rFonts w:ascii="Garamond" w:hAnsi="Garamond" w:cs="Arial"/>
-                <w:lang w:eastAsia="en-US"/>
-              </w:rPr>
-            </w:pPr>
-            <w:r>
-              <w:rPr>
-                <w:rFonts w:ascii="Garamond" w:hAnsi="Garamond" w:cs="Arial"/>
-                <w:lang w:eastAsia="en-US"/>
-              </w:rPr>
-              <w:t>Concetto di protezione</w:t>
-            </w:r>
-          </w:p>
-        </w:tc>
-        <w:tc>
-          <w:tcPr>
-            <w:tcW w:w="5529" w:type="dxa"/>
-            <w:tcBorders>
-              <w:top w:val="single" w:sz="4" w:space="0" w:color="auto"/>
-              <w:left w:val="single" w:sz="4" w:space="0" w:color="auto"/>
-              <w:bottom w:val="single" w:sz="4" w:space="0" w:color="auto"/>
-              <w:right w:val="single" w:sz="4" w:space="0" w:color="auto"/>
-            </w:tcBorders>
-            <w:hideMark/>
-          </w:tcPr>
-          <w:p>
-            <w:pPr>
-              <w:spacing w:before="100" w:beforeAutospacing="1" w:after="100" w:afterAutospacing="1"/>
-              <w:rPr>
-                <w:rFonts w:ascii="Garamond" w:hAnsi="Garamond" w:cs="Arial"/>
-                <w:lang w:eastAsia="en-US"/>
-              </w:rPr>
-            </w:pPr>
-            <w:r>
-              <w:rPr>
-                <w:rFonts w:ascii="Garamond" w:hAnsi="Garamond"/>
-                <w:lang w:eastAsia="en-US"/>
-              </w:rPr>
-              <w:t>Controllo e assistenza</w:t>
-            </w:r>
-          </w:p>
-        </w:tc>
-      </w:tr>
-      <w:tr>
-        <w:tc>
-          <w:tcPr>
-            <w:tcW w:w="4536" w:type="dxa"/>
-            <w:tcBorders>
-              <w:top w:val="single" w:sz="4" w:space="0" w:color="auto"/>
-              <w:left w:val="single" w:sz="4" w:space="0" w:color="auto"/>
-              <w:bottom w:val="single" w:sz="4" w:space="0" w:color="auto"/>
-              <w:right w:val="single" w:sz="4" w:space="0" w:color="auto"/>
-            </w:tcBorders>
-            <w:hideMark/>
-          </w:tcPr>
-          <w:p>
-            <w:pPr>
-              <w:spacing w:before="100" w:beforeAutospacing="1" w:after="100" w:afterAutospacing="1"/>
-              <w:rPr>
-                <w:rFonts w:ascii="Garamond" w:hAnsi="Garamond" w:cs="Arial"/>
-                <w:lang w:eastAsia="en-US"/>
-              </w:rPr>
-            </w:pPr>
-            <w:r>
-              <w:rPr>
-                <w:rFonts w:ascii="Garamond" w:hAnsi="Garamond" w:cs="Arial"/>
-                <w:lang w:eastAsia="en-US"/>
-              </w:rPr>
-              <w:t>Organizzazione della prevenzione aziendale</w:t>
-            </w:r>
-          </w:p>
-        </w:tc>
-        <w:tc>
-          <w:tcPr>
-            <w:tcW w:w="5529" w:type="dxa"/>
-            <w:tcBorders>
-              <w:top w:val="single" w:sz="4" w:space="0" w:color="auto"/>
-              <w:left w:val="single" w:sz="4" w:space="0" w:color="auto"/>
-              <w:bottom w:val="single" w:sz="4" w:space="0" w:color="auto"/>
-              <w:right w:val="single" w:sz="4" w:space="0" w:color="auto"/>
-            </w:tcBorders>
-            <w:hideMark/>
-          </w:tcPr>
-          <w:p>
-            <w:pPr>
-              <w:spacing w:before="100" w:beforeAutospacing="1" w:after="100" w:afterAutospacing="1"/>
-              <w:rPr>
-                <w:rFonts w:ascii="Garamond" w:hAnsi="Garamond" w:cs="Arial"/>
-                <w:lang w:eastAsia="en-US"/>
-              </w:rPr>
-            </w:pPr>
-            <w:r>
-              <w:rPr>
-                <w:rFonts w:ascii="Garamond" w:hAnsi="Garamond" w:cs="Arial"/>
-                <w:lang w:eastAsia="en-US"/>
-              </w:rPr>
-              <w:t>Sanzioni</w:t>
-            </w:r>
-          </w:p>
-        </w:tc>
-      </w:tr>
-    </w:tbl>
-    <w:p>
-      <w:pPr>
-        <w:rPr>
-          <w:rFonts w:ascii="Garamond" w:hAnsi="Garamond" w:cs="Arial"/>
-        </w:rPr>
-      </w:pPr>
-    </w:p>
-    <w:p>
-      <w:pPr>
-        <w:jc w:val="both"/>
-        <w:rPr>
-          <w:rFonts w:ascii="Garamond" w:hAnsi="Garamond" w:cs="Arial"/>
-          <w:sz w:val="22"/>
-          <w:szCs w:val="22"/>
-        </w:rPr>
-      </w:pPr>
-      <w:r>
-        <w:rPr>
-          <w:rFonts w:ascii="Garamond" w:hAnsi="Garamond" w:cs="Arial"/>
-        </w:rPr>
-        <w:t>tenendo conto, nella declinazione dei contenuti, delle differenze di genere, di età, di provenienza e lingua e della specifica tipologia contrattuale utilizzata per la prestazione di lavoro.</w:t>
-      </w:r>
-    </w:p>
-    <w:p>
-      <w:pPr>
-        <w:rPr>
-          <w:rFonts w:ascii="Garamond" w:hAnsi="Garamond" w:cs="Arial"/>
-          <w:sz w:val="16"/>
-          <w:szCs w:val="16"/>
-        </w:rPr>
-      </w:pPr>
-    </w:p>
-    <w:p>
-      <w:pPr>
-        <w:rPr>
-          <w:rFonts w:ascii="Garamond" w:hAnsi="Garamond" w:cs="Arial"/>
-        </w:rPr>
-      </w:pPr>
-    </w:p>
-    <w:p>
-      <w:pPr>
-        <w:rPr>
-          <w:rFonts w:ascii="Garamond" w:hAnsi="Garamond" w:cs="Arial"/>
-        </w:rPr>
-      </w:pPr>
-      <w:r>
-        <w:rPr>
-          <w:rFonts w:ascii="Garamond" w:hAnsi="Garamond" w:cs="Arial"/>
-        </w:rPr>
-        <w:t>Formatore: Prof. Marco Gamba</w:t>
-      </w:r>
-    </w:p>
-    <w:p>
-      <w:pPr>
-        <w:rPr>
-          <w:rFonts w:ascii="Garamond" w:hAnsi="Garamond" w:cs="Arial"/>
-          <w:sz w:val="16"/>
-          <w:szCs w:val="16"/>
-        </w:rPr>
-      </w:pPr>
-    </w:p>
-    <w:p>
-      <w:pPr>
-        <w:jc w:val="right"/>
-        <w:rPr>
-          <w:rFonts w:ascii="Garamond" w:hAnsi="Garamond" w:cs="Arial"/>
-        </w:rPr>
-      </w:pPr>
-    </w:p>
-    <w:p>
-      <w:pPr>
-        <w:jc w:val="right"/>
-        <w:rPr>
-          <w:rFonts w:ascii="Garamond" w:hAnsi="Garamond" w:cs="Arial"/>
-        </w:rPr>
-      </w:pPr>
-    </w:p>
-    <w:p>
-      <w:pPr>
-        <w:jc w:val="right"/>
-        <w:rPr>
-          <w:rFonts w:ascii="Garamond" w:hAnsi="Garamond" w:cs="Arial"/>
-        </w:rPr>
-      </w:pPr>
-    </w:p>
-    <w:p>
-      <w:pPr>
-        <w:ind w:left="4956" w:firstLine="708"/>
-        <w:rPr>
-          <w:rFonts w:ascii="Garamond" w:hAnsi="Garamond" w:cs="Arial"/>
-        </w:rPr>
-      </w:pPr>
-      <w:r>
-        <w:rPr>
-          <w:rFonts w:ascii="Garamond" w:hAnsi="Garamond" w:cs="Arial"/>
-          <w:noProof/>
-          <w:sz w:val="22"/>
-          <w:szCs w:val="22"/>
-        </w:rPr>
-        <mc:AlternateContent>
-          <mc:Choice Requires="wps">
-            <w:drawing>
-              <wp:anchor distT="0" distB="0" distL="114300" distR="114300" simplePos="0" relativeHeight="251657728" behindDoc="0" locked="0" layoutInCell="1" allowOverlap="1" wp14:anchorId="0DAC4666" wp14:editId="25156D74">
-                <wp:simplePos x="0" y="0"/>
-                <wp:positionH relativeFrom="column">
-                  <wp:posOffset>687705</wp:posOffset>
-                </wp:positionH>
-                <wp:positionV relativeFrom="paragraph">
-                  <wp:posOffset>88900</wp:posOffset>
-                </wp:positionV>
-                <wp:extent cx="883920" cy="883920"/>
-                <wp:effectExtent l="13335" t="13335" r="7620" b="7620"/>
-                <wp:wrapNone/>
-                <wp:docPr id="2" name="Ovale 2"/>
-                <wp:cNvGraphicFramePr>
-                  <a:graphicFrameLocks xmlns:a="http://schemas.openxmlformats.org/drawingml/2006/main"/>
-                </wp:cNvGraphicFramePr>
-                <a:graphic xmlns:a="http://schemas.openxmlformats.org/drawingml/2006/main">
-                  <a:graphicData uri="http://schemas.microsoft.com/office/word/2010/wordprocessingShape">
-                    <wps:wsp>
-                      <wps:cNvSpPr>
-                        <a:spLocks noChangeArrowheads="1"/>
-                      </wps:cNvSpPr>
-                      <wps:spPr bwMode="auto">
-                        <a:xfrm>
-                          <a:off x="0" y="0"/>
-                          <a:ext cx="883920" cy="883920"/>
-                        </a:xfrm>
-                        <a:prstGeom prst="ellipse">
-                          <a:avLst/>
-                        </a:prstGeom>
-                        <a:solidFill>
-                          <a:srgbClr val="FFFFFF"/>
-                        </a:solidFill>
-                        <a:ln w="3175">
-                          <a:solidFill>
-                            <a:srgbClr val="000000"/>
-                          </a:solidFill>
-                          <a:round/>
-                          <a:headEnd/>
-                          <a:tailEnd/>
-                        </a:ln>
-                      </wps:spPr>
-                      <wps:bodyPr rot="0" vert="horz" wrap="square" lIns="91440" tIns="45720" rIns="91440" bIns="45720" anchor="ctr" anchorCtr="0" upright="1">
-                        <a:noAutofit/>
-                      </wps:bodyPr>
-                    </wps:wsp>
-                  </a:graphicData>
-                </a:graphic>
-                <wp14:sizeRelH relativeFrom="page">
-                  <wp14:pctWidth>0</wp14:pctWidth>
-                </wp14:sizeRelH>
-                <wp14:sizeRelV relativeFrom="page">
-                  <wp14:pctHeight>0</wp14:pctHeight>
-                </wp14:sizeRelV>
-              </wp:anchor>
-            </w:drawing>
-          </mc:Choice>
-          <mc:Fallback>
-            <w:pict>
-              <v:oval w14:anchorId="1978A040" id="Ovale 2" o:spid="_x0000_s1026" style="position:absolute;margin-left:54.15pt;margin-top:7pt;width:69.6pt;height:69.6pt;z-index:251657728;visibility:visible;mso-wrap-style:square;mso-width-percent:0;mso-height-percent:0;mso-wrap-distance-left:9pt;mso-wrap-distance-top:0;mso-wrap-distance-right:9pt;mso-wrap-distance-bottom:0;mso-position-horizontal:absolute;mso-position-horizontal-relative:text;mso-position-vertical:absolute;mso-position-vertical-relative:text;mso-width-percent:0;mso-height-percent:0;mso-width-relative:page;mso-height-relative:page;v-text-anchor:middle" o:gfxdata="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" strokeweight=".25pt"/>
-            </w:pict>
-          </mc:Fallback>
-        </mc:AlternateContent>
-      </w:r>
-      <w:r>
-        <w:rPr>
-          <w:rFonts w:ascii="Garamond" w:hAnsi="Garamond" w:cs="Arial"/>
-        </w:rPr>
-        <w:t xml:space="preserve">               </w:t>
-      </w:r>
-      <w:r>
-        <w:rPr>
-          <w:rFonts w:ascii="Garamond" w:hAnsi="Garamond" w:cs="Arial"/>
-        </w:rPr>
-        <w:tab/>
-        <w:t xml:space="preserve">  </w:t>
-      </w:r>
-      <w:r>
-        <w:rPr>
-          <w:rFonts w:ascii="Garamond" w:hAnsi="Garamond" w:cs="Arial"/>
-        </w:rPr>
-        <w:t xml:space="preserve">Torino, </w:t>
-      </w:r>
-      <w:r>
-        <w:rPr>
-          <w:rFonts w:ascii="Garamond" w:hAnsi="Garamond" w:cs="Arial"/>
-        </w:rPr>
-        <w:t>{today}</w:t>
-      </w:r>
-    </w:p>
-    <w:p>
-      <w:pPr>
-        <w:jc w:val="right"/>
-        <w:rPr>
-          <w:rFonts w:ascii="Garamond" w:hAnsi="Garamond" w:cs="Arial"/>
-          <w:sz w:val="16"/>
-          <w:szCs w:val="16"/>
-        </w:rPr>
-      </w:pPr>
-    </w:p>
-    <w:p>
-      <w:pPr>
-        <w:rPr>
-          <w:rFonts w:ascii="Garamond" w:hAnsi="Garamond" w:cs="Arial"/>
-          <w:sz w:val="22"/>
-          <w:szCs w:val="22"/>
-        </w:rPr>
-      </w:pPr>
-      <w:r>
-        <w:rPr>
-          <w:rFonts w:ascii="Garamond" w:hAnsi="Garamond" w:cs="Arial"/>
-          <w:sz w:val="22"/>
-          <w:szCs w:val="22"/>
-        </w:rPr>
-        <w:tab/>
-      </w:r>
-      <w:r>
-        <w:rPr>
-          <w:rFonts w:ascii="Garamond" w:hAnsi="Garamond" w:cs="Arial"/>
-          <w:sz w:val="22"/>
-          <w:szCs w:val="22"/>
-        </w:rPr>
-        <w:tab/>
-      </w:r>
-      <w:r>
-        <w:rPr>
-          <w:rFonts w:ascii="Garamond" w:hAnsi="Garamond" w:cs="Arial"/>
-          <w:sz w:val="22"/>
-          <w:szCs w:val="22"/>
-        </w:rPr>
-        <w:tab/>
-      </w:r>
-      <w:r>
-        <w:rPr>
-          <w:rFonts w:ascii="Garamond" w:hAnsi="Garamond" w:cs="Arial"/>
-          <w:sz w:val="22"/>
-          <w:szCs w:val="22"/>
-        </w:rPr>
-        <w:tab/>
-      </w:r>
-      <w:r>
-        <w:rPr>
-          <w:rFonts w:ascii="Garamond" w:hAnsi="Garamond" w:cs="Arial"/>
-          <w:sz w:val="22"/>
-          <w:szCs w:val="22"/>
-        </w:rPr>
-        <w:tab/>
-      </w:r>
-      <w:r>
-        <w:rPr>
-          <w:rFonts w:ascii="Garamond" w:hAnsi="Garamond" w:cs="Arial"/>
-          <w:sz w:val="22"/>
-          <w:szCs w:val="22"/>
-        </w:rPr>
-        <w:tab/>
-      </w:r>
-      <w:r>
-        <w:rPr>
-          <w:rFonts w:ascii="Garamond" w:hAnsi="Garamond" w:cs="Arial"/>
-          <w:sz w:val="22"/>
-          <w:szCs w:val="22"/>
-        </w:rPr>
-        <w:tab/>
-      </w:r>
-      <w:r>
-        <w:rPr>
-          <w:rFonts w:ascii="Garamond" w:hAnsi="Garamond" w:cs="Arial"/>
-          <w:sz w:val="22"/>
-          <w:szCs w:val="22"/>
-        </w:rPr>
-        <w:tab/>
-      </w:r>
-      <w:r>
-        <w:rPr>
-          <w:rFonts w:ascii="Garamond" w:hAnsi="Garamond" w:cs="Arial"/>
-          <w:sz w:val="22"/>
-          <w:szCs w:val="22"/>
-        </w:rPr>
-        <w:tab/>
-      </w:r>
-      <w:r>
-        <w:rPr>
-          <w:rFonts w:ascii="Garamond" w:hAnsi="Garamond" w:cs="Arial"/>
-          <w:sz w:val="22"/>
-          <w:szCs w:val="22"/>
-        </w:rPr>
-        <w:tab/>
-      </w:r>
-    </w:p>
-    <w:p>
-      <w:pPr>
-        <w:rPr>
-          <w:rFonts w:ascii="Garamond" w:hAnsi="Garamond" w:cs="Arial"/>
-          <w:sz w:val="22"/>
-          <w:szCs w:val="22"/>
-        </w:rPr>
-      </w:pPr>
-    </w:p>
-    <w:p>
-      <w:pPr>
-        <w:rPr>
-          <w:rFonts w:ascii="Garamond" w:hAnsi="Garamond" w:cs="Arial"/>
-          <w:sz w:val="22"/>
-          <w:szCs w:val="22"/>
-        </w:rPr>
-      </w:pPr>
-      <w:r>
-        <w:rPr>
-          <w:rFonts w:ascii="Garamond" w:hAnsi="Garamond" w:cs="Arial"/>
-          <w:sz w:val="22"/>
-          <w:szCs w:val="22"/>
-        </w:rPr>
-        <w:tab/>
-      </w:r>
-      <w:r>
-        <w:rPr>
-          <w:rFonts w:ascii="Garamond" w:hAnsi="Garamond" w:cs="Arial"/>
-          <w:sz w:val="22"/>
-          <w:szCs w:val="22"/>
-        </w:rPr>
-        <w:tab/>
-      </w:r>
-      <w:r>
-        <w:rPr>
-          <w:rFonts w:ascii="Garamond" w:hAnsi="Garamond" w:cs="Arial"/>
-          <w:sz w:val="22"/>
-          <w:szCs w:val="22"/>
-        </w:rPr>
-        <w:tab/>
-      </w:r>
-      <w:r>
-        <w:rPr>
-          <w:rFonts w:ascii="Garamond" w:hAnsi="Garamond" w:cs="Arial"/>
-          <w:sz w:val="22"/>
-          <w:szCs w:val="22"/>
-        </w:rPr>
-        <w:tab/>
-      </w:r>
-      <w:r>
-        <w:rPr>
-          <w:rFonts w:ascii="Garamond" w:hAnsi="Garamond" w:cs="Arial"/>
-          <w:sz w:val="22"/>
-          <w:szCs w:val="22"/>
-        </w:rPr>
-        <w:tab/>
-      </w:r>
-      <w:r>
-        <w:rPr>
-          <w:rFonts w:ascii="Garamond" w:hAnsi="Garamond" w:cs="Arial"/>
-          <w:sz w:val="22"/>
-          <w:szCs w:val="22"/>
-        </w:rPr>
-        <w:tab/>
-      </w:r>
-      <w:r>
-        <w:rPr>
-          <w:rFonts w:ascii="Garamond" w:hAnsi="Garamond" w:cs="Arial"/>
-          <w:sz w:val="22"/>
-          <w:szCs w:val="22"/>
-        </w:rPr>
-        <w:tab/>
-      </w:r>
-    </w:p>
-    <w:p>
-      <w:pPr>
-        <w:ind w:left="4248" w:firstLine="708"/>
-        <w:rPr>
-          <w:rFonts w:ascii="Garamond" w:hAnsi="Garamond" w:cs="Arial"/>
-          <w:sz w:val="22"/>
-          <w:szCs w:val="22"/>
-        </w:rPr>
-      </w:pPr>
-      <w:r>
-        <w:rPr>
-          <w:rFonts w:ascii="Garamond" w:hAnsi="Garamond" w:cs="Arial"/>
-          <w:sz w:val="22"/>
-          <w:szCs w:val="22"/>
-        </w:rPr>
-        <w:t>……….……….……………………………………...</w:t>
-      </w:r>
-    </w:p>
-    <w:p>
-      <w:pPr>
-        <w:rPr>
-          <w:rFonts w:ascii="Garamond" w:hAnsi="Garamond" w:cs="Arial"/>
-          <w:sz w:val="22"/>
-          <w:szCs w:val="22"/>
-        </w:rPr>
-      </w:pPr>
-      <w:r>
-        <w:rPr>
-          <w:rFonts w:ascii="Garamond" w:hAnsi="Garamond" w:cs="Arial"/>
-          <w:sz w:val="22"/>
-          <w:szCs w:val="22"/>
-        </w:rPr>
-        <w:t xml:space="preserve"> </w:t>
-      </w:r>
-      <w:r>
-        <w:rPr>
-          <w:rFonts w:ascii="Garamond" w:hAnsi="Garamond" w:cs="Arial"/>
-          <w:sz w:val="22"/>
-          <w:szCs w:val="22"/>
-        </w:rPr>
-        <w:tab/>
-      </w:r>
-      <w:r>
-        <w:rPr>
-          <w:rFonts w:ascii="Garamond" w:hAnsi="Garamond" w:cs="Arial"/>
-          <w:sz w:val="22"/>
-          <w:szCs w:val="22"/>
-        </w:rPr>
-        <w:tab/>
-      </w:r>
-      <w:r>
-        <w:rPr>
-          <w:rFonts w:ascii="Garamond" w:hAnsi="Garamond" w:cs="Arial"/>
-          <w:sz w:val="22"/>
-          <w:szCs w:val="22"/>
-        </w:rPr>
-        <w:tab/>
-      </w:r>
-      <w:r>
-        <w:rPr>
-          <w:rFonts w:ascii="Garamond" w:hAnsi="Garamond" w:cs="Arial"/>
-          <w:sz w:val="22"/>
-          <w:szCs w:val="22"/>
-        </w:rPr>
-        <w:tab/>
-      </w:r>
-      <w:r>
-        <w:rPr>
-          <w:rFonts w:ascii="Garamond" w:hAnsi="Garamond" w:cs="Arial"/>
-          <w:sz w:val="22"/>
-          <w:szCs w:val="22"/>
-        </w:rPr>
-        <w:tab/>
-      </w:r>
-      <w:r>
-        <w:rPr>
-          <w:rFonts w:ascii="Garamond" w:hAnsi="Garamond" w:cs="Arial"/>
-          <w:sz w:val="22"/>
-          <w:szCs w:val="22"/>
-        </w:rPr>
-        <w:tab/>
-      </w:r>
-      <w:r>
-        <w:rPr>
-          <w:rFonts w:ascii="Garamond" w:hAnsi="Garamond" w:cs="Arial"/>
-          <w:sz w:val="22"/>
-          <w:szCs w:val="22"/>
-        </w:rPr>
-        <w:tab/>
-      </w:r>
-      <w:r>
-        <w:rPr>
-          <w:rFonts w:ascii="Garamond" w:hAnsi="Garamond" w:cs="Arial"/>
-          <w:sz w:val="22"/>
-          <w:szCs w:val="22"/>
-        </w:rPr>
-        <w:tab/>
-      </w:r>
-      <w:r>
-        <w:rPr>
-          <w:rFonts w:ascii="Garamond" w:hAnsi="Garamond" w:cs="Arial"/>
-          <w:sz w:val="22"/>
-          <w:szCs w:val="22"/>
-        </w:rPr>
-        <w:tab/>
-      </w:r>
-      <w:r>
-        <w:rPr>
-          <w:rFonts w:ascii="Garamond" w:hAnsi="Garamond" w:cs="Arial"/>
-          <w:sz w:val="22"/>
-          <w:szCs w:val="22"/>
-        </w:rPr>
-        <w:tab/>
-      </w:r>
-      <w:r>
-        <w:rPr>
-          <w:rFonts w:ascii="Garamond" w:hAnsi="Garamond" w:cs="Arial"/>
-          <w:sz w:val="22"/>
-          <w:szCs w:val="22"/>
-        </w:rPr>
-        <w:t>Firma</w:t>
-      </w:r>
-    </w:p>
-    <w:p/>
     <w:sectPr>
       <w:headerReference w:type="default" r:id="rId8"/>
       <w:footerReference w:type="even" r:id="rId9"/>
       <w:footerReference w:type="default" r:id="rId10"/>
-      <w:pgSz w:w="11906" w:h="16838"/>
+      <w:pgSz w:w="11906" w:h="16838" w:orient="portrait"/>
       <w:pgMar w:top="1955" w:right="849" w:bottom="816" w:left="993" w:header="709" w:footer="289" w:gutter="0"/>
       <w:cols w:space="720"/>
     </w:sectPr>
@@ -1170,14 +1422,14 @@
 <file path=word/endnotes.xml><?xml version="1.0" encoding="utf-8"?>
 <w:endnotes xmlns:wpc="http://schemas.microsoft.com/office/word/2010/wordprocessingCanvas" xmlns:cx="http://schemas.microsoft.com/office/drawing/2014/chartex" xmlns:cx1="http://schemas.microsoft.com/office/drawing/2015/9/8/chartex" xmlns:cx2="http://schemas.microsoft.com/office/drawing/2015/10/21/chartex" xmlns:cx3="http://schemas.microsoft.com/office/drawing/2016/5/9/chartex" xmlns:cx4="http://schemas.microsoft.com/office/drawing/2016/5/10/chartex" xmlns:cx5="http://schemas.microsoft.com/office/drawing/2016/5/11/chartex" xmlns:cx6="http://schemas.microsoft.com/office/drawing/2016/5/12/chartex" xmlns:cx7="http://schemas.microsoft.com/office/drawing/2016/5/13/chartex" xmlns:cx8="http://schemas.microsoft.com/office/drawing/2016/5/14/chartex" xmlns:mc="http://schemas.openxmlformats.org/markup-compatibility/2006" xmlns:aink="http://schemas.microsoft.com/office/drawing/2016/ink" xmlns:am3d="http://schemas.microsoft.com/office/drawing/2017/model3d" xmlns:o="urn:schemas-microsoft-com:office:office" xmlns:oel="http://schemas.microsoft.com/office/2019/extlst" xmlns:r="http://schemas.openxmlformats.org/officeDocument/2006/relationships" xmlns:m="http://schemas.openxmlformats.org/officeDocument/2006/math" xmlns:v="urn:schemas-microsoft-com:vml" xmlns:wp14="http://schemas.microsoft.com/office/word/2010/wordprocessingDrawing" xmlns:wp="http://schemas.openxmlformats.org/drawingml/2006/wordprocessingDrawing" xmlns:w10="urn:schemas-microsoft-com:office:word" xmlns:w="http://schemas.openxmlformats.org/wordprocessingml/2006/main" xmlns:w14="http://schemas.microsoft.com/office/word/2010/wordml" xmlns:w15="http://schemas.microsoft.com/office/word/2012/wordml" xmlns:w16cex="http://schemas.microsoft.com/office/word/2018/wordml/cex" xmlns:w16cid="http://schemas.microsoft.com/office/word/2016/wordml/cid" xmlns:w16="http://schemas.microsoft.com/office/word/2018/wordml" xmlns:w16sdtdh="http://schemas.microsoft.com/office/word/2020/wordml/sdtdatahash" xmlns:w16se="http://schemas.microsoft.com/office/word/2015/wordml/symex" xmlns:wpg="http://schemas.microsoft.com/office/word/2010/wordprocessingGroup" xmlns:wpi="http://schemas.microsoft.com/office/word/2010/wordprocessingInk" xmlns:wne="http://schemas.microsoft.com/office/word/2006/wordml" xmlns:wps="http://schemas.microsoft.com/office/word/2010/wordprocessingShape" mc:Ignorable="w14 w15 w16se w16cid w16 w16cex w16sdtdh wp14">
   <w:endnote w:type="separator" w:id="-1">
-    <w:p>
+    <w:p xmlns:wp14="http://schemas.microsoft.com/office/word/2010/wordml" wp14:textId="77777777">
       <w:r>
         <w:separator/>
       </w:r>
     </w:p>
   </w:endnote>
   <w:endnote w:type="continuationSeparator" w:id="0">
-    <w:p>
+    <w:p xmlns:wp14="http://schemas.microsoft.com/office/word/2010/wordml" wp14:textId="77777777">
       <w:r>
         <w:continuationSeparator/>
       </w:r>
@@ -1188,7 +1440,7 @@
 
 <file path=word/footer1.xml><?xml version="1.0" encoding="utf-8"?>
 <w:ftr xmlns:wpc="http://schemas.microsoft.com/office/word/2010/wordprocessingCanvas" xmlns:cx="http://schemas.microsoft.com/office/drawing/2014/chartex" xmlns:cx1="http://schemas.microsoft.com/office/drawing/2015/9/8/chartex" xmlns:cx2="http://schemas.microsoft.com/office/drawing/2015/10/21/chartex" xmlns:cx3="http://schemas.microsoft.com/office/drawing/2016/5/9/chartex" xmlns:cx4="http://schemas.microsoft.com/office/drawing/2016/5/10/chartex" xmlns:cx5="http://schemas.microsoft.com/office/drawing/2016/5/11/chartex" xmlns:cx6="http://schemas.microsoft.com/office/drawing/2016/5/12/chartex" xmlns:cx7="http://schemas.microsoft.com/office/drawing/2016/5/13/chartex" xmlns:cx8="http://schemas.microsoft.com/office/drawing/2016/5/14/chartex" xmlns:mc="http://schemas.openxmlformats.org/markup-compatibility/2006" xmlns:aink="http://schemas.microsoft.com/office/drawing/2016/ink" xmlns:am3d="http://schemas.microsoft.com/office/drawing/2017/model3d" xmlns:o="urn:schemas-microsoft-com:office:office" xmlns:oel="http://schemas.microsoft.com/office/2019/extlst" xmlns:r="http://schemas.openxmlformats.org/officeDocument/2006/relationships" xmlns:m="http://schemas.openxmlformats.org/officeDocument/2006/math" xmlns:v="urn:schemas-microsoft-com:vml" xmlns:wp14="http://schemas.microsoft.com/office/word/2010/wordprocessingDrawing" xmlns:wp="http://schemas.openxmlformats.org/drawingml/2006/wordprocessingDrawing" xmlns:w10="urn:schemas-microsoft-com:office:word" xmlns:w="http://schemas.openxmlformats.org/wordprocessingml/2006/main" xmlns:w14="http://schemas.microsoft.com/office/word/2010/wordml" xmlns:w15="http://schemas.microsoft.com/office/word/2012/wordml" xmlns:w16cex="http://schemas.microsoft.com/office/word/2018/wordml/cex" xmlns:w16cid="http://schemas.microsoft.com/office/word/2016/wordml/cid" xmlns:w16="http://schemas.microsoft.com/office/word/2018/wordml" xmlns:w16sdtdh="http://schemas.microsoft.com/office/word/2020/wordml/sdtdatahash" xmlns:w16se="http://schemas.microsoft.com/office/word/2015/wordml/symex" xmlns:wpg="http://schemas.microsoft.com/office/word/2010/wordprocessingGroup" xmlns:wpi="http://schemas.microsoft.com/office/word/2010/wordprocessingInk" xmlns:wne="http://schemas.microsoft.com/office/word/2006/wordml" xmlns:wps="http://schemas.microsoft.com/office/word/2010/wordprocessingShape" mc:Ignorable="w14 w15 w16se w16cid w16 w16cex w16sdtdh wp14">
-  <w:p>
+  <w:p xmlns:wp14="http://schemas.microsoft.com/office/word/2010/wordml" wp14:textId="77777777">
     <w:pPr>
       <w:pStyle w:val="Pidipagina"/>
       <w:spacing w:line="276" w:lineRule="auto"/>
@@ -1199,7 +1451,7 @@
 
 <file path=word/footer2.xml><?xml version="1.0" encoding="utf-8"?>
 <w:ftr xmlns:wpc="http://schemas.microsoft.com/office/word/2010/wordprocessingCanvas" xmlns:cx="http://schemas.microsoft.com/office/drawing/2014/chartex" xmlns:cx1="http://schemas.microsoft.com/office/drawing/2015/9/8/chartex" xmlns:cx2="http://schemas.microsoft.com/office/drawing/2015/10/21/chartex" xmlns:cx3="http://schemas.microsoft.com/office/drawing/2016/5/9/chartex" xmlns:cx4="http://schemas.microsoft.com/office/drawing/2016/5/10/chartex" xmlns:cx5="http://schemas.microsoft.com/office/drawing/2016/5/11/chartex" xmlns:cx6="http://schemas.microsoft.com/office/drawing/2016/5/12/chartex" xmlns:cx7="http://schemas.microsoft.com/office/drawing/2016/5/13/chartex" xmlns:cx8="http://schemas.microsoft.com/office/drawing/2016/5/14/chartex" xmlns:mc="http://schemas.openxmlformats.org/markup-compatibility/2006" xmlns:aink="http://schemas.microsoft.com/office/drawing/2016/ink" xmlns:am3d="http://schemas.microsoft.com/office/drawing/2017/model3d" xmlns:o="urn:schemas-microsoft-com:office:office" xmlns:oel="http://schemas.microsoft.com/office/2019/extlst" xmlns:r="http://schemas.openxmlformats.org/officeDocument/2006/relationships" xmlns:m="http://schemas.openxmlformats.org/officeDocument/2006/math" xmlns:v="urn:schemas-microsoft-com:vml" xmlns:wp14="http://schemas.microsoft.com/office/word/2010/wordprocessingDrawing" xmlns:wp="http://schemas.openxmlformats.org/drawingml/2006/wordprocessingDrawing" xmlns:w10="urn:schemas-microsoft-com:office:word" xmlns:w="http://schemas.openxmlformats.org/wordprocessingml/2006/main" xmlns:w14="http://schemas.microsoft.com/office/word/2010/wordml" xmlns:w15="http://schemas.microsoft.com/office/word/2012/wordml" xmlns:w16cex="http://schemas.microsoft.com/office/word/2018/wordml/cex" xmlns:w16cid="http://schemas.microsoft.com/office/word/2016/wordml/cid" xmlns:w16="http://schemas.microsoft.com/office/word/2018/wordml" xmlns:w16sdtdh="http://schemas.microsoft.com/office/word/2020/wordml/sdtdatahash" xmlns:w16se="http://schemas.microsoft.com/office/word/2015/wordml/symex" xmlns:wpg="http://schemas.microsoft.com/office/word/2010/wordprocessingGroup" xmlns:wpi="http://schemas.microsoft.com/office/word/2010/wordprocessingInk" xmlns:wne="http://schemas.microsoft.com/office/word/2006/wordml" xmlns:wps="http://schemas.microsoft.com/office/word/2010/wordprocessingShape" mc:Ignorable="w14 w15 w16se w16cid w16 w16cex w16sdtdh wp14">
-  <w:p>
+  <w:p xmlns:wp14="http://schemas.microsoft.com/office/word/2010/wordml" wp14:textId="77777777">
     <w:r>
       <w:rPr>
         <w:rFonts w:ascii="Arial" w:hAnsi="Arial" w:cs="Arial"/>
@@ -1211,7 +1463,7 @@
       <w:t xml:space="preserve">ISTITUTO INTERNAZIONALE EDOARDO AGNELLI </w:t>
     </w:r>
   </w:p>
-  <w:p>
+  <w:p xmlns:wp14="http://schemas.microsoft.com/office/word/2010/wordml" wp14:textId="77777777">
     <w:pPr>
       <w:autoSpaceDE w:val="0"/>
       <w:autoSpaceDN w:val="0"/>
@@ -1265,7 +1517,7 @@
       <w:t>Scientifico - Istituto Tecnico Tecnologico</w:t>
     </w:r>
   </w:p>
-  <w:p>
+  <w:p xmlns:wp14="http://schemas.microsoft.com/office/word/2010/wordml" wp14:textId="77777777">
     <w:pPr>
       <w:autoSpaceDE w:val="0"/>
       <w:autoSpaceDN w:val="0"/>
@@ -1287,7 +1539,7 @@
       <w:t>Scuole Paritarie (DD. 2789 e 4301 del 15/01/2002 e 26/05/2003</w:t>
     </w:r>
   </w:p>
-  <w:p>
+  <w:p xmlns:wp14="http://schemas.microsoft.com/office/word/2010/wordml" wp14:textId="77777777">
     <w:pPr>
       <w:rPr>
         <w:rFonts w:ascii="Arial" w:hAnsi="Arial" w:cs="Arial"/>
@@ -1297,7 +1549,7 @@
       </w:rPr>
     </w:pPr>
   </w:p>
-  <w:p>
+  <w:p xmlns:wp14="http://schemas.microsoft.com/office/word/2010/wordml" wp14:textId="77777777">
     <w:pPr>
       <w:rPr>
         <w:rFonts w:ascii="Arial" w:hAnsi="Arial" w:cs="Arial"/>
@@ -1352,7 +1604,7 @@
       <w:t>10135 Torino</w:t>
     </w:r>
   </w:p>
-  <w:p>
+  <w:p xmlns:wp14="http://schemas.microsoft.com/office/word/2010/wordml" wp14:textId="77777777">
     <w:pPr>
       <w:rPr>
         <w:rFonts w:ascii="Arial" w:hAnsi="Arial" w:cs="Arial"/>
@@ -1509,7 +1761,7 @@
       </w:rPr>
       <w:tab/>
     </w:r>
-    <w:hyperlink r:id="rId1" w:history="1">
+    <w:hyperlink w:history="1" r:id="rId1">
       <w:r>
         <w:rPr>
           <w:rStyle w:val="Collegamentoipertestuale"/>
@@ -1529,7 +1781,7 @@
       </w:rPr>
       <w:t xml:space="preserve"> </w:t>
     </w:r>
-    <w:hyperlink r:id="rId2" w:history="1">
+    <w:hyperlink w:history="1" r:id="rId2">
       <w:r>
         <w:rPr>
           <w:rStyle w:val="Collegamentoipertestuale"/>
@@ -1549,7 +1801,7 @@
       </w:rPr>
       <w:t xml:space="preserve"> </w:t>
     </w:r>
-    <w:hyperlink r:id="rId3" w:history="1">
+    <w:hyperlink w:history="1" r:id="rId3">
       <w:r>
         <w:rPr>
           <w:rStyle w:val="Collegamentoipertestuale"/>
@@ -1569,7 +1821,7 @@
       </w:rPr>
       <w:t xml:space="preserve"> </w:t>
     </w:r>
-    <w:hyperlink r:id="rId4" w:history="1">
+    <w:hyperlink w:history="1" r:id="rId4">
       <w:r>
         <w:rPr>
           <w:rStyle w:val="Collegamentoipertestuale"/>
@@ -1608,7 +1860,7 @@
       <w:tab/>
     </w:r>
   </w:p>
-  <w:p>
+  <w:p xmlns:wp14="http://schemas.microsoft.com/office/word/2010/wordml" wp14:textId="77777777">
     <w:pPr>
       <w:rPr>
         <w:rFonts w:ascii="Arial" w:hAnsi="Arial" w:cs="Arial"/>
@@ -1707,6 +1959,7 @@
       </w:rPr>
       <w:tab/>
     </w:r>
+    <w:proofErr w:type="spellStart"/>
     <w:r>
       <w:rPr>
         <w:rFonts w:ascii="Arial" w:hAnsi="Arial" w:cs="Arial"/>
@@ -1747,6 +2000,7 @@
       </w:rPr>
       <w:softHyphen/>
     </w:r>
+    <w:proofErr w:type="spellEnd"/>
     <w:r>
       <w:rPr>
         <w:rFonts w:ascii="Arial" w:hAnsi="Arial" w:cs="Arial"/>
@@ -1775,7 +2029,7 @@
       <w:tab/>
     </w:r>
   </w:p>
-  <w:p>
+  <w:p xmlns:wp14="http://schemas.microsoft.com/office/word/2010/wordml" wp14:textId="77777777">
     <w:pPr>
       <w:rPr>
         <w:rFonts w:ascii="Arial" w:hAnsi="Arial" w:cs="Arial"/>
@@ -1786,7 +2040,7 @@
       </w:rPr>
     </w:pPr>
   </w:p>
-  <w:p>
+  <w:p xmlns:wp14="http://schemas.microsoft.com/office/word/2010/wordml" wp14:textId="77777777">
     <w:pPr>
       <w:pStyle w:val="Pidipagina"/>
     </w:pPr>
@@ -1797,14 +2051,14 @@
 <file path=word/footnotes.xml><?xml version="1.0" encoding="utf-8"?>
 <w:footnotes xmlns:wpc="http://schemas.microsoft.com/office/word/2010/wordprocessingCanvas" xmlns:cx="http://schemas.microsoft.com/office/drawing/2014/chartex" xmlns:cx1="http://schemas.microsoft.com/office/drawing/2015/9/8/chartex" xmlns:cx2="http://schemas.microsoft.com/office/drawing/2015/10/21/chartex" xmlns:cx3="http://schemas.microsoft.com/office/drawing/2016/5/9/chartex" xmlns:cx4="http://schemas.microsoft.com/office/drawing/2016/5/10/chartex" xmlns:cx5="http://schemas.microsoft.com/office/drawing/2016/5/11/chartex" xmlns:cx6="http://schemas.microsoft.com/office/drawing/2016/5/12/chartex" xmlns:cx7="http://schemas.microsoft.com/office/drawing/2016/5/13/chartex" xmlns:cx8="http://schemas.microsoft.com/office/drawing/2016/5/14/chartex" xmlns:mc="http://schemas.openxmlformats.org/markup-compatibility/2006" xmlns:aink="http://schemas.microsoft.com/office/drawing/2016/ink" xmlns:am3d="http://schemas.microsoft.com/office/drawing/2017/model3d" xmlns:o="urn:schemas-microsoft-com:office:office" xmlns:oel="http://schemas.microsoft.com/office/2019/extlst" xmlns:r="http://schemas.openxmlformats.org/officeDocument/2006/relationships" xmlns:m="http://schemas.openxmlformats.org/officeDocument/2006/math" xmlns:v="urn:schemas-microsoft-com:vml" xmlns:wp14="http://schemas.microsoft.com/office/word/2010/wordprocessingDrawing" xmlns:wp="http://schemas.openxmlformats.org/drawingml/2006/wordprocessingDrawing" xmlns:w10="urn:schemas-microsoft-com:office:word" xmlns:w="http://schemas.openxmlformats.org/wordprocessingml/2006/main" xmlns:w14="http://schemas.microsoft.com/office/word/2010/wordml" xmlns:w15="http://schemas.microsoft.com/office/word/2012/wordml" xmlns:w16cex="http://schemas.microsoft.com/office/word/2018/wordml/cex" xmlns:w16cid="http://schemas.microsoft.com/office/word/2016/wordml/cid" xmlns:w16="http://schemas.microsoft.com/office/word/2018/wordml" xmlns:w16sdtdh="http://schemas.microsoft.com/office/word/2020/wordml/sdtdatahash" xmlns:w16se="http://schemas.microsoft.com/office/word/2015/wordml/symex" xmlns:wpg="http://schemas.microsoft.com/office/word/2010/wordprocessingGroup" xmlns:wpi="http://schemas.microsoft.com/office/word/2010/wordprocessingInk" xmlns:wne="http://schemas.microsoft.com/office/word/2006/wordml" xmlns:wps="http://schemas.microsoft.com/office/word/2010/wordprocessingShape" mc:Ignorable="w14 w15 w16se w16cid w16 w16cex w16sdtdh wp14">
   <w:footnote w:type="separator" w:id="-1">
-    <w:p>
+    <w:p xmlns:wp14="http://schemas.microsoft.com/office/word/2010/wordml" wp14:textId="77777777">
       <w:r>
         <w:separator/>
       </w:r>
     </w:p>
   </w:footnote>
   <w:footnote w:type="continuationSeparator" w:id="0">
-    <w:p>
+    <w:p xmlns:wp14="http://schemas.microsoft.com/office/word/2010/wordml" wp14:textId="77777777">
       <w:r>
         <w:continuationSeparator/>
       </w:r>
@@ -1814,8 +2068,8 @@
 </file>
 
 <file path=word/header1.xml><?xml version="1.0" encoding="utf-8"?>
-<w:hdr xmlns:wpc="http://schemas.microsoft.com/office/word/2010/wordprocessingCanvas" xmlns:cx="http://schemas.microsoft.com/office/drawing/2014/chartex" xmlns:cx1="http://schemas.microsoft.com/office/drawing/2015/9/8/chartex" xmlns:cx2="http://schemas.microsoft.com/office/drawing/2015/10/21/chartex" xmlns:cx3="http://schemas.microsoft.com/office/drawing/2016/5/9/chartex" xmlns:cx4="http://schemas.microsoft.com/office/drawing/2016/5/10/chartex" xmlns:cx5="http://schemas.microsoft.com/office/drawing/2016/5/11/chartex" xmlns:cx6="http://schemas.microsoft.com/office/drawing/2016/5/12/chartex" xmlns:cx7="http://schemas.microsoft.com/office/drawing/2016/5/13/chartex" xmlns:cx8="http://schemas.microsoft.com/office/drawing/2016/5/14/chartex" xmlns:mc="http://schemas.openxmlformats.org/markup-compatibility/2006" xmlns:aink="http://schemas.microsoft.com/office/drawing/2016/ink" xmlns:am3d="http://schemas.microsoft.com/office/drawing/2017/model3d" xmlns:o="urn:schemas-microsoft-com:office:office" xmlns:oel="http://schemas.microsoft.com/office/2019/extlst" xmlns:r="http://schemas.openxmlformats.org/officeDocument/2006/relationships" xmlns:m="http://schemas.openxmlformats.org/officeDocument/2006/math" xmlns:v="urn:schemas-microsoft-com:vml" xmlns:wp14="http://schemas.microsoft.com/office/word/2010/wordprocessingDrawing" xmlns:wp="http://schemas.openxmlformats.org/drawingml/2006/wordprocessingDrawing" xmlns:w10="urn:schemas-microsoft-com:office:word" xmlns:w="http://schemas.openxmlformats.org/wordprocessingml/2006/main" xmlns:w14="http://schemas.microsoft.com/office/word/2010/wordml" xmlns:w15="http://schemas.microsoft.com/office/word/2012/wordml" xmlns:w16cex="http://schemas.microsoft.com/office/word/2018/wordml/cex" xmlns:w16cid="http://schemas.microsoft.com/office/word/2016/wordml/cid" xmlns:w16="http://schemas.microsoft.com/office/word/2018/wordml" xmlns:w16sdtdh="http://schemas.microsoft.com/office/word/2020/wordml/sdtdatahash" xmlns:w16se="http://schemas.microsoft.com/office/word/2015/wordml/symex" xmlns:wpg="http://schemas.microsoft.com/office/word/2010/wordprocessingGroup" xmlns:wpi="http://schemas.microsoft.com/office/word/2010/wordprocessingInk" xmlns:wne="http://schemas.microsoft.com/office/word/2006/wordml" xmlns:wps="http://schemas.microsoft.com/office/word/2010/wordprocessingShape" mc:Ignorable="w14 w15 w16se w16cid w16 w16cex w16sdtdh wp14">
-  <w:p>
+<w:hdr xmlns:wpc="http://schemas.microsoft.com/office/word/2010/wordprocessingCanvas" xmlns:cx="http://schemas.microsoft.com/office/drawing/2014/chartex" xmlns:cx1="http://schemas.microsoft.com/office/drawing/2015/9/8/chartex" xmlns:cx2="http://schemas.microsoft.com/office/drawing/2015/10/21/chartex" xmlns:cx3="http://schemas.microsoft.com/office/drawing/2016/5/9/chartex" xmlns:cx4="http://schemas.microsoft.com/office/drawing/2016/5/10/chartex" xmlns:cx5="http://schemas.microsoft.com/office/drawing/2016/5/11/chartex" xmlns:cx6="http://schemas.microsoft.com/office/drawing/2016/5/12/chartex" xmlns:cx7="http://schemas.microsoft.com/office/drawing/2016/5/13/chartex" xmlns:cx8="http://schemas.microsoft.com/office/drawing/2016/5/14/chartex" xmlns:mc="http://schemas.openxmlformats.org/markup-compatibility/2006" xmlns:aink="http://schemas.microsoft.com/office/drawing/2016/ink" xmlns:am3d="http://schemas.microsoft.com/office/drawing/2017/model3d" xmlns:o="urn:schemas-microsoft-com:office:office" xmlns:oel="http://schemas.microsoft.com/office/2019/extlst" xmlns:r="http://schemas.openxmlformats.org/officeDocument/2006/relationships" xmlns:m="http://schemas.openxmlformats.org/officeDocument/2006/math" xmlns:v="urn:schemas-microsoft-com:vml" xmlns:wp14="http://schemas.microsoft.com/office/word/2010/wordprocessingDrawing" xmlns:wp="http://schemas.openxmlformats.org/drawingml/2006/wordprocessingDrawing" xmlns:w10="urn:schemas-microsoft-com:office:word" xmlns:w="http://schemas.openxmlformats.org/wordprocessingml/2006/main" xmlns:w14="http://schemas.microsoft.com/office/word/2010/wordml" xmlns:w15="http://schemas.microsoft.com/office/word/2012/wordml" xmlns:w16cex="http://schemas.microsoft.com/office/word/2018/wordml/cex" xmlns:w16cid="http://schemas.microsoft.com/office/word/2016/wordml/cid" xmlns:w16="http://schemas.microsoft.com/office/word/2018/wordml" xmlns:w16sdtdh="http://schemas.microsoft.com/office/word/2020/wordml/sdtdatahash" xmlns:w16se="http://schemas.microsoft.com/office/word/2015/wordml/symex" xmlns:wpg="http://schemas.microsoft.com/office/word/2010/wordprocessingGroup" xmlns:wpi="http://schemas.microsoft.com/office/word/2010/wordprocessingInk" xmlns:wne="http://schemas.microsoft.com/office/word/2006/wordml" xmlns:wps="http://schemas.microsoft.com/office/word/2010/wordprocessingShape" xmlns:a="http://schemas.openxmlformats.org/drawingml/2006/main" xmlns:pic="http://schemas.openxmlformats.org/drawingml/2006/picture" xmlns:a14="http://schemas.microsoft.com/office/drawing/2010/main" mc:Ignorable="w14 w15 w16se w16cid w16 w16cex w16sdtdh wp14">
+  <w:p xmlns:wp14="http://schemas.microsoft.com/office/word/2010/wordml" wp14:textId="77777777">
     <w:pPr>
       <w:tabs>
         <w:tab w:val="left" w:pos="3000"/>
@@ -1830,7 +2084,7 @@
         <w:noProof/>
       </w:rPr>
       <w:drawing>
-        <wp:anchor distT="0" distB="0" distL="114300" distR="114300" simplePos="0" relativeHeight="251657728" behindDoc="1" locked="0" layoutInCell="1" allowOverlap="1" wp14:anchorId="621CD366" wp14:editId="06E6E7A5">
+        <wp:anchor xmlns:wp14="http://schemas.microsoft.com/office/word/2010/wordprocessingDrawing" distT="0" distB="0" distL="114300" distR="114300" simplePos="0" relativeHeight="251657728" behindDoc="1" locked="0" layoutInCell="1" allowOverlap="1" wp14:anchorId="55DBB475" wp14:editId="7777777">
           <wp:simplePos x="0" y="0"/>
           <wp:positionH relativeFrom="column">
             <wp:posOffset>-72390</wp:posOffset>
@@ -1842,20 +2096,18 @@
           <wp:effectExtent l="0" t="0" r="0" b="0"/>
           <wp:wrapTight wrapText="bothSides">
             <wp:wrapPolygon edited="0">
-              <wp:start x="5678" y="2017"/>
-              <wp:lineTo x="3904" y="3361"/>
-              <wp:lineTo x="2129" y="6386"/>
+              <wp:start x="5323" y="2017"/>
+              <wp:lineTo x="3549" y="3697"/>
+              <wp:lineTo x="2129" y="6722"/>
               <wp:lineTo x="2484" y="19158"/>
               <wp:lineTo x="11711" y="19158"/>
-              <wp:lineTo x="17034" y="18485"/>
-              <wp:lineTo x="19518" y="16805"/>
-              <wp:lineTo x="19518" y="13108"/>
-              <wp:lineTo x="18099" y="11427"/>
-              <wp:lineTo x="13130" y="8066"/>
-              <wp:lineTo x="13485" y="6722"/>
-              <wp:lineTo x="11356" y="3361"/>
-              <wp:lineTo x="9582" y="2017"/>
-              <wp:lineTo x="5678" y="2017"/>
+              <wp:lineTo x="16679" y="18485"/>
+              <wp:lineTo x="19873" y="16469"/>
+              <wp:lineTo x="19873" y="12772"/>
+              <wp:lineTo x="13485" y="7058"/>
+              <wp:lineTo x="11711" y="4033"/>
+              <wp:lineTo x="9936" y="2017"/>
+              <wp:lineTo x="5323" y="2017"/>
             </wp:wrapPolygon>
           </wp:wrapTight>
           <wp:docPr id="1" name="Immagine 2"/>
@@ -1934,7 +2186,7 @@
         <w:ind w:left="0" w:firstLine="0"/>
       </w:pPr>
       <w:rPr>
-        <w:rFonts w:ascii="Symbol" w:hAnsi="Symbol" w:hint="default"/>
+        <w:rFonts w:hint="default" w:ascii="Symbol" w:hAnsi="Symbol"/>
       </w:rPr>
     </w:lvl>
     <w:lvl w:ilvl="1">
@@ -1949,7 +2201,7 @@
         <w:ind w:left="1080" w:hanging="360"/>
       </w:pPr>
       <w:rPr>
-        <w:rFonts w:ascii="Symbol" w:hAnsi="Symbol" w:hint="default"/>
+        <w:rFonts w:hint="default" w:ascii="Symbol" w:hAnsi="Symbol"/>
       </w:rPr>
     </w:lvl>
     <w:lvl w:ilvl="2">
@@ -1964,7 +2216,7 @@
         <w:ind w:left="1800" w:hanging="360"/>
       </w:pPr>
       <w:rPr>
-        <w:rFonts w:ascii="Courier New" w:hAnsi="Courier New" w:cs="Courier New" w:hint="default"/>
+        <w:rFonts w:hint="default" w:ascii="Courier New" w:hAnsi="Courier New" w:cs="Courier New"/>
       </w:rPr>
     </w:lvl>
     <w:lvl w:ilvl="3">
@@ -1979,7 +2231,7 @@
         <w:ind w:left="2520" w:hanging="360"/>
       </w:pPr>
       <w:rPr>
-        <w:rFonts w:ascii="Wingdings" w:hAnsi="Wingdings" w:hint="default"/>
+        <w:rFonts w:hint="default" w:ascii="Wingdings" w:hAnsi="Wingdings"/>
       </w:rPr>
     </w:lvl>
     <w:lvl w:ilvl="4">
@@ -1994,7 +2246,7 @@
         <w:ind w:left="3240" w:hanging="360"/>
       </w:pPr>
       <w:rPr>
-        <w:rFonts w:ascii="Wingdings" w:hAnsi="Wingdings" w:hint="default"/>
+        <w:rFonts w:hint="default" w:ascii="Wingdings" w:hAnsi="Wingdings"/>
       </w:rPr>
     </w:lvl>
     <w:lvl w:ilvl="5">
@@ -2009,7 +2261,7 @@
         <w:ind w:left="3960" w:hanging="360"/>
       </w:pPr>
       <w:rPr>
-        <w:rFonts w:ascii="Symbol" w:hAnsi="Symbol" w:hint="default"/>
+        <w:rFonts w:hint="default" w:ascii="Symbol" w:hAnsi="Symbol"/>
       </w:rPr>
     </w:lvl>
     <w:lvl w:ilvl="6">
@@ -2024,7 +2276,7 @@
         <w:ind w:left="4680" w:hanging="360"/>
       </w:pPr>
       <w:rPr>
-        <w:rFonts w:ascii="Courier New" w:hAnsi="Courier New" w:cs="Courier New" w:hint="default"/>
+        <w:rFonts w:hint="default" w:ascii="Courier New" w:hAnsi="Courier New" w:cs="Courier New"/>
       </w:rPr>
     </w:lvl>
     <w:lvl w:ilvl="7">
@@ -2039,7 +2291,7 @@
         <w:ind w:left="5400" w:hanging="360"/>
       </w:pPr>
       <w:rPr>
-        <w:rFonts w:ascii="Wingdings" w:hAnsi="Wingdings" w:hint="default"/>
+        <w:rFonts w:hint="default" w:ascii="Wingdings" w:hAnsi="Wingdings"/>
       </w:rPr>
     </w:lvl>
     <w:lvl w:ilvl="8">
@@ -2054,7 +2306,7 @@
         <w:ind w:left="6120" w:hanging="360"/>
       </w:pPr>
       <w:rPr>
-        <w:rFonts w:ascii="Wingdings" w:hAnsi="Wingdings" w:hint="default"/>
+        <w:rFonts w:hint="default" w:ascii="Wingdings" w:hAnsi="Wingdings"/>
       </w:rPr>
     </w:lvl>
   </w:abstractNum>
@@ -2071,7 +2323,7 @@
         <w:ind w:left="720" w:hanging="360"/>
       </w:pPr>
       <w:rPr>
-        <w:rFonts w:ascii="Wingdings" w:hAnsi="Wingdings" w:hint="default"/>
+        <w:rFonts w:hint="default" w:ascii="Wingdings" w:hAnsi="Wingdings"/>
       </w:rPr>
     </w:lvl>
     <w:lvl w:ilvl="1" w:tplc="04100003" w:tentative="1">
@@ -2083,7 +2335,7 @@
         <w:ind w:left="1440" w:hanging="360"/>
       </w:pPr>
       <w:rPr>
-        <w:rFonts w:ascii="Courier New" w:hAnsi="Courier New" w:cs="Courier New" w:hint="default"/>
+        <w:rFonts w:hint="default" w:ascii="Courier New" w:hAnsi="Courier New" w:cs="Courier New"/>
       </w:rPr>
     </w:lvl>
     <w:lvl w:ilvl="2" w:tplc="04100005" w:tentative="1">
@@ -2095,7 +2347,7 @@
         <w:ind w:left="2160" w:hanging="360"/>
       </w:pPr>
       <w:rPr>
-        <w:rFonts w:ascii="Wingdings" w:hAnsi="Wingdings" w:hint="default"/>
+        <w:rFonts w:hint="default" w:ascii="Wingdings" w:hAnsi="Wingdings"/>
       </w:rPr>
     </w:lvl>
     <w:lvl w:ilvl="3" w:tplc="04100001" w:tentative="1">
@@ -2107,7 +2359,7 @@
         <w:ind w:left="2880" w:hanging="360"/>
       </w:pPr>
       <w:rPr>
-        <w:rFonts w:ascii="Symbol" w:hAnsi="Symbol" w:hint="default"/>
+        <w:rFonts w:hint="default" w:ascii="Symbol" w:hAnsi="Symbol"/>
       </w:rPr>
     </w:lvl>
     <w:lvl w:ilvl="4" w:tplc="04100003" w:tentative="1">
@@ -2119,7 +2371,7 @@
         <w:ind w:left="3600" w:hanging="360"/>
       </w:pPr>
       <w:rPr>
-        <w:rFonts w:ascii="Courier New" w:hAnsi="Courier New" w:cs="Courier New" w:hint="default"/>
+        <w:rFonts w:hint="default" w:ascii="Courier New" w:hAnsi="Courier New" w:cs="Courier New"/>
       </w:rPr>
     </w:lvl>
     <w:lvl w:ilvl="5" w:tplc="04100005" w:tentative="1">
@@ -2131,7 +2383,7 @@
         <w:ind w:left="4320" w:hanging="360"/>
       </w:pPr>
       <w:rPr>
-        <w:rFonts w:ascii="Wingdings" w:hAnsi="Wingdings" w:hint="default"/>
+        <w:rFonts w:hint="default" w:ascii="Wingdings" w:hAnsi="Wingdings"/>
       </w:rPr>
     </w:lvl>
     <w:lvl w:ilvl="6" w:tplc="04100001" w:tentative="1">
@@ -2143,7 +2395,7 @@
         <w:ind w:left="5040" w:hanging="360"/>
       </w:pPr>
       <w:rPr>
-        <w:rFonts w:ascii="Symbol" w:hAnsi="Symbol" w:hint="default"/>
+        <w:rFonts w:hint="default" w:ascii="Symbol" w:hAnsi="Symbol"/>
       </w:rPr>
     </w:lvl>
     <w:lvl w:ilvl="7" w:tplc="04100003" w:tentative="1">
@@ -2155,7 +2407,7 @@
         <w:ind w:left="5760" w:hanging="360"/>
       </w:pPr>
       <w:rPr>
-        <w:rFonts w:ascii="Courier New" w:hAnsi="Courier New" w:cs="Courier New" w:hint="default"/>
+        <w:rFonts w:hint="default" w:ascii="Courier New" w:hAnsi="Courier New" w:cs="Courier New"/>
       </w:rPr>
     </w:lvl>
     <w:lvl w:ilvl="8" w:tplc="04100005" w:tentative="1">
@@ -2167,7 +2419,7 @@
         <w:ind w:left="6480" w:hanging="360"/>
       </w:pPr>
       <w:rPr>
-        <w:rFonts w:ascii="Wingdings" w:hAnsi="Wingdings" w:hint="default"/>
+        <w:rFonts w:hint="default" w:ascii="Wingdings" w:hAnsi="Wingdings"/>
       </w:rPr>
     </w:lvl>
   </w:abstractNum>
@@ -2184,7 +2436,7 @@
         <w:ind w:left="720" w:hanging="360"/>
       </w:pPr>
       <w:rPr>
-        <w:rFonts w:ascii="Symbol" w:hAnsi="Symbol" w:hint="default"/>
+        <w:rFonts w:hint="default" w:ascii="Symbol" w:hAnsi="Symbol"/>
       </w:rPr>
     </w:lvl>
     <w:lvl w:ilvl="1" w:tplc="04100003" w:tentative="1">
@@ -2196,7 +2448,7 @@
         <w:ind w:left="1440" w:hanging="360"/>
       </w:pPr>
       <w:rPr>
-        <w:rFonts w:ascii="Courier New" w:hAnsi="Courier New" w:cs="Courier New" w:hint="default"/>
+        <w:rFonts w:hint="default" w:ascii="Courier New" w:hAnsi="Courier New" w:cs="Courier New"/>
       </w:rPr>
     </w:lvl>
     <w:lvl w:ilvl="2" w:tplc="04100005" w:tentative="1">
@@ -2208,7 +2460,7 @@
         <w:ind w:left="2160" w:hanging="360"/>
       </w:pPr>
       <w:rPr>
-        <w:rFonts w:ascii="Wingdings" w:hAnsi="Wingdings" w:hint="default"/>
+        <w:rFonts w:hint="default" w:ascii="Wingdings" w:hAnsi="Wingdings"/>
       </w:rPr>
     </w:lvl>
     <w:lvl w:ilvl="3" w:tplc="04100001" w:tentative="1">
@@ -2220,7 +2472,7 @@
         <w:ind w:left="2880" w:hanging="360"/>
       </w:pPr>
       <w:rPr>
-        <w:rFonts w:ascii="Symbol" w:hAnsi="Symbol" w:hint="default"/>
+        <w:rFonts w:hint="default" w:ascii="Symbol" w:hAnsi="Symbol"/>
       </w:rPr>
     </w:lvl>
     <w:lvl w:ilvl="4" w:tplc="04100003" w:tentative="1">
@@ -2232,7 +2484,7 @@
         <w:ind w:left="3600" w:hanging="360"/>
       </w:pPr>
       <w:rPr>
-        <w:rFonts w:ascii="Courier New" w:hAnsi="Courier New" w:cs="Courier New" w:hint="default"/>
+        <w:rFonts w:hint="default" w:ascii="Courier New" w:hAnsi="Courier New" w:cs="Courier New"/>
       </w:rPr>
     </w:lvl>
     <w:lvl w:ilvl="5" w:tplc="04100005" w:tentative="1">
@@ -2244,7 +2496,7 @@
         <w:ind w:left="4320" w:hanging="360"/>
       </w:pPr>
       <w:rPr>
-        <w:rFonts w:ascii="Wingdings" w:hAnsi="Wingdings" w:hint="default"/>
+        <w:rFonts w:hint="default" w:ascii="Wingdings" w:hAnsi="Wingdings"/>
       </w:rPr>
     </w:lvl>
     <w:lvl w:ilvl="6" w:tplc="04100001" w:tentative="1">
@@ -2256,7 +2508,7 @@
         <w:ind w:left="5040" w:hanging="360"/>
       </w:pPr>
       <w:rPr>
-        <w:rFonts w:ascii="Symbol" w:hAnsi="Symbol" w:hint="default"/>
+        <w:rFonts w:hint="default" w:ascii="Symbol" w:hAnsi="Symbol"/>
       </w:rPr>
     </w:lvl>
     <w:lvl w:ilvl="7" w:tplc="04100003" w:tentative="1">
@@ -2268,7 +2520,7 @@
         <w:ind w:left="5760" w:hanging="360"/>
       </w:pPr>
       <w:rPr>
-        <w:rFonts w:ascii="Courier New" w:hAnsi="Courier New" w:cs="Courier New" w:hint="default"/>
+        <w:rFonts w:hint="default" w:ascii="Courier New" w:hAnsi="Courier New" w:cs="Courier New"/>
       </w:rPr>
     </w:lvl>
     <w:lvl w:ilvl="8" w:tplc="04100005" w:tentative="1">
@@ -2280,7 +2532,7 @@
         <w:ind w:left="6480" w:hanging="360"/>
       </w:pPr>
       <w:rPr>
-        <w:rFonts w:ascii="Wingdings" w:hAnsi="Wingdings" w:hint="default"/>
+        <w:rFonts w:hint="default" w:ascii="Wingdings" w:hAnsi="Wingdings"/>
       </w:rPr>
     </w:lvl>
   </w:abstractNum>
@@ -2297,7 +2549,7 @@
         <w:ind w:left="720" w:hanging="360"/>
       </w:pPr>
       <w:rPr>
-        <w:rFonts w:ascii="Symbol" w:hAnsi="Symbol" w:hint="default"/>
+        <w:rFonts w:hint="default" w:ascii="Symbol" w:hAnsi="Symbol"/>
       </w:rPr>
     </w:lvl>
     <w:lvl w:ilvl="1" w:tplc="04100003" w:tentative="1">
@@ -2309,7 +2561,7 @@
         <w:ind w:left="1440" w:hanging="360"/>
       </w:pPr>
       <w:rPr>
-        <w:rFonts w:ascii="Courier New" w:hAnsi="Courier New" w:cs="Courier New" w:hint="default"/>
+        <w:rFonts w:hint="default" w:ascii="Courier New" w:hAnsi="Courier New" w:cs="Courier New"/>
       </w:rPr>
     </w:lvl>
     <w:lvl w:ilvl="2" w:tplc="04100005" w:tentative="1">
@@ -2321,7 +2573,7 @@
         <w:ind w:left="2160" w:hanging="360"/>
       </w:pPr>
       <w:rPr>
-        <w:rFonts w:ascii="Wingdings" w:hAnsi="Wingdings" w:hint="default"/>
+        <w:rFonts w:hint="default" w:ascii="Wingdings" w:hAnsi="Wingdings"/>
       </w:rPr>
     </w:lvl>
     <w:lvl w:ilvl="3" w:tplc="04100001" w:tentative="1">
@@ -2333,7 +2585,7 @@
         <w:ind w:left="2880" w:hanging="360"/>
       </w:pPr>
       <w:rPr>
-        <w:rFonts w:ascii="Symbol" w:hAnsi="Symbol" w:hint="default"/>
+        <w:rFonts w:hint="default" w:ascii="Symbol" w:hAnsi="Symbol"/>
       </w:rPr>
     </w:lvl>
     <w:lvl w:ilvl="4" w:tplc="04100003" w:tentative="1">
@@ -2345,7 +2597,7 @@
         <w:ind w:left="3600" w:hanging="360"/>
       </w:pPr>
       <w:rPr>
-        <w:rFonts w:ascii="Courier New" w:hAnsi="Courier New" w:cs="Courier New" w:hint="default"/>
+        <w:rFonts w:hint="default" w:ascii="Courier New" w:hAnsi="Courier New" w:cs="Courier New"/>
       </w:rPr>
     </w:lvl>
     <w:lvl w:ilvl="5" w:tplc="04100005" w:tentative="1">
@@ -2357,7 +2609,7 @@
         <w:ind w:left="4320" w:hanging="360"/>
       </w:pPr>
       <w:rPr>
-        <w:rFonts w:ascii="Wingdings" w:hAnsi="Wingdings" w:hint="default"/>
+        <w:rFonts w:hint="default" w:ascii="Wingdings" w:hAnsi="Wingdings"/>
       </w:rPr>
     </w:lvl>
     <w:lvl w:ilvl="6" w:tplc="04100001" w:tentative="1">
@@ -2369,7 +2621,7 @@
         <w:ind w:left="5040" w:hanging="360"/>
       </w:pPr>
       <w:rPr>
-        <w:rFonts w:ascii="Symbol" w:hAnsi="Symbol" w:hint="default"/>
+        <w:rFonts w:hint="default" w:ascii="Symbol" w:hAnsi="Symbol"/>
       </w:rPr>
     </w:lvl>
     <w:lvl w:ilvl="7" w:tplc="04100003" w:tentative="1">
@@ -2381,7 +2633,7 @@
         <w:ind w:left="5760" w:hanging="360"/>
       </w:pPr>
       <w:rPr>
-        <w:rFonts w:ascii="Courier New" w:hAnsi="Courier New" w:cs="Courier New" w:hint="default"/>
+        <w:rFonts w:hint="default" w:ascii="Courier New" w:hAnsi="Courier New" w:cs="Courier New"/>
       </w:rPr>
     </w:lvl>
     <w:lvl w:ilvl="8" w:tplc="04100005" w:tentative="1">
@@ -2393,7 +2645,7 @@
         <w:ind w:left="6480" w:hanging="360"/>
       </w:pPr>
       <w:rPr>
-        <w:rFonts w:ascii="Wingdings" w:hAnsi="Wingdings" w:hint="default"/>
+        <w:rFonts w:hint="default" w:ascii="Wingdings" w:hAnsi="Wingdings"/>
       </w:rPr>
     </w:lvl>
   </w:abstractNum>
@@ -2413,7 +2665,7 @@
         <w:ind w:left="720" w:hanging="360"/>
       </w:pPr>
       <w:rPr>
-        <w:rFonts w:ascii="Symbol" w:hAnsi="Symbol" w:hint="default"/>
+        <w:rFonts w:hint="default" w:ascii="Symbol" w:hAnsi="Symbol"/>
       </w:rPr>
     </w:lvl>
     <w:lvl w:ilvl="1" w:tplc="04100003">
@@ -2526,7 +2778,7 @@
         <w:ind w:left="1440" w:hanging="360"/>
       </w:pPr>
       <w:rPr>
-        <w:rFonts w:ascii="Symbol" w:hAnsi="Symbol" w:hint="default"/>
+        <w:rFonts w:hint="default" w:ascii="Symbol" w:hAnsi="Symbol"/>
       </w:rPr>
     </w:lvl>
     <w:lvl w:ilvl="1" w:tplc="04100003" w:tentative="1">
@@ -2538,7 +2790,7 @@
         <w:ind w:left="2160" w:hanging="360"/>
       </w:pPr>
       <w:rPr>
-        <w:rFonts w:ascii="Courier New" w:hAnsi="Courier New" w:cs="Courier New" w:hint="default"/>
+        <w:rFonts w:hint="default" w:ascii="Courier New" w:hAnsi="Courier New" w:cs="Courier New"/>
       </w:rPr>
     </w:lvl>
     <w:lvl w:ilvl="2" w:tplc="04100005" w:tentative="1">
@@ -2550,7 +2802,7 @@
         <w:ind w:left="2880" w:hanging="360"/>
       </w:pPr>
       <w:rPr>
-        <w:rFonts w:ascii="Wingdings" w:hAnsi="Wingdings" w:hint="default"/>
+        <w:rFonts w:hint="default" w:ascii="Wingdings" w:hAnsi="Wingdings"/>
       </w:rPr>
     </w:lvl>
     <w:lvl w:ilvl="3" w:tplc="04100001" w:tentative="1">
@@ -2562,7 +2814,7 @@
         <w:ind w:left="3600" w:hanging="360"/>
       </w:pPr>
       <w:rPr>
-        <w:rFonts w:ascii="Symbol" w:hAnsi="Symbol" w:hint="default"/>
+        <w:rFonts w:hint="default" w:ascii="Symbol" w:hAnsi="Symbol"/>
       </w:rPr>
     </w:lvl>
     <w:lvl w:ilvl="4" w:tplc="04100003" w:tentative="1">
@@ -2574,7 +2826,7 @@
         <w:ind w:left="4320" w:hanging="360"/>
       </w:pPr>
       <w:rPr>
-        <w:rFonts w:ascii="Courier New" w:hAnsi="Courier New" w:cs="Courier New" w:hint="default"/>
+        <w:rFonts w:hint="default" w:ascii="Courier New" w:hAnsi="Courier New" w:cs="Courier New"/>
       </w:rPr>
     </w:lvl>
     <w:lvl w:ilvl="5" w:tplc="04100005" w:tentative="1">
@@ -2586,7 +2838,7 @@
         <w:ind w:left="5040" w:hanging="360"/>
       </w:pPr>
       <w:rPr>
-        <w:rFonts w:ascii="Wingdings" w:hAnsi="Wingdings" w:hint="default"/>
+        <w:rFonts w:hint="default" w:ascii="Wingdings" w:hAnsi="Wingdings"/>
       </w:rPr>
     </w:lvl>
     <w:lvl w:ilvl="6" w:tplc="04100001" w:tentative="1">
@@ -2598,7 +2850,7 @@
         <w:ind w:left="5760" w:hanging="360"/>
       </w:pPr>
       <w:rPr>
-        <w:rFonts w:ascii="Symbol" w:hAnsi="Symbol" w:hint="default"/>
+        <w:rFonts w:hint="default" w:ascii="Symbol" w:hAnsi="Symbol"/>
       </w:rPr>
     </w:lvl>
     <w:lvl w:ilvl="7" w:tplc="04100003" w:tentative="1">
@@ -2610,7 +2862,7 @@
         <w:ind w:left="6480" w:hanging="360"/>
       </w:pPr>
       <w:rPr>
-        <w:rFonts w:ascii="Courier New" w:hAnsi="Courier New" w:cs="Courier New" w:hint="default"/>
+        <w:rFonts w:hint="default" w:ascii="Courier New" w:hAnsi="Courier New" w:cs="Courier New"/>
       </w:rPr>
     </w:lvl>
     <w:lvl w:ilvl="8" w:tplc="04100005" w:tentative="1">
@@ -2622,7 +2874,7 @@
         <w:ind w:left="7200" w:hanging="360"/>
       </w:pPr>
       <w:rPr>
-        <w:rFonts w:ascii="Wingdings" w:hAnsi="Wingdings" w:hint="default"/>
+        <w:rFonts w:hint="default" w:ascii="Wingdings" w:hAnsi="Wingdings"/>
       </w:rPr>
     </w:lvl>
   </w:abstractNum>
@@ -2639,7 +2891,7 @@
         <w:ind w:left="720" w:hanging="360"/>
       </w:pPr>
       <w:rPr>
-        <w:rFonts w:ascii="Symbol" w:hAnsi="Symbol" w:hint="default"/>
+        <w:rFonts w:hint="default" w:ascii="Symbol" w:hAnsi="Symbol"/>
       </w:rPr>
     </w:lvl>
     <w:lvl w:ilvl="1" w:tplc="04100003">
@@ -2651,7 +2903,7 @@
         <w:ind w:left="1440" w:hanging="360"/>
       </w:pPr>
       <w:rPr>
-        <w:rFonts w:ascii="Courier New" w:hAnsi="Courier New" w:cs="Courier New" w:hint="default"/>
+        <w:rFonts w:hint="default" w:ascii="Courier New" w:hAnsi="Courier New" w:cs="Courier New"/>
       </w:rPr>
     </w:lvl>
     <w:lvl w:ilvl="2" w:tplc="04100005">
@@ -2663,7 +2915,7 @@
         <w:ind w:left="2160" w:hanging="360"/>
       </w:pPr>
       <w:rPr>
-        <w:rFonts w:ascii="Wingdings" w:hAnsi="Wingdings" w:hint="default"/>
+        <w:rFonts w:hint="default" w:ascii="Wingdings" w:hAnsi="Wingdings"/>
       </w:rPr>
     </w:lvl>
     <w:lvl w:ilvl="3" w:tplc="04100001">
@@ -2675,7 +2927,7 @@
         <w:ind w:left="2880" w:hanging="360"/>
       </w:pPr>
       <w:rPr>
-        <w:rFonts w:ascii="Symbol" w:hAnsi="Symbol" w:hint="default"/>
+        <w:rFonts w:hint="default" w:ascii="Symbol" w:hAnsi="Symbol"/>
       </w:rPr>
     </w:lvl>
     <w:lvl w:ilvl="4" w:tplc="04100003">
@@ -2687,7 +2939,7 @@
         <w:ind w:left="3600" w:hanging="360"/>
       </w:pPr>
       <w:rPr>
-        <w:rFonts w:ascii="Courier New" w:hAnsi="Courier New" w:cs="Courier New" w:hint="default"/>
+        <w:rFonts w:hint="default" w:ascii="Courier New" w:hAnsi="Courier New" w:cs="Courier New"/>
       </w:rPr>
     </w:lvl>
     <w:lvl w:ilvl="5" w:tplc="04100005">
@@ -2699,7 +2951,7 @@
         <w:ind w:left="4320" w:hanging="360"/>
       </w:pPr>
       <w:rPr>
-        <w:rFonts w:ascii="Wingdings" w:hAnsi="Wingdings" w:hint="default"/>
+        <w:rFonts w:hint="default" w:ascii="Wingdings" w:hAnsi="Wingdings"/>
       </w:rPr>
     </w:lvl>
     <w:lvl w:ilvl="6" w:tplc="04100001">
@@ -2711,7 +2963,7 @@
         <w:ind w:left="5040" w:hanging="360"/>
       </w:pPr>
       <w:rPr>
-        <w:rFonts w:ascii="Symbol" w:hAnsi="Symbol" w:hint="default"/>
+        <w:rFonts w:hint="default" w:ascii="Symbol" w:hAnsi="Symbol"/>
       </w:rPr>
     </w:lvl>
     <w:lvl w:ilvl="7" w:tplc="04100003">
@@ -2723,7 +2975,7 @@
         <w:ind w:left="5760" w:hanging="360"/>
       </w:pPr>
       <w:rPr>
-        <w:rFonts w:ascii="Courier New" w:hAnsi="Courier New" w:cs="Courier New" w:hint="default"/>
+        <w:rFonts w:hint="default" w:ascii="Courier New" w:hAnsi="Courier New" w:cs="Courier New"/>
       </w:rPr>
     </w:lvl>
     <w:lvl w:ilvl="8" w:tplc="04100005">
@@ -2735,7 +2987,7 @@
         <w:ind w:left="6480" w:hanging="360"/>
       </w:pPr>
       <w:rPr>
-        <w:rFonts w:ascii="Wingdings" w:hAnsi="Wingdings" w:hint="default"/>
+        <w:rFonts w:hint="default" w:ascii="Wingdings" w:hAnsi="Wingdings"/>
       </w:rPr>
     </w:lvl>
   </w:abstractNum>
@@ -2752,7 +3004,7 @@
         <w:ind w:left="720" w:hanging="360"/>
       </w:pPr>
       <w:rPr>
-        <w:rFonts w:ascii="Symbol" w:hAnsi="Symbol" w:hint="default"/>
+        <w:rFonts w:hint="default" w:ascii="Symbol" w:hAnsi="Symbol"/>
       </w:rPr>
     </w:lvl>
     <w:lvl w:ilvl="1" w:tplc="04100003">
@@ -2764,7 +3016,7 @@
         <w:ind w:left="1440" w:hanging="360"/>
       </w:pPr>
       <w:rPr>
-        <w:rFonts w:ascii="Courier New" w:hAnsi="Courier New" w:cs="Courier New" w:hint="default"/>
+        <w:rFonts w:hint="default" w:ascii="Courier New" w:hAnsi="Courier New" w:cs="Courier New"/>
       </w:rPr>
     </w:lvl>
     <w:lvl w:ilvl="2" w:tplc="04100005">
@@ -2776,7 +3028,7 @@
         <w:ind w:left="2160" w:hanging="360"/>
       </w:pPr>
       <w:rPr>
-        <w:rFonts w:ascii="Wingdings" w:hAnsi="Wingdings" w:hint="default"/>
+        <w:rFonts w:hint="default" w:ascii="Wingdings" w:hAnsi="Wingdings"/>
       </w:rPr>
     </w:lvl>
     <w:lvl w:ilvl="3" w:tplc="04100001">
@@ -2788,7 +3040,7 @@
         <w:ind w:left="2880" w:hanging="360"/>
       </w:pPr>
       <w:rPr>
-        <w:rFonts w:ascii="Symbol" w:hAnsi="Symbol" w:hint="default"/>
+        <w:rFonts w:hint="default" w:ascii="Symbol" w:hAnsi="Symbol"/>
       </w:rPr>
     </w:lvl>
     <w:lvl w:ilvl="4" w:tplc="04100003">
@@ -2800,7 +3052,7 @@
         <w:ind w:left="3600" w:hanging="360"/>
       </w:pPr>
       <w:rPr>
-        <w:rFonts w:ascii="Courier New" w:hAnsi="Courier New" w:cs="Courier New" w:hint="default"/>
+        <w:rFonts w:hint="default" w:ascii="Courier New" w:hAnsi="Courier New" w:cs="Courier New"/>
       </w:rPr>
     </w:lvl>
     <w:lvl w:ilvl="5" w:tplc="04100005">
@@ -2812,7 +3064,7 @@
         <w:ind w:left="4320" w:hanging="360"/>
       </w:pPr>
       <w:rPr>
-        <w:rFonts w:ascii="Wingdings" w:hAnsi="Wingdings" w:hint="default"/>
+        <w:rFonts w:hint="default" w:ascii="Wingdings" w:hAnsi="Wingdings"/>
       </w:rPr>
     </w:lvl>
     <w:lvl w:ilvl="6" w:tplc="04100001">
@@ -2824,7 +3076,7 @@
         <w:ind w:left="5040" w:hanging="360"/>
       </w:pPr>
       <w:rPr>
-        <w:rFonts w:ascii="Symbol" w:hAnsi="Symbol" w:hint="default"/>
+        <w:rFonts w:hint="default" w:ascii="Symbol" w:hAnsi="Symbol"/>
       </w:rPr>
     </w:lvl>
     <w:lvl w:ilvl="7" w:tplc="04100003">
@@ -2836,7 +3088,7 @@
         <w:ind w:left="5760" w:hanging="360"/>
       </w:pPr>
       <w:rPr>
-        <w:rFonts w:ascii="Courier New" w:hAnsi="Courier New" w:cs="Courier New" w:hint="default"/>
+        <w:rFonts w:hint="default" w:ascii="Courier New" w:hAnsi="Courier New" w:cs="Courier New"/>
       </w:rPr>
     </w:lvl>
     <w:lvl w:ilvl="8" w:tplc="04100005">
@@ -2848,7 +3100,7 @@
         <w:ind w:left="6480" w:hanging="360"/>
       </w:pPr>
       <w:rPr>
-        <w:rFonts w:ascii="Wingdings" w:hAnsi="Wingdings" w:hint="default"/>
+        <w:rFonts w:hint="default" w:ascii="Wingdings" w:hAnsi="Wingdings"/>
       </w:rPr>
     </w:lvl>
   </w:abstractNum>
@@ -2868,7 +3120,7 @@
         <w:ind w:left="720" w:hanging="360"/>
       </w:pPr>
       <w:rPr>
-        <w:rFonts w:ascii="Symbol" w:hAnsi="Symbol" w:hint="default"/>
+        <w:rFonts w:hint="default" w:ascii="Symbol" w:hAnsi="Symbol"/>
       </w:rPr>
     </w:lvl>
     <w:lvl w:ilvl="1" w:tplc="04100003">
@@ -2984,7 +3236,7 @@
         <w:ind w:left="720" w:hanging="360"/>
       </w:pPr>
       <w:rPr>
-        <w:rFonts w:ascii="Wingdings" w:hAnsi="Wingdings" w:hint="default"/>
+        <w:rFonts w:hint="default" w:ascii="Wingdings" w:hAnsi="Wingdings"/>
       </w:rPr>
     </w:lvl>
     <w:lvl w:ilvl="1" w:tplc="04100003">
@@ -3097,7 +3349,7 @@
         <w:ind w:left="720" w:hanging="360"/>
       </w:pPr>
       <w:rPr>
-        <w:rFonts w:ascii="Symbol" w:hAnsi="Symbol" w:hint="default"/>
+        <w:rFonts w:hint="default" w:ascii="Symbol" w:hAnsi="Symbol"/>
       </w:rPr>
     </w:lvl>
     <w:lvl w:ilvl="1" w:tplc="04100003" w:tentative="1">
@@ -3109,7 +3361,7 @@
         <w:ind w:left="1440" w:hanging="360"/>
       </w:pPr>
       <w:rPr>
-        <w:rFonts w:ascii="Courier New" w:hAnsi="Courier New" w:cs="Courier New" w:hint="default"/>
+        <w:rFonts w:hint="default" w:ascii="Courier New" w:hAnsi="Courier New" w:cs="Courier New"/>
       </w:rPr>
     </w:lvl>
     <w:lvl w:ilvl="2" w:tplc="04100005" w:tentative="1">
@@ -3121,7 +3373,7 @@
         <w:ind w:left="2160" w:hanging="360"/>
       </w:pPr>
       <w:rPr>
-        <w:rFonts w:ascii="Wingdings" w:hAnsi="Wingdings" w:hint="default"/>
+        <w:rFonts w:hint="default" w:ascii="Wingdings" w:hAnsi="Wingdings"/>
       </w:rPr>
     </w:lvl>
     <w:lvl w:ilvl="3" w:tplc="04100001" w:tentative="1">
@@ -3133,7 +3385,7 @@
         <w:ind w:left="2880" w:hanging="360"/>
       </w:pPr>
       <w:rPr>
-        <w:rFonts w:ascii="Symbol" w:hAnsi="Symbol" w:hint="default"/>
+        <w:rFonts w:hint="default" w:ascii="Symbol" w:hAnsi="Symbol"/>
       </w:rPr>
     </w:lvl>
     <w:lvl w:ilvl="4" w:tplc="04100003" w:tentative="1">
@@ -3145,7 +3397,7 @@
         <w:ind w:left="3600" w:hanging="360"/>
       </w:pPr>
       <w:rPr>
-        <w:rFonts w:ascii="Courier New" w:hAnsi="Courier New" w:cs="Courier New" w:hint="default"/>
+        <w:rFonts w:hint="default" w:ascii="Courier New" w:hAnsi="Courier New" w:cs="Courier New"/>
       </w:rPr>
     </w:lvl>
     <w:lvl w:ilvl="5" w:tplc="04100005" w:tentative="1">
@@ -3157,7 +3409,7 @@
         <w:ind w:left="4320" w:hanging="360"/>
       </w:pPr>
       <w:rPr>
-        <w:rFonts w:ascii="Wingdings" w:hAnsi="Wingdings" w:hint="default"/>
+        <w:rFonts w:hint="default" w:ascii="Wingdings" w:hAnsi="Wingdings"/>
       </w:rPr>
     </w:lvl>
     <w:lvl w:ilvl="6" w:tplc="04100001" w:tentative="1">
@@ -3169,7 +3421,7 @@
         <w:ind w:left="5040" w:hanging="360"/>
       </w:pPr>
       <w:rPr>
-        <w:rFonts w:ascii="Symbol" w:hAnsi="Symbol" w:hint="default"/>
+        <w:rFonts w:hint="default" w:ascii="Symbol" w:hAnsi="Symbol"/>
       </w:rPr>
     </w:lvl>
     <w:lvl w:ilvl="7" w:tplc="04100003" w:tentative="1">
@@ -3181,7 +3433,7 @@
         <w:ind w:left="5760" w:hanging="360"/>
       </w:pPr>
       <w:rPr>
-        <w:rFonts w:ascii="Courier New" w:hAnsi="Courier New" w:cs="Courier New" w:hint="default"/>
+        <w:rFonts w:hint="default" w:ascii="Courier New" w:hAnsi="Courier New" w:cs="Courier New"/>
       </w:rPr>
     </w:lvl>
     <w:lvl w:ilvl="8" w:tplc="04100005" w:tentative="1">
@@ -3193,7 +3445,7 @@
         <w:ind w:left="6480" w:hanging="360"/>
       </w:pPr>
       <w:rPr>
-        <w:rFonts w:ascii="Wingdings" w:hAnsi="Wingdings" w:hint="default"/>
+        <w:rFonts w:hint="default" w:ascii="Wingdings" w:hAnsi="Wingdings"/>
       </w:rPr>
     </w:lvl>
   </w:abstractNum>
@@ -3210,7 +3462,7 @@
         <w:ind w:left="720" w:hanging="360"/>
       </w:pPr>
       <w:rPr>
-        <w:rFonts w:ascii="Symbol" w:hAnsi="Symbol" w:hint="default"/>
+        <w:rFonts w:hint="default" w:ascii="Symbol" w:hAnsi="Symbol"/>
       </w:rPr>
     </w:lvl>
     <w:lvl w:ilvl="1" w:tplc="04100003" w:tentative="1">
@@ -3222,7 +3474,7 @@
         <w:ind w:left="1440" w:hanging="360"/>
       </w:pPr>
       <w:rPr>
-        <w:rFonts w:ascii="Courier New" w:hAnsi="Courier New" w:cs="Courier New" w:hint="default"/>
+        <w:rFonts w:hint="default" w:ascii="Courier New" w:hAnsi="Courier New" w:cs="Courier New"/>
       </w:rPr>
     </w:lvl>
     <w:lvl w:ilvl="2" w:tplc="04100005" w:tentative="1">
@@ -3234,7 +3486,7 @@
         <w:ind w:left="2160" w:hanging="360"/>
       </w:pPr>
       <w:rPr>
-        <w:rFonts w:ascii="Wingdings" w:hAnsi="Wingdings" w:hint="default"/>
+        <w:rFonts w:hint="default" w:ascii="Wingdings" w:hAnsi="Wingdings"/>
       </w:rPr>
     </w:lvl>
     <w:lvl w:ilvl="3" w:tplc="04100001" w:tentative="1">
@@ -3246,7 +3498,7 @@
         <w:ind w:left="2880" w:hanging="360"/>
       </w:pPr>
       <w:rPr>
-        <w:rFonts w:ascii="Symbol" w:hAnsi="Symbol" w:hint="default"/>
+        <w:rFonts w:hint="default" w:ascii="Symbol" w:hAnsi="Symbol"/>
       </w:rPr>
     </w:lvl>
     <w:lvl w:ilvl="4" w:tplc="04100003" w:tentative="1">
@@ -3258,7 +3510,7 @@
         <w:ind w:left="3600" w:hanging="360"/>
       </w:pPr>
       <w:rPr>
-        <w:rFonts w:ascii="Courier New" w:hAnsi="Courier New" w:cs="Courier New" w:hint="default"/>
+        <w:rFonts w:hint="default" w:ascii="Courier New" w:hAnsi="Courier New" w:cs="Courier New"/>
       </w:rPr>
     </w:lvl>
     <w:lvl w:ilvl="5" w:tplc="04100005" w:tentative="1">
@@ -3270,7 +3522,7 @@
         <w:ind w:left="4320" w:hanging="360"/>
       </w:pPr>
       <w:rPr>
-        <w:rFonts w:ascii="Wingdings" w:hAnsi="Wingdings" w:hint="default"/>
+        <w:rFonts w:hint="default" w:ascii="Wingdings" w:hAnsi="Wingdings"/>
       </w:rPr>
     </w:lvl>
     <w:lvl w:ilvl="6" w:tplc="04100001" w:tentative="1">
@@ -3282,7 +3534,7 @@
         <w:ind w:left="5040" w:hanging="360"/>
       </w:pPr>
       <w:rPr>
-        <w:rFonts w:ascii="Symbol" w:hAnsi="Symbol" w:hint="default"/>
+        <w:rFonts w:hint="default" w:ascii="Symbol" w:hAnsi="Symbol"/>
       </w:rPr>
     </w:lvl>
     <w:lvl w:ilvl="7" w:tplc="04100003" w:tentative="1">
@@ -3294,7 +3546,7 @@
         <w:ind w:left="5760" w:hanging="360"/>
       </w:pPr>
       <w:rPr>
-        <w:rFonts w:ascii="Courier New" w:hAnsi="Courier New" w:cs="Courier New" w:hint="default"/>
+        <w:rFonts w:hint="default" w:ascii="Courier New" w:hAnsi="Courier New" w:cs="Courier New"/>
       </w:rPr>
     </w:lvl>
     <w:lvl w:ilvl="8" w:tplc="04100005" w:tentative="1">
@@ -3306,7 +3558,7 @@
         <w:ind w:left="6480" w:hanging="360"/>
       </w:pPr>
       <w:rPr>
-        <w:rFonts w:ascii="Wingdings" w:hAnsi="Wingdings" w:hint="default"/>
+        <w:rFonts w:hint="default" w:ascii="Wingdings" w:hAnsi="Wingdings"/>
       </w:rPr>
     </w:lvl>
   </w:abstractNum>
@@ -3323,7 +3575,7 @@
         <w:ind w:left="720" w:hanging="360"/>
       </w:pPr>
       <w:rPr>
-        <w:rFonts w:ascii="Symbol" w:hAnsi="Symbol" w:hint="default"/>
+        <w:rFonts w:hint="default" w:ascii="Symbol" w:hAnsi="Symbol"/>
       </w:rPr>
     </w:lvl>
     <w:lvl w:ilvl="1" w:tplc="04100003" w:tentative="1">
@@ -3335,7 +3587,7 @@
         <w:ind w:left="1440" w:hanging="360"/>
       </w:pPr>
       <w:rPr>
-        <w:rFonts w:ascii="Courier New" w:hAnsi="Courier New" w:cs="Courier New" w:hint="default"/>
+        <w:rFonts w:hint="default" w:ascii="Courier New" w:hAnsi="Courier New" w:cs="Courier New"/>
       </w:rPr>
     </w:lvl>
     <w:lvl w:ilvl="2" w:tplc="04100005" w:tentative="1">
@@ -3347,7 +3599,7 @@
         <w:ind w:left="2160" w:hanging="360"/>
       </w:pPr>
       <w:rPr>
-        <w:rFonts w:ascii="Wingdings" w:hAnsi="Wingdings" w:hint="default"/>
+        <w:rFonts w:hint="default" w:ascii="Wingdings" w:hAnsi="Wingdings"/>
       </w:rPr>
     </w:lvl>
     <w:lvl w:ilvl="3" w:tplc="04100001" w:tentative="1">
@@ -3359,7 +3611,7 @@
         <w:ind w:left="2880" w:hanging="360"/>
       </w:pPr>
       <w:rPr>
-        <w:rFonts w:ascii="Symbol" w:hAnsi="Symbol" w:hint="default"/>
+        <w:rFonts w:hint="default" w:ascii="Symbol" w:hAnsi="Symbol"/>
       </w:rPr>
     </w:lvl>
     <w:lvl w:ilvl="4" w:tplc="04100003" w:tentative="1">
@@ -3371,7 +3623,7 @@
         <w:ind w:left="3600" w:hanging="360"/>
       </w:pPr>
       <w:rPr>
-        <w:rFonts w:ascii="Courier New" w:hAnsi="Courier New" w:cs="Courier New" w:hint="default"/>
+        <w:rFonts w:hint="default" w:ascii="Courier New" w:hAnsi="Courier New" w:cs="Courier New"/>
       </w:rPr>
     </w:lvl>
     <w:lvl w:ilvl="5" w:tplc="04100005" w:tentative="1">
@@ -3383,7 +3635,7 @@
         <w:ind w:left="4320" w:hanging="360"/>
       </w:pPr>
       <w:rPr>
-        <w:rFonts w:ascii="Wingdings" w:hAnsi="Wingdings" w:hint="default"/>
+        <w:rFonts w:hint="default" w:ascii="Wingdings" w:hAnsi="Wingdings"/>
       </w:rPr>
     </w:lvl>
     <w:lvl w:ilvl="6" w:tplc="04100001" w:tentative="1">
@@ -3395,7 +3647,7 @@
         <w:ind w:left="5040" w:hanging="360"/>
       </w:pPr>
       <w:rPr>
-        <w:rFonts w:ascii="Symbol" w:hAnsi="Symbol" w:hint="default"/>
+        <w:rFonts w:hint="default" w:ascii="Symbol" w:hAnsi="Symbol"/>
       </w:rPr>
     </w:lvl>
     <w:lvl w:ilvl="7" w:tplc="04100003" w:tentative="1">
@@ -3407,7 +3659,7 @@
         <w:ind w:left="5760" w:hanging="360"/>
       </w:pPr>
       <w:rPr>
-        <w:rFonts w:ascii="Courier New" w:hAnsi="Courier New" w:cs="Courier New" w:hint="default"/>
+        <w:rFonts w:hint="default" w:ascii="Courier New" w:hAnsi="Courier New" w:cs="Courier New"/>
       </w:rPr>
     </w:lvl>
     <w:lvl w:ilvl="8" w:tplc="04100005" w:tentative="1">
@@ -3419,7 +3671,7 @@
         <w:ind w:left="6480" w:hanging="360"/>
       </w:pPr>
       <w:rPr>
-        <w:rFonts w:ascii="Wingdings" w:hAnsi="Wingdings" w:hint="default"/>
+        <w:rFonts w:hint="default" w:ascii="Wingdings" w:hAnsi="Wingdings"/>
       </w:rPr>
     </w:lvl>
   </w:abstractNum>
@@ -3436,7 +3688,7 @@
         <w:ind w:left="720" w:hanging="360"/>
       </w:pPr>
       <w:rPr>
-        <w:rFonts w:ascii="Symbol" w:hAnsi="Symbol" w:hint="default"/>
+        <w:rFonts w:hint="default" w:ascii="Symbol" w:hAnsi="Symbol"/>
       </w:rPr>
     </w:lvl>
     <w:lvl w:ilvl="1" w:tplc="04100003" w:tentative="1">
@@ -3448,7 +3700,7 @@
         <w:ind w:left="1440" w:hanging="360"/>
       </w:pPr>
       <w:rPr>
-        <w:rFonts w:ascii="Courier New" w:hAnsi="Courier New" w:cs="Courier New" w:hint="default"/>
+        <w:rFonts w:hint="default" w:ascii="Courier New" w:hAnsi="Courier New" w:cs="Courier New"/>
       </w:rPr>
     </w:lvl>
     <w:lvl w:ilvl="2" w:tplc="04100005" w:tentative="1">
@@ -3460,7 +3712,7 @@
         <w:ind w:left="2160" w:hanging="360"/>
       </w:pPr>
       <w:rPr>
-        <w:rFonts w:ascii="Wingdings" w:hAnsi="Wingdings" w:hint="default"/>
+        <w:rFonts w:hint="default" w:ascii="Wingdings" w:hAnsi="Wingdings"/>
       </w:rPr>
     </w:lvl>
     <w:lvl w:ilvl="3" w:tplc="04100001" w:tentative="1">
@@ -3472,7 +3724,7 @@
         <w:ind w:left="2880" w:hanging="360"/>
       </w:pPr>
       <w:rPr>
-        <w:rFonts w:ascii="Symbol" w:hAnsi="Symbol" w:hint="default"/>
+        <w:rFonts w:hint="default" w:ascii="Symbol" w:hAnsi="Symbol"/>
       </w:rPr>
     </w:lvl>
     <w:lvl w:ilvl="4" w:tplc="04100003" w:tentative="1">
@@ -3484,7 +3736,7 @@
         <w:ind w:left="3600" w:hanging="360"/>
       </w:pPr>
       <w:rPr>
-        <w:rFonts w:ascii="Courier New" w:hAnsi="Courier New" w:cs="Courier New" w:hint="default"/>
+        <w:rFonts w:hint="default" w:ascii="Courier New" w:hAnsi="Courier New" w:cs="Courier New"/>
       </w:rPr>
     </w:lvl>
     <w:lvl w:ilvl="5" w:tplc="04100005" w:tentative="1">
@@ -3496,7 +3748,7 @@
         <w:ind w:left="4320" w:hanging="360"/>
       </w:pPr>
       <w:rPr>
-        <w:rFonts w:ascii="Wingdings" w:hAnsi="Wingdings" w:hint="default"/>
+        <w:rFonts w:hint="default" w:ascii="Wingdings" w:hAnsi="Wingdings"/>
       </w:rPr>
     </w:lvl>
     <w:lvl w:ilvl="6" w:tplc="04100001" w:tentative="1">
@@ -3508,7 +3760,7 @@
         <w:ind w:left="5040" w:hanging="360"/>
       </w:pPr>
       <w:rPr>
-        <w:rFonts w:ascii="Symbol" w:hAnsi="Symbol" w:hint="default"/>
+        <w:rFonts w:hint="default" w:ascii="Symbol" w:hAnsi="Symbol"/>
       </w:rPr>
     </w:lvl>
     <w:lvl w:ilvl="7" w:tplc="04100003" w:tentative="1">
@@ -3520,7 +3772,7 @@
         <w:ind w:left="5760" w:hanging="360"/>
       </w:pPr>
       <w:rPr>
-        <w:rFonts w:ascii="Courier New" w:hAnsi="Courier New" w:cs="Courier New" w:hint="default"/>
+        <w:rFonts w:hint="default" w:ascii="Courier New" w:hAnsi="Courier New" w:cs="Courier New"/>
       </w:rPr>
     </w:lvl>
     <w:lvl w:ilvl="8" w:tplc="04100005" w:tentative="1">
@@ -3532,7 +3784,7 @@
         <w:ind w:left="6480" w:hanging="360"/>
       </w:pPr>
       <w:rPr>
-        <w:rFonts w:ascii="Wingdings" w:hAnsi="Wingdings" w:hint="default"/>
+        <w:rFonts w:hint="default" w:ascii="Wingdings" w:hAnsi="Wingdings"/>
       </w:rPr>
     </w:lvl>
   </w:abstractNum>
@@ -3549,7 +3801,7 @@
         <w:ind w:left="720" w:hanging="360"/>
       </w:pPr>
       <w:rPr>
-        <w:rFonts w:ascii="Symbol" w:hAnsi="Symbol" w:hint="default"/>
+        <w:rFonts w:hint="default" w:ascii="Symbol" w:hAnsi="Symbol"/>
       </w:rPr>
     </w:lvl>
     <w:lvl w:ilvl="1" w:tplc="04100003" w:tentative="1">
@@ -3561,7 +3813,7 @@
         <w:ind w:left="1440" w:hanging="360"/>
       </w:pPr>
       <w:rPr>
-        <w:rFonts w:ascii="Courier New" w:hAnsi="Courier New" w:cs="Courier New" w:hint="default"/>
+        <w:rFonts w:hint="default" w:ascii="Courier New" w:hAnsi="Courier New" w:cs="Courier New"/>
       </w:rPr>
     </w:lvl>
     <w:lvl w:ilvl="2" w:tplc="04100005" w:tentative="1">
@@ -3573,7 +3825,7 @@
         <w:ind w:left="2160" w:hanging="360"/>
       </w:pPr>
       <w:rPr>
-        <w:rFonts w:ascii="Wingdings" w:hAnsi="Wingdings" w:hint="default"/>
+        <w:rFonts w:hint="default" w:ascii="Wingdings" w:hAnsi="Wingdings"/>
       </w:rPr>
     </w:lvl>
     <w:lvl w:ilvl="3" w:tplc="04100001" w:tentative="1">
@@ -3585,7 +3837,7 @@
         <w:ind w:left="2880" w:hanging="360"/>
       </w:pPr>
       <w:rPr>
-        <w:rFonts w:ascii="Symbol" w:hAnsi="Symbol" w:hint="default"/>
+        <w:rFonts w:hint="default" w:ascii="Symbol" w:hAnsi="Symbol"/>
       </w:rPr>
     </w:lvl>
     <w:lvl w:ilvl="4" w:tplc="04100003" w:tentative="1">
@@ -3597,7 +3849,7 @@
         <w:ind w:left="3600" w:hanging="360"/>
       </w:pPr>
       <w:rPr>
-        <w:rFonts w:ascii="Courier New" w:hAnsi="Courier New" w:cs="Courier New" w:hint="default"/>
+        <w:rFonts w:hint="default" w:ascii="Courier New" w:hAnsi="Courier New" w:cs="Courier New"/>
       </w:rPr>
     </w:lvl>
     <w:lvl w:ilvl="5" w:tplc="04100005" w:tentative="1">
@@ -3609,7 +3861,7 @@
         <w:ind w:left="4320" w:hanging="360"/>
       </w:pPr>
       <w:rPr>
-        <w:rFonts w:ascii="Wingdings" w:hAnsi="Wingdings" w:hint="default"/>
+        <w:rFonts w:hint="default" w:ascii="Wingdings" w:hAnsi="Wingdings"/>
       </w:rPr>
     </w:lvl>
     <w:lvl w:ilvl="6" w:tplc="04100001" w:tentative="1">
@@ -3621,7 +3873,7 @@
         <w:ind w:left="5040" w:hanging="360"/>
       </w:pPr>
       <w:rPr>
-        <w:rFonts w:ascii="Symbol" w:hAnsi="Symbol" w:hint="default"/>
+        <w:rFonts w:hint="default" w:ascii="Symbol" w:hAnsi="Symbol"/>
       </w:rPr>
     </w:lvl>
     <w:lvl w:ilvl="7" w:tplc="04100003" w:tentative="1">
@@ -3633,7 +3885,7 @@
         <w:ind w:left="5760" w:hanging="360"/>
       </w:pPr>
       <w:rPr>
-        <w:rFonts w:ascii="Courier New" w:hAnsi="Courier New" w:cs="Courier New" w:hint="default"/>
+        <w:rFonts w:hint="default" w:ascii="Courier New" w:hAnsi="Courier New" w:cs="Courier New"/>
       </w:rPr>
     </w:lvl>
     <w:lvl w:ilvl="8" w:tplc="04100005" w:tentative="1">
@@ -3645,7 +3897,7 @@
         <w:ind w:left="6480" w:hanging="360"/>
       </w:pPr>
       <w:rPr>
-        <w:rFonts w:ascii="Wingdings" w:hAnsi="Wingdings" w:hint="default"/>
+        <w:rFonts w:hint="default" w:ascii="Wingdings" w:hAnsi="Wingdings"/>
       </w:rPr>
     </w:lvl>
   </w:abstractNum>
@@ -3662,7 +3914,7 @@
         <w:ind w:left="720" w:hanging="360"/>
       </w:pPr>
       <w:rPr>
-        <w:rFonts w:ascii="Symbol" w:hAnsi="Symbol" w:hint="default"/>
+        <w:rFonts w:hint="default" w:ascii="Symbol" w:hAnsi="Symbol"/>
       </w:rPr>
     </w:lvl>
     <w:lvl w:ilvl="1" w:tplc="04100003" w:tentative="1">
@@ -3674,7 +3926,7 @@
         <w:ind w:left="1440" w:hanging="360"/>
       </w:pPr>
       <w:rPr>
-        <w:rFonts w:ascii="Courier New" w:hAnsi="Courier New" w:cs="Courier New" w:hint="default"/>
+        <w:rFonts w:hint="default" w:ascii="Courier New" w:hAnsi="Courier New" w:cs="Courier New"/>
       </w:rPr>
     </w:lvl>
     <w:lvl w:ilvl="2" w:tplc="04100005" w:tentative="1">
@@ -3686,7 +3938,7 @@
         <w:ind w:left="2160" w:hanging="360"/>
       </w:pPr>
       <w:rPr>
-        <w:rFonts w:ascii="Wingdings" w:hAnsi="Wingdings" w:hint="default"/>
+        <w:rFonts w:hint="default" w:ascii="Wingdings" w:hAnsi="Wingdings"/>
       </w:rPr>
     </w:lvl>
     <w:lvl w:ilvl="3" w:tplc="04100001" w:tentative="1">
@@ -3698,7 +3950,7 @@
         <w:ind w:left="2880" w:hanging="360"/>
       </w:pPr>
       <w:rPr>
-        <w:rFonts w:ascii="Symbol" w:hAnsi="Symbol" w:hint="default"/>
+        <w:rFonts w:hint="default" w:ascii="Symbol" w:hAnsi="Symbol"/>
       </w:rPr>
     </w:lvl>
     <w:lvl w:ilvl="4" w:tplc="04100003" w:tentative="1">
@@ -3710,7 +3962,7 @@
         <w:ind w:left="3600" w:hanging="360"/>
       </w:pPr>
       <w:rPr>
-        <w:rFonts w:ascii="Courier New" w:hAnsi="Courier New" w:cs="Courier New" w:hint="default"/>
+        <w:rFonts w:hint="default" w:ascii="Courier New" w:hAnsi="Courier New" w:cs="Courier New"/>
       </w:rPr>
     </w:lvl>
     <w:lvl w:ilvl="5" w:tplc="04100005" w:tentative="1">
@@ -3722,7 +3974,7 @@
         <w:ind w:left="4320" w:hanging="360"/>
       </w:pPr>
       <w:rPr>
-        <w:rFonts w:ascii="Wingdings" w:hAnsi="Wingdings" w:hint="default"/>
+        <w:rFonts w:hint="default" w:ascii="Wingdings" w:hAnsi="Wingdings"/>
       </w:rPr>
     </w:lvl>
     <w:lvl w:ilvl="6" w:tplc="04100001" w:tentative="1">
@@ -3734,7 +3986,7 @@
         <w:ind w:left="5040" w:hanging="360"/>
       </w:pPr>
       <w:rPr>
-        <w:rFonts w:ascii="Symbol" w:hAnsi="Symbol" w:hint="default"/>
+        <w:rFonts w:hint="default" w:ascii="Symbol" w:hAnsi="Symbol"/>
       </w:rPr>
     </w:lvl>
     <w:lvl w:ilvl="7" w:tplc="04100003" w:tentative="1">
@@ -3746,7 +3998,7 @@
         <w:ind w:left="5760" w:hanging="360"/>
       </w:pPr>
       <w:rPr>
-        <w:rFonts w:ascii="Courier New" w:hAnsi="Courier New" w:cs="Courier New" w:hint="default"/>
+        <w:rFonts w:hint="default" w:ascii="Courier New" w:hAnsi="Courier New" w:cs="Courier New"/>
       </w:rPr>
     </w:lvl>
     <w:lvl w:ilvl="8" w:tplc="04100005" w:tentative="1">
@@ -3758,7 +4010,7 @@
         <w:ind w:left="6480" w:hanging="360"/>
       </w:pPr>
       <w:rPr>
-        <w:rFonts w:ascii="Wingdings" w:hAnsi="Wingdings" w:hint="default"/>
+        <w:rFonts w:hint="default" w:ascii="Wingdings" w:hAnsi="Wingdings"/>
       </w:rPr>
     </w:lvl>
   </w:abstractNum>
@@ -3775,7 +4027,7 @@
         <w:ind w:left="720" w:hanging="360"/>
       </w:pPr>
       <w:rPr>
-        <w:rFonts w:ascii="Symbol" w:hAnsi="Symbol" w:hint="default"/>
+        <w:rFonts w:hint="default" w:ascii="Symbol" w:hAnsi="Symbol"/>
       </w:rPr>
     </w:lvl>
     <w:lvl w:ilvl="1" w:tplc="04100003">
@@ -3891,7 +4143,7 @@
         <w:ind w:left="720" w:hanging="360"/>
       </w:pPr>
       <w:rPr>
-        <w:rFonts w:ascii="Wingdings" w:hAnsi="Wingdings" w:hint="default"/>
+        <w:rFonts w:hint="default" w:ascii="Wingdings" w:hAnsi="Wingdings"/>
       </w:rPr>
     </w:lvl>
     <w:lvl w:ilvl="1" w:tplc="04100003">
@@ -3906,7 +4158,7 @@
         <w:ind w:left="1440" w:hanging="360"/>
       </w:pPr>
       <w:rPr>
-        <w:rFonts w:ascii="Courier New" w:hAnsi="Courier New" w:cs="Courier New" w:hint="default"/>
+        <w:rFonts w:hint="default" w:ascii="Courier New" w:hAnsi="Courier New" w:cs="Courier New"/>
       </w:rPr>
     </w:lvl>
     <w:lvl w:ilvl="2" w:tplc="04100005">
@@ -4007,7 +4259,7 @@
         <w:ind w:left="720" w:hanging="360"/>
       </w:pPr>
       <w:rPr>
-        <w:rFonts w:ascii="Symbol" w:hAnsi="Symbol" w:hint="default"/>
+        <w:rFonts w:hint="default" w:ascii="Symbol" w:hAnsi="Symbol"/>
       </w:rPr>
     </w:lvl>
     <w:lvl w:ilvl="1" w:tplc="04100003" w:tentative="1">
@@ -4019,7 +4271,7 @@
         <w:ind w:left="1440" w:hanging="360"/>
       </w:pPr>
       <w:rPr>
-        <w:rFonts w:ascii="Courier New" w:hAnsi="Courier New" w:cs="Courier New" w:hint="default"/>
+        <w:rFonts w:hint="default" w:ascii="Courier New" w:hAnsi="Courier New" w:cs="Courier New"/>
       </w:rPr>
     </w:lvl>
     <w:lvl w:ilvl="2" w:tplc="04100005" w:tentative="1">
@@ -4031,7 +4283,7 @@
         <w:ind w:left="2160" w:hanging="360"/>
       </w:pPr>
       <w:rPr>
-        <w:rFonts w:ascii="Wingdings" w:hAnsi="Wingdings" w:hint="default"/>
+        <w:rFonts w:hint="default" w:ascii="Wingdings" w:hAnsi="Wingdings"/>
       </w:rPr>
     </w:lvl>
     <w:lvl w:ilvl="3" w:tplc="04100001" w:tentative="1">
@@ -4043,7 +4295,7 @@
         <w:ind w:left="2880" w:hanging="360"/>
       </w:pPr>
       <w:rPr>
-        <w:rFonts w:ascii="Symbol" w:hAnsi="Symbol" w:hint="default"/>
+        <w:rFonts w:hint="default" w:ascii="Symbol" w:hAnsi="Symbol"/>
       </w:rPr>
     </w:lvl>
     <w:lvl w:ilvl="4" w:tplc="04100003" w:tentative="1">
@@ -4055,7 +4307,7 @@
         <w:ind w:left="3600" w:hanging="360"/>
       </w:pPr>
       <w:rPr>
-        <w:rFonts w:ascii="Courier New" w:hAnsi="Courier New" w:cs="Courier New" w:hint="default"/>
+        <w:rFonts w:hint="default" w:ascii="Courier New" w:hAnsi="Courier New" w:cs="Courier New"/>
       </w:rPr>
     </w:lvl>
     <w:lvl w:ilvl="5" w:tplc="04100005" w:tentative="1">
@@ -4067,7 +4319,7 @@
         <w:ind w:left="4320" w:hanging="360"/>
       </w:pPr>
       <w:rPr>
-        <w:rFonts w:ascii="Wingdings" w:hAnsi="Wingdings" w:hint="default"/>
+        <w:rFonts w:hint="default" w:ascii="Wingdings" w:hAnsi="Wingdings"/>
       </w:rPr>
     </w:lvl>
     <w:lvl w:ilvl="6" w:tplc="04100001" w:tentative="1">
@@ -4079,7 +4331,7 @@
         <w:ind w:left="5040" w:hanging="360"/>
       </w:pPr>
       <w:rPr>
-        <w:rFonts w:ascii="Symbol" w:hAnsi="Symbol" w:hint="default"/>
+        <w:rFonts w:hint="default" w:ascii="Symbol" w:hAnsi="Symbol"/>
       </w:rPr>
     </w:lvl>
     <w:lvl w:ilvl="7" w:tplc="04100003" w:tentative="1">
@@ -4091,7 +4343,7 @@
         <w:ind w:left="5760" w:hanging="360"/>
       </w:pPr>
       <w:rPr>
-        <w:rFonts w:ascii="Courier New" w:hAnsi="Courier New" w:cs="Courier New" w:hint="default"/>
+        <w:rFonts w:hint="default" w:ascii="Courier New" w:hAnsi="Courier New" w:cs="Courier New"/>
       </w:rPr>
     </w:lvl>
     <w:lvl w:ilvl="8" w:tplc="04100005" w:tentative="1">
@@ -4103,11 +4355,11 @@
         <w:ind w:left="6480" w:hanging="360"/>
       </w:pPr>
       <w:rPr>
-        <w:rFonts w:ascii="Wingdings" w:hAnsi="Wingdings" w:hint="default"/>
+        <w:rFonts w:hint="default" w:ascii="Wingdings" w:hAnsi="Wingdings"/>
       </w:rPr>
     </w:lvl>
   </w:abstractNum>
-  <w:num w:numId="1" w16cid:durableId="1967810803">
+  <w:num w:numId="1" w16cid:durableId="1148090226">
     <w:abstractNumId w:val="17"/>
     <w:lvlOverride w:ilvl="0"/>
     <w:lvlOverride w:ilvl="1"/>
@@ -4133,7 +4385,7 @@
       <w:startOverride w:val="1"/>
     </w:lvlOverride>
   </w:num>
-  <w:num w:numId="2" w16cid:durableId="639118778">
+  <w:num w:numId="2" w16cid:durableId="294793427">
     <w:abstractNumId w:val="9"/>
     <w:lvlOverride w:ilvl="0"/>
     <w:lvlOverride w:ilvl="1">
@@ -4161,19 +4413,19 @@
       <w:startOverride w:val="1"/>
     </w:lvlOverride>
   </w:num>
-  <w:num w:numId="3" w16cid:durableId="166597805">
+  <w:num w:numId="3" w16cid:durableId="1540162711">
     <w:abstractNumId w:val="1"/>
   </w:num>
-  <w:num w:numId="4" w16cid:durableId="1530141453">
+  <w:num w:numId="4" w16cid:durableId="1328292231">
     <w:abstractNumId w:val="9"/>
   </w:num>
-  <w:num w:numId="5" w16cid:durableId="1160924499">
+  <w:num w:numId="5" w16cid:durableId="1680234487">
     <w:abstractNumId w:val="14"/>
   </w:num>
-  <w:num w:numId="6" w16cid:durableId="74254635">
+  <w:num w:numId="6" w16cid:durableId="1975065401">
     <w:abstractNumId w:val="18"/>
   </w:num>
-  <w:num w:numId="7" w16cid:durableId="2046366531">
+  <w:num w:numId="7" w16cid:durableId="417558991">
     <w:abstractNumId w:val="4"/>
     <w:lvlOverride w:ilvl="0"/>
     <w:lvlOverride w:ilvl="1">
@@ -4201,7 +4453,7 @@
       <w:startOverride w:val="1"/>
     </w:lvlOverride>
   </w:num>
-  <w:num w:numId="8" w16cid:durableId="1883904029">
+  <w:num w:numId="8" w16cid:durableId="1530872080">
     <w:abstractNumId w:val="8"/>
     <w:lvlOverride w:ilvl="0"/>
     <w:lvlOverride w:ilvl="1">
@@ -4229,7 +4481,7 @@
       <w:startOverride w:val="1"/>
     </w:lvlOverride>
   </w:num>
-  <w:num w:numId="9" w16cid:durableId="2102485206">
+  <w:num w:numId="9" w16cid:durableId="856888725">
     <w:abstractNumId w:val="16"/>
     <w:lvlOverride w:ilvl="0"/>
     <w:lvlOverride w:ilvl="1">
@@ -4257,49 +4509,67 @@
       <w:startOverride w:val="1"/>
     </w:lvlOverride>
   </w:num>
-  <w:num w:numId="10" w16cid:durableId="1695576979">
+  <w:num w:numId="10" w16cid:durableId="680204882">
     <w:abstractNumId w:val="2"/>
   </w:num>
-  <w:num w:numId="11" w16cid:durableId="1650402788">
+  <w:num w:numId="11" w16cid:durableId="43481378">
     <w:abstractNumId w:val="5"/>
   </w:num>
-  <w:num w:numId="12" w16cid:durableId="2139253491">
+  <w:num w:numId="12" w16cid:durableId="1446921539">
     <w:abstractNumId w:val="10"/>
   </w:num>
-  <w:num w:numId="13" w16cid:durableId="1723863710">
+  <w:num w:numId="13" w16cid:durableId="1721594281">
     <w:abstractNumId w:val="11"/>
   </w:num>
-  <w:num w:numId="14" w16cid:durableId="602079612">
+  <w:num w:numId="14" w16cid:durableId="647855856">
     <w:abstractNumId w:val="12"/>
   </w:num>
-  <w:num w:numId="15" w16cid:durableId="523323831">
+  <w:num w:numId="15" w16cid:durableId="359942483">
     <w:abstractNumId w:val="3"/>
   </w:num>
-  <w:num w:numId="16" w16cid:durableId="593124622">
+  <w:num w:numId="16" w16cid:durableId="738556465">
     <w:abstractNumId w:val="13"/>
   </w:num>
-  <w:num w:numId="17" w16cid:durableId="1692220434">
+  <w:num w:numId="17" w16cid:durableId="189077556">
     <w:abstractNumId w:val="15"/>
   </w:num>
-  <w:num w:numId="18" w16cid:durableId="519128320">
+  <w:num w:numId="18" w16cid:durableId="960376997">
     <w:abstractNumId w:val="6"/>
+    <w:lvlOverride w:ilvl="0"/>
+    <w:lvlOverride w:ilvl="1"/>
+    <w:lvlOverride w:ilvl="2"/>
+    <w:lvlOverride w:ilvl="3"/>
+    <w:lvlOverride w:ilvl="4"/>
+    <w:lvlOverride w:ilvl="5"/>
+    <w:lvlOverride w:ilvl="6"/>
+    <w:lvlOverride w:ilvl="7"/>
+    <w:lvlOverride w:ilvl="8"/>
   </w:num>
-  <w:num w:numId="19" w16cid:durableId="190195164">
+  <w:num w:numId="19" w16cid:durableId="1648826615">
     <w:abstractNumId w:val="7"/>
+    <w:lvlOverride w:ilvl="0"/>
+    <w:lvlOverride w:ilvl="1"/>
+    <w:lvlOverride w:ilvl="2"/>
+    <w:lvlOverride w:ilvl="3"/>
+    <w:lvlOverride w:ilvl="4"/>
+    <w:lvlOverride w:ilvl="5"/>
+    <w:lvlOverride w:ilvl="6"/>
+    <w:lvlOverride w:ilvl="7"/>
+    <w:lvlOverride w:ilvl="8"/>
   </w:num>
-  <w:num w:numId="20" w16cid:durableId="409087195">
+  <w:num w:numId="20" w16cid:durableId="1981105333">
     <w:abstractNumId w:val="0"/>
   </w:num>
 </w:numbering>
 </file>
 
 <file path=word/styles.xml><?xml version="1.0" encoding="utf-8"?>
-<w:styles xmlns:mc="http://schemas.openxmlformats.org/markup-compatibility/2006" xmlns:r="http://schemas.openxmlformats.org/officeDocument/2006/relationships" xmlns:w="http://schemas.openxmlformats.org/wordprocessingml/2006/main" xmlns:w14="http://schemas.microsoft.com/office/word/2010/wordml" xmlns:w15="http://schemas.microsoft.com/office/word/2012/wordml" xmlns:w16cex="http://schemas.microsoft.com/office/word/2018/wordml/cex" xmlns:w16cid="http://schemas.microsoft.com/office/word/2016/wordml/cid" xmlns:w16="http://schemas.microsoft.com/office/word/2018/wordml" xmlns:w16sdtdh="http://schemas.microsoft.com/office/word/2020/wordml/sdtdatahash" xmlns:w16se="http://schemas.microsoft.com/office/word/2015/wordml/symex" mc:Ignorable="w14 w15 w16se w16cid w16 w16cex w16sdtdh">
+<w:styles xmlns:wp14="http://schemas.microsoft.com/office/word/2010/wordprocessingDrawing" xmlns:mc="http://schemas.openxmlformats.org/markup-compatibility/2006" xmlns:r="http://schemas.openxmlformats.org/officeDocument/2006/relationships" xmlns:w="http://schemas.openxmlformats.org/wordprocessingml/2006/main" xmlns:w14="http://schemas.microsoft.com/office/word/2010/wordml" xmlns:w15="http://schemas.microsoft.com/office/word/2012/wordml" xmlns:w16cex="http://schemas.microsoft.com/office/word/2018/wordml/cex" xmlns:w16cid="http://schemas.microsoft.com/office/word/2016/wordml/cid" xmlns:w16="http://schemas.microsoft.com/office/word/2018/wordml" xmlns:w16sdtdh="http://schemas.microsoft.com/office/word/2020/wordml/sdtdatahash" xmlns:w16se="http://schemas.microsoft.com/office/word/2015/wordml/symex" mc:Ignorable="w14 w15 w16se w16cid w16 w16cex w16sdtdh wp14">
   <w:docDefaults>
     <w:rPrDefault>
       <w:rPr>
-        <w:rFonts w:ascii="Times New Roman" w:eastAsia="Times New Roman" w:hAnsi="Times New Roman" w:cs="Times New Roman"/>
-        <w:lang w:val="it-IT" w:eastAsia="it-IT" w:bidi="ar-SA"/>
+        <w:rFonts w:ascii="Times New Roman" w:hAnsi="Times New Roman" w:eastAsia="Times New Roman" w:cs="Times New Roman"/>
+        <w:lang w:val="it-IT" w:eastAsia="ja-JP" w:bidi="ar-SA"/>
       </w:rPr>
     </w:rPrDefault>
     <w:pPrDefault/>
@@ -4307,14 +4577,14 @@
   <w:latentStyles w:defLockedState="0" w:defUIPriority="99" w:defSemiHidden="0" w:defUnhideWhenUsed="0" w:defQFormat="0" w:count="376">
     <w:lsdException w:name="Normal" w:uiPriority="0" w:qFormat="1"/>
     <w:lsdException w:name="heading 1" w:uiPriority="9" w:qFormat="1"/>
-    <w:lsdException w:name="heading 2" w:semiHidden="1" w:uiPriority="9" w:unhideWhenUsed="1" w:qFormat="1"/>
-    <w:lsdException w:name="heading 3" w:semiHidden="1" w:uiPriority="9" w:unhideWhenUsed="1" w:qFormat="1"/>
+    <w:lsdException w:name="heading 2" w:uiPriority="9" w:semiHidden="1" w:unhideWhenUsed="1" w:qFormat="1"/>
+    <w:lsdException w:name="heading 3" w:uiPriority="9" w:semiHidden="1" w:unhideWhenUsed="1" w:qFormat="1"/>
     <w:lsdException w:name="heading 4" w:uiPriority="9" w:qFormat="1"/>
-    <w:lsdException w:name="heading 5" w:semiHidden="1" w:uiPriority="9" w:unhideWhenUsed="1" w:qFormat="1"/>
-    <w:lsdException w:name="heading 6" w:semiHidden="1" w:uiPriority="9" w:unhideWhenUsed="1" w:qFormat="1"/>
-    <w:lsdException w:name="heading 7" w:semiHidden="1" w:uiPriority="9" w:unhideWhenUsed="1" w:qFormat="1"/>
-    <w:lsdException w:name="heading 8" w:semiHidden="1" w:uiPriority="9" w:unhideWhenUsed="1" w:qFormat="1"/>
-    <w:lsdException w:name="heading 9" w:semiHidden="1" w:uiPriority="9" w:unhideWhenUsed="1" w:qFormat="1"/>
+    <w:lsdException w:name="heading 5" w:uiPriority="9" w:semiHidden="1" w:unhideWhenUsed="1" w:qFormat="1"/>
+    <w:lsdException w:name="heading 6" w:uiPriority="9" w:semiHidden="1" w:unhideWhenUsed="1" w:qFormat="1"/>
+    <w:lsdException w:name="heading 7" w:uiPriority="9" w:semiHidden="1" w:unhideWhenUsed="1" w:qFormat="1"/>
+    <w:lsdException w:name="heading 8" w:uiPriority="9" w:semiHidden="1" w:unhideWhenUsed="1" w:qFormat="1"/>
+    <w:lsdException w:name="heading 9" w:uiPriority="9" w:semiHidden="1" w:unhideWhenUsed="1" w:qFormat="1"/>
     <w:lsdException w:name="index 1" w:semiHidden="1" w:unhideWhenUsed="1"/>
     <w:lsdException w:name="index 2" w:semiHidden="1" w:unhideWhenUsed="1"/>
     <w:lsdException w:name="index 3" w:semiHidden="1" w:unhideWhenUsed="1"/>
@@ -4324,22 +4594,22 @@
     <w:lsdException w:name="index 7" w:semiHidden="1" w:unhideWhenUsed="1"/>
     <w:lsdException w:name="index 8" w:semiHidden="1" w:unhideWhenUsed="1"/>
     <w:lsdException w:name="index 9" w:semiHidden="1" w:unhideWhenUsed="1"/>
-    <w:lsdException w:name="toc 1" w:semiHidden="1" w:uiPriority="39" w:unhideWhenUsed="1"/>
-    <w:lsdException w:name="toc 2" w:semiHidden="1" w:uiPriority="39" w:unhideWhenUsed="1"/>
-    <w:lsdException w:name="toc 3" w:semiHidden="1" w:uiPriority="39" w:unhideWhenUsed="1"/>
-    <w:lsdException w:name="toc 4" w:semiHidden="1" w:uiPriority="39" w:unhideWhenUsed="1"/>
-    <w:lsdException w:name="toc 5" w:semiHidden="1" w:uiPriority="39" w:unhideWhenUsed="1"/>
-    <w:lsdException w:name="toc 6" w:semiHidden="1" w:uiPriority="39" w:unhideWhenUsed="1"/>
-    <w:lsdException w:name="toc 7" w:semiHidden="1" w:uiPriority="39" w:unhideWhenUsed="1"/>
-    <w:lsdException w:name="toc 8" w:semiHidden="1" w:uiPriority="39" w:unhideWhenUsed="1"/>
-    <w:lsdException w:name="toc 9" w:semiHidden="1" w:uiPriority="39" w:unhideWhenUsed="1"/>
+    <w:lsdException w:name="toc 1" w:uiPriority="39" w:semiHidden="1" w:unhideWhenUsed="1"/>
+    <w:lsdException w:name="toc 2" w:uiPriority="39" w:semiHidden="1" w:unhideWhenUsed="1"/>
+    <w:lsdException w:name="toc 3" w:uiPriority="39" w:semiHidden="1" w:unhideWhenUsed="1"/>
+    <w:lsdException w:name="toc 4" w:uiPriority="39" w:semiHidden="1" w:unhideWhenUsed="1"/>
+    <w:lsdException w:name="toc 5" w:uiPriority="39" w:semiHidden="1" w:unhideWhenUsed="1"/>
+    <w:lsdException w:name="toc 6" w:uiPriority="39" w:semiHidden="1" w:unhideWhenUsed="1"/>
+    <w:lsdException w:name="toc 7" w:uiPriority="39" w:semiHidden="1" w:unhideWhenUsed="1"/>
+    <w:lsdException w:name="toc 8" w:uiPriority="39" w:semiHidden="1" w:unhideWhenUsed="1"/>
+    <w:lsdException w:name="toc 9" w:uiPriority="39" w:semiHidden="1" w:unhideWhenUsed="1"/>
     <w:lsdException w:name="Normal Indent" w:semiHidden="1" w:unhideWhenUsed="1"/>
     <w:lsdException w:name="footnote text" w:semiHidden="1" w:unhideWhenUsed="1"/>
     <w:lsdException w:name="annotation text" w:semiHidden="1" w:unhideWhenUsed="1"/>
     <w:lsdException w:name="header" w:semiHidden="1" w:unhideWhenUsed="1"/>
     <w:lsdException w:name="footer" w:semiHidden="1" w:unhideWhenUsed="1"/>
     <w:lsdException w:name="index heading" w:semiHidden="1" w:unhideWhenUsed="1"/>
-    <w:lsdException w:name="caption" w:semiHidden="1" w:uiPriority="35" w:unhideWhenUsed="1" w:qFormat="1"/>
+    <w:lsdException w:name="caption" w:uiPriority="35" w:semiHidden="1" w:unhideWhenUsed="1" w:qFormat="1"/>
     <w:lsdException w:name="table of figures" w:semiHidden="1" w:unhideWhenUsed="1"/>
     <w:lsdException w:name="envelope address" w:semiHidden="1" w:unhideWhenUsed="1"/>
     <w:lsdException w:name="envelope return" w:semiHidden="1" w:unhideWhenUsed="1"/>
@@ -4370,8 +4640,8 @@
     <w:lsdException w:name="Title" w:uiPriority="10" w:qFormat="1"/>
     <w:lsdException w:name="Closing" w:semiHidden="1" w:unhideWhenUsed="1"/>
     <w:lsdException w:name="Signature" w:semiHidden="1" w:unhideWhenUsed="1"/>
-    <w:lsdException w:name="Default Paragraph Font" w:semiHidden="1" w:uiPriority="1" w:unhideWhenUsed="1"/>
-    <w:lsdException w:name="Body Text" w:semiHidden="1" w:uiPriority="0" w:unhideWhenUsed="1"/>
+    <w:lsdException w:name="Default Paragraph Font" w:uiPriority="1" w:semiHidden="1" w:unhideWhenUsed="1"/>
+    <w:lsdException w:name="Body Text" w:uiPriority="0" w:semiHidden="1" w:unhideWhenUsed="1"/>
     <w:lsdException w:name="Body Text Indent" w:semiHidden="1" w:unhideWhenUsed="1"/>
     <w:lsdException w:name="List Continue" w:semiHidden="1" w:unhideWhenUsed="1"/>
     <w:lsdException w:name="List Continue 2" w:semiHidden="1" w:unhideWhenUsed="1"/>
@@ -4570,8 +4840,8 @@
     <w:lsdException w:name="Subtle Reference" w:uiPriority="31" w:qFormat="1"/>
     <w:lsdException w:name="Intense Reference" w:uiPriority="32" w:qFormat="1"/>
     <w:lsdException w:name="Book Title" w:uiPriority="33" w:qFormat="1"/>
-    <w:lsdException w:name="Bibliography" w:semiHidden="1" w:uiPriority="37" w:unhideWhenUsed="1"/>
-    <w:lsdException w:name="TOC Heading" w:semiHidden="1" w:uiPriority="39" w:unhideWhenUsed="1" w:qFormat="1"/>
+    <w:lsdException w:name="Bibliography" w:uiPriority="37" w:semiHidden="1" w:unhideWhenUsed="1"/>
+    <w:lsdException w:name="TOC Heading" w:uiPriority="39" w:semiHidden="1" w:unhideWhenUsed="1" w:qFormat="1"/>
     <w:lsdException w:name="Plain Table 1" w:uiPriority="41"/>
     <w:lsdException w:name="Plain Table 2" w:uiPriority="42"/>
     <w:lsdException w:name="Plain Table 3" w:uiPriority="43"/>
@@ -4682,13 +4952,14 @@
     <w:lsdException w:name="Unresolved Mention" w:semiHidden="1" w:unhideWhenUsed="1"/>
     <w:lsdException w:name="Smart Link" w:semiHidden="1" w:unhideWhenUsed="1"/>
   </w:latentStyles>
-  <w:style w:type="paragraph" w:default="1" w:styleId="Normale">
+  <w:style w:type="paragraph" w:styleId="Normale" w:default="1">
     <w:name w:val="Normal"/>
     <w:qFormat/>
     <w:rsid w:val="00D43CEF"/>
     <w:rPr>
       <w:sz w:val="24"/>
       <w:szCs w:val="24"/>
+      <w:lang w:eastAsia="it-IT"/>
     </w:rPr>
   </w:style>
   <w:style w:type="paragraph" w:styleId="Titolo1">
@@ -4728,17 +4999,42 @@
       <w:lang w:val="x-none" w:eastAsia="x-none"/>
     </w:rPr>
   </w:style>
-  <w:style w:type="character" w:default="1" w:styleId="Carpredefinitoparagrafo">
+  <w:style w:type="paragraph" w:styleId="Titolo5">
+    <w:name w:val="heading 5"/>
+    <w:basedOn w:val="Normale"/>
+    <w:next w:val="Normale"/>
+    <w:link w:val="Titolo5Carattere"/>
+    <w:uiPriority w:val="9"/>
+    <w:semiHidden/>
+    <w:unhideWhenUsed/>
+    <w:qFormat/>
+    <w:rsid w:val="00E82464"/>
+    <w:pPr>
+      <w:spacing w:before="240" w:after="60"/>
+      <w:outlineLvl w:val="4"/>
+    </w:pPr>
+    <w:rPr>
+      <w:rFonts w:ascii="Calibri" w:hAnsi="Calibri"/>
+      <w:b/>
+      <w:bCs/>
+      <w:i/>
+      <w:iCs/>
+      <w:sz w:val="26"/>
+      <w:szCs w:val="26"/>
+    </w:rPr>
+  </w:style>
+  <w:style w:type="character" w:styleId="Carpredefinitoparagrafo" w:default="1">
     <w:name w:val="Default Paragraph Font"/>
     <w:uiPriority w:val="1"/>
     <w:semiHidden/>
     <w:unhideWhenUsed/>
   </w:style>
-  <w:style w:type="table" w:default="1" w:styleId="Tabellanormale">
+  <w:style w:type="table" w:styleId="Tabellanormale" w:default="1">
     <w:name w:val="Normal Table"/>
     <w:uiPriority w:val="99"/>
     <w:semiHidden/>
     <w:unhideWhenUsed/>
+    <w:qFormat/>
     <w:tblPr>
       <w:tblInd w:w="0" w:type="dxa"/>
       <w:tblCellMar>
@@ -4749,7 +5045,7 @@
       </w:tblCellMar>
     </w:tblPr>
   </w:style>
-  <w:style w:type="numbering" w:default="1" w:styleId="Nessunelenco">
+  <w:style w:type="numbering" w:styleId="Nessunelenco" w:default="1">
     <w:name w:val="No List"/>
     <w:uiPriority w:val="99"/>
     <w:semiHidden/>
@@ -4780,7 +5076,7 @@
       <w:lang w:val="x-none" w:eastAsia="x-none"/>
     </w:rPr>
   </w:style>
-  <w:style w:type="character" w:customStyle="1" w:styleId="IntestazioneCarattere">
+  <w:style w:type="character" w:styleId="IntestazioneCarattere" w:customStyle="1">
     <w:name w:val="Intestazione Carattere"/>
     <w:link w:val="Intestazione"/>
     <w:uiPriority w:val="99"/>
@@ -4807,7 +5103,7 @@
       <w:lang w:val="x-none" w:eastAsia="x-none"/>
     </w:rPr>
   </w:style>
-  <w:style w:type="character" w:customStyle="1" w:styleId="PidipaginaCarattere">
+  <w:style w:type="character" w:styleId="PidipaginaCarattere" w:customStyle="1">
     <w:name w:val="Piè di pagina Carattere"/>
     <w:link w:val="Pidipagina"/>
     <w:uiPriority w:val="99"/>
@@ -4832,7 +5128,7 @@
       <w:lang w:val="x-none" w:eastAsia="x-none"/>
     </w:rPr>
   </w:style>
-  <w:style w:type="character" w:customStyle="1" w:styleId="TestofumettoCarattere">
+  <w:style w:type="character" w:styleId="TestofumettoCarattere" w:customStyle="1">
     <w:name w:val="Testo fumetto Carattere"/>
     <w:link w:val="Testofumetto"/>
     <w:uiPriority w:val="99"/>
@@ -4866,7 +5162,7 @@
       <w:lang w:val="x-none" w:eastAsia="x-none"/>
     </w:rPr>
   </w:style>
-  <w:style w:type="character" w:customStyle="1" w:styleId="CorpotestoCarattere">
+  <w:style w:type="character" w:styleId="CorpotestoCarattere" w:customStyle="1">
     <w:name w:val="Corpo testo Carattere"/>
     <w:link w:val="Corpotesto"/>
     <w:rsid w:val="008D6EE2"/>
@@ -4875,8 +5171,8 @@
       <w:szCs w:val="24"/>
     </w:rPr>
   </w:style>
-  <w:style w:type="paragraph" w:customStyle="1" w:styleId="Elencoacolori-Colore11">
-    <w:name w:val="Elenco a colori - Colore 11"/>
+  <w:style w:type="paragraph" w:styleId="Elencoacolori-Colore1">
+    <w:name w:val="Colorful List Accent 1"/>
     <w:basedOn w:val="Normale"/>
     <w:uiPriority w:val="34"/>
     <w:qFormat/>
@@ -4885,7 +5181,7 @@
       <w:ind w:left="708"/>
     </w:pPr>
   </w:style>
-  <w:style w:type="character" w:customStyle="1" w:styleId="Titolo1Carattere">
+  <w:style w:type="character" w:styleId="Titolo1Carattere" w:customStyle="1">
     <w:name w:val="Titolo 1 Carattere"/>
     <w:link w:val="Titolo1"/>
     <w:uiPriority w:val="9"/>
@@ -4898,7 +5194,7 @@
       <w:szCs w:val="48"/>
     </w:rPr>
   </w:style>
-  <w:style w:type="character" w:customStyle="1" w:styleId="Titolo4Carattere">
+  <w:style w:type="character" w:styleId="Titolo4Carattere" w:customStyle="1">
     <w:name w:val="Titolo 4 Carattere"/>
     <w:link w:val="Titolo4"/>
     <w:uiPriority w:val="9"/>
@@ -4910,12 +5206,12 @@
       <w:szCs w:val="24"/>
     </w:rPr>
   </w:style>
-  <w:style w:type="character" w:customStyle="1" w:styleId="apple-converted-space">
+  <w:style w:type="character" w:styleId="apple-converted-space" w:customStyle="1">
     <w:name w:val="apple-converted-space"/>
     <w:basedOn w:val="Carpredefinitoparagrafo"/>
     <w:rsid w:val="0059005F"/>
   </w:style>
-  <w:style w:type="paragraph" w:customStyle="1" w:styleId="blocco1">
+  <w:style w:type="paragraph" w:styleId="blocco1" w:customStyle="1">
     <w:name w:val="blocco1"/>
     <w:basedOn w:val="Normale"/>
     <w:rsid w:val="0059005F"/>
@@ -4943,7 +5239,7 @@
       <w:iCs/>
     </w:rPr>
   </w:style>
-  <w:style w:type="paragraph" w:customStyle="1" w:styleId="sommario">
+  <w:style w:type="paragraph" w:styleId="sommario" w:customStyle="1">
     <w:name w:val="sommario"/>
     <w:basedOn w:val="Normale"/>
     <w:rsid w:val="0059005F"/>
@@ -4958,16 +5254,16 @@
     <w:rsid w:val="00AA3246"/>
     <w:tblPr>
       <w:tblBorders>
-        <w:top w:val="single" w:sz="4" w:space="0" w:color="auto"/>
-        <w:left w:val="single" w:sz="4" w:space="0" w:color="auto"/>
-        <w:bottom w:val="single" w:sz="4" w:space="0" w:color="auto"/>
-        <w:right w:val="single" w:sz="4" w:space="0" w:color="auto"/>
-        <w:insideH w:val="single" w:sz="4" w:space="0" w:color="auto"/>
-        <w:insideV w:val="single" w:sz="4" w:space="0" w:color="auto"/>
+        <w:top w:val="single" w:color="auto" w:sz="4" w:space="0"/>
+        <w:left w:val="single" w:color="auto" w:sz="4" w:space="0"/>
+        <w:bottom w:val="single" w:color="auto" w:sz="4" w:space="0"/>
+        <w:right w:val="single" w:color="auto" w:sz="4" w:space="0"/>
+        <w:insideH w:val="single" w:color="auto" w:sz="4" w:space="0"/>
+        <w:insideV w:val="single" w:color="auto" w:sz="4" w:space="0"/>
       </w:tblBorders>
     </w:tblPr>
   </w:style>
-  <w:style w:type="paragraph" w:customStyle="1" w:styleId="testo-Roboto">
+  <w:style w:type="paragraph" w:styleId="testo-Roboto" w:customStyle="1">
     <w:name w:val="testo - Roboto"/>
     <w:basedOn w:val="Normale"/>
     <w:qFormat/>
@@ -4984,7 +5280,7 @@
       <w:szCs w:val="22"/>
     </w:rPr>
   </w:style>
-  <w:style w:type="paragraph" w:customStyle="1" w:styleId="titolo-Roboto">
+  <w:style w:type="paragraph" w:styleId="titolo-Roboto" w:customStyle="1">
     <w:name w:val="titolo - Roboto"/>
     <w:basedOn w:val="Normale"/>
     <w:qFormat/>
@@ -5021,11 +5317,78 @@
       <w:u w:val="single"/>
     </w:rPr>
   </w:style>
+  <w:style w:type="character" w:styleId="Titolo5Carattere" w:customStyle="1">
+    <w:name w:val="Titolo 5 Carattere"/>
+    <w:basedOn w:val="Carpredefinitoparagrafo"/>
+    <w:link w:val="Titolo5"/>
+    <w:uiPriority w:val="9"/>
+    <w:semiHidden/>
+    <w:rsid w:val="00E82464"/>
+    <w:rPr>
+      <w:rFonts w:ascii="Calibri" w:hAnsi="Calibri" w:eastAsia="Times New Roman" w:cs="Times New Roman"/>
+      <w:b/>
+      <w:bCs/>
+      <w:i/>
+      <w:iCs/>
+      <w:sz w:val="26"/>
+      <w:szCs w:val="26"/>
+    </w:rPr>
+  </w:style>
+  <w:style w:type="paragraph" w:styleId="Titoloattestato1" w:customStyle="1">
+    <w:name w:val="Titolo attestato 1"/>
+    <w:basedOn w:val="Titolo1"/>
+    <w:rsid w:val="00E82464"/>
+    <w:pPr>
+      <w:keepNext/>
+      <w:keepLines/>
+      <w:tabs>
+        <w:tab w:val="left" w:pos="3129"/>
+      </w:tabs>
+      <w:spacing w:before="120" w:beforeAutospacing="0" w:after="120" w:afterAutospacing="0" w:line="276" w:lineRule="auto"/>
+      <w:jc w:val="center"/>
+    </w:pPr>
+    <w:rPr>
+      <w:b w:val="0"/>
+      <w:iCs/>
+      <w:smallCaps/>
+      <w:color w:val="000000"/>
+      <w:spacing w:val="8"/>
+      <w:kern w:val="0"/>
+      <w:sz w:val="40"/>
+      <w:szCs w:val="20"/>
+      <w:lang w:val="it-IT" w:eastAsia="en-US"/>
+    </w:rPr>
+  </w:style>
+  <w:style w:type="paragraph" w:styleId="Titoloattestato2" w:customStyle="1">
+    <w:name w:val="Titolo attestato 2"/>
+    <w:basedOn w:val="Titolo1"/>
+    <w:rsid w:val="00E82464"/>
+    <w:pPr>
+      <w:keepNext/>
+      <w:keepLines/>
+      <w:tabs>
+        <w:tab w:val="left" w:pos="3129"/>
+      </w:tabs>
+      <w:spacing w:before="120" w:beforeAutospacing="0" w:after="120" w:afterAutospacing="0" w:line="276" w:lineRule="auto"/>
+      <w:jc w:val="center"/>
+    </w:pPr>
+    <w:rPr>
+      <w:bCs w:val="0"/>
+      <w:iCs/>
+      <w:smallCaps/>
+      <w:color w:val="000000"/>
+      <w:spacing w:val="8"/>
+      <w:kern w:val="0"/>
+      <w:sz w:val="44"/>
+      <w:szCs w:val="20"/>
+      <w:lang w:val="it-IT" w:eastAsia="en-US"/>
+    </w:rPr>
+  </w:style>
 </w:styles>
 </file>
 
 <file path=word/theme/theme1.xml><?xml version="1.0" encoding="utf-8"?>
-<a:theme xmlns:a="http://schemas.openxmlformats.org/drawingml/2006/main" name="Tema di Office">
+<a:theme xmlns:a="http://schemas.openxmlformats.org/drawingml/2006/main" name="Office Theme">
   <a:themeElements>
     <a:clrScheme name="Office">
       <a:dk1>
@@ -5324,7 +5687,7 @@
 </file>
 
 <file path=customXml/itemProps1.xml><?xml version="1.0" encoding="utf-8"?>
-<ds:datastoreItem xmlns:ds="http://schemas.openxmlformats.org/officeDocument/2006/customXml" ds:itemID="{82345684-2181-4C01-ADD1-3DFDE91C1AF9}">
+<ds:datastoreItem xmlns:ds="http://schemas.openxmlformats.org/officeDocument/2006/customXml" ds:itemID="{220725A5-0032-42D3-970E-4C12E21630EF}">
   <ds:schemaRefs>
     <ds:schemaRef ds:uri="http://schemas.openxmlformats.org/officeDocument/2006/bibliography"/>
   </ds:schemaRefs>

</xml_diff>

<commit_message>
- fix#451: aggiunte firme per glia ttestati di formazione generica e specifica
</commit_message>
<xml_diff>
--- a/server_static/sicurezza_templates/attestato_formazione_generica.docx
+++ b/server_static/sicurezza_templates/attestato_formazione_generica.docx
@@ -1,17 +1,33 @@
 
 <file path=word/document.xml><?xml version="1.0" encoding="utf-8"?>
-<w:document xmlns:wpc="http://schemas.microsoft.com/office/word/2010/wordprocessingCanvas" xmlns:cx="http://schemas.microsoft.com/office/drawing/2014/chartex" xmlns:cx1="http://schemas.microsoft.com/office/drawing/2015/9/8/chartex" xmlns:cx2="http://schemas.microsoft.com/office/drawing/2015/10/21/chartex" xmlns:cx3="http://schemas.microsoft.com/office/drawing/2016/5/9/chartex" xmlns:cx4="http://schemas.microsoft.com/office/drawing/2016/5/10/chartex" xmlns:cx5="http://schemas.microsoft.com/office/drawing/2016/5/11/chartex" xmlns:cx6="http://schemas.microsoft.com/office/drawing/2016/5/12/chartex" xmlns:cx7="http://schemas.microsoft.com/office/drawing/2016/5/13/chartex" xmlns:cx8="http://schemas.microsoft.com/office/drawing/2016/5/14/chartex" xmlns:mc="http://schemas.openxmlformats.org/markup-compatibility/2006" xmlns:aink="http://schemas.microsoft.com/office/drawing/2016/ink" xmlns:am3d="http://schemas.microsoft.com/office/drawing/2017/model3d" xmlns:o="urn:schemas-microsoft-com:office:office" xmlns:oel="http://schemas.microsoft.com/office/2019/extlst" xmlns:r="http://schemas.openxmlformats.org/officeDocument/2006/relationships" xmlns:m="http://schemas.openxmlformats.org/officeDocument/2006/math" xmlns:v="urn:schemas-microsoft-com:vml" xmlns:wp14="http://schemas.microsoft.com/office/word/2010/wordprocessingDrawing" xmlns:wp="http://schemas.openxmlformats.org/drawingml/2006/wordprocessingDrawing" xmlns:w10="urn:schemas-microsoft-com:office:word" xmlns:w="http://schemas.openxmlformats.org/wordprocessingml/2006/main" xmlns:w14="http://schemas.microsoft.com/office/word/2010/wordml" xmlns:w15="http://schemas.microsoft.com/office/word/2012/wordml" xmlns:w16cex="http://schemas.microsoft.com/office/word/2018/wordml/cex" xmlns:w16cid="http://schemas.microsoft.com/office/word/2016/wordml/cid" xmlns:w16="http://schemas.microsoft.com/office/word/2018/wordml" xmlns:w16sdtdh="http://schemas.microsoft.com/office/word/2020/wordml/sdtdatahash" xmlns:w16se="http://schemas.microsoft.com/office/word/2015/wordml/symex" xmlns:wpg="http://schemas.microsoft.com/office/word/2010/wordprocessingGroup" xmlns:wpi="http://schemas.microsoft.com/office/word/2010/wordprocessingInk" xmlns:wne="http://schemas.microsoft.com/office/word/2006/wordml" xmlns:wps="http://schemas.microsoft.com/office/word/2010/wordprocessingShape" mc:Ignorable="w14 w15 w16se w16cid w16 w16cex w16sdtdh wp14">
+<w:document xmlns:ve="http://schemas.openxmlformats.org/markup-compatibility/2006" xmlns:o="urn:schemas-microsoft-com:office:office" xmlns:r="http://schemas.openxmlformats.org/officeDocument/2006/relationships" xmlns:m="http://schemas.openxmlformats.org/officeDocument/2006/math" xmlns:v="urn:schemas-microsoft-com:vml" xmlns:wp="http://schemas.openxmlformats.org/drawingml/2006/wordprocessingDrawing" xmlns:w10="urn:schemas-microsoft-com:office:word" xmlns:w="http://schemas.openxmlformats.org/wordprocessingml/2006/main" xmlns:wne="http://schemas.microsoft.com/office/word/2006/wordml">
   <w:body>
-    <w:p xmlns:wp14="http://schemas.microsoft.com/office/word/2010/wordml" wp14:textId="77777777"/>
-    <w:p xmlns:wp14="http://schemas.microsoft.com/office/word/2010/wordml" wp14:textId="77777777"/>
-    <w:p xmlns:wp14="http://schemas.microsoft.com/office/word/2010/wordml" wp14:textId="77777777">
-      <w:pPr>
-        <w:rPr>
-          <w:rFonts w:ascii="Garamond" w:hAnsi="Garamond" w:cs="Arial"/>
+    <w:p>
+      <w:pPr>
+        <w:rPr>
+          <w:rFonts w:ascii="Garamond" w:hAnsi="Garamond"/>
+          <w:sz w:val="16"/>
+          <w:szCs w:val="16"/>
         </w:rPr>
       </w:pPr>
     </w:p>
-    <w:p xmlns:wp14="http://schemas.microsoft.com/office/word/2010/wordml" wp14:textId="77777777">
+    <w:p>
+      <w:pPr>
+        <w:rPr>
+          <w:rFonts w:ascii="Garamond" w:hAnsi="Garamond"/>
+          <w:sz w:val="16"/>
+          <w:szCs w:val="16"/>
+        </w:rPr>
+      </w:pPr>
+    </w:p>
+    <w:p>
+      <w:pPr>
+        <w:rPr>
+          <w:rFonts w:ascii="Garamond" w:hAnsi="Garamond" w:cs="Arial"/>
+        </w:rPr>
+      </w:pPr>
+    </w:p>
+    <w:p>
       <w:pPr>
         <w:pStyle w:val="Titoloattestato1"/>
         <w:spacing w:before="0" w:after="0" w:line="240" w:lineRule="auto"/>
@@ -27,28 +43,10 @@
           <w:smallCaps w:val="0"/>
           <w:sz w:val="36"/>
         </w:rPr>
-        <w:t xml:space="preserve">ATTESTATO </w:t>
-      </w:r>
-      <w:proofErr w:type="spellStart"/>
-      <w:r>
-        <w:rPr>
-          <w:rFonts w:ascii="Garamond" w:hAnsi="Garamond"/>
-          <w:smallCaps w:val="0"/>
-          <w:sz w:val="36"/>
-        </w:rPr>
-        <w:t>DI</w:t>
-      </w:r>
-      <w:proofErr w:type="spellEnd"/>
-      <w:r>
-        <w:rPr>
-          <w:rFonts w:ascii="Garamond" w:hAnsi="Garamond"/>
-          <w:smallCaps w:val="0"/>
-          <w:sz w:val="36"/>
-        </w:rPr>
-        <w:t xml:space="preserve"> FREQUENZA</w:t>
+        <w:t>ATTESTATO DI FREQUENZA</w:t>
       </w:r>
     </w:p>
-    <w:p xmlns:wp14="http://schemas.microsoft.com/office/word/2010/wordml" wp14:textId="77777777">
+    <w:p>
       <w:pPr>
         <w:pStyle w:val="Titoloattestato1"/>
         <w:spacing w:before="0" w:after="0" w:line="240" w:lineRule="auto"/>
@@ -60,7 +58,7 @@
         </w:rPr>
       </w:pPr>
     </w:p>
-    <w:p xmlns:wp14="http://schemas.microsoft.com/office/word/2010/wordml" wp14:textId="77777777">
+    <w:p>
       <w:pPr>
         <w:pStyle w:val="Titoloattestato1"/>
         <w:spacing w:before="0" w:after="0" w:line="240" w:lineRule="auto"/>
@@ -83,7 +81,7 @@
         <w:t>Corso di Formazione Generale</w:t>
       </w:r>
     </w:p>
-    <w:p xmlns:wp14="http://schemas.microsoft.com/office/word/2010/wordml" wp14:textId="77777777">
+    <w:p>
       <w:pPr>
         <w:pStyle w:val="Titoloattestato1"/>
         <w:spacing w:before="0" w:after="0" w:line="240" w:lineRule="auto"/>
@@ -106,7 +104,7 @@
         <w:t>alla Salute e Sicurezza per i Lavoratori</w:t>
       </w:r>
     </w:p>
-    <w:p xmlns:wp14="http://schemas.microsoft.com/office/word/2010/wordml" wp14:textId="77777777">
+    <w:p>
       <w:pPr>
         <w:pStyle w:val="Titolo5"/>
         <w:spacing w:before="0" w:after="0"/>
@@ -132,7 +130,7 @@
           <w:bCs w:val="0"/>
           <w:lang w:val="de-DE"/>
         </w:rPr>
-        <w:t>(</w:t>
+        <w:t xml:space="preserve">(art. 37 del </w:t>
       </w:r>
       <w:proofErr w:type="spellStart"/>
       <w:r>
@@ -141,7 +139,7 @@
           <w:bCs w:val="0"/>
           <w:lang w:val="de-DE"/>
         </w:rPr>
-        <w:t>art</w:t>
+        <w:t>DLgs</w:t>
       </w:r>
       <w:proofErr w:type="spellEnd"/>
       <w:r>
@@ -150,49 +148,35 @@
           <w:bCs w:val="0"/>
           <w:lang w:val="de-DE"/>
         </w:rPr>
-        <w:t xml:space="preserve">. 37 del </w:t>
-      </w:r>
-      <w:proofErr w:type="spellStart"/>
-      <w:r>
-        <w:rPr>
-          <w:b w:val="0"/>
-          <w:bCs w:val="0"/>
-          <w:lang w:val="de-DE"/>
-        </w:rPr>
-        <w:t>DLgs</w:t>
-      </w:r>
-      <w:proofErr w:type="spellEnd"/>
-      <w:r>
-        <w:rPr>
-          <w:b w:val="0"/>
-          <w:bCs w:val="0"/>
-          <w:lang w:val="de-DE"/>
-        </w:rPr>
         <w:t xml:space="preserve"> 81/08)</w:t>
       </w:r>
     </w:p>
-    <w:p xmlns:wp14="http://schemas.microsoft.com/office/word/2010/wordml" wp14:textId="77777777">
-      <w:pPr>
-        <w:rPr>
-          <w:rFonts w:ascii="Garamond" w:hAnsi="Garamond" w:cs="Arial"/>
+    <w:p>
+      <w:pPr>
+        <w:rPr>
+          <w:rFonts w:ascii="Garamond" w:hAnsi="Garamond" w:cs="Arial"/>
+          <w:sz w:val="16"/>
+          <w:szCs w:val="16"/>
         </w:rPr>
       </w:pPr>
     </w:p>
-    <w:p xmlns:wp14="http://schemas.microsoft.com/office/word/2010/wordml" wp14:textId="77777777">
-      <w:pPr>
-        <w:rPr>
-          <w:rFonts w:ascii="Garamond" w:hAnsi="Garamond" w:cs="Arial"/>
+    <w:p>
+      <w:pPr>
+        <w:rPr>
+          <w:rFonts w:ascii="Garamond" w:hAnsi="Garamond" w:cs="Arial"/>
+          <w:sz w:val="16"/>
+          <w:szCs w:val="16"/>
         </w:rPr>
       </w:pPr>
     </w:p>
-    <w:p xmlns:wp14="http://schemas.microsoft.com/office/word/2010/wordml" wp14:textId="77777777">
+    <w:p>
       <w:pPr>
         <w:rPr>
           <w:rFonts w:ascii="Garamond" w:hAnsi="Garamond" w:cs="Arial"/>
         </w:rPr>
       </w:pPr>
     </w:p>
-    <w:p xmlns:wp14="http://schemas.microsoft.com/office/word/2010/wordml" wp14:textId="77777777">
+    <w:p>
       <w:pPr>
         <w:pStyle w:val="Titolo5"/>
         <w:spacing w:before="0" w:after="0"/>
@@ -241,7 +225,7 @@
         <w:t>ore</w:t>
       </w:r>
     </w:p>
-    <w:p xmlns:wp14="http://schemas.microsoft.com/office/word/2010/wordml" wp14:textId="77777777">
+    <w:p>
       <w:pPr>
         <w:jc w:val="center"/>
         <w:rPr>
@@ -259,7 +243,7 @@
         <w:t>conferito a:</w:t>
       </w:r>
     </w:p>
-    <w:p xmlns:wp14="http://schemas.microsoft.com/office/word/2010/wordml" wp14:textId="77777777">
+    <w:p>
       <w:pPr>
         <w:pStyle w:val="Titolo1"/>
         <w:tabs>
@@ -331,20 +315,21 @@
         <w:t xml:space="preserve"> à / Awarded to</w:t>
       </w:r>
     </w:p>
-    <w:p xmlns:wp14="http://schemas.microsoft.com/office/word/2010/wordml" wp14:textId="77777777">
-      <w:pPr>
-        <w:rPr>
-          <w:rFonts w:ascii="Garamond" w:hAnsi="Garamond" w:cs="Arial"/>
+    <w:p>
+      <w:pPr>
+        <w:rPr>
+          <w:rFonts w:ascii="Garamond" w:hAnsi="Garamond" w:cs="Arial"/>
+          <w:lang w:val="en-US"/>
         </w:rPr>
       </w:pPr>
     </w:p>
-    <w:p xmlns:wp14="http://schemas.microsoft.com/office/word/2010/wordml" wp14:textId="452B7BE7">
+    <w:p>
       <w:pPr>
         <w:jc w:val="center"/>
         <w:rPr>
           <w:rFonts w:ascii="Garamond" w:hAnsi="Garamond" w:cs="Arial"/>
-          <w:b w:val="1"/>
-          <w:bCs w:val="1"/>
+          <w:b/>
+          <w:bCs/>
           <w:sz w:val="52"/>
           <w:szCs w:val="52"/>
         </w:rPr>
@@ -352,8 +337,8 @@
       <w:r>
         <w:rPr>
           <w:rFonts w:ascii="Garamond" w:hAnsi="Garamond" w:cs="Arial"/>
-          <w:b w:val="1"/>
-          <w:bCs w:val="1"/>
+          <w:b/>
+          <w:bCs/>
           <w:sz w:val="52"/>
           <w:szCs w:val="52"/>
         </w:rPr>
@@ -362,8 +347,8 @@
       <w:r>
         <w:rPr>
           <w:rFonts w:ascii="Garamond" w:hAnsi="Garamond" w:cs="Arial"/>
-          <w:b w:val="1"/>
-          <w:bCs w:val="1"/>
+          <w:b/>
+          <w:bCs/>
           <w:sz w:val="52"/>
           <w:szCs w:val="52"/>
         </w:rPr>
@@ -372,8 +357,8 @@
       <w:r>
         <w:rPr>
           <w:rFonts w:ascii="Garamond" w:hAnsi="Garamond" w:cs="Arial"/>
-          <w:b w:val="1"/>
-          <w:bCs w:val="1"/>
+          <w:b/>
+          <w:bCs/>
           <w:sz w:val="52"/>
           <w:szCs w:val="52"/>
         </w:rPr>
@@ -382,8 +367,8 @@
       <w:r>
         <w:rPr>
           <w:rFonts w:ascii="Garamond" w:hAnsi="Garamond" w:cs="Arial"/>
-          <w:b w:val="1"/>
-          <w:bCs w:val="1"/>
+          <w:b/>
+          <w:bCs/>
           <w:sz w:val="52"/>
           <w:szCs w:val="52"/>
         </w:rPr>
@@ -392,8 +377,8 @@
       <w:r>
         <w:rPr>
           <w:rFonts w:ascii="Garamond" w:hAnsi="Garamond" w:cs="Arial"/>
-          <w:b w:val="1"/>
-          <w:bCs w:val="1"/>
+          <w:b/>
+          <w:bCs/>
           <w:sz w:val="52"/>
           <w:szCs w:val="52"/>
         </w:rPr>
@@ -402,8 +387,8 @@
       <w:r>
         <w:rPr>
           <w:rFonts w:ascii="Garamond" w:hAnsi="Garamond" w:cs="Arial"/>
-          <w:b w:val="1"/>
-          <w:bCs w:val="1"/>
+          <w:b/>
+          <w:bCs/>
           <w:sz w:val="52"/>
           <w:szCs w:val="52"/>
         </w:rPr>
@@ -412,8 +397,8 @@
       <w:r>
         <w:rPr>
           <w:rFonts w:ascii="Garamond" w:hAnsi="Garamond" w:cs="Arial"/>
-          <w:b w:val="1"/>
-          <w:bCs w:val="1"/>
+          <w:b/>
+          <w:bCs/>
           <w:sz w:val="52"/>
           <w:szCs w:val="52"/>
         </w:rPr>
@@ -422,15 +407,15 @@
       <w:r>
         <w:rPr>
           <w:rFonts w:ascii="Garamond" w:hAnsi="Garamond" w:cs="Arial"/>
-          <w:b w:val="1"/>
-          <w:bCs w:val="1"/>
+          <w:b/>
+          <w:bCs/>
           <w:sz w:val="52"/>
           <w:szCs w:val="52"/>
         </w:rPr>
         <w:t>}</w:t>
       </w:r>
     </w:p>
-    <w:p xmlns:wp14="http://schemas.microsoft.com/office/word/2010/wordml" wp14:textId="77777777">
+    <w:p>
       <w:pPr>
         <w:jc w:val="center"/>
         <w:rPr>
@@ -441,38 +426,34 @@
         </w:rPr>
       </w:pPr>
     </w:p>
-    <w:p xmlns:wp14="http://schemas.microsoft.com/office/word/2010/wordml" wp14:textId="118E92D3">
-      <w:pPr>
-        <w:pStyle w:val="Normale"/>
+    <w:p>
+      <w:pPr>
         <w:spacing w:line="276" w:lineRule="auto"/>
-        <w:jc w:val="left"/>
-        <w:rPr>
-          <w:rFonts w:ascii="Garamond" w:hAnsi="Garamond" w:cs="Arial"/>
-          <w:sz w:val="28"/>
-          <w:szCs w:val="28"/>
-        </w:rPr>
-      </w:pPr>
-      <w:r>
-        <w:rPr>
-          <w:rFonts w:ascii="Garamond" w:hAnsi="Garamond" w:cs="Arial"/>
-          <w:sz w:val="28"/>
-          <w:szCs w:val="28"/>
-        </w:rPr>
-        <w:t xml:space="preserve">Nato/a  </w:t>
-      </w:r>
-      <w:r>
-        <w:rPr>
-          <w:rFonts w:ascii="Garamond" w:hAnsi="Garamond" w:cs="Arial"/>
-          <w:sz w:val="28"/>
-          <w:szCs w:val="28"/>
-        </w:rPr>
-        <w:t>a</w:t>
-      </w:r>
-      <w:r>
-        <w:rPr>
-          <w:rFonts w:ascii="Garamond" w:hAnsi="Garamond" w:cs="Arial"/>
-          <w:sz w:val="28"/>
-          <w:szCs w:val="28"/>
+        <w:rPr>
+          <w:rFonts w:ascii="Garamond" w:hAnsi="Garamond" w:cs="Arial"/>
+          <w:sz w:val="28"/>
+          <w:szCs w:val="28"/>
+        </w:rPr>
+      </w:pPr>
+      <w:r>
+        <w:rPr>
+          <w:rFonts w:ascii="Garamond" w:hAnsi="Garamond" w:cs="Arial"/>
+          <w:sz w:val="28"/>
+          <w:szCs w:val="28"/>
+        </w:rPr>
+        <w:t xml:space="preserve">Nato/a  a </w:t>
+      </w:r>
+      <w:r>
+        <w:rPr>
+          <w:rFonts w:ascii="Garamond" w:hAnsi="Garamond" w:cs="Arial"/>
+          <w:sz w:val="28"/>
+          <w:szCs w:val="28"/>
+        </w:rPr>
+        <w:t>…</w:t>
+      </w:r>
+      <w:r>
+        <w:rPr>
+          <w:rFonts w:ascii="Garamond" w:eastAsia="Garamond" w:hAnsi="Garamond" w:cs="Garamond"/>
         </w:rPr>
         <w:t xml:space="preserve"> </w:t>
       </w:r>
@@ -482,127 +463,81 @@
           <w:sz w:val="28"/>
           <w:szCs w:val="28"/>
         </w:rPr>
+        <w:t>{</w:t>
+      </w:r>
+      <w:proofErr w:type="spellStart"/>
+      <w:r>
+        <w:rPr>
+          <w:rFonts w:ascii="Garamond" w:hAnsi="Garamond" w:cs="Arial"/>
+          <w:sz w:val="28"/>
+          <w:szCs w:val="28"/>
+        </w:rPr>
+        <w:t>natoA</w:t>
+      </w:r>
+      <w:proofErr w:type="spellEnd"/>
+      <w:r>
+        <w:rPr>
+          <w:rFonts w:ascii="Garamond" w:hAnsi="Garamond" w:cs="Arial"/>
+          <w:sz w:val="28"/>
+          <w:szCs w:val="28"/>
+        </w:rPr>
+        <w:t>}</w:t>
+      </w:r>
+      <w:r>
+        <w:rPr>
+          <w:rFonts w:ascii="Garamond" w:hAnsi="Garamond" w:cs="Arial"/>
+          <w:sz w:val="28"/>
+          <w:szCs w:val="28"/>
+        </w:rPr>
         <w:t>…</w:t>
       </w:r>
       <w:r>
         <w:rPr>
-          <w:rFonts w:ascii="Garamond" w:hAnsi="Garamond" w:eastAsia="Garamond" w:cs="Garamond"/>
-          <w:noProof w:val="0"/>
-          <w:sz w:val="24"/>
-          <w:szCs w:val="24"/>
-          <w:lang w:val="it-IT"/>
+          <w:rFonts w:ascii="Garamond" w:hAnsi="Garamond" w:cs="Arial"/>
+          <w:sz w:val="28"/>
+          <w:szCs w:val="28"/>
+        </w:rPr>
+        <w:t xml:space="preserve">           il  </w:t>
+      </w:r>
+      <w:r>
+        <w:rPr>
+          <w:rFonts w:ascii="Garamond" w:hAnsi="Garamond" w:cs="Arial"/>
+          <w:sz w:val="28"/>
+          <w:szCs w:val="28"/>
+        </w:rPr>
+        <w:t>…</w:t>
+      </w:r>
+      <w:r>
+        <w:rPr>
+          <w:rFonts w:ascii="Garamond" w:eastAsia="Garamond" w:hAnsi="Garamond" w:cs="Garamond"/>
         </w:rPr>
         <w:t xml:space="preserve"> </w:t>
       </w:r>
       <w:r>
         <w:rPr>
           <w:rFonts w:ascii="Garamond" w:hAnsi="Garamond" w:cs="Arial"/>
-          <w:noProof w:val="0"/>
-          <w:sz w:val="28"/>
-          <w:szCs w:val="28"/>
-          <w:lang w:val="it-IT" w:eastAsia="it-IT"/>
+          <w:sz w:val="28"/>
+          <w:szCs w:val="28"/>
         </w:rPr>
         <w:t>{</w:t>
       </w:r>
-      <w:r>
-        <w:rPr>
-          <w:rFonts w:ascii="Garamond" w:hAnsi="Garamond" w:cs="Arial"/>
-          <w:noProof w:val="0"/>
-          <w:sz w:val="28"/>
-          <w:szCs w:val="28"/>
-          <w:lang w:val="it-IT" w:eastAsia="it-IT"/>
-        </w:rPr>
-        <w:t>natoA</w:t>
-      </w:r>
-      <w:r>
-        <w:rPr>
-          <w:rFonts w:ascii="Garamond" w:hAnsi="Garamond" w:cs="Arial"/>
-          <w:noProof w:val="0"/>
-          <w:sz w:val="28"/>
-          <w:szCs w:val="28"/>
-          <w:lang w:val="it-IT" w:eastAsia="it-IT"/>
-        </w:rPr>
-        <w:t>}</w:t>
-      </w:r>
-      <w:r>
-        <w:rPr>
-          <w:rFonts w:ascii="Garamond" w:hAnsi="Garamond" w:cs="Arial"/>
-          <w:sz w:val="28"/>
-          <w:szCs w:val="28"/>
-        </w:rPr>
-        <w:t>…</w:t>
-      </w:r>
-      <w:r>
-        <w:rPr>
-          <w:rFonts w:ascii="Garamond" w:hAnsi="Garamond" w:cs="Arial"/>
-          <w:sz w:val="28"/>
-          <w:szCs w:val="28"/>
-        </w:rPr>
-        <w:t xml:space="preserve">           </w:t>
-      </w:r>
-      <w:r>
-        <w:rPr>
-          <w:rFonts w:ascii="Garamond" w:hAnsi="Garamond" w:cs="Arial"/>
-          <w:sz w:val="28"/>
-          <w:szCs w:val="28"/>
-        </w:rPr>
-        <w:t xml:space="preserve">il  </w:t>
-      </w:r>
-      <w:r>
-        <w:rPr>
-          <w:rFonts w:ascii="Garamond" w:hAnsi="Garamond" w:cs="Arial"/>
-          <w:sz w:val="28"/>
-          <w:szCs w:val="28"/>
-        </w:rPr>
-        <w:t>…</w:t>
-      </w:r>
-      <w:r>
-        <w:rPr>
-          <w:rFonts w:ascii="Garamond" w:hAnsi="Garamond" w:eastAsia="Garamond" w:cs="Garamond"/>
-          <w:noProof w:val="0"/>
-          <w:sz w:val="24"/>
-          <w:szCs w:val="24"/>
-          <w:lang w:val="it-IT"/>
-        </w:rPr>
-        <w:t xml:space="preserve"> </w:t>
-      </w:r>
-      <w:r>
-        <w:rPr>
-          <w:rFonts w:ascii="Garamond" w:hAnsi="Garamond" w:cs="Arial"/>
-          <w:noProof w:val="0"/>
-          <w:sz w:val="28"/>
-          <w:szCs w:val="28"/>
-          <w:lang w:val="it-IT" w:eastAsia="it-IT"/>
-        </w:rPr>
-        <w:t>{</w:t>
-      </w:r>
-      <w:r>
-        <w:rPr>
-          <w:rFonts w:ascii="Garamond" w:hAnsi="Garamond" w:cs="Arial"/>
-          <w:noProof w:val="0"/>
-          <w:sz w:val="28"/>
-          <w:szCs w:val="28"/>
-          <w:lang w:val="it-IT" w:eastAsia="it-IT"/>
+      <w:proofErr w:type="spellStart"/>
+      <w:r>
+        <w:rPr>
+          <w:rFonts w:ascii="Garamond" w:hAnsi="Garamond" w:cs="Arial"/>
+          <w:sz w:val="28"/>
+          <w:szCs w:val="28"/>
         </w:rPr>
         <w:t>natoIl</w:t>
       </w:r>
-      <w:r>
-        <w:rPr>
-          <w:rFonts w:ascii="Garamond" w:hAnsi="Garamond" w:cs="Arial"/>
-          <w:noProof w:val="0"/>
-          <w:sz w:val="28"/>
-          <w:szCs w:val="28"/>
-          <w:lang w:val="it-IT" w:eastAsia="it-IT"/>
-        </w:rPr>
-        <w:t>}</w:t>
-      </w:r>
-      <w:r>
-        <w:rPr>
-          <w:rFonts w:ascii="Garamond" w:hAnsi="Garamond" w:cs="Arial"/>
-          <w:sz w:val="28"/>
-          <w:szCs w:val="28"/>
-        </w:rPr>
-        <w:t xml:space="preserve"> ...</w:t>
+      <w:proofErr w:type="spellEnd"/>
+      <w:r>
+        <w:rPr>
+          <w:rFonts w:ascii="Garamond" w:hAnsi="Garamond" w:cs="Arial"/>
+          <w:sz w:val="28"/>
+          <w:szCs w:val="28"/>
+        </w:rPr>
+        <w:t>} ...</w:t>
       </w:r>
       <w:r>
         <w:rPr>
@@ -613,7 +548,7 @@
         <w:t xml:space="preserve">   </w:t>
       </w:r>
     </w:p>
-    <w:p xmlns:wp14="http://schemas.microsoft.com/office/word/2010/wordml" wp14:textId="77777777">
+    <w:p>
       <w:pPr>
         <w:spacing w:line="276" w:lineRule="auto"/>
         <w:jc w:val="both"/>
@@ -634,7 +569,7 @@
         <w:t xml:space="preserve">      </w:t>
       </w:r>
     </w:p>
-    <w:p xmlns:wp14="http://schemas.microsoft.com/office/word/2010/wordml" wp14:textId="77777777">
+    <w:p>
       <w:pPr>
         <w:spacing w:line="276" w:lineRule="auto"/>
         <w:jc w:val="both"/>
@@ -672,7 +607,7 @@
         <w:t>AGNELLI</w:t>
       </w:r>
     </w:p>
-    <w:p xmlns:wp14="http://schemas.microsoft.com/office/word/2010/wordml" wp14:textId="77777777">
+    <w:p>
       <w:pPr>
         <w:spacing w:line="276" w:lineRule="auto"/>
         <w:jc w:val="both"/>
@@ -684,7 +619,7 @@
         </w:rPr>
       </w:pPr>
     </w:p>
-    <w:p xmlns:wp14="http://schemas.microsoft.com/office/word/2010/wordml" wp14:textId="77777777">
+    <w:p>
       <w:pPr>
         <w:spacing w:line="276" w:lineRule="auto"/>
         <w:jc w:val="both"/>
@@ -792,7 +727,7 @@
         <w:t>Corso Unione Sovietica, 312</w:t>
       </w:r>
     </w:p>
-    <w:p xmlns:wp14="http://schemas.microsoft.com/office/word/2010/wordml" wp14:textId="77777777">
+    <w:p>
       <w:pPr>
         <w:spacing w:line="276" w:lineRule="auto"/>
         <w:jc w:val="both"/>
@@ -804,7 +739,7 @@
         </w:rPr>
       </w:pPr>
     </w:p>
-    <w:p xmlns:wp14="http://schemas.microsoft.com/office/word/2010/wordml" wp14:textId="41122447">
+    <w:p>
       <w:pPr>
         <w:spacing w:line="276" w:lineRule="auto"/>
         <w:jc w:val="both"/>
@@ -820,23 +755,7 @@
           <w:sz w:val="28"/>
           <w:szCs w:val="28"/>
         </w:rPr>
-        <w:t xml:space="preserve">La formazione si è </w:t>
-      </w:r>
-      <w:r>
-        <w:rPr>
-          <w:rFonts w:ascii="Garamond" w:hAnsi="Garamond" w:cs="Arial"/>
-          <w:sz w:val="28"/>
-          <w:szCs w:val="28"/>
-        </w:rPr>
-        <w:t>svolta  dal</w:t>
-      </w:r>
-      <w:r>
-        <w:rPr>
-          <w:rFonts w:ascii="Garamond" w:hAnsi="Garamond" w:cs="Arial"/>
-          <w:sz w:val="28"/>
-          <w:szCs w:val="28"/>
-        </w:rPr>
-        <w:t xml:space="preserve"> …</w:t>
+        <w:t>La formazione si è svolta  dal …</w:t>
       </w:r>
       <w:r>
         <w:rPr>
@@ -846,6 +765,7 @@
         </w:rPr>
         <w:t>{</w:t>
       </w:r>
+      <w:proofErr w:type="spellStart"/>
       <w:r>
         <w:rPr>
           <w:rFonts w:ascii="Garamond" w:hAnsi="Garamond" w:cs="Arial"/>
@@ -854,6 +774,7 @@
         </w:rPr>
         <w:t>dataInizio</w:t>
       </w:r>
+      <w:proofErr w:type="spellEnd"/>
       <w:r>
         <w:rPr>
           <w:rFonts w:ascii="Garamond" w:hAnsi="Garamond" w:cs="Arial"/>
@@ -868,15 +789,7 @@
           <w:sz w:val="28"/>
           <w:szCs w:val="28"/>
         </w:rPr>
-        <w:t>…</w:t>
-      </w:r>
-      <w:r>
-        <w:rPr>
-          <w:rFonts w:ascii="Garamond" w:hAnsi="Garamond" w:cs="Arial"/>
-          <w:sz w:val="28"/>
-          <w:szCs w:val="28"/>
-        </w:rPr>
-        <w:t xml:space="preserve">  al …</w:t>
+        <w:t>…  al …</w:t>
       </w:r>
       <w:r>
         <w:rPr>
@@ -886,6 +799,7 @@
         </w:rPr>
         <w:t>{</w:t>
       </w:r>
+      <w:proofErr w:type="spellStart"/>
       <w:r>
         <w:rPr>
           <w:rFonts w:ascii="Garamond" w:hAnsi="Garamond" w:cs="Arial"/>
@@ -894,6 +808,7 @@
         </w:rPr>
         <w:t>dataFine</w:t>
       </w:r>
+      <w:proofErr w:type="spellEnd"/>
       <w:r>
         <w:rPr>
           <w:rFonts w:ascii="Garamond" w:hAnsi="Garamond" w:cs="Arial"/>
@@ -911,7 +826,7 @@
         <w:t>.</w:t>
       </w:r>
     </w:p>
-    <w:p xmlns:wp14="http://schemas.microsoft.com/office/word/2010/wordml" wp14:textId="77777777">
+    <w:p>
       <w:pPr>
         <w:spacing w:line="276" w:lineRule="auto"/>
         <w:jc w:val="both"/>
@@ -923,7 +838,7 @@
         </w:rPr>
       </w:pPr>
     </w:p>
-    <w:p xmlns:wp14="http://schemas.microsoft.com/office/word/2010/wordml" wp14:textId="77777777">
+    <w:p>
       <w:pPr>
         <w:spacing w:line="276" w:lineRule="auto"/>
         <w:jc w:val="both"/>
@@ -935,11 +850,9 @@
         </w:rPr>
       </w:pPr>
     </w:p>
-    <w:p xmlns:wp14="http://schemas.microsoft.com/office/word/2010/wordml" wp14:textId="5EBD85E8">
-      <w:pPr>
-        <w:pStyle w:val="Normale"/>
+    <w:p>
+      <w:pPr>
         <w:spacing w:line="360" w:lineRule="auto"/>
-        <w:jc w:val="left"/>
         <w:rPr>
           <w:rFonts w:ascii="Garamond" w:hAnsi="Garamond" w:cs="Arial"/>
           <w:sz w:val="28"/>
@@ -960,45 +873,25 @@
           <w:sz w:val="28"/>
           <w:szCs w:val="28"/>
         </w:rPr>
-        <w:t xml:space="preserve">... </w:t>
-      </w:r>
-      <w:r>
-        <w:rPr>
-          <w:rFonts w:ascii="Garamond" w:hAnsi="Garamond" w:cs="Arial"/>
-          <w:noProof w:val="0"/>
-          <w:sz w:val="28"/>
-          <w:szCs w:val="28"/>
-          <w:lang w:val="it-IT" w:eastAsia="it-IT"/>
-        </w:rPr>
-        <w:t>{</w:t>
-      </w:r>
-      <w:r>
-        <w:rPr>
-          <w:rFonts w:ascii="Garamond" w:hAnsi="Garamond" w:cs="Arial"/>
-          <w:noProof w:val="0"/>
-          <w:sz w:val="28"/>
-          <w:szCs w:val="28"/>
-          <w:lang w:val="it-IT" w:eastAsia="it-IT"/>
+        <w:t>... {</w:t>
+      </w:r>
+      <w:proofErr w:type="spellStart"/>
+      <w:r>
+        <w:rPr>
+          <w:rFonts w:ascii="Garamond" w:hAnsi="Garamond" w:cs="Arial"/>
+          <w:sz w:val="28"/>
+          <w:szCs w:val="28"/>
         </w:rPr>
         <w:t>today</w:t>
       </w:r>
-      <w:r>
-        <w:rPr>
-          <w:rFonts w:ascii="Garamond" w:hAnsi="Garamond" w:cs="Arial"/>
-          <w:noProof w:val="0"/>
-          <w:sz w:val="28"/>
-          <w:szCs w:val="28"/>
-          <w:lang w:val="it-IT" w:eastAsia="it-IT"/>
-        </w:rPr>
-        <w:t>}</w:t>
-      </w:r>
-      <w:r>
-        <w:rPr>
-          <w:rFonts w:ascii="Garamond" w:hAnsi="Garamond" w:cs="Arial"/>
-          <w:sz w:val="28"/>
-          <w:szCs w:val="28"/>
-        </w:rPr>
-        <w:t xml:space="preserve"> ..</w:t>
+      <w:proofErr w:type="spellEnd"/>
+      <w:r>
+        <w:rPr>
+          <w:rFonts w:ascii="Garamond" w:hAnsi="Garamond" w:cs="Arial"/>
+          <w:sz w:val="28"/>
+          <w:szCs w:val="28"/>
+        </w:rPr>
+        <w:t>} ..</w:t>
       </w:r>
       <w:r>
         <w:rPr>
@@ -1009,31 +902,31 @@
         <w:t>.</w:t>
       </w:r>
     </w:p>
-    <w:p xmlns:wp14="http://schemas.microsoft.com/office/word/2010/wordml" wp14:textId="77777777">
+    <w:p>
       <w:pPr>
         <w:spacing w:line="276" w:lineRule="auto"/>
         <w:jc w:val="both"/>
         <w:rPr>
           <w:rFonts w:ascii="Garamond" w:hAnsi="Garamond" w:cs="Arial"/>
           <w:b/>
-          <w:sz w:val="28"/>
-          <w:szCs w:val="28"/>
+          <w:sz w:val="16"/>
+          <w:szCs w:val="16"/>
         </w:rPr>
       </w:pPr>
     </w:p>
-    <w:p xmlns:wp14="http://schemas.microsoft.com/office/word/2010/wordml" wp14:textId="77777777">
+    <w:p>
       <w:pPr>
         <w:spacing w:line="276" w:lineRule="auto"/>
         <w:jc w:val="both"/>
         <w:rPr>
           <w:rFonts w:ascii="Garamond" w:hAnsi="Garamond" w:cs="Arial"/>
           <w:b/>
-          <w:sz w:val="28"/>
-          <w:szCs w:val="28"/>
+          <w:sz w:val="16"/>
+          <w:szCs w:val="16"/>
         </w:rPr>
       </w:pPr>
     </w:p>
-    <w:p xmlns:wp14="http://schemas.microsoft.com/office/word/2010/wordml" wp14:textId="77777777">
+    <w:p>
       <w:pPr>
         <w:spacing w:line="276" w:lineRule="auto"/>
         <w:jc w:val="both"/>
@@ -1132,7 +1025,7 @@
         <w:t>Il soggetto formatore</w:t>
       </w:r>
     </w:p>
-    <w:p xmlns:wp14="http://schemas.microsoft.com/office/word/2010/wordml" wp14:textId="77777777">
+    <w:p>
       <w:pPr>
         <w:spacing w:line="276" w:lineRule="auto"/>
         <w:jc w:val="both"/>
@@ -1147,6 +1040,67 @@
         <w:rPr>
           <w:rFonts w:ascii="Garamond" w:hAnsi="Garamond" w:cs="Arial"/>
           <w:b/>
+          <w:noProof/>
+          <w:sz w:val="28"/>
+          <w:szCs w:val="28"/>
+        </w:rPr>
+        <w:drawing>
+          <wp:anchor distT="0" distB="0" distL="114300" distR="114300" simplePos="0" relativeHeight="251662336" behindDoc="1" locked="0" layoutInCell="1" allowOverlap="1">
+            <wp:simplePos x="0" y="0"/>
+            <wp:positionH relativeFrom="column">
+              <wp:posOffset>-449580</wp:posOffset>
+            </wp:positionH>
+            <wp:positionV relativeFrom="paragraph">
+              <wp:posOffset>151765</wp:posOffset>
+            </wp:positionV>
+            <wp:extent cx="2266950" cy="666750"/>
+            <wp:effectExtent l="19050" t="0" r="0" b="0"/>
+            <wp:wrapNone/>
+            <wp:docPr id="10" name="Immagine 4"/>
+            <wp:cNvGraphicFramePr>
+              <a:graphicFrameLocks xmlns:a="http://schemas.openxmlformats.org/drawingml/2006/main" noChangeAspect="1"/>
+            </wp:cNvGraphicFramePr>
+            <a:graphic xmlns:a="http://schemas.openxmlformats.org/drawingml/2006/main">
+              <a:graphicData uri="http://schemas.openxmlformats.org/drawingml/2006/picture">
+                <pic:pic xmlns:pic="http://schemas.openxmlformats.org/drawingml/2006/picture">
+                  <pic:nvPicPr>
+                    <pic:cNvPr id="0" name="Picture 4"/>
+                    <pic:cNvPicPr>
+                      <a:picLocks noChangeAspect="1" noChangeArrowheads="1"/>
+                    </pic:cNvPicPr>
+                  </pic:nvPicPr>
+                  <pic:blipFill>
+                    <a:blip r:embed="rId8" cstate="print"/>
+                    <a:stretch>
+                      <a:fillRect/>
+                    </a:stretch>
+                  </pic:blipFill>
+                  <pic:spPr bwMode="auto">
+                    <a:xfrm>
+                      <a:off x="0" y="0"/>
+                      <a:ext cx="2266950" cy="666750"/>
+                    </a:xfrm>
+                    <a:prstGeom prst="rect">
+                      <a:avLst/>
+                    </a:prstGeom>
+                    <a:noFill/>
+                    <a:ln w="9525">
+                      <a:noFill/>
+                      <a:miter lim="800000"/>
+                      <a:headEnd/>
+                      <a:tailEnd/>
+                    </a:ln>
+                  </pic:spPr>
+                </pic:pic>
+              </a:graphicData>
+            </a:graphic>
+          </wp:anchor>
+        </w:drawing>
+      </w:r>
+      <w:r>
+        <w:rPr>
+          <w:rFonts w:ascii="Garamond" w:hAnsi="Garamond" w:cs="Arial"/>
+          <w:b/>
           <w:sz w:val="28"/>
           <w:szCs w:val="28"/>
         </w:rPr>
@@ -1187,18 +1141,10 @@
           <w:szCs w:val="28"/>
         </w:rPr>
         <w:tab/>
-      </w:r>
-      <w:r>
-        <w:rPr>
-          <w:rFonts w:ascii="Garamond" w:hAnsi="Garamond" w:cs="Arial"/>
-          <w:b/>
-          <w:sz w:val="28"/>
-          <w:szCs w:val="28"/>
-        </w:rPr>
         <w:t>Istituto Internazionale Edoardo Agnelli</w:t>
       </w:r>
     </w:p>
-    <w:p xmlns:wp14="http://schemas.microsoft.com/office/word/2010/wordml" wp14:textId="77777777">
+    <w:p>
       <w:pPr>
         <w:spacing w:line="276" w:lineRule="auto"/>
         <w:jc w:val="both"/>
@@ -1209,8 +1155,65 @@
           <w:szCs w:val="28"/>
         </w:rPr>
       </w:pPr>
+      <w:r>
+        <w:rPr>
+          <w:rFonts w:ascii="Garamond" w:hAnsi="Garamond" w:cs="Arial"/>
+          <w:noProof/>
+          <w:sz w:val="28"/>
+          <w:szCs w:val="28"/>
+        </w:rPr>
+        <w:drawing>
+          <wp:anchor distT="0" distB="0" distL="114300" distR="114300" simplePos="0" relativeHeight="251658240" behindDoc="0" locked="0" layoutInCell="1" allowOverlap="1">
+            <wp:simplePos x="0" y="0"/>
+            <wp:positionH relativeFrom="column">
+              <wp:posOffset>3696516</wp:posOffset>
+            </wp:positionH>
+            <wp:positionV relativeFrom="paragraph">
+              <wp:posOffset>105954</wp:posOffset>
+            </wp:positionV>
+            <wp:extent cx="1970314" cy="380629"/>
+            <wp:effectExtent l="0" t="0" r="0" b="635"/>
+            <wp:wrapNone/>
+            <wp:docPr id="1595637442" name="Immagine 1" descr="Immagine che contiene Carattere, tipografia&#10;&#10;Descrizione generata automaticamente"/>
+            <wp:cNvGraphicFramePr>
+              <a:graphicFrameLocks xmlns:a="http://schemas.openxmlformats.org/drawingml/2006/main" noChangeAspect="1"/>
+            </wp:cNvGraphicFramePr>
+            <a:graphic xmlns:a="http://schemas.openxmlformats.org/drawingml/2006/main">
+              <a:graphicData uri="http://schemas.openxmlformats.org/drawingml/2006/picture">
+                <pic:pic xmlns:pic="http://schemas.openxmlformats.org/drawingml/2006/picture">
+                  <pic:nvPicPr>
+                    <pic:cNvPr id="1595637442" name="Immagine 1" descr="Immagine che contiene Carattere, tipografia&#10;&#10;Descrizione generata automaticamente"/>
+                    <pic:cNvPicPr/>
+                  </pic:nvPicPr>
+                  <pic:blipFill>
+                    <a:blip r:embed="rId9" cstate="print">
+                      <a:extLst>
+                        <a:ext uri="{28A0092B-C50C-407E-A947-70E740481C1C}">
+                          <a14:useLocalDpi xmlns:a14="http://schemas.microsoft.com/office/drawing/2010/main" xmlns:wps="http://schemas.microsoft.com/office/word/2010/wordprocessingShape" xmlns:wpi="http://schemas.microsoft.com/office/word/2010/wordprocessingInk" xmlns:wpg="http://schemas.microsoft.com/office/word/2010/wordprocessingGroup" xmlns:w16se="http://schemas.microsoft.com/office/word/2015/wordml/symex" xmlns:w16sdtdh="http://schemas.microsoft.com/office/word/2020/wordml/sdtdatahash" xmlns:w16="http://schemas.microsoft.com/office/word/2018/wordml" xmlns:w16cid="http://schemas.microsoft.com/office/word/2016/wordml/cid" xmlns:w16cex="http://schemas.microsoft.com/office/word/2018/wordml/cex" xmlns:w15="http://schemas.microsoft.com/office/word/2012/wordml" xmlns:w14="http://schemas.microsoft.com/office/word/2010/wordml" xmlns:w="http://schemas.openxmlformats.org/wordprocessingml/2006/main" xmlns:w10="urn:schemas-microsoft-com:office:word" xmlns:wp14="http://schemas.microsoft.com/office/word/2010/wordprocessingDrawing" xmlns:v="urn:schemas-microsoft-com:vml" xmlns:oel="http://schemas.microsoft.com/office/2019/extlst" xmlns:o="urn:schemas-microsoft-com:office:office" xmlns:am3d="http://schemas.microsoft.com/office/drawing/2017/model3d" xmlns:aink="http://schemas.microsoft.com/office/drawing/2016/ink" xmlns:mc="http://schemas.openxmlformats.org/markup-compatibility/2006" xmlns:cx8="http://schemas.microsoft.com/office/drawing/2016/5/14/chartex" xmlns:cx7="http://schemas.microsoft.com/office/drawing/2016/5/13/chartex" xmlns:cx6="http://schemas.microsoft.com/office/drawing/2016/5/12/chartex" xmlns:cx5="http://schemas.microsoft.com/office/drawing/2016/5/11/chartex" xmlns:cx4="http://schemas.microsoft.com/office/drawing/2016/5/10/chartex" xmlns:cx3="http://schemas.microsoft.com/office/drawing/2016/5/9/chartex" xmlns:cx2="http://schemas.microsoft.com/office/drawing/2015/10/21/chartex" xmlns:cx1="http://schemas.microsoft.com/office/drawing/2015/9/8/chartex" xmlns:cx="http://schemas.microsoft.com/office/drawing/2014/chartex" xmlns:wpc="http://schemas.microsoft.com/office/word/2010/wordprocessingCanvas" xmlns="" val="0"/>
+                        </a:ext>
+                      </a:extLst>
+                    </a:blip>
+                    <a:stretch>
+                      <a:fillRect/>
+                    </a:stretch>
+                  </pic:blipFill>
+                  <pic:spPr>
+                    <a:xfrm>
+                      <a:off x="0" y="0"/>
+                      <a:ext cx="1970314" cy="380629"/>
+                    </a:xfrm>
+                    <a:prstGeom prst="rect">
+                      <a:avLst/>
+                    </a:prstGeom>
+                  </pic:spPr>
+                </pic:pic>
+              </a:graphicData>
+            </a:graphic>
+          </wp:anchor>
+        </w:drawing>
+      </w:r>
     </w:p>
-    <w:p xmlns:wp14="http://schemas.microsoft.com/office/word/2010/wordml" wp14:textId="77777777">
+    <w:p>
       <w:pPr>
         <w:spacing w:line="276" w:lineRule="auto"/>
         <w:jc w:val="both"/>
@@ -1251,17 +1254,10 @@
           <w:szCs w:val="28"/>
         </w:rPr>
         <w:tab/>
-      </w:r>
-      <w:r>
-        <w:rPr>
-          <w:rFonts w:ascii="Garamond" w:hAnsi="Garamond" w:cs="Arial"/>
-          <w:sz w:val="28"/>
-          <w:szCs w:val="28"/>
-        </w:rPr>
         <w:t xml:space="preserve">          …………………………………………..</w:t>
       </w:r>
     </w:p>
-    <w:p xmlns:wp14="http://schemas.microsoft.com/office/word/2010/wordml" wp14:textId="77777777">
+    <w:p>
       <w:pPr>
         <w:spacing w:line="276" w:lineRule="auto"/>
         <w:jc w:val="both"/>
@@ -1274,6 +1270,63 @@
       <w:r>
         <w:rPr>
           <w:rFonts w:ascii="Garamond" w:hAnsi="Garamond" w:cs="Arial"/>
+          <w:noProof/>
+          <w:sz w:val="28"/>
+          <w:szCs w:val="28"/>
+        </w:rPr>
+        <w:drawing>
+          <wp:anchor distT="0" distB="0" distL="114300" distR="114300" simplePos="0" relativeHeight="251660288" behindDoc="0" locked="0" layoutInCell="1" allowOverlap="1">
+            <wp:simplePos x="0" y="0"/>
+            <wp:positionH relativeFrom="column">
+              <wp:posOffset>3989070</wp:posOffset>
+            </wp:positionH>
+            <wp:positionV relativeFrom="paragraph">
+              <wp:posOffset>166370</wp:posOffset>
+            </wp:positionV>
+            <wp:extent cx="1838325" cy="914400"/>
+            <wp:effectExtent l="0" t="0" r="0" b="0"/>
+            <wp:wrapNone/>
+            <wp:docPr id="760073362" name="Immagine 4" descr="Immagine che contiene testo, Carattere, schermata, design&#10;&#10;Descrizione generata automaticamente"/>
+            <wp:cNvGraphicFramePr>
+              <a:graphicFrameLocks xmlns:a="http://schemas.openxmlformats.org/drawingml/2006/main" noChangeAspect="1"/>
+            </wp:cNvGraphicFramePr>
+            <a:graphic xmlns:a="http://schemas.openxmlformats.org/drawingml/2006/main">
+              <a:graphicData uri="http://schemas.openxmlformats.org/drawingml/2006/picture">
+                <pic:pic xmlns:pic="http://schemas.openxmlformats.org/drawingml/2006/picture">
+                  <pic:nvPicPr>
+                    <pic:cNvPr id="760073362" name="Immagine 4" descr="Immagine che contiene testo, Carattere, schermata, design&#10;&#10;Descrizione generata automaticamente"/>
+                    <pic:cNvPicPr/>
+                  </pic:nvPicPr>
+                  <pic:blipFill>
+                    <a:blip r:embed="rId10" cstate="print">
+                      <a:extLst>
+                        <a:ext uri="{28A0092B-C50C-407E-A947-70E740481C1C}">
+                          <a14:useLocalDpi xmlns:a14="http://schemas.microsoft.com/office/drawing/2010/main" xmlns:wps="http://schemas.microsoft.com/office/word/2010/wordprocessingShape" xmlns:wpi="http://schemas.microsoft.com/office/word/2010/wordprocessingInk" xmlns:wpg="http://schemas.microsoft.com/office/word/2010/wordprocessingGroup" xmlns:w16se="http://schemas.microsoft.com/office/word/2015/wordml/symex" xmlns:w16sdtdh="http://schemas.microsoft.com/office/word/2020/wordml/sdtdatahash" xmlns:w16="http://schemas.microsoft.com/office/word/2018/wordml" xmlns:w16cid="http://schemas.microsoft.com/office/word/2016/wordml/cid" xmlns:w16cex="http://schemas.microsoft.com/office/word/2018/wordml/cex" xmlns:w15="http://schemas.microsoft.com/office/word/2012/wordml" xmlns:w14="http://schemas.microsoft.com/office/word/2010/wordml" xmlns:w="http://schemas.openxmlformats.org/wordprocessingml/2006/main" xmlns:w10="urn:schemas-microsoft-com:office:word" xmlns:wp14="http://schemas.microsoft.com/office/word/2010/wordprocessingDrawing" xmlns:v="urn:schemas-microsoft-com:vml" xmlns:oel="http://schemas.microsoft.com/office/2019/extlst" xmlns:o="urn:schemas-microsoft-com:office:office" xmlns:am3d="http://schemas.microsoft.com/office/drawing/2017/model3d" xmlns:aink="http://schemas.microsoft.com/office/drawing/2016/ink" xmlns:mc="http://schemas.openxmlformats.org/markup-compatibility/2006" xmlns:cx8="http://schemas.microsoft.com/office/drawing/2016/5/14/chartex" xmlns:cx7="http://schemas.microsoft.com/office/drawing/2016/5/13/chartex" xmlns:cx6="http://schemas.microsoft.com/office/drawing/2016/5/12/chartex" xmlns:cx5="http://schemas.microsoft.com/office/drawing/2016/5/11/chartex" xmlns:cx4="http://schemas.microsoft.com/office/drawing/2016/5/10/chartex" xmlns:cx3="http://schemas.microsoft.com/office/drawing/2016/5/9/chartex" xmlns:cx2="http://schemas.microsoft.com/office/drawing/2015/10/21/chartex" xmlns:cx1="http://schemas.microsoft.com/office/drawing/2015/9/8/chartex" xmlns:cx="http://schemas.microsoft.com/office/drawing/2014/chartex" xmlns:wpc="http://schemas.microsoft.com/office/word/2010/wordprocessingCanvas" xmlns="" val="0"/>
+                        </a:ext>
+                      </a:extLst>
+                    </a:blip>
+                    <a:stretch>
+                      <a:fillRect/>
+                    </a:stretch>
+                  </pic:blipFill>
+                  <pic:spPr>
+                    <a:xfrm>
+                      <a:off x="0" y="0"/>
+                      <a:ext cx="1838325" cy="914400"/>
+                    </a:xfrm>
+                    <a:prstGeom prst="rect">
+                      <a:avLst/>
+                    </a:prstGeom>
+                  </pic:spPr>
+                </pic:pic>
+              </a:graphicData>
+            </a:graphic>
+          </wp:anchor>
+        </w:drawing>
+      </w:r>
+      <w:r>
+        <w:rPr>
+          <w:rFonts w:ascii="Garamond" w:hAnsi="Garamond" w:cs="Arial"/>
           <w:sz w:val="28"/>
           <w:szCs w:val="28"/>
         </w:rPr>
@@ -1392,7 +1445,7 @@
         <w:t>(timbro e firma)</w:t>
       </w:r>
     </w:p>
-    <w:p xmlns:wp14="http://schemas.microsoft.com/office/word/2010/wordml" wp14:textId="77777777">
+    <w:p>
       <w:pPr>
         <w:spacing w:line="360" w:lineRule="auto"/>
         <w:rPr>
@@ -1400,7 +1453,7 @@
         </w:rPr>
       </w:pPr>
     </w:p>
-    <w:p xmlns:wp14="http://schemas.microsoft.com/office/word/2010/wordml" wp14:textId="77777777">
+    <w:p>
       <w:pPr>
         <w:rPr>
           <w:rFonts w:ascii="Garamond" w:hAnsi="Garamond" w:cs="Arial"/>
@@ -1408,10 +1461,10 @@
       </w:pPr>
     </w:p>
     <w:sectPr>
-      <w:headerReference w:type="default" r:id="rId8"/>
-      <w:footerReference w:type="even" r:id="rId9"/>
-      <w:footerReference w:type="default" r:id="rId10"/>
-      <w:pgSz w:w="11906" w:h="16838" w:orient="portrait"/>
+      <w:headerReference w:type="default" r:id="rId11"/>
+      <w:footerReference w:type="even" r:id="rId12"/>
+      <w:footerReference w:type="default" r:id="rId13"/>
+      <w:pgSz w:w="11906" w:h="16838"/>
       <w:pgMar w:top="1955" w:right="849" w:bottom="816" w:left="993" w:header="709" w:footer="289" w:gutter="0"/>
       <w:cols w:space="720"/>
     </w:sectPr>
@@ -1420,16 +1473,16 @@
 </file>
 
 <file path=word/endnotes.xml><?xml version="1.0" encoding="utf-8"?>
-<w:endnotes xmlns:wpc="http://schemas.microsoft.com/office/word/2010/wordprocessingCanvas" xmlns:cx="http://schemas.microsoft.com/office/drawing/2014/chartex" xmlns:cx1="http://schemas.microsoft.com/office/drawing/2015/9/8/chartex" xmlns:cx2="http://schemas.microsoft.com/office/drawing/2015/10/21/chartex" xmlns:cx3="http://schemas.microsoft.com/office/drawing/2016/5/9/chartex" xmlns:cx4="http://schemas.microsoft.com/office/drawing/2016/5/10/chartex" xmlns:cx5="http://schemas.microsoft.com/office/drawing/2016/5/11/chartex" xmlns:cx6="http://schemas.microsoft.com/office/drawing/2016/5/12/chartex" xmlns:cx7="http://schemas.microsoft.com/office/drawing/2016/5/13/chartex" xmlns:cx8="http://schemas.microsoft.com/office/drawing/2016/5/14/chartex" xmlns:mc="http://schemas.openxmlformats.org/markup-compatibility/2006" xmlns:aink="http://schemas.microsoft.com/office/drawing/2016/ink" xmlns:am3d="http://schemas.microsoft.com/office/drawing/2017/model3d" xmlns:o="urn:schemas-microsoft-com:office:office" xmlns:oel="http://schemas.microsoft.com/office/2019/extlst" xmlns:r="http://schemas.openxmlformats.org/officeDocument/2006/relationships" xmlns:m="http://schemas.openxmlformats.org/officeDocument/2006/math" xmlns:v="urn:schemas-microsoft-com:vml" xmlns:wp14="http://schemas.microsoft.com/office/word/2010/wordprocessingDrawing" xmlns:wp="http://schemas.openxmlformats.org/drawingml/2006/wordprocessingDrawing" xmlns:w10="urn:schemas-microsoft-com:office:word" xmlns:w="http://schemas.openxmlformats.org/wordprocessingml/2006/main" xmlns:w14="http://schemas.microsoft.com/office/word/2010/wordml" xmlns:w15="http://schemas.microsoft.com/office/word/2012/wordml" xmlns:w16cex="http://schemas.microsoft.com/office/word/2018/wordml/cex" xmlns:w16cid="http://schemas.microsoft.com/office/word/2016/wordml/cid" xmlns:w16="http://schemas.microsoft.com/office/word/2018/wordml" xmlns:w16sdtdh="http://schemas.microsoft.com/office/word/2020/wordml/sdtdatahash" xmlns:w16se="http://schemas.microsoft.com/office/word/2015/wordml/symex" xmlns:wpg="http://schemas.microsoft.com/office/word/2010/wordprocessingGroup" xmlns:wpi="http://schemas.microsoft.com/office/word/2010/wordprocessingInk" xmlns:wne="http://schemas.microsoft.com/office/word/2006/wordml" xmlns:wps="http://schemas.microsoft.com/office/word/2010/wordprocessingShape" mc:Ignorable="w14 w15 w16se w16cid w16 w16cex w16sdtdh wp14">
+<w:endnotes xmlns:ve="http://schemas.openxmlformats.org/markup-compatibility/2006" xmlns:o="urn:schemas-microsoft-com:office:office" xmlns:r="http://schemas.openxmlformats.org/officeDocument/2006/relationships" xmlns:m="http://schemas.openxmlformats.org/officeDocument/2006/math" xmlns:v="urn:schemas-microsoft-com:vml" xmlns:wp="http://schemas.openxmlformats.org/drawingml/2006/wordprocessingDrawing" xmlns:w10="urn:schemas-microsoft-com:office:word" xmlns:w="http://schemas.openxmlformats.org/wordprocessingml/2006/main" xmlns:wne="http://schemas.microsoft.com/office/word/2006/wordml">
   <w:endnote w:type="separator" w:id="-1">
-    <w:p xmlns:wp14="http://schemas.microsoft.com/office/word/2010/wordml" wp14:textId="77777777">
+    <w:p>
       <w:r>
         <w:separator/>
       </w:r>
     </w:p>
   </w:endnote>
   <w:endnote w:type="continuationSeparator" w:id="0">
-    <w:p xmlns:wp14="http://schemas.microsoft.com/office/word/2010/wordml" wp14:textId="77777777">
+    <w:p>
       <w:r>
         <w:continuationSeparator/>
       </w:r>
@@ -1439,8 +1492,8 @@
 </file>
 
 <file path=word/footer1.xml><?xml version="1.0" encoding="utf-8"?>
-<w:ftr xmlns:wpc="http://schemas.microsoft.com/office/word/2010/wordprocessingCanvas" xmlns:cx="http://schemas.microsoft.com/office/drawing/2014/chartex" xmlns:cx1="http://schemas.microsoft.com/office/drawing/2015/9/8/chartex" xmlns:cx2="http://schemas.microsoft.com/office/drawing/2015/10/21/chartex" xmlns:cx3="http://schemas.microsoft.com/office/drawing/2016/5/9/chartex" xmlns:cx4="http://schemas.microsoft.com/office/drawing/2016/5/10/chartex" xmlns:cx5="http://schemas.microsoft.com/office/drawing/2016/5/11/chartex" xmlns:cx6="http://schemas.microsoft.com/office/drawing/2016/5/12/chartex" xmlns:cx7="http://schemas.microsoft.com/office/drawing/2016/5/13/chartex" xmlns:cx8="http://schemas.microsoft.com/office/drawing/2016/5/14/chartex" xmlns:mc="http://schemas.openxmlformats.org/markup-compatibility/2006" xmlns:aink="http://schemas.microsoft.com/office/drawing/2016/ink" xmlns:am3d="http://schemas.microsoft.com/office/drawing/2017/model3d" xmlns:o="urn:schemas-microsoft-com:office:office" xmlns:oel="http://schemas.microsoft.com/office/2019/extlst" xmlns:r="http://schemas.openxmlformats.org/officeDocument/2006/relationships" xmlns:m="http://schemas.openxmlformats.org/officeDocument/2006/math" xmlns:v="urn:schemas-microsoft-com:vml" xmlns:wp14="http://schemas.microsoft.com/office/word/2010/wordprocessingDrawing" xmlns:wp="http://schemas.openxmlformats.org/drawingml/2006/wordprocessingDrawing" xmlns:w10="urn:schemas-microsoft-com:office:word" xmlns:w="http://schemas.openxmlformats.org/wordprocessingml/2006/main" xmlns:w14="http://schemas.microsoft.com/office/word/2010/wordml" xmlns:w15="http://schemas.microsoft.com/office/word/2012/wordml" xmlns:w16cex="http://schemas.microsoft.com/office/word/2018/wordml/cex" xmlns:w16cid="http://schemas.microsoft.com/office/word/2016/wordml/cid" xmlns:w16="http://schemas.microsoft.com/office/word/2018/wordml" xmlns:w16sdtdh="http://schemas.microsoft.com/office/word/2020/wordml/sdtdatahash" xmlns:w16se="http://schemas.microsoft.com/office/word/2015/wordml/symex" xmlns:wpg="http://schemas.microsoft.com/office/word/2010/wordprocessingGroup" xmlns:wpi="http://schemas.microsoft.com/office/word/2010/wordprocessingInk" xmlns:wne="http://schemas.microsoft.com/office/word/2006/wordml" xmlns:wps="http://schemas.microsoft.com/office/word/2010/wordprocessingShape" mc:Ignorable="w14 w15 w16se w16cid w16 w16cex w16sdtdh wp14">
-  <w:p xmlns:wp14="http://schemas.microsoft.com/office/word/2010/wordml" wp14:textId="77777777">
+<w:ftr xmlns:ve="http://schemas.openxmlformats.org/markup-compatibility/2006" xmlns:o="urn:schemas-microsoft-com:office:office" xmlns:r="http://schemas.openxmlformats.org/officeDocument/2006/relationships" xmlns:m="http://schemas.openxmlformats.org/officeDocument/2006/math" xmlns:v="urn:schemas-microsoft-com:vml" xmlns:wp="http://schemas.openxmlformats.org/drawingml/2006/wordprocessingDrawing" xmlns:w10="urn:schemas-microsoft-com:office:word" xmlns:w="http://schemas.openxmlformats.org/wordprocessingml/2006/main" xmlns:wne="http://schemas.microsoft.com/office/word/2006/wordml">
+  <w:p>
     <w:pPr>
       <w:pStyle w:val="Pidipagina"/>
       <w:spacing w:line="276" w:lineRule="auto"/>
@@ -1450,8 +1503,8 @@
 </file>
 
 <file path=word/footer2.xml><?xml version="1.0" encoding="utf-8"?>
-<w:ftr xmlns:wpc="http://schemas.microsoft.com/office/word/2010/wordprocessingCanvas" xmlns:cx="http://schemas.microsoft.com/office/drawing/2014/chartex" xmlns:cx1="http://schemas.microsoft.com/office/drawing/2015/9/8/chartex" xmlns:cx2="http://schemas.microsoft.com/office/drawing/2015/10/21/chartex" xmlns:cx3="http://schemas.microsoft.com/office/drawing/2016/5/9/chartex" xmlns:cx4="http://schemas.microsoft.com/office/drawing/2016/5/10/chartex" xmlns:cx5="http://schemas.microsoft.com/office/drawing/2016/5/11/chartex" xmlns:cx6="http://schemas.microsoft.com/office/drawing/2016/5/12/chartex" xmlns:cx7="http://schemas.microsoft.com/office/drawing/2016/5/13/chartex" xmlns:cx8="http://schemas.microsoft.com/office/drawing/2016/5/14/chartex" xmlns:mc="http://schemas.openxmlformats.org/markup-compatibility/2006" xmlns:aink="http://schemas.microsoft.com/office/drawing/2016/ink" xmlns:am3d="http://schemas.microsoft.com/office/drawing/2017/model3d" xmlns:o="urn:schemas-microsoft-com:office:office" xmlns:oel="http://schemas.microsoft.com/office/2019/extlst" xmlns:r="http://schemas.openxmlformats.org/officeDocument/2006/relationships" xmlns:m="http://schemas.openxmlformats.org/officeDocument/2006/math" xmlns:v="urn:schemas-microsoft-com:vml" xmlns:wp14="http://schemas.microsoft.com/office/word/2010/wordprocessingDrawing" xmlns:wp="http://schemas.openxmlformats.org/drawingml/2006/wordprocessingDrawing" xmlns:w10="urn:schemas-microsoft-com:office:word" xmlns:w="http://schemas.openxmlformats.org/wordprocessingml/2006/main" xmlns:w14="http://schemas.microsoft.com/office/word/2010/wordml" xmlns:w15="http://schemas.microsoft.com/office/word/2012/wordml" xmlns:w16cex="http://schemas.microsoft.com/office/word/2018/wordml/cex" xmlns:w16cid="http://schemas.microsoft.com/office/word/2016/wordml/cid" xmlns:w16="http://schemas.microsoft.com/office/word/2018/wordml" xmlns:w16sdtdh="http://schemas.microsoft.com/office/word/2020/wordml/sdtdatahash" xmlns:w16se="http://schemas.microsoft.com/office/word/2015/wordml/symex" xmlns:wpg="http://schemas.microsoft.com/office/word/2010/wordprocessingGroup" xmlns:wpi="http://schemas.microsoft.com/office/word/2010/wordprocessingInk" xmlns:wne="http://schemas.microsoft.com/office/word/2006/wordml" xmlns:wps="http://schemas.microsoft.com/office/word/2010/wordprocessingShape" mc:Ignorable="w14 w15 w16se w16cid w16 w16cex w16sdtdh wp14">
-  <w:p xmlns:wp14="http://schemas.microsoft.com/office/word/2010/wordml" wp14:textId="77777777">
+<w:ftr xmlns:ve="http://schemas.openxmlformats.org/markup-compatibility/2006" xmlns:o="urn:schemas-microsoft-com:office:office" xmlns:r="http://schemas.openxmlformats.org/officeDocument/2006/relationships" xmlns:m="http://schemas.openxmlformats.org/officeDocument/2006/math" xmlns:v="urn:schemas-microsoft-com:vml" xmlns:wp="http://schemas.openxmlformats.org/drawingml/2006/wordprocessingDrawing" xmlns:w10="urn:schemas-microsoft-com:office:word" xmlns:w="http://schemas.openxmlformats.org/wordprocessingml/2006/main" xmlns:wne="http://schemas.microsoft.com/office/word/2006/wordml">
+  <w:p>
     <w:r>
       <w:rPr>
         <w:rFonts w:ascii="Arial" w:hAnsi="Arial" w:cs="Arial"/>
@@ -1463,7 +1516,7 @@
       <w:t xml:space="preserve">ISTITUTO INTERNAZIONALE EDOARDO AGNELLI </w:t>
     </w:r>
   </w:p>
-  <w:p xmlns:wp14="http://schemas.microsoft.com/office/word/2010/wordml" wp14:textId="77777777">
+  <w:p>
     <w:pPr>
       <w:autoSpaceDE w:val="0"/>
       <w:autoSpaceDN w:val="0"/>
@@ -1517,7 +1570,7 @@
       <w:t>Scientifico - Istituto Tecnico Tecnologico</w:t>
     </w:r>
   </w:p>
-  <w:p xmlns:wp14="http://schemas.microsoft.com/office/word/2010/wordml" wp14:textId="77777777">
+  <w:p>
     <w:pPr>
       <w:autoSpaceDE w:val="0"/>
       <w:autoSpaceDN w:val="0"/>
@@ -1539,7 +1592,7 @@
       <w:t>Scuole Paritarie (DD. 2789 e 4301 del 15/01/2002 e 26/05/2003</w:t>
     </w:r>
   </w:p>
-  <w:p xmlns:wp14="http://schemas.microsoft.com/office/word/2010/wordml" wp14:textId="77777777">
+  <w:p>
     <w:pPr>
       <w:rPr>
         <w:rFonts w:ascii="Arial" w:hAnsi="Arial" w:cs="Arial"/>
@@ -1549,7 +1602,7 @@
       </w:rPr>
     </w:pPr>
   </w:p>
-  <w:p xmlns:wp14="http://schemas.microsoft.com/office/word/2010/wordml" wp14:textId="77777777">
+  <w:p>
     <w:pPr>
       <w:rPr>
         <w:rFonts w:ascii="Arial" w:hAnsi="Arial" w:cs="Arial"/>
@@ -1604,7 +1657,7 @@
       <w:t>10135 Torino</w:t>
     </w:r>
   </w:p>
-  <w:p xmlns:wp14="http://schemas.microsoft.com/office/word/2010/wordml" wp14:textId="77777777">
+  <w:p>
     <w:pPr>
       <w:rPr>
         <w:rFonts w:ascii="Arial" w:hAnsi="Arial" w:cs="Arial"/>
@@ -1761,7 +1814,7 @@
       </w:rPr>
       <w:tab/>
     </w:r>
-    <w:hyperlink w:history="1" r:id="rId1">
+    <w:hyperlink r:id="rId1" w:history="1">
       <w:r>
         <w:rPr>
           <w:rStyle w:val="Collegamentoipertestuale"/>
@@ -1781,7 +1834,7 @@
       </w:rPr>
       <w:t xml:space="preserve"> </w:t>
     </w:r>
-    <w:hyperlink w:history="1" r:id="rId2">
+    <w:hyperlink r:id="rId2" w:history="1">
       <w:r>
         <w:rPr>
           <w:rStyle w:val="Collegamentoipertestuale"/>
@@ -1801,7 +1854,7 @@
       </w:rPr>
       <w:t xml:space="preserve"> </w:t>
     </w:r>
-    <w:hyperlink w:history="1" r:id="rId3">
+    <w:hyperlink r:id="rId3" w:history="1">
       <w:r>
         <w:rPr>
           <w:rStyle w:val="Collegamentoipertestuale"/>
@@ -1821,7 +1874,7 @@
       </w:rPr>
       <w:t xml:space="preserve"> </w:t>
     </w:r>
-    <w:hyperlink w:history="1" r:id="rId4">
+    <w:hyperlink r:id="rId4" w:history="1">
       <w:r>
         <w:rPr>
           <w:rStyle w:val="Collegamentoipertestuale"/>
@@ -1860,7 +1913,7 @@
       <w:tab/>
     </w:r>
   </w:p>
-  <w:p xmlns:wp14="http://schemas.microsoft.com/office/word/2010/wordml" wp14:textId="77777777">
+  <w:p>
     <w:pPr>
       <w:rPr>
         <w:rFonts w:ascii="Arial" w:hAnsi="Arial" w:cs="Arial"/>
@@ -1959,7 +2012,6 @@
       </w:rPr>
       <w:tab/>
     </w:r>
-    <w:proofErr w:type="spellStart"/>
     <w:r>
       <w:rPr>
         <w:rFonts w:ascii="Arial" w:hAnsi="Arial" w:cs="Arial"/>
@@ -2000,7 +2052,6 @@
       </w:rPr>
       <w:softHyphen/>
     </w:r>
-    <w:proofErr w:type="spellEnd"/>
     <w:r>
       <w:rPr>
         <w:rFonts w:ascii="Arial" w:hAnsi="Arial" w:cs="Arial"/>
@@ -2029,7 +2080,7 @@
       <w:tab/>
     </w:r>
   </w:p>
-  <w:p xmlns:wp14="http://schemas.microsoft.com/office/word/2010/wordml" wp14:textId="77777777">
+  <w:p>
     <w:pPr>
       <w:rPr>
         <w:rFonts w:ascii="Arial" w:hAnsi="Arial" w:cs="Arial"/>
@@ -2040,7 +2091,7 @@
       </w:rPr>
     </w:pPr>
   </w:p>
-  <w:p xmlns:wp14="http://schemas.microsoft.com/office/word/2010/wordml" wp14:textId="77777777">
+  <w:p>
     <w:pPr>
       <w:pStyle w:val="Pidipagina"/>
     </w:pPr>
@@ -2049,16 +2100,16 @@
 </file>
 
 <file path=word/footnotes.xml><?xml version="1.0" encoding="utf-8"?>
-<w:footnotes xmlns:wpc="http://schemas.microsoft.com/office/word/2010/wordprocessingCanvas" xmlns:cx="http://schemas.microsoft.com/office/drawing/2014/chartex" xmlns:cx1="http://schemas.microsoft.com/office/drawing/2015/9/8/chartex" xmlns:cx2="http://schemas.microsoft.com/office/drawing/2015/10/21/chartex" xmlns:cx3="http://schemas.microsoft.com/office/drawing/2016/5/9/chartex" xmlns:cx4="http://schemas.microsoft.com/office/drawing/2016/5/10/chartex" xmlns:cx5="http://schemas.microsoft.com/office/drawing/2016/5/11/chartex" xmlns:cx6="http://schemas.microsoft.com/office/drawing/2016/5/12/chartex" xmlns:cx7="http://schemas.microsoft.com/office/drawing/2016/5/13/chartex" xmlns:cx8="http://schemas.microsoft.com/office/drawing/2016/5/14/chartex" xmlns:mc="http://schemas.openxmlformats.org/markup-compatibility/2006" xmlns:aink="http://schemas.microsoft.com/office/drawing/2016/ink" xmlns:am3d="http://schemas.microsoft.com/office/drawing/2017/model3d" xmlns:o="urn:schemas-microsoft-com:office:office" xmlns:oel="http://schemas.microsoft.com/office/2019/extlst" xmlns:r="http://schemas.openxmlformats.org/officeDocument/2006/relationships" xmlns:m="http://schemas.openxmlformats.org/officeDocument/2006/math" xmlns:v="urn:schemas-microsoft-com:vml" xmlns:wp14="http://schemas.microsoft.com/office/word/2010/wordprocessingDrawing" xmlns:wp="http://schemas.openxmlformats.org/drawingml/2006/wordprocessingDrawing" xmlns:w10="urn:schemas-microsoft-com:office:word" xmlns:w="http://schemas.openxmlformats.org/wordprocessingml/2006/main" xmlns:w14="http://schemas.microsoft.com/office/word/2010/wordml" xmlns:w15="http://schemas.microsoft.com/office/word/2012/wordml" xmlns:w16cex="http://schemas.microsoft.com/office/word/2018/wordml/cex" xmlns:w16cid="http://schemas.microsoft.com/office/word/2016/wordml/cid" xmlns:w16="http://schemas.microsoft.com/office/word/2018/wordml" xmlns:w16sdtdh="http://schemas.microsoft.com/office/word/2020/wordml/sdtdatahash" xmlns:w16se="http://schemas.microsoft.com/office/word/2015/wordml/symex" xmlns:wpg="http://schemas.microsoft.com/office/word/2010/wordprocessingGroup" xmlns:wpi="http://schemas.microsoft.com/office/word/2010/wordprocessingInk" xmlns:wne="http://schemas.microsoft.com/office/word/2006/wordml" xmlns:wps="http://schemas.microsoft.com/office/word/2010/wordprocessingShape" mc:Ignorable="w14 w15 w16se w16cid w16 w16cex w16sdtdh wp14">
+<w:footnotes xmlns:ve="http://schemas.openxmlformats.org/markup-compatibility/2006" xmlns:o="urn:schemas-microsoft-com:office:office" xmlns:r="http://schemas.openxmlformats.org/officeDocument/2006/relationships" xmlns:m="http://schemas.openxmlformats.org/officeDocument/2006/math" xmlns:v="urn:schemas-microsoft-com:vml" xmlns:wp="http://schemas.openxmlformats.org/drawingml/2006/wordprocessingDrawing" xmlns:w10="urn:schemas-microsoft-com:office:word" xmlns:w="http://schemas.openxmlformats.org/wordprocessingml/2006/main" xmlns:wne="http://schemas.microsoft.com/office/word/2006/wordml">
   <w:footnote w:type="separator" w:id="-1">
-    <w:p xmlns:wp14="http://schemas.microsoft.com/office/word/2010/wordml" wp14:textId="77777777">
+    <w:p>
       <w:r>
         <w:separator/>
       </w:r>
     </w:p>
   </w:footnote>
   <w:footnote w:type="continuationSeparator" w:id="0">
-    <w:p xmlns:wp14="http://schemas.microsoft.com/office/word/2010/wordml" wp14:textId="77777777">
+    <w:p>
       <w:r>
         <w:continuationSeparator/>
       </w:r>
@@ -2068,8 +2119,8 @@
 </file>
 
 <file path=word/header1.xml><?xml version="1.0" encoding="utf-8"?>
-<w:hdr xmlns:wpc="http://schemas.microsoft.com/office/word/2010/wordprocessingCanvas" xmlns:cx="http://schemas.microsoft.com/office/drawing/2014/chartex" xmlns:cx1="http://schemas.microsoft.com/office/drawing/2015/9/8/chartex" xmlns:cx2="http://schemas.microsoft.com/office/drawing/2015/10/21/chartex" xmlns:cx3="http://schemas.microsoft.com/office/drawing/2016/5/9/chartex" xmlns:cx4="http://schemas.microsoft.com/office/drawing/2016/5/10/chartex" xmlns:cx5="http://schemas.microsoft.com/office/drawing/2016/5/11/chartex" xmlns:cx6="http://schemas.microsoft.com/office/drawing/2016/5/12/chartex" xmlns:cx7="http://schemas.microsoft.com/office/drawing/2016/5/13/chartex" xmlns:cx8="http://schemas.microsoft.com/office/drawing/2016/5/14/chartex" xmlns:mc="http://schemas.openxmlformats.org/markup-compatibility/2006" xmlns:aink="http://schemas.microsoft.com/office/drawing/2016/ink" xmlns:am3d="http://schemas.microsoft.com/office/drawing/2017/model3d" xmlns:o="urn:schemas-microsoft-com:office:office" xmlns:oel="http://schemas.microsoft.com/office/2019/extlst" xmlns:r="http://schemas.openxmlformats.org/officeDocument/2006/relationships" xmlns:m="http://schemas.openxmlformats.org/officeDocument/2006/math" xmlns:v="urn:schemas-microsoft-com:vml" xmlns:wp14="http://schemas.microsoft.com/office/word/2010/wordprocessingDrawing" xmlns:wp="http://schemas.openxmlformats.org/drawingml/2006/wordprocessingDrawing" xmlns:w10="urn:schemas-microsoft-com:office:word" xmlns:w="http://schemas.openxmlformats.org/wordprocessingml/2006/main" xmlns:w14="http://schemas.microsoft.com/office/word/2010/wordml" xmlns:w15="http://schemas.microsoft.com/office/word/2012/wordml" xmlns:w16cex="http://schemas.microsoft.com/office/word/2018/wordml/cex" xmlns:w16cid="http://schemas.microsoft.com/office/word/2016/wordml/cid" xmlns:w16="http://schemas.microsoft.com/office/word/2018/wordml" xmlns:w16sdtdh="http://schemas.microsoft.com/office/word/2020/wordml/sdtdatahash" xmlns:w16se="http://schemas.microsoft.com/office/word/2015/wordml/symex" xmlns:wpg="http://schemas.microsoft.com/office/word/2010/wordprocessingGroup" xmlns:wpi="http://schemas.microsoft.com/office/word/2010/wordprocessingInk" xmlns:wne="http://schemas.microsoft.com/office/word/2006/wordml" xmlns:wps="http://schemas.microsoft.com/office/word/2010/wordprocessingShape" xmlns:a="http://schemas.openxmlformats.org/drawingml/2006/main" xmlns:pic="http://schemas.openxmlformats.org/drawingml/2006/picture" xmlns:a14="http://schemas.microsoft.com/office/drawing/2010/main" mc:Ignorable="w14 w15 w16se w16cid w16 w16cex w16sdtdh wp14">
-  <w:p xmlns:wp14="http://schemas.microsoft.com/office/word/2010/wordml" wp14:textId="77777777">
+<w:hdr xmlns:ve="http://schemas.openxmlformats.org/markup-compatibility/2006" xmlns:o="urn:schemas-microsoft-com:office:office" xmlns:r="http://schemas.openxmlformats.org/officeDocument/2006/relationships" xmlns:m="http://schemas.openxmlformats.org/officeDocument/2006/math" xmlns:v="urn:schemas-microsoft-com:vml" xmlns:wp="http://schemas.openxmlformats.org/drawingml/2006/wordprocessingDrawing" xmlns:w10="urn:schemas-microsoft-com:office:word" xmlns:w="http://schemas.openxmlformats.org/wordprocessingml/2006/main" xmlns:wne="http://schemas.microsoft.com/office/word/2006/wordml">
+  <w:p>
     <w:pPr>
       <w:tabs>
         <w:tab w:val="left" w:pos="3000"/>
@@ -2084,7 +2135,7 @@
         <w:noProof/>
       </w:rPr>
       <w:drawing>
-        <wp:anchor xmlns:wp14="http://schemas.microsoft.com/office/word/2010/wordprocessingDrawing" distT="0" distB="0" distL="114300" distR="114300" simplePos="0" relativeHeight="251657728" behindDoc="1" locked="0" layoutInCell="1" allowOverlap="1" wp14:anchorId="55DBB475" wp14:editId="7777777">
+        <wp:anchor distT="0" distB="0" distL="114300" distR="114300" simplePos="0" relativeHeight="251657728" behindDoc="1" locked="0" layoutInCell="1" allowOverlap="1">
           <wp:simplePos x="0" y="0"/>
           <wp:positionH relativeFrom="column">
             <wp:posOffset>-72390</wp:posOffset>
@@ -2127,7 +2178,7 @@
                   <a:blip r:embed="rId1">
                     <a:extLst>
                       <a:ext uri="{28A0092B-C50C-407E-A947-70E740481C1C}">
-                        <a14:useLocalDpi xmlns:a14="http://schemas.microsoft.com/office/drawing/2010/main" val="0"/>
+                        <a14:useLocalDpi xmlns:a14="http://schemas.microsoft.com/office/drawing/2010/main" xmlns:wps="http://schemas.microsoft.com/office/word/2010/wordprocessingShape" xmlns:wpi="http://schemas.microsoft.com/office/word/2010/wordprocessingInk" xmlns:wpg="http://schemas.microsoft.com/office/word/2010/wordprocessingGroup" xmlns:w16se="http://schemas.microsoft.com/office/word/2015/wordml/symex" xmlns:w16sdtdh="http://schemas.microsoft.com/office/word/2020/wordml/sdtdatahash" xmlns:w16="http://schemas.microsoft.com/office/word/2018/wordml" xmlns:w16cid="http://schemas.microsoft.com/office/word/2016/wordml/cid" xmlns:w16cex="http://schemas.microsoft.com/office/word/2018/wordml/cex" xmlns:w15="http://schemas.microsoft.com/office/word/2012/wordml" xmlns:w14="http://schemas.microsoft.com/office/word/2010/wordml" xmlns:w="http://schemas.openxmlformats.org/wordprocessingml/2006/main" xmlns:w10="urn:schemas-microsoft-com:office:word" xmlns:wp14="http://schemas.microsoft.com/office/word/2010/wordprocessingDrawing" xmlns:v="urn:schemas-microsoft-com:vml" xmlns:oel="http://schemas.microsoft.com/office/2019/extlst" xmlns:o="urn:schemas-microsoft-com:office:office" xmlns:am3d="http://schemas.microsoft.com/office/drawing/2017/model3d" xmlns:aink="http://schemas.microsoft.com/office/drawing/2016/ink" xmlns:mc="http://schemas.openxmlformats.org/markup-compatibility/2006" xmlns:cx8="http://schemas.microsoft.com/office/drawing/2016/5/14/chartex" xmlns:cx7="http://schemas.microsoft.com/office/drawing/2016/5/13/chartex" xmlns:cx6="http://schemas.microsoft.com/office/drawing/2016/5/12/chartex" xmlns:cx5="http://schemas.microsoft.com/office/drawing/2016/5/11/chartex" xmlns:cx4="http://schemas.microsoft.com/office/drawing/2016/5/10/chartex" xmlns:cx3="http://schemas.microsoft.com/office/drawing/2016/5/9/chartex" xmlns:cx2="http://schemas.microsoft.com/office/drawing/2015/10/21/chartex" xmlns:cx1="http://schemas.microsoft.com/office/drawing/2015/9/8/chartex" xmlns:cx="http://schemas.microsoft.com/office/drawing/2014/chartex" xmlns:wpc="http://schemas.microsoft.com/office/word/2010/wordprocessingCanvas" xmlns="" val="0"/>
                       </a:ext>
                     </a:extLst>
                   </a:blip>
@@ -2152,12 +2203,6 @@
               </pic:pic>
             </a:graphicData>
           </a:graphic>
-          <wp14:sizeRelH relativeFrom="margin">
-            <wp14:pctWidth>0</wp14:pctWidth>
-          </wp14:sizeRelH>
-          <wp14:sizeRelV relativeFrom="margin">
-            <wp14:pctHeight>0</wp14:pctHeight>
-          </wp14:sizeRelV>
         </wp:anchor>
       </w:drawing>
     </w:r>
@@ -2169,8 +2214,8 @@
 </file>
 
 <file path=word/numbering.xml><?xml version="1.0" encoding="utf-8"?>
-<w:numbering xmlns:wpc="http://schemas.microsoft.com/office/word/2010/wordprocessingCanvas" xmlns:cx="http://schemas.microsoft.com/office/drawing/2014/chartex" xmlns:cx1="http://schemas.microsoft.com/office/drawing/2015/9/8/chartex" xmlns:cx2="http://schemas.microsoft.com/office/drawing/2015/10/21/chartex" xmlns:cx3="http://schemas.microsoft.com/office/drawing/2016/5/9/chartex" xmlns:cx4="http://schemas.microsoft.com/office/drawing/2016/5/10/chartex" xmlns:cx5="http://schemas.microsoft.com/office/drawing/2016/5/11/chartex" xmlns:cx6="http://schemas.microsoft.com/office/drawing/2016/5/12/chartex" xmlns:cx7="http://schemas.microsoft.com/office/drawing/2016/5/13/chartex" xmlns:cx8="http://schemas.microsoft.com/office/drawing/2016/5/14/chartex" xmlns:mc="http://schemas.openxmlformats.org/markup-compatibility/2006" xmlns:aink="http://schemas.microsoft.com/office/drawing/2016/ink" xmlns:am3d="http://schemas.microsoft.com/office/drawing/2017/model3d" xmlns:o="urn:schemas-microsoft-com:office:office" xmlns:oel="http://schemas.microsoft.com/office/2019/extlst" xmlns:r="http://schemas.openxmlformats.org/officeDocument/2006/relationships" xmlns:m="http://schemas.openxmlformats.org/officeDocument/2006/math" xmlns:v="urn:schemas-microsoft-com:vml" xmlns:wp14="http://schemas.microsoft.com/office/word/2010/wordprocessingDrawing" xmlns:wp="http://schemas.openxmlformats.org/drawingml/2006/wordprocessingDrawing" xmlns:w10="urn:schemas-microsoft-com:office:word" xmlns:w="http://schemas.openxmlformats.org/wordprocessingml/2006/main" xmlns:w14="http://schemas.microsoft.com/office/word/2010/wordml" xmlns:w15="http://schemas.microsoft.com/office/word/2012/wordml" xmlns:w16cex="http://schemas.microsoft.com/office/word/2018/wordml/cex" xmlns:w16cid="http://schemas.microsoft.com/office/word/2016/wordml/cid" xmlns:w16="http://schemas.microsoft.com/office/word/2018/wordml" xmlns:w16sdtdh="http://schemas.microsoft.com/office/word/2020/wordml/sdtdatahash" xmlns:w16se="http://schemas.microsoft.com/office/word/2015/wordml/symex" xmlns:wpg="http://schemas.microsoft.com/office/word/2010/wordprocessingGroup" xmlns:wpi="http://schemas.microsoft.com/office/word/2010/wordprocessingInk" xmlns:wne="http://schemas.microsoft.com/office/word/2006/wordml" xmlns:wps="http://schemas.microsoft.com/office/word/2010/wordprocessingShape" mc:Ignorable="w14 w15 w16se w16cid w16 w16cex w16sdtdh wp14">
-  <w:abstractNum w:abstractNumId="0" w15:restartNumberingAfterBreak="0">
+<w:numbering xmlns:ve="http://schemas.openxmlformats.org/markup-compatibility/2006" xmlns:o="urn:schemas-microsoft-com:office:office" xmlns:r="http://schemas.openxmlformats.org/officeDocument/2006/relationships" xmlns:m="http://schemas.openxmlformats.org/officeDocument/2006/math" xmlns:v="urn:schemas-microsoft-com:vml" xmlns:wp="http://schemas.openxmlformats.org/drawingml/2006/wordprocessingDrawing" xmlns:w10="urn:schemas-microsoft-com:office:word" xmlns:w="http://schemas.openxmlformats.org/wordprocessingml/2006/main" xmlns:wne="http://schemas.microsoft.com/office/word/2006/wordml">
+  <w:abstractNum w:abstractNumId="0">
     <w:nsid w:val="FFFFFF1D"/>
     <w:multiLevelType w:val="multilevel"/>
     <w:tmpl w:val="901271D2"/>
@@ -2186,7 +2231,7 @@
         <w:ind w:left="0" w:firstLine="0"/>
       </w:pPr>
       <w:rPr>
-        <w:rFonts w:hint="default" w:ascii="Symbol" w:hAnsi="Symbol"/>
+        <w:rFonts w:ascii="Symbol" w:hAnsi="Symbol" w:hint="default"/>
       </w:rPr>
     </w:lvl>
     <w:lvl w:ilvl="1">
@@ -2201,7 +2246,7 @@
         <w:ind w:left="1080" w:hanging="360"/>
       </w:pPr>
       <w:rPr>
-        <w:rFonts w:hint="default" w:ascii="Symbol" w:hAnsi="Symbol"/>
+        <w:rFonts w:ascii="Symbol" w:hAnsi="Symbol" w:hint="default"/>
       </w:rPr>
     </w:lvl>
     <w:lvl w:ilvl="2">
@@ -2216,7 +2261,7 @@
         <w:ind w:left="1800" w:hanging="360"/>
       </w:pPr>
       <w:rPr>
-        <w:rFonts w:hint="default" w:ascii="Courier New" w:hAnsi="Courier New" w:cs="Courier New"/>
+        <w:rFonts w:ascii="Courier New" w:hAnsi="Courier New" w:cs="Courier New" w:hint="default"/>
       </w:rPr>
     </w:lvl>
     <w:lvl w:ilvl="3">
@@ -2231,7 +2276,7 @@
         <w:ind w:left="2520" w:hanging="360"/>
       </w:pPr>
       <w:rPr>
-        <w:rFonts w:hint="default" w:ascii="Wingdings" w:hAnsi="Wingdings"/>
+        <w:rFonts w:ascii="Wingdings" w:hAnsi="Wingdings" w:hint="default"/>
       </w:rPr>
     </w:lvl>
     <w:lvl w:ilvl="4">
@@ -2246,7 +2291,7 @@
         <w:ind w:left="3240" w:hanging="360"/>
       </w:pPr>
       <w:rPr>
-        <w:rFonts w:hint="default" w:ascii="Wingdings" w:hAnsi="Wingdings"/>
+        <w:rFonts w:ascii="Wingdings" w:hAnsi="Wingdings" w:hint="default"/>
       </w:rPr>
     </w:lvl>
     <w:lvl w:ilvl="5">
@@ -2261,7 +2306,7 @@
         <w:ind w:left="3960" w:hanging="360"/>
       </w:pPr>
       <w:rPr>
-        <w:rFonts w:hint="default" w:ascii="Symbol" w:hAnsi="Symbol"/>
+        <w:rFonts w:ascii="Symbol" w:hAnsi="Symbol" w:hint="default"/>
       </w:rPr>
     </w:lvl>
     <w:lvl w:ilvl="6">
@@ -2276,7 +2321,7 @@
         <w:ind w:left="4680" w:hanging="360"/>
       </w:pPr>
       <w:rPr>
-        <w:rFonts w:hint="default" w:ascii="Courier New" w:hAnsi="Courier New" w:cs="Courier New"/>
+        <w:rFonts w:ascii="Courier New" w:hAnsi="Courier New" w:cs="Courier New" w:hint="default"/>
       </w:rPr>
     </w:lvl>
     <w:lvl w:ilvl="7">
@@ -2291,7 +2336,7 @@
         <w:ind w:left="5400" w:hanging="360"/>
       </w:pPr>
       <w:rPr>
-        <w:rFonts w:hint="default" w:ascii="Wingdings" w:hAnsi="Wingdings"/>
+        <w:rFonts w:ascii="Wingdings" w:hAnsi="Wingdings" w:hint="default"/>
       </w:rPr>
     </w:lvl>
     <w:lvl w:ilvl="8">
@@ -2306,11 +2351,11 @@
         <w:ind w:left="6120" w:hanging="360"/>
       </w:pPr>
       <w:rPr>
-        <w:rFonts w:hint="default" w:ascii="Wingdings" w:hAnsi="Wingdings"/>
+        <w:rFonts w:ascii="Wingdings" w:hAnsi="Wingdings" w:hint="default"/>
       </w:rPr>
     </w:lvl>
   </w:abstractNum>
-  <w:abstractNum w:abstractNumId="1" w15:restartNumberingAfterBreak="0">
+  <w:abstractNum w:abstractNumId="1">
     <w:nsid w:val="1613187A"/>
     <w:multiLevelType w:val="hybridMultilevel"/>
     <w:tmpl w:val="60C61A5E"/>
@@ -2323,7 +2368,7 @@
         <w:ind w:left="720" w:hanging="360"/>
       </w:pPr>
       <w:rPr>
-        <w:rFonts w:hint="default" w:ascii="Wingdings" w:hAnsi="Wingdings"/>
+        <w:rFonts w:ascii="Wingdings" w:hAnsi="Wingdings" w:hint="default"/>
       </w:rPr>
     </w:lvl>
     <w:lvl w:ilvl="1" w:tplc="04100003" w:tentative="1">
@@ -2335,7 +2380,7 @@
         <w:ind w:left="1440" w:hanging="360"/>
       </w:pPr>
       <w:rPr>
-        <w:rFonts w:hint="default" w:ascii="Courier New" w:hAnsi="Courier New" w:cs="Courier New"/>
+        <w:rFonts w:ascii="Courier New" w:hAnsi="Courier New" w:cs="Courier New" w:hint="default"/>
       </w:rPr>
     </w:lvl>
     <w:lvl w:ilvl="2" w:tplc="04100005" w:tentative="1">
@@ -2347,7 +2392,7 @@
         <w:ind w:left="2160" w:hanging="360"/>
       </w:pPr>
       <w:rPr>
-        <w:rFonts w:hint="default" w:ascii="Wingdings" w:hAnsi="Wingdings"/>
+        <w:rFonts w:ascii="Wingdings" w:hAnsi="Wingdings" w:hint="default"/>
       </w:rPr>
     </w:lvl>
     <w:lvl w:ilvl="3" w:tplc="04100001" w:tentative="1">
@@ -2359,7 +2404,7 @@
         <w:ind w:left="2880" w:hanging="360"/>
       </w:pPr>
       <w:rPr>
-        <w:rFonts w:hint="default" w:ascii="Symbol" w:hAnsi="Symbol"/>
+        <w:rFonts w:ascii="Symbol" w:hAnsi="Symbol" w:hint="default"/>
       </w:rPr>
     </w:lvl>
     <w:lvl w:ilvl="4" w:tplc="04100003" w:tentative="1">
@@ -2371,7 +2416,7 @@
         <w:ind w:left="3600" w:hanging="360"/>
       </w:pPr>
       <w:rPr>
-        <w:rFonts w:hint="default" w:ascii="Courier New" w:hAnsi="Courier New" w:cs="Courier New"/>
+        <w:rFonts w:ascii="Courier New" w:hAnsi="Courier New" w:cs="Courier New" w:hint="default"/>
       </w:rPr>
     </w:lvl>
     <w:lvl w:ilvl="5" w:tplc="04100005" w:tentative="1">
@@ -2383,7 +2428,7 @@
         <w:ind w:left="4320" w:hanging="360"/>
       </w:pPr>
       <w:rPr>
-        <w:rFonts w:hint="default" w:ascii="Wingdings" w:hAnsi="Wingdings"/>
+        <w:rFonts w:ascii="Wingdings" w:hAnsi="Wingdings" w:hint="default"/>
       </w:rPr>
     </w:lvl>
     <w:lvl w:ilvl="6" w:tplc="04100001" w:tentative="1">
@@ -2395,7 +2440,7 @@
         <w:ind w:left="5040" w:hanging="360"/>
       </w:pPr>
       <w:rPr>
-        <w:rFonts w:hint="default" w:ascii="Symbol" w:hAnsi="Symbol"/>
+        <w:rFonts w:ascii="Symbol" w:hAnsi="Symbol" w:hint="default"/>
       </w:rPr>
     </w:lvl>
     <w:lvl w:ilvl="7" w:tplc="04100003" w:tentative="1">
@@ -2407,7 +2452,7 @@
         <w:ind w:left="5760" w:hanging="360"/>
       </w:pPr>
       <w:rPr>
-        <w:rFonts w:hint="default" w:ascii="Courier New" w:hAnsi="Courier New" w:cs="Courier New"/>
+        <w:rFonts w:ascii="Courier New" w:hAnsi="Courier New" w:cs="Courier New" w:hint="default"/>
       </w:rPr>
     </w:lvl>
     <w:lvl w:ilvl="8" w:tplc="04100005" w:tentative="1">
@@ -2419,11 +2464,11 @@
         <w:ind w:left="6480" w:hanging="360"/>
       </w:pPr>
       <w:rPr>
-        <w:rFonts w:hint="default" w:ascii="Wingdings" w:hAnsi="Wingdings"/>
+        <w:rFonts w:ascii="Wingdings" w:hAnsi="Wingdings" w:hint="default"/>
       </w:rPr>
     </w:lvl>
   </w:abstractNum>
-  <w:abstractNum w:abstractNumId="2" w15:restartNumberingAfterBreak="0">
+  <w:abstractNum w:abstractNumId="2">
     <w:nsid w:val="18FB1D9B"/>
     <w:multiLevelType w:val="hybridMultilevel"/>
     <w:tmpl w:val="08585F68"/>
@@ -2436,7 +2481,7 @@
         <w:ind w:left="720" w:hanging="360"/>
       </w:pPr>
       <w:rPr>
-        <w:rFonts w:hint="default" w:ascii="Symbol" w:hAnsi="Symbol"/>
+        <w:rFonts w:ascii="Symbol" w:hAnsi="Symbol" w:hint="default"/>
       </w:rPr>
     </w:lvl>
     <w:lvl w:ilvl="1" w:tplc="04100003" w:tentative="1">
@@ -2448,7 +2493,7 @@
         <w:ind w:left="1440" w:hanging="360"/>
       </w:pPr>
       <w:rPr>
-        <w:rFonts w:hint="default" w:ascii="Courier New" w:hAnsi="Courier New" w:cs="Courier New"/>
+        <w:rFonts w:ascii="Courier New" w:hAnsi="Courier New" w:cs="Courier New" w:hint="default"/>
       </w:rPr>
     </w:lvl>
     <w:lvl w:ilvl="2" w:tplc="04100005" w:tentative="1">
@@ -2460,7 +2505,7 @@
         <w:ind w:left="2160" w:hanging="360"/>
       </w:pPr>
       <w:rPr>
-        <w:rFonts w:hint="default" w:ascii="Wingdings" w:hAnsi="Wingdings"/>
+        <w:rFonts w:ascii="Wingdings" w:hAnsi="Wingdings" w:hint="default"/>
       </w:rPr>
     </w:lvl>
     <w:lvl w:ilvl="3" w:tplc="04100001" w:tentative="1">
@@ -2472,7 +2517,7 @@
         <w:ind w:left="2880" w:hanging="360"/>
       </w:pPr>
       <w:rPr>
-        <w:rFonts w:hint="default" w:ascii="Symbol" w:hAnsi="Symbol"/>
+        <w:rFonts w:ascii="Symbol" w:hAnsi="Symbol" w:hint="default"/>
       </w:rPr>
     </w:lvl>
     <w:lvl w:ilvl="4" w:tplc="04100003" w:tentative="1">
@@ -2484,7 +2529,7 @@
         <w:ind w:left="3600" w:hanging="360"/>
       </w:pPr>
       <w:rPr>
-        <w:rFonts w:hint="default" w:ascii="Courier New" w:hAnsi="Courier New" w:cs="Courier New"/>
+        <w:rFonts w:ascii="Courier New" w:hAnsi="Courier New" w:cs="Courier New" w:hint="default"/>
       </w:rPr>
     </w:lvl>
     <w:lvl w:ilvl="5" w:tplc="04100005" w:tentative="1">
@@ -2496,7 +2541,7 @@
         <w:ind w:left="4320" w:hanging="360"/>
       </w:pPr>
       <w:rPr>
-        <w:rFonts w:hint="default" w:ascii="Wingdings" w:hAnsi="Wingdings"/>
+        <w:rFonts w:ascii="Wingdings" w:hAnsi="Wingdings" w:hint="default"/>
       </w:rPr>
     </w:lvl>
     <w:lvl w:ilvl="6" w:tplc="04100001" w:tentative="1">
@@ -2508,7 +2553,7 @@
         <w:ind w:left="5040" w:hanging="360"/>
       </w:pPr>
       <w:rPr>
-        <w:rFonts w:hint="default" w:ascii="Symbol" w:hAnsi="Symbol"/>
+        <w:rFonts w:ascii="Symbol" w:hAnsi="Symbol" w:hint="default"/>
       </w:rPr>
     </w:lvl>
     <w:lvl w:ilvl="7" w:tplc="04100003" w:tentative="1">
@@ -2520,7 +2565,7 @@
         <w:ind w:left="5760" w:hanging="360"/>
       </w:pPr>
       <w:rPr>
-        <w:rFonts w:hint="default" w:ascii="Courier New" w:hAnsi="Courier New" w:cs="Courier New"/>
+        <w:rFonts w:ascii="Courier New" w:hAnsi="Courier New" w:cs="Courier New" w:hint="default"/>
       </w:rPr>
     </w:lvl>
     <w:lvl w:ilvl="8" w:tplc="04100005" w:tentative="1">
@@ -2532,11 +2577,11 @@
         <w:ind w:left="6480" w:hanging="360"/>
       </w:pPr>
       <w:rPr>
-        <w:rFonts w:hint="default" w:ascii="Wingdings" w:hAnsi="Wingdings"/>
+        <w:rFonts w:ascii="Wingdings" w:hAnsi="Wingdings" w:hint="default"/>
       </w:rPr>
     </w:lvl>
   </w:abstractNum>
-  <w:abstractNum w:abstractNumId="3" w15:restartNumberingAfterBreak="0">
+  <w:abstractNum w:abstractNumId="3">
     <w:nsid w:val="1BB51C8B"/>
     <w:multiLevelType w:val="hybridMultilevel"/>
     <w:tmpl w:val="5CF8FEEA"/>
@@ -2549,7 +2594,7 @@
         <w:ind w:left="720" w:hanging="360"/>
       </w:pPr>
       <w:rPr>
-        <w:rFonts w:hint="default" w:ascii="Symbol" w:hAnsi="Symbol"/>
+        <w:rFonts w:ascii="Symbol" w:hAnsi="Symbol" w:hint="default"/>
       </w:rPr>
     </w:lvl>
     <w:lvl w:ilvl="1" w:tplc="04100003" w:tentative="1">
@@ -2561,7 +2606,7 @@
         <w:ind w:left="1440" w:hanging="360"/>
       </w:pPr>
       <w:rPr>
-        <w:rFonts w:hint="default" w:ascii="Courier New" w:hAnsi="Courier New" w:cs="Courier New"/>
+        <w:rFonts w:ascii="Courier New" w:hAnsi="Courier New" w:cs="Courier New" w:hint="default"/>
       </w:rPr>
     </w:lvl>
     <w:lvl w:ilvl="2" w:tplc="04100005" w:tentative="1">
@@ -2573,7 +2618,7 @@
         <w:ind w:left="2160" w:hanging="360"/>
       </w:pPr>
       <w:rPr>
-        <w:rFonts w:hint="default" w:ascii="Wingdings" w:hAnsi="Wingdings"/>
+        <w:rFonts w:ascii="Wingdings" w:hAnsi="Wingdings" w:hint="default"/>
       </w:rPr>
     </w:lvl>
     <w:lvl w:ilvl="3" w:tplc="04100001" w:tentative="1">
@@ -2585,7 +2630,7 @@
         <w:ind w:left="2880" w:hanging="360"/>
       </w:pPr>
       <w:rPr>
-        <w:rFonts w:hint="default" w:ascii="Symbol" w:hAnsi="Symbol"/>
+        <w:rFonts w:ascii="Symbol" w:hAnsi="Symbol" w:hint="default"/>
       </w:rPr>
     </w:lvl>
     <w:lvl w:ilvl="4" w:tplc="04100003" w:tentative="1">
@@ -2597,7 +2642,7 @@
         <w:ind w:left="3600" w:hanging="360"/>
       </w:pPr>
       <w:rPr>
-        <w:rFonts w:hint="default" w:ascii="Courier New" w:hAnsi="Courier New" w:cs="Courier New"/>
+        <w:rFonts w:ascii="Courier New" w:hAnsi="Courier New" w:cs="Courier New" w:hint="default"/>
       </w:rPr>
     </w:lvl>
     <w:lvl w:ilvl="5" w:tplc="04100005" w:tentative="1">
@@ -2609,7 +2654,7 @@
         <w:ind w:left="4320" w:hanging="360"/>
       </w:pPr>
       <w:rPr>
-        <w:rFonts w:hint="default" w:ascii="Wingdings" w:hAnsi="Wingdings"/>
+        <w:rFonts w:ascii="Wingdings" w:hAnsi="Wingdings" w:hint="default"/>
       </w:rPr>
     </w:lvl>
     <w:lvl w:ilvl="6" w:tplc="04100001" w:tentative="1">
@@ -2621,7 +2666,7 @@
         <w:ind w:left="5040" w:hanging="360"/>
       </w:pPr>
       <w:rPr>
-        <w:rFonts w:hint="default" w:ascii="Symbol" w:hAnsi="Symbol"/>
+        <w:rFonts w:ascii="Symbol" w:hAnsi="Symbol" w:hint="default"/>
       </w:rPr>
     </w:lvl>
     <w:lvl w:ilvl="7" w:tplc="04100003" w:tentative="1">
@@ -2633,7 +2678,7 @@
         <w:ind w:left="5760" w:hanging="360"/>
       </w:pPr>
       <w:rPr>
-        <w:rFonts w:hint="default" w:ascii="Courier New" w:hAnsi="Courier New" w:cs="Courier New"/>
+        <w:rFonts w:ascii="Courier New" w:hAnsi="Courier New" w:cs="Courier New" w:hint="default"/>
       </w:rPr>
     </w:lvl>
     <w:lvl w:ilvl="8" w:tplc="04100005" w:tentative="1">
@@ -2645,11 +2690,11 @@
         <w:ind w:left="6480" w:hanging="360"/>
       </w:pPr>
       <w:rPr>
-        <w:rFonts w:hint="default" w:ascii="Wingdings" w:hAnsi="Wingdings"/>
+        <w:rFonts w:ascii="Wingdings" w:hAnsi="Wingdings" w:hint="default"/>
       </w:rPr>
     </w:lvl>
   </w:abstractNum>
-  <w:abstractNum w:abstractNumId="4" w15:restartNumberingAfterBreak="0">
+  <w:abstractNum w:abstractNumId="4">
     <w:nsid w:val="347411B8"/>
     <w:multiLevelType w:val="hybridMultilevel"/>
     <w:tmpl w:val="CE507DDE"/>
@@ -2665,7 +2710,7 @@
         <w:ind w:left="720" w:hanging="360"/>
       </w:pPr>
       <w:rPr>
-        <w:rFonts w:hint="default" w:ascii="Symbol" w:hAnsi="Symbol"/>
+        <w:rFonts w:ascii="Symbol" w:hAnsi="Symbol" w:hint="default"/>
       </w:rPr>
     </w:lvl>
     <w:lvl w:ilvl="1" w:tplc="04100003">
@@ -2765,7 +2810,7 @@
       </w:pPr>
     </w:lvl>
   </w:abstractNum>
-  <w:abstractNum w:abstractNumId="5" w15:restartNumberingAfterBreak="0">
+  <w:abstractNum w:abstractNumId="5">
     <w:nsid w:val="370B5F69"/>
     <w:multiLevelType w:val="hybridMultilevel"/>
     <w:tmpl w:val="2BF4AFAA"/>
@@ -2778,7 +2823,7 @@
         <w:ind w:left="1440" w:hanging="360"/>
       </w:pPr>
       <w:rPr>
-        <w:rFonts w:hint="default" w:ascii="Symbol" w:hAnsi="Symbol"/>
+        <w:rFonts w:ascii="Symbol" w:hAnsi="Symbol" w:hint="default"/>
       </w:rPr>
     </w:lvl>
     <w:lvl w:ilvl="1" w:tplc="04100003" w:tentative="1">
@@ -2790,7 +2835,7 @@
         <w:ind w:left="2160" w:hanging="360"/>
       </w:pPr>
       <w:rPr>
-        <w:rFonts w:hint="default" w:ascii="Courier New" w:hAnsi="Courier New" w:cs="Courier New"/>
+        <w:rFonts w:ascii="Courier New" w:hAnsi="Courier New" w:cs="Courier New" w:hint="default"/>
       </w:rPr>
     </w:lvl>
     <w:lvl w:ilvl="2" w:tplc="04100005" w:tentative="1">
@@ -2802,7 +2847,7 @@
         <w:ind w:left="2880" w:hanging="360"/>
       </w:pPr>
       <w:rPr>
-        <w:rFonts w:hint="default" w:ascii="Wingdings" w:hAnsi="Wingdings"/>
+        <w:rFonts w:ascii="Wingdings" w:hAnsi="Wingdings" w:hint="default"/>
       </w:rPr>
     </w:lvl>
     <w:lvl w:ilvl="3" w:tplc="04100001" w:tentative="1">
@@ -2814,7 +2859,7 @@
         <w:ind w:left="3600" w:hanging="360"/>
       </w:pPr>
       <w:rPr>
-        <w:rFonts w:hint="default" w:ascii="Symbol" w:hAnsi="Symbol"/>
+        <w:rFonts w:ascii="Symbol" w:hAnsi="Symbol" w:hint="default"/>
       </w:rPr>
     </w:lvl>
     <w:lvl w:ilvl="4" w:tplc="04100003" w:tentative="1">
@@ -2826,7 +2871,7 @@
         <w:ind w:left="4320" w:hanging="360"/>
       </w:pPr>
       <w:rPr>
-        <w:rFonts w:hint="default" w:ascii="Courier New" w:hAnsi="Courier New" w:cs="Courier New"/>
+        <w:rFonts w:ascii="Courier New" w:hAnsi="Courier New" w:cs="Courier New" w:hint="default"/>
       </w:rPr>
     </w:lvl>
     <w:lvl w:ilvl="5" w:tplc="04100005" w:tentative="1">
@@ -2838,7 +2883,7 @@
         <w:ind w:left="5040" w:hanging="360"/>
       </w:pPr>
       <w:rPr>
-        <w:rFonts w:hint="default" w:ascii="Wingdings" w:hAnsi="Wingdings"/>
+        <w:rFonts w:ascii="Wingdings" w:hAnsi="Wingdings" w:hint="default"/>
       </w:rPr>
     </w:lvl>
     <w:lvl w:ilvl="6" w:tplc="04100001" w:tentative="1">
@@ -2850,7 +2895,7 @@
         <w:ind w:left="5760" w:hanging="360"/>
       </w:pPr>
       <w:rPr>
-        <w:rFonts w:hint="default" w:ascii="Symbol" w:hAnsi="Symbol"/>
+        <w:rFonts w:ascii="Symbol" w:hAnsi="Symbol" w:hint="default"/>
       </w:rPr>
     </w:lvl>
     <w:lvl w:ilvl="7" w:tplc="04100003" w:tentative="1">
@@ -2862,7 +2907,7 @@
         <w:ind w:left="6480" w:hanging="360"/>
       </w:pPr>
       <w:rPr>
-        <w:rFonts w:hint="default" w:ascii="Courier New" w:hAnsi="Courier New" w:cs="Courier New"/>
+        <w:rFonts w:ascii="Courier New" w:hAnsi="Courier New" w:cs="Courier New" w:hint="default"/>
       </w:rPr>
     </w:lvl>
     <w:lvl w:ilvl="8" w:tplc="04100005" w:tentative="1">
@@ -2874,11 +2919,11 @@
         <w:ind w:left="7200" w:hanging="360"/>
       </w:pPr>
       <w:rPr>
-        <w:rFonts w:hint="default" w:ascii="Wingdings" w:hAnsi="Wingdings"/>
+        <w:rFonts w:ascii="Wingdings" w:hAnsi="Wingdings" w:hint="default"/>
       </w:rPr>
     </w:lvl>
   </w:abstractNum>
-  <w:abstractNum w:abstractNumId="6" w15:restartNumberingAfterBreak="0">
+  <w:abstractNum w:abstractNumId="6">
     <w:nsid w:val="43694409"/>
     <w:multiLevelType w:val="hybridMultilevel"/>
     <w:tmpl w:val="A96E6994"/>
@@ -2891,7 +2936,7 @@
         <w:ind w:left="720" w:hanging="360"/>
       </w:pPr>
       <w:rPr>
-        <w:rFonts w:hint="default" w:ascii="Symbol" w:hAnsi="Symbol"/>
+        <w:rFonts w:ascii="Symbol" w:hAnsi="Symbol" w:hint="default"/>
       </w:rPr>
     </w:lvl>
     <w:lvl w:ilvl="1" w:tplc="04100003">
@@ -2903,7 +2948,7 @@
         <w:ind w:left="1440" w:hanging="360"/>
       </w:pPr>
       <w:rPr>
-        <w:rFonts w:hint="default" w:ascii="Courier New" w:hAnsi="Courier New" w:cs="Courier New"/>
+        <w:rFonts w:ascii="Courier New" w:hAnsi="Courier New" w:cs="Courier New" w:hint="default"/>
       </w:rPr>
     </w:lvl>
     <w:lvl w:ilvl="2" w:tplc="04100005">
@@ -2915,7 +2960,7 @@
         <w:ind w:left="2160" w:hanging="360"/>
       </w:pPr>
       <w:rPr>
-        <w:rFonts w:hint="default" w:ascii="Wingdings" w:hAnsi="Wingdings"/>
+        <w:rFonts w:ascii="Wingdings" w:hAnsi="Wingdings" w:hint="default"/>
       </w:rPr>
     </w:lvl>
     <w:lvl w:ilvl="3" w:tplc="04100001">
@@ -2927,7 +2972,7 @@
         <w:ind w:left="2880" w:hanging="360"/>
       </w:pPr>
       <w:rPr>
-        <w:rFonts w:hint="default" w:ascii="Symbol" w:hAnsi="Symbol"/>
+        <w:rFonts w:ascii="Symbol" w:hAnsi="Symbol" w:hint="default"/>
       </w:rPr>
     </w:lvl>
     <w:lvl w:ilvl="4" w:tplc="04100003">
@@ -2939,7 +2984,7 @@
         <w:ind w:left="3600" w:hanging="360"/>
       </w:pPr>
       <w:rPr>
-        <w:rFonts w:hint="default" w:ascii="Courier New" w:hAnsi="Courier New" w:cs="Courier New"/>
+        <w:rFonts w:ascii="Courier New" w:hAnsi="Courier New" w:cs="Courier New" w:hint="default"/>
       </w:rPr>
     </w:lvl>
     <w:lvl w:ilvl="5" w:tplc="04100005">
@@ -2951,7 +2996,7 @@
         <w:ind w:left="4320" w:hanging="360"/>
       </w:pPr>
       <w:rPr>
-        <w:rFonts w:hint="default" w:ascii="Wingdings" w:hAnsi="Wingdings"/>
+        <w:rFonts w:ascii="Wingdings" w:hAnsi="Wingdings" w:hint="default"/>
       </w:rPr>
     </w:lvl>
     <w:lvl w:ilvl="6" w:tplc="04100001">
@@ -2963,7 +3008,7 @@
         <w:ind w:left="5040" w:hanging="360"/>
       </w:pPr>
       <w:rPr>
-        <w:rFonts w:hint="default" w:ascii="Symbol" w:hAnsi="Symbol"/>
+        <w:rFonts w:ascii="Symbol" w:hAnsi="Symbol" w:hint="default"/>
       </w:rPr>
     </w:lvl>
     <w:lvl w:ilvl="7" w:tplc="04100003">
@@ -2975,7 +3020,7 @@
         <w:ind w:left="5760" w:hanging="360"/>
       </w:pPr>
       <w:rPr>
-        <w:rFonts w:hint="default" w:ascii="Courier New" w:hAnsi="Courier New" w:cs="Courier New"/>
+        <w:rFonts w:ascii="Courier New" w:hAnsi="Courier New" w:cs="Courier New" w:hint="default"/>
       </w:rPr>
     </w:lvl>
     <w:lvl w:ilvl="8" w:tplc="04100005">
@@ -2987,11 +3032,11 @@
         <w:ind w:left="6480" w:hanging="360"/>
       </w:pPr>
       <w:rPr>
-        <w:rFonts w:hint="default" w:ascii="Wingdings" w:hAnsi="Wingdings"/>
+        <w:rFonts w:ascii="Wingdings" w:hAnsi="Wingdings" w:hint="default"/>
       </w:rPr>
     </w:lvl>
   </w:abstractNum>
-  <w:abstractNum w:abstractNumId="7" w15:restartNumberingAfterBreak="0">
+  <w:abstractNum w:abstractNumId="7">
     <w:nsid w:val="485E101D"/>
     <w:multiLevelType w:val="hybridMultilevel"/>
     <w:tmpl w:val="A256468C"/>
@@ -3004,7 +3049,7 @@
         <w:ind w:left="720" w:hanging="360"/>
       </w:pPr>
       <w:rPr>
-        <w:rFonts w:hint="default" w:ascii="Symbol" w:hAnsi="Symbol"/>
+        <w:rFonts w:ascii="Symbol" w:hAnsi="Symbol" w:hint="default"/>
       </w:rPr>
     </w:lvl>
     <w:lvl w:ilvl="1" w:tplc="04100003">
@@ -3016,7 +3061,7 @@
         <w:ind w:left="1440" w:hanging="360"/>
       </w:pPr>
       <w:rPr>
-        <w:rFonts w:hint="default" w:ascii="Courier New" w:hAnsi="Courier New" w:cs="Courier New"/>
+        <w:rFonts w:ascii="Courier New" w:hAnsi="Courier New" w:cs="Courier New" w:hint="default"/>
       </w:rPr>
     </w:lvl>
     <w:lvl w:ilvl="2" w:tplc="04100005">
@@ -3028,7 +3073,7 @@
         <w:ind w:left="2160" w:hanging="360"/>
       </w:pPr>
       <w:rPr>
-        <w:rFonts w:hint="default" w:ascii="Wingdings" w:hAnsi="Wingdings"/>
+        <w:rFonts w:ascii="Wingdings" w:hAnsi="Wingdings" w:hint="default"/>
       </w:rPr>
     </w:lvl>
     <w:lvl w:ilvl="3" w:tplc="04100001">
@@ -3040,7 +3085,7 @@
         <w:ind w:left="2880" w:hanging="360"/>
       </w:pPr>
       <w:rPr>
-        <w:rFonts w:hint="default" w:ascii="Symbol" w:hAnsi="Symbol"/>
+        <w:rFonts w:ascii="Symbol" w:hAnsi="Symbol" w:hint="default"/>
       </w:rPr>
     </w:lvl>
     <w:lvl w:ilvl="4" w:tplc="04100003">
@@ -3052,7 +3097,7 @@
         <w:ind w:left="3600" w:hanging="360"/>
       </w:pPr>
       <w:rPr>
-        <w:rFonts w:hint="default" w:ascii="Courier New" w:hAnsi="Courier New" w:cs="Courier New"/>
+        <w:rFonts w:ascii="Courier New" w:hAnsi="Courier New" w:cs="Courier New" w:hint="default"/>
       </w:rPr>
     </w:lvl>
     <w:lvl w:ilvl="5" w:tplc="04100005">
@@ -3064,7 +3109,7 @@
         <w:ind w:left="4320" w:hanging="360"/>
       </w:pPr>
       <w:rPr>
-        <w:rFonts w:hint="default" w:ascii="Wingdings" w:hAnsi="Wingdings"/>
+        <w:rFonts w:ascii="Wingdings" w:hAnsi="Wingdings" w:hint="default"/>
       </w:rPr>
     </w:lvl>
     <w:lvl w:ilvl="6" w:tplc="04100001">
@@ -3076,7 +3121,7 @@
         <w:ind w:left="5040" w:hanging="360"/>
       </w:pPr>
       <w:rPr>
-        <w:rFonts w:hint="default" w:ascii="Symbol" w:hAnsi="Symbol"/>
+        <w:rFonts w:ascii="Symbol" w:hAnsi="Symbol" w:hint="default"/>
       </w:rPr>
     </w:lvl>
     <w:lvl w:ilvl="7" w:tplc="04100003">
@@ -3088,7 +3133,7 @@
         <w:ind w:left="5760" w:hanging="360"/>
       </w:pPr>
       <w:rPr>
-        <w:rFonts w:hint="default" w:ascii="Courier New" w:hAnsi="Courier New" w:cs="Courier New"/>
+        <w:rFonts w:ascii="Courier New" w:hAnsi="Courier New" w:cs="Courier New" w:hint="default"/>
       </w:rPr>
     </w:lvl>
     <w:lvl w:ilvl="8" w:tplc="04100005">
@@ -3100,11 +3145,11 @@
         <w:ind w:left="6480" w:hanging="360"/>
       </w:pPr>
       <w:rPr>
-        <w:rFonts w:hint="default" w:ascii="Wingdings" w:hAnsi="Wingdings"/>
+        <w:rFonts w:ascii="Wingdings" w:hAnsi="Wingdings" w:hint="default"/>
       </w:rPr>
     </w:lvl>
   </w:abstractNum>
-  <w:abstractNum w:abstractNumId="8" w15:restartNumberingAfterBreak="0">
+  <w:abstractNum w:abstractNumId="8">
     <w:nsid w:val="48B477C2"/>
     <w:multiLevelType w:val="hybridMultilevel"/>
     <w:tmpl w:val="21285C54"/>
@@ -3120,7 +3165,7 @@
         <w:ind w:left="720" w:hanging="360"/>
       </w:pPr>
       <w:rPr>
-        <w:rFonts w:hint="default" w:ascii="Symbol" w:hAnsi="Symbol"/>
+        <w:rFonts w:ascii="Symbol" w:hAnsi="Symbol" w:hint="default"/>
       </w:rPr>
     </w:lvl>
     <w:lvl w:ilvl="1" w:tplc="04100003">
@@ -3220,7 +3265,7 @@
       </w:pPr>
     </w:lvl>
   </w:abstractNum>
-  <w:abstractNum w:abstractNumId="9" w15:restartNumberingAfterBreak="0">
+  <w:abstractNum w:abstractNumId="9">
     <w:nsid w:val="4E375DC8"/>
     <w:multiLevelType w:val="hybridMultilevel"/>
     <w:tmpl w:val="00B4630E"/>
@@ -3236,7 +3281,7 @@
         <w:ind w:left="720" w:hanging="360"/>
       </w:pPr>
       <w:rPr>
-        <w:rFonts w:hint="default" w:ascii="Wingdings" w:hAnsi="Wingdings"/>
+        <w:rFonts w:ascii="Wingdings" w:hAnsi="Wingdings" w:hint="default"/>
       </w:rPr>
     </w:lvl>
     <w:lvl w:ilvl="1" w:tplc="04100003">
@@ -3336,7 +3381,7 @@
       </w:pPr>
     </w:lvl>
   </w:abstractNum>
-  <w:abstractNum w:abstractNumId="10" w15:restartNumberingAfterBreak="0">
+  <w:abstractNum w:abstractNumId="10">
     <w:nsid w:val="4F361CB3"/>
     <w:multiLevelType w:val="hybridMultilevel"/>
     <w:tmpl w:val="47DE7D2A"/>
@@ -3349,7 +3394,7 @@
         <w:ind w:left="720" w:hanging="360"/>
       </w:pPr>
       <w:rPr>
-        <w:rFonts w:hint="default" w:ascii="Symbol" w:hAnsi="Symbol"/>
+        <w:rFonts w:ascii="Symbol" w:hAnsi="Symbol" w:hint="default"/>
       </w:rPr>
     </w:lvl>
     <w:lvl w:ilvl="1" w:tplc="04100003" w:tentative="1">
@@ -3361,7 +3406,7 @@
         <w:ind w:left="1440" w:hanging="360"/>
       </w:pPr>
       <w:rPr>
-        <w:rFonts w:hint="default" w:ascii="Courier New" w:hAnsi="Courier New" w:cs="Courier New"/>
+        <w:rFonts w:ascii="Courier New" w:hAnsi="Courier New" w:cs="Courier New" w:hint="default"/>
       </w:rPr>
     </w:lvl>
     <w:lvl w:ilvl="2" w:tplc="04100005" w:tentative="1">
@@ -3373,7 +3418,7 @@
         <w:ind w:left="2160" w:hanging="360"/>
       </w:pPr>
       <w:rPr>
-        <w:rFonts w:hint="default" w:ascii="Wingdings" w:hAnsi="Wingdings"/>
+        <w:rFonts w:ascii="Wingdings" w:hAnsi="Wingdings" w:hint="default"/>
       </w:rPr>
     </w:lvl>
     <w:lvl w:ilvl="3" w:tplc="04100001" w:tentative="1">
@@ -3385,7 +3430,7 @@
         <w:ind w:left="2880" w:hanging="360"/>
       </w:pPr>
       <w:rPr>
-        <w:rFonts w:hint="default" w:ascii="Symbol" w:hAnsi="Symbol"/>
+        <w:rFonts w:ascii="Symbol" w:hAnsi="Symbol" w:hint="default"/>
       </w:rPr>
     </w:lvl>
     <w:lvl w:ilvl="4" w:tplc="04100003" w:tentative="1">
@@ -3397,7 +3442,7 @@
         <w:ind w:left="3600" w:hanging="360"/>
       </w:pPr>
       <w:rPr>
-        <w:rFonts w:hint="default" w:ascii="Courier New" w:hAnsi="Courier New" w:cs="Courier New"/>
+        <w:rFonts w:ascii="Courier New" w:hAnsi="Courier New" w:cs="Courier New" w:hint="default"/>
       </w:rPr>
     </w:lvl>
     <w:lvl w:ilvl="5" w:tplc="04100005" w:tentative="1">
@@ -3409,7 +3454,7 @@
         <w:ind w:left="4320" w:hanging="360"/>
       </w:pPr>
       <w:rPr>
-        <w:rFonts w:hint="default" w:ascii="Wingdings" w:hAnsi="Wingdings"/>
+        <w:rFonts w:ascii="Wingdings" w:hAnsi="Wingdings" w:hint="default"/>
       </w:rPr>
     </w:lvl>
     <w:lvl w:ilvl="6" w:tplc="04100001" w:tentative="1">
@@ -3421,7 +3466,7 @@
         <w:ind w:left="5040" w:hanging="360"/>
       </w:pPr>
       <w:rPr>
-        <w:rFonts w:hint="default" w:ascii="Symbol" w:hAnsi="Symbol"/>
+        <w:rFonts w:ascii="Symbol" w:hAnsi="Symbol" w:hint="default"/>
       </w:rPr>
     </w:lvl>
     <w:lvl w:ilvl="7" w:tplc="04100003" w:tentative="1">
@@ -3433,7 +3478,7 @@
         <w:ind w:left="5760" w:hanging="360"/>
       </w:pPr>
       <w:rPr>
-        <w:rFonts w:hint="default" w:ascii="Courier New" w:hAnsi="Courier New" w:cs="Courier New"/>
+        <w:rFonts w:ascii="Courier New" w:hAnsi="Courier New" w:cs="Courier New" w:hint="default"/>
       </w:rPr>
     </w:lvl>
     <w:lvl w:ilvl="8" w:tplc="04100005" w:tentative="1">
@@ -3445,11 +3490,11 @@
         <w:ind w:left="6480" w:hanging="360"/>
       </w:pPr>
       <w:rPr>
-        <w:rFonts w:hint="default" w:ascii="Wingdings" w:hAnsi="Wingdings"/>
+        <w:rFonts w:ascii="Wingdings" w:hAnsi="Wingdings" w:hint="default"/>
       </w:rPr>
     </w:lvl>
   </w:abstractNum>
-  <w:abstractNum w:abstractNumId="11" w15:restartNumberingAfterBreak="0">
+  <w:abstractNum w:abstractNumId="11">
     <w:nsid w:val="50B32A5E"/>
     <w:multiLevelType w:val="hybridMultilevel"/>
     <w:tmpl w:val="3C2824FA"/>
@@ -3462,7 +3507,7 @@
         <w:ind w:left="720" w:hanging="360"/>
       </w:pPr>
       <w:rPr>
-        <w:rFonts w:hint="default" w:ascii="Symbol" w:hAnsi="Symbol"/>
+        <w:rFonts w:ascii="Symbol" w:hAnsi="Symbol" w:hint="default"/>
       </w:rPr>
     </w:lvl>
     <w:lvl w:ilvl="1" w:tplc="04100003" w:tentative="1">
@@ -3474,7 +3519,7 @@
         <w:ind w:left="1440" w:hanging="360"/>
       </w:pPr>
       <w:rPr>
-        <w:rFonts w:hint="default" w:ascii="Courier New" w:hAnsi="Courier New" w:cs="Courier New"/>
+        <w:rFonts w:ascii="Courier New" w:hAnsi="Courier New" w:cs="Courier New" w:hint="default"/>
       </w:rPr>
     </w:lvl>
     <w:lvl w:ilvl="2" w:tplc="04100005" w:tentative="1">
@@ -3486,7 +3531,7 @@
         <w:ind w:left="2160" w:hanging="360"/>
       </w:pPr>
       <w:rPr>
-        <w:rFonts w:hint="default" w:ascii="Wingdings" w:hAnsi="Wingdings"/>
+        <w:rFonts w:ascii="Wingdings" w:hAnsi="Wingdings" w:hint="default"/>
       </w:rPr>
     </w:lvl>
     <w:lvl w:ilvl="3" w:tplc="04100001" w:tentative="1">
@@ -3498,7 +3543,7 @@
         <w:ind w:left="2880" w:hanging="360"/>
       </w:pPr>
       <w:rPr>
-        <w:rFonts w:hint="default" w:ascii="Symbol" w:hAnsi="Symbol"/>
+        <w:rFonts w:ascii="Symbol" w:hAnsi="Symbol" w:hint="default"/>
       </w:rPr>
     </w:lvl>
     <w:lvl w:ilvl="4" w:tplc="04100003" w:tentative="1">
@@ -3510,7 +3555,7 @@
         <w:ind w:left="3600" w:hanging="360"/>
       </w:pPr>
       <w:rPr>
-        <w:rFonts w:hint="default" w:ascii="Courier New" w:hAnsi="Courier New" w:cs="Courier New"/>
+        <w:rFonts w:ascii="Courier New" w:hAnsi="Courier New" w:cs="Courier New" w:hint="default"/>
       </w:rPr>
     </w:lvl>
     <w:lvl w:ilvl="5" w:tplc="04100005" w:tentative="1">
@@ -3522,7 +3567,7 @@
         <w:ind w:left="4320" w:hanging="360"/>
       </w:pPr>
       <w:rPr>
-        <w:rFonts w:hint="default" w:ascii="Wingdings" w:hAnsi="Wingdings"/>
+        <w:rFonts w:ascii="Wingdings" w:hAnsi="Wingdings" w:hint="default"/>
       </w:rPr>
     </w:lvl>
     <w:lvl w:ilvl="6" w:tplc="04100001" w:tentative="1">
@@ -3534,7 +3579,7 @@
         <w:ind w:left="5040" w:hanging="360"/>
       </w:pPr>
       <w:rPr>
-        <w:rFonts w:hint="default" w:ascii="Symbol" w:hAnsi="Symbol"/>
+        <w:rFonts w:ascii="Symbol" w:hAnsi="Symbol" w:hint="default"/>
       </w:rPr>
     </w:lvl>
     <w:lvl w:ilvl="7" w:tplc="04100003" w:tentative="1">
@@ -3546,7 +3591,7 @@
         <w:ind w:left="5760" w:hanging="360"/>
       </w:pPr>
       <w:rPr>
-        <w:rFonts w:hint="default" w:ascii="Courier New" w:hAnsi="Courier New" w:cs="Courier New"/>
+        <w:rFonts w:ascii="Courier New" w:hAnsi="Courier New" w:cs="Courier New" w:hint="default"/>
       </w:rPr>
     </w:lvl>
     <w:lvl w:ilvl="8" w:tplc="04100005" w:tentative="1">
@@ -3558,11 +3603,11 @@
         <w:ind w:left="6480" w:hanging="360"/>
       </w:pPr>
       <w:rPr>
-        <w:rFonts w:hint="default" w:ascii="Wingdings" w:hAnsi="Wingdings"/>
+        <w:rFonts w:ascii="Wingdings" w:hAnsi="Wingdings" w:hint="default"/>
       </w:rPr>
     </w:lvl>
   </w:abstractNum>
-  <w:abstractNum w:abstractNumId="12" w15:restartNumberingAfterBreak="0">
+  <w:abstractNum w:abstractNumId="12">
     <w:nsid w:val="586B36CA"/>
     <w:multiLevelType w:val="hybridMultilevel"/>
     <w:tmpl w:val="38F8DDC8"/>
@@ -3575,7 +3620,7 @@
         <w:ind w:left="720" w:hanging="360"/>
       </w:pPr>
       <w:rPr>
-        <w:rFonts w:hint="default" w:ascii="Symbol" w:hAnsi="Symbol"/>
+        <w:rFonts w:ascii="Symbol" w:hAnsi="Symbol" w:hint="default"/>
       </w:rPr>
     </w:lvl>
     <w:lvl w:ilvl="1" w:tplc="04100003" w:tentative="1">
@@ -3587,7 +3632,7 @@
         <w:ind w:left="1440" w:hanging="360"/>
       </w:pPr>
       <w:rPr>
-        <w:rFonts w:hint="default" w:ascii="Courier New" w:hAnsi="Courier New" w:cs="Courier New"/>
+        <w:rFonts w:ascii="Courier New" w:hAnsi="Courier New" w:cs="Courier New" w:hint="default"/>
       </w:rPr>
     </w:lvl>
     <w:lvl w:ilvl="2" w:tplc="04100005" w:tentative="1">
@@ -3599,7 +3644,7 @@
         <w:ind w:left="2160" w:hanging="360"/>
       </w:pPr>
       <w:rPr>
-        <w:rFonts w:hint="default" w:ascii="Wingdings" w:hAnsi="Wingdings"/>
+        <w:rFonts w:ascii="Wingdings" w:hAnsi="Wingdings" w:hint="default"/>
       </w:rPr>
     </w:lvl>
     <w:lvl w:ilvl="3" w:tplc="04100001" w:tentative="1">
@@ -3611,7 +3656,7 @@
         <w:ind w:left="2880" w:hanging="360"/>
       </w:pPr>
       <w:rPr>
-        <w:rFonts w:hint="default" w:ascii="Symbol" w:hAnsi="Symbol"/>
+        <w:rFonts w:ascii="Symbol" w:hAnsi="Symbol" w:hint="default"/>
       </w:rPr>
     </w:lvl>
     <w:lvl w:ilvl="4" w:tplc="04100003" w:tentative="1">
@@ -3623,7 +3668,7 @@
         <w:ind w:left="3600" w:hanging="360"/>
       </w:pPr>
       <w:rPr>
-        <w:rFonts w:hint="default" w:ascii="Courier New" w:hAnsi="Courier New" w:cs="Courier New"/>
+        <w:rFonts w:ascii="Courier New" w:hAnsi="Courier New" w:cs="Courier New" w:hint="default"/>
       </w:rPr>
     </w:lvl>
     <w:lvl w:ilvl="5" w:tplc="04100005" w:tentative="1">
@@ -3635,7 +3680,7 @@
         <w:ind w:left="4320" w:hanging="360"/>
       </w:pPr>
       <w:rPr>
-        <w:rFonts w:hint="default" w:ascii="Wingdings" w:hAnsi="Wingdings"/>
+        <w:rFonts w:ascii="Wingdings" w:hAnsi="Wingdings" w:hint="default"/>
       </w:rPr>
     </w:lvl>
     <w:lvl w:ilvl="6" w:tplc="04100001" w:tentative="1">
@@ -3647,7 +3692,7 @@
         <w:ind w:left="5040" w:hanging="360"/>
       </w:pPr>
       <w:rPr>
-        <w:rFonts w:hint="default" w:ascii="Symbol" w:hAnsi="Symbol"/>
+        <w:rFonts w:ascii="Symbol" w:hAnsi="Symbol" w:hint="default"/>
       </w:rPr>
     </w:lvl>
     <w:lvl w:ilvl="7" w:tplc="04100003" w:tentative="1">
@@ -3659,7 +3704,7 @@
         <w:ind w:left="5760" w:hanging="360"/>
       </w:pPr>
       <w:rPr>
-        <w:rFonts w:hint="default" w:ascii="Courier New" w:hAnsi="Courier New" w:cs="Courier New"/>
+        <w:rFonts w:ascii="Courier New" w:hAnsi="Courier New" w:cs="Courier New" w:hint="default"/>
       </w:rPr>
     </w:lvl>
     <w:lvl w:ilvl="8" w:tplc="04100005" w:tentative="1">
@@ -3671,11 +3716,11 @@
         <w:ind w:left="6480" w:hanging="360"/>
       </w:pPr>
       <w:rPr>
-        <w:rFonts w:hint="default" w:ascii="Wingdings" w:hAnsi="Wingdings"/>
+        <w:rFonts w:ascii="Wingdings" w:hAnsi="Wingdings" w:hint="default"/>
       </w:rPr>
     </w:lvl>
   </w:abstractNum>
-  <w:abstractNum w:abstractNumId="13" w15:restartNumberingAfterBreak="0">
+  <w:abstractNum w:abstractNumId="13">
     <w:nsid w:val="61B77788"/>
     <w:multiLevelType w:val="hybridMultilevel"/>
     <w:tmpl w:val="FCCCCD20"/>
@@ -3688,7 +3733,7 @@
         <w:ind w:left="720" w:hanging="360"/>
       </w:pPr>
       <w:rPr>
-        <w:rFonts w:hint="default" w:ascii="Symbol" w:hAnsi="Symbol"/>
+        <w:rFonts w:ascii="Symbol" w:hAnsi="Symbol" w:hint="default"/>
       </w:rPr>
     </w:lvl>
     <w:lvl w:ilvl="1" w:tplc="04100003" w:tentative="1">
@@ -3700,7 +3745,7 @@
         <w:ind w:left="1440" w:hanging="360"/>
       </w:pPr>
       <w:rPr>
-        <w:rFonts w:hint="default" w:ascii="Courier New" w:hAnsi="Courier New" w:cs="Courier New"/>
+        <w:rFonts w:ascii="Courier New" w:hAnsi="Courier New" w:cs="Courier New" w:hint="default"/>
       </w:rPr>
     </w:lvl>
     <w:lvl w:ilvl="2" w:tplc="04100005" w:tentative="1">
@@ -3712,7 +3757,7 @@
         <w:ind w:left="2160" w:hanging="360"/>
       </w:pPr>
       <w:rPr>
-        <w:rFonts w:hint="default" w:ascii="Wingdings" w:hAnsi="Wingdings"/>
+        <w:rFonts w:ascii="Wingdings" w:hAnsi="Wingdings" w:hint="default"/>
       </w:rPr>
     </w:lvl>
     <w:lvl w:ilvl="3" w:tplc="04100001" w:tentative="1">
@@ -3724,7 +3769,7 @@
         <w:ind w:left="2880" w:hanging="360"/>
       </w:pPr>
       <w:rPr>
-        <w:rFonts w:hint="default" w:ascii="Symbol" w:hAnsi="Symbol"/>
+        <w:rFonts w:ascii="Symbol" w:hAnsi="Symbol" w:hint="default"/>
       </w:rPr>
     </w:lvl>
     <w:lvl w:ilvl="4" w:tplc="04100003" w:tentative="1">
@@ -3736,7 +3781,7 @@
         <w:ind w:left="3600" w:hanging="360"/>
       </w:pPr>
       <w:rPr>
-        <w:rFonts w:hint="default" w:ascii="Courier New" w:hAnsi="Courier New" w:cs="Courier New"/>
+        <w:rFonts w:ascii="Courier New" w:hAnsi="Courier New" w:cs="Courier New" w:hint="default"/>
       </w:rPr>
     </w:lvl>
     <w:lvl w:ilvl="5" w:tplc="04100005" w:tentative="1">
@@ -3748,7 +3793,7 @@
         <w:ind w:left="4320" w:hanging="360"/>
       </w:pPr>
       <w:rPr>
-        <w:rFonts w:hint="default" w:ascii="Wingdings" w:hAnsi="Wingdings"/>
+        <w:rFonts w:ascii="Wingdings" w:hAnsi="Wingdings" w:hint="default"/>
       </w:rPr>
     </w:lvl>
     <w:lvl w:ilvl="6" w:tplc="04100001" w:tentative="1">
@@ -3760,7 +3805,7 @@
         <w:ind w:left="5040" w:hanging="360"/>
       </w:pPr>
       <w:rPr>
-        <w:rFonts w:hint="default" w:ascii="Symbol" w:hAnsi="Symbol"/>
+        <w:rFonts w:ascii="Symbol" w:hAnsi="Symbol" w:hint="default"/>
       </w:rPr>
     </w:lvl>
     <w:lvl w:ilvl="7" w:tplc="04100003" w:tentative="1">
@@ -3772,7 +3817,7 @@
         <w:ind w:left="5760" w:hanging="360"/>
       </w:pPr>
       <w:rPr>
-        <w:rFonts w:hint="default" w:ascii="Courier New" w:hAnsi="Courier New" w:cs="Courier New"/>
+        <w:rFonts w:ascii="Courier New" w:hAnsi="Courier New" w:cs="Courier New" w:hint="default"/>
       </w:rPr>
     </w:lvl>
     <w:lvl w:ilvl="8" w:tplc="04100005" w:tentative="1">
@@ -3784,11 +3829,11 @@
         <w:ind w:left="6480" w:hanging="360"/>
       </w:pPr>
       <w:rPr>
-        <w:rFonts w:hint="default" w:ascii="Wingdings" w:hAnsi="Wingdings"/>
+        <w:rFonts w:ascii="Wingdings" w:hAnsi="Wingdings" w:hint="default"/>
       </w:rPr>
     </w:lvl>
   </w:abstractNum>
-  <w:abstractNum w:abstractNumId="14" w15:restartNumberingAfterBreak="0">
+  <w:abstractNum w:abstractNumId="14">
     <w:nsid w:val="62DC4EF9"/>
     <w:multiLevelType w:val="hybridMultilevel"/>
     <w:tmpl w:val="BE52E322"/>
@@ -3801,7 +3846,7 @@
         <w:ind w:left="720" w:hanging="360"/>
       </w:pPr>
       <w:rPr>
-        <w:rFonts w:hint="default" w:ascii="Symbol" w:hAnsi="Symbol"/>
+        <w:rFonts w:ascii="Symbol" w:hAnsi="Symbol" w:hint="default"/>
       </w:rPr>
     </w:lvl>
     <w:lvl w:ilvl="1" w:tplc="04100003" w:tentative="1">
@@ -3813,7 +3858,7 @@
         <w:ind w:left="1440" w:hanging="360"/>
       </w:pPr>
       <w:rPr>
-        <w:rFonts w:hint="default" w:ascii="Courier New" w:hAnsi="Courier New" w:cs="Courier New"/>
+        <w:rFonts w:ascii="Courier New" w:hAnsi="Courier New" w:cs="Courier New" w:hint="default"/>
       </w:rPr>
     </w:lvl>
     <w:lvl w:ilvl="2" w:tplc="04100005" w:tentative="1">
@@ -3825,7 +3870,7 @@
         <w:ind w:left="2160" w:hanging="360"/>
       </w:pPr>
       <w:rPr>
-        <w:rFonts w:hint="default" w:ascii="Wingdings" w:hAnsi="Wingdings"/>
+        <w:rFonts w:ascii="Wingdings" w:hAnsi="Wingdings" w:hint="default"/>
       </w:rPr>
     </w:lvl>
     <w:lvl w:ilvl="3" w:tplc="04100001" w:tentative="1">
@@ -3837,7 +3882,7 @@
         <w:ind w:left="2880" w:hanging="360"/>
       </w:pPr>
       <w:rPr>
-        <w:rFonts w:hint="default" w:ascii="Symbol" w:hAnsi="Symbol"/>
+        <w:rFonts w:ascii="Symbol" w:hAnsi="Symbol" w:hint="default"/>
       </w:rPr>
     </w:lvl>
     <w:lvl w:ilvl="4" w:tplc="04100003" w:tentative="1">
@@ -3849,7 +3894,7 @@
         <w:ind w:left="3600" w:hanging="360"/>
       </w:pPr>
       <w:rPr>
-        <w:rFonts w:hint="default" w:ascii="Courier New" w:hAnsi="Courier New" w:cs="Courier New"/>
+        <w:rFonts w:ascii="Courier New" w:hAnsi="Courier New" w:cs="Courier New" w:hint="default"/>
       </w:rPr>
     </w:lvl>
     <w:lvl w:ilvl="5" w:tplc="04100005" w:tentative="1">
@@ -3861,7 +3906,7 @@
         <w:ind w:left="4320" w:hanging="360"/>
       </w:pPr>
       <w:rPr>
-        <w:rFonts w:hint="default" w:ascii="Wingdings" w:hAnsi="Wingdings"/>
+        <w:rFonts w:ascii="Wingdings" w:hAnsi="Wingdings" w:hint="default"/>
       </w:rPr>
     </w:lvl>
     <w:lvl w:ilvl="6" w:tplc="04100001" w:tentative="1">
@@ -3873,7 +3918,7 @@
         <w:ind w:left="5040" w:hanging="360"/>
       </w:pPr>
       <w:rPr>
-        <w:rFonts w:hint="default" w:ascii="Symbol" w:hAnsi="Symbol"/>
+        <w:rFonts w:ascii="Symbol" w:hAnsi="Symbol" w:hint="default"/>
       </w:rPr>
     </w:lvl>
     <w:lvl w:ilvl="7" w:tplc="04100003" w:tentative="1">
@@ -3885,7 +3930,7 @@
         <w:ind w:left="5760" w:hanging="360"/>
       </w:pPr>
       <w:rPr>
-        <w:rFonts w:hint="default" w:ascii="Courier New" w:hAnsi="Courier New" w:cs="Courier New"/>
+        <w:rFonts w:ascii="Courier New" w:hAnsi="Courier New" w:cs="Courier New" w:hint="default"/>
       </w:rPr>
     </w:lvl>
     <w:lvl w:ilvl="8" w:tplc="04100005" w:tentative="1">
@@ -3897,11 +3942,11 @@
         <w:ind w:left="6480" w:hanging="360"/>
       </w:pPr>
       <w:rPr>
-        <w:rFonts w:hint="default" w:ascii="Wingdings" w:hAnsi="Wingdings"/>
+        <w:rFonts w:ascii="Wingdings" w:hAnsi="Wingdings" w:hint="default"/>
       </w:rPr>
     </w:lvl>
   </w:abstractNum>
-  <w:abstractNum w:abstractNumId="15" w15:restartNumberingAfterBreak="0">
+  <w:abstractNum w:abstractNumId="15">
     <w:nsid w:val="66E363FF"/>
     <w:multiLevelType w:val="hybridMultilevel"/>
     <w:tmpl w:val="7A245DAA"/>
@@ -3914,7 +3959,7 @@
         <w:ind w:left="720" w:hanging="360"/>
       </w:pPr>
       <w:rPr>
-        <w:rFonts w:hint="default" w:ascii="Symbol" w:hAnsi="Symbol"/>
+        <w:rFonts w:ascii="Symbol" w:hAnsi="Symbol" w:hint="default"/>
       </w:rPr>
     </w:lvl>
     <w:lvl w:ilvl="1" w:tplc="04100003" w:tentative="1">
@@ -3926,7 +3971,7 @@
         <w:ind w:left="1440" w:hanging="360"/>
       </w:pPr>
       <w:rPr>
-        <w:rFonts w:hint="default" w:ascii="Courier New" w:hAnsi="Courier New" w:cs="Courier New"/>
+        <w:rFonts w:ascii="Courier New" w:hAnsi="Courier New" w:cs="Courier New" w:hint="default"/>
       </w:rPr>
     </w:lvl>
     <w:lvl w:ilvl="2" w:tplc="04100005" w:tentative="1">
@@ -3938,7 +3983,7 @@
         <w:ind w:left="2160" w:hanging="360"/>
       </w:pPr>
       <w:rPr>
-        <w:rFonts w:hint="default" w:ascii="Wingdings" w:hAnsi="Wingdings"/>
+        <w:rFonts w:ascii="Wingdings" w:hAnsi="Wingdings" w:hint="default"/>
       </w:rPr>
     </w:lvl>
     <w:lvl w:ilvl="3" w:tplc="04100001" w:tentative="1">
@@ -3950,7 +3995,7 @@
         <w:ind w:left="2880" w:hanging="360"/>
       </w:pPr>
       <w:rPr>
-        <w:rFonts w:hint="default" w:ascii="Symbol" w:hAnsi="Symbol"/>
+        <w:rFonts w:ascii="Symbol" w:hAnsi="Symbol" w:hint="default"/>
       </w:rPr>
     </w:lvl>
     <w:lvl w:ilvl="4" w:tplc="04100003" w:tentative="1">
@@ -3962,7 +4007,7 @@
         <w:ind w:left="3600" w:hanging="360"/>
       </w:pPr>
       <w:rPr>
-        <w:rFonts w:hint="default" w:ascii="Courier New" w:hAnsi="Courier New" w:cs="Courier New"/>
+        <w:rFonts w:ascii="Courier New" w:hAnsi="Courier New" w:cs="Courier New" w:hint="default"/>
       </w:rPr>
     </w:lvl>
     <w:lvl w:ilvl="5" w:tplc="04100005" w:tentative="1">
@@ -3974,7 +4019,7 @@
         <w:ind w:left="4320" w:hanging="360"/>
       </w:pPr>
       <w:rPr>
-        <w:rFonts w:hint="default" w:ascii="Wingdings" w:hAnsi="Wingdings"/>
+        <w:rFonts w:ascii="Wingdings" w:hAnsi="Wingdings" w:hint="default"/>
       </w:rPr>
     </w:lvl>
     <w:lvl w:ilvl="6" w:tplc="04100001" w:tentative="1">
@@ -3986,7 +4031,7 @@
         <w:ind w:left="5040" w:hanging="360"/>
       </w:pPr>
       <w:rPr>
-        <w:rFonts w:hint="default" w:ascii="Symbol" w:hAnsi="Symbol"/>
+        <w:rFonts w:ascii="Symbol" w:hAnsi="Symbol" w:hint="default"/>
       </w:rPr>
     </w:lvl>
     <w:lvl w:ilvl="7" w:tplc="04100003" w:tentative="1">
@@ -3998,7 +4043,7 @@
         <w:ind w:left="5760" w:hanging="360"/>
       </w:pPr>
       <w:rPr>
-        <w:rFonts w:hint="default" w:ascii="Courier New" w:hAnsi="Courier New" w:cs="Courier New"/>
+        <w:rFonts w:ascii="Courier New" w:hAnsi="Courier New" w:cs="Courier New" w:hint="default"/>
       </w:rPr>
     </w:lvl>
     <w:lvl w:ilvl="8" w:tplc="04100005" w:tentative="1">
@@ -4010,11 +4055,11 @@
         <w:ind w:left="6480" w:hanging="360"/>
       </w:pPr>
       <w:rPr>
-        <w:rFonts w:hint="default" w:ascii="Wingdings" w:hAnsi="Wingdings"/>
+        <w:rFonts w:ascii="Wingdings" w:hAnsi="Wingdings" w:hint="default"/>
       </w:rPr>
     </w:lvl>
   </w:abstractNum>
-  <w:abstractNum w:abstractNumId="16" w15:restartNumberingAfterBreak="0">
+  <w:abstractNum w:abstractNumId="16">
     <w:nsid w:val="68CA6C9B"/>
     <w:multiLevelType w:val="hybridMultilevel"/>
     <w:tmpl w:val="36C22030"/>
@@ -4027,7 +4072,7 @@
         <w:ind w:left="720" w:hanging="360"/>
       </w:pPr>
       <w:rPr>
-        <w:rFonts w:hint="default" w:ascii="Symbol" w:hAnsi="Symbol"/>
+        <w:rFonts w:ascii="Symbol" w:hAnsi="Symbol" w:hint="default"/>
       </w:rPr>
     </w:lvl>
     <w:lvl w:ilvl="1" w:tplc="04100003">
@@ -4127,7 +4172,7 @@
       </w:pPr>
     </w:lvl>
   </w:abstractNum>
-  <w:abstractNum w:abstractNumId="17" w15:restartNumberingAfterBreak="0">
+  <w:abstractNum w:abstractNumId="17">
     <w:nsid w:val="6E0D41A8"/>
     <w:multiLevelType w:val="hybridMultilevel"/>
     <w:tmpl w:val="42EE0BB4"/>
@@ -4143,7 +4188,7 @@
         <w:ind w:left="720" w:hanging="360"/>
       </w:pPr>
       <w:rPr>
-        <w:rFonts w:hint="default" w:ascii="Wingdings" w:hAnsi="Wingdings"/>
+        <w:rFonts w:ascii="Wingdings" w:hAnsi="Wingdings" w:hint="default"/>
       </w:rPr>
     </w:lvl>
     <w:lvl w:ilvl="1" w:tplc="04100003">
@@ -4158,7 +4203,7 @@
         <w:ind w:left="1440" w:hanging="360"/>
       </w:pPr>
       <w:rPr>
-        <w:rFonts w:hint="default" w:ascii="Courier New" w:hAnsi="Courier New" w:cs="Courier New"/>
+        <w:rFonts w:ascii="Courier New" w:hAnsi="Courier New" w:cs="Courier New" w:hint="default"/>
       </w:rPr>
     </w:lvl>
     <w:lvl w:ilvl="2" w:tplc="04100005">
@@ -4246,7 +4291,7 @@
       </w:pPr>
     </w:lvl>
   </w:abstractNum>
-  <w:abstractNum w:abstractNumId="18" w15:restartNumberingAfterBreak="0">
+  <w:abstractNum w:abstractNumId="18">
     <w:nsid w:val="7C2975B0"/>
     <w:multiLevelType w:val="hybridMultilevel"/>
     <w:tmpl w:val="44A01650"/>
@@ -4259,7 +4304,7 @@
         <w:ind w:left="720" w:hanging="360"/>
       </w:pPr>
       <w:rPr>
-        <w:rFonts w:hint="default" w:ascii="Symbol" w:hAnsi="Symbol"/>
+        <w:rFonts w:ascii="Symbol" w:hAnsi="Symbol" w:hint="default"/>
       </w:rPr>
     </w:lvl>
     <w:lvl w:ilvl="1" w:tplc="04100003" w:tentative="1">
@@ -4271,7 +4316,7 @@
         <w:ind w:left="1440" w:hanging="360"/>
       </w:pPr>
       <w:rPr>
-        <w:rFonts w:hint="default" w:ascii="Courier New" w:hAnsi="Courier New" w:cs="Courier New"/>
+        <w:rFonts w:ascii="Courier New" w:hAnsi="Courier New" w:cs="Courier New" w:hint="default"/>
       </w:rPr>
     </w:lvl>
     <w:lvl w:ilvl="2" w:tplc="04100005" w:tentative="1">
@@ -4283,7 +4328,7 @@
         <w:ind w:left="2160" w:hanging="360"/>
       </w:pPr>
       <w:rPr>
-        <w:rFonts w:hint="default" w:ascii="Wingdings" w:hAnsi="Wingdings"/>
+        <w:rFonts w:ascii="Wingdings" w:hAnsi="Wingdings" w:hint="default"/>
       </w:rPr>
     </w:lvl>
     <w:lvl w:ilvl="3" w:tplc="04100001" w:tentative="1">
@@ -4295,7 +4340,7 @@
         <w:ind w:left="2880" w:hanging="360"/>
       </w:pPr>
       <w:rPr>
-        <w:rFonts w:hint="default" w:ascii="Symbol" w:hAnsi="Symbol"/>
+        <w:rFonts w:ascii="Symbol" w:hAnsi="Symbol" w:hint="default"/>
       </w:rPr>
     </w:lvl>
     <w:lvl w:ilvl="4" w:tplc="04100003" w:tentative="1">
@@ -4307,7 +4352,7 @@
         <w:ind w:left="3600" w:hanging="360"/>
       </w:pPr>
       <w:rPr>
-        <w:rFonts w:hint="default" w:ascii="Courier New" w:hAnsi="Courier New" w:cs="Courier New"/>
+        <w:rFonts w:ascii="Courier New" w:hAnsi="Courier New" w:cs="Courier New" w:hint="default"/>
       </w:rPr>
     </w:lvl>
     <w:lvl w:ilvl="5" w:tplc="04100005" w:tentative="1">
@@ -4319,7 +4364,7 @@
         <w:ind w:left="4320" w:hanging="360"/>
       </w:pPr>
       <w:rPr>
-        <w:rFonts w:hint="default" w:ascii="Wingdings" w:hAnsi="Wingdings"/>
+        <w:rFonts w:ascii="Wingdings" w:hAnsi="Wingdings" w:hint="default"/>
       </w:rPr>
     </w:lvl>
     <w:lvl w:ilvl="6" w:tplc="04100001" w:tentative="1">
@@ -4331,7 +4376,7 @@
         <w:ind w:left="5040" w:hanging="360"/>
       </w:pPr>
       <w:rPr>
-        <w:rFonts w:hint="default" w:ascii="Symbol" w:hAnsi="Symbol"/>
+        <w:rFonts w:ascii="Symbol" w:hAnsi="Symbol" w:hint="default"/>
       </w:rPr>
     </w:lvl>
     <w:lvl w:ilvl="7" w:tplc="04100003" w:tentative="1">
@@ -4343,7 +4388,7 @@
         <w:ind w:left="5760" w:hanging="360"/>
       </w:pPr>
       <w:rPr>
-        <w:rFonts w:hint="default" w:ascii="Courier New" w:hAnsi="Courier New" w:cs="Courier New"/>
+        <w:rFonts w:ascii="Courier New" w:hAnsi="Courier New" w:cs="Courier New" w:hint="default"/>
       </w:rPr>
     </w:lvl>
     <w:lvl w:ilvl="8" w:tplc="04100005" w:tentative="1">
@@ -4355,11 +4400,11 @@
         <w:ind w:left="6480" w:hanging="360"/>
       </w:pPr>
       <w:rPr>
-        <w:rFonts w:hint="default" w:ascii="Wingdings" w:hAnsi="Wingdings"/>
+        <w:rFonts w:ascii="Wingdings" w:hAnsi="Wingdings" w:hint="default"/>
       </w:rPr>
     </w:lvl>
   </w:abstractNum>
-  <w:num w:numId="1" w16cid:durableId="1148090226">
+  <w:num w:numId="1">
     <w:abstractNumId w:val="17"/>
     <w:lvlOverride w:ilvl="0"/>
     <w:lvlOverride w:ilvl="1"/>
@@ -4385,7 +4430,7 @@
       <w:startOverride w:val="1"/>
     </w:lvlOverride>
   </w:num>
-  <w:num w:numId="2" w16cid:durableId="294793427">
+  <w:num w:numId="2">
     <w:abstractNumId w:val="9"/>
     <w:lvlOverride w:ilvl="0"/>
     <w:lvlOverride w:ilvl="1">
@@ -4413,19 +4458,19 @@
       <w:startOverride w:val="1"/>
     </w:lvlOverride>
   </w:num>
-  <w:num w:numId="3" w16cid:durableId="1540162711">
+  <w:num w:numId="3">
     <w:abstractNumId w:val="1"/>
   </w:num>
-  <w:num w:numId="4" w16cid:durableId="1328292231">
+  <w:num w:numId="4">
     <w:abstractNumId w:val="9"/>
   </w:num>
-  <w:num w:numId="5" w16cid:durableId="1680234487">
+  <w:num w:numId="5">
     <w:abstractNumId w:val="14"/>
   </w:num>
-  <w:num w:numId="6" w16cid:durableId="1975065401">
+  <w:num w:numId="6">
     <w:abstractNumId w:val="18"/>
   </w:num>
-  <w:num w:numId="7" w16cid:durableId="417558991">
+  <w:num w:numId="7">
     <w:abstractNumId w:val="4"/>
     <w:lvlOverride w:ilvl="0"/>
     <w:lvlOverride w:ilvl="1">
@@ -4453,7 +4498,7 @@
       <w:startOverride w:val="1"/>
     </w:lvlOverride>
   </w:num>
-  <w:num w:numId="8" w16cid:durableId="1530872080">
+  <w:num w:numId="8">
     <w:abstractNumId w:val="8"/>
     <w:lvlOverride w:ilvl="0"/>
     <w:lvlOverride w:ilvl="1">
@@ -4481,7 +4526,7 @@
       <w:startOverride w:val="1"/>
     </w:lvlOverride>
   </w:num>
-  <w:num w:numId="9" w16cid:durableId="856888725">
+  <w:num w:numId="9">
     <w:abstractNumId w:val="16"/>
     <w:lvlOverride w:ilvl="0"/>
     <w:lvlOverride w:ilvl="1">
@@ -4509,450 +4554,194 @@
       <w:startOverride w:val="1"/>
     </w:lvlOverride>
   </w:num>
-  <w:num w:numId="10" w16cid:durableId="680204882">
+  <w:num w:numId="10">
     <w:abstractNumId w:val="2"/>
   </w:num>
-  <w:num w:numId="11" w16cid:durableId="43481378">
+  <w:num w:numId="11">
     <w:abstractNumId w:val="5"/>
   </w:num>
-  <w:num w:numId="12" w16cid:durableId="1446921539">
+  <w:num w:numId="12">
     <w:abstractNumId w:val="10"/>
   </w:num>
-  <w:num w:numId="13" w16cid:durableId="1721594281">
+  <w:num w:numId="13">
     <w:abstractNumId w:val="11"/>
   </w:num>
-  <w:num w:numId="14" w16cid:durableId="647855856">
+  <w:num w:numId="14">
     <w:abstractNumId w:val="12"/>
   </w:num>
-  <w:num w:numId="15" w16cid:durableId="359942483">
+  <w:num w:numId="15">
     <w:abstractNumId w:val="3"/>
   </w:num>
-  <w:num w:numId="16" w16cid:durableId="738556465">
+  <w:num w:numId="16">
     <w:abstractNumId w:val="13"/>
   </w:num>
-  <w:num w:numId="17" w16cid:durableId="189077556">
+  <w:num w:numId="17">
     <w:abstractNumId w:val="15"/>
   </w:num>
-  <w:num w:numId="18" w16cid:durableId="960376997">
+  <w:num w:numId="18">
     <w:abstractNumId w:val="6"/>
-    <w:lvlOverride w:ilvl="0"/>
-    <w:lvlOverride w:ilvl="1"/>
-    <w:lvlOverride w:ilvl="2"/>
-    <w:lvlOverride w:ilvl="3"/>
-    <w:lvlOverride w:ilvl="4"/>
-    <w:lvlOverride w:ilvl="5"/>
-    <w:lvlOverride w:ilvl="6"/>
-    <w:lvlOverride w:ilvl="7"/>
-    <w:lvlOverride w:ilvl="8"/>
   </w:num>
-  <w:num w:numId="19" w16cid:durableId="1648826615">
+  <w:num w:numId="19">
     <w:abstractNumId w:val="7"/>
-    <w:lvlOverride w:ilvl="0"/>
-    <w:lvlOverride w:ilvl="1"/>
-    <w:lvlOverride w:ilvl="2"/>
-    <w:lvlOverride w:ilvl="3"/>
-    <w:lvlOverride w:ilvl="4"/>
-    <w:lvlOverride w:ilvl="5"/>
-    <w:lvlOverride w:ilvl="6"/>
-    <w:lvlOverride w:ilvl="7"/>
-    <w:lvlOverride w:ilvl="8"/>
   </w:num>
-  <w:num w:numId="20" w16cid:durableId="1981105333">
+  <w:num w:numId="20">
     <w:abstractNumId w:val="0"/>
   </w:num>
 </w:numbering>
 </file>
 
 <file path=word/styles.xml><?xml version="1.0" encoding="utf-8"?>
-<w:styles xmlns:wp14="http://schemas.microsoft.com/office/word/2010/wordprocessingDrawing" xmlns:mc="http://schemas.openxmlformats.org/markup-compatibility/2006" xmlns:r="http://schemas.openxmlformats.org/officeDocument/2006/relationships" xmlns:w="http://schemas.openxmlformats.org/wordprocessingml/2006/main" xmlns:w14="http://schemas.microsoft.com/office/word/2010/wordml" xmlns:w15="http://schemas.microsoft.com/office/word/2012/wordml" xmlns:w16cex="http://schemas.microsoft.com/office/word/2018/wordml/cex" xmlns:w16cid="http://schemas.microsoft.com/office/word/2016/wordml/cid" xmlns:w16="http://schemas.microsoft.com/office/word/2018/wordml" xmlns:w16sdtdh="http://schemas.microsoft.com/office/word/2020/wordml/sdtdatahash" xmlns:w16se="http://schemas.microsoft.com/office/word/2015/wordml/symex" mc:Ignorable="w14 w15 w16se w16cid w16 w16cex w16sdtdh wp14">
+<w:styles xmlns:r="http://schemas.openxmlformats.org/officeDocument/2006/relationships" xmlns:w="http://schemas.openxmlformats.org/wordprocessingml/2006/main">
   <w:docDefaults>
     <w:rPrDefault>
       <w:rPr>
-        <w:rFonts w:ascii="Times New Roman" w:hAnsi="Times New Roman" w:eastAsia="Times New Roman" w:cs="Times New Roman"/>
+        <w:rFonts w:ascii="Times New Roman" w:eastAsia="Times New Roman" w:hAnsi="Times New Roman" w:cs="Times New Roman"/>
         <w:lang w:val="it-IT" w:eastAsia="ja-JP" w:bidi="ar-SA"/>
       </w:rPr>
     </w:rPrDefault>
     <w:pPrDefault/>
   </w:docDefaults>
-  <w:latentStyles w:defLockedState="0" w:defUIPriority="99" w:defSemiHidden="0" w:defUnhideWhenUsed="0" w:defQFormat="0" w:count="376">
-    <w:lsdException w:name="Normal" w:uiPriority="0" w:qFormat="1"/>
-    <w:lsdException w:name="heading 1" w:uiPriority="9" w:qFormat="1"/>
-    <w:lsdException w:name="heading 2" w:uiPriority="9" w:semiHidden="1" w:unhideWhenUsed="1" w:qFormat="1"/>
-    <w:lsdException w:name="heading 3" w:uiPriority="9" w:semiHidden="1" w:unhideWhenUsed="1" w:qFormat="1"/>
-    <w:lsdException w:name="heading 4" w:uiPriority="9" w:qFormat="1"/>
-    <w:lsdException w:name="heading 5" w:uiPriority="9" w:semiHidden="1" w:unhideWhenUsed="1" w:qFormat="1"/>
-    <w:lsdException w:name="heading 6" w:uiPriority="9" w:semiHidden="1" w:unhideWhenUsed="1" w:qFormat="1"/>
-    <w:lsdException w:name="heading 7" w:uiPriority="9" w:semiHidden="1" w:unhideWhenUsed="1" w:qFormat="1"/>
-    <w:lsdException w:name="heading 8" w:uiPriority="9" w:semiHidden="1" w:unhideWhenUsed="1" w:qFormat="1"/>
-    <w:lsdException w:name="heading 9" w:uiPriority="9" w:semiHidden="1" w:unhideWhenUsed="1" w:qFormat="1"/>
-    <w:lsdException w:name="index 1" w:semiHidden="1" w:unhideWhenUsed="1"/>
-    <w:lsdException w:name="index 2" w:semiHidden="1" w:unhideWhenUsed="1"/>
-    <w:lsdException w:name="index 3" w:semiHidden="1" w:unhideWhenUsed="1"/>
-    <w:lsdException w:name="index 4" w:semiHidden="1" w:unhideWhenUsed="1"/>
-    <w:lsdException w:name="index 5" w:semiHidden="1" w:unhideWhenUsed="1"/>
-    <w:lsdException w:name="index 6" w:semiHidden="1" w:unhideWhenUsed="1"/>
-    <w:lsdException w:name="index 7" w:semiHidden="1" w:unhideWhenUsed="1"/>
-    <w:lsdException w:name="index 8" w:semiHidden="1" w:unhideWhenUsed="1"/>
-    <w:lsdException w:name="index 9" w:semiHidden="1" w:unhideWhenUsed="1"/>
-    <w:lsdException w:name="toc 1" w:uiPriority="39" w:semiHidden="1" w:unhideWhenUsed="1"/>
-    <w:lsdException w:name="toc 2" w:uiPriority="39" w:semiHidden="1" w:unhideWhenUsed="1"/>
-    <w:lsdException w:name="toc 3" w:uiPriority="39" w:semiHidden="1" w:unhideWhenUsed="1"/>
-    <w:lsdException w:name="toc 4" w:uiPriority="39" w:semiHidden="1" w:unhideWhenUsed="1"/>
-    <w:lsdException w:name="toc 5" w:uiPriority="39" w:semiHidden="1" w:unhideWhenUsed="1"/>
-    <w:lsdException w:name="toc 6" w:uiPriority="39" w:semiHidden="1" w:unhideWhenUsed="1"/>
-    <w:lsdException w:name="toc 7" w:uiPriority="39" w:semiHidden="1" w:unhideWhenUsed="1"/>
-    <w:lsdException w:name="toc 8" w:uiPriority="39" w:semiHidden="1" w:unhideWhenUsed="1"/>
-    <w:lsdException w:name="toc 9" w:uiPriority="39" w:semiHidden="1" w:unhideWhenUsed="1"/>
-    <w:lsdException w:name="Normal Indent" w:semiHidden="1" w:unhideWhenUsed="1"/>
-    <w:lsdException w:name="footnote text" w:semiHidden="1" w:unhideWhenUsed="1"/>
-    <w:lsdException w:name="annotation text" w:semiHidden="1" w:unhideWhenUsed="1"/>
-    <w:lsdException w:name="header" w:semiHidden="1" w:unhideWhenUsed="1"/>
-    <w:lsdException w:name="footer" w:semiHidden="1" w:unhideWhenUsed="1"/>
-    <w:lsdException w:name="index heading" w:semiHidden="1" w:unhideWhenUsed="1"/>
-    <w:lsdException w:name="caption" w:uiPriority="35" w:semiHidden="1" w:unhideWhenUsed="1" w:qFormat="1"/>
-    <w:lsdException w:name="table of figures" w:semiHidden="1" w:unhideWhenUsed="1"/>
-    <w:lsdException w:name="envelope address" w:semiHidden="1" w:unhideWhenUsed="1"/>
-    <w:lsdException w:name="envelope return" w:semiHidden="1" w:unhideWhenUsed="1"/>
-    <w:lsdException w:name="footnote reference" w:semiHidden="1" w:unhideWhenUsed="1"/>
-    <w:lsdException w:name="annotation reference" w:semiHidden="1" w:unhideWhenUsed="1"/>
-    <w:lsdException w:name="line number" w:semiHidden="1" w:unhideWhenUsed="1"/>
-    <w:lsdException w:name="page number" w:semiHidden="1" w:unhideWhenUsed="1"/>
-    <w:lsdException w:name="endnote reference" w:semiHidden="1" w:unhideWhenUsed="1"/>
-    <w:lsdException w:name="endnote text" w:semiHidden="1" w:unhideWhenUsed="1"/>
-    <w:lsdException w:name="table of authorities" w:semiHidden="1" w:unhideWhenUsed="1"/>
-    <w:lsdException w:name="macro" w:semiHidden="1" w:unhideWhenUsed="1"/>
-    <w:lsdException w:name="toa heading" w:semiHidden="1" w:unhideWhenUsed="1"/>
-    <w:lsdException w:name="List" w:semiHidden="1" w:unhideWhenUsed="1"/>
-    <w:lsdException w:name="List Bullet" w:semiHidden="1" w:unhideWhenUsed="1"/>
-    <w:lsdException w:name="List Number" w:semiHidden="1" w:unhideWhenUsed="1"/>
-    <w:lsdException w:name="List 2" w:semiHidden="1" w:unhideWhenUsed="1"/>
-    <w:lsdException w:name="List 3" w:semiHidden="1" w:unhideWhenUsed="1"/>
-    <w:lsdException w:name="List 4" w:semiHidden="1" w:unhideWhenUsed="1"/>
-    <w:lsdException w:name="List 5" w:semiHidden="1" w:unhideWhenUsed="1"/>
-    <w:lsdException w:name="List Bullet 2" w:semiHidden="1" w:unhideWhenUsed="1"/>
-    <w:lsdException w:name="List Bullet 3" w:semiHidden="1" w:unhideWhenUsed="1"/>
-    <w:lsdException w:name="List Bullet 4" w:semiHidden="1" w:unhideWhenUsed="1"/>
-    <w:lsdException w:name="List Bullet 5" w:semiHidden="1" w:unhideWhenUsed="1"/>
-    <w:lsdException w:name="List Number 2" w:semiHidden="1" w:unhideWhenUsed="1"/>
-    <w:lsdException w:name="List Number 3" w:semiHidden="1" w:unhideWhenUsed="1"/>
-    <w:lsdException w:name="List Number 4" w:semiHidden="1" w:unhideWhenUsed="1"/>
-    <w:lsdException w:name="List Number 5" w:semiHidden="1" w:unhideWhenUsed="1"/>
-    <w:lsdException w:name="Title" w:uiPriority="10" w:qFormat="1"/>
-    <w:lsdException w:name="Closing" w:semiHidden="1" w:unhideWhenUsed="1"/>
-    <w:lsdException w:name="Signature" w:semiHidden="1" w:unhideWhenUsed="1"/>
-    <w:lsdException w:name="Default Paragraph Font" w:uiPriority="1" w:semiHidden="1" w:unhideWhenUsed="1"/>
-    <w:lsdException w:name="Body Text" w:uiPriority="0" w:semiHidden="1" w:unhideWhenUsed="1"/>
-    <w:lsdException w:name="Body Text Indent" w:semiHidden="1" w:unhideWhenUsed="1"/>
-    <w:lsdException w:name="List Continue" w:semiHidden="1" w:unhideWhenUsed="1"/>
-    <w:lsdException w:name="List Continue 2" w:semiHidden="1" w:unhideWhenUsed="1"/>
-    <w:lsdException w:name="List Continue 3" w:semiHidden="1" w:unhideWhenUsed="1"/>
-    <w:lsdException w:name="List Continue 4" w:semiHidden="1" w:unhideWhenUsed="1"/>
-    <w:lsdException w:name="List Continue 5" w:semiHidden="1" w:unhideWhenUsed="1"/>
-    <w:lsdException w:name="Message Header" w:semiHidden="1" w:unhideWhenUsed="1"/>
-    <w:lsdException w:name="Subtitle" w:uiPriority="11" w:qFormat="1"/>
-    <w:lsdException w:name="Salutation" w:semiHidden="1" w:unhideWhenUsed="1"/>
-    <w:lsdException w:name="Date" w:semiHidden="1" w:unhideWhenUsed="1"/>
-    <w:lsdException w:name="Body Text First Indent" w:semiHidden="1" w:unhideWhenUsed="1"/>
-    <w:lsdException w:name="Body Text First Indent 2" w:semiHidden="1" w:unhideWhenUsed="1"/>
-    <w:lsdException w:name="Note Heading" w:semiHidden="1" w:unhideWhenUsed="1"/>
-    <w:lsdException w:name="Body Text 2" w:semiHidden="1" w:unhideWhenUsed="1"/>
-    <w:lsdException w:name="Body Text 3" w:semiHidden="1" w:unhideWhenUsed="1"/>
-    <w:lsdException w:name="Body Text Indent 2" w:semiHidden="1" w:unhideWhenUsed="1"/>
-    <w:lsdException w:name="Body Text Indent 3" w:semiHidden="1" w:unhideWhenUsed="1"/>
-    <w:lsdException w:name="Block Text" w:semiHidden="1" w:unhideWhenUsed="1"/>
-    <w:lsdException w:name="Hyperlink" w:semiHidden="1" w:unhideWhenUsed="1"/>
-    <w:lsdException w:name="FollowedHyperlink" w:semiHidden="1" w:unhideWhenUsed="1"/>
-    <w:lsdException w:name="Strong" w:uiPriority="22" w:qFormat="1"/>
-    <w:lsdException w:name="Emphasis" w:uiPriority="20" w:qFormat="1"/>
-    <w:lsdException w:name="Document Map" w:semiHidden="1" w:unhideWhenUsed="1"/>
-    <w:lsdException w:name="Plain Text" w:semiHidden="1" w:unhideWhenUsed="1"/>
-    <w:lsdException w:name="E-mail Signature" w:semiHidden="1" w:unhideWhenUsed="1"/>
-    <w:lsdException w:name="HTML Top of Form" w:semiHidden="1" w:unhideWhenUsed="1"/>
-    <w:lsdException w:name="HTML Bottom of Form" w:semiHidden="1" w:unhideWhenUsed="1"/>
-    <w:lsdException w:name="Normal (Web)" w:semiHidden="1" w:unhideWhenUsed="1"/>
-    <w:lsdException w:name="HTML Acronym" w:semiHidden="1" w:unhideWhenUsed="1"/>
-    <w:lsdException w:name="HTML Address" w:semiHidden="1" w:unhideWhenUsed="1"/>
-    <w:lsdException w:name="HTML Cite" w:semiHidden="1" w:unhideWhenUsed="1"/>
-    <w:lsdException w:name="HTML Code" w:semiHidden="1" w:unhideWhenUsed="1"/>
-    <w:lsdException w:name="HTML Definition" w:semiHidden="1" w:unhideWhenUsed="1"/>
-    <w:lsdException w:name="HTML Keyboard" w:semiHidden="1" w:unhideWhenUsed="1"/>
-    <w:lsdException w:name="HTML Preformatted" w:semiHidden="1" w:unhideWhenUsed="1"/>
-    <w:lsdException w:name="HTML Sample" w:semiHidden="1" w:unhideWhenUsed="1"/>
-    <w:lsdException w:name="HTML Typewriter" w:semiHidden="1" w:unhideWhenUsed="1"/>
-    <w:lsdException w:name="HTML Variable" w:semiHidden="1" w:unhideWhenUsed="1"/>
-    <w:lsdException w:name="Normal Table" w:semiHidden="1" w:unhideWhenUsed="1"/>
-    <w:lsdException w:name="annotation subject" w:semiHidden="1" w:unhideWhenUsed="1"/>
-    <w:lsdException w:name="No List" w:semiHidden="1" w:unhideWhenUsed="1"/>
-    <w:lsdException w:name="Outline List 1" w:semiHidden="1" w:unhideWhenUsed="1"/>
-    <w:lsdException w:name="Outline List 2" w:semiHidden="1" w:unhideWhenUsed="1"/>
-    <w:lsdException w:name="Outline List 3" w:semiHidden="1" w:unhideWhenUsed="1"/>
-    <w:lsdException w:name="Table Simple 1" w:semiHidden="1" w:unhideWhenUsed="1"/>
-    <w:lsdException w:name="Table Simple 2" w:semiHidden="1" w:unhideWhenUsed="1"/>
-    <w:lsdException w:name="Table Simple 3" w:semiHidden="1" w:unhideWhenUsed="1"/>
-    <w:lsdException w:name="Table Classic 1" w:semiHidden="1" w:unhideWhenUsed="1"/>
-    <w:lsdException w:name="Table Classic 2" w:semiHidden="1" w:unhideWhenUsed="1"/>
-    <w:lsdException w:name="Table Classic 3" w:semiHidden="1" w:unhideWhenUsed="1"/>
-    <w:lsdException w:name="Table Classic 4" w:semiHidden="1" w:unhideWhenUsed="1"/>
-    <w:lsdException w:name="Table Colorful 1" w:semiHidden="1" w:unhideWhenUsed="1"/>
-    <w:lsdException w:name="Table Colorful 2" w:semiHidden="1" w:unhideWhenUsed="1"/>
-    <w:lsdException w:name="Table Colorful 3" w:semiHidden="1" w:unhideWhenUsed="1"/>
-    <w:lsdException w:name="Table Columns 1" w:semiHidden="1" w:unhideWhenUsed="1"/>
-    <w:lsdException w:name="Table Columns 2" w:semiHidden="1" w:unhideWhenUsed="1"/>
-    <w:lsdException w:name="Table Columns 3" w:semiHidden="1" w:unhideWhenUsed="1"/>
-    <w:lsdException w:name="Table Columns 4" w:semiHidden="1" w:unhideWhenUsed="1"/>
-    <w:lsdException w:name="Table Columns 5" w:semiHidden="1" w:unhideWhenUsed="1"/>
-    <w:lsdException w:name="Table Grid 1" w:semiHidden="1" w:unhideWhenUsed="1"/>
-    <w:lsdException w:name="Table Grid 2" w:semiHidden="1" w:unhideWhenUsed="1"/>
-    <w:lsdException w:name="Table Grid 3" w:semiHidden="1" w:unhideWhenUsed="1"/>
-    <w:lsdException w:name="Table Grid 4" w:semiHidden="1" w:unhideWhenUsed="1"/>
-    <w:lsdException w:name="Table Grid 5" w:semiHidden="1" w:unhideWhenUsed="1"/>
-    <w:lsdException w:name="Table Grid 6" w:semiHidden="1" w:unhideWhenUsed="1"/>
-    <w:lsdException w:name="Table Grid 7" w:semiHidden="1" w:unhideWhenUsed="1"/>
-    <w:lsdException w:name="Table Grid 8" w:semiHidden="1" w:unhideWhenUsed="1"/>
-    <w:lsdException w:name="Table List 1" w:semiHidden="1" w:unhideWhenUsed="1"/>
-    <w:lsdException w:name="Table List 2" w:semiHidden="1" w:unhideWhenUsed="1"/>
-    <w:lsdException w:name="Table List 3" w:semiHidden="1" w:unhideWhenUsed="1"/>
-    <w:lsdException w:name="Table List 4" w:semiHidden="1" w:unhideWhenUsed="1"/>
-    <w:lsdException w:name="Table List 5" w:semiHidden="1" w:unhideWhenUsed="1"/>
-    <w:lsdException w:name="Table List 6" w:semiHidden="1" w:unhideWhenUsed="1"/>
-    <w:lsdException w:name="Table List 7" w:semiHidden="1" w:unhideWhenUsed="1"/>
-    <w:lsdException w:name="Table List 8" w:semiHidden="1" w:unhideWhenUsed="1"/>
-    <w:lsdException w:name="Table 3D effects 1" w:semiHidden="1" w:unhideWhenUsed="1"/>
-    <w:lsdException w:name="Table 3D effects 2" w:semiHidden="1" w:unhideWhenUsed="1"/>
-    <w:lsdException w:name="Table 3D effects 3" w:semiHidden="1" w:unhideWhenUsed="1"/>
-    <w:lsdException w:name="Table Contemporary" w:semiHidden="1" w:unhideWhenUsed="1"/>
-    <w:lsdException w:name="Table Elegant" w:semiHidden="1" w:unhideWhenUsed="1"/>
-    <w:lsdException w:name="Table Professional" w:semiHidden="1" w:unhideWhenUsed="1"/>
-    <w:lsdException w:name="Table Subtle 1" w:semiHidden="1" w:unhideWhenUsed="1"/>
-    <w:lsdException w:name="Table Subtle 2" w:semiHidden="1" w:unhideWhenUsed="1"/>
-    <w:lsdException w:name="Table Web 1" w:semiHidden="1" w:unhideWhenUsed="1"/>
-    <w:lsdException w:name="Table Web 2" w:semiHidden="1" w:unhideWhenUsed="1"/>
-    <w:lsdException w:name="Table Web 3" w:semiHidden="1" w:unhideWhenUsed="1"/>
-    <w:lsdException w:name="Balloon Text" w:semiHidden="1" w:unhideWhenUsed="1"/>
-    <w:lsdException w:name="Table Grid" w:uiPriority="59"/>
-    <w:lsdException w:name="Table Theme" w:semiHidden="1" w:unhideWhenUsed="1"/>
-    <w:lsdException w:name="Placeholder Text" w:semiHidden="1"/>
-    <w:lsdException w:name="No Spacing" w:uiPriority="1" w:qFormat="1"/>
-    <w:lsdException w:name="Light Shading" w:uiPriority="60"/>
-    <w:lsdException w:name="Light List" w:uiPriority="61"/>
-    <w:lsdException w:name="Light Grid" w:uiPriority="62"/>
-    <w:lsdException w:name="Medium Shading 1" w:uiPriority="63"/>
-    <w:lsdException w:name="Medium Shading 2" w:uiPriority="64"/>
-    <w:lsdException w:name="Medium List 1" w:uiPriority="65"/>
-    <w:lsdException w:name="Medium List 2" w:uiPriority="66"/>
-    <w:lsdException w:name="Medium Grid 1" w:uiPriority="67"/>
-    <w:lsdException w:name="Medium Grid 2" w:uiPriority="68"/>
-    <w:lsdException w:name="Medium Grid 3" w:uiPriority="69"/>
-    <w:lsdException w:name="Dark List" w:uiPriority="70"/>
-    <w:lsdException w:name="Colorful Shading" w:uiPriority="71"/>
-    <w:lsdException w:name="Colorful List" w:uiPriority="72"/>
-    <w:lsdException w:name="Colorful Grid" w:uiPriority="73"/>
-    <w:lsdException w:name="Light Shading Accent 1" w:uiPriority="60"/>
-    <w:lsdException w:name="Light List Accent 1" w:uiPriority="61"/>
-    <w:lsdException w:name="Light Grid Accent 1" w:uiPriority="62"/>
-    <w:lsdException w:name="Medium Shading 1 Accent 1" w:uiPriority="63"/>
-    <w:lsdException w:name="Medium Shading 2 Accent 1" w:uiPriority="64"/>
-    <w:lsdException w:name="Medium List 1 Accent 1" w:uiPriority="65"/>
-    <w:lsdException w:name="Revision" w:semiHidden="1"/>
-    <w:lsdException w:name="List Paragraph" w:uiPriority="34" w:qFormat="1"/>
-    <w:lsdException w:name="Quote" w:uiPriority="29" w:qFormat="1"/>
-    <w:lsdException w:name="Intense Quote" w:uiPriority="30" w:qFormat="1"/>
-    <w:lsdException w:name="Medium List 2 Accent 1" w:uiPriority="66"/>
-    <w:lsdException w:name="Medium Grid 1 Accent 1" w:uiPriority="67"/>
-    <w:lsdException w:name="Medium Grid 2 Accent 1" w:uiPriority="68"/>
-    <w:lsdException w:name="Medium Grid 3 Accent 1" w:uiPriority="69"/>
-    <w:lsdException w:name="Dark List Accent 1" w:uiPriority="70"/>
-    <w:lsdException w:name="Colorful Shading Accent 1" w:uiPriority="71"/>
-    <w:lsdException w:name="Colorful List Accent 1" w:uiPriority="72"/>
-    <w:lsdException w:name="Colorful Grid Accent 1" w:uiPriority="73"/>
-    <w:lsdException w:name="Light Shading Accent 2" w:uiPriority="60"/>
-    <w:lsdException w:name="Light List Accent 2" w:uiPriority="61"/>
-    <w:lsdException w:name="Light Grid Accent 2" w:uiPriority="62"/>
-    <w:lsdException w:name="Medium Shading 1 Accent 2" w:uiPriority="63"/>
-    <w:lsdException w:name="Medium Shading 2 Accent 2" w:uiPriority="64"/>
-    <w:lsdException w:name="Medium List 1 Accent 2" w:uiPriority="65"/>
-    <w:lsdException w:name="Medium List 2 Accent 2" w:uiPriority="66"/>
-    <w:lsdException w:name="Medium Grid 1 Accent 2" w:uiPriority="67"/>
-    <w:lsdException w:name="Medium Grid 2 Accent 2" w:uiPriority="68"/>
-    <w:lsdException w:name="Medium Grid 3 Accent 2" w:uiPriority="69"/>
-    <w:lsdException w:name="Dark List Accent 2" w:uiPriority="70"/>
-    <w:lsdException w:name="Colorful Shading Accent 2" w:uiPriority="71"/>
-    <w:lsdException w:name="Colorful List Accent 2" w:uiPriority="72"/>
-    <w:lsdException w:name="Colorful Grid Accent 2" w:uiPriority="73"/>
-    <w:lsdException w:name="Light Shading Accent 3" w:uiPriority="60"/>
-    <w:lsdException w:name="Light List Accent 3" w:uiPriority="61"/>
-    <w:lsdException w:name="Light Grid Accent 3" w:uiPriority="62"/>
-    <w:lsdException w:name="Medium Shading 1 Accent 3" w:uiPriority="63"/>
-    <w:lsdException w:name="Medium Shading 2 Accent 3" w:uiPriority="64"/>
-    <w:lsdException w:name="Medium List 1 Accent 3" w:uiPriority="65"/>
-    <w:lsdException w:name="Medium List 2 Accent 3" w:uiPriority="66"/>
-    <w:lsdException w:name="Medium Grid 1 Accent 3" w:uiPriority="67"/>
-    <w:lsdException w:name="Medium Grid 2 Accent 3" w:uiPriority="68"/>
-    <w:lsdException w:name="Medium Grid 3 Accent 3" w:uiPriority="69"/>
-    <w:lsdException w:name="Dark List Accent 3" w:uiPriority="70"/>
-    <w:lsdException w:name="Colorful Shading Accent 3" w:uiPriority="71"/>
-    <w:lsdException w:name="Colorful List Accent 3" w:uiPriority="72"/>
-    <w:lsdException w:name="Colorful Grid Accent 3" w:uiPriority="73"/>
-    <w:lsdException w:name="Light Shading Accent 4" w:uiPriority="60"/>
-    <w:lsdException w:name="Light List Accent 4" w:uiPriority="61"/>
-    <w:lsdException w:name="Light Grid Accent 4" w:uiPriority="62"/>
-    <w:lsdException w:name="Medium Shading 1 Accent 4" w:uiPriority="63"/>
-    <w:lsdException w:name="Medium Shading 2 Accent 4" w:uiPriority="64"/>
-    <w:lsdException w:name="Medium List 1 Accent 4" w:uiPriority="65"/>
-    <w:lsdException w:name="Medium List 2 Accent 4" w:uiPriority="66"/>
-    <w:lsdException w:name="Medium Grid 1 Accent 4" w:uiPriority="67"/>
-    <w:lsdException w:name="Medium Grid 2 Accent 4" w:uiPriority="68"/>
-    <w:lsdException w:name="Medium Grid 3 Accent 4" w:uiPriority="69"/>
-    <w:lsdException w:name="Dark List Accent 4" w:uiPriority="70"/>
-    <w:lsdException w:name="Colorful Shading Accent 4" w:uiPriority="71"/>
-    <w:lsdException w:name="Colorful List Accent 4" w:uiPriority="72"/>
-    <w:lsdException w:name="Colorful Grid Accent 4" w:uiPriority="73"/>
-    <w:lsdException w:name="Light Shading Accent 5" w:uiPriority="60"/>
-    <w:lsdException w:name="Light List Accent 5" w:uiPriority="61"/>
-    <w:lsdException w:name="Light Grid Accent 5" w:uiPriority="62"/>
-    <w:lsdException w:name="Medium Shading 1 Accent 5" w:uiPriority="63"/>
-    <w:lsdException w:name="Medium Shading 2 Accent 5" w:uiPriority="64"/>
-    <w:lsdException w:name="Medium List 1 Accent 5" w:uiPriority="65"/>
-    <w:lsdException w:name="Medium List 2 Accent 5" w:uiPriority="66"/>
-    <w:lsdException w:name="Medium Grid 1 Accent 5" w:uiPriority="67"/>
-    <w:lsdException w:name="Medium Grid 2 Accent 5" w:uiPriority="68"/>
-    <w:lsdException w:name="Medium Grid 3 Accent 5" w:uiPriority="69"/>
-    <w:lsdException w:name="Dark List Accent 5" w:uiPriority="70"/>
-    <w:lsdException w:name="Colorful Shading Accent 5" w:uiPriority="71"/>
-    <w:lsdException w:name="Colorful List Accent 5" w:uiPriority="72"/>
-    <w:lsdException w:name="Colorful Grid Accent 5" w:uiPriority="73"/>
-    <w:lsdException w:name="Light Shading Accent 6" w:uiPriority="60"/>
-    <w:lsdException w:name="Light List Accent 6" w:uiPriority="61"/>
-    <w:lsdException w:name="Light Grid Accent 6" w:uiPriority="62"/>
-    <w:lsdException w:name="Medium Shading 1 Accent 6" w:uiPriority="63"/>
-    <w:lsdException w:name="Medium Shading 2 Accent 6" w:uiPriority="64"/>
-    <w:lsdException w:name="Medium List 1 Accent 6" w:uiPriority="65"/>
-    <w:lsdException w:name="Medium List 2 Accent 6" w:uiPriority="66"/>
-    <w:lsdException w:name="Medium Grid 1 Accent 6" w:uiPriority="67"/>
-    <w:lsdException w:name="Medium Grid 2 Accent 6" w:uiPriority="68"/>
-    <w:lsdException w:name="Medium Grid 3 Accent 6" w:uiPriority="69"/>
-    <w:lsdException w:name="Dark List Accent 6" w:uiPriority="70"/>
-    <w:lsdException w:name="Colorful Shading Accent 6" w:uiPriority="71"/>
-    <w:lsdException w:name="Colorful List Accent 6" w:uiPriority="72"/>
-    <w:lsdException w:name="Colorful Grid Accent 6" w:uiPriority="73"/>
-    <w:lsdException w:name="Subtle Emphasis" w:uiPriority="19" w:qFormat="1"/>
-    <w:lsdException w:name="Intense Emphasis" w:uiPriority="21" w:qFormat="1"/>
-    <w:lsdException w:name="Subtle Reference" w:uiPriority="31" w:qFormat="1"/>
-    <w:lsdException w:name="Intense Reference" w:uiPriority="32" w:qFormat="1"/>
-    <w:lsdException w:name="Book Title" w:uiPriority="33" w:qFormat="1"/>
-    <w:lsdException w:name="Bibliography" w:uiPriority="37" w:semiHidden="1" w:unhideWhenUsed="1"/>
-    <w:lsdException w:name="TOC Heading" w:uiPriority="39" w:semiHidden="1" w:unhideWhenUsed="1" w:qFormat="1"/>
-    <w:lsdException w:name="Plain Table 1" w:uiPriority="41"/>
-    <w:lsdException w:name="Plain Table 2" w:uiPriority="42"/>
-    <w:lsdException w:name="Plain Table 3" w:uiPriority="43"/>
-    <w:lsdException w:name="Plain Table 4" w:uiPriority="44"/>
-    <w:lsdException w:name="Plain Table 5" w:uiPriority="45"/>
-    <w:lsdException w:name="Grid Table Light" w:uiPriority="40"/>
-    <w:lsdException w:name="Grid Table 1 Light" w:uiPriority="46"/>
-    <w:lsdException w:name="Grid Table 2" w:uiPriority="47"/>
-    <w:lsdException w:name="Grid Table 3" w:uiPriority="48"/>
-    <w:lsdException w:name="Grid Table 4" w:uiPriority="49"/>
-    <w:lsdException w:name="Grid Table 5 Dark" w:uiPriority="50"/>
-    <w:lsdException w:name="Grid Table 6 Colorful" w:uiPriority="51"/>
-    <w:lsdException w:name="Grid Table 7 Colorful" w:uiPriority="52"/>
-    <w:lsdException w:name="Grid Table 1 Light Accent 1" w:uiPriority="46"/>
-    <w:lsdException w:name="Grid Table 2 Accent 1" w:uiPriority="47"/>
-    <w:lsdException w:name="Grid Table 3 Accent 1" w:uiPriority="48"/>
-    <w:lsdException w:name="Grid Table 4 Accent 1" w:uiPriority="49"/>
-    <w:lsdException w:name="Grid Table 5 Dark Accent 1" w:uiPriority="50"/>
-    <w:lsdException w:name="Grid Table 6 Colorful Accent 1" w:uiPriority="51"/>
-    <w:lsdException w:name="Grid Table 7 Colorful Accent 1" w:uiPriority="52"/>
-    <w:lsdException w:name="Grid Table 1 Light Accent 2" w:uiPriority="46"/>
-    <w:lsdException w:name="Grid Table 2 Accent 2" w:uiPriority="47"/>
-    <w:lsdException w:name="Grid Table 3 Accent 2" w:uiPriority="48"/>
-    <w:lsdException w:name="Grid Table 4 Accent 2" w:uiPriority="49"/>
-    <w:lsdException w:name="Grid Table 5 Dark Accent 2" w:uiPriority="50"/>
-    <w:lsdException w:name="Grid Table 6 Colorful Accent 2" w:uiPriority="51"/>
-    <w:lsdException w:name="Grid Table 7 Colorful Accent 2" w:uiPriority="52"/>
-    <w:lsdException w:name="Grid Table 1 Light Accent 3" w:uiPriority="46"/>
-    <w:lsdException w:name="Grid Table 2 Accent 3" w:uiPriority="47"/>
-    <w:lsdException w:name="Grid Table 3 Accent 3" w:uiPriority="48"/>
-    <w:lsdException w:name="Grid Table 4 Accent 3" w:uiPriority="49"/>
-    <w:lsdException w:name="Grid Table 5 Dark Accent 3" w:uiPriority="50"/>
-    <w:lsdException w:name="Grid Table 6 Colorful Accent 3" w:uiPriority="51"/>
-    <w:lsdException w:name="Grid Table 7 Colorful Accent 3" w:uiPriority="52"/>
-    <w:lsdException w:name="Grid Table 1 Light Accent 4" w:uiPriority="46"/>
-    <w:lsdException w:name="Grid Table 2 Accent 4" w:uiPriority="47"/>
-    <w:lsdException w:name="Grid Table 3 Accent 4" w:uiPriority="48"/>
-    <w:lsdException w:name="Grid Table 4 Accent 4" w:uiPriority="49"/>
-    <w:lsdException w:name="Grid Table 5 Dark Accent 4" w:uiPriority="50"/>
-    <w:lsdException w:name="Grid Table 6 Colorful Accent 4" w:uiPriority="51"/>
-    <w:lsdException w:name="Grid Table 7 Colorful Accent 4" w:uiPriority="52"/>
-    <w:lsdException w:name="Grid Table 1 Light Accent 5" w:uiPriority="46"/>
-    <w:lsdException w:name="Grid Table 2 Accent 5" w:uiPriority="47"/>
-    <w:lsdException w:name="Grid Table 3 Accent 5" w:uiPriority="48"/>
-    <w:lsdException w:name="Grid Table 4 Accent 5" w:uiPriority="49"/>
-    <w:lsdException w:name="Grid Table 5 Dark Accent 5" w:uiPriority="50"/>
-    <w:lsdException w:name="Grid Table 6 Colorful Accent 5" w:uiPriority="51"/>
-    <w:lsdException w:name="Grid Table 7 Colorful Accent 5" w:uiPriority="52"/>
-    <w:lsdException w:name="Grid Table 1 Light Accent 6" w:uiPriority="46"/>
-    <w:lsdException w:name="Grid Table 2 Accent 6" w:uiPriority="47"/>
-    <w:lsdException w:name="Grid Table 3 Accent 6" w:uiPriority="48"/>
-    <w:lsdException w:name="Grid Table 4 Accent 6" w:uiPriority="49"/>
-    <w:lsdException w:name="Grid Table 5 Dark Accent 6" w:uiPriority="50"/>
-    <w:lsdException w:name="Grid Table 6 Colorful Accent 6" w:uiPriority="51"/>
-    <w:lsdException w:name="Grid Table 7 Colorful Accent 6" w:uiPriority="52"/>
-    <w:lsdException w:name="List Table 1 Light" w:uiPriority="46"/>
-    <w:lsdException w:name="List Table 2" w:uiPriority="47"/>
-    <w:lsdException w:name="List Table 3" w:uiPriority="48"/>
-    <w:lsdException w:name="List Table 4" w:uiPriority="49"/>
-    <w:lsdException w:name="List Table 5 Dark" w:uiPriority="50"/>
-    <w:lsdException w:name="List Table 6 Colorful" w:uiPriority="51"/>
-    <w:lsdException w:name="List Table 7 Colorful" w:uiPriority="52"/>
-    <w:lsdException w:name="List Table 1 Light Accent 1" w:uiPriority="46"/>
-    <w:lsdException w:name="List Table 2 Accent 1" w:uiPriority="47"/>
-    <w:lsdException w:name="List Table 3 Accent 1" w:uiPriority="48"/>
-    <w:lsdException w:name="List Table 4 Accent 1" w:uiPriority="49"/>
-    <w:lsdException w:name="List Table 5 Dark Accent 1" w:uiPriority="50"/>
-    <w:lsdException w:name="List Table 6 Colorful Accent 1" w:uiPriority="51"/>
-    <w:lsdException w:name="List Table 7 Colorful Accent 1" w:uiPriority="52"/>
-    <w:lsdException w:name="List Table 1 Light Accent 2" w:uiPriority="46"/>
-    <w:lsdException w:name="List Table 2 Accent 2" w:uiPriority="47"/>
-    <w:lsdException w:name="List Table 3 Accent 2" w:uiPriority="48"/>
-    <w:lsdException w:name="List Table 4 Accent 2" w:uiPriority="49"/>
-    <w:lsdException w:name="List Table 5 Dark Accent 2" w:uiPriority="50"/>
-    <w:lsdException w:name="List Table 6 Colorful Accent 2" w:uiPriority="51"/>
-    <w:lsdException w:name="List Table 7 Colorful Accent 2" w:uiPriority="52"/>
-    <w:lsdException w:name="List Table 1 Light Accent 3" w:uiPriority="46"/>
-    <w:lsdException w:name="List Table 2 Accent 3" w:uiPriority="47"/>
-    <w:lsdException w:name="List Table 3 Accent 3" w:uiPriority="48"/>
-    <w:lsdException w:name="List Table 4 Accent 3" w:uiPriority="49"/>
-    <w:lsdException w:name="List Table 5 Dark Accent 3" w:uiPriority="50"/>
-    <w:lsdException w:name="List Table 6 Colorful Accent 3" w:uiPriority="51"/>
-    <w:lsdException w:name="List Table 7 Colorful Accent 3" w:uiPriority="52"/>
-    <w:lsdException w:name="List Table 1 Light Accent 4" w:uiPriority="46"/>
-    <w:lsdException w:name="List Table 2 Accent 4" w:uiPriority="47"/>
-    <w:lsdException w:name="List Table 3 Accent 4" w:uiPriority="48"/>
-    <w:lsdException w:name="List Table 4 Accent 4" w:uiPriority="49"/>
-    <w:lsdException w:name="List Table 5 Dark Accent 4" w:uiPriority="50"/>
-    <w:lsdException w:name="List Table 6 Colorful Accent 4" w:uiPriority="51"/>
-    <w:lsdException w:name="List Table 7 Colorful Accent 4" w:uiPriority="52"/>
-    <w:lsdException w:name="List Table 1 Light Accent 5" w:uiPriority="46"/>
-    <w:lsdException w:name="List Table 2 Accent 5" w:uiPriority="47"/>
-    <w:lsdException w:name="List Table 3 Accent 5" w:uiPriority="48"/>
-    <w:lsdException w:name="List Table 4 Accent 5" w:uiPriority="49"/>
-    <w:lsdException w:name="List Table 5 Dark Accent 5" w:uiPriority="50"/>
-    <w:lsdException w:name="List Table 6 Colorful Accent 5" w:uiPriority="51"/>
-    <w:lsdException w:name="List Table 7 Colorful Accent 5" w:uiPriority="52"/>
-    <w:lsdException w:name="List Table 1 Light Accent 6" w:uiPriority="46"/>
-    <w:lsdException w:name="List Table 2 Accent 6" w:uiPriority="47"/>
-    <w:lsdException w:name="List Table 3 Accent 6" w:uiPriority="48"/>
-    <w:lsdException w:name="List Table 4 Accent 6" w:uiPriority="49"/>
-    <w:lsdException w:name="List Table 5 Dark Accent 6" w:uiPriority="50"/>
-    <w:lsdException w:name="List Table 6 Colorful Accent 6" w:uiPriority="51"/>
-    <w:lsdException w:name="List Table 7 Colorful Accent 6" w:uiPriority="52"/>
-    <w:lsdException w:name="Mention" w:semiHidden="1" w:unhideWhenUsed="1"/>
-    <w:lsdException w:name="Smart Hyperlink" w:semiHidden="1" w:unhideWhenUsed="1"/>
-    <w:lsdException w:name="Hashtag" w:semiHidden="1" w:unhideWhenUsed="1"/>
-    <w:lsdException w:name="Unresolved Mention" w:semiHidden="1" w:unhideWhenUsed="1"/>
-    <w:lsdException w:name="Smart Link" w:semiHidden="1" w:unhideWhenUsed="1"/>
+  <w:latentStyles w:defLockedState="0" w:defUIPriority="99" w:defSemiHidden="1" w:defUnhideWhenUsed="1" w:defQFormat="0" w:count="267">
+    <w:lsdException w:name="Normal" w:semiHidden="0" w:uiPriority="0" w:unhideWhenUsed="0" w:qFormat="1"/>
+    <w:lsdException w:name="heading 1" w:semiHidden="0" w:uiPriority="9" w:unhideWhenUsed="0" w:qFormat="1"/>
+    <w:lsdException w:name="heading 2" w:uiPriority="9" w:qFormat="1"/>
+    <w:lsdException w:name="heading 3" w:uiPriority="9" w:qFormat="1"/>
+    <w:lsdException w:name="heading 4" w:semiHidden="0" w:uiPriority="9" w:unhideWhenUsed="0" w:qFormat="1"/>
+    <w:lsdException w:name="heading 5" w:uiPriority="9" w:qFormat="1"/>
+    <w:lsdException w:name="heading 6" w:uiPriority="9" w:qFormat="1"/>
+    <w:lsdException w:name="heading 7" w:uiPriority="9" w:qFormat="1"/>
+    <w:lsdException w:name="heading 8" w:uiPriority="9" w:qFormat="1"/>
+    <w:lsdException w:name="heading 9" w:uiPriority="9" w:qFormat="1"/>
+    <w:lsdException w:name="toc 1" w:uiPriority="39"/>
+    <w:lsdException w:name="toc 2" w:uiPriority="39"/>
+    <w:lsdException w:name="toc 3" w:uiPriority="39"/>
+    <w:lsdException w:name="toc 4" w:uiPriority="39"/>
+    <w:lsdException w:name="toc 5" w:uiPriority="39"/>
+    <w:lsdException w:name="toc 6" w:uiPriority="39"/>
+    <w:lsdException w:name="toc 7" w:uiPriority="39"/>
+    <w:lsdException w:name="toc 8" w:uiPriority="39"/>
+    <w:lsdException w:name="toc 9" w:uiPriority="39"/>
+    <w:lsdException w:name="caption" w:uiPriority="35" w:qFormat="1"/>
+    <w:lsdException w:name="Title" w:semiHidden="0" w:uiPriority="10" w:unhideWhenUsed="0" w:qFormat="1"/>
+    <w:lsdException w:name="Default Paragraph Font" w:uiPriority="1"/>
+    <w:lsdException w:name="Body Text" w:uiPriority="0"/>
+    <w:lsdException w:name="Subtitle" w:semiHidden="0" w:uiPriority="11" w:unhideWhenUsed="0" w:qFormat="1"/>
+    <w:lsdException w:name="Strong" w:semiHidden="0" w:uiPriority="22" w:unhideWhenUsed="0" w:qFormat="1"/>
+    <w:lsdException w:name="Emphasis" w:semiHidden="0" w:uiPriority="20" w:unhideWhenUsed="0" w:qFormat="1"/>
+    <w:lsdException w:name="Table Grid" w:semiHidden="0" w:uiPriority="59" w:unhideWhenUsed="0"/>
+    <w:lsdException w:name="Placeholder Text" w:unhideWhenUsed="0"/>
+    <w:lsdException w:name="No Spacing" w:semiHidden="0" w:uiPriority="1" w:unhideWhenUsed="0" w:qFormat="1"/>
+    <w:lsdException w:name="Light Shading" w:semiHidden="0" w:uiPriority="60" w:unhideWhenUsed="0"/>
+    <w:lsdException w:name="Light List" w:semiHidden="0" w:uiPriority="61" w:unhideWhenUsed="0"/>
+    <w:lsdException w:name="Light Grid" w:semiHidden="0" w:uiPriority="62" w:unhideWhenUsed="0"/>
+    <w:lsdException w:name="Medium Shading 1" w:semiHidden="0" w:uiPriority="63" w:unhideWhenUsed="0"/>
+    <w:lsdException w:name="Medium Shading 2" w:semiHidden="0" w:uiPriority="64" w:unhideWhenUsed="0"/>
+    <w:lsdException w:name="Medium List 1" w:semiHidden="0" w:uiPriority="65" w:unhideWhenUsed="0"/>
+    <w:lsdException w:name="Medium List 2" w:semiHidden="0" w:uiPriority="66" w:unhideWhenUsed="0"/>
+    <w:lsdException w:name="Medium Grid 1" w:semiHidden="0" w:uiPriority="67" w:unhideWhenUsed="0"/>
+    <w:lsdException w:name="Medium Grid 2" w:semiHidden="0" w:uiPriority="68" w:unhideWhenUsed="0"/>
+    <w:lsdException w:name="Medium Grid 3" w:semiHidden="0" w:uiPriority="69" w:unhideWhenUsed="0"/>
+    <w:lsdException w:name="Dark List" w:semiHidden="0" w:uiPriority="70" w:unhideWhenUsed="0"/>
+    <w:lsdException w:name="Colorful Shading" w:semiHidden="0" w:uiPriority="71" w:unhideWhenUsed="0"/>
+    <w:lsdException w:name="Colorful List" w:semiHidden="0" w:uiPriority="72" w:unhideWhenUsed="0"/>
+    <w:lsdException w:name="Colorful Grid" w:semiHidden="0" w:uiPriority="73" w:unhideWhenUsed="0"/>
+    <w:lsdException w:name="Light Shading Accent 1" w:semiHidden="0" w:uiPriority="60" w:unhideWhenUsed="0"/>
+    <w:lsdException w:name="Light List Accent 1" w:semiHidden="0" w:uiPriority="61" w:unhideWhenUsed="0"/>
+    <w:lsdException w:name="Light Grid Accent 1" w:semiHidden="0" w:uiPriority="62" w:unhideWhenUsed="0"/>
+    <w:lsdException w:name="Medium Shading 1 Accent 1" w:semiHidden="0" w:uiPriority="63" w:unhideWhenUsed="0"/>
+    <w:lsdException w:name="Medium Shading 2 Accent 1" w:semiHidden="0" w:uiPriority="64" w:unhideWhenUsed="0"/>
+    <w:lsdException w:name="Medium List 1 Accent 1" w:semiHidden="0" w:uiPriority="65" w:unhideWhenUsed="0"/>
+    <w:lsdException w:name="Revision" w:unhideWhenUsed="0"/>
+    <w:lsdException w:name="List Paragraph" w:semiHidden="0" w:uiPriority="34" w:unhideWhenUsed="0" w:qFormat="1"/>
+    <w:lsdException w:name="Quote" w:semiHidden="0" w:uiPriority="29" w:unhideWhenUsed="0" w:qFormat="1"/>
+    <w:lsdException w:name="Intense Quote" w:semiHidden="0" w:uiPriority="30" w:unhideWhenUsed="0" w:qFormat="1"/>
+    <w:lsdException w:name="Medium List 2 Accent 1" w:semiHidden="0" w:uiPriority="66" w:unhideWhenUsed="0"/>
+    <w:lsdException w:name="Medium Grid 1 Accent 1" w:semiHidden="0" w:uiPriority="67" w:unhideWhenUsed="0"/>
+    <w:lsdException w:name="Medium Grid 2 Accent 1" w:semiHidden="0" w:uiPriority="68" w:unhideWhenUsed="0"/>
+    <w:lsdException w:name="Medium Grid 3 Accent 1" w:semiHidden="0" w:uiPriority="69" w:unhideWhenUsed="0"/>
+    <w:lsdException w:name="Dark List Accent 1" w:semiHidden="0" w:uiPriority="70" w:unhideWhenUsed="0"/>
+    <w:lsdException w:name="Colorful Shading Accent 1" w:semiHidden="0" w:uiPriority="71" w:unhideWhenUsed="0"/>
+    <w:lsdException w:name="Colorful List Accent 1" w:semiHidden="0" w:uiPriority="72" w:unhideWhenUsed="0"/>
+    <w:lsdException w:name="Colorful Grid Accent 1" w:semiHidden="0" w:uiPriority="73" w:unhideWhenUsed="0"/>
+    <w:lsdException w:name="Light Shading Accent 2" w:semiHidden="0" w:uiPriority="60" w:unhideWhenUsed="0"/>
+    <w:lsdException w:name="Light List Accent 2" w:semiHidden="0" w:uiPriority="61" w:unhideWhenUsed="0"/>
+    <w:lsdException w:name="Light Grid Accent 2" w:semiHidden="0" w:uiPriority="62" w:unhideWhenUsed="0"/>
+    <w:lsdException w:name="Medium Shading 1 Accent 2" w:semiHidden="0" w:uiPriority="63" w:unhideWhenUsed="0"/>
+    <w:lsdException w:name="Medium Shading 2 Accent 2" w:semiHidden="0" w:uiPriority="64" w:unhideWhenUsed="0"/>
+    <w:lsdException w:name="Medium List 1 Accent 2" w:semiHidden="0" w:uiPriority="65" w:unhideWhenUsed="0"/>
+    <w:lsdException w:name="Medium List 2 Accent 2" w:semiHidden="0" w:uiPriority="66" w:unhideWhenUsed="0"/>
+    <w:lsdException w:name="Medium Grid 1 Accent 2" w:semiHidden="0" w:uiPriority="67" w:unhideWhenUsed="0"/>
+    <w:lsdException w:name="Medium Grid 2 Accent 2" w:semiHidden="0" w:uiPriority="68" w:unhideWhenUsed="0"/>
+    <w:lsdException w:name="Medium Grid 3 Accent 2" w:semiHidden="0" w:uiPriority="69" w:unhideWhenUsed="0"/>
+    <w:lsdException w:name="Dark List Accent 2" w:semiHidden="0" w:uiPriority="70" w:unhideWhenUsed="0"/>
+    <w:lsdException w:name="Colorful Shading Accent 2" w:semiHidden="0" w:uiPriority="71" w:unhideWhenUsed="0"/>
+    <w:lsdException w:name="Colorful List Accent 2" w:semiHidden="0" w:uiPriority="72" w:unhideWhenUsed="0"/>
+    <w:lsdException w:name="Colorful Grid Accent 2" w:semiHidden="0" w:uiPriority="73" w:unhideWhenUsed="0"/>
+    <w:lsdException w:name="Light Shading Accent 3" w:semiHidden="0" w:uiPriority="60" w:unhideWhenUsed="0"/>
+    <w:lsdException w:name="Light List Accent 3" w:semiHidden="0" w:uiPriority="61" w:unhideWhenUsed="0"/>
+    <w:lsdException w:name="Light Grid Accent 3" w:semiHidden="0" w:uiPriority="62" w:unhideWhenUsed="0"/>
+    <w:lsdException w:name="Medium Shading 1 Accent 3" w:semiHidden="0" w:uiPriority="63" w:unhideWhenUsed="0"/>
+    <w:lsdException w:name="Medium Shading 2 Accent 3" w:semiHidden="0" w:uiPriority="64" w:unhideWhenUsed="0"/>
+    <w:lsdException w:name="Medium List 1 Accent 3" w:semiHidden="0" w:uiPriority="65" w:unhideWhenUsed="0"/>
+    <w:lsdException w:name="Medium List 2 Accent 3" w:semiHidden="0" w:uiPriority="66" w:unhideWhenUsed="0"/>
+    <w:lsdException w:name="Medium Grid 1 Accent 3" w:semiHidden="0" w:uiPriority="67" w:unhideWhenUsed="0"/>
+    <w:lsdException w:name="Medium Grid 2 Accent 3" w:semiHidden="0" w:uiPriority="68" w:unhideWhenUsed="0"/>
+    <w:lsdException w:name="Medium Grid 3 Accent 3" w:semiHidden="0" w:uiPriority="69" w:unhideWhenUsed="0"/>
+    <w:lsdException w:name="Dark List Accent 3" w:semiHidden="0" w:uiPriority="70" w:unhideWhenUsed="0"/>
+    <w:lsdException w:name="Colorful Shading Accent 3" w:semiHidden="0" w:uiPriority="71" w:unhideWhenUsed="0"/>
+    <w:lsdException w:name="Colorful List Accent 3" w:semiHidden="0" w:uiPriority="72" w:unhideWhenUsed="0"/>
+    <w:lsdException w:name="Colorful Grid Accent 3" w:semiHidden="0" w:uiPriority="73" w:unhideWhenUsed="0"/>
+    <w:lsdException w:name="Light Shading Accent 4" w:semiHidden="0" w:uiPriority="60" w:unhideWhenUsed="0"/>
+    <w:lsdException w:name="Light List Accent 4" w:semiHidden="0" w:uiPriority="61" w:unhideWhenUsed="0"/>
+    <w:lsdException w:name="Light Grid Accent 4" w:semiHidden="0" w:uiPriority="62" w:unhideWhenUsed="0"/>
+    <w:lsdException w:name="Medium Shading 1 Accent 4" w:semiHidden="0" w:uiPriority="63" w:unhideWhenUsed="0"/>
+    <w:lsdException w:name="Medium Shading 2 Accent 4" w:semiHidden="0" w:uiPriority="64" w:unhideWhenUsed="0"/>
+    <w:lsdException w:name="Medium List 1 Accent 4" w:semiHidden="0" w:uiPriority="65" w:unhideWhenUsed="0"/>
+    <w:lsdException w:name="Medium List 2 Accent 4" w:semiHidden="0" w:uiPriority="66" w:unhideWhenUsed="0"/>
+    <w:lsdException w:name="Medium Grid 1 Accent 4" w:semiHidden="0" w:uiPriority="67" w:unhideWhenUsed="0"/>
+    <w:lsdException w:name="Medium Grid 2 Accent 4" w:semiHidden="0" w:uiPriority="68" w:unhideWhenUsed="0"/>
+    <w:lsdException w:name="Medium Grid 3 Accent 4" w:semiHidden="0" w:uiPriority="69" w:unhideWhenUsed="0"/>
+    <w:lsdException w:name="Dark List Accent 4" w:semiHidden="0" w:uiPriority="70" w:unhideWhenUsed="0"/>
+    <w:lsdException w:name="Colorful Shading Accent 4" w:semiHidden="0" w:uiPriority="71" w:unhideWhenUsed="0"/>
+    <w:lsdException w:name="Colorful List Accent 4" w:semiHidden="0" w:uiPriority="72" w:unhideWhenUsed="0"/>
+    <w:lsdException w:name="Colorful Grid Accent 4" w:semiHidden="0" w:uiPriority="73" w:unhideWhenUsed="0"/>
+    <w:lsdException w:name="Light Shading Accent 5" w:semiHidden="0" w:uiPriority="60" w:unhideWhenUsed="0"/>
+    <w:lsdException w:name="Light List Accent 5" w:semiHidden="0" w:uiPriority="61" w:unhideWhenUsed="0"/>
+    <w:lsdException w:name="Light Grid Accent 5" w:semiHidden="0" w:uiPriority="62" w:unhideWhenUsed="0"/>
+    <w:lsdException w:name="Medium Shading 1 Accent 5" w:semiHidden="0" w:uiPriority="63" w:unhideWhenUsed="0"/>
+    <w:lsdException w:name="Medium Shading 2 Accent 5" w:semiHidden="0" w:uiPriority="64" w:unhideWhenUsed="0"/>
+    <w:lsdException w:name="Medium List 1 Accent 5" w:semiHidden="0" w:uiPriority="65" w:unhideWhenUsed="0"/>
+    <w:lsdException w:name="Medium List 2 Accent 5" w:semiHidden="0" w:uiPriority="66" w:unhideWhenUsed="0"/>
+    <w:lsdException w:name="Medium Grid 1 Accent 5" w:semiHidden="0" w:uiPriority="67" w:unhideWhenUsed="0"/>
+    <w:lsdException w:name="Medium Grid 2 Accent 5" w:semiHidden="0" w:uiPriority="68" w:unhideWhenUsed="0"/>
+    <w:lsdException w:name="Medium Grid 3 Accent 5" w:semiHidden="0" w:uiPriority="69" w:unhideWhenUsed="0"/>
+    <w:lsdException w:name="Dark List Accent 5" w:semiHidden="0" w:uiPriority="70" w:unhideWhenUsed="0"/>
+    <w:lsdException w:name="Colorful Shading Accent 5" w:semiHidden="0" w:uiPriority="71" w:unhideWhenUsed="0"/>
+    <w:lsdException w:name="Colorful List Accent 5" w:semiHidden="0" w:uiPriority="72" w:unhideWhenUsed="0"/>
+    <w:lsdException w:name="Colorful Grid Accent 5" w:semiHidden="0" w:uiPriority="73" w:unhideWhenUsed="0"/>
+    <w:lsdException w:name="Light Shading Accent 6" w:semiHidden="0" w:uiPriority="60" w:unhideWhenUsed="0"/>
+    <w:lsdException w:name="Light List Accent 6" w:semiHidden="0" w:uiPriority="61" w:unhideWhenUsed="0"/>
+    <w:lsdException w:name="Light Grid Accent 6" w:semiHidden="0" w:uiPriority="62" w:unhideWhenUsed="0"/>
+    <w:lsdException w:name="Medium Shading 1 Accent 6" w:semiHidden="0" w:uiPriority="63" w:unhideWhenUsed="0"/>
+    <w:lsdException w:name="Medium Shading 2 Accent 6" w:semiHidden="0" w:uiPriority="64" w:unhideWhenUsed="0"/>
+    <w:lsdException w:name="Medium List 1 Accent 6" w:semiHidden="0" w:uiPriority="65" w:unhideWhenUsed="0"/>
+    <w:lsdException w:name="Medium List 2 Accent 6" w:semiHidden="0" w:uiPriority="66" w:unhideWhenUsed="0"/>
+    <w:lsdException w:name="Medium Grid 1 Accent 6" w:semiHidden="0" w:uiPriority="67" w:unhideWhenUsed="0"/>
+    <w:lsdException w:name="Medium Grid 2 Accent 6" w:semiHidden="0" w:uiPriority="68" w:unhideWhenUsed="0"/>
+    <w:lsdException w:name="Medium Grid 3 Accent 6" w:semiHidden="0" w:uiPriority="69" w:unhideWhenUsed="0"/>
+    <w:lsdException w:name="Dark List Accent 6" w:semiHidden="0" w:uiPriority="70" w:unhideWhenUsed="0"/>
+    <w:lsdException w:name="Colorful Shading Accent 6" w:semiHidden="0" w:uiPriority="71" w:unhideWhenUsed="0"/>
+    <w:lsdException w:name="Colorful List Accent 6" w:semiHidden="0" w:uiPriority="72" w:unhideWhenUsed="0"/>
+    <w:lsdException w:name="Colorful Grid Accent 6" w:semiHidden="0" w:uiPriority="73" w:unhideWhenUsed="0"/>
+    <w:lsdException w:name="Subtle Emphasis" w:semiHidden="0" w:uiPriority="19" w:unhideWhenUsed="0" w:qFormat="1"/>
+    <w:lsdException w:name="Intense Emphasis" w:semiHidden="0" w:uiPriority="21" w:unhideWhenUsed="0" w:qFormat="1"/>
+    <w:lsdException w:name="Subtle Reference" w:semiHidden="0" w:uiPriority="31" w:unhideWhenUsed="0" w:qFormat="1"/>
+    <w:lsdException w:name="Intense Reference" w:semiHidden="0" w:uiPriority="32" w:unhideWhenUsed="0" w:qFormat="1"/>
+    <w:lsdException w:name="Book Title" w:semiHidden="0" w:uiPriority="33" w:unhideWhenUsed="0" w:qFormat="1"/>
+    <w:lsdException w:name="Bibliography" w:uiPriority="37"/>
+    <w:lsdException w:name="TOC Heading" w:uiPriority="39" w:qFormat="1"/>
   </w:latentStyles>
-  <w:style w:type="paragraph" w:styleId="Normale" w:default="1">
+  <w:style w:type="paragraph" w:default="1" w:styleId="Normale">
     <w:name w:val="Normal"/>
     <w:qFormat/>
     <w:rsid w:val="00D43CEF"/>
@@ -4979,7 +4768,7 @@
       <w:kern w:val="36"/>
       <w:sz w:val="48"/>
       <w:szCs w:val="48"/>
-      <w:lang w:val="x-none" w:eastAsia="x-none"/>
+      <w:lang/>
     </w:rPr>
   </w:style>
   <w:style w:type="paragraph" w:styleId="Titolo4">
@@ -4996,7 +4785,7 @@
     <w:rPr>
       <w:b/>
       <w:bCs/>
-      <w:lang w:val="x-none" w:eastAsia="x-none"/>
+      <w:lang/>
     </w:rPr>
   </w:style>
   <w:style w:type="paragraph" w:styleId="Titolo5">
@@ -5023,13 +4812,13 @@
       <w:szCs w:val="26"/>
     </w:rPr>
   </w:style>
-  <w:style w:type="character" w:styleId="Carpredefinitoparagrafo" w:default="1">
+  <w:style w:type="character" w:default="1" w:styleId="Carpredefinitoparagrafo">
     <w:name w:val="Default Paragraph Font"/>
     <w:uiPriority w:val="1"/>
     <w:semiHidden/>
     <w:unhideWhenUsed/>
   </w:style>
-  <w:style w:type="table" w:styleId="Tabellanormale" w:default="1">
+  <w:style w:type="table" w:default="1" w:styleId="Tabellanormale">
     <w:name w:val="Normal Table"/>
     <w:uiPriority w:val="99"/>
     <w:semiHidden/>
@@ -5045,7 +4834,7 @@
       </w:tblCellMar>
     </w:tblPr>
   </w:style>
-  <w:style w:type="numbering" w:styleId="Nessunelenco" w:default="1">
+  <w:style w:type="numbering" w:default="1" w:styleId="Nessunelenco">
     <w:name w:val="No List"/>
     <w:uiPriority w:val="99"/>
     <w:semiHidden/>
@@ -5073,10 +4862,10 @@
       </w:tabs>
     </w:pPr>
     <w:rPr>
-      <w:lang w:val="x-none" w:eastAsia="x-none"/>
+      <w:lang/>
     </w:rPr>
   </w:style>
-  <w:style w:type="character" w:styleId="IntestazioneCarattere" w:customStyle="1">
+  <w:style w:type="character" w:customStyle="1" w:styleId="IntestazioneCarattere">
     <w:name w:val="Intestazione Carattere"/>
     <w:link w:val="Intestazione"/>
     <w:uiPriority w:val="99"/>
@@ -5100,10 +4889,10 @@
       </w:tabs>
     </w:pPr>
     <w:rPr>
-      <w:lang w:val="x-none" w:eastAsia="x-none"/>
+      <w:lang/>
     </w:rPr>
   </w:style>
-  <w:style w:type="character" w:styleId="PidipaginaCarattere" w:customStyle="1">
+  <w:style w:type="character" w:customStyle="1" w:styleId="PidipaginaCarattere">
     <w:name w:val="Piè di pagina Carattere"/>
     <w:link w:val="Pidipagina"/>
     <w:uiPriority w:val="99"/>
@@ -5125,10 +4914,10 @@
       <w:rFonts w:ascii="Tahoma" w:hAnsi="Tahoma"/>
       <w:sz w:val="16"/>
       <w:szCs w:val="16"/>
-      <w:lang w:val="x-none" w:eastAsia="x-none"/>
+      <w:lang/>
     </w:rPr>
   </w:style>
-  <w:style w:type="character" w:styleId="TestofumettoCarattere" w:customStyle="1">
+  <w:style w:type="character" w:customStyle="1" w:styleId="TestofumettoCarattere">
     <w:name w:val="Testo fumetto Carattere"/>
     <w:link w:val="Testofumetto"/>
     <w:uiPriority w:val="99"/>
@@ -5149,30 +4938,30 @@
       <w:spacing w:before="100" w:beforeAutospacing="1" w:after="100" w:afterAutospacing="1"/>
     </w:pPr>
   </w:style>
-  <w:style w:type="paragraph" w:styleId="Corpotesto">
+  <w:style w:type="paragraph" w:styleId="Corpodeltesto">
     <w:name w:val="Body Text"/>
     <w:basedOn w:val="Normale"/>
-    <w:link w:val="CorpotestoCarattere"/>
+    <w:link w:val="CorpodeltestoCarattere"/>
     <w:unhideWhenUsed/>
     <w:rsid w:val="008D6EE2"/>
     <w:pPr>
       <w:spacing w:before="100" w:beforeAutospacing="1" w:after="100" w:afterAutospacing="1"/>
     </w:pPr>
     <w:rPr>
-      <w:lang w:val="x-none" w:eastAsia="x-none"/>
+      <w:lang/>
     </w:rPr>
   </w:style>
-  <w:style w:type="character" w:styleId="CorpotestoCarattere" w:customStyle="1">
-    <w:name w:val="Corpo testo Carattere"/>
-    <w:link w:val="Corpotesto"/>
+  <w:style w:type="character" w:customStyle="1" w:styleId="CorpodeltestoCarattere">
+    <w:name w:val="Corpo del testo Carattere"/>
+    <w:link w:val="Corpodeltesto"/>
     <w:rsid w:val="008D6EE2"/>
     <w:rPr>
       <w:sz w:val="24"/>
       <w:szCs w:val="24"/>
     </w:rPr>
   </w:style>
-  <w:style w:type="paragraph" w:styleId="Elencoacolori-Colore1">
-    <w:name w:val="Colorful List Accent 1"/>
+  <w:style w:type="paragraph" w:customStyle="1" w:styleId="Elencoacolori-Colore11">
+    <w:name w:val="Elenco a colori - Colore 11"/>
     <w:basedOn w:val="Normale"/>
     <w:uiPriority w:val="34"/>
     <w:qFormat/>
@@ -5181,7 +4970,7 @@
       <w:ind w:left="708"/>
     </w:pPr>
   </w:style>
-  <w:style w:type="character" w:styleId="Titolo1Carattere" w:customStyle="1">
+  <w:style w:type="character" w:customStyle="1" w:styleId="Titolo1Carattere">
     <w:name w:val="Titolo 1 Carattere"/>
     <w:link w:val="Titolo1"/>
     <w:uiPriority w:val="9"/>
@@ -5194,7 +4983,7 @@
       <w:szCs w:val="48"/>
     </w:rPr>
   </w:style>
-  <w:style w:type="character" w:styleId="Titolo4Carattere" w:customStyle="1">
+  <w:style w:type="character" w:customStyle="1" w:styleId="Titolo4Carattere">
     <w:name w:val="Titolo 4 Carattere"/>
     <w:link w:val="Titolo4"/>
     <w:uiPriority w:val="9"/>
@@ -5206,12 +4995,12 @@
       <w:szCs w:val="24"/>
     </w:rPr>
   </w:style>
-  <w:style w:type="character" w:styleId="apple-converted-space" w:customStyle="1">
+  <w:style w:type="character" w:customStyle="1" w:styleId="apple-converted-space">
     <w:name w:val="apple-converted-space"/>
     <w:basedOn w:val="Carpredefinitoparagrafo"/>
     <w:rsid w:val="0059005F"/>
   </w:style>
-  <w:style w:type="paragraph" w:styleId="blocco1" w:customStyle="1">
+  <w:style w:type="paragraph" w:customStyle="1" w:styleId="blocco1">
     <w:name w:val="blocco1"/>
     <w:basedOn w:val="Normale"/>
     <w:rsid w:val="0059005F"/>
@@ -5239,7 +5028,7 @@
       <w:iCs/>
     </w:rPr>
   </w:style>
-  <w:style w:type="paragraph" w:styleId="sommario" w:customStyle="1">
+  <w:style w:type="paragraph" w:customStyle="1" w:styleId="sommario">
     <w:name w:val="sommario"/>
     <w:basedOn w:val="Normale"/>
     <w:rsid w:val="0059005F"/>
@@ -5253,17 +5042,24 @@
     <w:uiPriority w:val="59"/>
     <w:rsid w:val="00AA3246"/>
     <w:tblPr>
+      <w:tblInd w:w="0" w:type="dxa"/>
       <w:tblBorders>
-        <w:top w:val="single" w:color="auto" w:sz="4" w:space="0"/>
-        <w:left w:val="single" w:color="auto" w:sz="4" w:space="0"/>
-        <w:bottom w:val="single" w:color="auto" w:sz="4" w:space="0"/>
-        <w:right w:val="single" w:color="auto" w:sz="4" w:space="0"/>
-        <w:insideH w:val="single" w:color="auto" w:sz="4" w:space="0"/>
-        <w:insideV w:val="single" w:color="auto" w:sz="4" w:space="0"/>
+        <w:top w:val="single" w:sz="4" w:space="0" w:color="auto"/>
+        <w:left w:val="single" w:sz="4" w:space="0" w:color="auto"/>
+        <w:bottom w:val="single" w:sz="4" w:space="0" w:color="auto"/>
+        <w:right w:val="single" w:sz="4" w:space="0" w:color="auto"/>
+        <w:insideH w:val="single" w:sz="4" w:space="0" w:color="auto"/>
+        <w:insideV w:val="single" w:sz="4" w:space="0" w:color="auto"/>
       </w:tblBorders>
+      <w:tblCellMar>
+        <w:top w:w="0" w:type="dxa"/>
+        <w:left w:w="108" w:type="dxa"/>
+        <w:bottom w:w="0" w:type="dxa"/>
+        <w:right w:w="108" w:type="dxa"/>
+      </w:tblCellMar>
     </w:tblPr>
   </w:style>
-  <w:style w:type="paragraph" w:styleId="testo-Roboto" w:customStyle="1">
+  <w:style w:type="paragraph" w:customStyle="1" w:styleId="testo-Roboto">
     <w:name w:val="testo - Roboto"/>
     <w:basedOn w:val="Normale"/>
     <w:qFormat/>
@@ -5280,7 +5076,7 @@
       <w:szCs w:val="22"/>
     </w:rPr>
   </w:style>
-  <w:style w:type="paragraph" w:styleId="titolo-Roboto" w:customStyle="1">
+  <w:style w:type="paragraph" w:customStyle="1" w:styleId="titolo-Roboto">
     <w:name w:val="titolo - Roboto"/>
     <w:basedOn w:val="Normale"/>
     <w:qFormat/>
@@ -5295,7 +5091,7 @@
       <w:szCs w:val="32"/>
     </w:rPr>
   </w:style>
-  <w:style w:type="character" w:styleId="Menzionenonrisolta">
+  <w:style w:type="character" w:customStyle="1" w:styleId="UnresolvedMention">
     <w:name w:val="Unresolved Mention"/>
     <w:uiPriority w:val="99"/>
     <w:semiHidden/>
@@ -5317,7 +5113,7 @@
       <w:u w:val="single"/>
     </w:rPr>
   </w:style>
-  <w:style w:type="character" w:styleId="Titolo5Carattere" w:customStyle="1">
+  <w:style w:type="character" w:customStyle="1" w:styleId="Titolo5Carattere">
     <w:name w:val="Titolo 5 Carattere"/>
     <w:basedOn w:val="Carpredefinitoparagrafo"/>
     <w:link w:val="Titolo5"/>
@@ -5325,7 +5121,7 @@
     <w:semiHidden/>
     <w:rsid w:val="00E82464"/>
     <w:rPr>
-      <w:rFonts w:ascii="Calibri" w:hAnsi="Calibri" w:eastAsia="Times New Roman" w:cs="Times New Roman"/>
+      <w:rFonts w:ascii="Calibri" w:eastAsia="Times New Roman" w:hAnsi="Calibri" w:cs="Times New Roman"/>
       <w:b/>
       <w:bCs/>
       <w:i/>
@@ -5334,7 +5130,7 @@
       <w:szCs w:val="26"/>
     </w:rPr>
   </w:style>
-  <w:style w:type="paragraph" w:styleId="Titoloattestato1" w:customStyle="1">
+  <w:style w:type="paragraph" w:customStyle="1" w:styleId="Titoloattestato1">
     <w:name w:val="Titolo attestato 1"/>
     <w:basedOn w:val="Titolo1"/>
     <w:rsid w:val="00E82464"/>
@@ -5359,7 +5155,7 @@
       <w:lang w:val="it-IT" w:eastAsia="en-US"/>
     </w:rPr>
   </w:style>
-  <w:style w:type="paragraph" w:styleId="Titoloattestato2" w:customStyle="1">
+  <w:style w:type="paragraph" w:customStyle="1" w:styleId="Titoloattestato2">
     <w:name w:val="Titolo attestato 2"/>
     <w:basedOn w:val="Titolo1"/>
     <w:rsid w:val="00E82464"/>
@@ -5430,7 +5226,7 @@
     </a:clrScheme>
     <a:fontScheme name="Office">
       <a:majorFont>
-        <a:latin typeface="Calibri Light" panose="020F0302020204030204"/>
+        <a:latin typeface="Calibri Light"/>
         <a:ea typeface=""/>
         <a:cs typeface=""/>
         <a:font script="Jpan" typeface="游ゴシック Light"/>
@@ -5482,7 +5278,7 @@
         <a:font script="Tfng" typeface="Ebrima"/>
       </a:majorFont>
       <a:minorFont>
-        <a:latin typeface="Calibri" panose="020F0502020204030204"/>
+        <a:latin typeface="Calibri"/>
         <a:ea typeface=""/>
         <a:cs typeface=""/>
         <a:font script="Jpan" typeface="游明朝"/>
@@ -5676,7 +5472,7 @@
   <a:extraClrSchemeLst/>
   <a:extLst>
     <a:ext uri="{05A4C25C-085E-4340-85A3-A5531E510DB2}">
-      <thm15:themeFamily xmlns:thm15="http://schemas.microsoft.com/office/thememl/2012/main" name="Office Theme" id="{62F939B6-93AF-4DB8-9C6B-D6C7DFDC589F}" vid="{4A3C46E8-61CC-4603-A589-7422A47A8E4A}"/>
+      <thm15:themeFamily xmlns:thm15="http://schemas.microsoft.com/office/thememl/2012/main" xmlns="" name="Office Theme" id="{62F939B6-93AF-4DB8-9C6B-D6C7DFDC589F}" vid="{4A3C46E8-61CC-4603-A589-7422A47A8E4A}"/>
     </a:ext>
   </a:extLst>
 </a:theme>
@@ -5687,7 +5483,7 @@
 </file>
 
 <file path=customXml/itemProps1.xml><?xml version="1.0" encoding="utf-8"?>
-<ds:datastoreItem xmlns:ds="http://schemas.openxmlformats.org/officeDocument/2006/customXml" ds:itemID="{220725A5-0032-42D3-970E-4C12E21630EF}">
+<ds:datastoreItem xmlns:ds="http://schemas.openxmlformats.org/officeDocument/2006/customXml" ds:itemID="{2635B888-FBC5-4BF5-8F84-BD198E1C7E13}">
   <ds:schemaRefs>
     <ds:schemaRef ds:uri="http://schemas.openxmlformats.org/officeDocument/2006/bibliography"/>
   </ds:schemaRefs>

</xml_diff>

<commit_message>
- fix#451: aggiunte firme per glia ttestati di formazione generica e specifica (#452)
</commit_message>
<xml_diff>
--- a/server_static/sicurezza_templates/attestato_formazione_generica.docx
+++ b/server_static/sicurezza_templates/attestato_formazione_generica.docx
@@ -1,17 +1,33 @@
 
 <file path=word/document.xml><?xml version="1.0" encoding="utf-8"?>
-<w:document xmlns:wpc="http://schemas.microsoft.com/office/word/2010/wordprocessingCanvas" xmlns:cx="http://schemas.microsoft.com/office/drawing/2014/chartex" xmlns:cx1="http://schemas.microsoft.com/office/drawing/2015/9/8/chartex" xmlns:cx2="http://schemas.microsoft.com/office/drawing/2015/10/21/chartex" xmlns:cx3="http://schemas.microsoft.com/office/drawing/2016/5/9/chartex" xmlns:cx4="http://schemas.microsoft.com/office/drawing/2016/5/10/chartex" xmlns:cx5="http://schemas.microsoft.com/office/drawing/2016/5/11/chartex" xmlns:cx6="http://schemas.microsoft.com/office/drawing/2016/5/12/chartex" xmlns:cx7="http://schemas.microsoft.com/office/drawing/2016/5/13/chartex" xmlns:cx8="http://schemas.microsoft.com/office/drawing/2016/5/14/chartex" xmlns:mc="http://schemas.openxmlformats.org/markup-compatibility/2006" xmlns:aink="http://schemas.microsoft.com/office/drawing/2016/ink" xmlns:am3d="http://schemas.microsoft.com/office/drawing/2017/model3d" xmlns:o="urn:schemas-microsoft-com:office:office" xmlns:oel="http://schemas.microsoft.com/office/2019/extlst" xmlns:r="http://schemas.openxmlformats.org/officeDocument/2006/relationships" xmlns:m="http://schemas.openxmlformats.org/officeDocument/2006/math" xmlns:v="urn:schemas-microsoft-com:vml" xmlns:wp14="http://schemas.microsoft.com/office/word/2010/wordprocessingDrawing" xmlns:wp="http://schemas.openxmlformats.org/drawingml/2006/wordprocessingDrawing" xmlns:w10="urn:schemas-microsoft-com:office:word" xmlns:w="http://schemas.openxmlformats.org/wordprocessingml/2006/main" xmlns:w14="http://schemas.microsoft.com/office/word/2010/wordml" xmlns:w15="http://schemas.microsoft.com/office/word/2012/wordml" xmlns:w16cex="http://schemas.microsoft.com/office/word/2018/wordml/cex" xmlns:w16cid="http://schemas.microsoft.com/office/word/2016/wordml/cid" xmlns:w16="http://schemas.microsoft.com/office/word/2018/wordml" xmlns:w16sdtdh="http://schemas.microsoft.com/office/word/2020/wordml/sdtdatahash" xmlns:w16se="http://schemas.microsoft.com/office/word/2015/wordml/symex" xmlns:wpg="http://schemas.microsoft.com/office/word/2010/wordprocessingGroup" xmlns:wpi="http://schemas.microsoft.com/office/word/2010/wordprocessingInk" xmlns:wne="http://schemas.microsoft.com/office/word/2006/wordml" xmlns:wps="http://schemas.microsoft.com/office/word/2010/wordprocessingShape" mc:Ignorable="w14 w15 w16se w16cid w16 w16cex w16sdtdh wp14">
+<w:document xmlns:ve="http://schemas.openxmlformats.org/markup-compatibility/2006" xmlns:o="urn:schemas-microsoft-com:office:office" xmlns:r="http://schemas.openxmlformats.org/officeDocument/2006/relationships" xmlns:m="http://schemas.openxmlformats.org/officeDocument/2006/math" xmlns:v="urn:schemas-microsoft-com:vml" xmlns:wp="http://schemas.openxmlformats.org/drawingml/2006/wordprocessingDrawing" xmlns:w10="urn:schemas-microsoft-com:office:word" xmlns:w="http://schemas.openxmlformats.org/wordprocessingml/2006/main" xmlns:wne="http://schemas.microsoft.com/office/word/2006/wordml">
   <w:body>
-    <w:p xmlns:wp14="http://schemas.microsoft.com/office/word/2010/wordml" wp14:textId="77777777"/>
-    <w:p xmlns:wp14="http://schemas.microsoft.com/office/word/2010/wordml" wp14:textId="77777777"/>
-    <w:p xmlns:wp14="http://schemas.microsoft.com/office/word/2010/wordml" wp14:textId="77777777">
-      <w:pPr>
-        <w:rPr>
-          <w:rFonts w:ascii="Garamond" w:hAnsi="Garamond" w:cs="Arial"/>
+    <w:p>
+      <w:pPr>
+        <w:rPr>
+          <w:rFonts w:ascii="Garamond" w:hAnsi="Garamond"/>
+          <w:sz w:val="16"/>
+          <w:szCs w:val="16"/>
         </w:rPr>
       </w:pPr>
     </w:p>
-    <w:p xmlns:wp14="http://schemas.microsoft.com/office/word/2010/wordml" wp14:textId="77777777">
+    <w:p>
+      <w:pPr>
+        <w:rPr>
+          <w:rFonts w:ascii="Garamond" w:hAnsi="Garamond"/>
+          <w:sz w:val="16"/>
+          <w:szCs w:val="16"/>
+        </w:rPr>
+      </w:pPr>
+    </w:p>
+    <w:p>
+      <w:pPr>
+        <w:rPr>
+          <w:rFonts w:ascii="Garamond" w:hAnsi="Garamond" w:cs="Arial"/>
+        </w:rPr>
+      </w:pPr>
+    </w:p>
+    <w:p>
       <w:pPr>
         <w:pStyle w:val="Titoloattestato1"/>
         <w:spacing w:before="0" w:after="0" w:line="240" w:lineRule="auto"/>
@@ -27,28 +43,10 @@
           <w:smallCaps w:val="0"/>
           <w:sz w:val="36"/>
         </w:rPr>
-        <w:t xml:space="preserve">ATTESTATO </w:t>
-      </w:r>
-      <w:proofErr w:type="spellStart"/>
-      <w:r>
-        <w:rPr>
-          <w:rFonts w:ascii="Garamond" w:hAnsi="Garamond"/>
-          <w:smallCaps w:val="0"/>
-          <w:sz w:val="36"/>
-        </w:rPr>
-        <w:t>DI</w:t>
-      </w:r>
-      <w:proofErr w:type="spellEnd"/>
-      <w:r>
-        <w:rPr>
-          <w:rFonts w:ascii="Garamond" w:hAnsi="Garamond"/>
-          <w:smallCaps w:val="0"/>
-          <w:sz w:val="36"/>
-        </w:rPr>
-        <w:t xml:space="preserve"> FREQUENZA</w:t>
+        <w:t>ATTESTATO DI FREQUENZA</w:t>
       </w:r>
     </w:p>
-    <w:p xmlns:wp14="http://schemas.microsoft.com/office/word/2010/wordml" wp14:textId="77777777">
+    <w:p>
       <w:pPr>
         <w:pStyle w:val="Titoloattestato1"/>
         <w:spacing w:before="0" w:after="0" w:line="240" w:lineRule="auto"/>
@@ -60,7 +58,7 @@
         </w:rPr>
       </w:pPr>
     </w:p>
-    <w:p xmlns:wp14="http://schemas.microsoft.com/office/word/2010/wordml" wp14:textId="77777777">
+    <w:p>
       <w:pPr>
         <w:pStyle w:val="Titoloattestato1"/>
         <w:spacing w:before="0" w:after="0" w:line="240" w:lineRule="auto"/>
@@ -83,7 +81,7 @@
         <w:t>Corso di Formazione Generale</w:t>
       </w:r>
     </w:p>
-    <w:p xmlns:wp14="http://schemas.microsoft.com/office/word/2010/wordml" wp14:textId="77777777">
+    <w:p>
       <w:pPr>
         <w:pStyle w:val="Titoloattestato1"/>
         <w:spacing w:before="0" w:after="0" w:line="240" w:lineRule="auto"/>
@@ -106,7 +104,7 @@
         <w:t>alla Salute e Sicurezza per i Lavoratori</w:t>
       </w:r>
     </w:p>
-    <w:p xmlns:wp14="http://schemas.microsoft.com/office/word/2010/wordml" wp14:textId="77777777">
+    <w:p>
       <w:pPr>
         <w:pStyle w:val="Titolo5"/>
         <w:spacing w:before="0" w:after="0"/>
@@ -132,7 +130,7 @@
           <w:bCs w:val="0"/>
           <w:lang w:val="de-DE"/>
         </w:rPr>
-        <w:t>(</w:t>
+        <w:t xml:space="preserve">(art. 37 del </w:t>
       </w:r>
       <w:proofErr w:type="spellStart"/>
       <w:r>
@@ -141,7 +139,7 @@
           <w:bCs w:val="0"/>
           <w:lang w:val="de-DE"/>
         </w:rPr>
-        <w:t>art</w:t>
+        <w:t>DLgs</w:t>
       </w:r>
       <w:proofErr w:type="spellEnd"/>
       <w:r>
@@ -150,49 +148,35 @@
           <w:bCs w:val="0"/>
           <w:lang w:val="de-DE"/>
         </w:rPr>
-        <w:t xml:space="preserve">. 37 del </w:t>
-      </w:r>
-      <w:proofErr w:type="spellStart"/>
-      <w:r>
-        <w:rPr>
-          <w:b w:val="0"/>
-          <w:bCs w:val="0"/>
-          <w:lang w:val="de-DE"/>
-        </w:rPr>
-        <w:t>DLgs</w:t>
-      </w:r>
-      <w:proofErr w:type="spellEnd"/>
-      <w:r>
-        <w:rPr>
-          <w:b w:val="0"/>
-          <w:bCs w:val="0"/>
-          <w:lang w:val="de-DE"/>
-        </w:rPr>
         <w:t xml:space="preserve"> 81/08)</w:t>
       </w:r>
     </w:p>
-    <w:p xmlns:wp14="http://schemas.microsoft.com/office/word/2010/wordml" wp14:textId="77777777">
-      <w:pPr>
-        <w:rPr>
-          <w:rFonts w:ascii="Garamond" w:hAnsi="Garamond" w:cs="Arial"/>
+    <w:p>
+      <w:pPr>
+        <w:rPr>
+          <w:rFonts w:ascii="Garamond" w:hAnsi="Garamond" w:cs="Arial"/>
+          <w:sz w:val="16"/>
+          <w:szCs w:val="16"/>
         </w:rPr>
       </w:pPr>
     </w:p>
-    <w:p xmlns:wp14="http://schemas.microsoft.com/office/word/2010/wordml" wp14:textId="77777777">
-      <w:pPr>
-        <w:rPr>
-          <w:rFonts w:ascii="Garamond" w:hAnsi="Garamond" w:cs="Arial"/>
+    <w:p>
+      <w:pPr>
+        <w:rPr>
+          <w:rFonts w:ascii="Garamond" w:hAnsi="Garamond" w:cs="Arial"/>
+          <w:sz w:val="16"/>
+          <w:szCs w:val="16"/>
         </w:rPr>
       </w:pPr>
     </w:p>
-    <w:p xmlns:wp14="http://schemas.microsoft.com/office/word/2010/wordml" wp14:textId="77777777">
+    <w:p>
       <w:pPr>
         <w:rPr>
           <w:rFonts w:ascii="Garamond" w:hAnsi="Garamond" w:cs="Arial"/>
         </w:rPr>
       </w:pPr>
     </w:p>
-    <w:p xmlns:wp14="http://schemas.microsoft.com/office/word/2010/wordml" wp14:textId="77777777">
+    <w:p>
       <w:pPr>
         <w:pStyle w:val="Titolo5"/>
         <w:spacing w:before="0" w:after="0"/>
@@ -241,7 +225,7 @@
         <w:t>ore</w:t>
       </w:r>
     </w:p>
-    <w:p xmlns:wp14="http://schemas.microsoft.com/office/word/2010/wordml" wp14:textId="77777777">
+    <w:p>
       <w:pPr>
         <w:jc w:val="center"/>
         <w:rPr>
@@ -259,7 +243,7 @@
         <w:t>conferito a:</w:t>
       </w:r>
     </w:p>
-    <w:p xmlns:wp14="http://schemas.microsoft.com/office/word/2010/wordml" wp14:textId="77777777">
+    <w:p>
       <w:pPr>
         <w:pStyle w:val="Titolo1"/>
         <w:tabs>
@@ -331,20 +315,21 @@
         <w:t xml:space="preserve"> à / Awarded to</w:t>
       </w:r>
     </w:p>
-    <w:p xmlns:wp14="http://schemas.microsoft.com/office/word/2010/wordml" wp14:textId="77777777">
-      <w:pPr>
-        <w:rPr>
-          <w:rFonts w:ascii="Garamond" w:hAnsi="Garamond" w:cs="Arial"/>
+    <w:p>
+      <w:pPr>
+        <w:rPr>
+          <w:rFonts w:ascii="Garamond" w:hAnsi="Garamond" w:cs="Arial"/>
+          <w:lang w:val="en-US"/>
         </w:rPr>
       </w:pPr>
     </w:p>
-    <w:p xmlns:wp14="http://schemas.microsoft.com/office/word/2010/wordml" wp14:textId="452B7BE7">
+    <w:p>
       <w:pPr>
         <w:jc w:val="center"/>
         <w:rPr>
           <w:rFonts w:ascii="Garamond" w:hAnsi="Garamond" w:cs="Arial"/>
-          <w:b w:val="1"/>
-          <w:bCs w:val="1"/>
+          <w:b/>
+          <w:bCs/>
           <w:sz w:val="52"/>
           <w:szCs w:val="52"/>
         </w:rPr>
@@ -352,8 +337,8 @@
       <w:r>
         <w:rPr>
           <w:rFonts w:ascii="Garamond" w:hAnsi="Garamond" w:cs="Arial"/>
-          <w:b w:val="1"/>
-          <w:bCs w:val="1"/>
+          <w:b/>
+          <w:bCs/>
           <w:sz w:val="52"/>
           <w:szCs w:val="52"/>
         </w:rPr>
@@ -362,8 +347,8 @@
       <w:r>
         <w:rPr>
           <w:rFonts w:ascii="Garamond" w:hAnsi="Garamond" w:cs="Arial"/>
-          <w:b w:val="1"/>
-          <w:bCs w:val="1"/>
+          <w:b/>
+          <w:bCs/>
           <w:sz w:val="52"/>
           <w:szCs w:val="52"/>
         </w:rPr>
@@ -372,8 +357,8 @@
       <w:r>
         <w:rPr>
           <w:rFonts w:ascii="Garamond" w:hAnsi="Garamond" w:cs="Arial"/>
-          <w:b w:val="1"/>
-          <w:bCs w:val="1"/>
+          <w:b/>
+          <w:bCs/>
           <w:sz w:val="52"/>
           <w:szCs w:val="52"/>
         </w:rPr>
@@ -382,8 +367,8 @@
       <w:r>
         <w:rPr>
           <w:rFonts w:ascii="Garamond" w:hAnsi="Garamond" w:cs="Arial"/>
-          <w:b w:val="1"/>
-          <w:bCs w:val="1"/>
+          <w:b/>
+          <w:bCs/>
           <w:sz w:val="52"/>
           <w:szCs w:val="52"/>
         </w:rPr>
@@ -392,8 +377,8 @@
       <w:r>
         <w:rPr>
           <w:rFonts w:ascii="Garamond" w:hAnsi="Garamond" w:cs="Arial"/>
-          <w:b w:val="1"/>
-          <w:bCs w:val="1"/>
+          <w:b/>
+          <w:bCs/>
           <w:sz w:val="52"/>
           <w:szCs w:val="52"/>
         </w:rPr>
@@ -402,8 +387,8 @@
       <w:r>
         <w:rPr>
           <w:rFonts w:ascii="Garamond" w:hAnsi="Garamond" w:cs="Arial"/>
-          <w:b w:val="1"/>
-          <w:bCs w:val="1"/>
+          <w:b/>
+          <w:bCs/>
           <w:sz w:val="52"/>
           <w:szCs w:val="52"/>
         </w:rPr>
@@ -412,8 +397,8 @@
       <w:r>
         <w:rPr>
           <w:rFonts w:ascii="Garamond" w:hAnsi="Garamond" w:cs="Arial"/>
-          <w:b w:val="1"/>
-          <w:bCs w:val="1"/>
+          <w:b/>
+          <w:bCs/>
           <w:sz w:val="52"/>
           <w:szCs w:val="52"/>
         </w:rPr>
@@ -422,15 +407,15 @@
       <w:r>
         <w:rPr>
           <w:rFonts w:ascii="Garamond" w:hAnsi="Garamond" w:cs="Arial"/>
-          <w:b w:val="1"/>
-          <w:bCs w:val="1"/>
+          <w:b/>
+          <w:bCs/>
           <w:sz w:val="52"/>
           <w:szCs w:val="52"/>
         </w:rPr>
         <w:t>}</w:t>
       </w:r>
     </w:p>
-    <w:p xmlns:wp14="http://schemas.microsoft.com/office/word/2010/wordml" wp14:textId="77777777">
+    <w:p>
       <w:pPr>
         <w:jc w:val="center"/>
         <w:rPr>
@@ -441,38 +426,34 @@
         </w:rPr>
       </w:pPr>
     </w:p>
-    <w:p xmlns:wp14="http://schemas.microsoft.com/office/word/2010/wordml" wp14:textId="118E92D3">
-      <w:pPr>
-        <w:pStyle w:val="Normale"/>
+    <w:p>
+      <w:pPr>
         <w:spacing w:line="276" w:lineRule="auto"/>
-        <w:jc w:val="left"/>
-        <w:rPr>
-          <w:rFonts w:ascii="Garamond" w:hAnsi="Garamond" w:cs="Arial"/>
-          <w:sz w:val="28"/>
-          <w:szCs w:val="28"/>
-        </w:rPr>
-      </w:pPr>
-      <w:r>
-        <w:rPr>
-          <w:rFonts w:ascii="Garamond" w:hAnsi="Garamond" w:cs="Arial"/>
-          <w:sz w:val="28"/>
-          <w:szCs w:val="28"/>
-        </w:rPr>
-        <w:t xml:space="preserve">Nato/a  </w:t>
-      </w:r>
-      <w:r>
-        <w:rPr>
-          <w:rFonts w:ascii="Garamond" w:hAnsi="Garamond" w:cs="Arial"/>
-          <w:sz w:val="28"/>
-          <w:szCs w:val="28"/>
-        </w:rPr>
-        <w:t>a</w:t>
-      </w:r>
-      <w:r>
-        <w:rPr>
-          <w:rFonts w:ascii="Garamond" w:hAnsi="Garamond" w:cs="Arial"/>
-          <w:sz w:val="28"/>
-          <w:szCs w:val="28"/>
+        <w:rPr>
+          <w:rFonts w:ascii="Garamond" w:hAnsi="Garamond" w:cs="Arial"/>
+          <w:sz w:val="28"/>
+          <w:szCs w:val="28"/>
+        </w:rPr>
+      </w:pPr>
+      <w:r>
+        <w:rPr>
+          <w:rFonts w:ascii="Garamond" w:hAnsi="Garamond" w:cs="Arial"/>
+          <w:sz w:val="28"/>
+          <w:szCs w:val="28"/>
+        </w:rPr>
+        <w:t xml:space="preserve">Nato/a  a </w:t>
+      </w:r>
+      <w:r>
+        <w:rPr>
+          <w:rFonts w:ascii="Garamond" w:hAnsi="Garamond" w:cs="Arial"/>
+          <w:sz w:val="28"/>
+          <w:szCs w:val="28"/>
+        </w:rPr>
+        <w:t>…</w:t>
+      </w:r>
+      <w:r>
+        <w:rPr>
+          <w:rFonts w:ascii="Garamond" w:eastAsia="Garamond" w:hAnsi="Garamond" w:cs="Garamond"/>
         </w:rPr>
         <w:t xml:space="preserve"> </w:t>
       </w:r>
@@ -482,127 +463,81 @@
           <w:sz w:val="28"/>
           <w:szCs w:val="28"/>
         </w:rPr>
+        <w:t>{</w:t>
+      </w:r>
+      <w:proofErr w:type="spellStart"/>
+      <w:r>
+        <w:rPr>
+          <w:rFonts w:ascii="Garamond" w:hAnsi="Garamond" w:cs="Arial"/>
+          <w:sz w:val="28"/>
+          <w:szCs w:val="28"/>
+        </w:rPr>
+        <w:t>natoA</w:t>
+      </w:r>
+      <w:proofErr w:type="spellEnd"/>
+      <w:r>
+        <w:rPr>
+          <w:rFonts w:ascii="Garamond" w:hAnsi="Garamond" w:cs="Arial"/>
+          <w:sz w:val="28"/>
+          <w:szCs w:val="28"/>
+        </w:rPr>
+        <w:t>}</w:t>
+      </w:r>
+      <w:r>
+        <w:rPr>
+          <w:rFonts w:ascii="Garamond" w:hAnsi="Garamond" w:cs="Arial"/>
+          <w:sz w:val="28"/>
+          <w:szCs w:val="28"/>
+        </w:rPr>
         <w:t>…</w:t>
       </w:r>
       <w:r>
         <w:rPr>
-          <w:rFonts w:ascii="Garamond" w:hAnsi="Garamond" w:eastAsia="Garamond" w:cs="Garamond"/>
-          <w:noProof w:val="0"/>
-          <w:sz w:val="24"/>
-          <w:szCs w:val="24"/>
-          <w:lang w:val="it-IT"/>
+          <w:rFonts w:ascii="Garamond" w:hAnsi="Garamond" w:cs="Arial"/>
+          <w:sz w:val="28"/>
+          <w:szCs w:val="28"/>
+        </w:rPr>
+        <w:t xml:space="preserve">           il  </w:t>
+      </w:r>
+      <w:r>
+        <w:rPr>
+          <w:rFonts w:ascii="Garamond" w:hAnsi="Garamond" w:cs="Arial"/>
+          <w:sz w:val="28"/>
+          <w:szCs w:val="28"/>
+        </w:rPr>
+        <w:t>…</w:t>
+      </w:r>
+      <w:r>
+        <w:rPr>
+          <w:rFonts w:ascii="Garamond" w:eastAsia="Garamond" w:hAnsi="Garamond" w:cs="Garamond"/>
         </w:rPr>
         <w:t xml:space="preserve"> </w:t>
       </w:r>
       <w:r>
         <w:rPr>
           <w:rFonts w:ascii="Garamond" w:hAnsi="Garamond" w:cs="Arial"/>
-          <w:noProof w:val="0"/>
-          <w:sz w:val="28"/>
-          <w:szCs w:val="28"/>
-          <w:lang w:val="it-IT" w:eastAsia="it-IT"/>
+          <w:sz w:val="28"/>
+          <w:szCs w:val="28"/>
         </w:rPr>
         <w:t>{</w:t>
       </w:r>
-      <w:r>
-        <w:rPr>
-          <w:rFonts w:ascii="Garamond" w:hAnsi="Garamond" w:cs="Arial"/>
-          <w:noProof w:val="0"/>
-          <w:sz w:val="28"/>
-          <w:szCs w:val="28"/>
-          <w:lang w:val="it-IT" w:eastAsia="it-IT"/>
-        </w:rPr>
-        <w:t>natoA</w:t>
-      </w:r>
-      <w:r>
-        <w:rPr>
-          <w:rFonts w:ascii="Garamond" w:hAnsi="Garamond" w:cs="Arial"/>
-          <w:noProof w:val="0"/>
-          <w:sz w:val="28"/>
-          <w:szCs w:val="28"/>
-          <w:lang w:val="it-IT" w:eastAsia="it-IT"/>
-        </w:rPr>
-        <w:t>}</w:t>
-      </w:r>
-      <w:r>
-        <w:rPr>
-          <w:rFonts w:ascii="Garamond" w:hAnsi="Garamond" w:cs="Arial"/>
-          <w:sz w:val="28"/>
-          <w:szCs w:val="28"/>
-        </w:rPr>
-        <w:t>…</w:t>
-      </w:r>
-      <w:r>
-        <w:rPr>
-          <w:rFonts w:ascii="Garamond" w:hAnsi="Garamond" w:cs="Arial"/>
-          <w:sz w:val="28"/>
-          <w:szCs w:val="28"/>
-        </w:rPr>
-        <w:t xml:space="preserve">           </w:t>
-      </w:r>
-      <w:r>
-        <w:rPr>
-          <w:rFonts w:ascii="Garamond" w:hAnsi="Garamond" w:cs="Arial"/>
-          <w:sz w:val="28"/>
-          <w:szCs w:val="28"/>
-        </w:rPr>
-        <w:t xml:space="preserve">il  </w:t>
-      </w:r>
-      <w:r>
-        <w:rPr>
-          <w:rFonts w:ascii="Garamond" w:hAnsi="Garamond" w:cs="Arial"/>
-          <w:sz w:val="28"/>
-          <w:szCs w:val="28"/>
-        </w:rPr>
-        <w:t>…</w:t>
-      </w:r>
-      <w:r>
-        <w:rPr>
-          <w:rFonts w:ascii="Garamond" w:hAnsi="Garamond" w:eastAsia="Garamond" w:cs="Garamond"/>
-          <w:noProof w:val="0"/>
-          <w:sz w:val="24"/>
-          <w:szCs w:val="24"/>
-          <w:lang w:val="it-IT"/>
-        </w:rPr>
-        <w:t xml:space="preserve"> </w:t>
-      </w:r>
-      <w:r>
-        <w:rPr>
-          <w:rFonts w:ascii="Garamond" w:hAnsi="Garamond" w:cs="Arial"/>
-          <w:noProof w:val="0"/>
-          <w:sz w:val="28"/>
-          <w:szCs w:val="28"/>
-          <w:lang w:val="it-IT" w:eastAsia="it-IT"/>
-        </w:rPr>
-        <w:t>{</w:t>
-      </w:r>
-      <w:r>
-        <w:rPr>
-          <w:rFonts w:ascii="Garamond" w:hAnsi="Garamond" w:cs="Arial"/>
-          <w:noProof w:val="0"/>
-          <w:sz w:val="28"/>
-          <w:szCs w:val="28"/>
-          <w:lang w:val="it-IT" w:eastAsia="it-IT"/>
+      <w:proofErr w:type="spellStart"/>
+      <w:r>
+        <w:rPr>
+          <w:rFonts w:ascii="Garamond" w:hAnsi="Garamond" w:cs="Arial"/>
+          <w:sz w:val="28"/>
+          <w:szCs w:val="28"/>
         </w:rPr>
         <w:t>natoIl</w:t>
       </w:r>
-      <w:r>
-        <w:rPr>
-          <w:rFonts w:ascii="Garamond" w:hAnsi="Garamond" w:cs="Arial"/>
-          <w:noProof w:val="0"/>
-          <w:sz w:val="28"/>
-          <w:szCs w:val="28"/>
-          <w:lang w:val="it-IT" w:eastAsia="it-IT"/>
-        </w:rPr>
-        <w:t>}</w:t>
-      </w:r>
-      <w:r>
-        <w:rPr>
-          <w:rFonts w:ascii="Garamond" w:hAnsi="Garamond" w:cs="Arial"/>
-          <w:sz w:val="28"/>
-          <w:szCs w:val="28"/>
-        </w:rPr>
-        <w:t xml:space="preserve"> ...</w:t>
+      <w:proofErr w:type="spellEnd"/>
+      <w:r>
+        <w:rPr>
+          <w:rFonts w:ascii="Garamond" w:hAnsi="Garamond" w:cs="Arial"/>
+          <w:sz w:val="28"/>
+          <w:szCs w:val="28"/>
+        </w:rPr>
+        <w:t>} ...</w:t>
       </w:r>
       <w:r>
         <w:rPr>
@@ -613,7 +548,7 @@
         <w:t xml:space="preserve">   </w:t>
       </w:r>
     </w:p>
-    <w:p xmlns:wp14="http://schemas.microsoft.com/office/word/2010/wordml" wp14:textId="77777777">
+    <w:p>
       <w:pPr>
         <w:spacing w:line="276" w:lineRule="auto"/>
         <w:jc w:val="both"/>
@@ -634,7 +569,7 @@
         <w:t xml:space="preserve">      </w:t>
       </w:r>
     </w:p>
-    <w:p xmlns:wp14="http://schemas.microsoft.com/office/word/2010/wordml" wp14:textId="77777777">
+    <w:p>
       <w:pPr>
         <w:spacing w:line="276" w:lineRule="auto"/>
         <w:jc w:val="both"/>
@@ -672,7 +607,7 @@
         <w:t>AGNELLI</w:t>
       </w:r>
     </w:p>
-    <w:p xmlns:wp14="http://schemas.microsoft.com/office/word/2010/wordml" wp14:textId="77777777">
+    <w:p>
       <w:pPr>
         <w:spacing w:line="276" w:lineRule="auto"/>
         <w:jc w:val="both"/>
@@ -684,7 +619,7 @@
         </w:rPr>
       </w:pPr>
     </w:p>
-    <w:p xmlns:wp14="http://schemas.microsoft.com/office/word/2010/wordml" wp14:textId="77777777">
+    <w:p>
       <w:pPr>
         <w:spacing w:line="276" w:lineRule="auto"/>
         <w:jc w:val="both"/>
@@ -792,7 +727,7 @@
         <w:t>Corso Unione Sovietica, 312</w:t>
       </w:r>
     </w:p>
-    <w:p xmlns:wp14="http://schemas.microsoft.com/office/word/2010/wordml" wp14:textId="77777777">
+    <w:p>
       <w:pPr>
         <w:spacing w:line="276" w:lineRule="auto"/>
         <w:jc w:val="both"/>
@@ -804,7 +739,7 @@
         </w:rPr>
       </w:pPr>
     </w:p>
-    <w:p xmlns:wp14="http://schemas.microsoft.com/office/word/2010/wordml" wp14:textId="41122447">
+    <w:p>
       <w:pPr>
         <w:spacing w:line="276" w:lineRule="auto"/>
         <w:jc w:val="both"/>
@@ -820,23 +755,7 @@
           <w:sz w:val="28"/>
           <w:szCs w:val="28"/>
         </w:rPr>
-        <w:t xml:space="preserve">La formazione si è </w:t>
-      </w:r>
-      <w:r>
-        <w:rPr>
-          <w:rFonts w:ascii="Garamond" w:hAnsi="Garamond" w:cs="Arial"/>
-          <w:sz w:val="28"/>
-          <w:szCs w:val="28"/>
-        </w:rPr>
-        <w:t>svolta  dal</w:t>
-      </w:r>
-      <w:r>
-        <w:rPr>
-          <w:rFonts w:ascii="Garamond" w:hAnsi="Garamond" w:cs="Arial"/>
-          <w:sz w:val="28"/>
-          <w:szCs w:val="28"/>
-        </w:rPr>
-        <w:t xml:space="preserve"> …</w:t>
+        <w:t>La formazione si è svolta  dal …</w:t>
       </w:r>
       <w:r>
         <w:rPr>
@@ -846,6 +765,7 @@
         </w:rPr>
         <w:t>{</w:t>
       </w:r>
+      <w:proofErr w:type="spellStart"/>
       <w:r>
         <w:rPr>
           <w:rFonts w:ascii="Garamond" w:hAnsi="Garamond" w:cs="Arial"/>
@@ -854,6 +774,7 @@
         </w:rPr>
         <w:t>dataInizio</w:t>
       </w:r>
+      <w:proofErr w:type="spellEnd"/>
       <w:r>
         <w:rPr>
           <w:rFonts w:ascii="Garamond" w:hAnsi="Garamond" w:cs="Arial"/>
@@ -868,15 +789,7 @@
           <w:sz w:val="28"/>
           <w:szCs w:val="28"/>
         </w:rPr>
-        <w:t>…</w:t>
-      </w:r>
-      <w:r>
-        <w:rPr>
-          <w:rFonts w:ascii="Garamond" w:hAnsi="Garamond" w:cs="Arial"/>
-          <w:sz w:val="28"/>
-          <w:szCs w:val="28"/>
-        </w:rPr>
-        <w:t xml:space="preserve">  al …</w:t>
+        <w:t>…  al …</w:t>
       </w:r>
       <w:r>
         <w:rPr>
@@ -886,6 +799,7 @@
         </w:rPr>
         <w:t>{</w:t>
       </w:r>
+      <w:proofErr w:type="spellStart"/>
       <w:r>
         <w:rPr>
           <w:rFonts w:ascii="Garamond" w:hAnsi="Garamond" w:cs="Arial"/>
@@ -894,6 +808,7 @@
         </w:rPr>
         <w:t>dataFine</w:t>
       </w:r>
+      <w:proofErr w:type="spellEnd"/>
       <w:r>
         <w:rPr>
           <w:rFonts w:ascii="Garamond" w:hAnsi="Garamond" w:cs="Arial"/>
@@ -911,7 +826,7 @@
         <w:t>.</w:t>
       </w:r>
     </w:p>
-    <w:p xmlns:wp14="http://schemas.microsoft.com/office/word/2010/wordml" wp14:textId="77777777">
+    <w:p>
       <w:pPr>
         <w:spacing w:line="276" w:lineRule="auto"/>
         <w:jc w:val="both"/>
@@ -923,7 +838,7 @@
         </w:rPr>
       </w:pPr>
     </w:p>
-    <w:p xmlns:wp14="http://schemas.microsoft.com/office/word/2010/wordml" wp14:textId="77777777">
+    <w:p>
       <w:pPr>
         <w:spacing w:line="276" w:lineRule="auto"/>
         <w:jc w:val="both"/>
@@ -935,11 +850,9 @@
         </w:rPr>
       </w:pPr>
     </w:p>
-    <w:p xmlns:wp14="http://schemas.microsoft.com/office/word/2010/wordml" wp14:textId="5EBD85E8">
-      <w:pPr>
-        <w:pStyle w:val="Normale"/>
+    <w:p>
+      <w:pPr>
         <w:spacing w:line="360" w:lineRule="auto"/>
-        <w:jc w:val="left"/>
         <w:rPr>
           <w:rFonts w:ascii="Garamond" w:hAnsi="Garamond" w:cs="Arial"/>
           <w:sz w:val="28"/>
@@ -960,45 +873,25 @@
           <w:sz w:val="28"/>
           <w:szCs w:val="28"/>
         </w:rPr>
-        <w:t xml:space="preserve">... </w:t>
-      </w:r>
-      <w:r>
-        <w:rPr>
-          <w:rFonts w:ascii="Garamond" w:hAnsi="Garamond" w:cs="Arial"/>
-          <w:noProof w:val="0"/>
-          <w:sz w:val="28"/>
-          <w:szCs w:val="28"/>
-          <w:lang w:val="it-IT" w:eastAsia="it-IT"/>
-        </w:rPr>
-        <w:t>{</w:t>
-      </w:r>
-      <w:r>
-        <w:rPr>
-          <w:rFonts w:ascii="Garamond" w:hAnsi="Garamond" w:cs="Arial"/>
-          <w:noProof w:val="0"/>
-          <w:sz w:val="28"/>
-          <w:szCs w:val="28"/>
-          <w:lang w:val="it-IT" w:eastAsia="it-IT"/>
+        <w:t>... {</w:t>
+      </w:r>
+      <w:proofErr w:type="spellStart"/>
+      <w:r>
+        <w:rPr>
+          <w:rFonts w:ascii="Garamond" w:hAnsi="Garamond" w:cs="Arial"/>
+          <w:sz w:val="28"/>
+          <w:szCs w:val="28"/>
         </w:rPr>
         <w:t>today</w:t>
       </w:r>
-      <w:r>
-        <w:rPr>
-          <w:rFonts w:ascii="Garamond" w:hAnsi="Garamond" w:cs="Arial"/>
-          <w:noProof w:val="0"/>
-          <w:sz w:val="28"/>
-          <w:szCs w:val="28"/>
-          <w:lang w:val="it-IT" w:eastAsia="it-IT"/>
-        </w:rPr>
-        <w:t>}</w:t>
-      </w:r>
-      <w:r>
-        <w:rPr>
-          <w:rFonts w:ascii="Garamond" w:hAnsi="Garamond" w:cs="Arial"/>
-          <w:sz w:val="28"/>
-          <w:szCs w:val="28"/>
-        </w:rPr>
-        <w:t xml:space="preserve"> ..</w:t>
+      <w:proofErr w:type="spellEnd"/>
+      <w:r>
+        <w:rPr>
+          <w:rFonts w:ascii="Garamond" w:hAnsi="Garamond" w:cs="Arial"/>
+          <w:sz w:val="28"/>
+          <w:szCs w:val="28"/>
+        </w:rPr>
+        <w:t>} ..</w:t>
       </w:r>
       <w:r>
         <w:rPr>
@@ -1009,31 +902,31 @@
         <w:t>.</w:t>
       </w:r>
     </w:p>
-    <w:p xmlns:wp14="http://schemas.microsoft.com/office/word/2010/wordml" wp14:textId="77777777">
+    <w:p>
       <w:pPr>
         <w:spacing w:line="276" w:lineRule="auto"/>
         <w:jc w:val="both"/>
         <w:rPr>
           <w:rFonts w:ascii="Garamond" w:hAnsi="Garamond" w:cs="Arial"/>
           <w:b/>
-          <w:sz w:val="28"/>
-          <w:szCs w:val="28"/>
+          <w:sz w:val="16"/>
+          <w:szCs w:val="16"/>
         </w:rPr>
       </w:pPr>
     </w:p>
-    <w:p xmlns:wp14="http://schemas.microsoft.com/office/word/2010/wordml" wp14:textId="77777777">
+    <w:p>
       <w:pPr>
         <w:spacing w:line="276" w:lineRule="auto"/>
         <w:jc w:val="both"/>
         <w:rPr>
           <w:rFonts w:ascii="Garamond" w:hAnsi="Garamond" w:cs="Arial"/>
           <w:b/>
-          <w:sz w:val="28"/>
-          <w:szCs w:val="28"/>
+          <w:sz w:val="16"/>
+          <w:szCs w:val="16"/>
         </w:rPr>
       </w:pPr>
     </w:p>
-    <w:p xmlns:wp14="http://schemas.microsoft.com/office/word/2010/wordml" wp14:textId="77777777">
+    <w:p>
       <w:pPr>
         <w:spacing w:line="276" w:lineRule="auto"/>
         <w:jc w:val="both"/>
@@ -1132,7 +1025,7 @@
         <w:t>Il soggetto formatore</w:t>
       </w:r>
     </w:p>
-    <w:p xmlns:wp14="http://schemas.microsoft.com/office/word/2010/wordml" wp14:textId="77777777">
+    <w:p>
       <w:pPr>
         <w:spacing w:line="276" w:lineRule="auto"/>
         <w:jc w:val="both"/>
@@ -1147,6 +1040,67 @@
         <w:rPr>
           <w:rFonts w:ascii="Garamond" w:hAnsi="Garamond" w:cs="Arial"/>
           <w:b/>
+          <w:noProof/>
+          <w:sz w:val="28"/>
+          <w:szCs w:val="28"/>
+        </w:rPr>
+        <w:drawing>
+          <wp:anchor distT="0" distB="0" distL="114300" distR="114300" simplePos="0" relativeHeight="251662336" behindDoc="1" locked="0" layoutInCell="1" allowOverlap="1">
+            <wp:simplePos x="0" y="0"/>
+            <wp:positionH relativeFrom="column">
+              <wp:posOffset>-449580</wp:posOffset>
+            </wp:positionH>
+            <wp:positionV relativeFrom="paragraph">
+              <wp:posOffset>151765</wp:posOffset>
+            </wp:positionV>
+            <wp:extent cx="2266950" cy="666750"/>
+            <wp:effectExtent l="19050" t="0" r="0" b="0"/>
+            <wp:wrapNone/>
+            <wp:docPr id="10" name="Immagine 4"/>
+            <wp:cNvGraphicFramePr>
+              <a:graphicFrameLocks xmlns:a="http://schemas.openxmlformats.org/drawingml/2006/main" noChangeAspect="1"/>
+            </wp:cNvGraphicFramePr>
+            <a:graphic xmlns:a="http://schemas.openxmlformats.org/drawingml/2006/main">
+              <a:graphicData uri="http://schemas.openxmlformats.org/drawingml/2006/picture">
+                <pic:pic xmlns:pic="http://schemas.openxmlformats.org/drawingml/2006/picture">
+                  <pic:nvPicPr>
+                    <pic:cNvPr id="0" name="Picture 4"/>
+                    <pic:cNvPicPr>
+                      <a:picLocks noChangeAspect="1" noChangeArrowheads="1"/>
+                    </pic:cNvPicPr>
+                  </pic:nvPicPr>
+                  <pic:blipFill>
+                    <a:blip r:embed="rId8" cstate="print"/>
+                    <a:stretch>
+                      <a:fillRect/>
+                    </a:stretch>
+                  </pic:blipFill>
+                  <pic:spPr bwMode="auto">
+                    <a:xfrm>
+                      <a:off x="0" y="0"/>
+                      <a:ext cx="2266950" cy="666750"/>
+                    </a:xfrm>
+                    <a:prstGeom prst="rect">
+                      <a:avLst/>
+                    </a:prstGeom>
+                    <a:noFill/>
+                    <a:ln w="9525">
+                      <a:noFill/>
+                      <a:miter lim="800000"/>
+                      <a:headEnd/>
+                      <a:tailEnd/>
+                    </a:ln>
+                  </pic:spPr>
+                </pic:pic>
+              </a:graphicData>
+            </a:graphic>
+          </wp:anchor>
+        </w:drawing>
+      </w:r>
+      <w:r>
+        <w:rPr>
+          <w:rFonts w:ascii="Garamond" w:hAnsi="Garamond" w:cs="Arial"/>
+          <w:b/>
           <w:sz w:val="28"/>
           <w:szCs w:val="28"/>
         </w:rPr>
@@ -1187,18 +1141,10 @@
           <w:szCs w:val="28"/>
         </w:rPr>
         <w:tab/>
-      </w:r>
-      <w:r>
-        <w:rPr>
-          <w:rFonts w:ascii="Garamond" w:hAnsi="Garamond" w:cs="Arial"/>
-          <w:b/>
-          <w:sz w:val="28"/>
-          <w:szCs w:val="28"/>
-        </w:rPr>
         <w:t>Istituto Internazionale Edoardo Agnelli</w:t>
       </w:r>
     </w:p>
-    <w:p xmlns:wp14="http://schemas.microsoft.com/office/word/2010/wordml" wp14:textId="77777777">
+    <w:p>
       <w:pPr>
         <w:spacing w:line="276" w:lineRule="auto"/>
         <w:jc w:val="both"/>
@@ -1209,8 +1155,65 @@
           <w:szCs w:val="28"/>
         </w:rPr>
       </w:pPr>
+      <w:r>
+        <w:rPr>
+          <w:rFonts w:ascii="Garamond" w:hAnsi="Garamond" w:cs="Arial"/>
+          <w:noProof/>
+          <w:sz w:val="28"/>
+          <w:szCs w:val="28"/>
+        </w:rPr>
+        <w:drawing>
+          <wp:anchor distT="0" distB="0" distL="114300" distR="114300" simplePos="0" relativeHeight="251658240" behindDoc="0" locked="0" layoutInCell="1" allowOverlap="1">
+            <wp:simplePos x="0" y="0"/>
+            <wp:positionH relativeFrom="column">
+              <wp:posOffset>3696516</wp:posOffset>
+            </wp:positionH>
+            <wp:positionV relativeFrom="paragraph">
+              <wp:posOffset>105954</wp:posOffset>
+            </wp:positionV>
+            <wp:extent cx="1970314" cy="380629"/>
+            <wp:effectExtent l="0" t="0" r="0" b="635"/>
+            <wp:wrapNone/>
+            <wp:docPr id="1595637442" name="Immagine 1" descr="Immagine che contiene Carattere, tipografia&#10;&#10;Descrizione generata automaticamente"/>
+            <wp:cNvGraphicFramePr>
+              <a:graphicFrameLocks xmlns:a="http://schemas.openxmlformats.org/drawingml/2006/main" noChangeAspect="1"/>
+            </wp:cNvGraphicFramePr>
+            <a:graphic xmlns:a="http://schemas.openxmlformats.org/drawingml/2006/main">
+              <a:graphicData uri="http://schemas.openxmlformats.org/drawingml/2006/picture">
+                <pic:pic xmlns:pic="http://schemas.openxmlformats.org/drawingml/2006/picture">
+                  <pic:nvPicPr>
+                    <pic:cNvPr id="1595637442" name="Immagine 1" descr="Immagine che contiene Carattere, tipografia&#10;&#10;Descrizione generata automaticamente"/>
+                    <pic:cNvPicPr/>
+                  </pic:nvPicPr>
+                  <pic:blipFill>
+                    <a:blip r:embed="rId9" cstate="print">
+                      <a:extLst>
+                        <a:ext uri="{28A0092B-C50C-407E-A947-70E740481C1C}">
+                          <a14:useLocalDpi xmlns:a14="http://schemas.microsoft.com/office/drawing/2010/main" xmlns:wps="http://schemas.microsoft.com/office/word/2010/wordprocessingShape" xmlns:wpi="http://schemas.microsoft.com/office/word/2010/wordprocessingInk" xmlns:wpg="http://schemas.microsoft.com/office/word/2010/wordprocessingGroup" xmlns:w16se="http://schemas.microsoft.com/office/word/2015/wordml/symex" xmlns:w16sdtdh="http://schemas.microsoft.com/office/word/2020/wordml/sdtdatahash" xmlns:w16="http://schemas.microsoft.com/office/word/2018/wordml" xmlns:w16cid="http://schemas.microsoft.com/office/word/2016/wordml/cid" xmlns:w16cex="http://schemas.microsoft.com/office/word/2018/wordml/cex" xmlns:w15="http://schemas.microsoft.com/office/word/2012/wordml" xmlns:w14="http://schemas.microsoft.com/office/word/2010/wordml" xmlns:w="http://schemas.openxmlformats.org/wordprocessingml/2006/main" xmlns:w10="urn:schemas-microsoft-com:office:word" xmlns:wp14="http://schemas.microsoft.com/office/word/2010/wordprocessingDrawing" xmlns:v="urn:schemas-microsoft-com:vml" xmlns:oel="http://schemas.microsoft.com/office/2019/extlst" xmlns:o="urn:schemas-microsoft-com:office:office" xmlns:am3d="http://schemas.microsoft.com/office/drawing/2017/model3d" xmlns:aink="http://schemas.microsoft.com/office/drawing/2016/ink" xmlns:mc="http://schemas.openxmlformats.org/markup-compatibility/2006" xmlns:cx8="http://schemas.microsoft.com/office/drawing/2016/5/14/chartex" xmlns:cx7="http://schemas.microsoft.com/office/drawing/2016/5/13/chartex" xmlns:cx6="http://schemas.microsoft.com/office/drawing/2016/5/12/chartex" xmlns:cx5="http://schemas.microsoft.com/office/drawing/2016/5/11/chartex" xmlns:cx4="http://schemas.microsoft.com/office/drawing/2016/5/10/chartex" xmlns:cx3="http://schemas.microsoft.com/office/drawing/2016/5/9/chartex" xmlns:cx2="http://schemas.microsoft.com/office/drawing/2015/10/21/chartex" xmlns:cx1="http://schemas.microsoft.com/office/drawing/2015/9/8/chartex" xmlns:cx="http://schemas.microsoft.com/office/drawing/2014/chartex" xmlns:wpc="http://schemas.microsoft.com/office/word/2010/wordprocessingCanvas" xmlns="" val="0"/>
+                        </a:ext>
+                      </a:extLst>
+                    </a:blip>
+                    <a:stretch>
+                      <a:fillRect/>
+                    </a:stretch>
+                  </pic:blipFill>
+                  <pic:spPr>
+                    <a:xfrm>
+                      <a:off x="0" y="0"/>
+                      <a:ext cx="1970314" cy="380629"/>
+                    </a:xfrm>
+                    <a:prstGeom prst="rect">
+                      <a:avLst/>
+                    </a:prstGeom>
+                  </pic:spPr>
+                </pic:pic>
+              </a:graphicData>
+            </a:graphic>
+          </wp:anchor>
+        </w:drawing>
+      </w:r>
     </w:p>
-    <w:p xmlns:wp14="http://schemas.microsoft.com/office/word/2010/wordml" wp14:textId="77777777">
+    <w:p>
       <w:pPr>
         <w:spacing w:line="276" w:lineRule="auto"/>
         <w:jc w:val="both"/>
@@ -1251,17 +1254,10 @@
           <w:szCs w:val="28"/>
         </w:rPr>
         <w:tab/>
-      </w:r>
-      <w:r>
-        <w:rPr>
-          <w:rFonts w:ascii="Garamond" w:hAnsi="Garamond" w:cs="Arial"/>
-          <w:sz w:val="28"/>
-          <w:szCs w:val="28"/>
-        </w:rPr>
         <w:t xml:space="preserve">          …………………………………………..</w:t>
       </w:r>
     </w:p>
-    <w:p xmlns:wp14="http://schemas.microsoft.com/office/word/2010/wordml" wp14:textId="77777777">
+    <w:p>
       <w:pPr>
         <w:spacing w:line="276" w:lineRule="auto"/>
         <w:jc w:val="both"/>
@@ -1274,6 +1270,63 @@
       <w:r>
         <w:rPr>
           <w:rFonts w:ascii="Garamond" w:hAnsi="Garamond" w:cs="Arial"/>
+          <w:noProof/>
+          <w:sz w:val="28"/>
+          <w:szCs w:val="28"/>
+        </w:rPr>
+        <w:drawing>
+          <wp:anchor distT="0" distB="0" distL="114300" distR="114300" simplePos="0" relativeHeight="251660288" behindDoc="0" locked="0" layoutInCell="1" allowOverlap="1">
+            <wp:simplePos x="0" y="0"/>
+            <wp:positionH relativeFrom="column">
+              <wp:posOffset>3989070</wp:posOffset>
+            </wp:positionH>
+            <wp:positionV relativeFrom="paragraph">
+              <wp:posOffset>166370</wp:posOffset>
+            </wp:positionV>
+            <wp:extent cx="1838325" cy="914400"/>
+            <wp:effectExtent l="0" t="0" r="0" b="0"/>
+            <wp:wrapNone/>
+            <wp:docPr id="760073362" name="Immagine 4" descr="Immagine che contiene testo, Carattere, schermata, design&#10;&#10;Descrizione generata automaticamente"/>
+            <wp:cNvGraphicFramePr>
+              <a:graphicFrameLocks xmlns:a="http://schemas.openxmlformats.org/drawingml/2006/main" noChangeAspect="1"/>
+            </wp:cNvGraphicFramePr>
+            <a:graphic xmlns:a="http://schemas.openxmlformats.org/drawingml/2006/main">
+              <a:graphicData uri="http://schemas.openxmlformats.org/drawingml/2006/picture">
+                <pic:pic xmlns:pic="http://schemas.openxmlformats.org/drawingml/2006/picture">
+                  <pic:nvPicPr>
+                    <pic:cNvPr id="760073362" name="Immagine 4" descr="Immagine che contiene testo, Carattere, schermata, design&#10;&#10;Descrizione generata automaticamente"/>
+                    <pic:cNvPicPr/>
+                  </pic:nvPicPr>
+                  <pic:blipFill>
+                    <a:blip r:embed="rId10" cstate="print">
+                      <a:extLst>
+                        <a:ext uri="{28A0092B-C50C-407E-A947-70E740481C1C}">
+                          <a14:useLocalDpi xmlns:a14="http://schemas.microsoft.com/office/drawing/2010/main" xmlns:wps="http://schemas.microsoft.com/office/word/2010/wordprocessingShape" xmlns:wpi="http://schemas.microsoft.com/office/word/2010/wordprocessingInk" xmlns:wpg="http://schemas.microsoft.com/office/word/2010/wordprocessingGroup" xmlns:w16se="http://schemas.microsoft.com/office/word/2015/wordml/symex" xmlns:w16sdtdh="http://schemas.microsoft.com/office/word/2020/wordml/sdtdatahash" xmlns:w16="http://schemas.microsoft.com/office/word/2018/wordml" xmlns:w16cid="http://schemas.microsoft.com/office/word/2016/wordml/cid" xmlns:w16cex="http://schemas.microsoft.com/office/word/2018/wordml/cex" xmlns:w15="http://schemas.microsoft.com/office/word/2012/wordml" xmlns:w14="http://schemas.microsoft.com/office/word/2010/wordml" xmlns:w="http://schemas.openxmlformats.org/wordprocessingml/2006/main" xmlns:w10="urn:schemas-microsoft-com:office:word" xmlns:wp14="http://schemas.microsoft.com/office/word/2010/wordprocessingDrawing" xmlns:v="urn:schemas-microsoft-com:vml" xmlns:oel="http://schemas.microsoft.com/office/2019/extlst" xmlns:o="urn:schemas-microsoft-com:office:office" xmlns:am3d="http://schemas.microsoft.com/office/drawing/2017/model3d" xmlns:aink="http://schemas.microsoft.com/office/drawing/2016/ink" xmlns:mc="http://schemas.openxmlformats.org/markup-compatibility/2006" xmlns:cx8="http://schemas.microsoft.com/office/drawing/2016/5/14/chartex" xmlns:cx7="http://schemas.microsoft.com/office/drawing/2016/5/13/chartex" xmlns:cx6="http://schemas.microsoft.com/office/drawing/2016/5/12/chartex" xmlns:cx5="http://schemas.microsoft.com/office/drawing/2016/5/11/chartex" xmlns:cx4="http://schemas.microsoft.com/office/drawing/2016/5/10/chartex" xmlns:cx3="http://schemas.microsoft.com/office/drawing/2016/5/9/chartex" xmlns:cx2="http://schemas.microsoft.com/office/drawing/2015/10/21/chartex" xmlns:cx1="http://schemas.microsoft.com/office/drawing/2015/9/8/chartex" xmlns:cx="http://schemas.microsoft.com/office/drawing/2014/chartex" xmlns:wpc="http://schemas.microsoft.com/office/word/2010/wordprocessingCanvas" xmlns="" val="0"/>
+                        </a:ext>
+                      </a:extLst>
+                    </a:blip>
+                    <a:stretch>
+                      <a:fillRect/>
+                    </a:stretch>
+                  </pic:blipFill>
+                  <pic:spPr>
+                    <a:xfrm>
+                      <a:off x="0" y="0"/>
+                      <a:ext cx="1838325" cy="914400"/>
+                    </a:xfrm>
+                    <a:prstGeom prst="rect">
+                      <a:avLst/>
+                    </a:prstGeom>
+                  </pic:spPr>
+                </pic:pic>
+              </a:graphicData>
+            </a:graphic>
+          </wp:anchor>
+        </w:drawing>
+      </w:r>
+      <w:r>
+        <w:rPr>
+          <w:rFonts w:ascii="Garamond" w:hAnsi="Garamond" w:cs="Arial"/>
           <w:sz w:val="28"/>
           <w:szCs w:val="28"/>
         </w:rPr>
@@ -1392,7 +1445,7 @@
         <w:t>(timbro e firma)</w:t>
       </w:r>
     </w:p>
-    <w:p xmlns:wp14="http://schemas.microsoft.com/office/word/2010/wordml" wp14:textId="77777777">
+    <w:p>
       <w:pPr>
         <w:spacing w:line="360" w:lineRule="auto"/>
         <w:rPr>
@@ -1400,7 +1453,7 @@
         </w:rPr>
       </w:pPr>
     </w:p>
-    <w:p xmlns:wp14="http://schemas.microsoft.com/office/word/2010/wordml" wp14:textId="77777777">
+    <w:p>
       <w:pPr>
         <w:rPr>
           <w:rFonts w:ascii="Garamond" w:hAnsi="Garamond" w:cs="Arial"/>
@@ -1408,10 +1461,10 @@
       </w:pPr>
     </w:p>
     <w:sectPr>
-      <w:headerReference w:type="default" r:id="rId8"/>
-      <w:footerReference w:type="even" r:id="rId9"/>
-      <w:footerReference w:type="default" r:id="rId10"/>
-      <w:pgSz w:w="11906" w:h="16838" w:orient="portrait"/>
+      <w:headerReference w:type="default" r:id="rId11"/>
+      <w:footerReference w:type="even" r:id="rId12"/>
+      <w:footerReference w:type="default" r:id="rId13"/>
+      <w:pgSz w:w="11906" w:h="16838"/>
       <w:pgMar w:top="1955" w:right="849" w:bottom="816" w:left="993" w:header="709" w:footer="289" w:gutter="0"/>
       <w:cols w:space="720"/>
     </w:sectPr>
@@ -1420,16 +1473,16 @@
 </file>
 
 <file path=word/endnotes.xml><?xml version="1.0" encoding="utf-8"?>
-<w:endnotes xmlns:wpc="http://schemas.microsoft.com/office/word/2010/wordprocessingCanvas" xmlns:cx="http://schemas.microsoft.com/office/drawing/2014/chartex" xmlns:cx1="http://schemas.microsoft.com/office/drawing/2015/9/8/chartex" xmlns:cx2="http://schemas.microsoft.com/office/drawing/2015/10/21/chartex" xmlns:cx3="http://schemas.microsoft.com/office/drawing/2016/5/9/chartex" xmlns:cx4="http://schemas.microsoft.com/office/drawing/2016/5/10/chartex" xmlns:cx5="http://schemas.microsoft.com/office/drawing/2016/5/11/chartex" xmlns:cx6="http://schemas.microsoft.com/office/drawing/2016/5/12/chartex" xmlns:cx7="http://schemas.microsoft.com/office/drawing/2016/5/13/chartex" xmlns:cx8="http://schemas.microsoft.com/office/drawing/2016/5/14/chartex" xmlns:mc="http://schemas.openxmlformats.org/markup-compatibility/2006" xmlns:aink="http://schemas.microsoft.com/office/drawing/2016/ink" xmlns:am3d="http://schemas.microsoft.com/office/drawing/2017/model3d" xmlns:o="urn:schemas-microsoft-com:office:office" xmlns:oel="http://schemas.microsoft.com/office/2019/extlst" xmlns:r="http://schemas.openxmlformats.org/officeDocument/2006/relationships" xmlns:m="http://schemas.openxmlformats.org/officeDocument/2006/math" xmlns:v="urn:schemas-microsoft-com:vml" xmlns:wp14="http://schemas.microsoft.com/office/word/2010/wordprocessingDrawing" xmlns:wp="http://schemas.openxmlformats.org/drawingml/2006/wordprocessingDrawing" xmlns:w10="urn:schemas-microsoft-com:office:word" xmlns:w="http://schemas.openxmlformats.org/wordprocessingml/2006/main" xmlns:w14="http://schemas.microsoft.com/office/word/2010/wordml" xmlns:w15="http://schemas.microsoft.com/office/word/2012/wordml" xmlns:w16cex="http://schemas.microsoft.com/office/word/2018/wordml/cex" xmlns:w16cid="http://schemas.microsoft.com/office/word/2016/wordml/cid" xmlns:w16="http://schemas.microsoft.com/office/word/2018/wordml" xmlns:w16sdtdh="http://schemas.microsoft.com/office/word/2020/wordml/sdtdatahash" xmlns:w16se="http://schemas.microsoft.com/office/word/2015/wordml/symex" xmlns:wpg="http://schemas.microsoft.com/office/word/2010/wordprocessingGroup" xmlns:wpi="http://schemas.microsoft.com/office/word/2010/wordprocessingInk" xmlns:wne="http://schemas.microsoft.com/office/word/2006/wordml" xmlns:wps="http://schemas.microsoft.com/office/word/2010/wordprocessingShape" mc:Ignorable="w14 w15 w16se w16cid w16 w16cex w16sdtdh wp14">
+<w:endnotes xmlns:ve="http://schemas.openxmlformats.org/markup-compatibility/2006" xmlns:o="urn:schemas-microsoft-com:office:office" xmlns:r="http://schemas.openxmlformats.org/officeDocument/2006/relationships" xmlns:m="http://schemas.openxmlformats.org/officeDocument/2006/math" xmlns:v="urn:schemas-microsoft-com:vml" xmlns:wp="http://schemas.openxmlformats.org/drawingml/2006/wordprocessingDrawing" xmlns:w10="urn:schemas-microsoft-com:office:word" xmlns:w="http://schemas.openxmlformats.org/wordprocessingml/2006/main" xmlns:wne="http://schemas.microsoft.com/office/word/2006/wordml">
   <w:endnote w:type="separator" w:id="-1">
-    <w:p xmlns:wp14="http://schemas.microsoft.com/office/word/2010/wordml" wp14:textId="77777777">
+    <w:p>
       <w:r>
         <w:separator/>
       </w:r>
     </w:p>
   </w:endnote>
   <w:endnote w:type="continuationSeparator" w:id="0">
-    <w:p xmlns:wp14="http://schemas.microsoft.com/office/word/2010/wordml" wp14:textId="77777777">
+    <w:p>
       <w:r>
         <w:continuationSeparator/>
       </w:r>
@@ -1439,8 +1492,8 @@
 </file>
 
 <file path=word/footer1.xml><?xml version="1.0" encoding="utf-8"?>
-<w:ftr xmlns:wpc="http://schemas.microsoft.com/office/word/2010/wordprocessingCanvas" xmlns:cx="http://schemas.microsoft.com/office/drawing/2014/chartex" xmlns:cx1="http://schemas.microsoft.com/office/drawing/2015/9/8/chartex" xmlns:cx2="http://schemas.microsoft.com/office/drawing/2015/10/21/chartex" xmlns:cx3="http://schemas.microsoft.com/office/drawing/2016/5/9/chartex" xmlns:cx4="http://schemas.microsoft.com/office/drawing/2016/5/10/chartex" xmlns:cx5="http://schemas.microsoft.com/office/drawing/2016/5/11/chartex" xmlns:cx6="http://schemas.microsoft.com/office/drawing/2016/5/12/chartex" xmlns:cx7="http://schemas.microsoft.com/office/drawing/2016/5/13/chartex" xmlns:cx8="http://schemas.microsoft.com/office/drawing/2016/5/14/chartex" xmlns:mc="http://schemas.openxmlformats.org/markup-compatibility/2006" xmlns:aink="http://schemas.microsoft.com/office/drawing/2016/ink" xmlns:am3d="http://schemas.microsoft.com/office/drawing/2017/model3d" xmlns:o="urn:schemas-microsoft-com:office:office" xmlns:oel="http://schemas.microsoft.com/office/2019/extlst" xmlns:r="http://schemas.openxmlformats.org/officeDocument/2006/relationships" xmlns:m="http://schemas.openxmlformats.org/officeDocument/2006/math" xmlns:v="urn:schemas-microsoft-com:vml" xmlns:wp14="http://schemas.microsoft.com/office/word/2010/wordprocessingDrawing" xmlns:wp="http://schemas.openxmlformats.org/drawingml/2006/wordprocessingDrawing" xmlns:w10="urn:schemas-microsoft-com:office:word" xmlns:w="http://schemas.openxmlformats.org/wordprocessingml/2006/main" xmlns:w14="http://schemas.microsoft.com/office/word/2010/wordml" xmlns:w15="http://schemas.microsoft.com/office/word/2012/wordml" xmlns:w16cex="http://schemas.microsoft.com/office/word/2018/wordml/cex" xmlns:w16cid="http://schemas.microsoft.com/office/word/2016/wordml/cid" xmlns:w16="http://schemas.microsoft.com/office/word/2018/wordml" xmlns:w16sdtdh="http://schemas.microsoft.com/office/word/2020/wordml/sdtdatahash" xmlns:w16se="http://schemas.microsoft.com/office/word/2015/wordml/symex" xmlns:wpg="http://schemas.microsoft.com/office/word/2010/wordprocessingGroup" xmlns:wpi="http://schemas.microsoft.com/office/word/2010/wordprocessingInk" xmlns:wne="http://schemas.microsoft.com/office/word/2006/wordml" xmlns:wps="http://schemas.microsoft.com/office/word/2010/wordprocessingShape" mc:Ignorable="w14 w15 w16se w16cid w16 w16cex w16sdtdh wp14">
-  <w:p xmlns:wp14="http://schemas.microsoft.com/office/word/2010/wordml" wp14:textId="77777777">
+<w:ftr xmlns:ve="http://schemas.openxmlformats.org/markup-compatibility/2006" xmlns:o="urn:schemas-microsoft-com:office:office" xmlns:r="http://schemas.openxmlformats.org/officeDocument/2006/relationships" xmlns:m="http://schemas.openxmlformats.org/officeDocument/2006/math" xmlns:v="urn:schemas-microsoft-com:vml" xmlns:wp="http://schemas.openxmlformats.org/drawingml/2006/wordprocessingDrawing" xmlns:w10="urn:schemas-microsoft-com:office:word" xmlns:w="http://schemas.openxmlformats.org/wordprocessingml/2006/main" xmlns:wne="http://schemas.microsoft.com/office/word/2006/wordml">
+  <w:p>
     <w:pPr>
       <w:pStyle w:val="Pidipagina"/>
       <w:spacing w:line="276" w:lineRule="auto"/>
@@ -1450,8 +1503,8 @@
 </file>
 
 <file path=word/footer2.xml><?xml version="1.0" encoding="utf-8"?>
-<w:ftr xmlns:wpc="http://schemas.microsoft.com/office/word/2010/wordprocessingCanvas" xmlns:cx="http://schemas.microsoft.com/office/drawing/2014/chartex" xmlns:cx1="http://schemas.microsoft.com/office/drawing/2015/9/8/chartex" xmlns:cx2="http://schemas.microsoft.com/office/drawing/2015/10/21/chartex" xmlns:cx3="http://schemas.microsoft.com/office/drawing/2016/5/9/chartex" xmlns:cx4="http://schemas.microsoft.com/office/drawing/2016/5/10/chartex" xmlns:cx5="http://schemas.microsoft.com/office/drawing/2016/5/11/chartex" xmlns:cx6="http://schemas.microsoft.com/office/drawing/2016/5/12/chartex" xmlns:cx7="http://schemas.microsoft.com/office/drawing/2016/5/13/chartex" xmlns:cx8="http://schemas.microsoft.com/office/drawing/2016/5/14/chartex" xmlns:mc="http://schemas.openxmlformats.org/markup-compatibility/2006" xmlns:aink="http://schemas.microsoft.com/office/drawing/2016/ink" xmlns:am3d="http://schemas.microsoft.com/office/drawing/2017/model3d" xmlns:o="urn:schemas-microsoft-com:office:office" xmlns:oel="http://schemas.microsoft.com/office/2019/extlst" xmlns:r="http://schemas.openxmlformats.org/officeDocument/2006/relationships" xmlns:m="http://schemas.openxmlformats.org/officeDocument/2006/math" xmlns:v="urn:schemas-microsoft-com:vml" xmlns:wp14="http://schemas.microsoft.com/office/word/2010/wordprocessingDrawing" xmlns:wp="http://schemas.openxmlformats.org/drawingml/2006/wordprocessingDrawing" xmlns:w10="urn:schemas-microsoft-com:office:word" xmlns:w="http://schemas.openxmlformats.org/wordprocessingml/2006/main" xmlns:w14="http://schemas.microsoft.com/office/word/2010/wordml" xmlns:w15="http://schemas.microsoft.com/office/word/2012/wordml" xmlns:w16cex="http://schemas.microsoft.com/office/word/2018/wordml/cex" xmlns:w16cid="http://schemas.microsoft.com/office/word/2016/wordml/cid" xmlns:w16="http://schemas.microsoft.com/office/word/2018/wordml" xmlns:w16sdtdh="http://schemas.microsoft.com/office/word/2020/wordml/sdtdatahash" xmlns:w16se="http://schemas.microsoft.com/office/word/2015/wordml/symex" xmlns:wpg="http://schemas.microsoft.com/office/word/2010/wordprocessingGroup" xmlns:wpi="http://schemas.microsoft.com/office/word/2010/wordprocessingInk" xmlns:wne="http://schemas.microsoft.com/office/word/2006/wordml" xmlns:wps="http://schemas.microsoft.com/office/word/2010/wordprocessingShape" mc:Ignorable="w14 w15 w16se w16cid w16 w16cex w16sdtdh wp14">
-  <w:p xmlns:wp14="http://schemas.microsoft.com/office/word/2010/wordml" wp14:textId="77777777">
+<w:ftr xmlns:ve="http://schemas.openxmlformats.org/markup-compatibility/2006" xmlns:o="urn:schemas-microsoft-com:office:office" xmlns:r="http://schemas.openxmlformats.org/officeDocument/2006/relationships" xmlns:m="http://schemas.openxmlformats.org/officeDocument/2006/math" xmlns:v="urn:schemas-microsoft-com:vml" xmlns:wp="http://schemas.openxmlformats.org/drawingml/2006/wordprocessingDrawing" xmlns:w10="urn:schemas-microsoft-com:office:word" xmlns:w="http://schemas.openxmlformats.org/wordprocessingml/2006/main" xmlns:wne="http://schemas.microsoft.com/office/word/2006/wordml">
+  <w:p>
     <w:r>
       <w:rPr>
         <w:rFonts w:ascii="Arial" w:hAnsi="Arial" w:cs="Arial"/>
@@ -1463,7 +1516,7 @@
       <w:t xml:space="preserve">ISTITUTO INTERNAZIONALE EDOARDO AGNELLI </w:t>
     </w:r>
   </w:p>
-  <w:p xmlns:wp14="http://schemas.microsoft.com/office/word/2010/wordml" wp14:textId="77777777">
+  <w:p>
     <w:pPr>
       <w:autoSpaceDE w:val="0"/>
       <w:autoSpaceDN w:val="0"/>
@@ -1517,7 +1570,7 @@
       <w:t>Scientifico - Istituto Tecnico Tecnologico</w:t>
     </w:r>
   </w:p>
-  <w:p xmlns:wp14="http://schemas.microsoft.com/office/word/2010/wordml" wp14:textId="77777777">
+  <w:p>
     <w:pPr>
       <w:autoSpaceDE w:val="0"/>
       <w:autoSpaceDN w:val="0"/>
@@ -1539,7 +1592,7 @@
       <w:t>Scuole Paritarie (DD. 2789 e 4301 del 15/01/2002 e 26/05/2003</w:t>
     </w:r>
   </w:p>
-  <w:p xmlns:wp14="http://schemas.microsoft.com/office/word/2010/wordml" wp14:textId="77777777">
+  <w:p>
     <w:pPr>
       <w:rPr>
         <w:rFonts w:ascii="Arial" w:hAnsi="Arial" w:cs="Arial"/>
@@ -1549,7 +1602,7 @@
       </w:rPr>
     </w:pPr>
   </w:p>
-  <w:p xmlns:wp14="http://schemas.microsoft.com/office/word/2010/wordml" wp14:textId="77777777">
+  <w:p>
     <w:pPr>
       <w:rPr>
         <w:rFonts w:ascii="Arial" w:hAnsi="Arial" w:cs="Arial"/>
@@ -1604,7 +1657,7 @@
       <w:t>10135 Torino</w:t>
     </w:r>
   </w:p>
-  <w:p xmlns:wp14="http://schemas.microsoft.com/office/word/2010/wordml" wp14:textId="77777777">
+  <w:p>
     <w:pPr>
       <w:rPr>
         <w:rFonts w:ascii="Arial" w:hAnsi="Arial" w:cs="Arial"/>
@@ -1761,7 +1814,7 @@
       </w:rPr>
       <w:tab/>
     </w:r>
-    <w:hyperlink w:history="1" r:id="rId1">
+    <w:hyperlink r:id="rId1" w:history="1">
       <w:r>
         <w:rPr>
           <w:rStyle w:val="Collegamentoipertestuale"/>
@@ -1781,7 +1834,7 @@
       </w:rPr>
       <w:t xml:space="preserve"> </w:t>
     </w:r>
-    <w:hyperlink w:history="1" r:id="rId2">
+    <w:hyperlink r:id="rId2" w:history="1">
       <w:r>
         <w:rPr>
           <w:rStyle w:val="Collegamentoipertestuale"/>
@@ -1801,7 +1854,7 @@
       </w:rPr>
       <w:t xml:space="preserve"> </w:t>
     </w:r>
-    <w:hyperlink w:history="1" r:id="rId3">
+    <w:hyperlink r:id="rId3" w:history="1">
       <w:r>
         <w:rPr>
           <w:rStyle w:val="Collegamentoipertestuale"/>
@@ -1821,7 +1874,7 @@
       </w:rPr>
       <w:t xml:space="preserve"> </w:t>
     </w:r>
-    <w:hyperlink w:history="1" r:id="rId4">
+    <w:hyperlink r:id="rId4" w:history="1">
       <w:r>
         <w:rPr>
           <w:rStyle w:val="Collegamentoipertestuale"/>
@@ -1860,7 +1913,7 @@
       <w:tab/>
     </w:r>
   </w:p>
-  <w:p xmlns:wp14="http://schemas.microsoft.com/office/word/2010/wordml" wp14:textId="77777777">
+  <w:p>
     <w:pPr>
       <w:rPr>
         <w:rFonts w:ascii="Arial" w:hAnsi="Arial" w:cs="Arial"/>
@@ -1959,7 +2012,6 @@
       </w:rPr>
       <w:tab/>
     </w:r>
-    <w:proofErr w:type="spellStart"/>
     <w:r>
       <w:rPr>
         <w:rFonts w:ascii="Arial" w:hAnsi="Arial" w:cs="Arial"/>
@@ -2000,7 +2052,6 @@
       </w:rPr>
       <w:softHyphen/>
     </w:r>
-    <w:proofErr w:type="spellEnd"/>
     <w:r>
       <w:rPr>
         <w:rFonts w:ascii="Arial" w:hAnsi="Arial" w:cs="Arial"/>
@@ -2029,7 +2080,7 @@
       <w:tab/>
     </w:r>
   </w:p>
-  <w:p xmlns:wp14="http://schemas.microsoft.com/office/word/2010/wordml" wp14:textId="77777777">
+  <w:p>
     <w:pPr>
       <w:rPr>
         <w:rFonts w:ascii="Arial" w:hAnsi="Arial" w:cs="Arial"/>
@@ -2040,7 +2091,7 @@
       </w:rPr>
     </w:pPr>
   </w:p>
-  <w:p xmlns:wp14="http://schemas.microsoft.com/office/word/2010/wordml" wp14:textId="77777777">
+  <w:p>
     <w:pPr>
       <w:pStyle w:val="Pidipagina"/>
     </w:pPr>
@@ -2049,16 +2100,16 @@
 </file>
 
 <file path=word/footnotes.xml><?xml version="1.0" encoding="utf-8"?>
-<w:footnotes xmlns:wpc="http://schemas.microsoft.com/office/word/2010/wordprocessingCanvas" xmlns:cx="http://schemas.microsoft.com/office/drawing/2014/chartex" xmlns:cx1="http://schemas.microsoft.com/office/drawing/2015/9/8/chartex" xmlns:cx2="http://schemas.microsoft.com/office/drawing/2015/10/21/chartex" xmlns:cx3="http://schemas.microsoft.com/office/drawing/2016/5/9/chartex" xmlns:cx4="http://schemas.microsoft.com/office/drawing/2016/5/10/chartex" xmlns:cx5="http://schemas.microsoft.com/office/drawing/2016/5/11/chartex" xmlns:cx6="http://schemas.microsoft.com/office/drawing/2016/5/12/chartex" xmlns:cx7="http://schemas.microsoft.com/office/drawing/2016/5/13/chartex" xmlns:cx8="http://schemas.microsoft.com/office/drawing/2016/5/14/chartex" xmlns:mc="http://schemas.openxmlformats.org/markup-compatibility/2006" xmlns:aink="http://schemas.microsoft.com/office/drawing/2016/ink" xmlns:am3d="http://schemas.microsoft.com/office/drawing/2017/model3d" xmlns:o="urn:schemas-microsoft-com:office:office" xmlns:oel="http://schemas.microsoft.com/office/2019/extlst" xmlns:r="http://schemas.openxmlformats.org/officeDocument/2006/relationships" xmlns:m="http://schemas.openxmlformats.org/officeDocument/2006/math" xmlns:v="urn:schemas-microsoft-com:vml" xmlns:wp14="http://schemas.microsoft.com/office/word/2010/wordprocessingDrawing" xmlns:wp="http://schemas.openxmlformats.org/drawingml/2006/wordprocessingDrawing" xmlns:w10="urn:schemas-microsoft-com:office:word" xmlns:w="http://schemas.openxmlformats.org/wordprocessingml/2006/main" xmlns:w14="http://schemas.microsoft.com/office/word/2010/wordml" xmlns:w15="http://schemas.microsoft.com/office/word/2012/wordml" xmlns:w16cex="http://schemas.microsoft.com/office/word/2018/wordml/cex" xmlns:w16cid="http://schemas.microsoft.com/office/word/2016/wordml/cid" xmlns:w16="http://schemas.microsoft.com/office/word/2018/wordml" xmlns:w16sdtdh="http://schemas.microsoft.com/office/word/2020/wordml/sdtdatahash" xmlns:w16se="http://schemas.microsoft.com/office/word/2015/wordml/symex" xmlns:wpg="http://schemas.microsoft.com/office/word/2010/wordprocessingGroup" xmlns:wpi="http://schemas.microsoft.com/office/word/2010/wordprocessingInk" xmlns:wne="http://schemas.microsoft.com/office/word/2006/wordml" xmlns:wps="http://schemas.microsoft.com/office/word/2010/wordprocessingShape" mc:Ignorable="w14 w15 w16se w16cid w16 w16cex w16sdtdh wp14">
+<w:footnotes xmlns:ve="http://schemas.openxmlformats.org/markup-compatibility/2006" xmlns:o="urn:schemas-microsoft-com:office:office" xmlns:r="http://schemas.openxmlformats.org/officeDocument/2006/relationships" xmlns:m="http://schemas.openxmlformats.org/officeDocument/2006/math" xmlns:v="urn:schemas-microsoft-com:vml" xmlns:wp="http://schemas.openxmlformats.org/drawingml/2006/wordprocessingDrawing" xmlns:w10="urn:schemas-microsoft-com:office:word" xmlns:w="http://schemas.openxmlformats.org/wordprocessingml/2006/main" xmlns:wne="http://schemas.microsoft.com/office/word/2006/wordml">
   <w:footnote w:type="separator" w:id="-1">
-    <w:p xmlns:wp14="http://schemas.microsoft.com/office/word/2010/wordml" wp14:textId="77777777">
+    <w:p>
       <w:r>
         <w:separator/>
       </w:r>
     </w:p>
   </w:footnote>
   <w:footnote w:type="continuationSeparator" w:id="0">
-    <w:p xmlns:wp14="http://schemas.microsoft.com/office/word/2010/wordml" wp14:textId="77777777">
+    <w:p>
       <w:r>
         <w:continuationSeparator/>
       </w:r>
@@ -2068,8 +2119,8 @@
 </file>
 
 <file path=word/header1.xml><?xml version="1.0" encoding="utf-8"?>
-<w:hdr xmlns:wpc="http://schemas.microsoft.com/office/word/2010/wordprocessingCanvas" xmlns:cx="http://schemas.microsoft.com/office/drawing/2014/chartex" xmlns:cx1="http://schemas.microsoft.com/office/drawing/2015/9/8/chartex" xmlns:cx2="http://schemas.microsoft.com/office/drawing/2015/10/21/chartex" xmlns:cx3="http://schemas.microsoft.com/office/drawing/2016/5/9/chartex" xmlns:cx4="http://schemas.microsoft.com/office/drawing/2016/5/10/chartex" xmlns:cx5="http://schemas.microsoft.com/office/drawing/2016/5/11/chartex" xmlns:cx6="http://schemas.microsoft.com/office/drawing/2016/5/12/chartex" xmlns:cx7="http://schemas.microsoft.com/office/drawing/2016/5/13/chartex" xmlns:cx8="http://schemas.microsoft.com/office/drawing/2016/5/14/chartex" xmlns:mc="http://schemas.openxmlformats.org/markup-compatibility/2006" xmlns:aink="http://schemas.microsoft.com/office/drawing/2016/ink" xmlns:am3d="http://schemas.microsoft.com/office/drawing/2017/model3d" xmlns:o="urn:schemas-microsoft-com:office:office" xmlns:oel="http://schemas.microsoft.com/office/2019/extlst" xmlns:r="http://schemas.openxmlformats.org/officeDocument/2006/relationships" xmlns:m="http://schemas.openxmlformats.org/officeDocument/2006/math" xmlns:v="urn:schemas-microsoft-com:vml" xmlns:wp14="http://schemas.microsoft.com/office/word/2010/wordprocessingDrawing" xmlns:wp="http://schemas.openxmlformats.org/drawingml/2006/wordprocessingDrawing" xmlns:w10="urn:schemas-microsoft-com:office:word" xmlns:w="http://schemas.openxmlformats.org/wordprocessingml/2006/main" xmlns:w14="http://schemas.microsoft.com/office/word/2010/wordml" xmlns:w15="http://schemas.microsoft.com/office/word/2012/wordml" xmlns:w16cex="http://schemas.microsoft.com/office/word/2018/wordml/cex" xmlns:w16cid="http://schemas.microsoft.com/office/word/2016/wordml/cid" xmlns:w16="http://schemas.microsoft.com/office/word/2018/wordml" xmlns:w16sdtdh="http://schemas.microsoft.com/office/word/2020/wordml/sdtdatahash" xmlns:w16se="http://schemas.microsoft.com/office/word/2015/wordml/symex" xmlns:wpg="http://schemas.microsoft.com/office/word/2010/wordprocessingGroup" xmlns:wpi="http://schemas.microsoft.com/office/word/2010/wordprocessingInk" xmlns:wne="http://schemas.microsoft.com/office/word/2006/wordml" xmlns:wps="http://schemas.microsoft.com/office/word/2010/wordprocessingShape" xmlns:a="http://schemas.openxmlformats.org/drawingml/2006/main" xmlns:pic="http://schemas.openxmlformats.org/drawingml/2006/picture" xmlns:a14="http://schemas.microsoft.com/office/drawing/2010/main" mc:Ignorable="w14 w15 w16se w16cid w16 w16cex w16sdtdh wp14">
-  <w:p xmlns:wp14="http://schemas.microsoft.com/office/word/2010/wordml" wp14:textId="77777777">
+<w:hdr xmlns:ve="http://schemas.openxmlformats.org/markup-compatibility/2006" xmlns:o="urn:schemas-microsoft-com:office:office" xmlns:r="http://schemas.openxmlformats.org/officeDocument/2006/relationships" xmlns:m="http://schemas.openxmlformats.org/officeDocument/2006/math" xmlns:v="urn:schemas-microsoft-com:vml" xmlns:wp="http://schemas.openxmlformats.org/drawingml/2006/wordprocessingDrawing" xmlns:w10="urn:schemas-microsoft-com:office:word" xmlns:w="http://schemas.openxmlformats.org/wordprocessingml/2006/main" xmlns:wne="http://schemas.microsoft.com/office/word/2006/wordml">
+  <w:p>
     <w:pPr>
       <w:tabs>
         <w:tab w:val="left" w:pos="3000"/>
@@ -2084,7 +2135,7 @@
         <w:noProof/>
       </w:rPr>
       <w:drawing>
-        <wp:anchor xmlns:wp14="http://schemas.microsoft.com/office/word/2010/wordprocessingDrawing" distT="0" distB="0" distL="114300" distR="114300" simplePos="0" relativeHeight="251657728" behindDoc="1" locked="0" layoutInCell="1" allowOverlap="1" wp14:anchorId="55DBB475" wp14:editId="7777777">
+        <wp:anchor distT="0" distB="0" distL="114300" distR="114300" simplePos="0" relativeHeight="251657728" behindDoc="1" locked="0" layoutInCell="1" allowOverlap="1">
           <wp:simplePos x="0" y="0"/>
           <wp:positionH relativeFrom="column">
             <wp:posOffset>-72390</wp:posOffset>
@@ -2127,7 +2178,7 @@
                   <a:blip r:embed="rId1">
                     <a:extLst>
                       <a:ext uri="{28A0092B-C50C-407E-A947-70E740481C1C}">
-                        <a14:useLocalDpi xmlns:a14="http://schemas.microsoft.com/office/drawing/2010/main" val="0"/>
+                        <a14:useLocalDpi xmlns:a14="http://schemas.microsoft.com/office/drawing/2010/main" xmlns:wps="http://schemas.microsoft.com/office/word/2010/wordprocessingShape" xmlns:wpi="http://schemas.microsoft.com/office/word/2010/wordprocessingInk" xmlns:wpg="http://schemas.microsoft.com/office/word/2010/wordprocessingGroup" xmlns:w16se="http://schemas.microsoft.com/office/word/2015/wordml/symex" xmlns:w16sdtdh="http://schemas.microsoft.com/office/word/2020/wordml/sdtdatahash" xmlns:w16="http://schemas.microsoft.com/office/word/2018/wordml" xmlns:w16cid="http://schemas.microsoft.com/office/word/2016/wordml/cid" xmlns:w16cex="http://schemas.microsoft.com/office/word/2018/wordml/cex" xmlns:w15="http://schemas.microsoft.com/office/word/2012/wordml" xmlns:w14="http://schemas.microsoft.com/office/word/2010/wordml" xmlns:w="http://schemas.openxmlformats.org/wordprocessingml/2006/main" xmlns:w10="urn:schemas-microsoft-com:office:word" xmlns:wp14="http://schemas.microsoft.com/office/word/2010/wordprocessingDrawing" xmlns:v="urn:schemas-microsoft-com:vml" xmlns:oel="http://schemas.microsoft.com/office/2019/extlst" xmlns:o="urn:schemas-microsoft-com:office:office" xmlns:am3d="http://schemas.microsoft.com/office/drawing/2017/model3d" xmlns:aink="http://schemas.microsoft.com/office/drawing/2016/ink" xmlns:mc="http://schemas.openxmlformats.org/markup-compatibility/2006" xmlns:cx8="http://schemas.microsoft.com/office/drawing/2016/5/14/chartex" xmlns:cx7="http://schemas.microsoft.com/office/drawing/2016/5/13/chartex" xmlns:cx6="http://schemas.microsoft.com/office/drawing/2016/5/12/chartex" xmlns:cx5="http://schemas.microsoft.com/office/drawing/2016/5/11/chartex" xmlns:cx4="http://schemas.microsoft.com/office/drawing/2016/5/10/chartex" xmlns:cx3="http://schemas.microsoft.com/office/drawing/2016/5/9/chartex" xmlns:cx2="http://schemas.microsoft.com/office/drawing/2015/10/21/chartex" xmlns:cx1="http://schemas.microsoft.com/office/drawing/2015/9/8/chartex" xmlns:cx="http://schemas.microsoft.com/office/drawing/2014/chartex" xmlns:wpc="http://schemas.microsoft.com/office/word/2010/wordprocessingCanvas" xmlns="" val="0"/>
                       </a:ext>
                     </a:extLst>
                   </a:blip>
@@ -2152,12 +2203,6 @@
               </pic:pic>
             </a:graphicData>
           </a:graphic>
-          <wp14:sizeRelH relativeFrom="margin">
-            <wp14:pctWidth>0</wp14:pctWidth>
-          </wp14:sizeRelH>
-          <wp14:sizeRelV relativeFrom="margin">
-            <wp14:pctHeight>0</wp14:pctHeight>
-          </wp14:sizeRelV>
         </wp:anchor>
       </w:drawing>
     </w:r>
@@ -2169,8 +2214,8 @@
 </file>
 
 <file path=word/numbering.xml><?xml version="1.0" encoding="utf-8"?>
-<w:numbering xmlns:wpc="http://schemas.microsoft.com/office/word/2010/wordprocessingCanvas" xmlns:cx="http://schemas.microsoft.com/office/drawing/2014/chartex" xmlns:cx1="http://schemas.microsoft.com/office/drawing/2015/9/8/chartex" xmlns:cx2="http://schemas.microsoft.com/office/drawing/2015/10/21/chartex" xmlns:cx3="http://schemas.microsoft.com/office/drawing/2016/5/9/chartex" xmlns:cx4="http://schemas.microsoft.com/office/drawing/2016/5/10/chartex" xmlns:cx5="http://schemas.microsoft.com/office/drawing/2016/5/11/chartex" xmlns:cx6="http://schemas.microsoft.com/office/drawing/2016/5/12/chartex" xmlns:cx7="http://schemas.microsoft.com/office/drawing/2016/5/13/chartex" xmlns:cx8="http://schemas.microsoft.com/office/drawing/2016/5/14/chartex" xmlns:mc="http://schemas.openxmlformats.org/markup-compatibility/2006" xmlns:aink="http://schemas.microsoft.com/office/drawing/2016/ink" xmlns:am3d="http://schemas.microsoft.com/office/drawing/2017/model3d" xmlns:o="urn:schemas-microsoft-com:office:office" xmlns:oel="http://schemas.microsoft.com/office/2019/extlst" xmlns:r="http://schemas.openxmlformats.org/officeDocument/2006/relationships" xmlns:m="http://schemas.openxmlformats.org/officeDocument/2006/math" xmlns:v="urn:schemas-microsoft-com:vml" xmlns:wp14="http://schemas.microsoft.com/office/word/2010/wordprocessingDrawing" xmlns:wp="http://schemas.openxmlformats.org/drawingml/2006/wordprocessingDrawing" xmlns:w10="urn:schemas-microsoft-com:office:word" xmlns:w="http://schemas.openxmlformats.org/wordprocessingml/2006/main" xmlns:w14="http://schemas.microsoft.com/office/word/2010/wordml" xmlns:w15="http://schemas.microsoft.com/office/word/2012/wordml" xmlns:w16cex="http://schemas.microsoft.com/office/word/2018/wordml/cex" xmlns:w16cid="http://schemas.microsoft.com/office/word/2016/wordml/cid" xmlns:w16="http://schemas.microsoft.com/office/word/2018/wordml" xmlns:w16sdtdh="http://schemas.microsoft.com/office/word/2020/wordml/sdtdatahash" xmlns:w16se="http://schemas.microsoft.com/office/word/2015/wordml/symex" xmlns:wpg="http://schemas.microsoft.com/office/word/2010/wordprocessingGroup" xmlns:wpi="http://schemas.microsoft.com/office/word/2010/wordprocessingInk" xmlns:wne="http://schemas.microsoft.com/office/word/2006/wordml" xmlns:wps="http://schemas.microsoft.com/office/word/2010/wordprocessingShape" mc:Ignorable="w14 w15 w16se w16cid w16 w16cex w16sdtdh wp14">
-  <w:abstractNum w:abstractNumId="0" w15:restartNumberingAfterBreak="0">
+<w:numbering xmlns:ve="http://schemas.openxmlformats.org/markup-compatibility/2006" xmlns:o="urn:schemas-microsoft-com:office:office" xmlns:r="http://schemas.openxmlformats.org/officeDocument/2006/relationships" xmlns:m="http://schemas.openxmlformats.org/officeDocument/2006/math" xmlns:v="urn:schemas-microsoft-com:vml" xmlns:wp="http://schemas.openxmlformats.org/drawingml/2006/wordprocessingDrawing" xmlns:w10="urn:schemas-microsoft-com:office:word" xmlns:w="http://schemas.openxmlformats.org/wordprocessingml/2006/main" xmlns:wne="http://schemas.microsoft.com/office/word/2006/wordml">
+  <w:abstractNum w:abstractNumId="0">
     <w:nsid w:val="FFFFFF1D"/>
     <w:multiLevelType w:val="multilevel"/>
     <w:tmpl w:val="901271D2"/>
@@ -2186,7 +2231,7 @@
         <w:ind w:left="0" w:firstLine="0"/>
       </w:pPr>
       <w:rPr>
-        <w:rFonts w:hint="default" w:ascii="Symbol" w:hAnsi="Symbol"/>
+        <w:rFonts w:ascii="Symbol" w:hAnsi="Symbol" w:hint="default"/>
       </w:rPr>
     </w:lvl>
     <w:lvl w:ilvl="1">
@@ -2201,7 +2246,7 @@
         <w:ind w:left="1080" w:hanging="360"/>
       </w:pPr>
       <w:rPr>
-        <w:rFonts w:hint="default" w:ascii="Symbol" w:hAnsi="Symbol"/>
+        <w:rFonts w:ascii="Symbol" w:hAnsi="Symbol" w:hint="default"/>
       </w:rPr>
     </w:lvl>
     <w:lvl w:ilvl="2">
@@ -2216,7 +2261,7 @@
         <w:ind w:left="1800" w:hanging="360"/>
       </w:pPr>
       <w:rPr>
-        <w:rFonts w:hint="default" w:ascii="Courier New" w:hAnsi="Courier New" w:cs="Courier New"/>
+        <w:rFonts w:ascii="Courier New" w:hAnsi="Courier New" w:cs="Courier New" w:hint="default"/>
       </w:rPr>
     </w:lvl>
     <w:lvl w:ilvl="3">
@@ -2231,7 +2276,7 @@
         <w:ind w:left="2520" w:hanging="360"/>
       </w:pPr>
       <w:rPr>
-        <w:rFonts w:hint="default" w:ascii="Wingdings" w:hAnsi="Wingdings"/>
+        <w:rFonts w:ascii="Wingdings" w:hAnsi="Wingdings" w:hint="default"/>
       </w:rPr>
     </w:lvl>
     <w:lvl w:ilvl="4">
@@ -2246,7 +2291,7 @@
         <w:ind w:left="3240" w:hanging="360"/>
       </w:pPr>
       <w:rPr>
-        <w:rFonts w:hint="default" w:ascii="Wingdings" w:hAnsi="Wingdings"/>
+        <w:rFonts w:ascii="Wingdings" w:hAnsi="Wingdings" w:hint="default"/>
       </w:rPr>
     </w:lvl>
     <w:lvl w:ilvl="5">
@@ -2261,7 +2306,7 @@
         <w:ind w:left="3960" w:hanging="360"/>
       </w:pPr>
       <w:rPr>
-        <w:rFonts w:hint="default" w:ascii="Symbol" w:hAnsi="Symbol"/>
+        <w:rFonts w:ascii="Symbol" w:hAnsi="Symbol" w:hint="default"/>
       </w:rPr>
     </w:lvl>
     <w:lvl w:ilvl="6">
@@ -2276,7 +2321,7 @@
         <w:ind w:left="4680" w:hanging="360"/>
       </w:pPr>
       <w:rPr>
-        <w:rFonts w:hint="default" w:ascii="Courier New" w:hAnsi="Courier New" w:cs="Courier New"/>
+        <w:rFonts w:ascii="Courier New" w:hAnsi="Courier New" w:cs="Courier New" w:hint="default"/>
       </w:rPr>
     </w:lvl>
     <w:lvl w:ilvl="7">
@@ -2291,7 +2336,7 @@
         <w:ind w:left="5400" w:hanging="360"/>
       </w:pPr>
       <w:rPr>
-        <w:rFonts w:hint="default" w:ascii="Wingdings" w:hAnsi="Wingdings"/>
+        <w:rFonts w:ascii="Wingdings" w:hAnsi="Wingdings" w:hint="default"/>
       </w:rPr>
     </w:lvl>
     <w:lvl w:ilvl="8">
@@ -2306,11 +2351,11 @@
         <w:ind w:left="6120" w:hanging="360"/>
       </w:pPr>
       <w:rPr>
-        <w:rFonts w:hint="default" w:ascii="Wingdings" w:hAnsi="Wingdings"/>
+        <w:rFonts w:ascii="Wingdings" w:hAnsi="Wingdings" w:hint="default"/>
       </w:rPr>
     </w:lvl>
   </w:abstractNum>
-  <w:abstractNum w:abstractNumId="1" w15:restartNumberingAfterBreak="0">
+  <w:abstractNum w:abstractNumId="1">
     <w:nsid w:val="1613187A"/>
     <w:multiLevelType w:val="hybridMultilevel"/>
     <w:tmpl w:val="60C61A5E"/>
@@ -2323,7 +2368,7 @@
         <w:ind w:left="720" w:hanging="360"/>
       </w:pPr>
       <w:rPr>
-        <w:rFonts w:hint="default" w:ascii="Wingdings" w:hAnsi="Wingdings"/>
+        <w:rFonts w:ascii="Wingdings" w:hAnsi="Wingdings" w:hint="default"/>
       </w:rPr>
     </w:lvl>
     <w:lvl w:ilvl="1" w:tplc="04100003" w:tentative="1">
@@ -2335,7 +2380,7 @@
         <w:ind w:left="1440" w:hanging="360"/>
       </w:pPr>
       <w:rPr>
-        <w:rFonts w:hint="default" w:ascii="Courier New" w:hAnsi="Courier New" w:cs="Courier New"/>
+        <w:rFonts w:ascii="Courier New" w:hAnsi="Courier New" w:cs="Courier New" w:hint="default"/>
       </w:rPr>
     </w:lvl>
     <w:lvl w:ilvl="2" w:tplc="04100005" w:tentative="1">
@@ -2347,7 +2392,7 @@
         <w:ind w:left="2160" w:hanging="360"/>
       </w:pPr>
       <w:rPr>
-        <w:rFonts w:hint="default" w:ascii="Wingdings" w:hAnsi="Wingdings"/>
+        <w:rFonts w:ascii="Wingdings" w:hAnsi="Wingdings" w:hint="default"/>
       </w:rPr>
     </w:lvl>
     <w:lvl w:ilvl="3" w:tplc="04100001" w:tentative="1">
@@ -2359,7 +2404,7 @@
         <w:ind w:left="2880" w:hanging="360"/>
       </w:pPr>
       <w:rPr>
-        <w:rFonts w:hint="default" w:ascii="Symbol" w:hAnsi="Symbol"/>
+        <w:rFonts w:ascii="Symbol" w:hAnsi="Symbol" w:hint="default"/>
       </w:rPr>
     </w:lvl>
     <w:lvl w:ilvl="4" w:tplc="04100003" w:tentative="1">
@@ -2371,7 +2416,7 @@
         <w:ind w:left="3600" w:hanging="360"/>
       </w:pPr>
       <w:rPr>
-        <w:rFonts w:hint="default" w:ascii="Courier New" w:hAnsi="Courier New" w:cs="Courier New"/>
+        <w:rFonts w:ascii="Courier New" w:hAnsi="Courier New" w:cs="Courier New" w:hint="default"/>
       </w:rPr>
     </w:lvl>
     <w:lvl w:ilvl="5" w:tplc="04100005" w:tentative="1">
@@ -2383,7 +2428,7 @@
         <w:ind w:left="4320" w:hanging="360"/>
       </w:pPr>
       <w:rPr>
-        <w:rFonts w:hint="default" w:ascii="Wingdings" w:hAnsi="Wingdings"/>
+        <w:rFonts w:ascii="Wingdings" w:hAnsi="Wingdings" w:hint="default"/>
       </w:rPr>
     </w:lvl>
     <w:lvl w:ilvl="6" w:tplc="04100001" w:tentative="1">
@@ -2395,7 +2440,7 @@
         <w:ind w:left="5040" w:hanging="360"/>
       </w:pPr>
       <w:rPr>
-        <w:rFonts w:hint="default" w:ascii="Symbol" w:hAnsi="Symbol"/>
+        <w:rFonts w:ascii="Symbol" w:hAnsi="Symbol" w:hint="default"/>
       </w:rPr>
     </w:lvl>
     <w:lvl w:ilvl="7" w:tplc="04100003" w:tentative="1">
@@ -2407,7 +2452,7 @@
         <w:ind w:left="5760" w:hanging="360"/>
       </w:pPr>
       <w:rPr>
-        <w:rFonts w:hint="default" w:ascii="Courier New" w:hAnsi="Courier New" w:cs="Courier New"/>
+        <w:rFonts w:ascii="Courier New" w:hAnsi="Courier New" w:cs="Courier New" w:hint="default"/>
       </w:rPr>
     </w:lvl>
     <w:lvl w:ilvl="8" w:tplc="04100005" w:tentative="1">
@@ -2419,11 +2464,11 @@
         <w:ind w:left="6480" w:hanging="360"/>
       </w:pPr>
       <w:rPr>
-        <w:rFonts w:hint="default" w:ascii="Wingdings" w:hAnsi="Wingdings"/>
+        <w:rFonts w:ascii="Wingdings" w:hAnsi="Wingdings" w:hint="default"/>
       </w:rPr>
     </w:lvl>
   </w:abstractNum>
-  <w:abstractNum w:abstractNumId="2" w15:restartNumberingAfterBreak="0">
+  <w:abstractNum w:abstractNumId="2">
     <w:nsid w:val="18FB1D9B"/>
     <w:multiLevelType w:val="hybridMultilevel"/>
     <w:tmpl w:val="08585F68"/>
@@ -2436,7 +2481,7 @@
         <w:ind w:left="720" w:hanging="360"/>
       </w:pPr>
       <w:rPr>
-        <w:rFonts w:hint="default" w:ascii="Symbol" w:hAnsi="Symbol"/>
+        <w:rFonts w:ascii="Symbol" w:hAnsi="Symbol" w:hint="default"/>
       </w:rPr>
     </w:lvl>
     <w:lvl w:ilvl="1" w:tplc="04100003" w:tentative="1">
@@ -2448,7 +2493,7 @@
         <w:ind w:left="1440" w:hanging="360"/>
       </w:pPr>
       <w:rPr>
-        <w:rFonts w:hint="default" w:ascii="Courier New" w:hAnsi="Courier New" w:cs="Courier New"/>
+        <w:rFonts w:ascii="Courier New" w:hAnsi="Courier New" w:cs="Courier New" w:hint="default"/>
       </w:rPr>
     </w:lvl>
     <w:lvl w:ilvl="2" w:tplc="04100005" w:tentative="1">
@@ -2460,7 +2505,7 @@
         <w:ind w:left="2160" w:hanging="360"/>
       </w:pPr>
       <w:rPr>
-        <w:rFonts w:hint="default" w:ascii="Wingdings" w:hAnsi="Wingdings"/>
+        <w:rFonts w:ascii="Wingdings" w:hAnsi="Wingdings" w:hint="default"/>
       </w:rPr>
     </w:lvl>
     <w:lvl w:ilvl="3" w:tplc="04100001" w:tentative="1">
@@ -2472,7 +2517,7 @@
         <w:ind w:left="2880" w:hanging="360"/>
       </w:pPr>
       <w:rPr>
-        <w:rFonts w:hint="default" w:ascii="Symbol" w:hAnsi="Symbol"/>
+        <w:rFonts w:ascii="Symbol" w:hAnsi="Symbol" w:hint="default"/>
       </w:rPr>
     </w:lvl>
     <w:lvl w:ilvl="4" w:tplc="04100003" w:tentative="1">
@@ -2484,7 +2529,7 @@
         <w:ind w:left="3600" w:hanging="360"/>
       </w:pPr>
       <w:rPr>
-        <w:rFonts w:hint="default" w:ascii="Courier New" w:hAnsi="Courier New" w:cs="Courier New"/>
+        <w:rFonts w:ascii="Courier New" w:hAnsi="Courier New" w:cs="Courier New" w:hint="default"/>
       </w:rPr>
     </w:lvl>
     <w:lvl w:ilvl="5" w:tplc="04100005" w:tentative="1">
@@ -2496,7 +2541,7 @@
         <w:ind w:left="4320" w:hanging="360"/>
       </w:pPr>
       <w:rPr>
-        <w:rFonts w:hint="default" w:ascii="Wingdings" w:hAnsi="Wingdings"/>
+        <w:rFonts w:ascii="Wingdings" w:hAnsi="Wingdings" w:hint="default"/>
       </w:rPr>
     </w:lvl>
     <w:lvl w:ilvl="6" w:tplc="04100001" w:tentative="1">
@@ -2508,7 +2553,7 @@
         <w:ind w:left="5040" w:hanging="360"/>
       </w:pPr>
       <w:rPr>
-        <w:rFonts w:hint="default" w:ascii="Symbol" w:hAnsi="Symbol"/>
+        <w:rFonts w:ascii="Symbol" w:hAnsi="Symbol" w:hint="default"/>
       </w:rPr>
     </w:lvl>
     <w:lvl w:ilvl="7" w:tplc="04100003" w:tentative="1">
@@ -2520,7 +2565,7 @@
         <w:ind w:left="5760" w:hanging="360"/>
       </w:pPr>
       <w:rPr>
-        <w:rFonts w:hint="default" w:ascii="Courier New" w:hAnsi="Courier New" w:cs="Courier New"/>
+        <w:rFonts w:ascii="Courier New" w:hAnsi="Courier New" w:cs="Courier New" w:hint="default"/>
       </w:rPr>
     </w:lvl>
     <w:lvl w:ilvl="8" w:tplc="04100005" w:tentative="1">
@@ -2532,11 +2577,11 @@
         <w:ind w:left="6480" w:hanging="360"/>
       </w:pPr>
       <w:rPr>
-        <w:rFonts w:hint="default" w:ascii="Wingdings" w:hAnsi="Wingdings"/>
+        <w:rFonts w:ascii="Wingdings" w:hAnsi="Wingdings" w:hint="default"/>
       </w:rPr>
     </w:lvl>
   </w:abstractNum>
-  <w:abstractNum w:abstractNumId="3" w15:restartNumberingAfterBreak="0">
+  <w:abstractNum w:abstractNumId="3">
     <w:nsid w:val="1BB51C8B"/>
     <w:multiLevelType w:val="hybridMultilevel"/>
     <w:tmpl w:val="5CF8FEEA"/>
@@ -2549,7 +2594,7 @@
         <w:ind w:left="720" w:hanging="360"/>
       </w:pPr>
       <w:rPr>
-        <w:rFonts w:hint="default" w:ascii="Symbol" w:hAnsi="Symbol"/>
+        <w:rFonts w:ascii="Symbol" w:hAnsi="Symbol" w:hint="default"/>
       </w:rPr>
     </w:lvl>
     <w:lvl w:ilvl="1" w:tplc="04100003" w:tentative="1">
@@ -2561,7 +2606,7 @@
         <w:ind w:left="1440" w:hanging="360"/>
       </w:pPr>
       <w:rPr>
-        <w:rFonts w:hint="default" w:ascii="Courier New" w:hAnsi="Courier New" w:cs="Courier New"/>
+        <w:rFonts w:ascii="Courier New" w:hAnsi="Courier New" w:cs="Courier New" w:hint="default"/>
       </w:rPr>
     </w:lvl>
     <w:lvl w:ilvl="2" w:tplc="04100005" w:tentative="1">
@@ -2573,7 +2618,7 @@
         <w:ind w:left="2160" w:hanging="360"/>
       </w:pPr>
       <w:rPr>
-        <w:rFonts w:hint="default" w:ascii="Wingdings" w:hAnsi="Wingdings"/>
+        <w:rFonts w:ascii="Wingdings" w:hAnsi="Wingdings" w:hint="default"/>
       </w:rPr>
     </w:lvl>
     <w:lvl w:ilvl="3" w:tplc="04100001" w:tentative="1">
@@ -2585,7 +2630,7 @@
         <w:ind w:left="2880" w:hanging="360"/>
       </w:pPr>
       <w:rPr>
-        <w:rFonts w:hint="default" w:ascii="Symbol" w:hAnsi="Symbol"/>
+        <w:rFonts w:ascii="Symbol" w:hAnsi="Symbol" w:hint="default"/>
       </w:rPr>
     </w:lvl>
     <w:lvl w:ilvl="4" w:tplc="04100003" w:tentative="1">
@@ -2597,7 +2642,7 @@
         <w:ind w:left="3600" w:hanging="360"/>
       </w:pPr>
       <w:rPr>
-        <w:rFonts w:hint="default" w:ascii="Courier New" w:hAnsi="Courier New" w:cs="Courier New"/>
+        <w:rFonts w:ascii="Courier New" w:hAnsi="Courier New" w:cs="Courier New" w:hint="default"/>
       </w:rPr>
     </w:lvl>
     <w:lvl w:ilvl="5" w:tplc="04100005" w:tentative="1">
@@ -2609,7 +2654,7 @@
         <w:ind w:left="4320" w:hanging="360"/>
       </w:pPr>
       <w:rPr>
-        <w:rFonts w:hint="default" w:ascii="Wingdings" w:hAnsi="Wingdings"/>
+        <w:rFonts w:ascii="Wingdings" w:hAnsi="Wingdings" w:hint="default"/>
       </w:rPr>
     </w:lvl>
     <w:lvl w:ilvl="6" w:tplc="04100001" w:tentative="1">
@@ -2621,7 +2666,7 @@
         <w:ind w:left="5040" w:hanging="360"/>
       </w:pPr>
       <w:rPr>
-        <w:rFonts w:hint="default" w:ascii="Symbol" w:hAnsi="Symbol"/>
+        <w:rFonts w:ascii="Symbol" w:hAnsi="Symbol" w:hint="default"/>
       </w:rPr>
     </w:lvl>
     <w:lvl w:ilvl="7" w:tplc="04100003" w:tentative="1">
@@ -2633,7 +2678,7 @@
         <w:ind w:left="5760" w:hanging="360"/>
       </w:pPr>
       <w:rPr>
-        <w:rFonts w:hint="default" w:ascii="Courier New" w:hAnsi="Courier New" w:cs="Courier New"/>
+        <w:rFonts w:ascii="Courier New" w:hAnsi="Courier New" w:cs="Courier New" w:hint="default"/>
       </w:rPr>
     </w:lvl>
     <w:lvl w:ilvl="8" w:tplc="04100005" w:tentative="1">
@@ -2645,11 +2690,11 @@
         <w:ind w:left="6480" w:hanging="360"/>
       </w:pPr>
       <w:rPr>
-        <w:rFonts w:hint="default" w:ascii="Wingdings" w:hAnsi="Wingdings"/>
+        <w:rFonts w:ascii="Wingdings" w:hAnsi="Wingdings" w:hint="default"/>
       </w:rPr>
     </w:lvl>
   </w:abstractNum>
-  <w:abstractNum w:abstractNumId="4" w15:restartNumberingAfterBreak="0">
+  <w:abstractNum w:abstractNumId="4">
     <w:nsid w:val="347411B8"/>
     <w:multiLevelType w:val="hybridMultilevel"/>
     <w:tmpl w:val="CE507DDE"/>
@@ -2665,7 +2710,7 @@
         <w:ind w:left="720" w:hanging="360"/>
       </w:pPr>
       <w:rPr>
-        <w:rFonts w:hint="default" w:ascii="Symbol" w:hAnsi="Symbol"/>
+        <w:rFonts w:ascii="Symbol" w:hAnsi="Symbol" w:hint="default"/>
       </w:rPr>
     </w:lvl>
     <w:lvl w:ilvl="1" w:tplc="04100003">
@@ -2765,7 +2810,7 @@
       </w:pPr>
     </w:lvl>
   </w:abstractNum>
-  <w:abstractNum w:abstractNumId="5" w15:restartNumberingAfterBreak="0">
+  <w:abstractNum w:abstractNumId="5">
     <w:nsid w:val="370B5F69"/>
     <w:multiLevelType w:val="hybridMultilevel"/>
     <w:tmpl w:val="2BF4AFAA"/>
@@ -2778,7 +2823,7 @@
         <w:ind w:left="1440" w:hanging="360"/>
       </w:pPr>
       <w:rPr>
-        <w:rFonts w:hint="default" w:ascii="Symbol" w:hAnsi="Symbol"/>
+        <w:rFonts w:ascii="Symbol" w:hAnsi="Symbol" w:hint="default"/>
       </w:rPr>
     </w:lvl>
     <w:lvl w:ilvl="1" w:tplc="04100003" w:tentative="1">
@@ -2790,7 +2835,7 @@
         <w:ind w:left="2160" w:hanging="360"/>
       </w:pPr>
       <w:rPr>
-        <w:rFonts w:hint="default" w:ascii="Courier New" w:hAnsi="Courier New" w:cs="Courier New"/>
+        <w:rFonts w:ascii="Courier New" w:hAnsi="Courier New" w:cs="Courier New" w:hint="default"/>
       </w:rPr>
     </w:lvl>
     <w:lvl w:ilvl="2" w:tplc="04100005" w:tentative="1">
@@ -2802,7 +2847,7 @@
         <w:ind w:left="2880" w:hanging="360"/>
       </w:pPr>
       <w:rPr>
-        <w:rFonts w:hint="default" w:ascii="Wingdings" w:hAnsi="Wingdings"/>
+        <w:rFonts w:ascii="Wingdings" w:hAnsi="Wingdings" w:hint="default"/>
       </w:rPr>
     </w:lvl>
     <w:lvl w:ilvl="3" w:tplc="04100001" w:tentative="1">
@@ -2814,7 +2859,7 @@
         <w:ind w:left="3600" w:hanging="360"/>
       </w:pPr>
       <w:rPr>
-        <w:rFonts w:hint="default" w:ascii="Symbol" w:hAnsi="Symbol"/>
+        <w:rFonts w:ascii="Symbol" w:hAnsi="Symbol" w:hint="default"/>
       </w:rPr>
     </w:lvl>
     <w:lvl w:ilvl="4" w:tplc="04100003" w:tentative="1">
@@ -2826,7 +2871,7 @@
         <w:ind w:left="4320" w:hanging="360"/>
       </w:pPr>
       <w:rPr>
-        <w:rFonts w:hint="default" w:ascii="Courier New" w:hAnsi="Courier New" w:cs="Courier New"/>
+        <w:rFonts w:ascii="Courier New" w:hAnsi="Courier New" w:cs="Courier New" w:hint="default"/>
       </w:rPr>
     </w:lvl>
     <w:lvl w:ilvl="5" w:tplc="04100005" w:tentative="1">
@@ -2838,7 +2883,7 @@
         <w:ind w:left="5040" w:hanging="360"/>
       </w:pPr>
       <w:rPr>
-        <w:rFonts w:hint="default" w:ascii="Wingdings" w:hAnsi="Wingdings"/>
+        <w:rFonts w:ascii="Wingdings" w:hAnsi="Wingdings" w:hint="default"/>
       </w:rPr>
     </w:lvl>
     <w:lvl w:ilvl="6" w:tplc="04100001" w:tentative="1">
@@ -2850,7 +2895,7 @@
         <w:ind w:left="5760" w:hanging="360"/>
       </w:pPr>
       <w:rPr>
-        <w:rFonts w:hint="default" w:ascii="Symbol" w:hAnsi="Symbol"/>
+        <w:rFonts w:ascii="Symbol" w:hAnsi="Symbol" w:hint="default"/>
       </w:rPr>
     </w:lvl>
     <w:lvl w:ilvl="7" w:tplc="04100003" w:tentative="1">
@@ -2862,7 +2907,7 @@
         <w:ind w:left="6480" w:hanging="360"/>
       </w:pPr>
       <w:rPr>
-        <w:rFonts w:hint="default" w:ascii="Courier New" w:hAnsi="Courier New" w:cs="Courier New"/>
+        <w:rFonts w:ascii="Courier New" w:hAnsi="Courier New" w:cs="Courier New" w:hint="default"/>
       </w:rPr>
     </w:lvl>
     <w:lvl w:ilvl="8" w:tplc="04100005" w:tentative="1">
@@ -2874,11 +2919,11 @@
         <w:ind w:left="7200" w:hanging="360"/>
       </w:pPr>
       <w:rPr>
-        <w:rFonts w:hint="default" w:ascii="Wingdings" w:hAnsi="Wingdings"/>
+        <w:rFonts w:ascii="Wingdings" w:hAnsi="Wingdings" w:hint="default"/>
       </w:rPr>
     </w:lvl>
   </w:abstractNum>
-  <w:abstractNum w:abstractNumId="6" w15:restartNumberingAfterBreak="0">
+  <w:abstractNum w:abstractNumId="6">
     <w:nsid w:val="43694409"/>
     <w:multiLevelType w:val="hybridMultilevel"/>
     <w:tmpl w:val="A96E6994"/>
@@ -2891,7 +2936,7 @@
         <w:ind w:left="720" w:hanging="360"/>
       </w:pPr>
       <w:rPr>
-        <w:rFonts w:hint="default" w:ascii="Symbol" w:hAnsi="Symbol"/>
+        <w:rFonts w:ascii="Symbol" w:hAnsi="Symbol" w:hint="default"/>
       </w:rPr>
     </w:lvl>
     <w:lvl w:ilvl="1" w:tplc="04100003">
@@ -2903,7 +2948,7 @@
         <w:ind w:left="1440" w:hanging="360"/>
       </w:pPr>
       <w:rPr>
-        <w:rFonts w:hint="default" w:ascii="Courier New" w:hAnsi="Courier New" w:cs="Courier New"/>
+        <w:rFonts w:ascii="Courier New" w:hAnsi="Courier New" w:cs="Courier New" w:hint="default"/>
       </w:rPr>
     </w:lvl>
     <w:lvl w:ilvl="2" w:tplc="04100005">
@@ -2915,7 +2960,7 @@
         <w:ind w:left="2160" w:hanging="360"/>
       </w:pPr>
       <w:rPr>
-        <w:rFonts w:hint="default" w:ascii="Wingdings" w:hAnsi="Wingdings"/>
+        <w:rFonts w:ascii="Wingdings" w:hAnsi="Wingdings" w:hint="default"/>
       </w:rPr>
     </w:lvl>
     <w:lvl w:ilvl="3" w:tplc="04100001">
@@ -2927,7 +2972,7 @@
         <w:ind w:left="2880" w:hanging="360"/>
       </w:pPr>
       <w:rPr>
-        <w:rFonts w:hint="default" w:ascii="Symbol" w:hAnsi="Symbol"/>
+        <w:rFonts w:ascii="Symbol" w:hAnsi="Symbol" w:hint="default"/>
       </w:rPr>
     </w:lvl>
     <w:lvl w:ilvl="4" w:tplc="04100003">
@@ -2939,7 +2984,7 @@
         <w:ind w:left="3600" w:hanging="360"/>
       </w:pPr>
       <w:rPr>
-        <w:rFonts w:hint="default" w:ascii="Courier New" w:hAnsi="Courier New" w:cs="Courier New"/>
+        <w:rFonts w:ascii="Courier New" w:hAnsi="Courier New" w:cs="Courier New" w:hint="default"/>
       </w:rPr>
     </w:lvl>
     <w:lvl w:ilvl="5" w:tplc="04100005">
@@ -2951,7 +2996,7 @@
         <w:ind w:left="4320" w:hanging="360"/>
       </w:pPr>
       <w:rPr>
-        <w:rFonts w:hint="default" w:ascii="Wingdings" w:hAnsi="Wingdings"/>
+        <w:rFonts w:ascii="Wingdings" w:hAnsi="Wingdings" w:hint="default"/>
       </w:rPr>
     </w:lvl>
     <w:lvl w:ilvl="6" w:tplc="04100001">
@@ -2963,7 +3008,7 @@
         <w:ind w:left="5040" w:hanging="360"/>
       </w:pPr>
       <w:rPr>
-        <w:rFonts w:hint="default" w:ascii="Symbol" w:hAnsi="Symbol"/>
+        <w:rFonts w:ascii="Symbol" w:hAnsi="Symbol" w:hint="default"/>
       </w:rPr>
     </w:lvl>
     <w:lvl w:ilvl="7" w:tplc="04100003">
@@ -2975,7 +3020,7 @@
         <w:ind w:left="5760" w:hanging="360"/>
       </w:pPr>
       <w:rPr>
-        <w:rFonts w:hint="default" w:ascii="Courier New" w:hAnsi="Courier New" w:cs="Courier New"/>
+        <w:rFonts w:ascii="Courier New" w:hAnsi="Courier New" w:cs="Courier New" w:hint="default"/>
       </w:rPr>
     </w:lvl>
     <w:lvl w:ilvl="8" w:tplc="04100005">
@@ -2987,11 +3032,11 @@
         <w:ind w:left="6480" w:hanging="360"/>
       </w:pPr>
       <w:rPr>
-        <w:rFonts w:hint="default" w:ascii="Wingdings" w:hAnsi="Wingdings"/>
+        <w:rFonts w:ascii="Wingdings" w:hAnsi="Wingdings" w:hint="default"/>
       </w:rPr>
     </w:lvl>
   </w:abstractNum>
-  <w:abstractNum w:abstractNumId="7" w15:restartNumberingAfterBreak="0">
+  <w:abstractNum w:abstractNumId="7">
     <w:nsid w:val="485E101D"/>
     <w:multiLevelType w:val="hybridMultilevel"/>
     <w:tmpl w:val="A256468C"/>
@@ -3004,7 +3049,7 @@
         <w:ind w:left="720" w:hanging="360"/>
       </w:pPr>
       <w:rPr>
-        <w:rFonts w:hint="default" w:ascii="Symbol" w:hAnsi="Symbol"/>
+        <w:rFonts w:ascii="Symbol" w:hAnsi="Symbol" w:hint="default"/>
       </w:rPr>
     </w:lvl>
     <w:lvl w:ilvl="1" w:tplc="04100003">
@@ -3016,7 +3061,7 @@
         <w:ind w:left="1440" w:hanging="360"/>
       </w:pPr>
       <w:rPr>
-        <w:rFonts w:hint="default" w:ascii="Courier New" w:hAnsi="Courier New" w:cs="Courier New"/>
+        <w:rFonts w:ascii="Courier New" w:hAnsi="Courier New" w:cs="Courier New" w:hint="default"/>
       </w:rPr>
     </w:lvl>
     <w:lvl w:ilvl="2" w:tplc="04100005">
@@ -3028,7 +3073,7 @@
         <w:ind w:left="2160" w:hanging="360"/>
       </w:pPr>
       <w:rPr>
-        <w:rFonts w:hint="default" w:ascii="Wingdings" w:hAnsi="Wingdings"/>
+        <w:rFonts w:ascii="Wingdings" w:hAnsi="Wingdings" w:hint="default"/>
       </w:rPr>
     </w:lvl>
     <w:lvl w:ilvl="3" w:tplc="04100001">
@@ -3040,7 +3085,7 @@
         <w:ind w:left="2880" w:hanging="360"/>
       </w:pPr>
       <w:rPr>
-        <w:rFonts w:hint="default" w:ascii="Symbol" w:hAnsi="Symbol"/>
+        <w:rFonts w:ascii="Symbol" w:hAnsi="Symbol" w:hint="default"/>
       </w:rPr>
     </w:lvl>
     <w:lvl w:ilvl="4" w:tplc="04100003">
@@ -3052,7 +3097,7 @@
         <w:ind w:left="3600" w:hanging="360"/>
       </w:pPr>
       <w:rPr>
-        <w:rFonts w:hint="default" w:ascii="Courier New" w:hAnsi="Courier New" w:cs="Courier New"/>
+        <w:rFonts w:ascii="Courier New" w:hAnsi="Courier New" w:cs="Courier New" w:hint="default"/>
       </w:rPr>
     </w:lvl>
     <w:lvl w:ilvl="5" w:tplc="04100005">
@@ -3064,7 +3109,7 @@
         <w:ind w:left="4320" w:hanging="360"/>
       </w:pPr>
       <w:rPr>
-        <w:rFonts w:hint="default" w:ascii="Wingdings" w:hAnsi="Wingdings"/>
+        <w:rFonts w:ascii="Wingdings" w:hAnsi="Wingdings" w:hint="default"/>
       </w:rPr>
     </w:lvl>
     <w:lvl w:ilvl="6" w:tplc="04100001">
@@ -3076,7 +3121,7 @@
         <w:ind w:left="5040" w:hanging="360"/>
       </w:pPr>
       <w:rPr>
-        <w:rFonts w:hint="default" w:ascii="Symbol" w:hAnsi="Symbol"/>
+        <w:rFonts w:ascii="Symbol" w:hAnsi="Symbol" w:hint="default"/>
       </w:rPr>
     </w:lvl>
     <w:lvl w:ilvl="7" w:tplc="04100003">
@@ -3088,7 +3133,7 @@
         <w:ind w:left="5760" w:hanging="360"/>
       </w:pPr>
       <w:rPr>
-        <w:rFonts w:hint="default" w:ascii="Courier New" w:hAnsi="Courier New" w:cs="Courier New"/>
+        <w:rFonts w:ascii="Courier New" w:hAnsi="Courier New" w:cs="Courier New" w:hint="default"/>
       </w:rPr>
     </w:lvl>
     <w:lvl w:ilvl="8" w:tplc="04100005">
@@ -3100,11 +3145,11 @@
         <w:ind w:left="6480" w:hanging="360"/>
       </w:pPr>
       <w:rPr>
-        <w:rFonts w:hint="default" w:ascii="Wingdings" w:hAnsi="Wingdings"/>
+        <w:rFonts w:ascii="Wingdings" w:hAnsi="Wingdings" w:hint="default"/>
       </w:rPr>
     </w:lvl>
   </w:abstractNum>
-  <w:abstractNum w:abstractNumId="8" w15:restartNumberingAfterBreak="0">
+  <w:abstractNum w:abstractNumId="8">
     <w:nsid w:val="48B477C2"/>
     <w:multiLevelType w:val="hybridMultilevel"/>
     <w:tmpl w:val="21285C54"/>
@@ -3120,7 +3165,7 @@
         <w:ind w:left="720" w:hanging="360"/>
       </w:pPr>
       <w:rPr>
-        <w:rFonts w:hint="default" w:ascii="Symbol" w:hAnsi="Symbol"/>
+        <w:rFonts w:ascii="Symbol" w:hAnsi="Symbol" w:hint="default"/>
       </w:rPr>
     </w:lvl>
     <w:lvl w:ilvl="1" w:tplc="04100003">
@@ -3220,7 +3265,7 @@
       </w:pPr>
     </w:lvl>
   </w:abstractNum>
-  <w:abstractNum w:abstractNumId="9" w15:restartNumberingAfterBreak="0">
+  <w:abstractNum w:abstractNumId="9">
     <w:nsid w:val="4E375DC8"/>
     <w:multiLevelType w:val="hybridMultilevel"/>
     <w:tmpl w:val="00B4630E"/>
@@ -3236,7 +3281,7 @@
         <w:ind w:left="720" w:hanging="360"/>
       </w:pPr>
       <w:rPr>
-        <w:rFonts w:hint="default" w:ascii="Wingdings" w:hAnsi="Wingdings"/>
+        <w:rFonts w:ascii="Wingdings" w:hAnsi="Wingdings" w:hint="default"/>
       </w:rPr>
     </w:lvl>
     <w:lvl w:ilvl="1" w:tplc="04100003">
@@ -3336,7 +3381,7 @@
       </w:pPr>
     </w:lvl>
   </w:abstractNum>
-  <w:abstractNum w:abstractNumId="10" w15:restartNumberingAfterBreak="0">
+  <w:abstractNum w:abstractNumId="10">
     <w:nsid w:val="4F361CB3"/>
     <w:multiLevelType w:val="hybridMultilevel"/>
     <w:tmpl w:val="47DE7D2A"/>
@@ -3349,7 +3394,7 @@
         <w:ind w:left="720" w:hanging="360"/>
       </w:pPr>
       <w:rPr>
-        <w:rFonts w:hint="default" w:ascii="Symbol" w:hAnsi="Symbol"/>
+        <w:rFonts w:ascii="Symbol" w:hAnsi="Symbol" w:hint="default"/>
       </w:rPr>
     </w:lvl>
     <w:lvl w:ilvl="1" w:tplc="04100003" w:tentative="1">
@@ -3361,7 +3406,7 @@
         <w:ind w:left="1440" w:hanging="360"/>
       </w:pPr>
       <w:rPr>
-        <w:rFonts w:hint="default" w:ascii="Courier New" w:hAnsi="Courier New" w:cs="Courier New"/>
+        <w:rFonts w:ascii="Courier New" w:hAnsi="Courier New" w:cs="Courier New" w:hint="default"/>
       </w:rPr>
     </w:lvl>
     <w:lvl w:ilvl="2" w:tplc="04100005" w:tentative="1">
@@ -3373,7 +3418,7 @@
         <w:ind w:left="2160" w:hanging="360"/>
       </w:pPr>
       <w:rPr>
-        <w:rFonts w:hint="default" w:ascii="Wingdings" w:hAnsi="Wingdings"/>
+        <w:rFonts w:ascii="Wingdings" w:hAnsi="Wingdings" w:hint="default"/>
       </w:rPr>
     </w:lvl>
     <w:lvl w:ilvl="3" w:tplc="04100001" w:tentative="1">
@@ -3385,7 +3430,7 @@
         <w:ind w:left="2880" w:hanging="360"/>
       </w:pPr>
       <w:rPr>
-        <w:rFonts w:hint="default" w:ascii="Symbol" w:hAnsi="Symbol"/>
+        <w:rFonts w:ascii="Symbol" w:hAnsi="Symbol" w:hint="default"/>
       </w:rPr>
     </w:lvl>
     <w:lvl w:ilvl="4" w:tplc="04100003" w:tentative="1">
@@ -3397,7 +3442,7 @@
         <w:ind w:left="3600" w:hanging="360"/>
       </w:pPr>
       <w:rPr>
-        <w:rFonts w:hint="default" w:ascii="Courier New" w:hAnsi="Courier New" w:cs="Courier New"/>
+        <w:rFonts w:ascii="Courier New" w:hAnsi="Courier New" w:cs="Courier New" w:hint="default"/>
       </w:rPr>
     </w:lvl>
     <w:lvl w:ilvl="5" w:tplc="04100005" w:tentative="1">
@@ -3409,7 +3454,7 @@
         <w:ind w:left="4320" w:hanging="360"/>
       </w:pPr>
       <w:rPr>
-        <w:rFonts w:hint="default" w:ascii="Wingdings" w:hAnsi="Wingdings"/>
+        <w:rFonts w:ascii="Wingdings" w:hAnsi="Wingdings" w:hint="default"/>
       </w:rPr>
     </w:lvl>
     <w:lvl w:ilvl="6" w:tplc="04100001" w:tentative="1">
@@ -3421,7 +3466,7 @@
         <w:ind w:left="5040" w:hanging="360"/>
       </w:pPr>
       <w:rPr>
-        <w:rFonts w:hint="default" w:ascii="Symbol" w:hAnsi="Symbol"/>
+        <w:rFonts w:ascii="Symbol" w:hAnsi="Symbol" w:hint="default"/>
       </w:rPr>
     </w:lvl>
     <w:lvl w:ilvl="7" w:tplc="04100003" w:tentative="1">
@@ -3433,7 +3478,7 @@
         <w:ind w:left="5760" w:hanging="360"/>
       </w:pPr>
       <w:rPr>
-        <w:rFonts w:hint="default" w:ascii="Courier New" w:hAnsi="Courier New" w:cs="Courier New"/>
+        <w:rFonts w:ascii="Courier New" w:hAnsi="Courier New" w:cs="Courier New" w:hint="default"/>
       </w:rPr>
     </w:lvl>
     <w:lvl w:ilvl="8" w:tplc="04100005" w:tentative="1">
@@ -3445,11 +3490,11 @@
         <w:ind w:left="6480" w:hanging="360"/>
       </w:pPr>
       <w:rPr>
-        <w:rFonts w:hint="default" w:ascii="Wingdings" w:hAnsi="Wingdings"/>
+        <w:rFonts w:ascii="Wingdings" w:hAnsi="Wingdings" w:hint="default"/>
       </w:rPr>
     </w:lvl>
   </w:abstractNum>
-  <w:abstractNum w:abstractNumId="11" w15:restartNumberingAfterBreak="0">
+  <w:abstractNum w:abstractNumId="11">
     <w:nsid w:val="50B32A5E"/>
     <w:multiLevelType w:val="hybridMultilevel"/>
     <w:tmpl w:val="3C2824FA"/>
@@ -3462,7 +3507,7 @@
         <w:ind w:left="720" w:hanging="360"/>
       </w:pPr>
       <w:rPr>
-        <w:rFonts w:hint="default" w:ascii="Symbol" w:hAnsi="Symbol"/>
+        <w:rFonts w:ascii="Symbol" w:hAnsi="Symbol" w:hint="default"/>
       </w:rPr>
     </w:lvl>
     <w:lvl w:ilvl="1" w:tplc="04100003" w:tentative="1">
@@ -3474,7 +3519,7 @@
         <w:ind w:left="1440" w:hanging="360"/>
       </w:pPr>
       <w:rPr>
-        <w:rFonts w:hint="default" w:ascii="Courier New" w:hAnsi="Courier New" w:cs="Courier New"/>
+        <w:rFonts w:ascii="Courier New" w:hAnsi="Courier New" w:cs="Courier New" w:hint="default"/>
       </w:rPr>
     </w:lvl>
     <w:lvl w:ilvl="2" w:tplc="04100005" w:tentative="1">
@@ -3486,7 +3531,7 @@
         <w:ind w:left="2160" w:hanging="360"/>
       </w:pPr>
       <w:rPr>
-        <w:rFonts w:hint="default" w:ascii="Wingdings" w:hAnsi="Wingdings"/>
+        <w:rFonts w:ascii="Wingdings" w:hAnsi="Wingdings" w:hint="default"/>
       </w:rPr>
     </w:lvl>
     <w:lvl w:ilvl="3" w:tplc="04100001" w:tentative="1">
@@ -3498,7 +3543,7 @@
         <w:ind w:left="2880" w:hanging="360"/>
       </w:pPr>
       <w:rPr>
-        <w:rFonts w:hint="default" w:ascii="Symbol" w:hAnsi="Symbol"/>
+        <w:rFonts w:ascii="Symbol" w:hAnsi="Symbol" w:hint="default"/>
       </w:rPr>
     </w:lvl>
     <w:lvl w:ilvl="4" w:tplc="04100003" w:tentative="1">
@@ -3510,7 +3555,7 @@
         <w:ind w:left="3600" w:hanging="360"/>
       </w:pPr>
       <w:rPr>
-        <w:rFonts w:hint="default" w:ascii="Courier New" w:hAnsi="Courier New" w:cs="Courier New"/>
+        <w:rFonts w:ascii="Courier New" w:hAnsi="Courier New" w:cs="Courier New" w:hint="default"/>
       </w:rPr>
     </w:lvl>
     <w:lvl w:ilvl="5" w:tplc="04100005" w:tentative="1">
@@ -3522,7 +3567,7 @@
         <w:ind w:left="4320" w:hanging="360"/>
       </w:pPr>
       <w:rPr>
-        <w:rFonts w:hint="default" w:ascii="Wingdings" w:hAnsi="Wingdings"/>
+        <w:rFonts w:ascii="Wingdings" w:hAnsi="Wingdings" w:hint="default"/>
       </w:rPr>
     </w:lvl>
     <w:lvl w:ilvl="6" w:tplc="04100001" w:tentative="1">
@@ -3534,7 +3579,7 @@
         <w:ind w:left="5040" w:hanging="360"/>
       </w:pPr>
       <w:rPr>
-        <w:rFonts w:hint="default" w:ascii="Symbol" w:hAnsi="Symbol"/>
+        <w:rFonts w:ascii="Symbol" w:hAnsi="Symbol" w:hint="default"/>
       </w:rPr>
     </w:lvl>
     <w:lvl w:ilvl="7" w:tplc="04100003" w:tentative="1">
@@ -3546,7 +3591,7 @@
         <w:ind w:left="5760" w:hanging="360"/>
       </w:pPr>
       <w:rPr>
-        <w:rFonts w:hint="default" w:ascii="Courier New" w:hAnsi="Courier New" w:cs="Courier New"/>
+        <w:rFonts w:ascii="Courier New" w:hAnsi="Courier New" w:cs="Courier New" w:hint="default"/>
       </w:rPr>
     </w:lvl>
     <w:lvl w:ilvl="8" w:tplc="04100005" w:tentative="1">
@@ -3558,11 +3603,11 @@
         <w:ind w:left="6480" w:hanging="360"/>
       </w:pPr>
       <w:rPr>
-        <w:rFonts w:hint="default" w:ascii="Wingdings" w:hAnsi="Wingdings"/>
+        <w:rFonts w:ascii="Wingdings" w:hAnsi="Wingdings" w:hint="default"/>
       </w:rPr>
     </w:lvl>
   </w:abstractNum>
-  <w:abstractNum w:abstractNumId="12" w15:restartNumberingAfterBreak="0">
+  <w:abstractNum w:abstractNumId="12">
     <w:nsid w:val="586B36CA"/>
     <w:multiLevelType w:val="hybridMultilevel"/>
     <w:tmpl w:val="38F8DDC8"/>
@@ -3575,7 +3620,7 @@
         <w:ind w:left="720" w:hanging="360"/>
       </w:pPr>
       <w:rPr>
-        <w:rFonts w:hint="default" w:ascii="Symbol" w:hAnsi="Symbol"/>
+        <w:rFonts w:ascii="Symbol" w:hAnsi="Symbol" w:hint="default"/>
       </w:rPr>
     </w:lvl>
     <w:lvl w:ilvl="1" w:tplc="04100003" w:tentative="1">
@@ -3587,7 +3632,7 @@
         <w:ind w:left="1440" w:hanging="360"/>
       </w:pPr>
       <w:rPr>
-        <w:rFonts w:hint="default" w:ascii="Courier New" w:hAnsi="Courier New" w:cs="Courier New"/>
+        <w:rFonts w:ascii="Courier New" w:hAnsi="Courier New" w:cs="Courier New" w:hint="default"/>
       </w:rPr>
     </w:lvl>
     <w:lvl w:ilvl="2" w:tplc="04100005" w:tentative="1">
@@ -3599,7 +3644,7 @@
         <w:ind w:left="2160" w:hanging="360"/>
       </w:pPr>
       <w:rPr>
-        <w:rFonts w:hint="default" w:ascii="Wingdings" w:hAnsi="Wingdings"/>
+        <w:rFonts w:ascii="Wingdings" w:hAnsi="Wingdings" w:hint="default"/>
       </w:rPr>
     </w:lvl>
     <w:lvl w:ilvl="3" w:tplc="04100001" w:tentative="1">
@@ -3611,7 +3656,7 @@
         <w:ind w:left="2880" w:hanging="360"/>
       </w:pPr>
       <w:rPr>
-        <w:rFonts w:hint="default" w:ascii="Symbol" w:hAnsi="Symbol"/>
+        <w:rFonts w:ascii="Symbol" w:hAnsi="Symbol" w:hint="default"/>
       </w:rPr>
     </w:lvl>
     <w:lvl w:ilvl="4" w:tplc="04100003" w:tentative="1">
@@ -3623,7 +3668,7 @@
         <w:ind w:left="3600" w:hanging="360"/>
       </w:pPr>
       <w:rPr>
-        <w:rFonts w:hint="default" w:ascii="Courier New" w:hAnsi="Courier New" w:cs="Courier New"/>
+        <w:rFonts w:ascii="Courier New" w:hAnsi="Courier New" w:cs="Courier New" w:hint="default"/>
       </w:rPr>
     </w:lvl>
     <w:lvl w:ilvl="5" w:tplc="04100005" w:tentative="1">
@@ -3635,7 +3680,7 @@
         <w:ind w:left="4320" w:hanging="360"/>
       </w:pPr>
       <w:rPr>
-        <w:rFonts w:hint="default" w:ascii="Wingdings" w:hAnsi="Wingdings"/>
+        <w:rFonts w:ascii="Wingdings" w:hAnsi="Wingdings" w:hint="default"/>
       </w:rPr>
     </w:lvl>
     <w:lvl w:ilvl="6" w:tplc="04100001" w:tentative="1">
@@ -3647,7 +3692,7 @@
         <w:ind w:left="5040" w:hanging="360"/>
       </w:pPr>
       <w:rPr>
-        <w:rFonts w:hint="default" w:ascii="Symbol" w:hAnsi="Symbol"/>
+        <w:rFonts w:ascii="Symbol" w:hAnsi="Symbol" w:hint="default"/>
       </w:rPr>
     </w:lvl>
     <w:lvl w:ilvl="7" w:tplc="04100003" w:tentative="1">
@@ -3659,7 +3704,7 @@
         <w:ind w:left="5760" w:hanging="360"/>
       </w:pPr>
       <w:rPr>
-        <w:rFonts w:hint="default" w:ascii="Courier New" w:hAnsi="Courier New" w:cs="Courier New"/>
+        <w:rFonts w:ascii="Courier New" w:hAnsi="Courier New" w:cs="Courier New" w:hint="default"/>
       </w:rPr>
     </w:lvl>
     <w:lvl w:ilvl="8" w:tplc="04100005" w:tentative="1">
@@ -3671,11 +3716,11 @@
         <w:ind w:left="6480" w:hanging="360"/>
       </w:pPr>
       <w:rPr>
-        <w:rFonts w:hint="default" w:ascii="Wingdings" w:hAnsi="Wingdings"/>
+        <w:rFonts w:ascii="Wingdings" w:hAnsi="Wingdings" w:hint="default"/>
       </w:rPr>
     </w:lvl>
   </w:abstractNum>
-  <w:abstractNum w:abstractNumId="13" w15:restartNumberingAfterBreak="0">
+  <w:abstractNum w:abstractNumId="13">
     <w:nsid w:val="61B77788"/>
     <w:multiLevelType w:val="hybridMultilevel"/>
     <w:tmpl w:val="FCCCCD20"/>
@@ -3688,7 +3733,7 @@
         <w:ind w:left="720" w:hanging="360"/>
       </w:pPr>
       <w:rPr>
-        <w:rFonts w:hint="default" w:ascii="Symbol" w:hAnsi="Symbol"/>
+        <w:rFonts w:ascii="Symbol" w:hAnsi="Symbol" w:hint="default"/>
       </w:rPr>
     </w:lvl>
     <w:lvl w:ilvl="1" w:tplc="04100003" w:tentative="1">
@@ -3700,7 +3745,7 @@
         <w:ind w:left="1440" w:hanging="360"/>
       </w:pPr>
       <w:rPr>
-        <w:rFonts w:hint="default" w:ascii="Courier New" w:hAnsi="Courier New" w:cs="Courier New"/>
+        <w:rFonts w:ascii="Courier New" w:hAnsi="Courier New" w:cs="Courier New" w:hint="default"/>
       </w:rPr>
     </w:lvl>
     <w:lvl w:ilvl="2" w:tplc="04100005" w:tentative="1">
@@ -3712,7 +3757,7 @@
         <w:ind w:left="2160" w:hanging="360"/>
       </w:pPr>
       <w:rPr>
-        <w:rFonts w:hint="default" w:ascii="Wingdings" w:hAnsi="Wingdings"/>
+        <w:rFonts w:ascii="Wingdings" w:hAnsi="Wingdings" w:hint="default"/>
       </w:rPr>
     </w:lvl>
     <w:lvl w:ilvl="3" w:tplc="04100001" w:tentative="1">
@@ -3724,7 +3769,7 @@
         <w:ind w:left="2880" w:hanging="360"/>
       </w:pPr>
       <w:rPr>
-        <w:rFonts w:hint="default" w:ascii="Symbol" w:hAnsi="Symbol"/>
+        <w:rFonts w:ascii="Symbol" w:hAnsi="Symbol" w:hint="default"/>
       </w:rPr>
     </w:lvl>
     <w:lvl w:ilvl="4" w:tplc="04100003" w:tentative="1">
@@ -3736,7 +3781,7 @@
         <w:ind w:left="3600" w:hanging="360"/>
       </w:pPr>
       <w:rPr>
-        <w:rFonts w:hint="default" w:ascii="Courier New" w:hAnsi="Courier New" w:cs="Courier New"/>
+        <w:rFonts w:ascii="Courier New" w:hAnsi="Courier New" w:cs="Courier New" w:hint="default"/>
       </w:rPr>
     </w:lvl>
     <w:lvl w:ilvl="5" w:tplc="04100005" w:tentative="1">
@@ -3748,7 +3793,7 @@
         <w:ind w:left="4320" w:hanging="360"/>
       </w:pPr>
       <w:rPr>
-        <w:rFonts w:hint="default" w:ascii="Wingdings" w:hAnsi="Wingdings"/>
+        <w:rFonts w:ascii="Wingdings" w:hAnsi="Wingdings" w:hint="default"/>
       </w:rPr>
     </w:lvl>
     <w:lvl w:ilvl="6" w:tplc="04100001" w:tentative="1">
@@ -3760,7 +3805,7 @@
         <w:ind w:left="5040" w:hanging="360"/>
       </w:pPr>
       <w:rPr>
-        <w:rFonts w:hint="default" w:ascii="Symbol" w:hAnsi="Symbol"/>
+        <w:rFonts w:ascii="Symbol" w:hAnsi="Symbol" w:hint="default"/>
       </w:rPr>
     </w:lvl>
     <w:lvl w:ilvl="7" w:tplc="04100003" w:tentative="1">
@@ -3772,7 +3817,7 @@
         <w:ind w:left="5760" w:hanging="360"/>
       </w:pPr>
       <w:rPr>
-        <w:rFonts w:hint="default" w:ascii="Courier New" w:hAnsi="Courier New" w:cs="Courier New"/>
+        <w:rFonts w:ascii="Courier New" w:hAnsi="Courier New" w:cs="Courier New" w:hint="default"/>
       </w:rPr>
     </w:lvl>
     <w:lvl w:ilvl="8" w:tplc="04100005" w:tentative="1">
@@ -3784,11 +3829,11 @@
         <w:ind w:left="6480" w:hanging="360"/>
       </w:pPr>
       <w:rPr>
-        <w:rFonts w:hint="default" w:ascii="Wingdings" w:hAnsi="Wingdings"/>
+        <w:rFonts w:ascii="Wingdings" w:hAnsi="Wingdings" w:hint="default"/>
       </w:rPr>
     </w:lvl>
   </w:abstractNum>
-  <w:abstractNum w:abstractNumId="14" w15:restartNumberingAfterBreak="0">
+  <w:abstractNum w:abstractNumId="14">
     <w:nsid w:val="62DC4EF9"/>
     <w:multiLevelType w:val="hybridMultilevel"/>
     <w:tmpl w:val="BE52E322"/>
@@ -3801,7 +3846,7 @@
         <w:ind w:left="720" w:hanging="360"/>
       </w:pPr>
       <w:rPr>
-        <w:rFonts w:hint="default" w:ascii="Symbol" w:hAnsi="Symbol"/>
+        <w:rFonts w:ascii="Symbol" w:hAnsi="Symbol" w:hint="default"/>
       </w:rPr>
     </w:lvl>
     <w:lvl w:ilvl="1" w:tplc="04100003" w:tentative="1">
@@ -3813,7 +3858,7 @@
         <w:ind w:left="1440" w:hanging="360"/>
       </w:pPr>
       <w:rPr>
-        <w:rFonts w:hint="default" w:ascii="Courier New" w:hAnsi="Courier New" w:cs="Courier New"/>
+        <w:rFonts w:ascii="Courier New" w:hAnsi="Courier New" w:cs="Courier New" w:hint="default"/>
       </w:rPr>
     </w:lvl>
     <w:lvl w:ilvl="2" w:tplc="04100005" w:tentative="1">
@@ -3825,7 +3870,7 @@
         <w:ind w:left="2160" w:hanging="360"/>
       </w:pPr>
       <w:rPr>
-        <w:rFonts w:hint="default" w:ascii="Wingdings" w:hAnsi="Wingdings"/>
+        <w:rFonts w:ascii="Wingdings" w:hAnsi="Wingdings" w:hint="default"/>
       </w:rPr>
     </w:lvl>
     <w:lvl w:ilvl="3" w:tplc="04100001" w:tentative="1">
@@ -3837,7 +3882,7 @@
         <w:ind w:left="2880" w:hanging="360"/>
       </w:pPr>
       <w:rPr>
-        <w:rFonts w:hint="default" w:ascii="Symbol" w:hAnsi="Symbol"/>
+        <w:rFonts w:ascii="Symbol" w:hAnsi="Symbol" w:hint="default"/>
       </w:rPr>
     </w:lvl>
     <w:lvl w:ilvl="4" w:tplc="04100003" w:tentative="1">
@@ -3849,7 +3894,7 @@
         <w:ind w:left="3600" w:hanging="360"/>
       </w:pPr>
       <w:rPr>
-        <w:rFonts w:hint="default" w:ascii="Courier New" w:hAnsi="Courier New" w:cs="Courier New"/>
+        <w:rFonts w:ascii="Courier New" w:hAnsi="Courier New" w:cs="Courier New" w:hint="default"/>
       </w:rPr>
     </w:lvl>
     <w:lvl w:ilvl="5" w:tplc="04100005" w:tentative="1">
@@ -3861,7 +3906,7 @@
         <w:ind w:left="4320" w:hanging="360"/>
       </w:pPr>
       <w:rPr>
-        <w:rFonts w:hint="default" w:ascii="Wingdings" w:hAnsi="Wingdings"/>
+        <w:rFonts w:ascii="Wingdings" w:hAnsi="Wingdings" w:hint="default"/>
       </w:rPr>
     </w:lvl>
     <w:lvl w:ilvl="6" w:tplc="04100001" w:tentative="1">
@@ -3873,7 +3918,7 @@
         <w:ind w:left="5040" w:hanging="360"/>
       </w:pPr>
       <w:rPr>
-        <w:rFonts w:hint="default" w:ascii="Symbol" w:hAnsi="Symbol"/>
+        <w:rFonts w:ascii="Symbol" w:hAnsi="Symbol" w:hint="default"/>
       </w:rPr>
     </w:lvl>
     <w:lvl w:ilvl="7" w:tplc="04100003" w:tentative="1">
@@ -3885,7 +3930,7 @@
         <w:ind w:left="5760" w:hanging="360"/>
       </w:pPr>
       <w:rPr>
-        <w:rFonts w:hint="default" w:ascii="Courier New" w:hAnsi="Courier New" w:cs="Courier New"/>
+        <w:rFonts w:ascii="Courier New" w:hAnsi="Courier New" w:cs="Courier New" w:hint="default"/>
       </w:rPr>
     </w:lvl>
     <w:lvl w:ilvl="8" w:tplc="04100005" w:tentative="1">
@@ -3897,11 +3942,11 @@
         <w:ind w:left="6480" w:hanging="360"/>
       </w:pPr>
       <w:rPr>
-        <w:rFonts w:hint="default" w:ascii="Wingdings" w:hAnsi="Wingdings"/>
+        <w:rFonts w:ascii="Wingdings" w:hAnsi="Wingdings" w:hint="default"/>
       </w:rPr>
     </w:lvl>
   </w:abstractNum>
-  <w:abstractNum w:abstractNumId="15" w15:restartNumberingAfterBreak="0">
+  <w:abstractNum w:abstractNumId="15">
     <w:nsid w:val="66E363FF"/>
     <w:multiLevelType w:val="hybridMultilevel"/>
     <w:tmpl w:val="7A245DAA"/>
@@ -3914,7 +3959,7 @@
         <w:ind w:left="720" w:hanging="360"/>
       </w:pPr>
       <w:rPr>
-        <w:rFonts w:hint="default" w:ascii="Symbol" w:hAnsi="Symbol"/>
+        <w:rFonts w:ascii="Symbol" w:hAnsi="Symbol" w:hint="default"/>
       </w:rPr>
     </w:lvl>
     <w:lvl w:ilvl="1" w:tplc="04100003" w:tentative="1">
@@ -3926,7 +3971,7 @@
         <w:ind w:left="1440" w:hanging="360"/>
       </w:pPr>
       <w:rPr>
-        <w:rFonts w:hint="default" w:ascii="Courier New" w:hAnsi="Courier New" w:cs="Courier New"/>
+        <w:rFonts w:ascii="Courier New" w:hAnsi="Courier New" w:cs="Courier New" w:hint="default"/>
       </w:rPr>
     </w:lvl>
     <w:lvl w:ilvl="2" w:tplc="04100005" w:tentative="1">
@@ -3938,7 +3983,7 @@
         <w:ind w:left="2160" w:hanging="360"/>
       </w:pPr>
       <w:rPr>
-        <w:rFonts w:hint="default" w:ascii="Wingdings" w:hAnsi="Wingdings"/>
+        <w:rFonts w:ascii="Wingdings" w:hAnsi="Wingdings" w:hint="default"/>
       </w:rPr>
     </w:lvl>
     <w:lvl w:ilvl="3" w:tplc="04100001" w:tentative="1">
@@ -3950,7 +3995,7 @@
         <w:ind w:left="2880" w:hanging="360"/>
       </w:pPr>
       <w:rPr>
-        <w:rFonts w:hint="default" w:ascii="Symbol" w:hAnsi="Symbol"/>
+        <w:rFonts w:ascii="Symbol" w:hAnsi="Symbol" w:hint="default"/>
       </w:rPr>
     </w:lvl>
     <w:lvl w:ilvl="4" w:tplc="04100003" w:tentative="1">
@@ -3962,7 +4007,7 @@
         <w:ind w:left="3600" w:hanging="360"/>
       </w:pPr>
       <w:rPr>
-        <w:rFonts w:hint="default" w:ascii="Courier New" w:hAnsi="Courier New" w:cs="Courier New"/>
+        <w:rFonts w:ascii="Courier New" w:hAnsi="Courier New" w:cs="Courier New" w:hint="default"/>
       </w:rPr>
     </w:lvl>
     <w:lvl w:ilvl="5" w:tplc="04100005" w:tentative="1">
@@ -3974,7 +4019,7 @@
         <w:ind w:left="4320" w:hanging="360"/>
       </w:pPr>
       <w:rPr>
-        <w:rFonts w:hint="default" w:ascii="Wingdings" w:hAnsi="Wingdings"/>
+        <w:rFonts w:ascii="Wingdings" w:hAnsi="Wingdings" w:hint="default"/>
       </w:rPr>
     </w:lvl>
     <w:lvl w:ilvl="6" w:tplc="04100001" w:tentative="1">
@@ -3986,7 +4031,7 @@
         <w:ind w:left="5040" w:hanging="360"/>
       </w:pPr>
       <w:rPr>
-        <w:rFonts w:hint="default" w:ascii="Symbol" w:hAnsi="Symbol"/>
+        <w:rFonts w:ascii="Symbol" w:hAnsi="Symbol" w:hint="default"/>
       </w:rPr>
     </w:lvl>
     <w:lvl w:ilvl="7" w:tplc="04100003" w:tentative="1">
@@ -3998,7 +4043,7 @@
         <w:ind w:left="5760" w:hanging="360"/>
       </w:pPr>
       <w:rPr>
-        <w:rFonts w:hint="default" w:ascii="Courier New" w:hAnsi="Courier New" w:cs="Courier New"/>
+        <w:rFonts w:ascii="Courier New" w:hAnsi="Courier New" w:cs="Courier New" w:hint="default"/>
       </w:rPr>
     </w:lvl>
     <w:lvl w:ilvl="8" w:tplc="04100005" w:tentative="1">
@@ -4010,11 +4055,11 @@
         <w:ind w:left="6480" w:hanging="360"/>
       </w:pPr>
       <w:rPr>
-        <w:rFonts w:hint="default" w:ascii="Wingdings" w:hAnsi="Wingdings"/>
+        <w:rFonts w:ascii="Wingdings" w:hAnsi="Wingdings" w:hint="default"/>
       </w:rPr>
     </w:lvl>
   </w:abstractNum>
-  <w:abstractNum w:abstractNumId="16" w15:restartNumberingAfterBreak="0">
+  <w:abstractNum w:abstractNumId="16">
     <w:nsid w:val="68CA6C9B"/>
     <w:multiLevelType w:val="hybridMultilevel"/>
     <w:tmpl w:val="36C22030"/>
@@ -4027,7 +4072,7 @@
         <w:ind w:left="720" w:hanging="360"/>
       </w:pPr>
       <w:rPr>
-        <w:rFonts w:hint="default" w:ascii="Symbol" w:hAnsi="Symbol"/>
+        <w:rFonts w:ascii="Symbol" w:hAnsi="Symbol" w:hint="default"/>
       </w:rPr>
     </w:lvl>
     <w:lvl w:ilvl="1" w:tplc="04100003">
@@ -4127,7 +4172,7 @@
       </w:pPr>
     </w:lvl>
   </w:abstractNum>
-  <w:abstractNum w:abstractNumId="17" w15:restartNumberingAfterBreak="0">
+  <w:abstractNum w:abstractNumId="17">
     <w:nsid w:val="6E0D41A8"/>
     <w:multiLevelType w:val="hybridMultilevel"/>
     <w:tmpl w:val="42EE0BB4"/>
@@ -4143,7 +4188,7 @@
         <w:ind w:left="720" w:hanging="360"/>
       </w:pPr>
       <w:rPr>
-        <w:rFonts w:hint="default" w:ascii="Wingdings" w:hAnsi="Wingdings"/>
+        <w:rFonts w:ascii="Wingdings" w:hAnsi="Wingdings" w:hint="default"/>
       </w:rPr>
     </w:lvl>
     <w:lvl w:ilvl="1" w:tplc="04100003">
@@ -4158,7 +4203,7 @@
         <w:ind w:left="1440" w:hanging="360"/>
       </w:pPr>
       <w:rPr>
-        <w:rFonts w:hint="default" w:ascii="Courier New" w:hAnsi="Courier New" w:cs="Courier New"/>
+        <w:rFonts w:ascii="Courier New" w:hAnsi="Courier New" w:cs="Courier New" w:hint="default"/>
       </w:rPr>
     </w:lvl>
     <w:lvl w:ilvl="2" w:tplc="04100005">
@@ -4246,7 +4291,7 @@
       </w:pPr>
     </w:lvl>
   </w:abstractNum>
-  <w:abstractNum w:abstractNumId="18" w15:restartNumberingAfterBreak="0">
+  <w:abstractNum w:abstractNumId="18">
     <w:nsid w:val="7C2975B0"/>
     <w:multiLevelType w:val="hybridMultilevel"/>
     <w:tmpl w:val="44A01650"/>
@@ -4259,7 +4304,7 @@
         <w:ind w:left="720" w:hanging="360"/>
       </w:pPr>
       <w:rPr>
-        <w:rFonts w:hint="default" w:ascii="Symbol" w:hAnsi="Symbol"/>
+        <w:rFonts w:ascii="Symbol" w:hAnsi="Symbol" w:hint="default"/>
       </w:rPr>
     </w:lvl>
     <w:lvl w:ilvl="1" w:tplc="04100003" w:tentative="1">
@@ -4271,7 +4316,7 @@
         <w:ind w:left="1440" w:hanging="360"/>
       </w:pPr>
       <w:rPr>
-        <w:rFonts w:hint="default" w:ascii="Courier New" w:hAnsi="Courier New" w:cs="Courier New"/>
+        <w:rFonts w:ascii="Courier New" w:hAnsi="Courier New" w:cs="Courier New" w:hint="default"/>
       </w:rPr>
     </w:lvl>
     <w:lvl w:ilvl="2" w:tplc="04100005" w:tentative="1">
@@ -4283,7 +4328,7 @@
         <w:ind w:left="2160" w:hanging="360"/>
       </w:pPr>
       <w:rPr>
-        <w:rFonts w:hint="default" w:ascii="Wingdings" w:hAnsi="Wingdings"/>
+        <w:rFonts w:ascii="Wingdings" w:hAnsi="Wingdings" w:hint="default"/>
       </w:rPr>
     </w:lvl>
     <w:lvl w:ilvl="3" w:tplc="04100001" w:tentative="1">
@@ -4295,7 +4340,7 @@
         <w:ind w:left="2880" w:hanging="360"/>
       </w:pPr>
       <w:rPr>
-        <w:rFonts w:hint="default" w:ascii="Symbol" w:hAnsi="Symbol"/>
+        <w:rFonts w:ascii="Symbol" w:hAnsi="Symbol" w:hint="default"/>
       </w:rPr>
     </w:lvl>
     <w:lvl w:ilvl="4" w:tplc="04100003" w:tentative="1">
@@ -4307,7 +4352,7 @@
         <w:ind w:left="3600" w:hanging="360"/>
       </w:pPr>
       <w:rPr>
-        <w:rFonts w:hint="default" w:ascii="Courier New" w:hAnsi="Courier New" w:cs="Courier New"/>
+        <w:rFonts w:ascii="Courier New" w:hAnsi="Courier New" w:cs="Courier New" w:hint="default"/>
       </w:rPr>
     </w:lvl>
     <w:lvl w:ilvl="5" w:tplc="04100005" w:tentative="1">
@@ -4319,7 +4364,7 @@
         <w:ind w:left="4320" w:hanging="360"/>
       </w:pPr>
       <w:rPr>
-        <w:rFonts w:hint="default" w:ascii="Wingdings" w:hAnsi="Wingdings"/>
+        <w:rFonts w:ascii="Wingdings" w:hAnsi="Wingdings" w:hint="default"/>
       </w:rPr>
     </w:lvl>
     <w:lvl w:ilvl="6" w:tplc="04100001" w:tentative="1">
@@ -4331,7 +4376,7 @@
         <w:ind w:left="5040" w:hanging="360"/>
       </w:pPr>
       <w:rPr>
-        <w:rFonts w:hint="default" w:ascii="Symbol" w:hAnsi="Symbol"/>
+        <w:rFonts w:ascii="Symbol" w:hAnsi="Symbol" w:hint="default"/>
       </w:rPr>
     </w:lvl>
     <w:lvl w:ilvl="7" w:tplc="04100003" w:tentative="1">
@@ -4343,7 +4388,7 @@
         <w:ind w:left="5760" w:hanging="360"/>
       </w:pPr>
       <w:rPr>
-        <w:rFonts w:hint="default" w:ascii="Courier New" w:hAnsi="Courier New" w:cs="Courier New"/>
+        <w:rFonts w:ascii="Courier New" w:hAnsi="Courier New" w:cs="Courier New" w:hint="default"/>
       </w:rPr>
     </w:lvl>
     <w:lvl w:ilvl="8" w:tplc="04100005" w:tentative="1">
@@ -4355,11 +4400,11 @@
         <w:ind w:left="6480" w:hanging="360"/>
       </w:pPr>
       <w:rPr>
-        <w:rFonts w:hint="default" w:ascii="Wingdings" w:hAnsi="Wingdings"/>
+        <w:rFonts w:ascii="Wingdings" w:hAnsi="Wingdings" w:hint="default"/>
       </w:rPr>
     </w:lvl>
   </w:abstractNum>
-  <w:num w:numId="1" w16cid:durableId="1148090226">
+  <w:num w:numId="1">
     <w:abstractNumId w:val="17"/>
     <w:lvlOverride w:ilvl="0"/>
     <w:lvlOverride w:ilvl="1"/>
@@ -4385,7 +4430,7 @@
       <w:startOverride w:val="1"/>
     </w:lvlOverride>
   </w:num>
-  <w:num w:numId="2" w16cid:durableId="294793427">
+  <w:num w:numId="2">
     <w:abstractNumId w:val="9"/>
     <w:lvlOverride w:ilvl="0"/>
     <w:lvlOverride w:ilvl="1">
@@ -4413,19 +4458,19 @@
       <w:startOverride w:val="1"/>
     </w:lvlOverride>
   </w:num>
-  <w:num w:numId="3" w16cid:durableId="1540162711">
+  <w:num w:numId="3">
     <w:abstractNumId w:val="1"/>
   </w:num>
-  <w:num w:numId="4" w16cid:durableId="1328292231">
+  <w:num w:numId="4">
     <w:abstractNumId w:val="9"/>
   </w:num>
-  <w:num w:numId="5" w16cid:durableId="1680234487">
+  <w:num w:numId="5">
     <w:abstractNumId w:val="14"/>
   </w:num>
-  <w:num w:numId="6" w16cid:durableId="1975065401">
+  <w:num w:numId="6">
     <w:abstractNumId w:val="18"/>
   </w:num>
-  <w:num w:numId="7" w16cid:durableId="417558991">
+  <w:num w:numId="7">
     <w:abstractNumId w:val="4"/>
     <w:lvlOverride w:ilvl="0"/>
     <w:lvlOverride w:ilvl="1">
@@ -4453,7 +4498,7 @@
       <w:startOverride w:val="1"/>
     </w:lvlOverride>
   </w:num>
-  <w:num w:numId="8" w16cid:durableId="1530872080">
+  <w:num w:numId="8">
     <w:abstractNumId w:val="8"/>
     <w:lvlOverride w:ilvl="0"/>
     <w:lvlOverride w:ilvl="1">
@@ -4481,7 +4526,7 @@
       <w:startOverride w:val="1"/>
     </w:lvlOverride>
   </w:num>
-  <w:num w:numId="9" w16cid:durableId="856888725">
+  <w:num w:numId="9">
     <w:abstractNumId w:val="16"/>
     <w:lvlOverride w:ilvl="0"/>
     <w:lvlOverride w:ilvl="1">
@@ -4509,450 +4554,194 @@
       <w:startOverride w:val="1"/>
     </w:lvlOverride>
   </w:num>
-  <w:num w:numId="10" w16cid:durableId="680204882">
+  <w:num w:numId="10">
     <w:abstractNumId w:val="2"/>
   </w:num>
-  <w:num w:numId="11" w16cid:durableId="43481378">
+  <w:num w:numId="11">
     <w:abstractNumId w:val="5"/>
   </w:num>
-  <w:num w:numId="12" w16cid:durableId="1446921539">
+  <w:num w:numId="12">
     <w:abstractNumId w:val="10"/>
   </w:num>
-  <w:num w:numId="13" w16cid:durableId="1721594281">
+  <w:num w:numId="13">
     <w:abstractNumId w:val="11"/>
   </w:num>
-  <w:num w:numId="14" w16cid:durableId="647855856">
+  <w:num w:numId="14">
     <w:abstractNumId w:val="12"/>
   </w:num>
-  <w:num w:numId="15" w16cid:durableId="359942483">
+  <w:num w:numId="15">
     <w:abstractNumId w:val="3"/>
   </w:num>
-  <w:num w:numId="16" w16cid:durableId="738556465">
+  <w:num w:numId="16">
     <w:abstractNumId w:val="13"/>
   </w:num>
-  <w:num w:numId="17" w16cid:durableId="189077556">
+  <w:num w:numId="17">
     <w:abstractNumId w:val="15"/>
   </w:num>
-  <w:num w:numId="18" w16cid:durableId="960376997">
+  <w:num w:numId="18">
     <w:abstractNumId w:val="6"/>
-    <w:lvlOverride w:ilvl="0"/>
-    <w:lvlOverride w:ilvl="1"/>
-    <w:lvlOverride w:ilvl="2"/>
-    <w:lvlOverride w:ilvl="3"/>
-    <w:lvlOverride w:ilvl="4"/>
-    <w:lvlOverride w:ilvl="5"/>
-    <w:lvlOverride w:ilvl="6"/>
-    <w:lvlOverride w:ilvl="7"/>
-    <w:lvlOverride w:ilvl="8"/>
   </w:num>
-  <w:num w:numId="19" w16cid:durableId="1648826615">
+  <w:num w:numId="19">
     <w:abstractNumId w:val="7"/>
-    <w:lvlOverride w:ilvl="0"/>
-    <w:lvlOverride w:ilvl="1"/>
-    <w:lvlOverride w:ilvl="2"/>
-    <w:lvlOverride w:ilvl="3"/>
-    <w:lvlOverride w:ilvl="4"/>
-    <w:lvlOverride w:ilvl="5"/>
-    <w:lvlOverride w:ilvl="6"/>
-    <w:lvlOverride w:ilvl="7"/>
-    <w:lvlOverride w:ilvl="8"/>
   </w:num>
-  <w:num w:numId="20" w16cid:durableId="1981105333">
+  <w:num w:numId="20">
     <w:abstractNumId w:val="0"/>
   </w:num>
 </w:numbering>
 </file>
 
 <file path=word/styles.xml><?xml version="1.0" encoding="utf-8"?>
-<w:styles xmlns:wp14="http://schemas.microsoft.com/office/word/2010/wordprocessingDrawing" xmlns:mc="http://schemas.openxmlformats.org/markup-compatibility/2006" xmlns:r="http://schemas.openxmlformats.org/officeDocument/2006/relationships" xmlns:w="http://schemas.openxmlformats.org/wordprocessingml/2006/main" xmlns:w14="http://schemas.microsoft.com/office/word/2010/wordml" xmlns:w15="http://schemas.microsoft.com/office/word/2012/wordml" xmlns:w16cex="http://schemas.microsoft.com/office/word/2018/wordml/cex" xmlns:w16cid="http://schemas.microsoft.com/office/word/2016/wordml/cid" xmlns:w16="http://schemas.microsoft.com/office/word/2018/wordml" xmlns:w16sdtdh="http://schemas.microsoft.com/office/word/2020/wordml/sdtdatahash" xmlns:w16se="http://schemas.microsoft.com/office/word/2015/wordml/symex" mc:Ignorable="w14 w15 w16se w16cid w16 w16cex w16sdtdh wp14">
+<w:styles xmlns:r="http://schemas.openxmlformats.org/officeDocument/2006/relationships" xmlns:w="http://schemas.openxmlformats.org/wordprocessingml/2006/main">
   <w:docDefaults>
     <w:rPrDefault>
       <w:rPr>
-        <w:rFonts w:ascii="Times New Roman" w:hAnsi="Times New Roman" w:eastAsia="Times New Roman" w:cs="Times New Roman"/>
+        <w:rFonts w:ascii="Times New Roman" w:eastAsia="Times New Roman" w:hAnsi="Times New Roman" w:cs="Times New Roman"/>
         <w:lang w:val="it-IT" w:eastAsia="ja-JP" w:bidi="ar-SA"/>
       </w:rPr>
     </w:rPrDefault>
     <w:pPrDefault/>
   </w:docDefaults>
-  <w:latentStyles w:defLockedState="0" w:defUIPriority="99" w:defSemiHidden="0" w:defUnhideWhenUsed="0" w:defQFormat="0" w:count="376">
-    <w:lsdException w:name="Normal" w:uiPriority="0" w:qFormat="1"/>
-    <w:lsdException w:name="heading 1" w:uiPriority="9" w:qFormat="1"/>
-    <w:lsdException w:name="heading 2" w:uiPriority="9" w:semiHidden="1" w:unhideWhenUsed="1" w:qFormat="1"/>
-    <w:lsdException w:name="heading 3" w:uiPriority="9" w:semiHidden="1" w:unhideWhenUsed="1" w:qFormat="1"/>
-    <w:lsdException w:name="heading 4" w:uiPriority="9" w:qFormat="1"/>
-    <w:lsdException w:name="heading 5" w:uiPriority="9" w:semiHidden="1" w:unhideWhenUsed="1" w:qFormat="1"/>
-    <w:lsdException w:name="heading 6" w:uiPriority="9" w:semiHidden="1" w:unhideWhenUsed="1" w:qFormat="1"/>
-    <w:lsdException w:name="heading 7" w:uiPriority="9" w:semiHidden="1" w:unhideWhenUsed="1" w:qFormat="1"/>
-    <w:lsdException w:name="heading 8" w:uiPriority="9" w:semiHidden="1" w:unhideWhenUsed="1" w:qFormat="1"/>
-    <w:lsdException w:name="heading 9" w:uiPriority="9" w:semiHidden="1" w:unhideWhenUsed="1" w:qFormat="1"/>
-    <w:lsdException w:name="index 1" w:semiHidden="1" w:unhideWhenUsed="1"/>
-    <w:lsdException w:name="index 2" w:semiHidden="1" w:unhideWhenUsed="1"/>
-    <w:lsdException w:name="index 3" w:semiHidden="1" w:unhideWhenUsed="1"/>
-    <w:lsdException w:name="index 4" w:semiHidden="1" w:unhideWhenUsed="1"/>
-    <w:lsdException w:name="index 5" w:semiHidden="1" w:unhideWhenUsed="1"/>
-    <w:lsdException w:name="index 6" w:semiHidden="1" w:unhideWhenUsed="1"/>
-    <w:lsdException w:name="index 7" w:semiHidden="1" w:unhideWhenUsed="1"/>
-    <w:lsdException w:name="index 8" w:semiHidden="1" w:unhideWhenUsed="1"/>
-    <w:lsdException w:name="index 9" w:semiHidden="1" w:unhideWhenUsed="1"/>
-    <w:lsdException w:name="toc 1" w:uiPriority="39" w:semiHidden="1" w:unhideWhenUsed="1"/>
-    <w:lsdException w:name="toc 2" w:uiPriority="39" w:semiHidden="1" w:unhideWhenUsed="1"/>
-    <w:lsdException w:name="toc 3" w:uiPriority="39" w:semiHidden="1" w:unhideWhenUsed="1"/>
-    <w:lsdException w:name="toc 4" w:uiPriority="39" w:semiHidden="1" w:unhideWhenUsed="1"/>
-    <w:lsdException w:name="toc 5" w:uiPriority="39" w:semiHidden="1" w:unhideWhenUsed="1"/>
-    <w:lsdException w:name="toc 6" w:uiPriority="39" w:semiHidden="1" w:unhideWhenUsed="1"/>
-    <w:lsdException w:name="toc 7" w:uiPriority="39" w:semiHidden="1" w:unhideWhenUsed="1"/>
-    <w:lsdException w:name="toc 8" w:uiPriority="39" w:semiHidden="1" w:unhideWhenUsed="1"/>
-    <w:lsdException w:name="toc 9" w:uiPriority="39" w:semiHidden="1" w:unhideWhenUsed="1"/>
-    <w:lsdException w:name="Normal Indent" w:semiHidden="1" w:unhideWhenUsed="1"/>
-    <w:lsdException w:name="footnote text" w:semiHidden="1" w:unhideWhenUsed="1"/>
-    <w:lsdException w:name="annotation text" w:semiHidden="1" w:unhideWhenUsed="1"/>
-    <w:lsdException w:name="header" w:semiHidden="1" w:unhideWhenUsed="1"/>
-    <w:lsdException w:name="footer" w:semiHidden="1" w:unhideWhenUsed="1"/>
-    <w:lsdException w:name="index heading" w:semiHidden="1" w:unhideWhenUsed="1"/>
-    <w:lsdException w:name="caption" w:uiPriority="35" w:semiHidden="1" w:unhideWhenUsed="1" w:qFormat="1"/>
-    <w:lsdException w:name="table of figures" w:semiHidden="1" w:unhideWhenUsed="1"/>
-    <w:lsdException w:name="envelope address" w:semiHidden="1" w:unhideWhenUsed="1"/>
-    <w:lsdException w:name="envelope return" w:semiHidden="1" w:unhideWhenUsed="1"/>
-    <w:lsdException w:name="footnote reference" w:semiHidden="1" w:unhideWhenUsed="1"/>
-    <w:lsdException w:name="annotation reference" w:semiHidden="1" w:unhideWhenUsed="1"/>
-    <w:lsdException w:name="line number" w:semiHidden="1" w:unhideWhenUsed="1"/>
-    <w:lsdException w:name="page number" w:semiHidden="1" w:unhideWhenUsed="1"/>
-    <w:lsdException w:name="endnote reference" w:semiHidden="1" w:unhideWhenUsed="1"/>
-    <w:lsdException w:name="endnote text" w:semiHidden="1" w:unhideWhenUsed="1"/>
-    <w:lsdException w:name="table of authorities" w:semiHidden="1" w:unhideWhenUsed="1"/>
-    <w:lsdException w:name="macro" w:semiHidden="1" w:unhideWhenUsed="1"/>
-    <w:lsdException w:name="toa heading" w:semiHidden="1" w:unhideWhenUsed="1"/>
-    <w:lsdException w:name="List" w:semiHidden="1" w:unhideWhenUsed="1"/>
-    <w:lsdException w:name="List Bullet" w:semiHidden="1" w:unhideWhenUsed="1"/>
-    <w:lsdException w:name="List Number" w:semiHidden="1" w:unhideWhenUsed="1"/>
-    <w:lsdException w:name="List 2" w:semiHidden="1" w:unhideWhenUsed="1"/>
-    <w:lsdException w:name="List 3" w:semiHidden="1" w:unhideWhenUsed="1"/>
-    <w:lsdException w:name="List 4" w:semiHidden="1" w:unhideWhenUsed="1"/>
-    <w:lsdException w:name="List 5" w:semiHidden="1" w:unhideWhenUsed="1"/>
-    <w:lsdException w:name="List Bullet 2" w:semiHidden="1" w:unhideWhenUsed="1"/>
-    <w:lsdException w:name="List Bullet 3" w:semiHidden="1" w:unhideWhenUsed="1"/>
-    <w:lsdException w:name="List Bullet 4" w:semiHidden="1" w:unhideWhenUsed="1"/>
-    <w:lsdException w:name="List Bullet 5" w:semiHidden="1" w:unhideWhenUsed="1"/>
-    <w:lsdException w:name="List Number 2" w:semiHidden="1" w:unhideWhenUsed="1"/>
-    <w:lsdException w:name="List Number 3" w:semiHidden="1" w:unhideWhenUsed="1"/>
-    <w:lsdException w:name="List Number 4" w:semiHidden="1" w:unhideWhenUsed="1"/>
-    <w:lsdException w:name="List Number 5" w:semiHidden="1" w:unhideWhenUsed="1"/>
-    <w:lsdException w:name="Title" w:uiPriority="10" w:qFormat="1"/>
-    <w:lsdException w:name="Closing" w:semiHidden="1" w:unhideWhenUsed="1"/>
-    <w:lsdException w:name="Signature" w:semiHidden="1" w:unhideWhenUsed="1"/>
-    <w:lsdException w:name="Default Paragraph Font" w:uiPriority="1" w:semiHidden="1" w:unhideWhenUsed="1"/>
-    <w:lsdException w:name="Body Text" w:uiPriority="0" w:semiHidden="1" w:unhideWhenUsed="1"/>
-    <w:lsdException w:name="Body Text Indent" w:semiHidden="1" w:unhideWhenUsed="1"/>
-    <w:lsdException w:name="List Continue" w:semiHidden="1" w:unhideWhenUsed="1"/>
-    <w:lsdException w:name="List Continue 2" w:semiHidden="1" w:unhideWhenUsed="1"/>
-    <w:lsdException w:name="List Continue 3" w:semiHidden="1" w:unhideWhenUsed="1"/>
-    <w:lsdException w:name="List Continue 4" w:semiHidden="1" w:unhideWhenUsed="1"/>
-    <w:lsdException w:name="List Continue 5" w:semiHidden="1" w:unhideWhenUsed="1"/>
-    <w:lsdException w:name="Message Header" w:semiHidden="1" w:unhideWhenUsed="1"/>
-    <w:lsdException w:name="Subtitle" w:uiPriority="11" w:qFormat="1"/>
-    <w:lsdException w:name="Salutation" w:semiHidden="1" w:unhideWhenUsed="1"/>
-    <w:lsdException w:name="Date" w:semiHidden="1" w:unhideWhenUsed="1"/>
-    <w:lsdException w:name="Body Text First Indent" w:semiHidden="1" w:unhideWhenUsed="1"/>
-    <w:lsdException w:name="Body Text First Indent 2" w:semiHidden="1" w:unhideWhenUsed="1"/>
-    <w:lsdException w:name="Note Heading" w:semiHidden="1" w:unhideWhenUsed="1"/>
-    <w:lsdException w:name="Body Text 2" w:semiHidden="1" w:unhideWhenUsed="1"/>
-    <w:lsdException w:name="Body Text 3" w:semiHidden="1" w:unhideWhenUsed="1"/>
-    <w:lsdException w:name="Body Text Indent 2" w:semiHidden="1" w:unhideWhenUsed="1"/>
-    <w:lsdException w:name="Body Text Indent 3" w:semiHidden="1" w:unhideWhenUsed="1"/>
-    <w:lsdException w:name="Block Text" w:semiHidden="1" w:unhideWhenUsed="1"/>
-    <w:lsdException w:name="Hyperlink" w:semiHidden="1" w:unhideWhenUsed="1"/>
-    <w:lsdException w:name="FollowedHyperlink" w:semiHidden="1" w:unhideWhenUsed="1"/>
-    <w:lsdException w:name="Strong" w:uiPriority="22" w:qFormat="1"/>
-    <w:lsdException w:name="Emphasis" w:uiPriority="20" w:qFormat="1"/>
-    <w:lsdException w:name="Document Map" w:semiHidden="1" w:unhideWhenUsed="1"/>
-    <w:lsdException w:name="Plain Text" w:semiHidden="1" w:unhideWhenUsed="1"/>
-    <w:lsdException w:name="E-mail Signature" w:semiHidden="1" w:unhideWhenUsed="1"/>
-    <w:lsdException w:name="HTML Top of Form" w:semiHidden="1" w:unhideWhenUsed="1"/>
-    <w:lsdException w:name="HTML Bottom of Form" w:semiHidden="1" w:unhideWhenUsed="1"/>
-    <w:lsdException w:name="Normal (Web)" w:semiHidden="1" w:unhideWhenUsed="1"/>
-    <w:lsdException w:name="HTML Acronym" w:semiHidden="1" w:unhideWhenUsed="1"/>
-    <w:lsdException w:name="HTML Address" w:semiHidden="1" w:unhideWhenUsed="1"/>
-    <w:lsdException w:name="HTML Cite" w:semiHidden="1" w:unhideWhenUsed="1"/>
-    <w:lsdException w:name="HTML Code" w:semiHidden="1" w:unhideWhenUsed="1"/>
-    <w:lsdException w:name="HTML Definition" w:semiHidden="1" w:unhideWhenUsed="1"/>
-    <w:lsdException w:name="HTML Keyboard" w:semiHidden="1" w:unhideWhenUsed="1"/>
-    <w:lsdException w:name="HTML Preformatted" w:semiHidden="1" w:unhideWhenUsed="1"/>
-    <w:lsdException w:name="HTML Sample" w:semiHidden="1" w:unhideWhenUsed="1"/>
-    <w:lsdException w:name="HTML Typewriter" w:semiHidden="1" w:unhideWhenUsed="1"/>
-    <w:lsdException w:name="HTML Variable" w:semiHidden="1" w:unhideWhenUsed="1"/>
-    <w:lsdException w:name="Normal Table" w:semiHidden="1" w:unhideWhenUsed="1"/>
-    <w:lsdException w:name="annotation subject" w:semiHidden="1" w:unhideWhenUsed="1"/>
-    <w:lsdException w:name="No List" w:semiHidden="1" w:unhideWhenUsed="1"/>
-    <w:lsdException w:name="Outline List 1" w:semiHidden="1" w:unhideWhenUsed="1"/>
-    <w:lsdException w:name="Outline List 2" w:semiHidden="1" w:unhideWhenUsed="1"/>
-    <w:lsdException w:name="Outline List 3" w:semiHidden="1" w:unhideWhenUsed="1"/>
-    <w:lsdException w:name="Table Simple 1" w:semiHidden="1" w:unhideWhenUsed="1"/>
-    <w:lsdException w:name="Table Simple 2" w:semiHidden="1" w:unhideWhenUsed="1"/>
-    <w:lsdException w:name="Table Simple 3" w:semiHidden="1" w:unhideWhenUsed="1"/>
-    <w:lsdException w:name="Table Classic 1" w:semiHidden="1" w:unhideWhenUsed="1"/>
-    <w:lsdException w:name="Table Classic 2" w:semiHidden="1" w:unhideWhenUsed="1"/>
-    <w:lsdException w:name="Table Classic 3" w:semiHidden="1" w:unhideWhenUsed="1"/>
-    <w:lsdException w:name="Table Classic 4" w:semiHidden="1" w:unhideWhenUsed="1"/>
-    <w:lsdException w:name="Table Colorful 1" w:semiHidden="1" w:unhideWhenUsed="1"/>
-    <w:lsdException w:name="Table Colorful 2" w:semiHidden="1" w:unhideWhenUsed="1"/>
-    <w:lsdException w:name="Table Colorful 3" w:semiHidden="1" w:unhideWhenUsed="1"/>
-    <w:lsdException w:name="Table Columns 1" w:semiHidden="1" w:unhideWhenUsed="1"/>
-    <w:lsdException w:name="Table Columns 2" w:semiHidden="1" w:unhideWhenUsed="1"/>
-    <w:lsdException w:name="Table Columns 3" w:semiHidden="1" w:unhideWhenUsed="1"/>
-    <w:lsdException w:name="Table Columns 4" w:semiHidden="1" w:unhideWhenUsed="1"/>
-    <w:lsdException w:name="Table Columns 5" w:semiHidden="1" w:unhideWhenUsed="1"/>
-    <w:lsdException w:name="Table Grid 1" w:semiHidden="1" w:unhideWhenUsed="1"/>
-    <w:lsdException w:name="Table Grid 2" w:semiHidden="1" w:unhideWhenUsed="1"/>
-    <w:lsdException w:name="Table Grid 3" w:semiHidden="1" w:unhideWhenUsed="1"/>
-    <w:lsdException w:name="Table Grid 4" w:semiHidden="1" w:unhideWhenUsed="1"/>
-    <w:lsdException w:name="Table Grid 5" w:semiHidden="1" w:unhideWhenUsed="1"/>
-    <w:lsdException w:name="Table Grid 6" w:semiHidden="1" w:unhideWhenUsed="1"/>
-    <w:lsdException w:name="Table Grid 7" w:semiHidden="1" w:unhideWhenUsed="1"/>
-    <w:lsdException w:name="Table Grid 8" w:semiHidden="1" w:unhideWhenUsed="1"/>
-    <w:lsdException w:name="Table List 1" w:semiHidden="1" w:unhideWhenUsed="1"/>
-    <w:lsdException w:name="Table List 2" w:semiHidden="1" w:unhideWhenUsed="1"/>
-    <w:lsdException w:name="Table List 3" w:semiHidden="1" w:unhideWhenUsed="1"/>
-    <w:lsdException w:name="Table List 4" w:semiHidden="1" w:unhideWhenUsed="1"/>
-    <w:lsdException w:name="Table List 5" w:semiHidden="1" w:unhideWhenUsed="1"/>
-    <w:lsdException w:name="Table List 6" w:semiHidden="1" w:unhideWhenUsed="1"/>
-    <w:lsdException w:name="Table List 7" w:semiHidden="1" w:unhideWhenUsed="1"/>
-    <w:lsdException w:name="Table List 8" w:semiHidden="1" w:unhideWhenUsed="1"/>
-    <w:lsdException w:name="Table 3D effects 1" w:semiHidden="1" w:unhideWhenUsed="1"/>
-    <w:lsdException w:name="Table 3D effects 2" w:semiHidden="1" w:unhideWhenUsed="1"/>
-    <w:lsdException w:name="Table 3D effects 3" w:semiHidden="1" w:unhideWhenUsed="1"/>
-    <w:lsdException w:name="Table Contemporary" w:semiHidden="1" w:unhideWhenUsed="1"/>
-    <w:lsdException w:name="Table Elegant" w:semiHidden="1" w:unhideWhenUsed="1"/>
-    <w:lsdException w:name="Table Professional" w:semiHidden="1" w:unhideWhenUsed="1"/>
-    <w:lsdException w:name="Table Subtle 1" w:semiHidden="1" w:unhideWhenUsed="1"/>
-    <w:lsdException w:name="Table Subtle 2" w:semiHidden="1" w:unhideWhenUsed="1"/>
-    <w:lsdException w:name="Table Web 1" w:semiHidden="1" w:unhideWhenUsed="1"/>
-    <w:lsdException w:name="Table Web 2" w:semiHidden="1" w:unhideWhenUsed="1"/>
-    <w:lsdException w:name="Table Web 3" w:semiHidden="1" w:unhideWhenUsed="1"/>
-    <w:lsdException w:name="Balloon Text" w:semiHidden="1" w:unhideWhenUsed="1"/>
-    <w:lsdException w:name="Table Grid" w:uiPriority="59"/>
-    <w:lsdException w:name="Table Theme" w:semiHidden="1" w:unhideWhenUsed="1"/>
-    <w:lsdException w:name="Placeholder Text" w:semiHidden="1"/>
-    <w:lsdException w:name="No Spacing" w:uiPriority="1" w:qFormat="1"/>
-    <w:lsdException w:name="Light Shading" w:uiPriority="60"/>
-    <w:lsdException w:name="Light List" w:uiPriority="61"/>
-    <w:lsdException w:name="Light Grid" w:uiPriority="62"/>
-    <w:lsdException w:name="Medium Shading 1" w:uiPriority="63"/>
-    <w:lsdException w:name="Medium Shading 2" w:uiPriority="64"/>
-    <w:lsdException w:name="Medium List 1" w:uiPriority="65"/>
-    <w:lsdException w:name="Medium List 2" w:uiPriority="66"/>
-    <w:lsdException w:name="Medium Grid 1" w:uiPriority="67"/>
-    <w:lsdException w:name="Medium Grid 2" w:uiPriority="68"/>
-    <w:lsdException w:name="Medium Grid 3" w:uiPriority="69"/>
-    <w:lsdException w:name="Dark List" w:uiPriority="70"/>
-    <w:lsdException w:name="Colorful Shading" w:uiPriority="71"/>
-    <w:lsdException w:name="Colorful List" w:uiPriority="72"/>
-    <w:lsdException w:name="Colorful Grid" w:uiPriority="73"/>
-    <w:lsdException w:name="Light Shading Accent 1" w:uiPriority="60"/>
-    <w:lsdException w:name="Light List Accent 1" w:uiPriority="61"/>
-    <w:lsdException w:name="Light Grid Accent 1" w:uiPriority="62"/>
-    <w:lsdException w:name="Medium Shading 1 Accent 1" w:uiPriority="63"/>
-    <w:lsdException w:name="Medium Shading 2 Accent 1" w:uiPriority="64"/>
-    <w:lsdException w:name="Medium List 1 Accent 1" w:uiPriority="65"/>
-    <w:lsdException w:name="Revision" w:semiHidden="1"/>
-    <w:lsdException w:name="List Paragraph" w:uiPriority="34" w:qFormat="1"/>
-    <w:lsdException w:name="Quote" w:uiPriority="29" w:qFormat="1"/>
-    <w:lsdException w:name="Intense Quote" w:uiPriority="30" w:qFormat="1"/>
-    <w:lsdException w:name="Medium List 2 Accent 1" w:uiPriority="66"/>
-    <w:lsdException w:name="Medium Grid 1 Accent 1" w:uiPriority="67"/>
-    <w:lsdException w:name="Medium Grid 2 Accent 1" w:uiPriority="68"/>
-    <w:lsdException w:name="Medium Grid 3 Accent 1" w:uiPriority="69"/>
-    <w:lsdException w:name="Dark List Accent 1" w:uiPriority="70"/>
-    <w:lsdException w:name="Colorful Shading Accent 1" w:uiPriority="71"/>
-    <w:lsdException w:name="Colorful List Accent 1" w:uiPriority="72"/>
-    <w:lsdException w:name="Colorful Grid Accent 1" w:uiPriority="73"/>
-    <w:lsdException w:name="Light Shading Accent 2" w:uiPriority="60"/>
-    <w:lsdException w:name="Light List Accent 2" w:uiPriority="61"/>
-    <w:lsdException w:name="Light Grid Accent 2" w:uiPriority="62"/>
-    <w:lsdException w:name="Medium Shading 1 Accent 2" w:uiPriority="63"/>
-    <w:lsdException w:name="Medium Shading 2 Accent 2" w:uiPriority="64"/>
-    <w:lsdException w:name="Medium List 1 Accent 2" w:uiPriority="65"/>
-    <w:lsdException w:name="Medium List 2 Accent 2" w:uiPriority="66"/>
-    <w:lsdException w:name="Medium Grid 1 Accent 2" w:uiPriority="67"/>
-    <w:lsdException w:name="Medium Grid 2 Accent 2" w:uiPriority="68"/>
-    <w:lsdException w:name="Medium Grid 3 Accent 2" w:uiPriority="69"/>
-    <w:lsdException w:name="Dark List Accent 2" w:uiPriority="70"/>
-    <w:lsdException w:name="Colorful Shading Accent 2" w:uiPriority="71"/>
-    <w:lsdException w:name="Colorful List Accent 2" w:uiPriority="72"/>
-    <w:lsdException w:name="Colorful Grid Accent 2" w:uiPriority="73"/>
-    <w:lsdException w:name="Light Shading Accent 3" w:uiPriority="60"/>
-    <w:lsdException w:name="Light List Accent 3" w:uiPriority="61"/>
-    <w:lsdException w:name="Light Grid Accent 3" w:uiPriority="62"/>
-    <w:lsdException w:name="Medium Shading 1 Accent 3" w:uiPriority="63"/>
-    <w:lsdException w:name="Medium Shading 2 Accent 3" w:uiPriority="64"/>
-    <w:lsdException w:name="Medium List 1 Accent 3" w:uiPriority="65"/>
-    <w:lsdException w:name="Medium List 2 Accent 3" w:uiPriority="66"/>
-    <w:lsdException w:name="Medium Grid 1 Accent 3" w:uiPriority="67"/>
-    <w:lsdException w:name="Medium Grid 2 Accent 3" w:uiPriority="68"/>
-    <w:lsdException w:name="Medium Grid 3 Accent 3" w:uiPriority="69"/>
-    <w:lsdException w:name="Dark List Accent 3" w:uiPriority="70"/>
-    <w:lsdException w:name="Colorful Shading Accent 3" w:uiPriority="71"/>
-    <w:lsdException w:name="Colorful List Accent 3" w:uiPriority="72"/>
-    <w:lsdException w:name="Colorful Grid Accent 3" w:uiPriority="73"/>
-    <w:lsdException w:name="Light Shading Accent 4" w:uiPriority="60"/>
-    <w:lsdException w:name="Light List Accent 4" w:uiPriority="61"/>
-    <w:lsdException w:name="Light Grid Accent 4" w:uiPriority="62"/>
-    <w:lsdException w:name="Medium Shading 1 Accent 4" w:uiPriority="63"/>
-    <w:lsdException w:name="Medium Shading 2 Accent 4" w:uiPriority="64"/>
-    <w:lsdException w:name="Medium List 1 Accent 4" w:uiPriority="65"/>
-    <w:lsdException w:name="Medium List 2 Accent 4" w:uiPriority="66"/>
-    <w:lsdException w:name="Medium Grid 1 Accent 4" w:uiPriority="67"/>
-    <w:lsdException w:name="Medium Grid 2 Accent 4" w:uiPriority="68"/>
-    <w:lsdException w:name="Medium Grid 3 Accent 4" w:uiPriority="69"/>
-    <w:lsdException w:name="Dark List Accent 4" w:uiPriority="70"/>
-    <w:lsdException w:name="Colorful Shading Accent 4" w:uiPriority="71"/>
-    <w:lsdException w:name="Colorful List Accent 4" w:uiPriority="72"/>
-    <w:lsdException w:name="Colorful Grid Accent 4" w:uiPriority="73"/>
-    <w:lsdException w:name="Light Shading Accent 5" w:uiPriority="60"/>
-    <w:lsdException w:name="Light List Accent 5" w:uiPriority="61"/>
-    <w:lsdException w:name="Light Grid Accent 5" w:uiPriority="62"/>
-    <w:lsdException w:name="Medium Shading 1 Accent 5" w:uiPriority="63"/>
-    <w:lsdException w:name="Medium Shading 2 Accent 5" w:uiPriority="64"/>
-    <w:lsdException w:name="Medium List 1 Accent 5" w:uiPriority="65"/>
-    <w:lsdException w:name="Medium List 2 Accent 5" w:uiPriority="66"/>
-    <w:lsdException w:name="Medium Grid 1 Accent 5" w:uiPriority="67"/>
-    <w:lsdException w:name="Medium Grid 2 Accent 5" w:uiPriority="68"/>
-    <w:lsdException w:name="Medium Grid 3 Accent 5" w:uiPriority="69"/>
-    <w:lsdException w:name="Dark List Accent 5" w:uiPriority="70"/>
-    <w:lsdException w:name="Colorful Shading Accent 5" w:uiPriority="71"/>
-    <w:lsdException w:name="Colorful List Accent 5" w:uiPriority="72"/>
-    <w:lsdException w:name="Colorful Grid Accent 5" w:uiPriority="73"/>
-    <w:lsdException w:name="Light Shading Accent 6" w:uiPriority="60"/>
-    <w:lsdException w:name="Light List Accent 6" w:uiPriority="61"/>
-    <w:lsdException w:name="Light Grid Accent 6" w:uiPriority="62"/>
-    <w:lsdException w:name="Medium Shading 1 Accent 6" w:uiPriority="63"/>
-    <w:lsdException w:name="Medium Shading 2 Accent 6" w:uiPriority="64"/>
-    <w:lsdException w:name="Medium List 1 Accent 6" w:uiPriority="65"/>
-    <w:lsdException w:name="Medium List 2 Accent 6" w:uiPriority="66"/>
-    <w:lsdException w:name="Medium Grid 1 Accent 6" w:uiPriority="67"/>
-    <w:lsdException w:name="Medium Grid 2 Accent 6" w:uiPriority="68"/>
-    <w:lsdException w:name="Medium Grid 3 Accent 6" w:uiPriority="69"/>
-    <w:lsdException w:name="Dark List Accent 6" w:uiPriority="70"/>
-    <w:lsdException w:name="Colorful Shading Accent 6" w:uiPriority="71"/>
-    <w:lsdException w:name="Colorful List Accent 6" w:uiPriority="72"/>
-    <w:lsdException w:name="Colorful Grid Accent 6" w:uiPriority="73"/>
-    <w:lsdException w:name="Subtle Emphasis" w:uiPriority="19" w:qFormat="1"/>
-    <w:lsdException w:name="Intense Emphasis" w:uiPriority="21" w:qFormat="1"/>
-    <w:lsdException w:name="Subtle Reference" w:uiPriority="31" w:qFormat="1"/>
-    <w:lsdException w:name="Intense Reference" w:uiPriority="32" w:qFormat="1"/>
-    <w:lsdException w:name="Book Title" w:uiPriority="33" w:qFormat="1"/>
-    <w:lsdException w:name="Bibliography" w:uiPriority="37" w:semiHidden="1" w:unhideWhenUsed="1"/>
-    <w:lsdException w:name="TOC Heading" w:uiPriority="39" w:semiHidden="1" w:unhideWhenUsed="1" w:qFormat="1"/>
-    <w:lsdException w:name="Plain Table 1" w:uiPriority="41"/>
-    <w:lsdException w:name="Plain Table 2" w:uiPriority="42"/>
-    <w:lsdException w:name="Plain Table 3" w:uiPriority="43"/>
-    <w:lsdException w:name="Plain Table 4" w:uiPriority="44"/>
-    <w:lsdException w:name="Plain Table 5" w:uiPriority="45"/>
-    <w:lsdException w:name="Grid Table Light" w:uiPriority="40"/>
-    <w:lsdException w:name="Grid Table 1 Light" w:uiPriority="46"/>
-    <w:lsdException w:name="Grid Table 2" w:uiPriority="47"/>
-    <w:lsdException w:name="Grid Table 3" w:uiPriority="48"/>
-    <w:lsdException w:name="Grid Table 4" w:uiPriority="49"/>
-    <w:lsdException w:name="Grid Table 5 Dark" w:uiPriority="50"/>
-    <w:lsdException w:name="Grid Table 6 Colorful" w:uiPriority="51"/>
-    <w:lsdException w:name="Grid Table 7 Colorful" w:uiPriority="52"/>
-    <w:lsdException w:name="Grid Table 1 Light Accent 1" w:uiPriority="46"/>
-    <w:lsdException w:name="Grid Table 2 Accent 1" w:uiPriority="47"/>
-    <w:lsdException w:name="Grid Table 3 Accent 1" w:uiPriority="48"/>
-    <w:lsdException w:name="Grid Table 4 Accent 1" w:uiPriority="49"/>
-    <w:lsdException w:name="Grid Table 5 Dark Accent 1" w:uiPriority="50"/>
-    <w:lsdException w:name="Grid Table 6 Colorful Accent 1" w:uiPriority="51"/>
-    <w:lsdException w:name="Grid Table 7 Colorful Accent 1" w:uiPriority="52"/>
-    <w:lsdException w:name="Grid Table 1 Light Accent 2" w:uiPriority="46"/>
-    <w:lsdException w:name="Grid Table 2 Accent 2" w:uiPriority="47"/>
-    <w:lsdException w:name="Grid Table 3 Accent 2" w:uiPriority="48"/>
-    <w:lsdException w:name="Grid Table 4 Accent 2" w:uiPriority="49"/>
-    <w:lsdException w:name="Grid Table 5 Dark Accent 2" w:uiPriority="50"/>
-    <w:lsdException w:name="Grid Table 6 Colorful Accent 2" w:uiPriority="51"/>
-    <w:lsdException w:name="Grid Table 7 Colorful Accent 2" w:uiPriority="52"/>
-    <w:lsdException w:name="Grid Table 1 Light Accent 3" w:uiPriority="46"/>
-    <w:lsdException w:name="Grid Table 2 Accent 3" w:uiPriority="47"/>
-    <w:lsdException w:name="Grid Table 3 Accent 3" w:uiPriority="48"/>
-    <w:lsdException w:name="Grid Table 4 Accent 3" w:uiPriority="49"/>
-    <w:lsdException w:name="Grid Table 5 Dark Accent 3" w:uiPriority="50"/>
-    <w:lsdException w:name="Grid Table 6 Colorful Accent 3" w:uiPriority="51"/>
-    <w:lsdException w:name="Grid Table 7 Colorful Accent 3" w:uiPriority="52"/>
-    <w:lsdException w:name="Grid Table 1 Light Accent 4" w:uiPriority="46"/>
-    <w:lsdException w:name="Grid Table 2 Accent 4" w:uiPriority="47"/>
-    <w:lsdException w:name="Grid Table 3 Accent 4" w:uiPriority="48"/>
-    <w:lsdException w:name="Grid Table 4 Accent 4" w:uiPriority="49"/>
-    <w:lsdException w:name="Grid Table 5 Dark Accent 4" w:uiPriority="50"/>
-    <w:lsdException w:name="Grid Table 6 Colorful Accent 4" w:uiPriority="51"/>
-    <w:lsdException w:name="Grid Table 7 Colorful Accent 4" w:uiPriority="52"/>
-    <w:lsdException w:name="Grid Table 1 Light Accent 5" w:uiPriority="46"/>
-    <w:lsdException w:name="Grid Table 2 Accent 5" w:uiPriority="47"/>
-    <w:lsdException w:name="Grid Table 3 Accent 5" w:uiPriority="48"/>
-    <w:lsdException w:name="Grid Table 4 Accent 5" w:uiPriority="49"/>
-    <w:lsdException w:name="Grid Table 5 Dark Accent 5" w:uiPriority="50"/>
-    <w:lsdException w:name="Grid Table 6 Colorful Accent 5" w:uiPriority="51"/>
-    <w:lsdException w:name="Grid Table 7 Colorful Accent 5" w:uiPriority="52"/>
-    <w:lsdException w:name="Grid Table 1 Light Accent 6" w:uiPriority="46"/>
-    <w:lsdException w:name="Grid Table 2 Accent 6" w:uiPriority="47"/>
-    <w:lsdException w:name="Grid Table 3 Accent 6" w:uiPriority="48"/>
-    <w:lsdException w:name="Grid Table 4 Accent 6" w:uiPriority="49"/>
-    <w:lsdException w:name="Grid Table 5 Dark Accent 6" w:uiPriority="50"/>
-    <w:lsdException w:name="Grid Table 6 Colorful Accent 6" w:uiPriority="51"/>
-    <w:lsdException w:name="Grid Table 7 Colorful Accent 6" w:uiPriority="52"/>
-    <w:lsdException w:name="List Table 1 Light" w:uiPriority="46"/>
-    <w:lsdException w:name="List Table 2" w:uiPriority="47"/>
-    <w:lsdException w:name="List Table 3" w:uiPriority="48"/>
-    <w:lsdException w:name="List Table 4" w:uiPriority="49"/>
-    <w:lsdException w:name="List Table 5 Dark" w:uiPriority="50"/>
-    <w:lsdException w:name="List Table 6 Colorful" w:uiPriority="51"/>
-    <w:lsdException w:name="List Table 7 Colorful" w:uiPriority="52"/>
-    <w:lsdException w:name="List Table 1 Light Accent 1" w:uiPriority="46"/>
-    <w:lsdException w:name="List Table 2 Accent 1" w:uiPriority="47"/>
-    <w:lsdException w:name="List Table 3 Accent 1" w:uiPriority="48"/>
-    <w:lsdException w:name="List Table 4 Accent 1" w:uiPriority="49"/>
-    <w:lsdException w:name="List Table 5 Dark Accent 1" w:uiPriority="50"/>
-    <w:lsdException w:name="List Table 6 Colorful Accent 1" w:uiPriority="51"/>
-    <w:lsdException w:name="List Table 7 Colorful Accent 1" w:uiPriority="52"/>
-    <w:lsdException w:name="List Table 1 Light Accent 2" w:uiPriority="46"/>
-    <w:lsdException w:name="List Table 2 Accent 2" w:uiPriority="47"/>
-    <w:lsdException w:name="List Table 3 Accent 2" w:uiPriority="48"/>
-    <w:lsdException w:name="List Table 4 Accent 2" w:uiPriority="49"/>
-    <w:lsdException w:name="List Table 5 Dark Accent 2" w:uiPriority="50"/>
-    <w:lsdException w:name="List Table 6 Colorful Accent 2" w:uiPriority="51"/>
-    <w:lsdException w:name="List Table 7 Colorful Accent 2" w:uiPriority="52"/>
-    <w:lsdException w:name="List Table 1 Light Accent 3" w:uiPriority="46"/>
-    <w:lsdException w:name="List Table 2 Accent 3" w:uiPriority="47"/>
-    <w:lsdException w:name="List Table 3 Accent 3" w:uiPriority="48"/>
-    <w:lsdException w:name="List Table 4 Accent 3" w:uiPriority="49"/>
-    <w:lsdException w:name="List Table 5 Dark Accent 3" w:uiPriority="50"/>
-    <w:lsdException w:name="List Table 6 Colorful Accent 3" w:uiPriority="51"/>
-    <w:lsdException w:name="List Table 7 Colorful Accent 3" w:uiPriority="52"/>
-    <w:lsdException w:name="List Table 1 Light Accent 4" w:uiPriority="46"/>
-    <w:lsdException w:name="List Table 2 Accent 4" w:uiPriority="47"/>
-    <w:lsdException w:name="List Table 3 Accent 4" w:uiPriority="48"/>
-    <w:lsdException w:name="List Table 4 Accent 4" w:uiPriority="49"/>
-    <w:lsdException w:name="List Table 5 Dark Accent 4" w:uiPriority="50"/>
-    <w:lsdException w:name="List Table 6 Colorful Accent 4" w:uiPriority="51"/>
-    <w:lsdException w:name="List Table 7 Colorful Accent 4" w:uiPriority="52"/>
-    <w:lsdException w:name="List Table 1 Light Accent 5" w:uiPriority="46"/>
-    <w:lsdException w:name="List Table 2 Accent 5" w:uiPriority="47"/>
-    <w:lsdException w:name="List Table 3 Accent 5" w:uiPriority="48"/>
-    <w:lsdException w:name="List Table 4 Accent 5" w:uiPriority="49"/>
-    <w:lsdException w:name="List Table 5 Dark Accent 5" w:uiPriority="50"/>
-    <w:lsdException w:name="List Table 6 Colorful Accent 5" w:uiPriority="51"/>
-    <w:lsdException w:name="List Table 7 Colorful Accent 5" w:uiPriority="52"/>
-    <w:lsdException w:name="List Table 1 Light Accent 6" w:uiPriority="46"/>
-    <w:lsdException w:name="List Table 2 Accent 6" w:uiPriority="47"/>
-    <w:lsdException w:name="List Table 3 Accent 6" w:uiPriority="48"/>
-    <w:lsdException w:name="List Table 4 Accent 6" w:uiPriority="49"/>
-    <w:lsdException w:name="List Table 5 Dark Accent 6" w:uiPriority="50"/>
-    <w:lsdException w:name="List Table 6 Colorful Accent 6" w:uiPriority="51"/>
-    <w:lsdException w:name="List Table 7 Colorful Accent 6" w:uiPriority="52"/>
-    <w:lsdException w:name="Mention" w:semiHidden="1" w:unhideWhenUsed="1"/>
-    <w:lsdException w:name="Smart Hyperlink" w:semiHidden="1" w:unhideWhenUsed="1"/>
-    <w:lsdException w:name="Hashtag" w:semiHidden="1" w:unhideWhenUsed="1"/>
-    <w:lsdException w:name="Unresolved Mention" w:semiHidden="1" w:unhideWhenUsed="1"/>
-    <w:lsdException w:name="Smart Link" w:semiHidden="1" w:unhideWhenUsed="1"/>
+  <w:latentStyles w:defLockedState="0" w:defUIPriority="99" w:defSemiHidden="1" w:defUnhideWhenUsed="1" w:defQFormat="0" w:count="267">
+    <w:lsdException w:name="Normal" w:semiHidden="0" w:uiPriority="0" w:unhideWhenUsed="0" w:qFormat="1"/>
+    <w:lsdException w:name="heading 1" w:semiHidden="0" w:uiPriority="9" w:unhideWhenUsed="0" w:qFormat="1"/>
+    <w:lsdException w:name="heading 2" w:uiPriority="9" w:qFormat="1"/>
+    <w:lsdException w:name="heading 3" w:uiPriority="9" w:qFormat="1"/>
+    <w:lsdException w:name="heading 4" w:semiHidden="0" w:uiPriority="9" w:unhideWhenUsed="0" w:qFormat="1"/>
+    <w:lsdException w:name="heading 5" w:uiPriority="9" w:qFormat="1"/>
+    <w:lsdException w:name="heading 6" w:uiPriority="9" w:qFormat="1"/>
+    <w:lsdException w:name="heading 7" w:uiPriority="9" w:qFormat="1"/>
+    <w:lsdException w:name="heading 8" w:uiPriority="9" w:qFormat="1"/>
+    <w:lsdException w:name="heading 9" w:uiPriority="9" w:qFormat="1"/>
+    <w:lsdException w:name="toc 1" w:uiPriority="39"/>
+    <w:lsdException w:name="toc 2" w:uiPriority="39"/>
+    <w:lsdException w:name="toc 3" w:uiPriority="39"/>
+    <w:lsdException w:name="toc 4" w:uiPriority="39"/>
+    <w:lsdException w:name="toc 5" w:uiPriority="39"/>
+    <w:lsdException w:name="toc 6" w:uiPriority="39"/>
+    <w:lsdException w:name="toc 7" w:uiPriority="39"/>
+    <w:lsdException w:name="toc 8" w:uiPriority="39"/>
+    <w:lsdException w:name="toc 9" w:uiPriority="39"/>
+    <w:lsdException w:name="caption" w:uiPriority="35" w:qFormat="1"/>
+    <w:lsdException w:name="Title" w:semiHidden="0" w:uiPriority="10" w:unhideWhenUsed="0" w:qFormat="1"/>
+    <w:lsdException w:name="Default Paragraph Font" w:uiPriority="1"/>
+    <w:lsdException w:name="Body Text" w:uiPriority="0"/>
+    <w:lsdException w:name="Subtitle" w:semiHidden="0" w:uiPriority="11" w:unhideWhenUsed="0" w:qFormat="1"/>
+    <w:lsdException w:name="Strong" w:semiHidden="0" w:uiPriority="22" w:unhideWhenUsed="0" w:qFormat="1"/>
+    <w:lsdException w:name="Emphasis" w:semiHidden="0" w:uiPriority="20" w:unhideWhenUsed="0" w:qFormat="1"/>
+    <w:lsdException w:name="Table Grid" w:semiHidden="0" w:uiPriority="59" w:unhideWhenUsed="0"/>
+    <w:lsdException w:name="Placeholder Text" w:unhideWhenUsed="0"/>
+    <w:lsdException w:name="No Spacing" w:semiHidden="0" w:uiPriority="1" w:unhideWhenUsed="0" w:qFormat="1"/>
+    <w:lsdException w:name="Light Shading" w:semiHidden="0" w:uiPriority="60" w:unhideWhenUsed="0"/>
+    <w:lsdException w:name="Light List" w:semiHidden="0" w:uiPriority="61" w:unhideWhenUsed="0"/>
+    <w:lsdException w:name="Light Grid" w:semiHidden="0" w:uiPriority="62" w:unhideWhenUsed="0"/>
+    <w:lsdException w:name="Medium Shading 1" w:semiHidden="0" w:uiPriority="63" w:unhideWhenUsed="0"/>
+    <w:lsdException w:name="Medium Shading 2" w:semiHidden="0" w:uiPriority="64" w:unhideWhenUsed="0"/>
+    <w:lsdException w:name="Medium List 1" w:semiHidden="0" w:uiPriority="65" w:unhideWhenUsed="0"/>
+    <w:lsdException w:name="Medium List 2" w:semiHidden="0" w:uiPriority="66" w:unhideWhenUsed="0"/>
+    <w:lsdException w:name="Medium Grid 1" w:semiHidden="0" w:uiPriority="67" w:unhideWhenUsed="0"/>
+    <w:lsdException w:name="Medium Grid 2" w:semiHidden="0" w:uiPriority="68" w:unhideWhenUsed="0"/>
+    <w:lsdException w:name="Medium Grid 3" w:semiHidden="0" w:uiPriority="69" w:unhideWhenUsed="0"/>
+    <w:lsdException w:name="Dark List" w:semiHidden="0" w:uiPriority="70" w:unhideWhenUsed="0"/>
+    <w:lsdException w:name="Colorful Shading" w:semiHidden="0" w:uiPriority="71" w:unhideWhenUsed="0"/>
+    <w:lsdException w:name="Colorful List" w:semiHidden="0" w:uiPriority="72" w:unhideWhenUsed="0"/>
+    <w:lsdException w:name="Colorful Grid" w:semiHidden="0" w:uiPriority="73" w:unhideWhenUsed="0"/>
+    <w:lsdException w:name="Light Shading Accent 1" w:semiHidden="0" w:uiPriority="60" w:unhideWhenUsed="0"/>
+    <w:lsdException w:name="Light List Accent 1" w:semiHidden="0" w:uiPriority="61" w:unhideWhenUsed="0"/>
+    <w:lsdException w:name="Light Grid Accent 1" w:semiHidden="0" w:uiPriority="62" w:unhideWhenUsed="0"/>
+    <w:lsdException w:name="Medium Shading 1 Accent 1" w:semiHidden="0" w:uiPriority="63" w:unhideWhenUsed="0"/>
+    <w:lsdException w:name="Medium Shading 2 Accent 1" w:semiHidden="0" w:uiPriority="64" w:unhideWhenUsed="0"/>
+    <w:lsdException w:name="Medium List 1 Accent 1" w:semiHidden="0" w:uiPriority="65" w:unhideWhenUsed="0"/>
+    <w:lsdException w:name="Revision" w:unhideWhenUsed="0"/>
+    <w:lsdException w:name="List Paragraph" w:semiHidden="0" w:uiPriority="34" w:unhideWhenUsed="0" w:qFormat="1"/>
+    <w:lsdException w:name="Quote" w:semiHidden="0" w:uiPriority="29" w:unhideWhenUsed="0" w:qFormat="1"/>
+    <w:lsdException w:name="Intense Quote" w:semiHidden="0" w:uiPriority="30" w:unhideWhenUsed="0" w:qFormat="1"/>
+    <w:lsdException w:name="Medium List 2 Accent 1" w:semiHidden="0" w:uiPriority="66" w:unhideWhenUsed="0"/>
+    <w:lsdException w:name="Medium Grid 1 Accent 1" w:semiHidden="0" w:uiPriority="67" w:unhideWhenUsed="0"/>
+    <w:lsdException w:name="Medium Grid 2 Accent 1" w:semiHidden="0" w:uiPriority="68" w:unhideWhenUsed="0"/>
+    <w:lsdException w:name="Medium Grid 3 Accent 1" w:semiHidden="0" w:uiPriority="69" w:unhideWhenUsed="0"/>
+    <w:lsdException w:name="Dark List Accent 1" w:semiHidden="0" w:uiPriority="70" w:unhideWhenUsed="0"/>
+    <w:lsdException w:name="Colorful Shading Accent 1" w:semiHidden="0" w:uiPriority="71" w:unhideWhenUsed="0"/>
+    <w:lsdException w:name="Colorful List Accent 1" w:semiHidden="0" w:uiPriority="72" w:unhideWhenUsed="0"/>
+    <w:lsdException w:name="Colorful Grid Accent 1" w:semiHidden="0" w:uiPriority="73" w:unhideWhenUsed="0"/>
+    <w:lsdException w:name="Light Shading Accent 2" w:semiHidden="0" w:uiPriority="60" w:unhideWhenUsed="0"/>
+    <w:lsdException w:name="Light List Accent 2" w:semiHidden="0" w:uiPriority="61" w:unhideWhenUsed="0"/>
+    <w:lsdException w:name="Light Grid Accent 2" w:semiHidden="0" w:uiPriority="62" w:unhideWhenUsed="0"/>
+    <w:lsdException w:name="Medium Shading 1 Accent 2" w:semiHidden="0" w:uiPriority="63" w:unhideWhenUsed="0"/>
+    <w:lsdException w:name="Medium Shading 2 Accent 2" w:semiHidden="0" w:uiPriority="64" w:unhideWhenUsed="0"/>
+    <w:lsdException w:name="Medium List 1 Accent 2" w:semiHidden="0" w:uiPriority="65" w:unhideWhenUsed="0"/>
+    <w:lsdException w:name="Medium List 2 Accent 2" w:semiHidden="0" w:uiPriority="66" w:unhideWhenUsed="0"/>
+    <w:lsdException w:name="Medium Grid 1 Accent 2" w:semiHidden="0" w:uiPriority="67" w:unhideWhenUsed="0"/>
+    <w:lsdException w:name="Medium Grid 2 Accent 2" w:semiHidden="0" w:uiPriority="68" w:unhideWhenUsed="0"/>
+    <w:lsdException w:name="Medium Grid 3 Accent 2" w:semiHidden="0" w:uiPriority="69" w:unhideWhenUsed="0"/>
+    <w:lsdException w:name="Dark List Accent 2" w:semiHidden="0" w:uiPriority="70" w:unhideWhenUsed="0"/>
+    <w:lsdException w:name="Colorful Shading Accent 2" w:semiHidden="0" w:uiPriority="71" w:unhideWhenUsed="0"/>
+    <w:lsdException w:name="Colorful List Accent 2" w:semiHidden="0" w:uiPriority="72" w:unhideWhenUsed="0"/>
+    <w:lsdException w:name="Colorful Grid Accent 2" w:semiHidden="0" w:uiPriority="73" w:unhideWhenUsed="0"/>
+    <w:lsdException w:name="Light Shading Accent 3" w:semiHidden="0" w:uiPriority="60" w:unhideWhenUsed="0"/>
+    <w:lsdException w:name="Light List Accent 3" w:semiHidden="0" w:uiPriority="61" w:unhideWhenUsed="0"/>
+    <w:lsdException w:name="Light Grid Accent 3" w:semiHidden="0" w:uiPriority="62" w:unhideWhenUsed="0"/>
+    <w:lsdException w:name="Medium Shading 1 Accent 3" w:semiHidden="0" w:uiPriority="63" w:unhideWhenUsed="0"/>
+    <w:lsdException w:name="Medium Shading 2 Accent 3" w:semiHidden="0" w:uiPriority="64" w:unhideWhenUsed="0"/>
+    <w:lsdException w:name="Medium List 1 Accent 3" w:semiHidden="0" w:uiPriority="65" w:unhideWhenUsed="0"/>
+    <w:lsdException w:name="Medium List 2 Accent 3" w:semiHidden="0" w:uiPriority="66" w:unhideWhenUsed="0"/>
+    <w:lsdException w:name="Medium Grid 1 Accent 3" w:semiHidden="0" w:uiPriority="67" w:unhideWhenUsed="0"/>
+    <w:lsdException w:name="Medium Grid 2 Accent 3" w:semiHidden="0" w:uiPriority="68" w:unhideWhenUsed="0"/>
+    <w:lsdException w:name="Medium Grid 3 Accent 3" w:semiHidden="0" w:uiPriority="69" w:unhideWhenUsed="0"/>
+    <w:lsdException w:name="Dark List Accent 3" w:semiHidden="0" w:uiPriority="70" w:unhideWhenUsed="0"/>
+    <w:lsdException w:name="Colorful Shading Accent 3" w:semiHidden="0" w:uiPriority="71" w:unhideWhenUsed="0"/>
+    <w:lsdException w:name="Colorful List Accent 3" w:semiHidden="0" w:uiPriority="72" w:unhideWhenUsed="0"/>
+    <w:lsdException w:name="Colorful Grid Accent 3" w:semiHidden="0" w:uiPriority="73" w:unhideWhenUsed="0"/>
+    <w:lsdException w:name="Light Shading Accent 4" w:semiHidden="0" w:uiPriority="60" w:unhideWhenUsed="0"/>
+    <w:lsdException w:name="Light List Accent 4" w:semiHidden="0" w:uiPriority="61" w:unhideWhenUsed="0"/>
+    <w:lsdException w:name="Light Grid Accent 4" w:semiHidden="0" w:uiPriority="62" w:unhideWhenUsed="0"/>
+    <w:lsdException w:name="Medium Shading 1 Accent 4" w:semiHidden="0" w:uiPriority="63" w:unhideWhenUsed="0"/>
+    <w:lsdException w:name="Medium Shading 2 Accent 4" w:semiHidden="0" w:uiPriority="64" w:unhideWhenUsed="0"/>
+    <w:lsdException w:name="Medium List 1 Accent 4" w:semiHidden="0" w:uiPriority="65" w:unhideWhenUsed="0"/>
+    <w:lsdException w:name="Medium List 2 Accent 4" w:semiHidden="0" w:uiPriority="66" w:unhideWhenUsed="0"/>
+    <w:lsdException w:name="Medium Grid 1 Accent 4" w:semiHidden="0" w:uiPriority="67" w:unhideWhenUsed="0"/>
+    <w:lsdException w:name="Medium Grid 2 Accent 4" w:semiHidden="0" w:uiPriority="68" w:unhideWhenUsed="0"/>
+    <w:lsdException w:name="Medium Grid 3 Accent 4" w:semiHidden="0" w:uiPriority="69" w:unhideWhenUsed="0"/>
+    <w:lsdException w:name="Dark List Accent 4" w:semiHidden="0" w:uiPriority="70" w:unhideWhenUsed="0"/>
+    <w:lsdException w:name="Colorful Shading Accent 4" w:semiHidden="0" w:uiPriority="71" w:unhideWhenUsed="0"/>
+    <w:lsdException w:name="Colorful List Accent 4" w:semiHidden="0" w:uiPriority="72" w:unhideWhenUsed="0"/>
+    <w:lsdException w:name="Colorful Grid Accent 4" w:semiHidden="0" w:uiPriority="73" w:unhideWhenUsed="0"/>
+    <w:lsdException w:name="Light Shading Accent 5" w:semiHidden="0" w:uiPriority="60" w:unhideWhenUsed="0"/>
+    <w:lsdException w:name="Light List Accent 5" w:semiHidden="0" w:uiPriority="61" w:unhideWhenUsed="0"/>
+    <w:lsdException w:name="Light Grid Accent 5" w:semiHidden="0" w:uiPriority="62" w:unhideWhenUsed="0"/>
+    <w:lsdException w:name="Medium Shading 1 Accent 5" w:semiHidden="0" w:uiPriority="63" w:unhideWhenUsed="0"/>
+    <w:lsdException w:name="Medium Shading 2 Accent 5" w:semiHidden="0" w:uiPriority="64" w:unhideWhenUsed="0"/>
+    <w:lsdException w:name="Medium List 1 Accent 5" w:semiHidden="0" w:uiPriority="65" w:unhideWhenUsed="0"/>
+    <w:lsdException w:name="Medium List 2 Accent 5" w:semiHidden="0" w:uiPriority="66" w:unhideWhenUsed="0"/>
+    <w:lsdException w:name="Medium Grid 1 Accent 5" w:semiHidden="0" w:uiPriority="67" w:unhideWhenUsed="0"/>
+    <w:lsdException w:name="Medium Grid 2 Accent 5" w:semiHidden="0" w:uiPriority="68" w:unhideWhenUsed="0"/>
+    <w:lsdException w:name="Medium Grid 3 Accent 5" w:semiHidden="0" w:uiPriority="69" w:unhideWhenUsed="0"/>
+    <w:lsdException w:name="Dark List Accent 5" w:semiHidden="0" w:uiPriority="70" w:unhideWhenUsed="0"/>
+    <w:lsdException w:name="Colorful Shading Accent 5" w:semiHidden="0" w:uiPriority="71" w:unhideWhenUsed="0"/>
+    <w:lsdException w:name="Colorful List Accent 5" w:semiHidden="0" w:uiPriority="72" w:unhideWhenUsed="0"/>
+    <w:lsdException w:name="Colorful Grid Accent 5" w:semiHidden="0" w:uiPriority="73" w:unhideWhenUsed="0"/>
+    <w:lsdException w:name="Light Shading Accent 6" w:semiHidden="0" w:uiPriority="60" w:unhideWhenUsed="0"/>
+    <w:lsdException w:name="Light List Accent 6" w:semiHidden="0" w:uiPriority="61" w:unhideWhenUsed="0"/>
+    <w:lsdException w:name="Light Grid Accent 6" w:semiHidden="0" w:uiPriority="62" w:unhideWhenUsed="0"/>
+    <w:lsdException w:name="Medium Shading 1 Accent 6" w:semiHidden="0" w:uiPriority="63" w:unhideWhenUsed="0"/>
+    <w:lsdException w:name="Medium Shading 2 Accent 6" w:semiHidden="0" w:uiPriority="64" w:unhideWhenUsed="0"/>
+    <w:lsdException w:name="Medium List 1 Accent 6" w:semiHidden="0" w:uiPriority="65" w:unhideWhenUsed="0"/>
+    <w:lsdException w:name="Medium List 2 Accent 6" w:semiHidden="0" w:uiPriority="66" w:unhideWhenUsed="0"/>
+    <w:lsdException w:name="Medium Grid 1 Accent 6" w:semiHidden="0" w:uiPriority="67" w:unhideWhenUsed="0"/>
+    <w:lsdException w:name="Medium Grid 2 Accent 6" w:semiHidden="0" w:uiPriority="68" w:unhideWhenUsed="0"/>
+    <w:lsdException w:name="Medium Grid 3 Accent 6" w:semiHidden="0" w:uiPriority="69" w:unhideWhenUsed="0"/>
+    <w:lsdException w:name="Dark List Accent 6" w:semiHidden="0" w:uiPriority="70" w:unhideWhenUsed="0"/>
+    <w:lsdException w:name="Colorful Shading Accent 6" w:semiHidden="0" w:uiPriority="71" w:unhideWhenUsed="0"/>
+    <w:lsdException w:name="Colorful List Accent 6" w:semiHidden="0" w:uiPriority="72" w:unhideWhenUsed="0"/>
+    <w:lsdException w:name="Colorful Grid Accent 6" w:semiHidden="0" w:uiPriority="73" w:unhideWhenUsed="0"/>
+    <w:lsdException w:name="Subtle Emphasis" w:semiHidden="0" w:uiPriority="19" w:unhideWhenUsed="0" w:qFormat="1"/>
+    <w:lsdException w:name="Intense Emphasis" w:semiHidden="0" w:uiPriority="21" w:unhideWhenUsed="0" w:qFormat="1"/>
+    <w:lsdException w:name="Subtle Reference" w:semiHidden="0" w:uiPriority="31" w:unhideWhenUsed="0" w:qFormat="1"/>
+    <w:lsdException w:name="Intense Reference" w:semiHidden="0" w:uiPriority="32" w:unhideWhenUsed="0" w:qFormat="1"/>
+    <w:lsdException w:name="Book Title" w:semiHidden="0" w:uiPriority="33" w:unhideWhenUsed="0" w:qFormat="1"/>
+    <w:lsdException w:name="Bibliography" w:uiPriority="37"/>
+    <w:lsdException w:name="TOC Heading" w:uiPriority="39" w:qFormat="1"/>
   </w:latentStyles>
-  <w:style w:type="paragraph" w:styleId="Normale" w:default="1">
+  <w:style w:type="paragraph" w:default="1" w:styleId="Normale">
     <w:name w:val="Normal"/>
     <w:qFormat/>
     <w:rsid w:val="00D43CEF"/>
@@ -4979,7 +4768,7 @@
       <w:kern w:val="36"/>
       <w:sz w:val="48"/>
       <w:szCs w:val="48"/>
-      <w:lang w:val="x-none" w:eastAsia="x-none"/>
+      <w:lang/>
     </w:rPr>
   </w:style>
   <w:style w:type="paragraph" w:styleId="Titolo4">
@@ -4996,7 +4785,7 @@
     <w:rPr>
       <w:b/>
       <w:bCs/>
-      <w:lang w:val="x-none" w:eastAsia="x-none"/>
+      <w:lang/>
     </w:rPr>
   </w:style>
   <w:style w:type="paragraph" w:styleId="Titolo5">
@@ -5023,13 +4812,13 @@
       <w:szCs w:val="26"/>
     </w:rPr>
   </w:style>
-  <w:style w:type="character" w:styleId="Carpredefinitoparagrafo" w:default="1">
+  <w:style w:type="character" w:default="1" w:styleId="Carpredefinitoparagrafo">
     <w:name w:val="Default Paragraph Font"/>
     <w:uiPriority w:val="1"/>
     <w:semiHidden/>
     <w:unhideWhenUsed/>
   </w:style>
-  <w:style w:type="table" w:styleId="Tabellanormale" w:default="1">
+  <w:style w:type="table" w:default="1" w:styleId="Tabellanormale">
     <w:name w:val="Normal Table"/>
     <w:uiPriority w:val="99"/>
     <w:semiHidden/>
@@ -5045,7 +4834,7 @@
       </w:tblCellMar>
     </w:tblPr>
   </w:style>
-  <w:style w:type="numbering" w:styleId="Nessunelenco" w:default="1">
+  <w:style w:type="numbering" w:default="1" w:styleId="Nessunelenco">
     <w:name w:val="No List"/>
     <w:uiPriority w:val="99"/>
     <w:semiHidden/>
@@ -5073,10 +4862,10 @@
       </w:tabs>
     </w:pPr>
     <w:rPr>
-      <w:lang w:val="x-none" w:eastAsia="x-none"/>
+      <w:lang/>
     </w:rPr>
   </w:style>
-  <w:style w:type="character" w:styleId="IntestazioneCarattere" w:customStyle="1">
+  <w:style w:type="character" w:customStyle="1" w:styleId="IntestazioneCarattere">
     <w:name w:val="Intestazione Carattere"/>
     <w:link w:val="Intestazione"/>
     <w:uiPriority w:val="99"/>
@@ -5100,10 +4889,10 @@
       </w:tabs>
     </w:pPr>
     <w:rPr>
-      <w:lang w:val="x-none" w:eastAsia="x-none"/>
+      <w:lang/>
     </w:rPr>
   </w:style>
-  <w:style w:type="character" w:styleId="PidipaginaCarattere" w:customStyle="1">
+  <w:style w:type="character" w:customStyle="1" w:styleId="PidipaginaCarattere">
     <w:name w:val="Piè di pagina Carattere"/>
     <w:link w:val="Pidipagina"/>
     <w:uiPriority w:val="99"/>
@@ -5125,10 +4914,10 @@
       <w:rFonts w:ascii="Tahoma" w:hAnsi="Tahoma"/>
       <w:sz w:val="16"/>
       <w:szCs w:val="16"/>
-      <w:lang w:val="x-none" w:eastAsia="x-none"/>
+      <w:lang/>
     </w:rPr>
   </w:style>
-  <w:style w:type="character" w:styleId="TestofumettoCarattere" w:customStyle="1">
+  <w:style w:type="character" w:customStyle="1" w:styleId="TestofumettoCarattere">
     <w:name w:val="Testo fumetto Carattere"/>
     <w:link w:val="Testofumetto"/>
     <w:uiPriority w:val="99"/>
@@ -5149,30 +4938,30 @@
       <w:spacing w:before="100" w:beforeAutospacing="1" w:after="100" w:afterAutospacing="1"/>
     </w:pPr>
   </w:style>
-  <w:style w:type="paragraph" w:styleId="Corpotesto">
+  <w:style w:type="paragraph" w:styleId="Corpodeltesto">
     <w:name w:val="Body Text"/>
     <w:basedOn w:val="Normale"/>
-    <w:link w:val="CorpotestoCarattere"/>
+    <w:link w:val="CorpodeltestoCarattere"/>
     <w:unhideWhenUsed/>
     <w:rsid w:val="008D6EE2"/>
     <w:pPr>
       <w:spacing w:before="100" w:beforeAutospacing="1" w:after="100" w:afterAutospacing="1"/>
     </w:pPr>
     <w:rPr>
-      <w:lang w:val="x-none" w:eastAsia="x-none"/>
+      <w:lang/>
     </w:rPr>
   </w:style>
-  <w:style w:type="character" w:styleId="CorpotestoCarattere" w:customStyle="1">
-    <w:name w:val="Corpo testo Carattere"/>
-    <w:link w:val="Corpotesto"/>
+  <w:style w:type="character" w:customStyle="1" w:styleId="CorpodeltestoCarattere">
+    <w:name w:val="Corpo del testo Carattere"/>
+    <w:link w:val="Corpodeltesto"/>
     <w:rsid w:val="008D6EE2"/>
     <w:rPr>
       <w:sz w:val="24"/>
       <w:szCs w:val="24"/>
     </w:rPr>
   </w:style>
-  <w:style w:type="paragraph" w:styleId="Elencoacolori-Colore1">
-    <w:name w:val="Colorful List Accent 1"/>
+  <w:style w:type="paragraph" w:customStyle="1" w:styleId="Elencoacolori-Colore11">
+    <w:name w:val="Elenco a colori - Colore 11"/>
     <w:basedOn w:val="Normale"/>
     <w:uiPriority w:val="34"/>
     <w:qFormat/>
@@ -5181,7 +4970,7 @@
       <w:ind w:left="708"/>
     </w:pPr>
   </w:style>
-  <w:style w:type="character" w:styleId="Titolo1Carattere" w:customStyle="1">
+  <w:style w:type="character" w:customStyle="1" w:styleId="Titolo1Carattere">
     <w:name w:val="Titolo 1 Carattere"/>
     <w:link w:val="Titolo1"/>
     <w:uiPriority w:val="9"/>
@@ -5194,7 +4983,7 @@
       <w:szCs w:val="48"/>
     </w:rPr>
   </w:style>
-  <w:style w:type="character" w:styleId="Titolo4Carattere" w:customStyle="1">
+  <w:style w:type="character" w:customStyle="1" w:styleId="Titolo4Carattere">
     <w:name w:val="Titolo 4 Carattere"/>
     <w:link w:val="Titolo4"/>
     <w:uiPriority w:val="9"/>
@@ -5206,12 +4995,12 @@
       <w:szCs w:val="24"/>
     </w:rPr>
   </w:style>
-  <w:style w:type="character" w:styleId="apple-converted-space" w:customStyle="1">
+  <w:style w:type="character" w:customStyle="1" w:styleId="apple-converted-space">
     <w:name w:val="apple-converted-space"/>
     <w:basedOn w:val="Carpredefinitoparagrafo"/>
     <w:rsid w:val="0059005F"/>
   </w:style>
-  <w:style w:type="paragraph" w:styleId="blocco1" w:customStyle="1">
+  <w:style w:type="paragraph" w:customStyle="1" w:styleId="blocco1">
     <w:name w:val="blocco1"/>
     <w:basedOn w:val="Normale"/>
     <w:rsid w:val="0059005F"/>
@@ -5239,7 +5028,7 @@
       <w:iCs/>
     </w:rPr>
   </w:style>
-  <w:style w:type="paragraph" w:styleId="sommario" w:customStyle="1">
+  <w:style w:type="paragraph" w:customStyle="1" w:styleId="sommario">
     <w:name w:val="sommario"/>
     <w:basedOn w:val="Normale"/>
     <w:rsid w:val="0059005F"/>
@@ -5253,17 +5042,24 @@
     <w:uiPriority w:val="59"/>
     <w:rsid w:val="00AA3246"/>
     <w:tblPr>
+      <w:tblInd w:w="0" w:type="dxa"/>
       <w:tblBorders>
-        <w:top w:val="single" w:color="auto" w:sz="4" w:space="0"/>
-        <w:left w:val="single" w:color="auto" w:sz="4" w:space="0"/>
-        <w:bottom w:val="single" w:color="auto" w:sz="4" w:space="0"/>
-        <w:right w:val="single" w:color="auto" w:sz="4" w:space="0"/>
-        <w:insideH w:val="single" w:color="auto" w:sz="4" w:space="0"/>
-        <w:insideV w:val="single" w:color="auto" w:sz="4" w:space="0"/>
+        <w:top w:val="single" w:sz="4" w:space="0" w:color="auto"/>
+        <w:left w:val="single" w:sz="4" w:space="0" w:color="auto"/>
+        <w:bottom w:val="single" w:sz="4" w:space="0" w:color="auto"/>
+        <w:right w:val="single" w:sz="4" w:space="0" w:color="auto"/>
+        <w:insideH w:val="single" w:sz="4" w:space="0" w:color="auto"/>
+        <w:insideV w:val="single" w:sz="4" w:space="0" w:color="auto"/>
       </w:tblBorders>
+      <w:tblCellMar>
+        <w:top w:w="0" w:type="dxa"/>
+        <w:left w:w="108" w:type="dxa"/>
+        <w:bottom w:w="0" w:type="dxa"/>
+        <w:right w:w="108" w:type="dxa"/>
+      </w:tblCellMar>
     </w:tblPr>
   </w:style>
-  <w:style w:type="paragraph" w:styleId="testo-Roboto" w:customStyle="1">
+  <w:style w:type="paragraph" w:customStyle="1" w:styleId="testo-Roboto">
     <w:name w:val="testo - Roboto"/>
     <w:basedOn w:val="Normale"/>
     <w:qFormat/>
@@ -5280,7 +5076,7 @@
       <w:szCs w:val="22"/>
     </w:rPr>
   </w:style>
-  <w:style w:type="paragraph" w:styleId="titolo-Roboto" w:customStyle="1">
+  <w:style w:type="paragraph" w:customStyle="1" w:styleId="titolo-Roboto">
     <w:name w:val="titolo - Roboto"/>
     <w:basedOn w:val="Normale"/>
     <w:qFormat/>
@@ -5295,7 +5091,7 @@
       <w:szCs w:val="32"/>
     </w:rPr>
   </w:style>
-  <w:style w:type="character" w:styleId="Menzionenonrisolta">
+  <w:style w:type="character" w:customStyle="1" w:styleId="UnresolvedMention">
     <w:name w:val="Unresolved Mention"/>
     <w:uiPriority w:val="99"/>
     <w:semiHidden/>
@@ -5317,7 +5113,7 @@
       <w:u w:val="single"/>
     </w:rPr>
   </w:style>
-  <w:style w:type="character" w:styleId="Titolo5Carattere" w:customStyle="1">
+  <w:style w:type="character" w:customStyle="1" w:styleId="Titolo5Carattere">
     <w:name w:val="Titolo 5 Carattere"/>
     <w:basedOn w:val="Carpredefinitoparagrafo"/>
     <w:link w:val="Titolo5"/>
@@ -5325,7 +5121,7 @@
     <w:semiHidden/>
     <w:rsid w:val="00E82464"/>
     <w:rPr>
-      <w:rFonts w:ascii="Calibri" w:hAnsi="Calibri" w:eastAsia="Times New Roman" w:cs="Times New Roman"/>
+      <w:rFonts w:ascii="Calibri" w:eastAsia="Times New Roman" w:hAnsi="Calibri" w:cs="Times New Roman"/>
       <w:b/>
       <w:bCs/>
       <w:i/>
@@ -5334,7 +5130,7 @@
       <w:szCs w:val="26"/>
     </w:rPr>
   </w:style>
-  <w:style w:type="paragraph" w:styleId="Titoloattestato1" w:customStyle="1">
+  <w:style w:type="paragraph" w:customStyle="1" w:styleId="Titoloattestato1">
     <w:name w:val="Titolo attestato 1"/>
     <w:basedOn w:val="Titolo1"/>
     <w:rsid w:val="00E82464"/>
@@ -5359,7 +5155,7 @@
       <w:lang w:val="it-IT" w:eastAsia="en-US"/>
     </w:rPr>
   </w:style>
-  <w:style w:type="paragraph" w:styleId="Titoloattestato2" w:customStyle="1">
+  <w:style w:type="paragraph" w:customStyle="1" w:styleId="Titoloattestato2">
     <w:name w:val="Titolo attestato 2"/>
     <w:basedOn w:val="Titolo1"/>
     <w:rsid w:val="00E82464"/>
@@ -5430,7 +5226,7 @@
     </a:clrScheme>
     <a:fontScheme name="Office">
       <a:majorFont>
-        <a:latin typeface="Calibri Light" panose="020F0302020204030204"/>
+        <a:latin typeface="Calibri Light"/>
         <a:ea typeface=""/>
         <a:cs typeface=""/>
         <a:font script="Jpan" typeface="游ゴシック Light"/>
@@ -5482,7 +5278,7 @@
         <a:font script="Tfng" typeface="Ebrima"/>
       </a:majorFont>
       <a:minorFont>
-        <a:latin typeface="Calibri" panose="020F0502020204030204"/>
+        <a:latin typeface="Calibri"/>
         <a:ea typeface=""/>
         <a:cs typeface=""/>
         <a:font script="Jpan" typeface="游明朝"/>
@@ -5676,7 +5472,7 @@
   <a:extraClrSchemeLst/>
   <a:extLst>
     <a:ext uri="{05A4C25C-085E-4340-85A3-A5531E510DB2}">
-      <thm15:themeFamily xmlns:thm15="http://schemas.microsoft.com/office/thememl/2012/main" name="Office Theme" id="{62F939B6-93AF-4DB8-9C6B-D6C7DFDC589F}" vid="{4A3C46E8-61CC-4603-A589-7422A47A8E4A}"/>
+      <thm15:themeFamily xmlns:thm15="http://schemas.microsoft.com/office/thememl/2012/main" xmlns="" name="Office Theme" id="{62F939B6-93AF-4DB8-9C6B-D6C7DFDC589F}" vid="{4A3C46E8-61CC-4603-A589-7422A47A8E4A}"/>
     </a:ext>
   </a:extLst>
 </a:theme>
@@ -5687,7 +5483,7 @@
 </file>
 
 <file path=customXml/itemProps1.xml><?xml version="1.0" encoding="utf-8"?>
-<ds:datastoreItem xmlns:ds="http://schemas.openxmlformats.org/officeDocument/2006/customXml" ds:itemID="{220725A5-0032-42D3-970E-4C12E21630EF}">
+<ds:datastoreItem xmlns:ds="http://schemas.openxmlformats.org/officeDocument/2006/customXml" ds:itemID="{2635B888-FBC5-4BF5-8F84-BD198E1C7E13}">
   <ds:schemaRefs>
     <ds:schemaRef ds:uri="http://schemas.openxmlformats.org/officeDocument/2006/bibliography"/>
   </ds:schemaRefs>

</xml_diff>

<commit_message>
- fix#Aggiungere Provinci in attestati corso sicurezza
</commit_message>
<xml_diff>
--- a/server_static/sicurezza_templates/attestato_formazione_generica.docx
+++ b/server_static/sicurezza_templates/attestato_formazione_generica.docx
@@ -1,8 +1,8 @@
 
 <file path=word/document.xml><?xml version="1.0" encoding="utf-8"?>
-<w:document xmlns:ve="http://schemas.openxmlformats.org/markup-compatibility/2006" xmlns:o="urn:schemas-microsoft-com:office:office" xmlns:r="http://schemas.openxmlformats.org/officeDocument/2006/relationships" xmlns:m="http://schemas.openxmlformats.org/officeDocument/2006/math" xmlns:v="urn:schemas-microsoft-com:vml" xmlns:wp="http://schemas.openxmlformats.org/drawingml/2006/wordprocessingDrawing" xmlns:w10="urn:schemas-microsoft-com:office:word" xmlns:w="http://schemas.openxmlformats.org/wordprocessingml/2006/main" xmlns:wne="http://schemas.microsoft.com/office/word/2006/wordml">
+<w:document xmlns:w14="http://schemas.microsoft.com/office/word/2010/wordml" xmlns:wp14="http://schemas.microsoft.com/office/word/2010/wordprocessingDrawing" xmlns:ve="http://schemas.openxmlformats.org/markup-compatibility/2006" xmlns:o="urn:schemas-microsoft-com:office:office" xmlns:r="http://schemas.openxmlformats.org/officeDocument/2006/relationships" xmlns:m="http://schemas.openxmlformats.org/officeDocument/2006/math" xmlns:v="urn:schemas-microsoft-com:vml" xmlns:wp="http://schemas.openxmlformats.org/drawingml/2006/wordprocessingDrawing" xmlns:w10="urn:schemas-microsoft-com:office:word" xmlns:w="http://schemas.openxmlformats.org/wordprocessingml/2006/main" xmlns:wne="http://schemas.microsoft.com/office/word/2006/wordml" xmlns:mc="http://schemas.openxmlformats.org/markup-compatibility/2006" xmlns:a="http://schemas.openxmlformats.org/drawingml/2006/main" xmlns:pic="http://schemas.openxmlformats.org/drawingml/2006/picture" xmlns:a14="http://schemas.microsoft.com/office/drawing/2010/main" mc:Ignorable="w14 wp14">
   <w:body>
-    <w:p>
+    <w:p xmlns:wp14="http://schemas.microsoft.com/office/word/2010/wordml" wp14:textId="77777777">
       <w:pPr>
         <w:rPr>
           <w:rFonts w:ascii="Garamond" w:hAnsi="Garamond"/>
@@ -11,7 +11,7 @@
         </w:rPr>
       </w:pPr>
     </w:p>
-    <w:p>
+    <w:p xmlns:wp14="http://schemas.microsoft.com/office/word/2010/wordml" wp14:textId="77777777">
       <w:pPr>
         <w:rPr>
           <w:rFonts w:ascii="Garamond" w:hAnsi="Garamond"/>
@@ -20,14 +20,14 @@
         </w:rPr>
       </w:pPr>
     </w:p>
-    <w:p>
+    <w:p xmlns:wp14="http://schemas.microsoft.com/office/word/2010/wordml" wp14:textId="77777777">
       <w:pPr>
         <w:rPr>
           <w:rFonts w:ascii="Garamond" w:hAnsi="Garamond" w:cs="Arial"/>
         </w:rPr>
       </w:pPr>
     </w:p>
-    <w:p>
+    <w:p xmlns:wp14="http://schemas.microsoft.com/office/word/2010/wordml" wp14:textId="77777777">
       <w:pPr>
         <w:pStyle w:val="Titoloattestato1"/>
         <w:spacing w:before="0" w:after="0" w:line="240" w:lineRule="auto"/>
@@ -46,7 +46,7 @@
         <w:t>ATTESTATO DI FREQUENZA</w:t>
       </w:r>
     </w:p>
-    <w:p>
+    <w:p xmlns:wp14="http://schemas.microsoft.com/office/word/2010/wordml" wp14:textId="77777777">
       <w:pPr>
         <w:pStyle w:val="Titoloattestato1"/>
         <w:spacing w:before="0" w:after="0" w:line="240" w:lineRule="auto"/>
@@ -58,7 +58,7 @@
         </w:rPr>
       </w:pPr>
     </w:p>
-    <w:p>
+    <w:p xmlns:wp14="http://schemas.microsoft.com/office/word/2010/wordml" wp14:textId="77777777">
       <w:pPr>
         <w:pStyle w:val="Titoloattestato1"/>
         <w:spacing w:before="0" w:after="0" w:line="240" w:lineRule="auto"/>
@@ -81,7 +81,7 @@
         <w:t>Corso di Formazione Generale</w:t>
       </w:r>
     </w:p>
-    <w:p>
+    <w:p xmlns:wp14="http://schemas.microsoft.com/office/word/2010/wordml" wp14:textId="77777777">
       <w:pPr>
         <w:pStyle w:val="Titoloattestato1"/>
         <w:spacing w:before="0" w:after="0" w:line="240" w:lineRule="auto"/>
@@ -104,7 +104,7 @@
         <w:t>alla Salute e Sicurezza per i Lavoratori</w:t>
       </w:r>
     </w:p>
-    <w:p>
+    <w:p xmlns:wp14="http://schemas.microsoft.com/office/word/2010/wordml" wp14:textId="77777777">
       <w:pPr>
         <w:pStyle w:val="Titolo5"/>
         <w:spacing w:before="0" w:after="0"/>
@@ -151,7 +151,7 @@
         <w:t xml:space="preserve"> 81/08)</w:t>
       </w:r>
     </w:p>
-    <w:p>
+    <w:p xmlns:wp14="http://schemas.microsoft.com/office/word/2010/wordml" wp14:textId="77777777">
       <w:pPr>
         <w:rPr>
           <w:rFonts w:ascii="Garamond" w:hAnsi="Garamond" w:cs="Arial"/>
@@ -160,7 +160,7 @@
         </w:rPr>
       </w:pPr>
     </w:p>
-    <w:p>
+    <w:p xmlns:wp14="http://schemas.microsoft.com/office/word/2010/wordml" wp14:textId="77777777">
       <w:pPr>
         <w:rPr>
           <w:rFonts w:ascii="Garamond" w:hAnsi="Garamond" w:cs="Arial"/>
@@ -169,14 +169,14 @@
         </w:rPr>
       </w:pPr>
     </w:p>
-    <w:p>
+    <w:p xmlns:wp14="http://schemas.microsoft.com/office/word/2010/wordml" wp14:textId="77777777">
       <w:pPr>
         <w:rPr>
           <w:rFonts w:ascii="Garamond" w:hAnsi="Garamond" w:cs="Arial"/>
         </w:rPr>
       </w:pPr>
     </w:p>
-    <w:p>
+    <w:p xmlns:wp14="http://schemas.microsoft.com/office/word/2010/wordml" wp14:textId="77777777">
       <w:pPr>
         <w:pStyle w:val="Titolo5"/>
         <w:spacing w:before="0" w:after="0"/>
@@ -225,7 +225,7 @@
         <w:t>ore</w:t>
       </w:r>
     </w:p>
-    <w:p>
+    <w:p xmlns:wp14="http://schemas.microsoft.com/office/word/2010/wordml" wp14:textId="77777777">
       <w:pPr>
         <w:jc w:val="center"/>
         <w:rPr>
@@ -243,7 +243,7 @@
         <w:t>conferito a:</w:t>
       </w:r>
     </w:p>
-    <w:p>
+    <w:p xmlns:wp14="http://schemas.microsoft.com/office/word/2010/wordml" wp14:textId="77777777">
       <w:pPr>
         <w:pStyle w:val="Titolo1"/>
         <w:tabs>
@@ -315,7 +315,7 @@
         <w:t xml:space="preserve"> à / Awarded to</w:t>
       </w:r>
     </w:p>
-    <w:p>
+    <w:p xmlns:wp14="http://schemas.microsoft.com/office/word/2010/wordml" wp14:textId="77777777">
       <w:pPr>
         <w:rPr>
           <w:rFonts w:ascii="Garamond" w:hAnsi="Garamond" w:cs="Arial"/>
@@ -323,7 +323,7 @@
         </w:rPr>
       </w:pPr>
     </w:p>
-    <w:p>
+    <w:p xmlns:wp14="http://schemas.microsoft.com/office/word/2010/wordml" wp14:textId="77777777">
       <w:pPr>
         <w:jc w:val="center"/>
         <w:rPr>
@@ -415,7 +415,7 @@
         <w:t>}</w:t>
       </w:r>
     </w:p>
-    <w:p>
+    <w:p xmlns:wp14="http://schemas.microsoft.com/office/word/2010/wordml" wp14:textId="77777777">
       <w:pPr>
         <w:jc w:val="center"/>
         <w:rPr>
@@ -426,7 +426,7 @@
         </w:rPr>
       </w:pPr>
     </w:p>
-    <w:p>
+    <w:p xmlns:wp14="http://schemas.microsoft.com/office/word/2010/wordml" wp14:textId="4C5B1FCA">
       <w:pPr>
         <w:spacing w:line="276" w:lineRule="auto"/>
         <w:rPr>
@@ -441,19 +441,21 @@
           <w:sz w:val="28"/>
           <w:szCs w:val="28"/>
         </w:rPr>
-        <w:t xml:space="preserve">Nato/a  a </w:t>
-      </w:r>
-      <w:r>
-        <w:rPr>
-          <w:rFonts w:ascii="Garamond" w:hAnsi="Garamond" w:cs="Arial"/>
-          <w:sz w:val="28"/>
-          <w:szCs w:val="28"/>
-        </w:rPr>
-        <w:t>…</w:t>
-      </w:r>
-      <w:r>
-        <w:rPr>
-          <w:rFonts w:ascii="Garamond" w:eastAsia="Garamond" w:hAnsi="Garamond" w:cs="Garamond"/>
+        <w:t xml:space="preserve">Nato/a  </w:t>
+      </w:r>
+      <w:r>
+        <w:rPr>
+          <w:rFonts w:ascii="Garamond" w:hAnsi="Garamond" w:cs="Arial"/>
+          <w:sz w:val="28"/>
+          <w:szCs w:val="28"/>
+        </w:rPr>
+        <w:t>a</w:t>
+      </w:r>
+      <w:r>
+        <w:rPr>
+          <w:rFonts w:ascii="Garamond" w:hAnsi="Garamond" w:cs="Arial"/>
+          <w:sz w:val="28"/>
+          <w:szCs w:val="28"/>
         </w:rPr>
         <w:t xml:space="preserve"> </w:t>
       </w:r>
@@ -463,9 +465,16 @@
           <w:sz w:val="28"/>
           <w:szCs w:val="28"/>
         </w:rPr>
+        <w:t xml:space="preserve"> </w:t>
+      </w:r>
+      <w:r>
+        <w:rPr>
+          <w:rFonts w:ascii="Garamond" w:hAnsi="Garamond" w:cs="Arial"/>
+          <w:sz w:val="28"/>
+          <w:szCs w:val="28"/>
+        </w:rPr>
         <w:t>{</w:t>
       </w:r>
-      <w:proofErr w:type="spellStart"/>
       <w:r>
         <w:rPr>
           <w:rFonts w:ascii="Garamond" w:hAnsi="Garamond" w:cs="Arial"/>
@@ -474,7 +483,6 @@
         </w:rPr>
         <w:t>natoA</w:t>
       </w:r>
-      <w:proofErr w:type="spellEnd"/>
       <w:r>
         <w:rPr>
           <w:rFonts w:ascii="Garamond" w:hAnsi="Garamond" w:cs="Arial"/>
@@ -489,27 +497,45 @@
           <w:sz w:val="28"/>
           <w:szCs w:val="28"/>
         </w:rPr>
-        <w:t>…</w:t>
-      </w:r>
-      <w:r>
-        <w:rPr>
-          <w:rFonts w:ascii="Garamond" w:hAnsi="Garamond" w:cs="Arial"/>
-          <w:sz w:val="28"/>
-          <w:szCs w:val="28"/>
-        </w:rPr>
-        <w:t xml:space="preserve">           il  </w:t>
-      </w:r>
-      <w:r>
-        <w:rPr>
-          <w:rFonts w:ascii="Garamond" w:hAnsi="Garamond" w:cs="Arial"/>
-          <w:sz w:val="28"/>
-          <w:szCs w:val="28"/>
-        </w:rPr>
-        <w:t>…</w:t>
-      </w:r>
-      <w:r>
-        <w:rPr>
-          <w:rFonts w:ascii="Garamond" w:eastAsia="Garamond" w:hAnsi="Garamond" w:cs="Garamond"/>
+        <w:t xml:space="preserve"> {#has_</w:t>
+      </w:r>
+      <w:r>
+        <w:rPr>
+          <w:rFonts w:ascii="Garamond" w:hAnsi="Garamond" w:cs="Arial"/>
+          <w:sz w:val="28"/>
+          <w:szCs w:val="28"/>
+        </w:rPr>
+        <w:t>provincia}(</w:t>
+      </w:r>
+      <w:r>
+        <w:rPr>
+          <w:rFonts w:ascii="Garamond" w:hAnsi="Garamond" w:cs="Arial"/>
+          <w:sz w:val="28"/>
+          <w:szCs w:val="28"/>
+        </w:rPr>
+        <w:t>{provincia</w:t>
+      </w:r>
+      <w:r>
+        <w:rPr>
+          <w:rFonts w:ascii="Garamond" w:hAnsi="Garamond" w:cs="Arial"/>
+          <w:sz w:val="28"/>
+          <w:szCs w:val="28"/>
+        </w:rPr>
+        <w:t>}){</w:t>
+      </w:r>
+      <w:r>
+        <w:rPr>
+          <w:rFonts w:ascii="Garamond" w:hAnsi="Garamond" w:cs="Arial"/>
+          <w:sz w:val="28"/>
+          <w:szCs w:val="28"/>
+        </w:rPr>
+        <w:t>/has_provincia}</w:t>
+      </w:r>
+      <w:r>
+        <w:rPr>
+          <w:rFonts w:ascii="Garamond" w:hAnsi="Garamond" w:cs="Arial"/>
+          <w:sz w:val="28"/>
+          <w:szCs w:val="28"/>
         </w:rPr>
         <w:t xml:space="preserve"> </w:t>
       </w:r>
@@ -519,25 +545,77 @@
           <w:sz w:val="28"/>
           <w:szCs w:val="28"/>
         </w:rPr>
+        <w:t xml:space="preserve">   </w:t>
+      </w:r>
+      <w:r>
+        <w:rPr>
+          <w:rFonts w:ascii="Garamond" w:hAnsi="Garamond" w:cs="Arial"/>
+          <w:sz w:val="28"/>
+          <w:szCs w:val="28"/>
+        </w:rPr>
+        <w:t xml:space="preserve">         </w:t>
+      </w:r>
+      <w:r>
+        <w:rPr>
+          <w:rFonts w:ascii="Garamond" w:hAnsi="Garamond" w:cs="Arial"/>
+          <w:sz w:val="28"/>
+          <w:szCs w:val="28"/>
+        </w:rPr>
+        <w:t xml:space="preserve">  </w:t>
+      </w:r>
+      <w:r>
+        <w:rPr>
+          <w:rFonts w:ascii="Garamond" w:hAnsi="Garamond" w:cs="Arial"/>
+          <w:sz w:val="28"/>
+          <w:szCs w:val="28"/>
+        </w:rPr>
+        <w:t>il</w:t>
+      </w:r>
+      <w:r>
+        <w:rPr>
+          <w:rFonts w:ascii="Garamond" w:hAnsi="Garamond" w:cs="Arial"/>
+          <w:sz w:val="28"/>
+          <w:szCs w:val="28"/>
+        </w:rPr>
+        <w:t xml:space="preserve">  </w:t>
+      </w:r>
+      <w:r>
+        <w:rPr>
+          <w:rFonts w:ascii="Garamond" w:hAnsi="Garamond" w:eastAsia="Garamond" w:cs="Garamond"/>
+        </w:rPr>
+        <w:t xml:space="preserve"> </w:t>
+      </w:r>
+      <w:r>
+        <w:rPr>
+          <w:rFonts w:ascii="Garamond" w:hAnsi="Garamond" w:cs="Arial"/>
+          <w:sz w:val="28"/>
+          <w:szCs w:val="28"/>
+        </w:rPr>
         <w:t>{</w:t>
       </w:r>
-      <w:proofErr w:type="spellStart"/>
-      <w:r>
-        <w:rPr>
-          <w:rFonts w:ascii="Garamond" w:hAnsi="Garamond" w:cs="Arial"/>
-          <w:sz w:val="28"/>
-          <w:szCs w:val="28"/>
-        </w:rPr>
-        <w:t>natoIl</w:t>
-      </w:r>
-      <w:proofErr w:type="spellEnd"/>
-      <w:r>
-        <w:rPr>
-          <w:rFonts w:ascii="Garamond" w:hAnsi="Garamond" w:cs="Arial"/>
-          <w:sz w:val="28"/>
-          <w:szCs w:val="28"/>
-        </w:rPr>
-        <w:t>} ...</w:t>
+      <w:r>
+        <w:rPr>
+          <w:rFonts w:ascii="Garamond" w:hAnsi="Garamond" w:cs="Arial"/>
+          <w:sz w:val="28"/>
+          <w:szCs w:val="28"/>
+        </w:rPr>
+        <w:t>na</w:t>
+      </w:r>
+      <w:r>
+        <w:rPr>
+          <w:rFonts w:ascii="Garamond" w:hAnsi="Garamond" w:cs="Arial"/>
+          <w:sz w:val="28"/>
+          <w:szCs w:val="28"/>
+        </w:rPr>
+        <w:t>toIl</w:t>
+      </w:r>
+      <w:r>
+        <w:rPr>
+          <w:rFonts w:ascii="Garamond" w:hAnsi="Garamond" w:cs="Arial"/>
+          <w:sz w:val="28"/>
+          <w:szCs w:val="28"/>
+        </w:rPr>
+        <w:t xml:space="preserve">} </w:t>
       </w:r>
       <w:r>
         <w:rPr>
@@ -548,7 +626,7 @@
         <w:t xml:space="preserve">   </w:t>
       </w:r>
     </w:p>
-    <w:p>
+    <w:p xmlns:wp14="http://schemas.microsoft.com/office/word/2010/wordml" wp14:textId="77777777">
       <w:pPr>
         <w:spacing w:line="276" w:lineRule="auto"/>
         <w:jc w:val="both"/>
@@ -569,7 +647,7 @@
         <w:t xml:space="preserve">      </w:t>
       </w:r>
     </w:p>
-    <w:p>
+    <w:p xmlns:wp14="http://schemas.microsoft.com/office/word/2010/wordml" wp14:textId="77777777">
       <w:pPr>
         <w:spacing w:line="276" w:lineRule="auto"/>
         <w:jc w:val="both"/>
@@ -607,7 +685,7 @@
         <w:t>AGNELLI</w:t>
       </w:r>
     </w:p>
-    <w:p>
+    <w:p xmlns:wp14="http://schemas.microsoft.com/office/word/2010/wordml" wp14:textId="77777777">
       <w:pPr>
         <w:spacing w:line="276" w:lineRule="auto"/>
         <w:jc w:val="both"/>
@@ -619,7 +697,7 @@
         </w:rPr>
       </w:pPr>
     </w:p>
-    <w:p>
+    <w:p xmlns:wp14="http://schemas.microsoft.com/office/word/2010/wordml" wp14:textId="77777777">
       <w:pPr>
         <w:spacing w:line="276" w:lineRule="auto"/>
         <w:jc w:val="both"/>
@@ -727,7 +805,7 @@
         <w:t>Corso Unione Sovietica, 312</w:t>
       </w:r>
     </w:p>
-    <w:p>
+    <w:p xmlns:wp14="http://schemas.microsoft.com/office/word/2010/wordml" wp14:textId="77777777">
       <w:pPr>
         <w:spacing w:line="276" w:lineRule="auto"/>
         <w:jc w:val="both"/>
@@ -739,7 +817,7 @@
         </w:rPr>
       </w:pPr>
     </w:p>
-    <w:p>
+    <w:p xmlns:wp14="http://schemas.microsoft.com/office/word/2010/wordml" wp14:textId="2FDFD57D">
       <w:pPr>
         <w:spacing w:line="276" w:lineRule="auto"/>
         <w:jc w:val="both"/>
@@ -755,7 +833,31 @@
           <w:sz w:val="28"/>
           <w:szCs w:val="28"/>
         </w:rPr>
-        <w:t>La formazione si è svolta  dal …</w:t>
+        <w:t xml:space="preserve">La formazione si è </w:t>
+      </w:r>
+      <w:r>
+        <w:rPr>
+          <w:rFonts w:ascii="Garamond" w:hAnsi="Garamond" w:cs="Arial"/>
+          <w:sz w:val="28"/>
+          <w:szCs w:val="28"/>
+        </w:rPr>
+        <w:t>svolta  dal</w:t>
+      </w:r>
+      <w:r>
+        <w:rPr>
+          <w:rFonts w:ascii="Garamond" w:hAnsi="Garamond" w:cs="Arial"/>
+          <w:sz w:val="28"/>
+          <w:szCs w:val="28"/>
+        </w:rPr>
+        <w:t xml:space="preserve"> </w:t>
+      </w:r>
+      <w:r>
+        <w:rPr>
+          <w:rFonts w:ascii="Garamond" w:hAnsi="Garamond" w:cs="Arial"/>
+          <w:sz w:val="28"/>
+          <w:szCs w:val="28"/>
+        </w:rPr>
+        <w:t xml:space="preserve">   </w:t>
       </w:r>
       <w:r>
         <w:rPr>
@@ -765,7 +867,6 @@
         </w:rPr>
         <w:t>{</w:t>
       </w:r>
-      <w:proofErr w:type="spellStart"/>
       <w:r>
         <w:rPr>
           <w:rFonts w:ascii="Garamond" w:hAnsi="Garamond" w:cs="Arial"/>
@@ -774,7 +875,6 @@
         </w:rPr>
         <w:t>dataInizio</w:t>
       </w:r>
-      <w:proofErr w:type="spellEnd"/>
       <w:r>
         <w:rPr>
           <w:rFonts w:ascii="Garamond" w:hAnsi="Garamond" w:cs="Arial"/>
@@ -789,7 +889,7 @@
           <w:sz w:val="28"/>
           <w:szCs w:val="28"/>
         </w:rPr>
-        <w:t>…  al …</w:t>
+        <w:t xml:space="preserve">  al </w:t>
       </w:r>
       <w:r>
         <w:rPr>
@@ -799,34 +899,32 @@
         </w:rPr>
         <w:t>{</w:t>
       </w:r>
-      <w:proofErr w:type="spellStart"/>
-      <w:r>
-        <w:rPr>
-          <w:rFonts w:ascii="Garamond" w:hAnsi="Garamond" w:cs="Arial"/>
-          <w:sz w:val="28"/>
-          <w:szCs w:val="28"/>
-        </w:rPr>
-        <w:t>dataFine</w:t>
-      </w:r>
-      <w:proofErr w:type="spellEnd"/>
-      <w:r>
-        <w:rPr>
-          <w:rFonts w:ascii="Garamond" w:hAnsi="Garamond" w:cs="Arial"/>
-          <w:sz w:val="28"/>
-          <w:szCs w:val="28"/>
-        </w:rPr>
-        <w:t>}..</w:t>
-      </w:r>
-      <w:r>
-        <w:rPr>
-          <w:rFonts w:ascii="Garamond" w:hAnsi="Garamond" w:cs="Arial"/>
-          <w:sz w:val="28"/>
-          <w:szCs w:val="28"/>
-        </w:rPr>
-        <w:t>.</w:t>
+      <w:r>
+        <w:rPr>
+          <w:rFonts w:ascii="Garamond" w:hAnsi="Garamond" w:cs="Arial"/>
+          <w:sz w:val="28"/>
+          <w:szCs w:val="28"/>
+        </w:rPr>
+        <w:t>d</w:t>
+      </w:r>
+      <w:r>
+        <w:rPr>
+          <w:rFonts w:ascii="Garamond" w:hAnsi="Garamond" w:cs="Arial"/>
+          <w:sz w:val="28"/>
+          <w:szCs w:val="28"/>
+        </w:rPr>
+        <w:t>ataFine</w:t>
+      </w:r>
+      <w:r>
+        <w:rPr>
+          <w:rFonts w:ascii="Garamond" w:hAnsi="Garamond" w:cs="Arial"/>
+          <w:sz w:val="28"/>
+          <w:szCs w:val="28"/>
+        </w:rPr>
+        <w:t>}</w:t>
       </w:r>
     </w:p>
-    <w:p>
+    <w:p xmlns:wp14="http://schemas.microsoft.com/office/word/2010/wordml" wp14:textId="77777777">
       <w:pPr>
         <w:spacing w:line="276" w:lineRule="auto"/>
         <w:jc w:val="both"/>
@@ -838,7 +936,7 @@
         </w:rPr>
       </w:pPr>
     </w:p>
-    <w:p>
+    <w:p xmlns:wp14="http://schemas.microsoft.com/office/word/2010/wordml" wp14:textId="77777777">
       <w:pPr>
         <w:spacing w:line="276" w:lineRule="auto"/>
         <w:jc w:val="both"/>
@@ -850,7 +948,7 @@
         </w:rPr>
       </w:pPr>
     </w:p>
-    <w:p>
+    <w:p xmlns:wp14="http://schemas.microsoft.com/office/word/2010/wordml" wp14:textId="2E000A58">
       <w:pPr>
         <w:spacing w:line="360" w:lineRule="auto"/>
         <w:rPr>
@@ -873,9 +971,8 @@
           <w:sz w:val="28"/>
           <w:szCs w:val="28"/>
         </w:rPr>
-        <w:t>... {</w:t>
-      </w:r>
-      <w:proofErr w:type="spellStart"/>
+        <w:t xml:space="preserve"> {</w:t>
+      </w:r>
       <w:r>
         <w:rPr>
           <w:rFonts w:ascii="Garamond" w:hAnsi="Garamond" w:cs="Arial"/>
@@ -884,25 +981,16 @@
         </w:rPr>
         <w:t>today</w:t>
       </w:r>
-      <w:proofErr w:type="spellEnd"/>
-      <w:r>
-        <w:rPr>
-          <w:rFonts w:ascii="Garamond" w:hAnsi="Garamond" w:cs="Arial"/>
-          <w:sz w:val="28"/>
-          <w:szCs w:val="28"/>
-        </w:rPr>
-        <w:t>} ..</w:t>
-      </w:r>
-      <w:r>
-        <w:rPr>
-          <w:rFonts w:ascii="Garamond" w:hAnsi="Garamond" w:cs="Arial"/>
-          <w:sz w:val="28"/>
-          <w:szCs w:val="28"/>
-        </w:rPr>
-        <w:t>.</w:t>
+      <w:r>
+        <w:rPr>
+          <w:rFonts w:ascii="Garamond" w:hAnsi="Garamond" w:cs="Arial"/>
+          <w:sz w:val="28"/>
+          <w:szCs w:val="28"/>
+        </w:rPr>
+        <w:t xml:space="preserve">} </w:t>
       </w:r>
     </w:p>
-    <w:p>
+    <w:p xmlns:wp14="http://schemas.microsoft.com/office/word/2010/wordml" wp14:textId="77777777">
       <w:pPr>
         <w:spacing w:line="276" w:lineRule="auto"/>
         <w:jc w:val="both"/>
@@ -914,7 +1002,7 @@
         </w:rPr>
       </w:pPr>
     </w:p>
-    <w:p>
+    <w:p xmlns:wp14="http://schemas.microsoft.com/office/word/2010/wordml" wp14:textId="77777777">
       <w:pPr>
         <w:spacing w:line="276" w:lineRule="auto"/>
         <w:jc w:val="both"/>
@@ -926,7 +1014,7 @@
         </w:rPr>
       </w:pPr>
     </w:p>
-    <w:p>
+    <w:p xmlns:wp14="http://schemas.microsoft.com/office/word/2010/wordml" wp14:textId="77777777">
       <w:pPr>
         <w:spacing w:line="276" w:lineRule="auto"/>
         <w:jc w:val="both"/>
@@ -1025,7 +1113,7 @@
         <w:t>Il soggetto formatore</w:t>
       </w:r>
     </w:p>
-    <w:p>
+    <w:p xmlns:wp14="http://schemas.microsoft.com/office/word/2010/wordml" wp14:textId="77777777">
       <w:pPr>
         <w:spacing w:line="276" w:lineRule="auto"/>
         <w:jc w:val="both"/>
@@ -1045,7 +1133,7 @@
           <w:szCs w:val="28"/>
         </w:rPr>
         <w:drawing>
-          <wp:anchor distT="0" distB="0" distL="114300" distR="114300" simplePos="0" relativeHeight="251662336" behindDoc="1" locked="0" layoutInCell="1" allowOverlap="1">
+          <wp:anchor xmlns:wp14="http://schemas.microsoft.com/office/word/2010/wordprocessingDrawing" distT="0" distB="0" distL="114300" distR="114300" simplePos="0" relativeHeight="251662336" behindDoc="1" locked="0" layoutInCell="1" allowOverlap="1" wp14:anchorId="34784ACC" wp14:editId="7777777">
             <wp:simplePos x="0" y="0"/>
             <wp:positionH relativeFrom="column">
               <wp:posOffset>-449580</wp:posOffset>
@@ -1141,10 +1229,18 @@
           <w:szCs w:val="28"/>
         </w:rPr>
         <w:tab/>
+      </w:r>
+      <w:r>
+        <w:rPr>
+          <w:rFonts w:ascii="Garamond" w:hAnsi="Garamond" w:cs="Arial"/>
+          <w:b/>
+          <w:sz w:val="28"/>
+          <w:szCs w:val="28"/>
+        </w:rPr>
         <w:t>Istituto Internazionale Edoardo Agnelli</w:t>
       </w:r>
     </w:p>
-    <w:p>
+    <w:p xmlns:wp14="http://schemas.microsoft.com/office/word/2010/wordml" wp14:textId="77777777">
       <w:pPr>
         <w:spacing w:line="276" w:lineRule="auto"/>
         <w:jc w:val="both"/>
@@ -1163,7 +1259,7 @@
           <w:szCs w:val="28"/>
         </w:rPr>
         <w:drawing>
-          <wp:anchor distT="0" distB="0" distL="114300" distR="114300" simplePos="0" relativeHeight="251658240" behindDoc="0" locked="0" layoutInCell="1" allowOverlap="1">
+          <wp:anchor xmlns:wp14="http://schemas.microsoft.com/office/word/2010/wordprocessingDrawing" distT="0" distB="0" distL="114300" distR="114300" simplePos="0" relativeHeight="251658240" behindDoc="0" locked="0" layoutInCell="1" allowOverlap="1" wp14:anchorId="4A2DF6CF" wp14:editId="7777777">
             <wp:simplePos x="0" y="0"/>
             <wp:positionH relativeFrom="column">
               <wp:posOffset>3696516</wp:posOffset>
@@ -1213,7 +1309,7 @@
         </w:drawing>
       </w:r>
     </w:p>
-    <w:p>
+    <w:p xmlns:wp14="http://schemas.microsoft.com/office/word/2010/wordml" wp14:textId="77777777">
       <w:pPr>
         <w:spacing w:line="276" w:lineRule="auto"/>
         <w:jc w:val="both"/>
@@ -1254,10 +1350,17 @@
           <w:szCs w:val="28"/>
         </w:rPr>
         <w:tab/>
+      </w:r>
+      <w:r>
+        <w:rPr>
+          <w:rFonts w:ascii="Garamond" w:hAnsi="Garamond" w:cs="Arial"/>
+          <w:sz w:val="28"/>
+          <w:szCs w:val="28"/>
+        </w:rPr>
         <w:t xml:space="preserve">          …………………………………………..</w:t>
       </w:r>
     </w:p>
-    <w:p>
+    <w:p xmlns:wp14="http://schemas.microsoft.com/office/word/2010/wordml" wp14:textId="77777777">
       <w:pPr>
         <w:spacing w:line="276" w:lineRule="auto"/>
         <w:jc w:val="both"/>
@@ -1275,7 +1378,7 @@
           <w:szCs w:val="28"/>
         </w:rPr>
         <w:drawing>
-          <wp:anchor distT="0" distB="0" distL="114300" distR="114300" simplePos="0" relativeHeight="251660288" behindDoc="0" locked="0" layoutInCell="1" allowOverlap="1">
+          <wp:anchor xmlns:wp14="http://schemas.microsoft.com/office/word/2010/wordprocessingDrawing" distT="0" distB="0" distL="114300" distR="114300" simplePos="0" relativeHeight="251660288" behindDoc="0" locked="0" layoutInCell="1" allowOverlap="1" wp14:anchorId="4373EA90" wp14:editId="7777777">
             <wp:simplePos x="0" y="0"/>
             <wp:positionH relativeFrom="column">
               <wp:posOffset>3989070</wp:posOffset>
@@ -1445,7 +1548,7 @@
         <w:t>(timbro e firma)</w:t>
       </w:r>
     </w:p>
-    <w:p>
+    <w:p xmlns:wp14="http://schemas.microsoft.com/office/word/2010/wordml" wp14:textId="77777777">
       <w:pPr>
         <w:spacing w:line="360" w:lineRule="auto"/>
         <w:rPr>
@@ -1453,7 +1556,7 @@
         </w:rPr>
       </w:pPr>
     </w:p>
-    <w:p>
+    <w:p xmlns:wp14="http://schemas.microsoft.com/office/word/2010/wordml" wp14:textId="77777777">
       <w:pPr>
         <w:rPr>
           <w:rFonts w:ascii="Garamond" w:hAnsi="Garamond" w:cs="Arial"/>
@@ -1464,7 +1567,7 @@
       <w:headerReference w:type="default" r:id="rId11"/>
       <w:footerReference w:type="even" r:id="rId12"/>
       <w:footerReference w:type="default" r:id="rId13"/>
-      <w:pgSz w:w="11906" w:h="16838"/>
+      <w:pgSz w:w="11906" w:h="16838" w:orient="portrait"/>
       <w:pgMar w:top="1955" w:right="849" w:bottom="816" w:left="993" w:header="709" w:footer="289" w:gutter="0"/>
       <w:cols w:space="720"/>
     </w:sectPr>
@@ -1473,16 +1576,16 @@
 </file>
 
 <file path=word/endnotes.xml><?xml version="1.0" encoding="utf-8"?>
-<w:endnotes xmlns:ve="http://schemas.openxmlformats.org/markup-compatibility/2006" xmlns:o="urn:schemas-microsoft-com:office:office" xmlns:r="http://schemas.openxmlformats.org/officeDocument/2006/relationships" xmlns:m="http://schemas.openxmlformats.org/officeDocument/2006/math" xmlns:v="urn:schemas-microsoft-com:vml" xmlns:wp="http://schemas.openxmlformats.org/drawingml/2006/wordprocessingDrawing" xmlns:w10="urn:schemas-microsoft-com:office:word" xmlns:w="http://schemas.openxmlformats.org/wordprocessingml/2006/main" xmlns:wne="http://schemas.microsoft.com/office/word/2006/wordml">
+<w:endnotes xmlns:w14="http://schemas.microsoft.com/office/word/2010/wordml" xmlns:wp14="http://schemas.microsoft.com/office/word/2010/wordprocessingDrawing" xmlns:ve="http://schemas.openxmlformats.org/markup-compatibility/2006" xmlns:o="urn:schemas-microsoft-com:office:office" xmlns:r="http://schemas.openxmlformats.org/officeDocument/2006/relationships" xmlns:m="http://schemas.openxmlformats.org/officeDocument/2006/math" xmlns:v="urn:schemas-microsoft-com:vml" xmlns:wp="http://schemas.openxmlformats.org/drawingml/2006/wordprocessingDrawing" xmlns:w10="urn:schemas-microsoft-com:office:word" xmlns:w="http://schemas.openxmlformats.org/wordprocessingml/2006/main" xmlns:wne="http://schemas.microsoft.com/office/word/2006/wordml" xmlns:mc="http://schemas.openxmlformats.org/markup-compatibility/2006" mc:Ignorable="w14 wp14">
   <w:endnote w:type="separator" w:id="-1">
-    <w:p>
+    <w:p xmlns:wp14="http://schemas.microsoft.com/office/word/2010/wordml" wp14:textId="77777777">
       <w:r>
         <w:separator/>
       </w:r>
     </w:p>
   </w:endnote>
   <w:endnote w:type="continuationSeparator" w:id="0">
-    <w:p>
+    <w:p xmlns:wp14="http://schemas.microsoft.com/office/word/2010/wordml" wp14:textId="77777777">
       <w:r>
         <w:continuationSeparator/>
       </w:r>
@@ -1492,8 +1595,8 @@
 </file>
 
 <file path=word/footer1.xml><?xml version="1.0" encoding="utf-8"?>
-<w:ftr xmlns:ve="http://schemas.openxmlformats.org/markup-compatibility/2006" xmlns:o="urn:schemas-microsoft-com:office:office" xmlns:r="http://schemas.openxmlformats.org/officeDocument/2006/relationships" xmlns:m="http://schemas.openxmlformats.org/officeDocument/2006/math" xmlns:v="urn:schemas-microsoft-com:vml" xmlns:wp="http://schemas.openxmlformats.org/drawingml/2006/wordprocessingDrawing" xmlns:w10="urn:schemas-microsoft-com:office:word" xmlns:w="http://schemas.openxmlformats.org/wordprocessingml/2006/main" xmlns:wne="http://schemas.microsoft.com/office/word/2006/wordml">
-  <w:p>
+<w:ftr xmlns:w14="http://schemas.microsoft.com/office/word/2010/wordml" xmlns:wp14="http://schemas.microsoft.com/office/word/2010/wordprocessingDrawing" xmlns:ve="http://schemas.openxmlformats.org/markup-compatibility/2006" xmlns:o="urn:schemas-microsoft-com:office:office" xmlns:r="http://schemas.openxmlformats.org/officeDocument/2006/relationships" xmlns:m="http://schemas.openxmlformats.org/officeDocument/2006/math" xmlns:v="urn:schemas-microsoft-com:vml" xmlns:wp="http://schemas.openxmlformats.org/drawingml/2006/wordprocessingDrawing" xmlns:w10="urn:schemas-microsoft-com:office:word" xmlns:w="http://schemas.openxmlformats.org/wordprocessingml/2006/main" xmlns:wne="http://schemas.microsoft.com/office/word/2006/wordml" xmlns:mc="http://schemas.openxmlformats.org/markup-compatibility/2006" mc:Ignorable="w14 wp14">
+  <w:p xmlns:wp14="http://schemas.microsoft.com/office/word/2010/wordml" wp14:textId="77777777">
     <w:pPr>
       <w:pStyle w:val="Pidipagina"/>
       <w:spacing w:line="276" w:lineRule="auto"/>
@@ -1503,8 +1606,8 @@
 </file>
 
 <file path=word/footer2.xml><?xml version="1.0" encoding="utf-8"?>
-<w:ftr xmlns:ve="http://schemas.openxmlformats.org/markup-compatibility/2006" xmlns:o="urn:schemas-microsoft-com:office:office" xmlns:r="http://schemas.openxmlformats.org/officeDocument/2006/relationships" xmlns:m="http://schemas.openxmlformats.org/officeDocument/2006/math" xmlns:v="urn:schemas-microsoft-com:vml" xmlns:wp="http://schemas.openxmlformats.org/drawingml/2006/wordprocessingDrawing" xmlns:w10="urn:schemas-microsoft-com:office:word" xmlns:w="http://schemas.openxmlformats.org/wordprocessingml/2006/main" xmlns:wne="http://schemas.microsoft.com/office/word/2006/wordml">
-  <w:p>
+<w:ftr xmlns:w14="http://schemas.microsoft.com/office/word/2010/wordml" xmlns:wp14="http://schemas.microsoft.com/office/word/2010/wordprocessingDrawing" xmlns:ve="http://schemas.openxmlformats.org/markup-compatibility/2006" xmlns:o="urn:schemas-microsoft-com:office:office" xmlns:r="http://schemas.openxmlformats.org/officeDocument/2006/relationships" xmlns:m="http://schemas.openxmlformats.org/officeDocument/2006/math" xmlns:v="urn:schemas-microsoft-com:vml" xmlns:wp="http://schemas.openxmlformats.org/drawingml/2006/wordprocessingDrawing" xmlns:w10="urn:schemas-microsoft-com:office:word" xmlns:w="http://schemas.openxmlformats.org/wordprocessingml/2006/main" xmlns:wne="http://schemas.microsoft.com/office/word/2006/wordml" xmlns:mc="http://schemas.openxmlformats.org/markup-compatibility/2006" mc:Ignorable="w14 wp14">
+  <w:p xmlns:wp14="http://schemas.microsoft.com/office/word/2010/wordml" wp14:textId="77777777">
     <w:r>
       <w:rPr>
         <w:rFonts w:ascii="Arial" w:hAnsi="Arial" w:cs="Arial"/>
@@ -1516,7 +1619,7 @@
       <w:t xml:space="preserve">ISTITUTO INTERNAZIONALE EDOARDO AGNELLI </w:t>
     </w:r>
   </w:p>
-  <w:p>
+  <w:p xmlns:wp14="http://schemas.microsoft.com/office/word/2010/wordml" wp14:textId="77777777">
     <w:pPr>
       <w:autoSpaceDE w:val="0"/>
       <w:autoSpaceDN w:val="0"/>
@@ -1570,7 +1673,7 @@
       <w:t>Scientifico - Istituto Tecnico Tecnologico</w:t>
     </w:r>
   </w:p>
-  <w:p>
+  <w:p xmlns:wp14="http://schemas.microsoft.com/office/word/2010/wordml" wp14:textId="77777777">
     <w:pPr>
       <w:autoSpaceDE w:val="0"/>
       <w:autoSpaceDN w:val="0"/>
@@ -1592,7 +1695,7 @@
       <w:t>Scuole Paritarie (DD. 2789 e 4301 del 15/01/2002 e 26/05/2003</w:t>
     </w:r>
   </w:p>
-  <w:p>
+  <w:p xmlns:wp14="http://schemas.microsoft.com/office/word/2010/wordml" wp14:textId="77777777">
     <w:pPr>
       <w:rPr>
         <w:rFonts w:ascii="Arial" w:hAnsi="Arial" w:cs="Arial"/>
@@ -1602,7 +1705,7 @@
       </w:rPr>
     </w:pPr>
   </w:p>
-  <w:p>
+  <w:p xmlns:wp14="http://schemas.microsoft.com/office/word/2010/wordml" wp14:textId="77777777">
     <w:pPr>
       <w:rPr>
         <w:rFonts w:ascii="Arial" w:hAnsi="Arial" w:cs="Arial"/>
@@ -1657,7 +1760,7 @@
       <w:t>10135 Torino</w:t>
     </w:r>
   </w:p>
-  <w:p>
+  <w:p xmlns:wp14="http://schemas.microsoft.com/office/word/2010/wordml" wp14:textId="77777777">
     <w:pPr>
       <w:rPr>
         <w:rFonts w:ascii="Arial" w:hAnsi="Arial" w:cs="Arial"/>
@@ -1814,7 +1917,7 @@
       </w:rPr>
       <w:tab/>
     </w:r>
-    <w:hyperlink r:id="rId1" w:history="1">
+    <w:hyperlink w:history="1" r:id="rId1">
       <w:r>
         <w:rPr>
           <w:rStyle w:val="Collegamentoipertestuale"/>
@@ -1834,7 +1937,7 @@
       </w:rPr>
       <w:t xml:space="preserve"> </w:t>
     </w:r>
-    <w:hyperlink r:id="rId2" w:history="1">
+    <w:hyperlink w:history="1" r:id="rId2">
       <w:r>
         <w:rPr>
           <w:rStyle w:val="Collegamentoipertestuale"/>
@@ -1854,7 +1957,7 @@
       </w:rPr>
       <w:t xml:space="preserve"> </w:t>
     </w:r>
-    <w:hyperlink r:id="rId3" w:history="1">
+    <w:hyperlink w:history="1" r:id="rId3">
       <w:r>
         <w:rPr>
           <w:rStyle w:val="Collegamentoipertestuale"/>
@@ -1874,7 +1977,7 @@
       </w:rPr>
       <w:t xml:space="preserve"> </w:t>
     </w:r>
-    <w:hyperlink r:id="rId4" w:history="1">
+    <w:hyperlink w:history="1" r:id="rId4">
       <w:r>
         <w:rPr>
           <w:rStyle w:val="Collegamentoipertestuale"/>
@@ -1913,7 +2016,7 @@
       <w:tab/>
     </w:r>
   </w:p>
-  <w:p>
+  <w:p xmlns:wp14="http://schemas.microsoft.com/office/word/2010/wordml" wp14:textId="77777777">
     <w:pPr>
       <w:rPr>
         <w:rFonts w:ascii="Arial" w:hAnsi="Arial" w:cs="Arial"/>
@@ -2080,7 +2183,7 @@
       <w:tab/>
     </w:r>
   </w:p>
-  <w:p>
+  <w:p xmlns:wp14="http://schemas.microsoft.com/office/word/2010/wordml" wp14:textId="77777777">
     <w:pPr>
       <w:rPr>
         <w:rFonts w:ascii="Arial" w:hAnsi="Arial" w:cs="Arial"/>
@@ -2091,7 +2194,7 @@
       </w:rPr>
     </w:pPr>
   </w:p>
-  <w:p>
+  <w:p xmlns:wp14="http://schemas.microsoft.com/office/word/2010/wordml" wp14:textId="77777777">
     <w:pPr>
       <w:pStyle w:val="Pidipagina"/>
     </w:pPr>
@@ -2100,16 +2203,16 @@
 </file>
 
 <file path=word/footnotes.xml><?xml version="1.0" encoding="utf-8"?>
-<w:footnotes xmlns:ve="http://schemas.openxmlformats.org/markup-compatibility/2006" xmlns:o="urn:schemas-microsoft-com:office:office" xmlns:r="http://schemas.openxmlformats.org/officeDocument/2006/relationships" xmlns:m="http://schemas.openxmlformats.org/officeDocument/2006/math" xmlns:v="urn:schemas-microsoft-com:vml" xmlns:wp="http://schemas.openxmlformats.org/drawingml/2006/wordprocessingDrawing" xmlns:w10="urn:schemas-microsoft-com:office:word" xmlns:w="http://schemas.openxmlformats.org/wordprocessingml/2006/main" xmlns:wne="http://schemas.microsoft.com/office/word/2006/wordml">
+<w:footnotes xmlns:w14="http://schemas.microsoft.com/office/word/2010/wordml" xmlns:wp14="http://schemas.microsoft.com/office/word/2010/wordprocessingDrawing" xmlns:ve="http://schemas.openxmlformats.org/markup-compatibility/2006" xmlns:o="urn:schemas-microsoft-com:office:office" xmlns:r="http://schemas.openxmlformats.org/officeDocument/2006/relationships" xmlns:m="http://schemas.openxmlformats.org/officeDocument/2006/math" xmlns:v="urn:schemas-microsoft-com:vml" xmlns:wp="http://schemas.openxmlformats.org/drawingml/2006/wordprocessingDrawing" xmlns:w10="urn:schemas-microsoft-com:office:word" xmlns:w="http://schemas.openxmlformats.org/wordprocessingml/2006/main" xmlns:wne="http://schemas.microsoft.com/office/word/2006/wordml" xmlns:mc="http://schemas.openxmlformats.org/markup-compatibility/2006" mc:Ignorable="w14 wp14">
   <w:footnote w:type="separator" w:id="-1">
-    <w:p>
+    <w:p xmlns:wp14="http://schemas.microsoft.com/office/word/2010/wordml" wp14:textId="77777777">
       <w:r>
         <w:separator/>
       </w:r>
     </w:p>
   </w:footnote>
   <w:footnote w:type="continuationSeparator" w:id="0">
-    <w:p>
+    <w:p xmlns:wp14="http://schemas.microsoft.com/office/word/2010/wordml" wp14:textId="77777777">
       <w:r>
         <w:continuationSeparator/>
       </w:r>
@@ -2119,8 +2222,8 @@
 </file>
 
 <file path=word/header1.xml><?xml version="1.0" encoding="utf-8"?>
-<w:hdr xmlns:ve="http://schemas.openxmlformats.org/markup-compatibility/2006" xmlns:o="urn:schemas-microsoft-com:office:office" xmlns:r="http://schemas.openxmlformats.org/officeDocument/2006/relationships" xmlns:m="http://schemas.openxmlformats.org/officeDocument/2006/math" xmlns:v="urn:schemas-microsoft-com:vml" xmlns:wp="http://schemas.openxmlformats.org/drawingml/2006/wordprocessingDrawing" xmlns:w10="urn:schemas-microsoft-com:office:word" xmlns:w="http://schemas.openxmlformats.org/wordprocessingml/2006/main" xmlns:wne="http://schemas.microsoft.com/office/word/2006/wordml">
-  <w:p>
+<w:hdr xmlns:w14="http://schemas.microsoft.com/office/word/2010/wordml" xmlns:wp14="http://schemas.microsoft.com/office/word/2010/wordprocessingDrawing" xmlns:ve="http://schemas.openxmlformats.org/markup-compatibility/2006" xmlns:o="urn:schemas-microsoft-com:office:office" xmlns:r="http://schemas.openxmlformats.org/officeDocument/2006/relationships" xmlns:m="http://schemas.openxmlformats.org/officeDocument/2006/math" xmlns:v="urn:schemas-microsoft-com:vml" xmlns:wp="http://schemas.openxmlformats.org/drawingml/2006/wordprocessingDrawing" xmlns:w10="urn:schemas-microsoft-com:office:word" xmlns:w="http://schemas.openxmlformats.org/wordprocessingml/2006/main" xmlns:wne="http://schemas.microsoft.com/office/word/2006/wordml" xmlns:mc="http://schemas.openxmlformats.org/markup-compatibility/2006" xmlns:a="http://schemas.openxmlformats.org/drawingml/2006/main" xmlns:pic="http://schemas.openxmlformats.org/drawingml/2006/picture" xmlns:a14="http://schemas.microsoft.com/office/drawing/2010/main" mc:Ignorable="w14 wp14">
+  <w:p xmlns:wp14="http://schemas.microsoft.com/office/word/2010/wordml" wp14:textId="77777777">
     <w:pPr>
       <w:tabs>
         <w:tab w:val="left" w:pos="3000"/>
@@ -2135,7 +2238,7 @@
         <w:noProof/>
       </w:rPr>
       <w:drawing>
-        <wp:anchor distT="0" distB="0" distL="114300" distR="114300" simplePos="0" relativeHeight="251657728" behindDoc="1" locked="0" layoutInCell="1" allowOverlap="1">
+        <wp:anchor xmlns:wp14="http://schemas.microsoft.com/office/word/2010/wordprocessingDrawing" distT="0" distB="0" distL="114300" distR="114300" simplePos="0" relativeHeight="251657728" behindDoc="1" locked="0" layoutInCell="1" allowOverlap="1" wp14:anchorId="06B1A772" wp14:editId="7777777">
           <wp:simplePos x="0" y="0"/>
           <wp:positionH relativeFrom="column">
             <wp:posOffset>-72390</wp:posOffset>
@@ -2231,7 +2334,7 @@
         <w:ind w:left="0" w:firstLine="0"/>
       </w:pPr>
       <w:rPr>
-        <w:rFonts w:ascii="Symbol" w:hAnsi="Symbol" w:hint="default"/>
+        <w:rFonts w:hint="default" w:ascii="Symbol" w:hAnsi="Symbol"/>
       </w:rPr>
     </w:lvl>
     <w:lvl w:ilvl="1">
@@ -2246,7 +2349,7 @@
         <w:ind w:left="1080" w:hanging="360"/>
       </w:pPr>
       <w:rPr>
-        <w:rFonts w:ascii="Symbol" w:hAnsi="Symbol" w:hint="default"/>
+        <w:rFonts w:hint="default" w:ascii="Symbol" w:hAnsi="Symbol"/>
       </w:rPr>
     </w:lvl>
     <w:lvl w:ilvl="2">
@@ -2261,7 +2364,7 @@
         <w:ind w:left="1800" w:hanging="360"/>
       </w:pPr>
       <w:rPr>
-        <w:rFonts w:ascii="Courier New" w:hAnsi="Courier New" w:cs="Courier New" w:hint="default"/>
+        <w:rFonts w:hint="default" w:ascii="Courier New" w:hAnsi="Courier New" w:cs="Courier New"/>
       </w:rPr>
     </w:lvl>
     <w:lvl w:ilvl="3">
@@ -2276,7 +2379,7 @@
         <w:ind w:left="2520" w:hanging="360"/>
       </w:pPr>
       <w:rPr>
-        <w:rFonts w:ascii="Wingdings" w:hAnsi="Wingdings" w:hint="default"/>
+        <w:rFonts w:hint="default" w:ascii="Wingdings" w:hAnsi="Wingdings"/>
       </w:rPr>
     </w:lvl>
     <w:lvl w:ilvl="4">
@@ -2291,7 +2394,7 @@
         <w:ind w:left="3240" w:hanging="360"/>
       </w:pPr>
       <w:rPr>
-        <w:rFonts w:ascii="Wingdings" w:hAnsi="Wingdings" w:hint="default"/>
+        <w:rFonts w:hint="default" w:ascii="Wingdings" w:hAnsi="Wingdings"/>
       </w:rPr>
     </w:lvl>
     <w:lvl w:ilvl="5">
@@ -2306,7 +2409,7 @@
         <w:ind w:left="3960" w:hanging="360"/>
       </w:pPr>
       <w:rPr>
-        <w:rFonts w:ascii="Symbol" w:hAnsi="Symbol" w:hint="default"/>
+        <w:rFonts w:hint="default" w:ascii="Symbol" w:hAnsi="Symbol"/>
       </w:rPr>
     </w:lvl>
     <w:lvl w:ilvl="6">
@@ -2321,7 +2424,7 @@
         <w:ind w:left="4680" w:hanging="360"/>
       </w:pPr>
       <w:rPr>
-        <w:rFonts w:ascii="Courier New" w:hAnsi="Courier New" w:cs="Courier New" w:hint="default"/>
+        <w:rFonts w:hint="default" w:ascii="Courier New" w:hAnsi="Courier New" w:cs="Courier New"/>
       </w:rPr>
     </w:lvl>
     <w:lvl w:ilvl="7">
@@ -2336,7 +2439,7 @@
         <w:ind w:left="5400" w:hanging="360"/>
       </w:pPr>
       <w:rPr>
-        <w:rFonts w:ascii="Wingdings" w:hAnsi="Wingdings" w:hint="default"/>
+        <w:rFonts w:hint="default" w:ascii="Wingdings" w:hAnsi="Wingdings"/>
       </w:rPr>
     </w:lvl>
     <w:lvl w:ilvl="8">
@@ -2351,7 +2454,7 @@
         <w:ind w:left="6120" w:hanging="360"/>
       </w:pPr>
       <w:rPr>
-        <w:rFonts w:ascii="Wingdings" w:hAnsi="Wingdings" w:hint="default"/>
+        <w:rFonts w:hint="default" w:ascii="Wingdings" w:hAnsi="Wingdings"/>
       </w:rPr>
     </w:lvl>
   </w:abstractNum>
@@ -2368,7 +2471,7 @@
         <w:ind w:left="720" w:hanging="360"/>
       </w:pPr>
       <w:rPr>
-        <w:rFonts w:ascii="Wingdings" w:hAnsi="Wingdings" w:hint="default"/>
+        <w:rFonts w:hint="default" w:ascii="Wingdings" w:hAnsi="Wingdings"/>
       </w:rPr>
     </w:lvl>
     <w:lvl w:ilvl="1" w:tplc="04100003" w:tentative="1">
@@ -2380,7 +2483,7 @@
         <w:ind w:left="1440" w:hanging="360"/>
       </w:pPr>
       <w:rPr>
-        <w:rFonts w:ascii="Courier New" w:hAnsi="Courier New" w:cs="Courier New" w:hint="default"/>
+        <w:rFonts w:hint="default" w:ascii="Courier New" w:hAnsi="Courier New" w:cs="Courier New"/>
       </w:rPr>
     </w:lvl>
     <w:lvl w:ilvl="2" w:tplc="04100005" w:tentative="1">
@@ -2392,7 +2495,7 @@
         <w:ind w:left="2160" w:hanging="360"/>
       </w:pPr>
       <w:rPr>
-        <w:rFonts w:ascii="Wingdings" w:hAnsi="Wingdings" w:hint="default"/>
+        <w:rFonts w:hint="default" w:ascii="Wingdings" w:hAnsi="Wingdings"/>
       </w:rPr>
     </w:lvl>
     <w:lvl w:ilvl="3" w:tplc="04100001" w:tentative="1">
@@ -2404,7 +2507,7 @@
         <w:ind w:left="2880" w:hanging="360"/>
       </w:pPr>
       <w:rPr>
-        <w:rFonts w:ascii="Symbol" w:hAnsi="Symbol" w:hint="default"/>
+        <w:rFonts w:hint="default" w:ascii="Symbol" w:hAnsi="Symbol"/>
       </w:rPr>
     </w:lvl>
     <w:lvl w:ilvl="4" w:tplc="04100003" w:tentative="1">
@@ -2416,7 +2519,7 @@
         <w:ind w:left="3600" w:hanging="360"/>
       </w:pPr>
       <w:rPr>
-        <w:rFonts w:ascii="Courier New" w:hAnsi="Courier New" w:cs="Courier New" w:hint="default"/>
+        <w:rFonts w:hint="default" w:ascii="Courier New" w:hAnsi="Courier New" w:cs="Courier New"/>
       </w:rPr>
     </w:lvl>
     <w:lvl w:ilvl="5" w:tplc="04100005" w:tentative="1">
@@ -2428,7 +2531,7 @@
         <w:ind w:left="4320" w:hanging="360"/>
       </w:pPr>
       <w:rPr>
-        <w:rFonts w:ascii="Wingdings" w:hAnsi="Wingdings" w:hint="default"/>
+        <w:rFonts w:hint="default" w:ascii="Wingdings" w:hAnsi="Wingdings"/>
       </w:rPr>
     </w:lvl>
     <w:lvl w:ilvl="6" w:tplc="04100001" w:tentative="1">
@@ -2440,7 +2543,7 @@
         <w:ind w:left="5040" w:hanging="360"/>
       </w:pPr>
       <w:rPr>
-        <w:rFonts w:ascii="Symbol" w:hAnsi="Symbol" w:hint="default"/>
+        <w:rFonts w:hint="default" w:ascii="Symbol" w:hAnsi="Symbol"/>
       </w:rPr>
     </w:lvl>
     <w:lvl w:ilvl="7" w:tplc="04100003" w:tentative="1">
@@ -2452,7 +2555,7 @@
         <w:ind w:left="5760" w:hanging="360"/>
       </w:pPr>
       <w:rPr>
-        <w:rFonts w:ascii="Courier New" w:hAnsi="Courier New" w:cs="Courier New" w:hint="default"/>
+        <w:rFonts w:hint="default" w:ascii="Courier New" w:hAnsi="Courier New" w:cs="Courier New"/>
       </w:rPr>
     </w:lvl>
     <w:lvl w:ilvl="8" w:tplc="04100005" w:tentative="1">
@@ -2464,7 +2567,7 @@
         <w:ind w:left="6480" w:hanging="360"/>
       </w:pPr>
       <w:rPr>
-        <w:rFonts w:ascii="Wingdings" w:hAnsi="Wingdings" w:hint="default"/>
+        <w:rFonts w:hint="default" w:ascii="Wingdings" w:hAnsi="Wingdings"/>
       </w:rPr>
     </w:lvl>
   </w:abstractNum>
@@ -2481,7 +2584,7 @@
         <w:ind w:left="720" w:hanging="360"/>
       </w:pPr>
       <w:rPr>
-        <w:rFonts w:ascii="Symbol" w:hAnsi="Symbol" w:hint="default"/>
+        <w:rFonts w:hint="default" w:ascii="Symbol" w:hAnsi="Symbol"/>
       </w:rPr>
     </w:lvl>
     <w:lvl w:ilvl="1" w:tplc="04100003" w:tentative="1">
@@ -2493,7 +2596,7 @@
         <w:ind w:left="1440" w:hanging="360"/>
       </w:pPr>
       <w:rPr>
-        <w:rFonts w:ascii="Courier New" w:hAnsi="Courier New" w:cs="Courier New" w:hint="default"/>
+        <w:rFonts w:hint="default" w:ascii="Courier New" w:hAnsi="Courier New" w:cs="Courier New"/>
       </w:rPr>
     </w:lvl>
     <w:lvl w:ilvl="2" w:tplc="04100005" w:tentative="1">
@@ -2505,7 +2608,7 @@
         <w:ind w:left="2160" w:hanging="360"/>
       </w:pPr>
       <w:rPr>
-        <w:rFonts w:ascii="Wingdings" w:hAnsi="Wingdings" w:hint="default"/>
+        <w:rFonts w:hint="default" w:ascii="Wingdings" w:hAnsi="Wingdings"/>
       </w:rPr>
     </w:lvl>
     <w:lvl w:ilvl="3" w:tplc="04100001" w:tentative="1">
@@ -2517,7 +2620,7 @@
         <w:ind w:left="2880" w:hanging="360"/>
       </w:pPr>
       <w:rPr>
-        <w:rFonts w:ascii="Symbol" w:hAnsi="Symbol" w:hint="default"/>
+        <w:rFonts w:hint="default" w:ascii="Symbol" w:hAnsi="Symbol"/>
       </w:rPr>
     </w:lvl>
     <w:lvl w:ilvl="4" w:tplc="04100003" w:tentative="1">
@@ -2529,7 +2632,7 @@
         <w:ind w:left="3600" w:hanging="360"/>
       </w:pPr>
       <w:rPr>
-        <w:rFonts w:ascii="Courier New" w:hAnsi="Courier New" w:cs="Courier New" w:hint="default"/>
+        <w:rFonts w:hint="default" w:ascii="Courier New" w:hAnsi="Courier New" w:cs="Courier New"/>
       </w:rPr>
     </w:lvl>
     <w:lvl w:ilvl="5" w:tplc="04100005" w:tentative="1">
@@ -2541,7 +2644,7 @@
         <w:ind w:left="4320" w:hanging="360"/>
       </w:pPr>
       <w:rPr>
-        <w:rFonts w:ascii="Wingdings" w:hAnsi="Wingdings" w:hint="default"/>
+        <w:rFonts w:hint="default" w:ascii="Wingdings" w:hAnsi="Wingdings"/>
       </w:rPr>
     </w:lvl>
     <w:lvl w:ilvl="6" w:tplc="04100001" w:tentative="1">
@@ -2553,7 +2656,7 @@
         <w:ind w:left="5040" w:hanging="360"/>
       </w:pPr>
       <w:rPr>
-        <w:rFonts w:ascii="Symbol" w:hAnsi="Symbol" w:hint="default"/>
+        <w:rFonts w:hint="default" w:ascii="Symbol" w:hAnsi="Symbol"/>
       </w:rPr>
     </w:lvl>
     <w:lvl w:ilvl="7" w:tplc="04100003" w:tentative="1">
@@ -2565,7 +2668,7 @@
         <w:ind w:left="5760" w:hanging="360"/>
       </w:pPr>
       <w:rPr>
-        <w:rFonts w:ascii="Courier New" w:hAnsi="Courier New" w:cs="Courier New" w:hint="default"/>
+        <w:rFonts w:hint="default" w:ascii="Courier New" w:hAnsi="Courier New" w:cs="Courier New"/>
       </w:rPr>
     </w:lvl>
     <w:lvl w:ilvl="8" w:tplc="04100005" w:tentative="1">
@@ -2577,7 +2680,7 @@
         <w:ind w:left="6480" w:hanging="360"/>
       </w:pPr>
       <w:rPr>
-        <w:rFonts w:ascii="Wingdings" w:hAnsi="Wingdings" w:hint="default"/>
+        <w:rFonts w:hint="default" w:ascii="Wingdings" w:hAnsi="Wingdings"/>
       </w:rPr>
     </w:lvl>
   </w:abstractNum>
@@ -2594,7 +2697,7 @@
         <w:ind w:left="720" w:hanging="360"/>
       </w:pPr>
       <w:rPr>
-        <w:rFonts w:ascii="Symbol" w:hAnsi="Symbol" w:hint="default"/>
+        <w:rFonts w:hint="default" w:ascii="Symbol" w:hAnsi="Symbol"/>
       </w:rPr>
     </w:lvl>
     <w:lvl w:ilvl="1" w:tplc="04100003" w:tentative="1">
@@ -2606,7 +2709,7 @@
         <w:ind w:left="1440" w:hanging="360"/>
       </w:pPr>
       <w:rPr>
-        <w:rFonts w:ascii="Courier New" w:hAnsi="Courier New" w:cs="Courier New" w:hint="default"/>
+        <w:rFonts w:hint="default" w:ascii="Courier New" w:hAnsi="Courier New" w:cs="Courier New"/>
       </w:rPr>
     </w:lvl>
     <w:lvl w:ilvl="2" w:tplc="04100005" w:tentative="1">
@@ -2618,7 +2721,7 @@
         <w:ind w:left="2160" w:hanging="360"/>
       </w:pPr>
       <w:rPr>
-        <w:rFonts w:ascii="Wingdings" w:hAnsi="Wingdings" w:hint="default"/>
+        <w:rFonts w:hint="default" w:ascii="Wingdings" w:hAnsi="Wingdings"/>
       </w:rPr>
     </w:lvl>
     <w:lvl w:ilvl="3" w:tplc="04100001" w:tentative="1">
@@ -2630,7 +2733,7 @@
         <w:ind w:left="2880" w:hanging="360"/>
       </w:pPr>
       <w:rPr>
-        <w:rFonts w:ascii="Symbol" w:hAnsi="Symbol" w:hint="default"/>
+        <w:rFonts w:hint="default" w:ascii="Symbol" w:hAnsi="Symbol"/>
       </w:rPr>
     </w:lvl>
     <w:lvl w:ilvl="4" w:tplc="04100003" w:tentative="1">
@@ -2642,7 +2745,7 @@
         <w:ind w:left="3600" w:hanging="360"/>
       </w:pPr>
       <w:rPr>
-        <w:rFonts w:ascii="Courier New" w:hAnsi="Courier New" w:cs="Courier New" w:hint="default"/>
+        <w:rFonts w:hint="default" w:ascii="Courier New" w:hAnsi="Courier New" w:cs="Courier New"/>
       </w:rPr>
     </w:lvl>
     <w:lvl w:ilvl="5" w:tplc="04100005" w:tentative="1">
@@ -2654,7 +2757,7 @@
         <w:ind w:left="4320" w:hanging="360"/>
       </w:pPr>
       <w:rPr>
-        <w:rFonts w:ascii="Wingdings" w:hAnsi="Wingdings" w:hint="default"/>
+        <w:rFonts w:hint="default" w:ascii="Wingdings" w:hAnsi="Wingdings"/>
       </w:rPr>
     </w:lvl>
     <w:lvl w:ilvl="6" w:tplc="04100001" w:tentative="1">
@@ -2666,7 +2769,7 @@
         <w:ind w:left="5040" w:hanging="360"/>
       </w:pPr>
       <w:rPr>
-        <w:rFonts w:ascii="Symbol" w:hAnsi="Symbol" w:hint="default"/>
+        <w:rFonts w:hint="default" w:ascii="Symbol" w:hAnsi="Symbol"/>
       </w:rPr>
     </w:lvl>
     <w:lvl w:ilvl="7" w:tplc="04100003" w:tentative="1">
@@ -2678,7 +2781,7 @@
         <w:ind w:left="5760" w:hanging="360"/>
       </w:pPr>
       <w:rPr>
-        <w:rFonts w:ascii="Courier New" w:hAnsi="Courier New" w:cs="Courier New" w:hint="default"/>
+        <w:rFonts w:hint="default" w:ascii="Courier New" w:hAnsi="Courier New" w:cs="Courier New"/>
       </w:rPr>
     </w:lvl>
     <w:lvl w:ilvl="8" w:tplc="04100005" w:tentative="1">
@@ -2690,7 +2793,7 @@
         <w:ind w:left="6480" w:hanging="360"/>
       </w:pPr>
       <w:rPr>
-        <w:rFonts w:ascii="Wingdings" w:hAnsi="Wingdings" w:hint="default"/>
+        <w:rFonts w:hint="default" w:ascii="Wingdings" w:hAnsi="Wingdings"/>
       </w:rPr>
     </w:lvl>
   </w:abstractNum>
@@ -2710,7 +2813,7 @@
         <w:ind w:left="720" w:hanging="360"/>
       </w:pPr>
       <w:rPr>
-        <w:rFonts w:ascii="Symbol" w:hAnsi="Symbol" w:hint="default"/>
+        <w:rFonts w:hint="default" w:ascii="Symbol" w:hAnsi="Symbol"/>
       </w:rPr>
     </w:lvl>
     <w:lvl w:ilvl="1" w:tplc="04100003">
@@ -2823,7 +2926,7 @@
         <w:ind w:left="1440" w:hanging="360"/>
       </w:pPr>
       <w:rPr>
-        <w:rFonts w:ascii="Symbol" w:hAnsi="Symbol" w:hint="default"/>
+        <w:rFonts w:hint="default" w:ascii="Symbol" w:hAnsi="Symbol"/>
       </w:rPr>
     </w:lvl>
     <w:lvl w:ilvl="1" w:tplc="04100003" w:tentative="1">
@@ -2835,7 +2938,7 @@
         <w:ind w:left="2160" w:hanging="360"/>
       </w:pPr>
       <w:rPr>
-        <w:rFonts w:ascii="Courier New" w:hAnsi="Courier New" w:cs="Courier New" w:hint="default"/>
+        <w:rFonts w:hint="default" w:ascii="Courier New" w:hAnsi="Courier New" w:cs="Courier New"/>
       </w:rPr>
     </w:lvl>
     <w:lvl w:ilvl="2" w:tplc="04100005" w:tentative="1">
@@ -2847,7 +2950,7 @@
         <w:ind w:left="2880" w:hanging="360"/>
       </w:pPr>
       <w:rPr>
-        <w:rFonts w:ascii="Wingdings" w:hAnsi="Wingdings" w:hint="default"/>
+        <w:rFonts w:hint="default" w:ascii="Wingdings" w:hAnsi="Wingdings"/>
       </w:rPr>
     </w:lvl>
     <w:lvl w:ilvl="3" w:tplc="04100001" w:tentative="1">
@@ -2859,7 +2962,7 @@
         <w:ind w:left="3600" w:hanging="360"/>
       </w:pPr>
       <w:rPr>
-        <w:rFonts w:ascii="Symbol" w:hAnsi="Symbol" w:hint="default"/>
+        <w:rFonts w:hint="default" w:ascii="Symbol" w:hAnsi="Symbol"/>
       </w:rPr>
     </w:lvl>
     <w:lvl w:ilvl="4" w:tplc="04100003" w:tentative="1">
@@ -2871,7 +2974,7 @@
         <w:ind w:left="4320" w:hanging="360"/>
       </w:pPr>
       <w:rPr>
-        <w:rFonts w:ascii="Courier New" w:hAnsi="Courier New" w:cs="Courier New" w:hint="default"/>
+        <w:rFonts w:hint="default" w:ascii="Courier New" w:hAnsi="Courier New" w:cs="Courier New"/>
       </w:rPr>
     </w:lvl>
     <w:lvl w:ilvl="5" w:tplc="04100005" w:tentative="1">
@@ -2883,7 +2986,7 @@
         <w:ind w:left="5040" w:hanging="360"/>
       </w:pPr>
       <w:rPr>
-        <w:rFonts w:ascii="Wingdings" w:hAnsi="Wingdings" w:hint="default"/>
+        <w:rFonts w:hint="default" w:ascii="Wingdings" w:hAnsi="Wingdings"/>
       </w:rPr>
     </w:lvl>
     <w:lvl w:ilvl="6" w:tplc="04100001" w:tentative="1">
@@ -2895,7 +2998,7 @@
         <w:ind w:left="5760" w:hanging="360"/>
       </w:pPr>
       <w:rPr>
-        <w:rFonts w:ascii="Symbol" w:hAnsi="Symbol" w:hint="default"/>
+        <w:rFonts w:hint="default" w:ascii="Symbol" w:hAnsi="Symbol"/>
       </w:rPr>
     </w:lvl>
     <w:lvl w:ilvl="7" w:tplc="04100003" w:tentative="1">
@@ -2907,7 +3010,7 @@
         <w:ind w:left="6480" w:hanging="360"/>
       </w:pPr>
       <w:rPr>
-        <w:rFonts w:ascii="Courier New" w:hAnsi="Courier New" w:cs="Courier New" w:hint="default"/>
+        <w:rFonts w:hint="default" w:ascii="Courier New" w:hAnsi="Courier New" w:cs="Courier New"/>
       </w:rPr>
     </w:lvl>
     <w:lvl w:ilvl="8" w:tplc="04100005" w:tentative="1">
@@ -2919,7 +3022,7 @@
         <w:ind w:left="7200" w:hanging="360"/>
       </w:pPr>
       <w:rPr>
-        <w:rFonts w:ascii="Wingdings" w:hAnsi="Wingdings" w:hint="default"/>
+        <w:rFonts w:hint="default" w:ascii="Wingdings" w:hAnsi="Wingdings"/>
       </w:rPr>
     </w:lvl>
   </w:abstractNum>
@@ -2936,7 +3039,7 @@
         <w:ind w:left="720" w:hanging="360"/>
       </w:pPr>
       <w:rPr>
-        <w:rFonts w:ascii="Symbol" w:hAnsi="Symbol" w:hint="default"/>
+        <w:rFonts w:hint="default" w:ascii="Symbol" w:hAnsi="Symbol"/>
       </w:rPr>
     </w:lvl>
     <w:lvl w:ilvl="1" w:tplc="04100003">
@@ -2948,7 +3051,7 @@
         <w:ind w:left="1440" w:hanging="360"/>
       </w:pPr>
       <w:rPr>
-        <w:rFonts w:ascii="Courier New" w:hAnsi="Courier New" w:cs="Courier New" w:hint="default"/>
+        <w:rFonts w:hint="default" w:ascii="Courier New" w:hAnsi="Courier New" w:cs="Courier New"/>
       </w:rPr>
     </w:lvl>
     <w:lvl w:ilvl="2" w:tplc="04100005">
@@ -2960,7 +3063,7 @@
         <w:ind w:left="2160" w:hanging="360"/>
       </w:pPr>
       <w:rPr>
-        <w:rFonts w:ascii="Wingdings" w:hAnsi="Wingdings" w:hint="default"/>
+        <w:rFonts w:hint="default" w:ascii="Wingdings" w:hAnsi="Wingdings"/>
       </w:rPr>
     </w:lvl>
     <w:lvl w:ilvl="3" w:tplc="04100001">
@@ -2972,7 +3075,7 @@
         <w:ind w:left="2880" w:hanging="360"/>
       </w:pPr>
       <w:rPr>
-        <w:rFonts w:ascii="Symbol" w:hAnsi="Symbol" w:hint="default"/>
+        <w:rFonts w:hint="default" w:ascii="Symbol" w:hAnsi="Symbol"/>
       </w:rPr>
     </w:lvl>
     <w:lvl w:ilvl="4" w:tplc="04100003">
@@ -2984,7 +3087,7 @@
         <w:ind w:left="3600" w:hanging="360"/>
       </w:pPr>
       <w:rPr>
-        <w:rFonts w:ascii="Courier New" w:hAnsi="Courier New" w:cs="Courier New" w:hint="default"/>
+        <w:rFonts w:hint="default" w:ascii="Courier New" w:hAnsi="Courier New" w:cs="Courier New"/>
       </w:rPr>
     </w:lvl>
     <w:lvl w:ilvl="5" w:tplc="04100005">
@@ -2996,7 +3099,7 @@
         <w:ind w:left="4320" w:hanging="360"/>
       </w:pPr>
       <w:rPr>
-        <w:rFonts w:ascii="Wingdings" w:hAnsi="Wingdings" w:hint="default"/>
+        <w:rFonts w:hint="default" w:ascii="Wingdings" w:hAnsi="Wingdings"/>
       </w:rPr>
     </w:lvl>
     <w:lvl w:ilvl="6" w:tplc="04100001">
@@ -3008,7 +3111,7 @@
         <w:ind w:left="5040" w:hanging="360"/>
       </w:pPr>
       <w:rPr>
-        <w:rFonts w:ascii="Symbol" w:hAnsi="Symbol" w:hint="default"/>
+        <w:rFonts w:hint="default" w:ascii="Symbol" w:hAnsi="Symbol"/>
       </w:rPr>
     </w:lvl>
     <w:lvl w:ilvl="7" w:tplc="04100003">
@@ -3020,7 +3123,7 @@
         <w:ind w:left="5760" w:hanging="360"/>
       </w:pPr>
       <w:rPr>
-        <w:rFonts w:ascii="Courier New" w:hAnsi="Courier New" w:cs="Courier New" w:hint="default"/>
+        <w:rFonts w:hint="default" w:ascii="Courier New" w:hAnsi="Courier New" w:cs="Courier New"/>
       </w:rPr>
     </w:lvl>
     <w:lvl w:ilvl="8" w:tplc="04100005">
@@ -3032,7 +3135,7 @@
         <w:ind w:left="6480" w:hanging="360"/>
       </w:pPr>
       <w:rPr>
-        <w:rFonts w:ascii="Wingdings" w:hAnsi="Wingdings" w:hint="default"/>
+        <w:rFonts w:hint="default" w:ascii="Wingdings" w:hAnsi="Wingdings"/>
       </w:rPr>
     </w:lvl>
   </w:abstractNum>
@@ -3049,7 +3152,7 @@
         <w:ind w:left="720" w:hanging="360"/>
       </w:pPr>
       <w:rPr>
-        <w:rFonts w:ascii="Symbol" w:hAnsi="Symbol" w:hint="default"/>
+        <w:rFonts w:hint="default" w:ascii="Symbol" w:hAnsi="Symbol"/>
       </w:rPr>
     </w:lvl>
     <w:lvl w:ilvl="1" w:tplc="04100003">
@@ -3061,7 +3164,7 @@
         <w:ind w:left="1440" w:hanging="360"/>
       </w:pPr>
       <w:rPr>
-        <w:rFonts w:ascii="Courier New" w:hAnsi="Courier New" w:cs="Courier New" w:hint="default"/>
+        <w:rFonts w:hint="default" w:ascii="Courier New" w:hAnsi="Courier New" w:cs="Courier New"/>
       </w:rPr>
     </w:lvl>
     <w:lvl w:ilvl="2" w:tplc="04100005">
@@ -3073,7 +3176,7 @@
         <w:ind w:left="2160" w:hanging="360"/>
       </w:pPr>
       <w:rPr>
-        <w:rFonts w:ascii="Wingdings" w:hAnsi="Wingdings" w:hint="default"/>
+        <w:rFonts w:hint="default" w:ascii="Wingdings" w:hAnsi="Wingdings"/>
       </w:rPr>
     </w:lvl>
     <w:lvl w:ilvl="3" w:tplc="04100001">
@@ -3085,7 +3188,7 @@
         <w:ind w:left="2880" w:hanging="360"/>
       </w:pPr>
       <w:rPr>
-        <w:rFonts w:ascii="Symbol" w:hAnsi="Symbol" w:hint="default"/>
+        <w:rFonts w:hint="default" w:ascii="Symbol" w:hAnsi="Symbol"/>
       </w:rPr>
     </w:lvl>
     <w:lvl w:ilvl="4" w:tplc="04100003">
@@ -3097,7 +3200,7 @@
         <w:ind w:left="3600" w:hanging="360"/>
       </w:pPr>
       <w:rPr>
-        <w:rFonts w:ascii="Courier New" w:hAnsi="Courier New" w:cs="Courier New" w:hint="default"/>
+        <w:rFonts w:hint="default" w:ascii="Courier New" w:hAnsi="Courier New" w:cs="Courier New"/>
       </w:rPr>
     </w:lvl>
     <w:lvl w:ilvl="5" w:tplc="04100005">
@@ -3109,7 +3212,7 @@
         <w:ind w:left="4320" w:hanging="360"/>
       </w:pPr>
       <w:rPr>
-        <w:rFonts w:ascii="Wingdings" w:hAnsi="Wingdings" w:hint="default"/>
+        <w:rFonts w:hint="default" w:ascii="Wingdings" w:hAnsi="Wingdings"/>
       </w:rPr>
     </w:lvl>
     <w:lvl w:ilvl="6" w:tplc="04100001">
@@ -3121,7 +3224,7 @@
         <w:ind w:left="5040" w:hanging="360"/>
       </w:pPr>
       <w:rPr>
-        <w:rFonts w:ascii="Symbol" w:hAnsi="Symbol" w:hint="default"/>
+        <w:rFonts w:hint="default" w:ascii="Symbol" w:hAnsi="Symbol"/>
       </w:rPr>
     </w:lvl>
     <w:lvl w:ilvl="7" w:tplc="04100003">
@@ -3133,7 +3236,7 @@
         <w:ind w:left="5760" w:hanging="360"/>
       </w:pPr>
       <w:rPr>
-        <w:rFonts w:ascii="Courier New" w:hAnsi="Courier New" w:cs="Courier New" w:hint="default"/>
+        <w:rFonts w:hint="default" w:ascii="Courier New" w:hAnsi="Courier New" w:cs="Courier New"/>
       </w:rPr>
     </w:lvl>
     <w:lvl w:ilvl="8" w:tplc="04100005">
@@ -3145,7 +3248,7 @@
         <w:ind w:left="6480" w:hanging="360"/>
       </w:pPr>
       <w:rPr>
-        <w:rFonts w:ascii="Wingdings" w:hAnsi="Wingdings" w:hint="default"/>
+        <w:rFonts w:hint="default" w:ascii="Wingdings" w:hAnsi="Wingdings"/>
       </w:rPr>
     </w:lvl>
   </w:abstractNum>
@@ -3165,7 +3268,7 @@
         <w:ind w:left="720" w:hanging="360"/>
       </w:pPr>
       <w:rPr>
-        <w:rFonts w:ascii="Symbol" w:hAnsi="Symbol" w:hint="default"/>
+        <w:rFonts w:hint="default" w:ascii="Symbol" w:hAnsi="Symbol"/>
       </w:rPr>
     </w:lvl>
     <w:lvl w:ilvl="1" w:tplc="04100003">
@@ -3281,7 +3384,7 @@
         <w:ind w:left="720" w:hanging="360"/>
       </w:pPr>
       <w:rPr>
-        <w:rFonts w:ascii="Wingdings" w:hAnsi="Wingdings" w:hint="default"/>
+        <w:rFonts w:hint="default" w:ascii="Wingdings" w:hAnsi="Wingdings"/>
       </w:rPr>
     </w:lvl>
     <w:lvl w:ilvl="1" w:tplc="04100003">
@@ -3394,7 +3497,7 @@
         <w:ind w:left="720" w:hanging="360"/>
       </w:pPr>
       <w:rPr>
-        <w:rFonts w:ascii="Symbol" w:hAnsi="Symbol" w:hint="default"/>
+        <w:rFonts w:hint="default" w:ascii="Symbol" w:hAnsi="Symbol"/>
       </w:rPr>
     </w:lvl>
     <w:lvl w:ilvl="1" w:tplc="04100003" w:tentative="1">
@@ -3406,7 +3509,7 @@
         <w:ind w:left="1440" w:hanging="360"/>
       </w:pPr>
       <w:rPr>
-        <w:rFonts w:ascii="Courier New" w:hAnsi="Courier New" w:cs="Courier New" w:hint="default"/>
+        <w:rFonts w:hint="default" w:ascii="Courier New" w:hAnsi="Courier New" w:cs="Courier New"/>
       </w:rPr>
     </w:lvl>
     <w:lvl w:ilvl="2" w:tplc="04100005" w:tentative="1">
@@ -3418,7 +3521,7 @@
         <w:ind w:left="2160" w:hanging="360"/>
       </w:pPr>
       <w:rPr>
-        <w:rFonts w:ascii="Wingdings" w:hAnsi="Wingdings" w:hint="default"/>
+        <w:rFonts w:hint="default" w:ascii="Wingdings" w:hAnsi="Wingdings"/>
       </w:rPr>
     </w:lvl>
     <w:lvl w:ilvl="3" w:tplc="04100001" w:tentative="1">
@@ -3430,7 +3533,7 @@
         <w:ind w:left="2880" w:hanging="360"/>
       </w:pPr>
       <w:rPr>
-        <w:rFonts w:ascii="Symbol" w:hAnsi="Symbol" w:hint="default"/>
+        <w:rFonts w:hint="default" w:ascii="Symbol" w:hAnsi="Symbol"/>
       </w:rPr>
     </w:lvl>
     <w:lvl w:ilvl="4" w:tplc="04100003" w:tentative="1">
@@ -3442,7 +3545,7 @@
         <w:ind w:left="3600" w:hanging="360"/>
       </w:pPr>
       <w:rPr>
-        <w:rFonts w:ascii="Courier New" w:hAnsi="Courier New" w:cs="Courier New" w:hint="default"/>
+        <w:rFonts w:hint="default" w:ascii="Courier New" w:hAnsi="Courier New" w:cs="Courier New"/>
       </w:rPr>
     </w:lvl>
     <w:lvl w:ilvl="5" w:tplc="04100005" w:tentative="1">
@@ -3454,7 +3557,7 @@
         <w:ind w:left="4320" w:hanging="360"/>
       </w:pPr>
       <w:rPr>
-        <w:rFonts w:ascii="Wingdings" w:hAnsi="Wingdings" w:hint="default"/>
+        <w:rFonts w:hint="default" w:ascii="Wingdings" w:hAnsi="Wingdings"/>
       </w:rPr>
     </w:lvl>
     <w:lvl w:ilvl="6" w:tplc="04100001" w:tentative="1">
@@ -3466,7 +3569,7 @@
         <w:ind w:left="5040" w:hanging="360"/>
       </w:pPr>
       <w:rPr>
-        <w:rFonts w:ascii="Symbol" w:hAnsi="Symbol" w:hint="default"/>
+        <w:rFonts w:hint="default" w:ascii="Symbol" w:hAnsi="Symbol"/>
       </w:rPr>
     </w:lvl>
     <w:lvl w:ilvl="7" w:tplc="04100003" w:tentative="1">
@@ -3478,7 +3581,7 @@
         <w:ind w:left="5760" w:hanging="360"/>
       </w:pPr>
       <w:rPr>
-        <w:rFonts w:ascii="Courier New" w:hAnsi="Courier New" w:cs="Courier New" w:hint="default"/>
+        <w:rFonts w:hint="default" w:ascii="Courier New" w:hAnsi="Courier New" w:cs="Courier New"/>
       </w:rPr>
     </w:lvl>
     <w:lvl w:ilvl="8" w:tplc="04100005" w:tentative="1">
@@ -3490,7 +3593,7 @@
         <w:ind w:left="6480" w:hanging="360"/>
       </w:pPr>
       <w:rPr>
-        <w:rFonts w:ascii="Wingdings" w:hAnsi="Wingdings" w:hint="default"/>
+        <w:rFonts w:hint="default" w:ascii="Wingdings" w:hAnsi="Wingdings"/>
       </w:rPr>
     </w:lvl>
   </w:abstractNum>
@@ -3507,7 +3610,7 @@
         <w:ind w:left="720" w:hanging="360"/>
       </w:pPr>
       <w:rPr>
-        <w:rFonts w:ascii="Symbol" w:hAnsi="Symbol" w:hint="default"/>
+        <w:rFonts w:hint="default" w:ascii="Symbol" w:hAnsi="Symbol"/>
       </w:rPr>
     </w:lvl>
     <w:lvl w:ilvl="1" w:tplc="04100003" w:tentative="1">
@@ -3519,7 +3622,7 @@
         <w:ind w:left="1440" w:hanging="360"/>
       </w:pPr>
       <w:rPr>
-        <w:rFonts w:ascii="Courier New" w:hAnsi="Courier New" w:cs="Courier New" w:hint="default"/>
+        <w:rFonts w:hint="default" w:ascii="Courier New" w:hAnsi="Courier New" w:cs="Courier New"/>
       </w:rPr>
     </w:lvl>
     <w:lvl w:ilvl="2" w:tplc="04100005" w:tentative="1">
@@ -3531,7 +3634,7 @@
         <w:ind w:left="2160" w:hanging="360"/>
       </w:pPr>
       <w:rPr>
-        <w:rFonts w:ascii="Wingdings" w:hAnsi="Wingdings" w:hint="default"/>
+        <w:rFonts w:hint="default" w:ascii="Wingdings" w:hAnsi="Wingdings"/>
       </w:rPr>
     </w:lvl>
     <w:lvl w:ilvl="3" w:tplc="04100001" w:tentative="1">
@@ -3543,7 +3646,7 @@
         <w:ind w:left="2880" w:hanging="360"/>
       </w:pPr>
       <w:rPr>
-        <w:rFonts w:ascii="Symbol" w:hAnsi="Symbol" w:hint="default"/>
+        <w:rFonts w:hint="default" w:ascii="Symbol" w:hAnsi="Symbol"/>
       </w:rPr>
     </w:lvl>
     <w:lvl w:ilvl="4" w:tplc="04100003" w:tentative="1">
@@ -3555,7 +3658,7 @@
         <w:ind w:left="3600" w:hanging="360"/>
       </w:pPr>
       <w:rPr>
-        <w:rFonts w:ascii="Courier New" w:hAnsi="Courier New" w:cs="Courier New" w:hint="default"/>
+        <w:rFonts w:hint="default" w:ascii="Courier New" w:hAnsi="Courier New" w:cs="Courier New"/>
       </w:rPr>
     </w:lvl>
     <w:lvl w:ilvl="5" w:tplc="04100005" w:tentative="1">
@@ -3567,7 +3670,7 @@
         <w:ind w:left="4320" w:hanging="360"/>
       </w:pPr>
       <w:rPr>
-        <w:rFonts w:ascii="Wingdings" w:hAnsi="Wingdings" w:hint="default"/>
+        <w:rFonts w:hint="default" w:ascii="Wingdings" w:hAnsi="Wingdings"/>
       </w:rPr>
     </w:lvl>
     <w:lvl w:ilvl="6" w:tplc="04100001" w:tentative="1">
@@ -3579,7 +3682,7 @@
         <w:ind w:left="5040" w:hanging="360"/>
       </w:pPr>
       <w:rPr>
-        <w:rFonts w:ascii="Symbol" w:hAnsi="Symbol" w:hint="default"/>
+        <w:rFonts w:hint="default" w:ascii="Symbol" w:hAnsi="Symbol"/>
       </w:rPr>
     </w:lvl>
     <w:lvl w:ilvl="7" w:tplc="04100003" w:tentative="1">
@@ -3591,7 +3694,7 @@
         <w:ind w:left="5760" w:hanging="360"/>
       </w:pPr>
       <w:rPr>
-        <w:rFonts w:ascii="Courier New" w:hAnsi="Courier New" w:cs="Courier New" w:hint="default"/>
+        <w:rFonts w:hint="default" w:ascii="Courier New" w:hAnsi="Courier New" w:cs="Courier New"/>
       </w:rPr>
     </w:lvl>
     <w:lvl w:ilvl="8" w:tplc="04100005" w:tentative="1">
@@ -3603,7 +3706,7 @@
         <w:ind w:left="6480" w:hanging="360"/>
       </w:pPr>
       <w:rPr>
-        <w:rFonts w:ascii="Wingdings" w:hAnsi="Wingdings" w:hint="default"/>
+        <w:rFonts w:hint="default" w:ascii="Wingdings" w:hAnsi="Wingdings"/>
       </w:rPr>
     </w:lvl>
   </w:abstractNum>
@@ -3620,7 +3723,7 @@
         <w:ind w:left="720" w:hanging="360"/>
       </w:pPr>
       <w:rPr>
-        <w:rFonts w:ascii="Symbol" w:hAnsi="Symbol" w:hint="default"/>
+        <w:rFonts w:hint="default" w:ascii="Symbol" w:hAnsi="Symbol"/>
       </w:rPr>
     </w:lvl>
     <w:lvl w:ilvl="1" w:tplc="04100003" w:tentative="1">
@@ -3632,7 +3735,7 @@
         <w:ind w:left="1440" w:hanging="360"/>
       </w:pPr>
       <w:rPr>
-        <w:rFonts w:ascii="Courier New" w:hAnsi="Courier New" w:cs="Courier New" w:hint="default"/>
+        <w:rFonts w:hint="default" w:ascii="Courier New" w:hAnsi="Courier New" w:cs="Courier New"/>
       </w:rPr>
     </w:lvl>
     <w:lvl w:ilvl="2" w:tplc="04100005" w:tentative="1">
@@ -3644,7 +3747,7 @@
         <w:ind w:left="2160" w:hanging="360"/>
       </w:pPr>
       <w:rPr>
-        <w:rFonts w:ascii="Wingdings" w:hAnsi="Wingdings" w:hint="default"/>
+        <w:rFonts w:hint="default" w:ascii="Wingdings" w:hAnsi="Wingdings"/>
       </w:rPr>
     </w:lvl>
     <w:lvl w:ilvl="3" w:tplc="04100001" w:tentative="1">
@@ -3656,7 +3759,7 @@
         <w:ind w:left="2880" w:hanging="360"/>
       </w:pPr>
       <w:rPr>
-        <w:rFonts w:ascii="Symbol" w:hAnsi="Symbol" w:hint="default"/>
+        <w:rFonts w:hint="default" w:ascii="Symbol" w:hAnsi="Symbol"/>
       </w:rPr>
     </w:lvl>
     <w:lvl w:ilvl="4" w:tplc="04100003" w:tentative="1">
@@ -3668,7 +3771,7 @@
         <w:ind w:left="3600" w:hanging="360"/>
       </w:pPr>
       <w:rPr>
-        <w:rFonts w:ascii="Courier New" w:hAnsi="Courier New" w:cs="Courier New" w:hint="default"/>
+        <w:rFonts w:hint="default" w:ascii="Courier New" w:hAnsi="Courier New" w:cs="Courier New"/>
       </w:rPr>
     </w:lvl>
     <w:lvl w:ilvl="5" w:tplc="04100005" w:tentative="1">
@@ -3680,7 +3783,7 @@
         <w:ind w:left="4320" w:hanging="360"/>
       </w:pPr>
       <w:rPr>
-        <w:rFonts w:ascii="Wingdings" w:hAnsi="Wingdings" w:hint="default"/>
+        <w:rFonts w:hint="default" w:ascii="Wingdings" w:hAnsi="Wingdings"/>
       </w:rPr>
     </w:lvl>
     <w:lvl w:ilvl="6" w:tplc="04100001" w:tentative="1">
@@ -3692,7 +3795,7 @@
         <w:ind w:left="5040" w:hanging="360"/>
       </w:pPr>
       <w:rPr>
-        <w:rFonts w:ascii="Symbol" w:hAnsi="Symbol" w:hint="default"/>
+        <w:rFonts w:hint="default" w:ascii="Symbol" w:hAnsi="Symbol"/>
       </w:rPr>
     </w:lvl>
     <w:lvl w:ilvl="7" w:tplc="04100003" w:tentative="1">
@@ -3704,7 +3807,7 @@
         <w:ind w:left="5760" w:hanging="360"/>
       </w:pPr>
       <w:rPr>
-        <w:rFonts w:ascii="Courier New" w:hAnsi="Courier New" w:cs="Courier New" w:hint="default"/>
+        <w:rFonts w:hint="default" w:ascii="Courier New" w:hAnsi="Courier New" w:cs="Courier New"/>
       </w:rPr>
     </w:lvl>
     <w:lvl w:ilvl="8" w:tplc="04100005" w:tentative="1">
@@ -3716,7 +3819,7 @@
         <w:ind w:left="6480" w:hanging="360"/>
       </w:pPr>
       <w:rPr>
-        <w:rFonts w:ascii="Wingdings" w:hAnsi="Wingdings" w:hint="default"/>
+        <w:rFonts w:hint="default" w:ascii="Wingdings" w:hAnsi="Wingdings"/>
       </w:rPr>
     </w:lvl>
   </w:abstractNum>
@@ -3733,7 +3836,7 @@
         <w:ind w:left="720" w:hanging="360"/>
       </w:pPr>
       <w:rPr>
-        <w:rFonts w:ascii="Symbol" w:hAnsi="Symbol" w:hint="default"/>
+        <w:rFonts w:hint="default" w:ascii="Symbol" w:hAnsi="Symbol"/>
       </w:rPr>
     </w:lvl>
     <w:lvl w:ilvl="1" w:tplc="04100003" w:tentative="1">
@@ -3745,7 +3848,7 @@
         <w:ind w:left="1440" w:hanging="360"/>
       </w:pPr>
       <w:rPr>
-        <w:rFonts w:ascii="Courier New" w:hAnsi="Courier New" w:cs="Courier New" w:hint="default"/>
+        <w:rFonts w:hint="default" w:ascii="Courier New" w:hAnsi="Courier New" w:cs="Courier New"/>
       </w:rPr>
     </w:lvl>
     <w:lvl w:ilvl="2" w:tplc="04100005" w:tentative="1">
@@ -3757,7 +3860,7 @@
         <w:ind w:left="2160" w:hanging="360"/>
       </w:pPr>
       <w:rPr>
-        <w:rFonts w:ascii="Wingdings" w:hAnsi="Wingdings" w:hint="default"/>
+        <w:rFonts w:hint="default" w:ascii="Wingdings" w:hAnsi="Wingdings"/>
       </w:rPr>
     </w:lvl>
     <w:lvl w:ilvl="3" w:tplc="04100001" w:tentative="1">
@@ -3769,7 +3872,7 @@
         <w:ind w:left="2880" w:hanging="360"/>
       </w:pPr>
       <w:rPr>
-        <w:rFonts w:ascii="Symbol" w:hAnsi="Symbol" w:hint="default"/>
+        <w:rFonts w:hint="default" w:ascii="Symbol" w:hAnsi="Symbol"/>
       </w:rPr>
     </w:lvl>
     <w:lvl w:ilvl="4" w:tplc="04100003" w:tentative="1">
@@ -3781,7 +3884,7 @@
         <w:ind w:left="3600" w:hanging="360"/>
       </w:pPr>
       <w:rPr>
-        <w:rFonts w:ascii="Courier New" w:hAnsi="Courier New" w:cs="Courier New" w:hint="default"/>
+        <w:rFonts w:hint="default" w:ascii="Courier New" w:hAnsi="Courier New" w:cs="Courier New"/>
       </w:rPr>
     </w:lvl>
     <w:lvl w:ilvl="5" w:tplc="04100005" w:tentative="1">
@@ -3793,7 +3896,7 @@
         <w:ind w:left="4320" w:hanging="360"/>
       </w:pPr>
       <w:rPr>
-        <w:rFonts w:ascii="Wingdings" w:hAnsi="Wingdings" w:hint="default"/>
+        <w:rFonts w:hint="default" w:ascii="Wingdings" w:hAnsi="Wingdings"/>
       </w:rPr>
     </w:lvl>
     <w:lvl w:ilvl="6" w:tplc="04100001" w:tentative="1">
@@ -3805,7 +3908,7 @@
         <w:ind w:left="5040" w:hanging="360"/>
       </w:pPr>
       <w:rPr>
-        <w:rFonts w:ascii="Symbol" w:hAnsi="Symbol" w:hint="default"/>
+        <w:rFonts w:hint="default" w:ascii="Symbol" w:hAnsi="Symbol"/>
       </w:rPr>
     </w:lvl>
     <w:lvl w:ilvl="7" w:tplc="04100003" w:tentative="1">
@@ -3817,7 +3920,7 @@
         <w:ind w:left="5760" w:hanging="360"/>
       </w:pPr>
       <w:rPr>
-        <w:rFonts w:ascii="Courier New" w:hAnsi="Courier New" w:cs="Courier New" w:hint="default"/>
+        <w:rFonts w:hint="default" w:ascii="Courier New" w:hAnsi="Courier New" w:cs="Courier New"/>
       </w:rPr>
     </w:lvl>
     <w:lvl w:ilvl="8" w:tplc="04100005" w:tentative="1">
@@ -3829,7 +3932,7 @@
         <w:ind w:left="6480" w:hanging="360"/>
       </w:pPr>
       <w:rPr>
-        <w:rFonts w:ascii="Wingdings" w:hAnsi="Wingdings" w:hint="default"/>
+        <w:rFonts w:hint="default" w:ascii="Wingdings" w:hAnsi="Wingdings"/>
       </w:rPr>
     </w:lvl>
   </w:abstractNum>
@@ -3846,7 +3949,7 @@
         <w:ind w:left="720" w:hanging="360"/>
       </w:pPr>
       <w:rPr>
-        <w:rFonts w:ascii="Symbol" w:hAnsi="Symbol" w:hint="default"/>
+        <w:rFonts w:hint="default" w:ascii="Symbol" w:hAnsi="Symbol"/>
       </w:rPr>
     </w:lvl>
     <w:lvl w:ilvl="1" w:tplc="04100003" w:tentative="1">
@@ -3858,7 +3961,7 @@
         <w:ind w:left="1440" w:hanging="360"/>
       </w:pPr>
       <w:rPr>
-        <w:rFonts w:ascii="Courier New" w:hAnsi="Courier New" w:cs="Courier New" w:hint="default"/>
+        <w:rFonts w:hint="default" w:ascii="Courier New" w:hAnsi="Courier New" w:cs="Courier New"/>
       </w:rPr>
     </w:lvl>
     <w:lvl w:ilvl="2" w:tplc="04100005" w:tentative="1">
@@ -3870,7 +3973,7 @@
         <w:ind w:left="2160" w:hanging="360"/>
       </w:pPr>
       <w:rPr>
-        <w:rFonts w:ascii="Wingdings" w:hAnsi="Wingdings" w:hint="default"/>
+        <w:rFonts w:hint="default" w:ascii="Wingdings" w:hAnsi="Wingdings"/>
       </w:rPr>
     </w:lvl>
     <w:lvl w:ilvl="3" w:tplc="04100001" w:tentative="1">
@@ -3882,7 +3985,7 @@
         <w:ind w:left="2880" w:hanging="360"/>
       </w:pPr>
       <w:rPr>
-        <w:rFonts w:ascii="Symbol" w:hAnsi="Symbol" w:hint="default"/>
+        <w:rFonts w:hint="default" w:ascii="Symbol" w:hAnsi="Symbol"/>
       </w:rPr>
     </w:lvl>
     <w:lvl w:ilvl="4" w:tplc="04100003" w:tentative="1">
@@ -3894,7 +3997,7 @@
         <w:ind w:left="3600" w:hanging="360"/>
       </w:pPr>
       <w:rPr>
-        <w:rFonts w:ascii="Courier New" w:hAnsi="Courier New" w:cs="Courier New" w:hint="default"/>
+        <w:rFonts w:hint="default" w:ascii="Courier New" w:hAnsi="Courier New" w:cs="Courier New"/>
       </w:rPr>
     </w:lvl>
     <w:lvl w:ilvl="5" w:tplc="04100005" w:tentative="1">
@@ -3906,7 +4009,7 @@
         <w:ind w:left="4320" w:hanging="360"/>
       </w:pPr>
       <w:rPr>
-        <w:rFonts w:ascii="Wingdings" w:hAnsi="Wingdings" w:hint="default"/>
+        <w:rFonts w:hint="default" w:ascii="Wingdings" w:hAnsi="Wingdings"/>
       </w:rPr>
     </w:lvl>
     <w:lvl w:ilvl="6" w:tplc="04100001" w:tentative="1">
@@ -3918,7 +4021,7 @@
         <w:ind w:left="5040" w:hanging="360"/>
       </w:pPr>
       <w:rPr>
-        <w:rFonts w:ascii="Symbol" w:hAnsi="Symbol" w:hint="default"/>
+        <w:rFonts w:hint="default" w:ascii="Symbol" w:hAnsi="Symbol"/>
       </w:rPr>
     </w:lvl>
     <w:lvl w:ilvl="7" w:tplc="04100003" w:tentative="1">
@@ -3930,7 +4033,7 @@
         <w:ind w:left="5760" w:hanging="360"/>
       </w:pPr>
       <w:rPr>
-        <w:rFonts w:ascii="Courier New" w:hAnsi="Courier New" w:cs="Courier New" w:hint="default"/>
+        <w:rFonts w:hint="default" w:ascii="Courier New" w:hAnsi="Courier New" w:cs="Courier New"/>
       </w:rPr>
     </w:lvl>
     <w:lvl w:ilvl="8" w:tplc="04100005" w:tentative="1">
@@ -3942,7 +4045,7 @@
         <w:ind w:left="6480" w:hanging="360"/>
       </w:pPr>
       <w:rPr>
-        <w:rFonts w:ascii="Wingdings" w:hAnsi="Wingdings" w:hint="default"/>
+        <w:rFonts w:hint="default" w:ascii="Wingdings" w:hAnsi="Wingdings"/>
       </w:rPr>
     </w:lvl>
   </w:abstractNum>
@@ -3959,7 +4062,7 @@
         <w:ind w:left="720" w:hanging="360"/>
       </w:pPr>
       <w:rPr>
-        <w:rFonts w:ascii="Symbol" w:hAnsi="Symbol" w:hint="default"/>
+        <w:rFonts w:hint="default" w:ascii="Symbol" w:hAnsi="Symbol"/>
       </w:rPr>
     </w:lvl>
     <w:lvl w:ilvl="1" w:tplc="04100003" w:tentative="1">
@@ -3971,7 +4074,7 @@
         <w:ind w:left="1440" w:hanging="360"/>
       </w:pPr>
       <w:rPr>
-        <w:rFonts w:ascii="Courier New" w:hAnsi="Courier New" w:cs="Courier New" w:hint="default"/>
+        <w:rFonts w:hint="default" w:ascii="Courier New" w:hAnsi="Courier New" w:cs="Courier New"/>
       </w:rPr>
     </w:lvl>
     <w:lvl w:ilvl="2" w:tplc="04100005" w:tentative="1">
@@ -3983,7 +4086,7 @@
         <w:ind w:left="2160" w:hanging="360"/>
       </w:pPr>
       <w:rPr>
-        <w:rFonts w:ascii="Wingdings" w:hAnsi="Wingdings" w:hint="default"/>
+        <w:rFonts w:hint="default" w:ascii="Wingdings" w:hAnsi="Wingdings"/>
       </w:rPr>
     </w:lvl>
     <w:lvl w:ilvl="3" w:tplc="04100001" w:tentative="1">
@@ -3995,7 +4098,7 @@
         <w:ind w:left="2880" w:hanging="360"/>
       </w:pPr>
       <w:rPr>
-        <w:rFonts w:ascii="Symbol" w:hAnsi="Symbol" w:hint="default"/>
+        <w:rFonts w:hint="default" w:ascii="Symbol" w:hAnsi="Symbol"/>
       </w:rPr>
     </w:lvl>
     <w:lvl w:ilvl="4" w:tplc="04100003" w:tentative="1">
@@ -4007,7 +4110,7 @@
         <w:ind w:left="3600" w:hanging="360"/>
       </w:pPr>
       <w:rPr>
-        <w:rFonts w:ascii="Courier New" w:hAnsi="Courier New" w:cs="Courier New" w:hint="default"/>
+        <w:rFonts w:hint="default" w:ascii="Courier New" w:hAnsi="Courier New" w:cs="Courier New"/>
       </w:rPr>
     </w:lvl>
     <w:lvl w:ilvl="5" w:tplc="04100005" w:tentative="1">
@@ -4019,7 +4122,7 @@
         <w:ind w:left="4320" w:hanging="360"/>
       </w:pPr>
       <w:rPr>
-        <w:rFonts w:ascii="Wingdings" w:hAnsi="Wingdings" w:hint="default"/>
+        <w:rFonts w:hint="default" w:ascii="Wingdings" w:hAnsi="Wingdings"/>
       </w:rPr>
     </w:lvl>
     <w:lvl w:ilvl="6" w:tplc="04100001" w:tentative="1">
@@ -4031,7 +4134,7 @@
         <w:ind w:left="5040" w:hanging="360"/>
       </w:pPr>
       <w:rPr>
-        <w:rFonts w:ascii="Symbol" w:hAnsi="Symbol" w:hint="default"/>
+        <w:rFonts w:hint="default" w:ascii="Symbol" w:hAnsi="Symbol"/>
       </w:rPr>
     </w:lvl>
     <w:lvl w:ilvl="7" w:tplc="04100003" w:tentative="1">
@@ -4043,7 +4146,7 @@
         <w:ind w:left="5760" w:hanging="360"/>
       </w:pPr>
       <w:rPr>
-        <w:rFonts w:ascii="Courier New" w:hAnsi="Courier New" w:cs="Courier New" w:hint="default"/>
+        <w:rFonts w:hint="default" w:ascii="Courier New" w:hAnsi="Courier New" w:cs="Courier New"/>
       </w:rPr>
     </w:lvl>
     <w:lvl w:ilvl="8" w:tplc="04100005" w:tentative="1">
@@ -4055,7 +4158,7 @@
         <w:ind w:left="6480" w:hanging="360"/>
       </w:pPr>
       <w:rPr>
-        <w:rFonts w:ascii="Wingdings" w:hAnsi="Wingdings" w:hint="default"/>
+        <w:rFonts w:hint="default" w:ascii="Wingdings" w:hAnsi="Wingdings"/>
       </w:rPr>
     </w:lvl>
   </w:abstractNum>
@@ -4072,7 +4175,7 @@
         <w:ind w:left="720" w:hanging="360"/>
       </w:pPr>
       <w:rPr>
-        <w:rFonts w:ascii="Symbol" w:hAnsi="Symbol" w:hint="default"/>
+        <w:rFonts w:hint="default" w:ascii="Symbol" w:hAnsi="Symbol"/>
       </w:rPr>
     </w:lvl>
     <w:lvl w:ilvl="1" w:tplc="04100003">
@@ -4188,7 +4291,7 @@
         <w:ind w:left="720" w:hanging="360"/>
       </w:pPr>
       <w:rPr>
-        <w:rFonts w:ascii="Wingdings" w:hAnsi="Wingdings" w:hint="default"/>
+        <w:rFonts w:hint="default" w:ascii="Wingdings" w:hAnsi="Wingdings"/>
       </w:rPr>
     </w:lvl>
     <w:lvl w:ilvl="1" w:tplc="04100003">
@@ -4203,7 +4306,7 @@
         <w:ind w:left="1440" w:hanging="360"/>
       </w:pPr>
       <w:rPr>
-        <w:rFonts w:ascii="Courier New" w:hAnsi="Courier New" w:cs="Courier New" w:hint="default"/>
+        <w:rFonts w:hint="default" w:ascii="Courier New" w:hAnsi="Courier New" w:cs="Courier New"/>
       </w:rPr>
     </w:lvl>
     <w:lvl w:ilvl="2" w:tplc="04100005">
@@ -4304,7 +4407,7 @@
         <w:ind w:left="720" w:hanging="360"/>
       </w:pPr>
       <w:rPr>
-        <w:rFonts w:ascii="Symbol" w:hAnsi="Symbol" w:hint="default"/>
+        <w:rFonts w:hint="default" w:ascii="Symbol" w:hAnsi="Symbol"/>
       </w:rPr>
     </w:lvl>
     <w:lvl w:ilvl="1" w:tplc="04100003" w:tentative="1">
@@ -4316,7 +4419,7 @@
         <w:ind w:left="1440" w:hanging="360"/>
       </w:pPr>
       <w:rPr>
-        <w:rFonts w:ascii="Courier New" w:hAnsi="Courier New" w:cs="Courier New" w:hint="default"/>
+        <w:rFonts w:hint="default" w:ascii="Courier New" w:hAnsi="Courier New" w:cs="Courier New"/>
       </w:rPr>
     </w:lvl>
     <w:lvl w:ilvl="2" w:tplc="04100005" w:tentative="1">
@@ -4328,7 +4431,7 @@
         <w:ind w:left="2160" w:hanging="360"/>
       </w:pPr>
       <w:rPr>
-        <w:rFonts w:ascii="Wingdings" w:hAnsi="Wingdings" w:hint="default"/>
+        <w:rFonts w:hint="default" w:ascii="Wingdings" w:hAnsi="Wingdings"/>
       </w:rPr>
     </w:lvl>
     <w:lvl w:ilvl="3" w:tplc="04100001" w:tentative="1">
@@ -4340,7 +4443,7 @@
         <w:ind w:left="2880" w:hanging="360"/>
       </w:pPr>
       <w:rPr>
-        <w:rFonts w:ascii="Symbol" w:hAnsi="Symbol" w:hint="default"/>
+        <w:rFonts w:hint="default" w:ascii="Symbol" w:hAnsi="Symbol"/>
       </w:rPr>
     </w:lvl>
     <w:lvl w:ilvl="4" w:tplc="04100003" w:tentative="1">
@@ -4352,7 +4455,7 @@
         <w:ind w:left="3600" w:hanging="360"/>
       </w:pPr>
       <w:rPr>
-        <w:rFonts w:ascii="Courier New" w:hAnsi="Courier New" w:cs="Courier New" w:hint="default"/>
+        <w:rFonts w:hint="default" w:ascii="Courier New" w:hAnsi="Courier New" w:cs="Courier New"/>
       </w:rPr>
     </w:lvl>
     <w:lvl w:ilvl="5" w:tplc="04100005" w:tentative="1">
@@ -4364,7 +4467,7 @@
         <w:ind w:left="4320" w:hanging="360"/>
       </w:pPr>
       <w:rPr>
-        <w:rFonts w:ascii="Wingdings" w:hAnsi="Wingdings" w:hint="default"/>
+        <w:rFonts w:hint="default" w:ascii="Wingdings" w:hAnsi="Wingdings"/>
       </w:rPr>
     </w:lvl>
     <w:lvl w:ilvl="6" w:tplc="04100001" w:tentative="1">
@@ -4376,7 +4479,7 @@
         <w:ind w:left="5040" w:hanging="360"/>
       </w:pPr>
       <w:rPr>
-        <w:rFonts w:ascii="Symbol" w:hAnsi="Symbol" w:hint="default"/>
+        <w:rFonts w:hint="default" w:ascii="Symbol" w:hAnsi="Symbol"/>
       </w:rPr>
     </w:lvl>
     <w:lvl w:ilvl="7" w:tplc="04100003" w:tentative="1">
@@ -4388,7 +4491,7 @@
         <w:ind w:left="5760" w:hanging="360"/>
       </w:pPr>
       <w:rPr>
-        <w:rFonts w:ascii="Courier New" w:hAnsi="Courier New" w:cs="Courier New" w:hint="default"/>
+        <w:rFonts w:hint="default" w:ascii="Courier New" w:hAnsi="Courier New" w:cs="Courier New"/>
       </w:rPr>
     </w:lvl>
     <w:lvl w:ilvl="8" w:tplc="04100005" w:tentative="1">
@@ -4400,7 +4503,7 @@
         <w:ind w:left="6480" w:hanging="360"/>
       </w:pPr>
       <w:rPr>
-        <w:rFonts w:ascii="Wingdings" w:hAnsi="Wingdings" w:hint="default"/>
+        <w:rFonts w:hint="default" w:ascii="Wingdings" w:hAnsi="Wingdings"/>
       </w:rPr>
     </w:lvl>
   </w:abstractNum>
@@ -4591,22 +4694,22 @@
 </file>
 
 <file path=word/styles.xml><?xml version="1.0" encoding="utf-8"?>
-<w:styles xmlns:r="http://schemas.openxmlformats.org/officeDocument/2006/relationships" xmlns:w="http://schemas.openxmlformats.org/wordprocessingml/2006/main">
+<w:styles xmlns:w14="http://schemas.microsoft.com/office/word/2010/wordml" xmlns:wp14="http://schemas.microsoft.com/office/word/2010/wordprocessingDrawing" xmlns:r="http://schemas.openxmlformats.org/officeDocument/2006/relationships" xmlns:w="http://schemas.openxmlformats.org/wordprocessingml/2006/main" xmlns:mc="http://schemas.openxmlformats.org/markup-compatibility/2006" mc:Ignorable="w14 wp14">
   <w:docDefaults>
     <w:rPrDefault>
       <w:rPr>
-        <w:rFonts w:ascii="Times New Roman" w:eastAsia="Times New Roman" w:hAnsi="Times New Roman" w:cs="Times New Roman"/>
+        <w:rFonts w:ascii="Times New Roman" w:hAnsi="Times New Roman" w:eastAsia="Times New Roman" w:cs="Times New Roman"/>
         <w:lang w:val="it-IT" w:eastAsia="ja-JP" w:bidi="ar-SA"/>
       </w:rPr>
     </w:rPrDefault>
     <w:pPrDefault/>
   </w:docDefaults>
   <w:latentStyles w:defLockedState="0" w:defUIPriority="99" w:defSemiHidden="1" w:defUnhideWhenUsed="1" w:defQFormat="0" w:count="267">
-    <w:lsdException w:name="Normal" w:semiHidden="0" w:uiPriority="0" w:unhideWhenUsed="0" w:qFormat="1"/>
-    <w:lsdException w:name="heading 1" w:semiHidden="0" w:uiPriority="9" w:unhideWhenUsed="0" w:qFormat="1"/>
+    <w:lsdException w:name="Normal" w:uiPriority="0" w:semiHidden="0" w:unhideWhenUsed="0" w:qFormat="1"/>
+    <w:lsdException w:name="heading 1" w:uiPriority="9" w:semiHidden="0" w:unhideWhenUsed="0" w:qFormat="1"/>
     <w:lsdException w:name="heading 2" w:uiPriority="9" w:qFormat="1"/>
     <w:lsdException w:name="heading 3" w:uiPriority="9" w:qFormat="1"/>
-    <w:lsdException w:name="heading 4" w:semiHidden="0" w:uiPriority="9" w:unhideWhenUsed="0" w:qFormat="1"/>
+    <w:lsdException w:name="heading 4" w:uiPriority="9" w:semiHidden="0" w:unhideWhenUsed="0" w:qFormat="1"/>
     <w:lsdException w:name="heading 5" w:uiPriority="9" w:qFormat="1"/>
     <w:lsdException w:name="heading 6" w:uiPriority="9" w:qFormat="1"/>
     <w:lsdException w:name="heading 7" w:uiPriority="9" w:qFormat="1"/>
@@ -4622,126 +4725,126 @@
     <w:lsdException w:name="toc 8" w:uiPriority="39"/>
     <w:lsdException w:name="toc 9" w:uiPriority="39"/>
     <w:lsdException w:name="caption" w:uiPriority="35" w:qFormat="1"/>
-    <w:lsdException w:name="Title" w:semiHidden="0" w:uiPriority="10" w:unhideWhenUsed="0" w:qFormat="1"/>
+    <w:lsdException w:name="Title" w:uiPriority="10" w:semiHidden="0" w:unhideWhenUsed="0" w:qFormat="1"/>
     <w:lsdException w:name="Default Paragraph Font" w:uiPriority="1"/>
     <w:lsdException w:name="Body Text" w:uiPriority="0"/>
-    <w:lsdException w:name="Subtitle" w:semiHidden="0" w:uiPriority="11" w:unhideWhenUsed="0" w:qFormat="1"/>
-    <w:lsdException w:name="Strong" w:semiHidden="0" w:uiPriority="22" w:unhideWhenUsed="0" w:qFormat="1"/>
-    <w:lsdException w:name="Emphasis" w:semiHidden="0" w:uiPriority="20" w:unhideWhenUsed="0" w:qFormat="1"/>
-    <w:lsdException w:name="Table Grid" w:semiHidden="0" w:uiPriority="59" w:unhideWhenUsed="0"/>
+    <w:lsdException w:name="Subtitle" w:uiPriority="11" w:semiHidden="0" w:unhideWhenUsed="0" w:qFormat="1"/>
+    <w:lsdException w:name="Strong" w:uiPriority="22" w:semiHidden="0" w:unhideWhenUsed="0" w:qFormat="1"/>
+    <w:lsdException w:name="Emphasis" w:uiPriority="20" w:semiHidden="0" w:unhideWhenUsed="0" w:qFormat="1"/>
+    <w:lsdException w:name="Table Grid" w:uiPriority="59" w:semiHidden="0" w:unhideWhenUsed="0"/>
     <w:lsdException w:name="Placeholder Text" w:unhideWhenUsed="0"/>
-    <w:lsdException w:name="No Spacing" w:semiHidden="0" w:uiPriority="1" w:unhideWhenUsed="0" w:qFormat="1"/>
-    <w:lsdException w:name="Light Shading" w:semiHidden="0" w:uiPriority="60" w:unhideWhenUsed="0"/>
-    <w:lsdException w:name="Light List" w:semiHidden="0" w:uiPriority="61" w:unhideWhenUsed="0"/>
-    <w:lsdException w:name="Light Grid" w:semiHidden="0" w:uiPriority="62" w:unhideWhenUsed="0"/>
-    <w:lsdException w:name="Medium Shading 1" w:semiHidden="0" w:uiPriority="63" w:unhideWhenUsed="0"/>
-    <w:lsdException w:name="Medium Shading 2" w:semiHidden="0" w:uiPriority="64" w:unhideWhenUsed="0"/>
-    <w:lsdException w:name="Medium List 1" w:semiHidden="0" w:uiPriority="65" w:unhideWhenUsed="0"/>
-    <w:lsdException w:name="Medium List 2" w:semiHidden="0" w:uiPriority="66" w:unhideWhenUsed="0"/>
-    <w:lsdException w:name="Medium Grid 1" w:semiHidden="0" w:uiPriority="67" w:unhideWhenUsed="0"/>
-    <w:lsdException w:name="Medium Grid 2" w:semiHidden="0" w:uiPriority="68" w:unhideWhenUsed="0"/>
-    <w:lsdException w:name="Medium Grid 3" w:semiHidden="0" w:uiPriority="69" w:unhideWhenUsed="0"/>
-    <w:lsdException w:name="Dark List" w:semiHidden="0" w:uiPriority="70" w:unhideWhenUsed="0"/>
-    <w:lsdException w:name="Colorful Shading" w:semiHidden="0" w:uiPriority="71" w:unhideWhenUsed="0"/>
-    <w:lsdException w:name="Colorful List" w:semiHidden="0" w:uiPriority="72" w:unhideWhenUsed="0"/>
-    <w:lsdException w:name="Colorful Grid" w:semiHidden="0" w:uiPriority="73" w:unhideWhenUsed="0"/>
-    <w:lsdException w:name="Light Shading Accent 1" w:semiHidden="0" w:uiPriority="60" w:unhideWhenUsed="0"/>
-    <w:lsdException w:name="Light List Accent 1" w:semiHidden="0" w:uiPriority="61" w:unhideWhenUsed="0"/>
-    <w:lsdException w:name="Light Grid Accent 1" w:semiHidden="0" w:uiPriority="62" w:unhideWhenUsed="0"/>
-    <w:lsdException w:name="Medium Shading 1 Accent 1" w:semiHidden="0" w:uiPriority="63" w:unhideWhenUsed="0"/>
-    <w:lsdException w:name="Medium Shading 2 Accent 1" w:semiHidden="0" w:uiPriority="64" w:unhideWhenUsed="0"/>
-    <w:lsdException w:name="Medium List 1 Accent 1" w:semiHidden="0" w:uiPriority="65" w:unhideWhenUsed="0"/>
+    <w:lsdException w:name="No Spacing" w:uiPriority="1" w:semiHidden="0" w:unhideWhenUsed="0" w:qFormat="1"/>
+    <w:lsdException w:name="Light Shading" w:uiPriority="60" w:semiHidden="0" w:unhideWhenUsed="0"/>
+    <w:lsdException w:name="Light List" w:uiPriority="61" w:semiHidden="0" w:unhideWhenUsed="0"/>
+    <w:lsdException w:name="Light Grid" w:uiPriority="62" w:semiHidden="0" w:unhideWhenUsed="0"/>
+    <w:lsdException w:name="Medium Shading 1" w:uiPriority="63" w:semiHidden="0" w:unhideWhenUsed="0"/>
+    <w:lsdException w:name="Medium Shading 2" w:uiPriority="64" w:semiHidden="0" w:unhideWhenUsed="0"/>
+    <w:lsdException w:name="Medium List 1" w:uiPriority="65" w:semiHidden="0" w:unhideWhenUsed="0"/>
+    <w:lsdException w:name="Medium List 2" w:uiPriority="66" w:semiHidden="0" w:unhideWhenUsed="0"/>
+    <w:lsdException w:name="Medium Grid 1" w:uiPriority="67" w:semiHidden="0" w:unhideWhenUsed="0"/>
+    <w:lsdException w:name="Medium Grid 2" w:uiPriority="68" w:semiHidden="0" w:unhideWhenUsed="0"/>
+    <w:lsdException w:name="Medium Grid 3" w:uiPriority="69" w:semiHidden="0" w:unhideWhenUsed="0"/>
+    <w:lsdException w:name="Dark List" w:uiPriority="70" w:semiHidden="0" w:unhideWhenUsed="0"/>
+    <w:lsdException w:name="Colorful Shading" w:uiPriority="71" w:semiHidden="0" w:unhideWhenUsed="0"/>
+    <w:lsdException w:name="Colorful List" w:uiPriority="72" w:semiHidden="0" w:unhideWhenUsed="0"/>
+    <w:lsdException w:name="Colorful Grid" w:uiPriority="73" w:semiHidden="0" w:unhideWhenUsed="0"/>
+    <w:lsdException w:name="Light Shading Accent 1" w:uiPriority="60" w:semiHidden="0" w:unhideWhenUsed="0"/>
+    <w:lsdException w:name="Light List Accent 1" w:uiPriority="61" w:semiHidden="0" w:unhideWhenUsed="0"/>
+    <w:lsdException w:name="Light Grid Accent 1" w:uiPriority="62" w:semiHidden="0" w:unhideWhenUsed="0"/>
+    <w:lsdException w:name="Medium Shading 1 Accent 1" w:uiPriority="63" w:semiHidden="0" w:unhideWhenUsed="0"/>
+    <w:lsdException w:name="Medium Shading 2 Accent 1" w:uiPriority="64" w:semiHidden="0" w:unhideWhenUsed="0"/>
+    <w:lsdException w:name="Medium List 1 Accent 1" w:uiPriority="65" w:semiHidden="0" w:unhideWhenUsed="0"/>
     <w:lsdException w:name="Revision" w:unhideWhenUsed="0"/>
-    <w:lsdException w:name="List Paragraph" w:semiHidden="0" w:uiPriority="34" w:unhideWhenUsed="0" w:qFormat="1"/>
-    <w:lsdException w:name="Quote" w:semiHidden="0" w:uiPriority="29" w:unhideWhenUsed="0" w:qFormat="1"/>
-    <w:lsdException w:name="Intense Quote" w:semiHidden="0" w:uiPriority="30" w:unhideWhenUsed="0" w:qFormat="1"/>
-    <w:lsdException w:name="Medium List 2 Accent 1" w:semiHidden="0" w:uiPriority="66" w:unhideWhenUsed="0"/>
-    <w:lsdException w:name="Medium Grid 1 Accent 1" w:semiHidden="0" w:uiPriority="67" w:unhideWhenUsed="0"/>
-    <w:lsdException w:name="Medium Grid 2 Accent 1" w:semiHidden="0" w:uiPriority="68" w:unhideWhenUsed="0"/>
-    <w:lsdException w:name="Medium Grid 3 Accent 1" w:semiHidden="0" w:uiPriority="69" w:unhideWhenUsed="0"/>
-    <w:lsdException w:name="Dark List Accent 1" w:semiHidden="0" w:uiPriority="70" w:unhideWhenUsed="0"/>
-    <w:lsdException w:name="Colorful Shading Accent 1" w:semiHidden="0" w:uiPriority="71" w:unhideWhenUsed="0"/>
-    <w:lsdException w:name="Colorful List Accent 1" w:semiHidden="0" w:uiPriority="72" w:unhideWhenUsed="0"/>
-    <w:lsdException w:name="Colorful Grid Accent 1" w:semiHidden="0" w:uiPriority="73" w:unhideWhenUsed="0"/>
-    <w:lsdException w:name="Light Shading Accent 2" w:semiHidden="0" w:uiPriority="60" w:unhideWhenUsed="0"/>
-    <w:lsdException w:name="Light List Accent 2" w:semiHidden="0" w:uiPriority="61" w:unhideWhenUsed="0"/>
-    <w:lsdException w:name="Light Grid Accent 2" w:semiHidden="0" w:uiPriority="62" w:unhideWhenUsed="0"/>
-    <w:lsdException w:name="Medium Shading 1 Accent 2" w:semiHidden="0" w:uiPriority="63" w:unhideWhenUsed="0"/>
-    <w:lsdException w:name="Medium Shading 2 Accent 2" w:semiHidden="0" w:uiPriority="64" w:unhideWhenUsed="0"/>
-    <w:lsdException w:name="Medium List 1 Accent 2" w:semiHidden="0" w:uiPriority="65" w:unhideWhenUsed="0"/>
-    <w:lsdException w:name="Medium List 2 Accent 2" w:semiHidden="0" w:uiPriority="66" w:unhideWhenUsed="0"/>
-    <w:lsdException w:name="Medium Grid 1 Accent 2" w:semiHidden="0" w:uiPriority="67" w:unhideWhenUsed="0"/>
-    <w:lsdException w:name="Medium Grid 2 Accent 2" w:semiHidden="0" w:uiPriority="68" w:unhideWhenUsed="0"/>
-    <w:lsdException w:name="Medium Grid 3 Accent 2" w:semiHidden="0" w:uiPriority="69" w:unhideWhenUsed="0"/>
-    <w:lsdException w:name="Dark List Accent 2" w:semiHidden="0" w:uiPriority="70" w:unhideWhenUsed="0"/>
-    <w:lsdException w:name="Colorful Shading Accent 2" w:semiHidden="0" w:uiPriority="71" w:unhideWhenUsed="0"/>
-    <w:lsdException w:name="Colorful List Accent 2" w:semiHidden="0" w:uiPriority="72" w:unhideWhenUsed="0"/>
-    <w:lsdException w:name="Colorful Grid Accent 2" w:semiHidden="0" w:uiPriority="73" w:unhideWhenUsed="0"/>
-    <w:lsdException w:name="Light Shading Accent 3" w:semiHidden="0" w:uiPriority="60" w:unhideWhenUsed="0"/>
-    <w:lsdException w:name="Light List Accent 3" w:semiHidden="0" w:uiPriority="61" w:unhideWhenUsed="0"/>
-    <w:lsdException w:name="Light Grid Accent 3" w:semiHidden="0" w:uiPriority="62" w:unhideWhenUsed="0"/>
-    <w:lsdException w:name="Medium Shading 1 Accent 3" w:semiHidden="0" w:uiPriority="63" w:unhideWhenUsed="0"/>
-    <w:lsdException w:name="Medium Shading 2 Accent 3" w:semiHidden="0" w:uiPriority="64" w:unhideWhenUsed="0"/>
-    <w:lsdException w:name="Medium List 1 Accent 3" w:semiHidden="0" w:uiPriority="65" w:unhideWhenUsed="0"/>
-    <w:lsdException w:name="Medium List 2 Accent 3" w:semiHidden="0" w:uiPriority="66" w:unhideWhenUsed="0"/>
-    <w:lsdException w:name="Medium Grid 1 Accent 3" w:semiHidden="0" w:uiPriority="67" w:unhideWhenUsed="0"/>
-    <w:lsdException w:name="Medium Grid 2 Accent 3" w:semiHidden="0" w:uiPriority="68" w:unhideWhenUsed="0"/>
-    <w:lsdException w:name="Medium Grid 3 Accent 3" w:semiHidden="0" w:uiPriority="69" w:unhideWhenUsed="0"/>
-    <w:lsdException w:name="Dark List Accent 3" w:semiHidden="0" w:uiPriority="70" w:unhideWhenUsed="0"/>
-    <w:lsdException w:name="Colorful Shading Accent 3" w:semiHidden="0" w:uiPriority="71" w:unhideWhenUsed="0"/>
-    <w:lsdException w:name="Colorful List Accent 3" w:semiHidden="0" w:uiPriority="72" w:unhideWhenUsed="0"/>
-    <w:lsdException w:name="Colorful Grid Accent 3" w:semiHidden="0" w:uiPriority="73" w:unhideWhenUsed="0"/>
-    <w:lsdException w:name="Light Shading Accent 4" w:semiHidden="0" w:uiPriority="60" w:unhideWhenUsed="0"/>
-    <w:lsdException w:name="Light List Accent 4" w:semiHidden="0" w:uiPriority="61" w:unhideWhenUsed="0"/>
-    <w:lsdException w:name="Light Grid Accent 4" w:semiHidden="0" w:uiPriority="62" w:unhideWhenUsed="0"/>
-    <w:lsdException w:name="Medium Shading 1 Accent 4" w:semiHidden="0" w:uiPriority="63" w:unhideWhenUsed="0"/>
-    <w:lsdException w:name="Medium Shading 2 Accent 4" w:semiHidden="0" w:uiPriority="64" w:unhideWhenUsed="0"/>
-    <w:lsdException w:name="Medium List 1 Accent 4" w:semiHidden="0" w:uiPriority="65" w:unhideWhenUsed="0"/>
-    <w:lsdException w:name="Medium List 2 Accent 4" w:semiHidden="0" w:uiPriority="66" w:unhideWhenUsed="0"/>
-    <w:lsdException w:name="Medium Grid 1 Accent 4" w:semiHidden="0" w:uiPriority="67" w:unhideWhenUsed="0"/>
-    <w:lsdException w:name="Medium Grid 2 Accent 4" w:semiHidden="0" w:uiPriority="68" w:unhideWhenUsed="0"/>
-    <w:lsdException w:name="Medium Grid 3 Accent 4" w:semiHidden="0" w:uiPriority="69" w:unhideWhenUsed="0"/>
-    <w:lsdException w:name="Dark List Accent 4" w:semiHidden="0" w:uiPriority="70" w:unhideWhenUsed="0"/>
-    <w:lsdException w:name="Colorful Shading Accent 4" w:semiHidden="0" w:uiPriority="71" w:unhideWhenUsed="0"/>
-    <w:lsdException w:name="Colorful List Accent 4" w:semiHidden="0" w:uiPriority="72" w:unhideWhenUsed="0"/>
-    <w:lsdException w:name="Colorful Grid Accent 4" w:semiHidden="0" w:uiPriority="73" w:unhideWhenUsed="0"/>
-    <w:lsdException w:name="Light Shading Accent 5" w:semiHidden="0" w:uiPriority="60" w:unhideWhenUsed="0"/>
-    <w:lsdException w:name="Light List Accent 5" w:semiHidden="0" w:uiPriority="61" w:unhideWhenUsed="0"/>
-    <w:lsdException w:name="Light Grid Accent 5" w:semiHidden="0" w:uiPriority="62" w:unhideWhenUsed="0"/>
-    <w:lsdException w:name="Medium Shading 1 Accent 5" w:semiHidden="0" w:uiPriority="63" w:unhideWhenUsed="0"/>
-    <w:lsdException w:name="Medium Shading 2 Accent 5" w:semiHidden="0" w:uiPriority="64" w:unhideWhenUsed="0"/>
-    <w:lsdException w:name="Medium List 1 Accent 5" w:semiHidden="0" w:uiPriority="65" w:unhideWhenUsed="0"/>
-    <w:lsdException w:name="Medium List 2 Accent 5" w:semiHidden="0" w:uiPriority="66" w:unhideWhenUsed="0"/>
-    <w:lsdException w:name="Medium Grid 1 Accent 5" w:semiHidden="0" w:uiPriority="67" w:unhideWhenUsed="0"/>
-    <w:lsdException w:name="Medium Grid 2 Accent 5" w:semiHidden="0" w:uiPriority="68" w:unhideWhenUsed="0"/>
-    <w:lsdException w:name="Medium Grid 3 Accent 5" w:semiHidden="0" w:uiPriority="69" w:unhideWhenUsed="0"/>
-    <w:lsdException w:name="Dark List Accent 5" w:semiHidden="0" w:uiPriority="70" w:unhideWhenUsed="0"/>
-    <w:lsdException w:name="Colorful Shading Accent 5" w:semiHidden="0" w:uiPriority="71" w:unhideWhenUsed="0"/>
-    <w:lsdException w:name="Colorful List Accent 5" w:semiHidden="0" w:uiPriority="72" w:unhideWhenUsed="0"/>
-    <w:lsdException w:name="Colorful Grid Accent 5" w:semiHidden="0" w:uiPriority="73" w:unhideWhenUsed="0"/>
-    <w:lsdException w:name="Light Shading Accent 6" w:semiHidden="0" w:uiPriority="60" w:unhideWhenUsed="0"/>
-    <w:lsdException w:name="Light List Accent 6" w:semiHidden="0" w:uiPriority="61" w:unhideWhenUsed="0"/>
-    <w:lsdException w:name="Light Grid Accent 6" w:semiHidden="0" w:uiPriority="62" w:unhideWhenUsed="0"/>
-    <w:lsdException w:name="Medium Shading 1 Accent 6" w:semiHidden="0" w:uiPriority="63" w:unhideWhenUsed="0"/>
-    <w:lsdException w:name="Medium Shading 2 Accent 6" w:semiHidden="0" w:uiPriority="64" w:unhideWhenUsed="0"/>
-    <w:lsdException w:name="Medium List 1 Accent 6" w:semiHidden="0" w:uiPriority="65" w:unhideWhenUsed="0"/>
-    <w:lsdException w:name="Medium List 2 Accent 6" w:semiHidden="0" w:uiPriority="66" w:unhideWhenUsed="0"/>
-    <w:lsdException w:name="Medium Grid 1 Accent 6" w:semiHidden="0" w:uiPriority="67" w:unhideWhenUsed="0"/>
-    <w:lsdException w:name="Medium Grid 2 Accent 6" w:semiHidden="0" w:uiPriority="68" w:unhideWhenUsed="0"/>
-    <w:lsdException w:name="Medium Grid 3 Accent 6" w:semiHidden="0" w:uiPriority="69" w:unhideWhenUsed="0"/>
-    <w:lsdException w:name="Dark List Accent 6" w:semiHidden="0" w:uiPriority="70" w:unhideWhenUsed="0"/>
-    <w:lsdException w:name="Colorful Shading Accent 6" w:semiHidden="0" w:uiPriority="71" w:unhideWhenUsed="0"/>
-    <w:lsdException w:name="Colorful List Accent 6" w:semiHidden="0" w:uiPriority="72" w:unhideWhenUsed="0"/>
-    <w:lsdException w:name="Colorful Grid Accent 6" w:semiHidden="0" w:uiPriority="73" w:unhideWhenUsed="0"/>
-    <w:lsdException w:name="Subtle Emphasis" w:semiHidden="0" w:uiPriority="19" w:unhideWhenUsed="0" w:qFormat="1"/>
-    <w:lsdException w:name="Intense Emphasis" w:semiHidden="0" w:uiPriority="21" w:unhideWhenUsed="0" w:qFormat="1"/>
-    <w:lsdException w:name="Subtle Reference" w:semiHidden="0" w:uiPriority="31" w:unhideWhenUsed="0" w:qFormat="1"/>
-    <w:lsdException w:name="Intense Reference" w:semiHidden="0" w:uiPriority="32" w:unhideWhenUsed="0" w:qFormat="1"/>
-    <w:lsdException w:name="Book Title" w:semiHidden="0" w:uiPriority="33" w:unhideWhenUsed="0" w:qFormat="1"/>
+    <w:lsdException w:name="List Paragraph" w:uiPriority="34" w:semiHidden="0" w:unhideWhenUsed="0" w:qFormat="1"/>
+    <w:lsdException w:name="Quote" w:uiPriority="29" w:semiHidden="0" w:unhideWhenUsed="0" w:qFormat="1"/>
+    <w:lsdException w:name="Intense Quote" w:uiPriority="30" w:semiHidden="0" w:unhideWhenUsed="0" w:qFormat="1"/>
+    <w:lsdException w:name="Medium List 2 Accent 1" w:uiPriority="66" w:semiHidden="0" w:unhideWhenUsed="0"/>
+    <w:lsdException w:name="Medium Grid 1 Accent 1" w:uiPriority="67" w:semiHidden="0" w:unhideWhenUsed="0"/>
+    <w:lsdException w:name="Medium Grid 2 Accent 1" w:uiPriority="68" w:semiHidden="0" w:unhideWhenUsed="0"/>
+    <w:lsdException w:name="Medium Grid 3 Accent 1" w:uiPriority="69" w:semiHidden="0" w:unhideWhenUsed="0"/>
+    <w:lsdException w:name="Dark List Accent 1" w:uiPriority="70" w:semiHidden="0" w:unhideWhenUsed="0"/>
+    <w:lsdException w:name="Colorful Shading Accent 1" w:uiPriority="71" w:semiHidden="0" w:unhideWhenUsed="0"/>
+    <w:lsdException w:name="Colorful List Accent 1" w:uiPriority="72" w:semiHidden="0" w:unhideWhenUsed="0"/>
+    <w:lsdException w:name="Colorful Grid Accent 1" w:uiPriority="73" w:semiHidden="0" w:unhideWhenUsed="0"/>
+    <w:lsdException w:name="Light Shading Accent 2" w:uiPriority="60" w:semiHidden="0" w:unhideWhenUsed="0"/>
+    <w:lsdException w:name="Light List Accent 2" w:uiPriority="61" w:semiHidden="0" w:unhideWhenUsed="0"/>
+    <w:lsdException w:name="Light Grid Accent 2" w:uiPriority="62" w:semiHidden="0" w:unhideWhenUsed="0"/>
+    <w:lsdException w:name="Medium Shading 1 Accent 2" w:uiPriority="63" w:semiHidden="0" w:unhideWhenUsed="0"/>
+    <w:lsdException w:name="Medium Shading 2 Accent 2" w:uiPriority="64" w:semiHidden="0" w:unhideWhenUsed="0"/>
+    <w:lsdException w:name="Medium List 1 Accent 2" w:uiPriority="65" w:semiHidden="0" w:unhideWhenUsed="0"/>
+    <w:lsdException w:name="Medium List 2 Accent 2" w:uiPriority="66" w:semiHidden="0" w:unhideWhenUsed="0"/>
+    <w:lsdException w:name="Medium Grid 1 Accent 2" w:uiPriority="67" w:semiHidden="0" w:unhideWhenUsed="0"/>
+    <w:lsdException w:name="Medium Grid 2 Accent 2" w:uiPriority="68" w:semiHidden="0" w:unhideWhenUsed="0"/>
+    <w:lsdException w:name="Medium Grid 3 Accent 2" w:uiPriority="69" w:semiHidden="0" w:unhideWhenUsed="0"/>
+    <w:lsdException w:name="Dark List Accent 2" w:uiPriority="70" w:semiHidden="0" w:unhideWhenUsed="0"/>
+    <w:lsdException w:name="Colorful Shading Accent 2" w:uiPriority="71" w:semiHidden="0" w:unhideWhenUsed="0"/>
+    <w:lsdException w:name="Colorful List Accent 2" w:uiPriority="72" w:semiHidden="0" w:unhideWhenUsed="0"/>
+    <w:lsdException w:name="Colorful Grid Accent 2" w:uiPriority="73" w:semiHidden="0" w:unhideWhenUsed="0"/>
+    <w:lsdException w:name="Light Shading Accent 3" w:uiPriority="60" w:semiHidden="0" w:unhideWhenUsed="0"/>
+    <w:lsdException w:name="Light List Accent 3" w:uiPriority="61" w:semiHidden="0" w:unhideWhenUsed="0"/>
+    <w:lsdException w:name="Light Grid Accent 3" w:uiPriority="62" w:semiHidden="0" w:unhideWhenUsed="0"/>
+    <w:lsdException w:name="Medium Shading 1 Accent 3" w:uiPriority="63" w:semiHidden="0" w:unhideWhenUsed="0"/>
+    <w:lsdException w:name="Medium Shading 2 Accent 3" w:uiPriority="64" w:semiHidden="0" w:unhideWhenUsed="0"/>
+    <w:lsdException w:name="Medium List 1 Accent 3" w:uiPriority="65" w:semiHidden="0" w:unhideWhenUsed="0"/>
+    <w:lsdException w:name="Medium List 2 Accent 3" w:uiPriority="66" w:semiHidden="0" w:unhideWhenUsed="0"/>
+    <w:lsdException w:name="Medium Grid 1 Accent 3" w:uiPriority="67" w:semiHidden="0" w:unhideWhenUsed="0"/>
+    <w:lsdException w:name="Medium Grid 2 Accent 3" w:uiPriority="68" w:semiHidden="0" w:unhideWhenUsed="0"/>
+    <w:lsdException w:name="Medium Grid 3 Accent 3" w:uiPriority="69" w:semiHidden="0" w:unhideWhenUsed="0"/>
+    <w:lsdException w:name="Dark List Accent 3" w:uiPriority="70" w:semiHidden="0" w:unhideWhenUsed="0"/>
+    <w:lsdException w:name="Colorful Shading Accent 3" w:uiPriority="71" w:semiHidden="0" w:unhideWhenUsed="0"/>
+    <w:lsdException w:name="Colorful List Accent 3" w:uiPriority="72" w:semiHidden="0" w:unhideWhenUsed="0"/>
+    <w:lsdException w:name="Colorful Grid Accent 3" w:uiPriority="73" w:semiHidden="0" w:unhideWhenUsed="0"/>
+    <w:lsdException w:name="Light Shading Accent 4" w:uiPriority="60" w:semiHidden="0" w:unhideWhenUsed="0"/>
+    <w:lsdException w:name="Light List Accent 4" w:uiPriority="61" w:semiHidden="0" w:unhideWhenUsed="0"/>
+    <w:lsdException w:name="Light Grid Accent 4" w:uiPriority="62" w:semiHidden="0" w:unhideWhenUsed="0"/>
+    <w:lsdException w:name="Medium Shading 1 Accent 4" w:uiPriority="63" w:semiHidden="0" w:unhideWhenUsed="0"/>
+    <w:lsdException w:name="Medium Shading 2 Accent 4" w:uiPriority="64" w:semiHidden="0" w:unhideWhenUsed="0"/>
+    <w:lsdException w:name="Medium List 1 Accent 4" w:uiPriority="65" w:semiHidden="0" w:unhideWhenUsed="0"/>
+    <w:lsdException w:name="Medium List 2 Accent 4" w:uiPriority="66" w:semiHidden="0" w:unhideWhenUsed="0"/>
+    <w:lsdException w:name="Medium Grid 1 Accent 4" w:uiPriority="67" w:semiHidden="0" w:unhideWhenUsed="0"/>
+    <w:lsdException w:name="Medium Grid 2 Accent 4" w:uiPriority="68" w:semiHidden="0" w:unhideWhenUsed="0"/>
+    <w:lsdException w:name="Medium Grid 3 Accent 4" w:uiPriority="69" w:semiHidden="0" w:unhideWhenUsed="0"/>
+    <w:lsdException w:name="Dark List Accent 4" w:uiPriority="70" w:semiHidden="0" w:unhideWhenUsed="0"/>
+    <w:lsdException w:name="Colorful Shading Accent 4" w:uiPriority="71" w:semiHidden="0" w:unhideWhenUsed="0"/>
+    <w:lsdException w:name="Colorful List Accent 4" w:uiPriority="72" w:semiHidden="0" w:unhideWhenUsed="0"/>
+    <w:lsdException w:name="Colorful Grid Accent 4" w:uiPriority="73" w:semiHidden="0" w:unhideWhenUsed="0"/>
+    <w:lsdException w:name="Light Shading Accent 5" w:uiPriority="60" w:semiHidden="0" w:unhideWhenUsed="0"/>
+    <w:lsdException w:name="Light List Accent 5" w:uiPriority="61" w:semiHidden="0" w:unhideWhenUsed="0"/>
+    <w:lsdException w:name="Light Grid Accent 5" w:uiPriority="62" w:semiHidden="0" w:unhideWhenUsed="0"/>
+    <w:lsdException w:name="Medium Shading 1 Accent 5" w:uiPriority="63" w:semiHidden="0" w:unhideWhenUsed="0"/>
+    <w:lsdException w:name="Medium Shading 2 Accent 5" w:uiPriority="64" w:semiHidden="0" w:unhideWhenUsed="0"/>
+    <w:lsdException w:name="Medium List 1 Accent 5" w:uiPriority="65" w:semiHidden="0" w:unhideWhenUsed="0"/>
+    <w:lsdException w:name="Medium List 2 Accent 5" w:uiPriority="66" w:semiHidden="0" w:unhideWhenUsed="0"/>
+    <w:lsdException w:name="Medium Grid 1 Accent 5" w:uiPriority="67" w:semiHidden="0" w:unhideWhenUsed="0"/>
+    <w:lsdException w:name="Medium Grid 2 Accent 5" w:uiPriority="68" w:semiHidden="0" w:unhideWhenUsed="0"/>
+    <w:lsdException w:name="Medium Grid 3 Accent 5" w:uiPriority="69" w:semiHidden="0" w:unhideWhenUsed="0"/>
+    <w:lsdException w:name="Dark List Accent 5" w:uiPriority="70" w:semiHidden="0" w:unhideWhenUsed="0"/>
+    <w:lsdException w:name="Colorful Shading Accent 5" w:uiPriority="71" w:semiHidden="0" w:unhideWhenUsed="0"/>
+    <w:lsdException w:name="Colorful List Accent 5" w:uiPriority="72" w:semiHidden="0" w:unhideWhenUsed="0"/>
+    <w:lsdException w:name="Colorful Grid Accent 5" w:uiPriority="73" w:semiHidden="0" w:unhideWhenUsed="0"/>
+    <w:lsdException w:name="Light Shading Accent 6" w:uiPriority="60" w:semiHidden="0" w:unhideWhenUsed="0"/>
+    <w:lsdException w:name="Light List Accent 6" w:uiPriority="61" w:semiHidden="0" w:unhideWhenUsed="0"/>
+    <w:lsdException w:name="Light Grid Accent 6" w:uiPriority="62" w:semiHidden="0" w:unhideWhenUsed="0"/>
+    <w:lsdException w:name="Medium Shading 1 Accent 6" w:uiPriority="63" w:semiHidden="0" w:unhideWhenUsed="0"/>
+    <w:lsdException w:name="Medium Shading 2 Accent 6" w:uiPriority="64" w:semiHidden="0" w:unhideWhenUsed="0"/>
+    <w:lsdException w:name="Medium List 1 Accent 6" w:uiPriority="65" w:semiHidden="0" w:unhideWhenUsed="0"/>
+    <w:lsdException w:name="Medium List 2 Accent 6" w:uiPriority="66" w:semiHidden="0" w:unhideWhenUsed="0"/>
+    <w:lsdException w:name="Medium Grid 1 Accent 6" w:uiPriority="67" w:semiHidden="0" w:unhideWhenUsed="0"/>
+    <w:lsdException w:name="Medium Grid 2 Accent 6" w:uiPriority="68" w:semiHidden="0" w:unhideWhenUsed="0"/>
+    <w:lsdException w:name="Medium Grid 3 Accent 6" w:uiPriority="69" w:semiHidden="0" w:unhideWhenUsed="0"/>
+    <w:lsdException w:name="Dark List Accent 6" w:uiPriority="70" w:semiHidden="0" w:unhideWhenUsed="0"/>
+    <w:lsdException w:name="Colorful Shading Accent 6" w:uiPriority="71" w:semiHidden="0" w:unhideWhenUsed="0"/>
+    <w:lsdException w:name="Colorful List Accent 6" w:uiPriority="72" w:semiHidden="0" w:unhideWhenUsed="0"/>
+    <w:lsdException w:name="Colorful Grid Accent 6" w:uiPriority="73" w:semiHidden="0" w:unhideWhenUsed="0"/>
+    <w:lsdException w:name="Subtle Emphasis" w:uiPriority="19" w:semiHidden="0" w:unhideWhenUsed="0" w:qFormat="1"/>
+    <w:lsdException w:name="Intense Emphasis" w:uiPriority="21" w:semiHidden="0" w:unhideWhenUsed="0" w:qFormat="1"/>
+    <w:lsdException w:name="Subtle Reference" w:uiPriority="31" w:semiHidden="0" w:unhideWhenUsed="0" w:qFormat="1"/>
+    <w:lsdException w:name="Intense Reference" w:uiPriority="32" w:semiHidden="0" w:unhideWhenUsed="0" w:qFormat="1"/>
+    <w:lsdException w:name="Book Title" w:uiPriority="33" w:semiHidden="0" w:unhideWhenUsed="0" w:qFormat="1"/>
     <w:lsdException w:name="Bibliography" w:uiPriority="37"/>
     <w:lsdException w:name="TOC Heading" w:uiPriority="39" w:qFormat="1"/>
   </w:latentStyles>
-  <w:style w:type="paragraph" w:default="1" w:styleId="Normale">
+  <w:style w:type="paragraph" w:styleId="Normale" w:default="1">
     <w:name w:val="Normal"/>
     <w:qFormat/>
     <w:rsid w:val="00D43CEF"/>
@@ -4812,13 +4915,13 @@
       <w:szCs w:val="26"/>
     </w:rPr>
   </w:style>
-  <w:style w:type="character" w:default="1" w:styleId="Carpredefinitoparagrafo">
+  <w:style w:type="character" w:styleId="Carpredefinitoparagrafo" w:default="1">
     <w:name w:val="Default Paragraph Font"/>
     <w:uiPriority w:val="1"/>
     <w:semiHidden/>
     <w:unhideWhenUsed/>
   </w:style>
-  <w:style w:type="table" w:default="1" w:styleId="Tabellanormale">
+  <w:style w:type="table" w:styleId="Tabellanormale" w:default="1">
     <w:name w:val="Normal Table"/>
     <w:uiPriority w:val="99"/>
     <w:semiHidden/>
@@ -4834,7 +4937,7 @@
       </w:tblCellMar>
     </w:tblPr>
   </w:style>
-  <w:style w:type="numbering" w:default="1" w:styleId="Nessunelenco">
+  <w:style w:type="numbering" w:styleId="Nessunelenco" w:default="1">
     <w:name w:val="No List"/>
     <w:uiPriority w:val="99"/>
     <w:semiHidden/>
@@ -4865,7 +4968,7 @@
       <w:lang/>
     </w:rPr>
   </w:style>
-  <w:style w:type="character" w:customStyle="1" w:styleId="IntestazioneCarattere">
+  <w:style w:type="character" w:styleId="IntestazioneCarattere" w:customStyle="1">
     <w:name w:val="Intestazione Carattere"/>
     <w:link w:val="Intestazione"/>
     <w:uiPriority w:val="99"/>
@@ -4892,7 +4995,7 @@
       <w:lang/>
     </w:rPr>
   </w:style>
-  <w:style w:type="character" w:customStyle="1" w:styleId="PidipaginaCarattere">
+  <w:style w:type="character" w:styleId="PidipaginaCarattere" w:customStyle="1">
     <w:name w:val="Piè di pagina Carattere"/>
     <w:link w:val="Pidipagina"/>
     <w:uiPriority w:val="99"/>
@@ -4917,7 +5020,7 @@
       <w:lang/>
     </w:rPr>
   </w:style>
-  <w:style w:type="character" w:customStyle="1" w:styleId="TestofumettoCarattere">
+  <w:style w:type="character" w:styleId="TestofumettoCarattere" w:customStyle="1">
     <w:name w:val="Testo fumetto Carattere"/>
     <w:link w:val="Testofumetto"/>
     <w:uiPriority w:val="99"/>
@@ -4951,7 +5054,7 @@
       <w:lang/>
     </w:rPr>
   </w:style>
-  <w:style w:type="character" w:customStyle="1" w:styleId="CorpodeltestoCarattere">
+  <w:style w:type="character" w:styleId="CorpodeltestoCarattere" w:customStyle="1">
     <w:name w:val="Corpo del testo Carattere"/>
     <w:link w:val="Corpodeltesto"/>
     <w:rsid w:val="008D6EE2"/>
@@ -4960,7 +5063,7 @@
       <w:szCs w:val="24"/>
     </w:rPr>
   </w:style>
-  <w:style w:type="paragraph" w:customStyle="1" w:styleId="Elencoacolori-Colore11">
+  <w:style w:type="paragraph" w:styleId="Elencoacolori-Colore11" w:customStyle="1">
     <w:name w:val="Elenco a colori - Colore 11"/>
     <w:basedOn w:val="Normale"/>
     <w:uiPriority w:val="34"/>
@@ -4970,7 +5073,7 @@
       <w:ind w:left="708"/>
     </w:pPr>
   </w:style>
-  <w:style w:type="character" w:customStyle="1" w:styleId="Titolo1Carattere">
+  <w:style w:type="character" w:styleId="Titolo1Carattere" w:customStyle="1">
     <w:name w:val="Titolo 1 Carattere"/>
     <w:link w:val="Titolo1"/>
     <w:uiPriority w:val="9"/>
@@ -4983,7 +5086,7 @@
       <w:szCs w:val="48"/>
     </w:rPr>
   </w:style>
-  <w:style w:type="character" w:customStyle="1" w:styleId="Titolo4Carattere">
+  <w:style w:type="character" w:styleId="Titolo4Carattere" w:customStyle="1">
     <w:name w:val="Titolo 4 Carattere"/>
     <w:link w:val="Titolo4"/>
     <w:uiPriority w:val="9"/>
@@ -4995,12 +5098,12 @@
       <w:szCs w:val="24"/>
     </w:rPr>
   </w:style>
-  <w:style w:type="character" w:customStyle="1" w:styleId="apple-converted-space">
+  <w:style w:type="character" w:styleId="apple-converted-space" w:customStyle="1">
     <w:name w:val="apple-converted-space"/>
     <w:basedOn w:val="Carpredefinitoparagrafo"/>
     <w:rsid w:val="0059005F"/>
   </w:style>
-  <w:style w:type="paragraph" w:customStyle="1" w:styleId="blocco1">
+  <w:style w:type="paragraph" w:styleId="blocco1" w:customStyle="1">
     <w:name w:val="blocco1"/>
     <w:basedOn w:val="Normale"/>
     <w:rsid w:val="0059005F"/>
@@ -5028,7 +5131,7 @@
       <w:iCs/>
     </w:rPr>
   </w:style>
-  <w:style w:type="paragraph" w:customStyle="1" w:styleId="sommario">
+  <w:style w:type="paragraph" w:styleId="sommario" w:customStyle="1">
     <w:name w:val="sommario"/>
     <w:basedOn w:val="Normale"/>
     <w:rsid w:val="0059005F"/>
@@ -5044,12 +5147,12 @@
     <w:tblPr>
       <w:tblInd w:w="0" w:type="dxa"/>
       <w:tblBorders>
-        <w:top w:val="single" w:sz="4" w:space="0" w:color="auto"/>
-        <w:left w:val="single" w:sz="4" w:space="0" w:color="auto"/>
-        <w:bottom w:val="single" w:sz="4" w:space="0" w:color="auto"/>
-        <w:right w:val="single" w:sz="4" w:space="0" w:color="auto"/>
-        <w:insideH w:val="single" w:sz="4" w:space="0" w:color="auto"/>
-        <w:insideV w:val="single" w:sz="4" w:space="0" w:color="auto"/>
+        <w:top w:val="single" w:color="auto" w:sz="4" w:space="0"/>
+        <w:left w:val="single" w:color="auto" w:sz="4" w:space="0"/>
+        <w:bottom w:val="single" w:color="auto" w:sz="4" w:space="0"/>
+        <w:right w:val="single" w:color="auto" w:sz="4" w:space="0"/>
+        <w:insideH w:val="single" w:color="auto" w:sz="4" w:space="0"/>
+        <w:insideV w:val="single" w:color="auto" w:sz="4" w:space="0"/>
       </w:tblBorders>
       <w:tblCellMar>
         <w:top w:w="0" w:type="dxa"/>
@@ -5059,7 +5162,7 @@
       </w:tblCellMar>
     </w:tblPr>
   </w:style>
-  <w:style w:type="paragraph" w:customStyle="1" w:styleId="testo-Roboto">
+  <w:style w:type="paragraph" w:styleId="testo-Roboto" w:customStyle="1">
     <w:name w:val="testo - Roboto"/>
     <w:basedOn w:val="Normale"/>
     <w:qFormat/>
@@ -5076,7 +5179,7 @@
       <w:szCs w:val="22"/>
     </w:rPr>
   </w:style>
-  <w:style w:type="paragraph" w:customStyle="1" w:styleId="titolo-Roboto">
+  <w:style w:type="paragraph" w:styleId="titolo-Roboto" w:customStyle="1">
     <w:name w:val="titolo - Roboto"/>
     <w:basedOn w:val="Normale"/>
     <w:qFormat/>
@@ -5091,7 +5194,7 @@
       <w:szCs w:val="32"/>
     </w:rPr>
   </w:style>
-  <w:style w:type="character" w:customStyle="1" w:styleId="UnresolvedMention">
+  <w:style w:type="character" w:styleId="UnresolvedMention" w:customStyle="1">
     <w:name w:val="Unresolved Mention"/>
     <w:uiPriority w:val="99"/>
     <w:semiHidden/>
@@ -5113,7 +5216,7 @@
       <w:u w:val="single"/>
     </w:rPr>
   </w:style>
-  <w:style w:type="character" w:customStyle="1" w:styleId="Titolo5Carattere">
+  <w:style w:type="character" w:styleId="Titolo5Carattere" w:customStyle="1">
     <w:name w:val="Titolo 5 Carattere"/>
     <w:basedOn w:val="Carpredefinitoparagrafo"/>
     <w:link w:val="Titolo5"/>
@@ -5121,7 +5224,7 @@
     <w:semiHidden/>
     <w:rsid w:val="00E82464"/>
     <w:rPr>
-      <w:rFonts w:ascii="Calibri" w:eastAsia="Times New Roman" w:hAnsi="Calibri" w:cs="Times New Roman"/>
+      <w:rFonts w:ascii="Calibri" w:hAnsi="Calibri" w:eastAsia="Times New Roman" w:cs="Times New Roman"/>
       <w:b/>
       <w:bCs/>
       <w:i/>
@@ -5130,7 +5233,7 @@
       <w:szCs w:val="26"/>
     </w:rPr>
   </w:style>
-  <w:style w:type="paragraph" w:customStyle="1" w:styleId="Titoloattestato1">
+  <w:style w:type="paragraph" w:styleId="Titoloattestato1" w:customStyle="1">
     <w:name w:val="Titolo attestato 1"/>
     <w:basedOn w:val="Titolo1"/>
     <w:rsid w:val="00E82464"/>
@@ -5155,7 +5258,7 @@
       <w:lang w:val="it-IT" w:eastAsia="en-US"/>
     </w:rPr>
   </w:style>
-  <w:style w:type="paragraph" w:customStyle="1" w:styleId="Titoloattestato2">
+  <w:style w:type="paragraph" w:styleId="Titoloattestato2" w:customStyle="1">
     <w:name w:val="Titolo attestato 2"/>
     <w:basedOn w:val="Titolo1"/>
     <w:rsid w:val="00E82464"/>

</xml_diff>

<commit_message>
- fix#Aggiungere Provinci in attestati corso sicurezza (#468)
</commit_message>
<xml_diff>
--- a/server_static/sicurezza_templates/attestato_formazione_generica.docx
+++ b/server_static/sicurezza_templates/attestato_formazione_generica.docx
@@ -1,8 +1,8 @@
 
 <file path=word/document.xml><?xml version="1.0" encoding="utf-8"?>
-<w:document xmlns:ve="http://schemas.openxmlformats.org/markup-compatibility/2006" xmlns:o="urn:schemas-microsoft-com:office:office" xmlns:r="http://schemas.openxmlformats.org/officeDocument/2006/relationships" xmlns:m="http://schemas.openxmlformats.org/officeDocument/2006/math" xmlns:v="urn:schemas-microsoft-com:vml" xmlns:wp="http://schemas.openxmlformats.org/drawingml/2006/wordprocessingDrawing" xmlns:w10="urn:schemas-microsoft-com:office:word" xmlns:w="http://schemas.openxmlformats.org/wordprocessingml/2006/main" xmlns:wne="http://schemas.microsoft.com/office/word/2006/wordml">
+<w:document xmlns:w14="http://schemas.microsoft.com/office/word/2010/wordml" xmlns:wp14="http://schemas.microsoft.com/office/word/2010/wordprocessingDrawing" xmlns:ve="http://schemas.openxmlformats.org/markup-compatibility/2006" xmlns:o="urn:schemas-microsoft-com:office:office" xmlns:r="http://schemas.openxmlformats.org/officeDocument/2006/relationships" xmlns:m="http://schemas.openxmlformats.org/officeDocument/2006/math" xmlns:v="urn:schemas-microsoft-com:vml" xmlns:wp="http://schemas.openxmlformats.org/drawingml/2006/wordprocessingDrawing" xmlns:w10="urn:schemas-microsoft-com:office:word" xmlns:w="http://schemas.openxmlformats.org/wordprocessingml/2006/main" xmlns:wne="http://schemas.microsoft.com/office/word/2006/wordml" xmlns:mc="http://schemas.openxmlformats.org/markup-compatibility/2006" xmlns:a="http://schemas.openxmlformats.org/drawingml/2006/main" xmlns:pic="http://schemas.openxmlformats.org/drawingml/2006/picture" xmlns:a14="http://schemas.microsoft.com/office/drawing/2010/main" mc:Ignorable="w14 wp14">
   <w:body>
-    <w:p>
+    <w:p xmlns:wp14="http://schemas.microsoft.com/office/word/2010/wordml" wp14:textId="77777777">
       <w:pPr>
         <w:rPr>
           <w:rFonts w:ascii="Garamond" w:hAnsi="Garamond"/>
@@ -11,7 +11,7 @@
         </w:rPr>
       </w:pPr>
     </w:p>
-    <w:p>
+    <w:p xmlns:wp14="http://schemas.microsoft.com/office/word/2010/wordml" wp14:textId="77777777">
       <w:pPr>
         <w:rPr>
           <w:rFonts w:ascii="Garamond" w:hAnsi="Garamond"/>
@@ -20,14 +20,14 @@
         </w:rPr>
       </w:pPr>
     </w:p>
-    <w:p>
+    <w:p xmlns:wp14="http://schemas.microsoft.com/office/word/2010/wordml" wp14:textId="77777777">
       <w:pPr>
         <w:rPr>
           <w:rFonts w:ascii="Garamond" w:hAnsi="Garamond" w:cs="Arial"/>
         </w:rPr>
       </w:pPr>
     </w:p>
-    <w:p>
+    <w:p xmlns:wp14="http://schemas.microsoft.com/office/word/2010/wordml" wp14:textId="77777777">
       <w:pPr>
         <w:pStyle w:val="Titoloattestato1"/>
         <w:spacing w:before="0" w:after="0" w:line="240" w:lineRule="auto"/>
@@ -46,7 +46,7 @@
         <w:t>ATTESTATO DI FREQUENZA</w:t>
       </w:r>
     </w:p>
-    <w:p>
+    <w:p xmlns:wp14="http://schemas.microsoft.com/office/word/2010/wordml" wp14:textId="77777777">
       <w:pPr>
         <w:pStyle w:val="Titoloattestato1"/>
         <w:spacing w:before="0" w:after="0" w:line="240" w:lineRule="auto"/>
@@ -58,7 +58,7 @@
         </w:rPr>
       </w:pPr>
     </w:p>
-    <w:p>
+    <w:p xmlns:wp14="http://schemas.microsoft.com/office/word/2010/wordml" wp14:textId="77777777">
       <w:pPr>
         <w:pStyle w:val="Titoloattestato1"/>
         <w:spacing w:before="0" w:after="0" w:line="240" w:lineRule="auto"/>
@@ -81,7 +81,7 @@
         <w:t>Corso di Formazione Generale</w:t>
       </w:r>
     </w:p>
-    <w:p>
+    <w:p xmlns:wp14="http://schemas.microsoft.com/office/word/2010/wordml" wp14:textId="77777777">
       <w:pPr>
         <w:pStyle w:val="Titoloattestato1"/>
         <w:spacing w:before="0" w:after="0" w:line="240" w:lineRule="auto"/>
@@ -104,7 +104,7 @@
         <w:t>alla Salute e Sicurezza per i Lavoratori</w:t>
       </w:r>
     </w:p>
-    <w:p>
+    <w:p xmlns:wp14="http://schemas.microsoft.com/office/word/2010/wordml" wp14:textId="77777777">
       <w:pPr>
         <w:pStyle w:val="Titolo5"/>
         <w:spacing w:before="0" w:after="0"/>
@@ -151,7 +151,7 @@
         <w:t xml:space="preserve"> 81/08)</w:t>
       </w:r>
     </w:p>
-    <w:p>
+    <w:p xmlns:wp14="http://schemas.microsoft.com/office/word/2010/wordml" wp14:textId="77777777">
       <w:pPr>
         <w:rPr>
           <w:rFonts w:ascii="Garamond" w:hAnsi="Garamond" w:cs="Arial"/>
@@ -160,7 +160,7 @@
         </w:rPr>
       </w:pPr>
     </w:p>
-    <w:p>
+    <w:p xmlns:wp14="http://schemas.microsoft.com/office/word/2010/wordml" wp14:textId="77777777">
       <w:pPr>
         <w:rPr>
           <w:rFonts w:ascii="Garamond" w:hAnsi="Garamond" w:cs="Arial"/>
@@ -169,14 +169,14 @@
         </w:rPr>
       </w:pPr>
     </w:p>
-    <w:p>
+    <w:p xmlns:wp14="http://schemas.microsoft.com/office/word/2010/wordml" wp14:textId="77777777">
       <w:pPr>
         <w:rPr>
           <w:rFonts w:ascii="Garamond" w:hAnsi="Garamond" w:cs="Arial"/>
         </w:rPr>
       </w:pPr>
     </w:p>
-    <w:p>
+    <w:p xmlns:wp14="http://schemas.microsoft.com/office/word/2010/wordml" wp14:textId="77777777">
       <w:pPr>
         <w:pStyle w:val="Titolo5"/>
         <w:spacing w:before="0" w:after="0"/>
@@ -225,7 +225,7 @@
         <w:t>ore</w:t>
       </w:r>
     </w:p>
-    <w:p>
+    <w:p xmlns:wp14="http://schemas.microsoft.com/office/word/2010/wordml" wp14:textId="77777777">
       <w:pPr>
         <w:jc w:val="center"/>
         <w:rPr>
@@ -243,7 +243,7 @@
         <w:t>conferito a:</w:t>
       </w:r>
     </w:p>
-    <w:p>
+    <w:p xmlns:wp14="http://schemas.microsoft.com/office/word/2010/wordml" wp14:textId="77777777">
       <w:pPr>
         <w:pStyle w:val="Titolo1"/>
         <w:tabs>
@@ -315,7 +315,7 @@
         <w:t xml:space="preserve"> à / Awarded to</w:t>
       </w:r>
     </w:p>
-    <w:p>
+    <w:p xmlns:wp14="http://schemas.microsoft.com/office/word/2010/wordml" wp14:textId="77777777">
       <w:pPr>
         <w:rPr>
           <w:rFonts w:ascii="Garamond" w:hAnsi="Garamond" w:cs="Arial"/>
@@ -323,7 +323,7 @@
         </w:rPr>
       </w:pPr>
     </w:p>
-    <w:p>
+    <w:p xmlns:wp14="http://schemas.microsoft.com/office/word/2010/wordml" wp14:textId="77777777">
       <w:pPr>
         <w:jc w:val="center"/>
         <w:rPr>
@@ -415,7 +415,7 @@
         <w:t>}</w:t>
       </w:r>
     </w:p>
-    <w:p>
+    <w:p xmlns:wp14="http://schemas.microsoft.com/office/word/2010/wordml" wp14:textId="77777777">
       <w:pPr>
         <w:jc w:val="center"/>
         <w:rPr>
@@ -426,7 +426,7 @@
         </w:rPr>
       </w:pPr>
     </w:p>
-    <w:p>
+    <w:p xmlns:wp14="http://schemas.microsoft.com/office/word/2010/wordml" wp14:textId="4C5B1FCA">
       <w:pPr>
         <w:spacing w:line="276" w:lineRule="auto"/>
         <w:rPr>
@@ -441,19 +441,21 @@
           <w:sz w:val="28"/>
           <w:szCs w:val="28"/>
         </w:rPr>
-        <w:t xml:space="preserve">Nato/a  a </w:t>
-      </w:r>
-      <w:r>
-        <w:rPr>
-          <w:rFonts w:ascii="Garamond" w:hAnsi="Garamond" w:cs="Arial"/>
-          <w:sz w:val="28"/>
-          <w:szCs w:val="28"/>
-        </w:rPr>
-        <w:t>…</w:t>
-      </w:r>
-      <w:r>
-        <w:rPr>
-          <w:rFonts w:ascii="Garamond" w:eastAsia="Garamond" w:hAnsi="Garamond" w:cs="Garamond"/>
+        <w:t xml:space="preserve">Nato/a  </w:t>
+      </w:r>
+      <w:r>
+        <w:rPr>
+          <w:rFonts w:ascii="Garamond" w:hAnsi="Garamond" w:cs="Arial"/>
+          <w:sz w:val="28"/>
+          <w:szCs w:val="28"/>
+        </w:rPr>
+        <w:t>a</w:t>
+      </w:r>
+      <w:r>
+        <w:rPr>
+          <w:rFonts w:ascii="Garamond" w:hAnsi="Garamond" w:cs="Arial"/>
+          <w:sz w:val="28"/>
+          <w:szCs w:val="28"/>
         </w:rPr>
         <w:t xml:space="preserve"> </w:t>
       </w:r>
@@ -463,9 +465,16 @@
           <w:sz w:val="28"/>
           <w:szCs w:val="28"/>
         </w:rPr>
+        <w:t xml:space="preserve"> </w:t>
+      </w:r>
+      <w:r>
+        <w:rPr>
+          <w:rFonts w:ascii="Garamond" w:hAnsi="Garamond" w:cs="Arial"/>
+          <w:sz w:val="28"/>
+          <w:szCs w:val="28"/>
+        </w:rPr>
         <w:t>{</w:t>
       </w:r>
-      <w:proofErr w:type="spellStart"/>
       <w:r>
         <w:rPr>
           <w:rFonts w:ascii="Garamond" w:hAnsi="Garamond" w:cs="Arial"/>
@@ -474,7 +483,6 @@
         </w:rPr>
         <w:t>natoA</w:t>
       </w:r>
-      <w:proofErr w:type="spellEnd"/>
       <w:r>
         <w:rPr>
           <w:rFonts w:ascii="Garamond" w:hAnsi="Garamond" w:cs="Arial"/>
@@ -489,27 +497,45 @@
           <w:sz w:val="28"/>
           <w:szCs w:val="28"/>
         </w:rPr>
-        <w:t>…</w:t>
-      </w:r>
-      <w:r>
-        <w:rPr>
-          <w:rFonts w:ascii="Garamond" w:hAnsi="Garamond" w:cs="Arial"/>
-          <w:sz w:val="28"/>
-          <w:szCs w:val="28"/>
-        </w:rPr>
-        <w:t xml:space="preserve">           il  </w:t>
-      </w:r>
-      <w:r>
-        <w:rPr>
-          <w:rFonts w:ascii="Garamond" w:hAnsi="Garamond" w:cs="Arial"/>
-          <w:sz w:val="28"/>
-          <w:szCs w:val="28"/>
-        </w:rPr>
-        <w:t>…</w:t>
-      </w:r>
-      <w:r>
-        <w:rPr>
-          <w:rFonts w:ascii="Garamond" w:eastAsia="Garamond" w:hAnsi="Garamond" w:cs="Garamond"/>
+        <w:t xml:space="preserve"> {#has_</w:t>
+      </w:r>
+      <w:r>
+        <w:rPr>
+          <w:rFonts w:ascii="Garamond" w:hAnsi="Garamond" w:cs="Arial"/>
+          <w:sz w:val="28"/>
+          <w:szCs w:val="28"/>
+        </w:rPr>
+        <w:t>provincia}(</w:t>
+      </w:r>
+      <w:r>
+        <w:rPr>
+          <w:rFonts w:ascii="Garamond" w:hAnsi="Garamond" w:cs="Arial"/>
+          <w:sz w:val="28"/>
+          <w:szCs w:val="28"/>
+        </w:rPr>
+        <w:t>{provincia</w:t>
+      </w:r>
+      <w:r>
+        <w:rPr>
+          <w:rFonts w:ascii="Garamond" w:hAnsi="Garamond" w:cs="Arial"/>
+          <w:sz w:val="28"/>
+          <w:szCs w:val="28"/>
+        </w:rPr>
+        <w:t>}){</w:t>
+      </w:r>
+      <w:r>
+        <w:rPr>
+          <w:rFonts w:ascii="Garamond" w:hAnsi="Garamond" w:cs="Arial"/>
+          <w:sz w:val="28"/>
+          <w:szCs w:val="28"/>
+        </w:rPr>
+        <w:t>/has_provincia}</w:t>
+      </w:r>
+      <w:r>
+        <w:rPr>
+          <w:rFonts w:ascii="Garamond" w:hAnsi="Garamond" w:cs="Arial"/>
+          <w:sz w:val="28"/>
+          <w:szCs w:val="28"/>
         </w:rPr>
         <w:t xml:space="preserve"> </w:t>
       </w:r>
@@ -519,25 +545,77 @@
           <w:sz w:val="28"/>
           <w:szCs w:val="28"/>
         </w:rPr>
+        <w:t xml:space="preserve">   </w:t>
+      </w:r>
+      <w:r>
+        <w:rPr>
+          <w:rFonts w:ascii="Garamond" w:hAnsi="Garamond" w:cs="Arial"/>
+          <w:sz w:val="28"/>
+          <w:szCs w:val="28"/>
+        </w:rPr>
+        <w:t xml:space="preserve">         </w:t>
+      </w:r>
+      <w:r>
+        <w:rPr>
+          <w:rFonts w:ascii="Garamond" w:hAnsi="Garamond" w:cs="Arial"/>
+          <w:sz w:val="28"/>
+          <w:szCs w:val="28"/>
+        </w:rPr>
+        <w:t xml:space="preserve">  </w:t>
+      </w:r>
+      <w:r>
+        <w:rPr>
+          <w:rFonts w:ascii="Garamond" w:hAnsi="Garamond" w:cs="Arial"/>
+          <w:sz w:val="28"/>
+          <w:szCs w:val="28"/>
+        </w:rPr>
+        <w:t>il</w:t>
+      </w:r>
+      <w:r>
+        <w:rPr>
+          <w:rFonts w:ascii="Garamond" w:hAnsi="Garamond" w:cs="Arial"/>
+          <w:sz w:val="28"/>
+          <w:szCs w:val="28"/>
+        </w:rPr>
+        <w:t xml:space="preserve">  </w:t>
+      </w:r>
+      <w:r>
+        <w:rPr>
+          <w:rFonts w:ascii="Garamond" w:hAnsi="Garamond" w:eastAsia="Garamond" w:cs="Garamond"/>
+        </w:rPr>
+        <w:t xml:space="preserve"> </w:t>
+      </w:r>
+      <w:r>
+        <w:rPr>
+          <w:rFonts w:ascii="Garamond" w:hAnsi="Garamond" w:cs="Arial"/>
+          <w:sz w:val="28"/>
+          <w:szCs w:val="28"/>
+        </w:rPr>
         <w:t>{</w:t>
       </w:r>
-      <w:proofErr w:type="spellStart"/>
-      <w:r>
-        <w:rPr>
-          <w:rFonts w:ascii="Garamond" w:hAnsi="Garamond" w:cs="Arial"/>
-          <w:sz w:val="28"/>
-          <w:szCs w:val="28"/>
-        </w:rPr>
-        <w:t>natoIl</w:t>
-      </w:r>
-      <w:proofErr w:type="spellEnd"/>
-      <w:r>
-        <w:rPr>
-          <w:rFonts w:ascii="Garamond" w:hAnsi="Garamond" w:cs="Arial"/>
-          <w:sz w:val="28"/>
-          <w:szCs w:val="28"/>
-        </w:rPr>
-        <w:t>} ...</w:t>
+      <w:r>
+        <w:rPr>
+          <w:rFonts w:ascii="Garamond" w:hAnsi="Garamond" w:cs="Arial"/>
+          <w:sz w:val="28"/>
+          <w:szCs w:val="28"/>
+        </w:rPr>
+        <w:t>na</w:t>
+      </w:r>
+      <w:r>
+        <w:rPr>
+          <w:rFonts w:ascii="Garamond" w:hAnsi="Garamond" w:cs="Arial"/>
+          <w:sz w:val="28"/>
+          <w:szCs w:val="28"/>
+        </w:rPr>
+        <w:t>toIl</w:t>
+      </w:r>
+      <w:r>
+        <w:rPr>
+          <w:rFonts w:ascii="Garamond" w:hAnsi="Garamond" w:cs="Arial"/>
+          <w:sz w:val="28"/>
+          <w:szCs w:val="28"/>
+        </w:rPr>
+        <w:t xml:space="preserve">} </w:t>
       </w:r>
       <w:r>
         <w:rPr>
@@ -548,7 +626,7 @@
         <w:t xml:space="preserve">   </w:t>
       </w:r>
     </w:p>
-    <w:p>
+    <w:p xmlns:wp14="http://schemas.microsoft.com/office/word/2010/wordml" wp14:textId="77777777">
       <w:pPr>
         <w:spacing w:line="276" w:lineRule="auto"/>
         <w:jc w:val="both"/>
@@ -569,7 +647,7 @@
         <w:t xml:space="preserve">      </w:t>
       </w:r>
     </w:p>
-    <w:p>
+    <w:p xmlns:wp14="http://schemas.microsoft.com/office/word/2010/wordml" wp14:textId="77777777">
       <w:pPr>
         <w:spacing w:line="276" w:lineRule="auto"/>
         <w:jc w:val="both"/>
@@ -607,7 +685,7 @@
         <w:t>AGNELLI</w:t>
       </w:r>
     </w:p>
-    <w:p>
+    <w:p xmlns:wp14="http://schemas.microsoft.com/office/word/2010/wordml" wp14:textId="77777777">
       <w:pPr>
         <w:spacing w:line="276" w:lineRule="auto"/>
         <w:jc w:val="both"/>
@@ -619,7 +697,7 @@
         </w:rPr>
       </w:pPr>
     </w:p>
-    <w:p>
+    <w:p xmlns:wp14="http://schemas.microsoft.com/office/word/2010/wordml" wp14:textId="77777777">
       <w:pPr>
         <w:spacing w:line="276" w:lineRule="auto"/>
         <w:jc w:val="both"/>
@@ -727,7 +805,7 @@
         <w:t>Corso Unione Sovietica, 312</w:t>
       </w:r>
     </w:p>
-    <w:p>
+    <w:p xmlns:wp14="http://schemas.microsoft.com/office/word/2010/wordml" wp14:textId="77777777">
       <w:pPr>
         <w:spacing w:line="276" w:lineRule="auto"/>
         <w:jc w:val="both"/>
@@ -739,7 +817,7 @@
         </w:rPr>
       </w:pPr>
     </w:p>
-    <w:p>
+    <w:p xmlns:wp14="http://schemas.microsoft.com/office/word/2010/wordml" wp14:textId="2FDFD57D">
       <w:pPr>
         <w:spacing w:line="276" w:lineRule="auto"/>
         <w:jc w:val="both"/>
@@ -755,7 +833,31 @@
           <w:sz w:val="28"/>
           <w:szCs w:val="28"/>
         </w:rPr>
-        <w:t>La formazione si è svolta  dal …</w:t>
+        <w:t xml:space="preserve">La formazione si è </w:t>
+      </w:r>
+      <w:r>
+        <w:rPr>
+          <w:rFonts w:ascii="Garamond" w:hAnsi="Garamond" w:cs="Arial"/>
+          <w:sz w:val="28"/>
+          <w:szCs w:val="28"/>
+        </w:rPr>
+        <w:t>svolta  dal</w:t>
+      </w:r>
+      <w:r>
+        <w:rPr>
+          <w:rFonts w:ascii="Garamond" w:hAnsi="Garamond" w:cs="Arial"/>
+          <w:sz w:val="28"/>
+          <w:szCs w:val="28"/>
+        </w:rPr>
+        <w:t xml:space="preserve"> </w:t>
+      </w:r>
+      <w:r>
+        <w:rPr>
+          <w:rFonts w:ascii="Garamond" w:hAnsi="Garamond" w:cs="Arial"/>
+          <w:sz w:val="28"/>
+          <w:szCs w:val="28"/>
+        </w:rPr>
+        <w:t xml:space="preserve">   </w:t>
       </w:r>
       <w:r>
         <w:rPr>
@@ -765,7 +867,6 @@
         </w:rPr>
         <w:t>{</w:t>
       </w:r>
-      <w:proofErr w:type="spellStart"/>
       <w:r>
         <w:rPr>
           <w:rFonts w:ascii="Garamond" w:hAnsi="Garamond" w:cs="Arial"/>
@@ -774,7 +875,6 @@
         </w:rPr>
         <w:t>dataInizio</w:t>
       </w:r>
-      <w:proofErr w:type="spellEnd"/>
       <w:r>
         <w:rPr>
           <w:rFonts w:ascii="Garamond" w:hAnsi="Garamond" w:cs="Arial"/>
@@ -789,7 +889,7 @@
           <w:sz w:val="28"/>
           <w:szCs w:val="28"/>
         </w:rPr>
-        <w:t>…  al …</w:t>
+        <w:t xml:space="preserve">  al </w:t>
       </w:r>
       <w:r>
         <w:rPr>
@@ -799,34 +899,32 @@
         </w:rPr>
         <w:t>{</w:t>
       </w:r>
-      <w:proofErr w:type="spellStart"/>
-      <w:r>
-        <w:rPr>
-          <w:rFonts w:ascii="Garamond" w:hAnsi="Garamond" w:cs="Arial"/>
-          <w:sz w:val="28"/>
-          <w:szCs w:val="28"/>
-        </w:rPr>
-        <w:t>dataFine</w:t>
-      </w:r>
-      <w:proofErr w:type="spellEnd"/>
-      <w:r>
-        <w:rPr>
-          <w:rFonts w:ascii="Garamond" w:hAnsi="Garamond" w:cs="Arial"/>
-          <w:sz w:val="28"/>
-          <w:szCs w:val="28"/>
-        </w:rPr>
-        <w:t>}..</w:t>
-      </w:r>
-      <w:r>
-        <w:rPr>
-          <w:rFonts w:ascii="Garamond" w:hAnsi="Garamond" w:cs="Arial"/>
-          <w:sz w:val="28"/>
-          <w:szCs w:val="28"/>
-        </w:rPr>
-        <w:t>.</w:t>
+      <w:r>
+        <w:rPr>
+          <w:rFonts w:ascii="Garamond" w:hAnsi="Garamond" w:cs="Arial"/>
+          <w:sz w:val="28"/>
+          <w:szCs w:val="28"/>
+        </w:rPr>
+        <w:t>d</w:t>
+      </w:r>
+      <w:r>
+        <w:rPr>
+          <w:rFonts w:ascii="Garamond" w:hAnsi="Garamond" w:cs="Arial"/>
+          <w:sz w:val="28"/>
+          <w:szCs w:val="28"/>
+        </w:rPr>
+        <w:t>ataFine</w:t>
+      </w:r>
+      <w:r>
+        <w:rPr>
+          <w:rFonts w:ascii="Garamond" w:hAnsi="Garamond" w:cs="Arial"/>
+          <w:sz w:val="28"/>
+          <w:szCs w:val="28"/>
+        </w:rPr>
+        <w:t>}</w:t>
       </w:r>
     </w:p>
-    <w:p>
+    <w:p xmlns:wp14="http://schemas.microsoft.com/office/word/2010/wordml" wp14:textId="77777777">
       <w:pPr>
         <w:spacing w:line="276" w:lineRule="auto"/>
         <w:jc w:val="both"/>
@@ -838,7 +936,7 @@
         </w:rPr>
       </w:pPr>
     </w:p>
-    <w:p>
+    <w:p xmlns:wp14="http://schemas.microsoft.com/office/word/2010/wordml" wp14:textId="77777777">
       <w:pPr>
         <w:spacing w:line="276" w:lineRule="auto"/>
         <w:jc w:val="both"/>
@@ -850,7 +948,7 @@
         </w:rPr>
       </w:pPr>
     </w:p>
-    <w:p>
+    <w:p xmlns:wp14="http://schemas.microsoft.com/office/word/2010/wordml" wp14:textId="2E000A58">
       <w:pPr>
         <w:spacing w:line="360" w:lineRule="auto"/>
         <w:rPr>
@@ -873,9 +971,8 @@
           <w:sz w:val="28"/>
           <w:szCs w:val="28"/>
         </w:rPr>
-        <w:t>... {</w:t>
-      </w:r>
-      <w:proofErr w:type="spellStart"/>
+        <w:t xml:space="preserve"> {</w:t>
+      </w:r>
       <w:r>
         <w:rPr>
           <w:rFonts w:ascii="Garamond" w:hAnsi="Garamond" w:cs="Arial"/>
@@ -884,25 +981,16 @@
         </w:rPr>
         <w:t>today</w:t>
       </w:r>
-      <w:proofErr w:type="spellEnd"/>
-      <w:r>
-        <w:rPr>
-          <w:rFonts w:ascii="Garamond" w:hAnsi="Garamond" w:cs="Arial"/>
-          <w:sz w:val="28"/>
-          <w:szCs w:val="28"/>
-        </w:rPr>
-        <w:t>} ..</w:t>
-      </w:r>
-      <w:r>
-        <w:rPr>
-          <w:rFonts w:ascii="Garamond" w:hAnsi="Garamond" w:cs="Arial"/>
-          <w:sz w:val="28"/>
-          <w:szCs w:val="28"/>
-        </w:rPr>
-        <w:t>.</w:t>
+      <w:r>
+        <w:rPr>
+          <w:rFonts w:ascii="Garamond" w:hAnsi="Garamond" w:cs="Arial"/>
+          <w:sz w:val="28"/>
+          <w:szCs w:val="28"/>
+        </w:rPr>
+        <w:t xml:space="preserve">} </w:t>
       </w:r>
     </w:p>
-    <w:p>
+    <w:p xmlns:wp14="http://schemas.microsoft.com/office/word/2010/wordml" wp14:textId="77777777">
       <w:pPr>
         <w:spacing w:line="276" w:lineRule="auto"/>
         <w:jc w:val="both"/>
@@ -914,7 +1002,7 @@
         </w:rPr>
       </w:pPr>
     </w:p>
-    <w:p>
+    <w:p xmlns:wp14="http://schemas.microsoft.com/office/word/2010/wordml" wp14:textId="77777777">
       <w:pPr>
         <w:spacing w:line="276" w:lineRule="auto"/>
         <w:jc w:val="both"/>
@@ -926,7 +1014,7 @@
         </w:rPr>
       </w:pPr>
     </w:p>
-    <w:p>
+    <w:p xmlns:wp14="http://schemas.microsoft.com/office/word/2010/wordml" wp14:textId="77777777">
       <w:pPr>
         <w:spacing w:line="276" w:lineRule="auto"/>
         <w:jc w:val="both"/>
@@ -1025,7 +1113,7 @@
         <w:t>Il soggetto formatore</w:t>
       </w:r>
     </w:p>
-    <w:p>
+    <w:p xmlns:wp14="http://schemas.microsoft.com/office/word/2010/wordml" wp14:textId="77777777">
       <w:pPr>
         <w:spacing w:line="276" w:lineRule="auto"/>
         <w:jc w:val="both"/>
@@ -1045,7 +1133,7 @@
           <w:szCs w:val="28"/>
         </w:rPr>
         <w:drawing>
-          <wp:anchor distT="0" distB="0" distL="114300" distR="114300" simplePos="0" relativeHeight="251662336" behindDoc="1" locked="0" layoutInCell="1" allowOverlap="1">
+          <wp:anchor xmlns:wp14="http://schemas.microsoft.com/office/word/2010/wordprocessingDrawing" distT="0" distB="0" distL="114300" distR="114300" simplePos="0" relativeHeight="251662336" behindDoc="1" locked="0" layoutInCell="1" allowOverlap="1" wp14:anchorId="34784ACC" wp14:editId="7777777">
             <wp:simplePos x="0" y="0"/>
             <wp:positionH relativeFrom="column">
               <wp:posOffset>-449580</wp:posOffset>
@@ -1141,10 +1229,18 @@
           <w:szCs w:val="28"/>
         </w:rPr>
         <w:tab/>
+      </w:r>
+      <w:r>
+        <w:rPr>
+          <w:rFonts w:ascii="Garamond" w:hAnsi="Garamond" w:cs="Arial"/>
+          <w:b/>
+          <w:sz w:val="28"/>
+          <w:szCs w:val="28"/>
+        </w:rPr>
         <w:t>Istituto Internazionale Edoardo Agnelli</w:t>
       </w:r>
     </w:p>
-    <w:p>
+    <w:p xmlns:wp14="http://schemas.microsoft.com/office/word/2010/wordml" wp14:textId="77777777">
       <w:pPr>
         <w:spacing w:line="276" w:lineRule="auto"/>
         <w:jc w:val="both"/>
@@ -1163,7 +1259,7 @@
           <w:szCs w:val="28"/>
         </w:rPr>
         <w:drawing>
-          <wp:anchor distT="0" distB="0" distL="114300" distR="114300" simplePos="0" relativeHeight="251658240" behindDoc="0" locked="0" layoutInCell="1" allowOverlap="1">
+          <wp:anchor xmlns:wp14="http://schemas.microsoft.com/office/word/2010/wordprocessingDrawing" distT="0" distB="0" distL="114300" distR="114300" simplePos="0" relativeHeight="251658240" behindDoc="0" locked="0" layoutInCell="1" allowOverlap="1" wp14:anchorId="4A2DF6CF" wp14:editId="7777777">
             <wp:simplePos x="0" y="0"/>
             <wp:positionH relativeFrom="column">
               <wp:posOffset>3696516</wp:posOffset>
@@ -1213,7 +1309,7 @@
         </w:drawing>
       </w:r>
     </w:p>
-    <w:p>
+    <w:p xmlns:wp14="http://schemas.microsoft.com/office/word/2010/wordml" wp14:textId="77777777">
       <w:pPr>
         <w:spacing w:line="276" w:lineRule="auto"/>
         <w:jc w:val="both"/>
@@ -1254,10 +1350,17 @@
           <w:szCs w:val="28"/>
         </w:rPr>
         <w:tab/>
+      </w:r>
+      <w:r>
+        <w:rPr>
+          <w:rFonts w:ascii="Garamond" w:hAnsi="Garamond" w:cs="Arial"/>
+          <w:sz w:val="28"/>
+          <w:szCs w:val="28"/>
+        </w:rPr>
         <w:t xml:space="preserve">          …………………………………………..</w:t>
       </w:r>
     </w:p>
-    <w:p>
+    <w:p xmlns:wp14="http://schemas.microsoft.com/office/word/2010/wordml" wp14:textId="77777777">
       <w:pPr>
         <w:spacing w:line="276" w:lineRule="auto"/>
         <w:jc w:val="both"/>
@@ -1275,7 +1378,7 @@
           <w:szCs w:val="28"/>
         </w:rPr>
         <w:drawing>
-          <wp:anchor distT="0" distB="0" distL="114300" distR="114300" simplePos="0" relativeHeight="251660288" behindDoc="0" locked="0" layoutInCell="1" allowOverlap="1">
+          <wp:anchor xmlns:wp14="http://schemas.microsoft.com/office/word/2010/wordprocessingDrawing" distT="0" distB="0" distL="114300" distR="114300" simplePos="0" relativeHeight="251660288" behindDoc="0" locked="0" layoutInCell="1" allowOverlap="1" wp14:anchorId="4373EA90" wp14:editId="7777777">
             <wp:simplePos x="0" y="0"/>
             <wp:positionH relativeFrom="column">
               <wp:posOffset>3989070</wp:posOffset>
@@ -1445,7 +1548,7 @@
         <w:t>(timbro e firma)</w:t>
       </w:r>
     </w:p>
-    <w:p>
+    <w:p xmlns:wp14="http://schemas.microsoft.com/office/word/2010/wordml" wp14:textId="77777777">
       <w:pPr>
         <w:spacing w:line="360" w:lineRule="auto"/>
         <w:rPr>
@@ -1453,7 +1556,7 @@
         </w:rPr>
       </w:pPr>
     </w:p>
-    <w:p>
+    <w:p xmlns:wp14="http://schemas.microsoft.com/office/word/2010/wordml" wp14:textId="77777777">
       <w:pPr>
         <w:rPr>
           <w:rFonts w:ascii="Garamond" w:hAnsi="Garamond" w:cs="Arial"/>
@@ -1464,7 +1567,7 @@
       <w:headerReference w:type="default" r:id="rId11"/>
       <w:footerReference w:type="even" r:id="rId12"/>
       <w:footerReference w:type="default" r:id="rId13"/>
-      <w:pgSz w:w="11906" w:h="16838"/>
+      <w:pgSz w:w="11906" w:h="16838" w:orient="portrait"/>
       <w:pgMar w:top="1955" w:right="849" w:bottom="816" w:left="993" w:header="709" w:footer="289" w:gutter="0"/>
       <w:cols w:space="720"/>
     </w:sectPr>
@@ -1473,16 +1576,16 @@
 </file>
 
 <file path=word/endnotes.xml><?xml version="1.0" encoding="utf-8"?>
-<w:endnotes xmlns:ve="http://schemas.openxmlformats.org/markup-compatibility/2006" xmlns:o="urn:schemas-microsoft-com:office:office" xmlns:r="http://schemas.openxmlformats.org/officeDocument/2006/relationships" xmlns:m="http://schemas.openxmlformats.org/officeDocument/2006/math" xmlns:v="urn:schemas-microsoft-com:vml" xmlns:wp="http://schemas.openxmlformats.org/drawingml/2006/wordprocessingDrawing" xmlns:w10="urn:schemas-microsoft-com:office:word" xmlns:w="http://schemas.openxmlformats.org/wordprocessingml/2006/main" xmlns:wne="http://schemas.microsoft.com/office/word/2006/wordml">
+<w:endnotes xmlns:w14="http://schemas.microsoft.com/office/word/2010/wordml" xmlns:wp14="http://schemas.microsoft.com/office/word/2010/wordprocessingDrawing" xmlns:ve="http://schemas.openxmlformats.org/markup-compatibility/2006" xmlns:o="urn:schemas-microsoft-com:office:office" xmlns:r="http://schemas.openxmlformats.org/officeDocument/2006/relationships" xmlns:m="http://schemas.openxmlformats.org/officeDocument/2006/math" xmlns:v="urn:schemas-microsoft-com:vml" xmlns:wp="http://schemas.openxmlformats.org/drawingml/2006/wordprocessingDrawing" xmlns:w10="urn:schemas-microsoft-com:office:word" xmlns:w="http://schemas.openxmlformats.org/wordprocessingml/2006/main" xmlns:wne="http://schemas.microsoft.com/office/word/2006/wordml" xmlns:mc="http://schemas.openxmlformats.org/markup-compatibility/2006" mc:Ignorable="w14 wp14">
   <w:endnote w:type="separator" w:id="-1">
-    <w:p>
+    <w:p xmlns:wp14="http://schemas.microsoft.com/office/word/2010/wordml" wp14:textId="77777777">
       <w:r>
         <w:separator/>
       </w:r>
     </w:p>
   </w:endnote>
   <w:endnote w:type="continuationSeparator" w:id="0">
-    <w:p>
+    <w:p xmlns:wp14="http://schemas.microsoft.com/office/word/2010/wordml" wp14:textId="77777777">
       <w:r>
         <w:continuationSeparator/>
       </w:r>
@@ -1492,8 +1595,8 @@
 </file>
 
 <file path=word/footer1.xml><?xml version="1.0" encoding="utf-8"?>
-<w:ftr xmlns:ve="http://schemas.openxmlformats.org/markup-compatibility/2006" xmlns:o="urn:schemas-microsoft-com:office:office" xmlns:r="http://schemas.openxmlformats.org/officeDocument/2006/relationships" xmlns:m="http://schemas.openxmlformats.org/officeDocument/2006/math" xmlns:v="urn:schemas-microsoft-com:vml" xmlns:wp="http://schemas.openxmlformats.org/drawingml/2006/wordprocessingDrawing" xmlns:w10="urn:schemas-microsoft-com:office:word" xmlns:w="http://schemas.openxmlformats.org/wordprocessingml/2006/main" xmlns:wne="http://schemas.microsoft.com/office/word/2006/wordml">
-  <w:p>
+<w:ftr xmlns:w14="http://schemas.microsoft.com/office/word/2010/wordml" xmlns:wp14="http://schemas.microsoft.com/office/word/2010/wordprocessingDrawing" xmlns:ve="http://schemas.openxmlformats.org/markup-compatibility/2006" xmlns:o="urn:schemas-microsoft-com:office:office" xmlns:r="http://schemas.openxmlformats.org/officeDocument/2006/relationships" xmlns:m="http://schemas.openxmlformats.org/officeDocument/2006/math" xmlns:v="urn:schemas-microsoft-com:vml" xmlns:wp="http://schemas.openxmlformats.org/drawingml/2006/wordprocessingDrawing" xmlns:w10="urn:schemas-microsoft-com:office:word" xmlns:w="http://schemas.openxmlformats.org/wordprocessingml/2006/main" xmlns:wne="http://schemas.microsoft.com/office/word/2006/wordml" xmlns:mc="http://schemas.openxmlformats.org/markup-compatibility/2006" mc:Ignorable="w14 wp14">
+  <w:p xmlns:wp14="http://schemas.microsoft.com/office/word/2010/wordml" wp14:textId="77777777">
     <w:pPr>
       <w:pStyle w:val="Pidipagina"/>
       <w:spacing w:line="276" w:lineRule="auto"/>
@@ -1503,8 +1606,8 @@
 </file>
 
 <file path=word/footer2.xml><?xml version="1.0" encoding="utf-8"?>
-<w:ftr xmlns:ve="http://schemas.openxmlformats.org/markup-compatibility/2006" xmlns:o="urn:schemas-microsoft-com:office:office" xmlns:r="http://schemas.openxmlformats.org/officeDocument/2006/relationships" xmlns:m="http://schemas.openxmlformats.org/officeDocument/2006/math" xmlns:v="urn:schemas-microsoft-com:vml" xmlns:wp="http://schemas.openxmlformats.org/drawingml/2006/wordprocessingDrawing" xmlns:w10="urn:schemas-microsoft-com:office:word" xmlns:w="http://schemas.openxmlformats.org/wordprocessingml/2006/main" xmlns:wne="http://schemas.microsoft.com/office/word/2006/wordml">
-  <w:p>
+<w:ftr xmlns:w14="http://schemas.microsoft.com/office/word/2010/wordml" xmlns:wp14="http://schemas.microsoft.com/office/word/2010/wordprocessingDrawing" xmlns:ve="http://schemas.openxmlformats.org/markup-compatibility/2006" xmlns:o="urn:schemas-microsoft-com:office:office" xmlns:r="http://schemas.openxmlformats.org/officeDocument/2006/relationships" xmlns:m="http://schemas.openxmlformats.org/officeDocument/2006/math" xmlns:v="urn:schemas-microsoft-com:vml" xmlns:wp="http://schemas.openxmlformats.org/drawingml/2006/wordprocessingDrawing" xmlns:w10="urn:schemas-microsoft-com:office:word" xmlns:w="http://schemas.openxmlformats.org/wordprocessingml/2006/main" xmlns:wne="http://schemas.microsoft.com/office/word/2006/wordml" xmlns:mc="http://schemas.openxmlformats.org/markup-compatibility/2006" mc:Ignorable="w14 wp14">
+  <w:p xmlns:wp14="http://schemas.microsoft.com/office/word/2010/wordml" wp14:textId="77777777">
     <w:r>
       <w:rPr>
         <w:rFonts w:ascii="Arial" w:hAnsi="Arial" w:cs="Arial"/>
@@ -1516,7 +1619,7 @@
       <w:t xml:space="preserve">ISTITUTO INTERNAZIONALE EDOARDO AGNELLI </w:t>
     </w:r>
   </w:p>
-  <w:p>
+  <w:p xmlns:wp14="http://schemas.microsoft.com/office/word/2010/wordml" wp14:textId="77777777">
     <w:pPr>
       <w:autoSpaceDE w:val="0"/>
       <w:autoSpaceDN w:val="0"/>
@@ -1570,7 +1673,7 @@
       <w:t>Scientifico - Istituto Tecnico Tecnologico</w:t>
     </w:r>
   </w:p>
-  <w:p>
+  <w:p xmlns:wp14="http://schemas.microsoft.com/office/word/2010/wordml" wp14:textId="77777777">
     <w:pPr>
       <w:autoSpaceDE w:val="0"/>
       <w:autoSpaceDN w:val="0"/>
@@ -1592,7 +1695,7 @@
       <w:t>Scuole Paritarie (DD. 2789 e 4301 del 15/01/2002 e 26/05/2003</w:t>
     </w:r>
   </w:p>
-  <w:p>
+  <w:p xmlns:wp14="http://schemas.microsoft.com/office/word/2010/wordml" wp14:textId="77777777">
     <w:pPr>
       <w:rPr>
         <w:rFonts w:ascii="Arial" w:hAnsi="Arial" w:cs="Arial"/>
@@ -1602,7 +1705,7 @@
       </w:rPr>
     </w:pPr>
   </w:p>
-  <w:p>
+  <w:p xmlns:wp14="http://schemas.microsoft.com/office/word/2010/wordml" wp14:textId="77777777">
     <w:pPr>
       <w:rPr>
         <w:rFonts w:ascii="Arial" w:hAnsi="Arial" w:cs="Arial"/>
@@ -1657,7 +1760,7 @@
       <w:t>10135 Torino</w:t>
     </w:r>
   </w:p>
-  <w:p>
+  <w:p xmlns:wp14="http://schemas.microsoft.com/office/word/2010/wordml" wp14:textId="77777777">
     <w:pPr>
       <w:rPr>
         <w:rFonts w:ascii="Arial" w:hAnsi="Arial" w:cs="Arial"/>
@@ -1814,7 +1917,7 @@
       </w:rPr>
       <w:tab/>
     </w:r>
-    <w:hyperlink r:id="rId1" w:history="1">
+    <w:hyperlink w:history="1" r:id="rId1">
       <w:r>
         <w:rPr>
           <w:rStyle w:val="Collegamentoipertestuale"/>
@@ -1834,7 +1937,7 @@
       </w:rPr>
       <w:t xml:space="preserve"> </w:t>
     </w:r>
-    <w:hyperlink r:id="rId2" w:history="1">
+    <w:hyperlink w:history="1" r:id="rId2">
       <w:r>
         <w:rPr>
           <w:rStyle w:val="Collegamentoipertestuale"/>
@@ -1854,7 +1957,7 @@
       </w:rPr>
       <w:t xml:space="preserve"> </w:t>
     </w:r>
-    <w:hyperlink r:id="rId3" w:history="1">
+    <w:hyperlink w:history="1" r:id="rId3">
       <w:r>
         <w:rPr>
           <w:rStyle w:val="Collegamentoipertestuale"/>
@@ -1874,7 +1977,7 @@
       </w:rPr>
       <w:t xml:space="preserve"> </w:t>
     </w:r>
-    <w:hyperlink r:id="rId4" w:history="1">
+    <w:hyperlink w:history="1" r:id="rId4">
       <w:r>
         <w:rPr>
           <w:rStyle w:val="Collegamentoipertestuale"/>
@@ -1913,7 +2016,7 @@
       <w:tab/>
     </w:r>
   </w:p>
-  <w:p>
+  <w:p xmlns:wp14="http://schemas.microsoft.com/office/word/2010/wordml" wp14:textId="77777777">
     <w:pPr>
       <w:rPr>
         <w:rFonts w:ascii="Arial" w:hAnsi="Arial" w:cs="Arial"/>
@@ -2080,7 +2183,7 @@
       <w:tab/>
     </w:r>
   </w:p>
-  <w:p>
+  <w:p xmlns:wp14="http://schemas.microsoft.com/office/word/2010/wordml" wp14:textId="77777777">
     <w:pPr>
       <w:rPr>
         <w:rFonts w:ascii="Arial" w:hAnsi="Arial" w:cs="Arial"/>
@@ -2091,7 +2194,7 @@
       </w:rPr>
     </w:pPr>
   </w:p>
-  <w:p>
+  <w:p xmlns:wp14="http://schemas.microsoft.com/office/word/2010/wordml" wp14:textId="77777777">
     <w:pPr>
       <w:pStyle w:val="Pidipagina"/>
     </w:pPr>
@@ -2100,16 +2203,16 @@
 </file>
 
 <file path=word/footnotes.xml><?xml version="1.0" encoding="utf-8"?>
-<w:footnotes xmlns:ve="http://schemas.openxmlformats.org/markup-compatibility/2006" xmlns:o="urn:schemas-microsoft-com:office:office" xmlns:r="http://schemas.openxmlformats.org/officeDocument/2006/relationships" xmlns:m="http://schemas.openxmlformats.org/officeDocument/2006/math" xmlns:v="urn:schemas-microsoft-com:vml" xmlns:wp="http://schemas.openxmlformats.org/drawingml/2006/wordprocessingDrawing" xmlns:w10="urn:schemas-microsoft-com:office:word" xmlns:w="http://schemas.openxmlformats.org/wordprocessingml/2006/main" xmlns:wne="http://schemas.microsoft.com/office/word/2006/wordml">
+<w:footnotes xmlns:w14="http://schemas.microsoft.com/office/word/2010/wordml" xmlns:wp14="http://schemas.microsoft.com/office/word/2010/wordprocessingDrawing" xmlns:ve="http://schemas.openxmlformats.org/markup-compatibility/2006" xmlns:o="urn:schemas-microsoft-com:office:office" xmlns:r="http://schemas.openxmlformats.org/officeDocument/2006/relationships" xmlns:m="http://schemas.openxmlformats.org/officeDocument/2006/math" xmlns:v="urn:schemas-microsoft-com:vml" xmlns:wp="http://schemas.openxmlformats.org/drawingml/2006/wordprocessingDrawing" xmlns:w10="urn:schemas-microsoft-com:office:word" xmlns:w="http://schemas.openxmlformats.org/wordprocessingml/2006/main" xmlns:wne="http://schemas.microsoft.com/office/word/2006/wordml" xmlns:mc="http://schemas.openxmlformats.org/markup-compatibility/2006" mc:Ignorable="w14 wp14">
   <w:footnote w:type="separator" w:id="-1">
-    <w:p>
+    <w:p xmlns:wp14="http://schemas.microsoft.com/office/word/2010/wordml" wp14:textId="77777777">
       <w:r>
         <w:separator/>
       </w:r>
     </w:p>
   </w:footnote>
   <w:footnote w:type="continuationSeparator" w:id="0">
-    <w:p>
+    <w:p xmlns:wp14="http://schemas.microsoft.com/office/word/2010/wordml" wp14:textId="77777777">
       <w:r>
         <w:continuationSeparator/>
       </w:r>
@@ -2119,8 +2222,8 @@
 </file>
 
 <file path=word/header1.xml><?xml version="1.0" encoding="utf-8"?>
-<w:hdr xmlns:ve="http://schemas.openxmlformats.org/markup-compatibility/2006" xmlns:o="urn:schemas-microsoft-com:office:office" xmlns:r="http://schemas.openxmlformats.org/officeDocument/2006/relationships" xmlns:m="http://schemas.openxmlformats.org/officeDocument/2006/math" xmlns:v="urn:schemas-microsoft-com:vml" xmlns:wp="http://schemas.openxmlformats.org/drawingml/2006/wordprocessingDrawing" xmlns:w10="urn:schemas-microsoft-com:office:word" xmlns:w="http://schemas.openxmlformats.org/wordprocessingml/2006/main" xmlns:wne="http://schemas.microsoft.com/office/word/2006/wordml">
-  <w:p>
+<w:hdr xmlns:w14="http://schemas.microsoft.com/office/word/2010/wordml" xmlns:wp14="http://schemas.microsoft.com/office/word/2010/wordprocessingDrawing" xmlns:ve="http://schemas.openxmlformats.org/markup-compatibility/2006" xmlns:o="urn:schemas-microsoft-com:office:office" xmlns:r="http://schemas.openxmlformats.org/officeDocument/2006/relationships" xmlns:m="http://schemas.openxmlformats.org/officeDocument/2006/math" xmlns:v="urn:schemas-microsoft-com:vml" xmlns:wp="http://schemas.openxmlformats.org/drawingml/2006/wordprocessingDrawing" xmlns:w10="urn:schemas-microsoft-com:office:word" xmlns:w="http://schemas.openxmlformats.org/wordprocessingml/2006/main" xmlns:wne="http://schemas.microsoft.com/office/word/2006/wordml" xmlns:mc="http://schemas.openxmlformats.org/markup-compatibility/2006" xmlns:a="http://schemas.openxmlformats.org/drawingml/2006/main" xmlns:pic="http://schemas.openxmlformats.org/drawingml/2006/picture" xmlns:a14="http://schemas.microsoft.com/office/drawing/2010/main" mc:Ignorable="w14 wp14">
+  <w:p xmlns:wp14="http://schemas.microsoft.com/office/word/2010/wordml" wp14:textId="77777777">
     <w:pPr>
       <w:tabs>
         <w:tab w:val="left" w:pos="3000"/>
@@ -2135,7 +2238,7 @@
         <w:noProof/>
       </w:rPr>
       <w:drawing>
-        <wp:anchor distT="0" distB="0" distL="114300" distR="114300" simplePos="0" relativeHeight="251657728" behindDoc="1" locked="0" layoutInCell="1" allowOverlap="1">
+        <wp:anchor xmlns:wp14="http://schemas.microsoft.com/office/word/2010/wordprocessingDrawing" distT="0" distB="0" distL="114300" distR="114300" simplePos="0" relativeHeight="251657728" behindDoc="1" locked="0" layoutInCell="1" allowOverlap="1" wp14:anchorId="06B1A772" wp14:editId="7777777">
           <wp:simplePos x="0" y="0"/>
           <wp:positionH relativeFrom="column">
             <wp:posOffset>-72390</wp:posOffset>
@@ -2231,7 +2334,7 @@
         <w:ind w:left="0" w:firstLine="0"/>
       </w:pPr>
       <w:rPr>
-        <w:rFonts w:ascii="Symbol" w:hAnsi="Symbol" w:hint="default"/>
+        <w:rFonts w:hint="default" w:ascii="Symbol" w:hAnsi="Symbol"/>
       </w:rPr>
     </w:lvl>
     <w:lvl w:ilvl="1">
@@ -2246,7 +2349,7 @@
         <w:ind w:left="1080" w:hanging="360"/>
       </w:pPr>
       <w:rPr>
-        <w:rFonts w:ascii="Symbol" w:hAnsi="Symbol" w:hint="default"/>
+        <w:rFonts w:hint="default" w:ascii="Symbol" w:hAnsi="Symbol"/>
       </w:rPr>
     </w:lvl>
     <w:lvl w:ilvl="2">
@@ -2261,7 +2364,7 @@
         <w:ind w:left="1800" w:hanging="360"/>
       </w:pPr>
       <w:rPr>
-        <w:rFonts w:ascii="Courier New" w:hAnsi="Courier New" w:cs="Courier New" w:hint="default"/>
+        <w:rFonts w:hint="default" w:ascii="Courier New" w:hAnsi="Courier New" w:cs="Courier New"/>
       </w:rPr>
     </w:lvl>
     <w:lvl w:ilvl="3">
@@ -2276,7 +2379,7 @@
         <w:ind w:left="2520" w:hanging="360"/>
       </w:pPr>
       <w:rPr>
-        <w:rFonts w:ascii="Wingdings" w:hAnsi="Wingdings" w:hint="default"/>
+        <w:rFonts w:hint="default" w:ascii="Wingdings" w:hAnsi="Wingdings"/>
       </w:rPr>
     </w:lvl>
     <w:lvl w:ilvl="4">
@@ -2291,7 +2394,7 @@
         <w:ind w:left="3240" w:hanging="360"/>
       </w:pPr>
       <w:rPr>
-        <w:rFonts w:ascii="Wingdings" w:hAnsi="Wingdings" w:hint="default"/>
+        <w:rFonts w:hint="default" w:ascii="Wingdings" w:hAnsi="Wingdings"/>
       </w:rPr>
     </w:lvl>
     <w:lvl w:ilvl="5">
@@ -2306,7 +2409,7 @@
         <w:ind w:left="3960" w:hanging="360"/>
       </w:pPr>
       <w:rPr>
-        <w:rFonts w:ascii="Symbol" w:hAnsi="Symbol" w:hint="default"/>
+        <w:rFonts w:hint="default" w:ascii="Symbol" w:hAnsi="Symbol"/>
       </w:rPr>
     </w:lvl>
     <w:lvl w:ilvl="6">
@@ -2321,7 +2424,7 @@
         <w:ind w:left="4680" w:hanging="360"/>
       </w:pPr>
       <w:rPr>
-        <w:rFonts w:ascii="Courier New" w:hAnsi="Courier New" w:cs="Courier New" w:hint="default"/>
+        <w:rFonts w:hint="default" w:ascii="Courier New" w:hAnsi="Courier New" w:cs="Courier New"/>
       </w:rPr>
     </w:lvl>
     <w:lvl w:ilvl="7">
@@ -2336,7 +2439,7 @@
         <w:ind w:left="5400" w:hanging="360"/>
       </w:pPr>
       <w:rPr>
-        <w:rFonts w:ascii="Wingdings" w:hAnsi="Wingdings" w:hint="default"/>
+        <w:rFonts w:hint="default" w:ascii="Wingdings" w:hAnsi="Wingdings"/>
       </w:rPr>
     </w:lvl>
     <w:lvl w:ilvl="8">
@@ -2351,7 +2454,7 @@
         <w:ind w:left="6120" w:hanging="360"/>
       </w:pPr>
       <w:rPr>
-        <w:rFonts w:ascii="Wingdings" w:hAnsi="Wingdings" w:hint="default"/>
+        <w:rFonts w:hint="default" w:ascii="Wingdings" w:hAnsi="Wingdings"/>
       </w:rPr>
     </w:lvl>
   </w:abstractNum>
@@ -2368,7 +2471,7 @@
         <w:ind w:left="720" w:hanging="360"/>
       </w:pPr>
       <w:rPr>
-        <w:rFonts w:ascii="Wingdings" w:hAnsi="Wingdings" w:hint="default"/>
+        <w:rFonts w:hint="default" w:ascii="Wingdings" w:hAnsi="Wingdings"/>
       </w:rPr>
     </w:lvl>
     <w:lvl w:ilvl="1" w:tplc="04100003" w:tentative="1">
@@ -2380,7 +2483,7 @@
         <w:ind w:left="1440" w:hanging="360"/>
       </w:pPr>
       <w:rPr>
-        <w:rFonts w:ascii="Courier New" w:hAnsi="Courier New" w:cs="Courier New" w:hint="default"/>
+        <w:rFonts w:hint="default" w:ascii="Courier New" w:hAnsi="Courier New" w:cs="Courier New"/>
       </w:rPr>
     </w:lvl>
     <w:lvl w:ilvl="2" w:tplc="04100005" w:tentative="1">
@@ -2392,7 +2495,7 @@
         <w:ind w:left="2160" w:hanging="360"/>
       </w:pPr>
       <w:rPr>
-        <w:rFonts w:ascii="Wingdings" w:hAnsi="Wingdings" w:hint="default"/>
+        <w:rFonts w:hint="default" w:ascii="Wingdings" w:hAnsi="Wingdings"/>
       </w:rPr>
     </w:lvl>
     <w:lvl w:ilvl="3" w:tplc="04100001" w:tentative="1">
@@ -2404,7 +2507,7 @@
         <w:ind w:left="2880" w:hanging="360"/>
       </w:pPr>
       <w:rPr>
-        <w:rFonts w:ascii="Symbol" w:hAnsi="Symbol" w:hint="default"/>
+        <w:rFonts w:hint="default" w:ascii="Symbol" w:hAnsi="Symbol"/>
       </w:rPr>
     </w:lvl>
     <w:lvl w:ilvl="4" w:tplc="04100003" w:tentative="1">
@@ -2416,7 +2519,7 @@
         <w:ind w:left="3600" w:hanging="360"/>
       </w:pPr>
       <w:rPr>
-        <w:rFonts w:ascii="Courier New" w:hAnsi="Courier New" w:cs="Courier New" w:hint="default"/>
+        <w:rFonts w:hint="default" w:ascii="Courier New" w:hAnsi="Courier New" w:cs="Courier New"/>
       </w:rPr>
     </w:lvl>
     <w:lvl w:ilvl="5" w:tplc="04100005" w:tentative="1">
@@ -2428,7 +2531,7 @@
         <w:ind w:left="4320" w:hanging="360"/>
       </w:pPr>
       <w:rPr>
-        <w:rFonts w:ascii="Wingdings" w:hAnsi="Wingdings" w:hint="default"/>
+        <w:rFonts w:hint="default" w:ascii="Wingdings" w:hAnsi="Wingdings"/>
       </w:rPr>
     </w:lvl>
     <w:lvl w:ilvl="6" w:tplc="04100001" w:tentative="1">
@@ -2440,7 +2543,7 @@
         <w:ind w:left="5040" w:hanging="360"/>
       </w:pPr>
       <w:rPr>
-        <w:rFonts w:ascii="Symbol" w:hAnsi="Symbol" w:hint="default"/>
+        <w:rFonts w:hint="default" w:ascii="Symbol" w:hAnsi="Symbol"/>
       </w:rPr>
     </w:lvl>
     <w:lvl w:ilvl="7" w:tplc="04100003" w:tentative="1">
@@ -2452,7 +2555,7 @@
         <w:ind w:left="5760" w:hanging="360"/>
       </w:pPr>
       <w:rPr>
-        <w:rFonts w:ascii="Courier New" w:hAnsi="Courier New" w:cs="Courier New" w:hint="default"/>
+        <w:rFonts w:hint="default" w:ascii="Courier New" w:hAnsi="Courier New" w:cs="Courier New"/>
       </w:rPr>
     </w:lvl>
     <w:lvl w:ilvl="8" w:tplc="04100005" w:tentative="1">
@@ -2464,7 +2567,7 @@
         <w:ind w:left="6480" w:hanging="360"/>
       </w:pPr>
       <w:rPr>
-        <w:rFonts w:ascii="Wingdings" w:hAnsi="Wingdings" w:hint="default"/>
+        <w:rFonts w:hint="default" w:ascii="Wingdings" w:hAnsi="Wingdings"/>
       </w:rPr>
     </w:lvl>
   </w:abstractNum>
@@ -2481,7 +2584,7 @@
         <w:ind w:left="720" w:hanging="360"/>
       </w:pPr>
       <w:rPr>
-        <w:rFonts w:ascii="Symbol" w:hAnsi="Symbol" w:hint="default"/>
+        <w:rFonts w:hint="default" w:ascii="Symbol" w:hAnsi="Symbol"/>
       </w:rPr>
     </w:lvl>
     <w:lvl w:ilvl="1" w:tplc="04100003" w:tentative="1">
@@ -2493,7 +2596,7 @@
         <w:ind w:left="1440" w:hanging="360"/>
       </w:pPr>
       <w:rPr>
-        <w:rFonts w:ascii="Courier New" w:hAnsi="Courier New" w:cs="Courier New" w:hint="default"/>
+        <w:rFonts w:hint="default" w:ascii="Courier New" w:hAnsi="Courier New" w:cs="Courier New"/>
       </w:rPr>
     </w:lvl>
     <w:lvl w:ilvl="2" w:tplc="04100005" w:tentative="1">
@@ -2505,7 +2608,7 @@
         <w:ind w:left="2160" w:hanging="360"/>
       </w:pPr>
       <w:rPr>
-        <w:rFonts w:ascii="Wingdings" w:hAnsi="Wingdings" w:hint="default"/>
+        <w:rFonts w:hint="default" w:ascii="Wingdings" w:hAnsi="Wingdings"/>
       </w:rPr>
     </w:lvl>
     <w:lvl w:ilvl="3" w:tplc="04100001" w:tentative="1">
@@ -2517,7 +2620,7 @@
         <w:ind w:left="2880" w:hanging="360"/>
       </w:pPr>
       <w:rPr>
-        <w:rFonts w:ascii="Symbol" w:hAnsi="Symbol" w:hint="default"/>
+        <w:rFonts w:hint="default" w:ascii="Symbol" w:hAnsi="Symbol"/>
       </w:rPr>
     </w:lvl>
     <w:lvl w:ilvl="4" w:tplc="04100003" w:tentative="1">
@@ -2529,7 +2632,7 @@
         <w:ind w:left="3600" w:hanging="360"/>
       </w:pPr>
       <w:rPr>
-        <w:rFonts w:ascii="Courier New" w:hAnsi="Courier New" w:cs="Courier New" w:hint="default"/>
+        <w:rFonts w:hint="default" w:ascii="Courier New" w:hAnsi="Courier New" w:cs="Courier New"/>
       </w:rPr>
     </w:lvl>
     <w:lvl w:ilvl="5" w:tplc="04100005" w:tentative="1">
@@ -2541,7 +2644,7 @@
         <w:ind w:left="4320" w:hanging="360"/>
       </w:pPr>
       <w:rPr>
-        <w:rFonts w:ascii="Wingdings" w:hAnsi="Wingdings" w:hint="default"/>
+        <w:rFonts w:hint="default" w:ascii="Wingdings" w:hAnsi="Wingdings"/>
       </w:rPr>
     </w:lvl>
     <w:lvl w:ilvl="6" w:tplc="04100001" w:tentative="1">
@@ -2553,7 +2656,7 @@
         <w:ind w:left="5040" w:hanging="360"/>
       </w:pPr>
       <w:rPr>
-        <w:rFonts w:ascii="Symbol" w:hAnsi="Symbol" w:hint="default"/>
+        <w:rFonts w:hint="default" w:ascii="Symbol" w:hAnsi="Symbol"/>
       </w:rPr>
     </w:lvl>
     <w:lvl w:ilvl="7" w:tplc="04100003" w:tentative="1">
@@ -2565,7 +2668,7 @@
         <w:ind w:left="5760" w:hanging="360"/>
       </w:pPr>
       <w:rPr>
-        <w:rFonts w:ascii="Courier New" w:hAnsi="Courier New" w:cs="Courier New" w:hint="default"/>
+        <w:rFonts w:hint="default" w:ascii="Courier New" w:hAnsi="Courier New" w:cs="Courier New"/>
       </w:rPr>
     </w:lvl>
     <w:lvl w:ilvl="8" w:tplc="04100005" w:tentative="1">
@@ -2577,7 +2680,7 @@
         <w:ind w:left="6480" w:hanging="360"/>
       </w:pPr>
       <w:rPr>
-        <w:rFonts w:ascii="Wingdings" w:hAnsi="Wingdings" w:hint="default"/>
+        <w:rFonts w:hint="default" w:ascii="Wingdings" w:hAnsi="Wingdings"/>
       </w:rPr>
     </w:lvl>
   </w:abstractNum>
@@ -2594,7 +2697,7 @@
         <w:ind w:left="720" w:hanging="360"/>
       </w:pPr>
       <w:rPr>
-        <w:rFonts w:ascii="Symbol" w:hAnsi="Symbol" w:hint="default"/>
+        <w:rFonts w:hint="default" w:ascii="Symbol" w:hAnsi="Symbol"/>
       </w:rPr>
     </w:lvl>
     <w:lvl w:ilvl="1" w:tplc="04100003" w:tentative="1">
@@ -2606,7 +2709,7 @@
         <w:ind w:left="1440" w:hanging="360"/>
       </w:pPr>
       <w:rPr>
-        <w:rFonts w:ascii="Courier New" w:hAnsi="Courier New" w:cs="Courier New" w:hint="default"/>
+        <w:rFonts w:hint="default" w:ascii="Courier New" w:hAnsi="Courier New" w:cs="Courier New"/>
       </w:rPr>
     </w:lvl>
     <w:lvl w:ilvl="2" w:tplc="04100005" w:tentative="1">
@@ -2618,7 +2721,7 @@
         <w:ind w:left="2160" w:hanging="360"/>
       </w:pPr>
       <w:rPr>
-        <w:rFonts w:ascii="Wingdings" w:hAnsi="Wingdings" w:hint="default"/>
+        <w:rFonts w:hint="default" w:ascii="Wingdings" w:hAnsi="Wingdings"/>
       </w:rPr>
     </w:lvl>
     <w:lvl w:ilvl="3" w:tplc="04100001" w:tentative="1">
@@ -2630,7 +2733,7 @@
         <w:ind w:left="2880" w:hanging="360"/>
       </w:pPr>
       <w:rPr>
-        <w:rFonts w:ascii="Symbol" w:hAnsi="Symbol" w:hint="default"/>
+        <w:rFonts w:hint="default" w:ascii="Symbol" w:hAnsi="Symbol"/>
       </w:rPr>
     </w:lvl>
     <w:lvl w:ilvl="4" w:tplc="04100003" w:tentative="1">
@@ -2642,7 +2745,7 @@
         <w:ind w:left="3600" w:hanging="360"/>
       </w:pPr>
       <w:rPr>
-        <w:rFonts w:ascii="Courier New" w:hAnsi="Courier New" w:cs="Courier New" w:hint="default"/>
+        <w:rFonts w:hint="default" w:ascii="Courier New" w:hAnsi="Courier New" w:cs="Courier New"/>
       </w:rPr>
     </w:lvl>
     <w:lvl w:ilvl="5" w:tplc="04100005" w:tentative="1">
@@ -2654,7 +2757,7 @@
         <w:ind w:left="4320" w:hanging="360"/>
       </w:pPr>
       <w:rPr>
-        <w:rFonts w:ascii="Wingdings" w:hAnsi="Wingdings" w:hint="default"/>
+        <w:rFonts w:hint="default" w:ascii="Wingdings" w:hAnsi="Wingdings"/>
       </w:rPr>
     </w:lvl>
     <w:lvl w:ilvl="6" w:tplc="04100001" w:tentative="1">
@@ -2666,7 +2769,7 @@
         <w:ind w:left="5040" w:hanging="360"/>
       </w:pPr>
       <w:rPr>
-        <w:rFonts w:ascii="Symbol" w:hAnsi="Symbol" w:hint="default"/>
+        <w:rFonts w:hint="default" w:ascii="Symbol" w:hAnsi="Symbol"/>
       </w:rPr>
     </w:lvl>
     <w:lvl w:ilvl="7" w:tplc="04100003" w:tentative="1">
@@ -2678,7 +2781,7 @@
         <w:ind w:left="5760" w:hanging="360"/>
       </w:pPr>
       <w:rPr>
-        <w:rFonts w:ascii="Courier New" w:hAnsi="Courier New" w:cs="Courier New" w:hint="default"/>
+        <w:rFonts w:hint="default" w:ascii="Courier New" w:hAnsi="Courier New" w:cs="Courier New"/>
       </w:rPr>
     </w:lvl>
     <w:lvl w:ilvl="8" w:tplc="04100005" w:tentative="1">
@@ -2690,7 +2793,7 @@
         <w:ind w:left="6480" w:hanging="360"/>
       </w:pPr>
       <w:rPr>
-        <w:rFonts w:ascii="Wingdings" w:hAnsi="Wingdings" w:hint="default"/>
+        <w:rFonts w:hint="default" w:ascii="Wingdings" w:hAnsi="Wingdings"/>
       </w:rPr>
     </w:lvl>
   </w:abstractNum>
@@ -2710,7 +2813,7 @@
         <w:ind w:left="720" w:hanging="360"/>
       </w:pPr>
       <w:rPr>
-        <w:rFonts w:ascii="Symbol" w:hAnsi="Symbol" w:hint="default"/>
+        <w:rFonts w:hint="default" w:ascii="Symbol" w:hAnsi="Symbol"/>
       </w:rPr>
     </w:lvl>
     <w:lvl w:ilvl="1" w:tplc="04100003">
@@ -2823,7 +2926,7 @@
         <w:ind w:left="1440" w:hanging="360"/>
       </w:pPr>
       <w:rPr>
-        <w:rFonts w:ascii="Symbol" w:hAnsi="Symbol" w:hint="default"/>
+        <w:rFonts w:hint="default" w:ascii="Symbol" w:hAnsi="Symbol"/>
       </w:rPr>
     </w:lvl>
     <w:lvl w:ilvl="1" w:tplc="04100003" w:tentative="1">
@@ -2835,7 +2938,7 @@
         <w:ind w:left="2160" w:hanging="360"/>
       </w:pPr>
       <w:rPr>
-        <w:rFonts w:ascii="Courier New" w:hAnsi="Courier New" w:cs="Courier New" w:hint="default"/>
+        <w:rFonts w:hint="default" w:ascii="Courier New" w:hAnsi="Courier New" w:cs="Courier New"/>
       </w:rPr>
     </w:lvl>
     <w:lvl w:ilvl="2" w:tplc="04100005" w:tentative="1">
@@ -2847,7 +2950,7 @@
         <w:ind w:left="2880" w:hanging="360"/>
       </w:pPr>
       <w:rPr>
-        <w:rFonts w:ascii="Wingdings" w:hAnsi="Wingdings" w:hint="default"/>
+        <w:rFonts w:hint="default" w:ascii="Wingdings" w:hAnsi="Wingdings"/>
       </w:rPr>
     </w:lvl>
     <w:lvl w:ilvl="3" w:tplc="04100001" w:tentative="1">
@@ -2859,7 +2962,7 @@
         <w:ind w:left="3600" w:hanging="360"/>
       </w:pPr>
       <w:rPr>
-        <w:rFonts w:ascii="Symbol" w:hAnsi="Symbol" w:hint="default"/>
+        <w:rFonts w:hint="default" w:ascii="Symbol" w:hAnsi="Symbol"/>
       </w:rPr>
     </w:lvl>
     <w:lvl w:ilvl="4" w:tplc="04100003" w:tentative="1">
@@ -2871,7 +2974,7 @@
         <w:ind w:left="4320" w:hanging="360"/>
       </w:pPr>
       <w:rPr>
-        <w:rFonts w:ascii="Courier New" w:hAnsi="Courier New" w:cs="Courier New" w:hint="default"/>
+        <w:rFonts w:hint="default" w:ascii="Courier New" w:hAnsi="Courier New" w:cs="Courier New"/>
       </w:rPr>
     </w:lvl>
     <w:lvl w:ilvl="5" w:tplc="04100005" w:tentative="1">
@@ -2883,7 +2986,7 @@
         <w:ind w:left="5040" w:hanging="360"/>
       </w:pPr>
       <w:rPr>
-        <w:rFonts w:ascii="Wingdings" w:hAnsi="Wingdings" w:hint="default"/>
+        <w:rFonts w:hint="default" w:ascii="Wingdings" w:hAnsi="Wingdings"/>
       </w:rPr>
     </w:lvl>
     <w:lvl w:ilvl="6" w:tplc="04100001" w:tentative="1">
@@ -2895,7 +2998,7 @@
         <w:ind w:left="5760" w:hanging="360"/>
       </w:pPr>
       <w:rPr>
-        <w:rFonts w:ascii="Symbol" w:hAnsi="Symbol" w:hint="default"/>
+        <w:rFonts w:hint="default" w:ascii="Symbol" w:hAnsi="Symbol"/>
       </w:rPr>
     </w:lvl>
     <w:lvl w:ilvl="7" w:tplc="04100003" w:tentative="1">
@@ -2907,7 +3010,7 @@
         <w:ind w:left="6480" w:hanging="360"/>
       </w:pPr>
       <w:rPr>
-        <w:rFonts w:ascii="Courier New" w:hAnsi="Courier New" w:cs="Courier New" w:hint="default"/>
+        <w:rFonts w:hint="default" w:ascii="Courier New" w:hAnsi="Courier New" w:cs="Courier New"/>
       </w:rPr>
     </w:lvl>
     <w:lvl w:ilvl="8" w:tplc="04100005" w:tentative="1">
@@ -2919,7 +3022,7 @@
         <w:ind w:left="7200" w:hanging="360"/>
       </w:pPr>
       <w:rPr>
-        <w:rFonts w:ascii="Wingdings" w:hAnsi="Wingdings" w:hint="default"/>
+        <w:rFonts w:hint="default" w:ascii="Wingdings" w:hAnsi="Wingdings"/>
       </w:rPr>
     </w:lvl>
   </w:abstractNum>
@@ -2936,7 +3039,7 @@
         <w:ind w:left="720" w:hanging="360"/>
       </w:pPr>
       <w:rPr>
-        <w:rFonts w:ascii="Symbol" w:hAnsi="Symbol" w:hint="default"/>
+        <w:rFonts w:hint="default" w:ascii="Symbol" w:hAnsi="Symbol"/>
       </w:rPr>
     </w:lvl>
     <w:lvl w:ilvl="1" w:tplc="04100003">
@@ -2948,7 +3051,7 @@
         <w:ind w:left="1440" w:hanging="360"/>
       </w:pPr>
       <w:rPr>
-        <w:rFonts w:ascii="Courier New" w:hAnsi="Courier New" w:cs="Courier New" w:hint="default"/>
+        <w:rFonts w:hint="default" w:ascii="Courier New" w:hAnsi="Courier New" w:cs="Courier New"/>
       </w:rPr>
     </w:lvl>
     <w:lvl w:ilvl="2" w:tplc="04100005">
@@ -2960,7 +3063,7 @@
         <w:ind w:left="2160" w:hanging="360"/>
       </w:pPr>
       <w:rPr>
-        <w:rFonts w:ascii="Wingdings" w:hAnsi="Wingdings" w:hint="default"/>
+        <w:rFonts w:hint="default" w:ascii="Wingdings" w:hAnsi="Wingdings"/>
       </w:rPr>
     </w:lvl>
     <w:lvl w:ilvl="3" w:tplc="04100001">
@@ -2972,7 +3075,7 @@
         <w:ind w:left="2880" w:hanging="360"/>
       </w:pPr>
       <w:rPr>
-        <w:rFonts w:ascii="Symbol" w:hAnsi="Symbol" w:hint="default"/>
+        <w:rFonts w:hint="default" w:ascii="Symbol" w:hAnsi="Symbol"/>
       </w:rPr>
     </w:lvl>
     <w:lvl w:ilvl="4" w:tplc="04100003">
@@ -2984,7 +3087,7 @@
         <w:ind w:left="3600" w:hanging="360"/>
       </w:pPr>
       <w:rPr>
-        <w:rFonts w:ascii="Courier New" w:hAnsi="Courier New" w:cs="Courier New" w:hint="default"/>
+        <w:rFonts w:hint="default" w:ascii="Courier New" w:hAnsi="Courier New" w:cs="Courier New"/>
       </w:rPr>
     </w:lvl>
     <w:lvl w:ilvl="5" w:tplc="04100005">
@@ -2996,7 +3099,7 @@
         <w:ind w:left="4320" w:hanging="360"/>
       </w:pPr>
       <w:rPr>
-        <w:rFonts w:ascii="Wingdings" w:hAnsi="Wingdings" w:hint="default"/>
+        <w:rFonts w:hint="default" w:ascii="Wingdings" w:hAnsi="Wingdings"/>
       </w:rPr>
     </w:lvl>
     <w:lvl w:ilvl="6" w:tplc="04100001">
@@ -3008,7 +3111,7 @@
         <w:ind w:left="5040" w:hanging="360"/>
       </w:pPr>
       <w:rPr>
-        <w:rFonts w:ascii="Symbol" w:hAnsi="Symbol" w:hint="default"/>
+        <w:rFonts w:hint="default" w:ascii="Symbol" w:hAnsi="Symbol"/>
       </w:rPr>
     </w:lvl>
     <w:lvl w:ilvl="7" w:tplc="04100003">
@@ -3020,7 +3123,7 @@
         <w:ind w:left="5760" w:hanging="360"/>
       </w:pPr>
       <w:rPr>
-        <w:rFonts w:ascii="Courier New" w:hAnsi="Courier New" w:cs="Courier New" w:hint="default"/>
+        <w:rFonts w:hint="default" w:ascii="Courier New" w:hAnsi="Courier New" w:cs="Courier New"/>
       </w:rPr>
     </w:lvl>
     <w:lvl w:ilvl="8" w:tplc="04100005">
@@ -3032,7 +3135,7 @@
         <w:ind w:left="6480" w:hanging="360"/>
       </w:pPr>
       <w:rPr>
-        <w:rFonts w:ascii="Wingdings" w:hAnsi="Wingdings" w:hint="default"/>
+        <w:rFonts w:hint="default" w:ascii="Wingdings" w:hAnsi="Wingdings"/>
       </w:rPr>
     </w:lvl>
   </w:abstractNum>
@@ -3049,7 +3152,7 @@
         <w:ind w:left="720" w:hanging="360"/>
       </w:pPr>
       <w:rPr>
-        <w:rFonts w:ascii="Symbol" w:hAnsi="Symbol" w:hint="default"/>
+        <w:rFonts w:hint="default" w:ascii="Symbol" w:hAnsi="Symbol"/>
       </w:rPr>
     </w:lvl>
     <w:lvl w:ilvl="1" w:tplc="04100003">
@@ -3061,7 +3164,7 @@
         <w:ind w:left="1440" w:hanging="360"/>
       </w:pPr>
       <w:rPr>
-        <w:rFonts w:ascii="Courier New" w:hAnsi="Courier New" w:cs="Courier New" w:hint="default"/>
+        <w:rFonts w:hint="default" w:ascii="Courier New" w:hAnsi="Courier New" w:cs="Courier New"/>
       </w:rPr>
     </w:lvl>
     <w:lvl w:ilvl="2" w:tplc="04100005">
@@ -3073,7 +3176,7 @@
         <w:ind w:left="2160" w:hanging="360"/>
       </w:pPr>
       <w:rPr>
-        <w:rFonts w:ascii="Wingdings" w:hAnsi="Wingdings" w:hint="default"/>
+        <w:rFonts w:hint="default" w:ascii="Wingdings" w:hAnsi="Wingdings"/>
       </w:rPr>
     </w:lvl>
     <w:lvl w:ilvl="3" w:tplc="04100001">
@@ -3085,7 +3188,7 @@
         <w:ind w:left="2880" w:hanging="360"/>
       </w:pPr>
       <w:rPr>
-        <w:rFonts w:ascii="Symbol" w:hAnsi="Symbol" w:hint="default"/>
+        <w:rFonts w:hint="default" w:ascii="Symbol" w:hAnsi="Symbol"/>
       </w:rPr>
     </w:lvl>
     <w:lvl w:ilvl="4" w:tplc="04100003">
@@ -3097,7 +3200,7 @@
         <w:ind w:left="3600" w:hanging="360"/>
       </w:pPr>
       <w:rPr>
-        <w:rFonts w:ascii="Courier New" w:hAnsi="Courier New" w:cs="Courier New" w:hint="default"/>
+        <w:rFonts w:hint="default" w:ascii="Courier New" w:hAnsi="Courier New" w:cs="Courier New"/>
       </w:rPr>
     </w:lvl>
     <w:lvl w:ilvl="5" w:tplc="04100005">
@@ -3109,7 +3212,7 @@
         <w:ind w:left="4320" w:hanging="360"/>
       </w:pPr>
       <w:rPr>
-        <w:rFonts w:ascii="Wingdings" w:hAnsi="Wingdings" w:hint="default"/>
+        <w:rFonts w:hint="default" w:ascii="Wingdings" w:hAnsi="Wingdings"/>
       </w:rPr>
     </w:lvl>
     <w:lvl w:ilvl="6" w:tplc="04100001">
@@ -3121,7 +3224,7 @@
         <w:ind w:left="5040" w:hanging="360"/>
       </w:pPr>
       <w:rPr>
-        <w:rFonts w:ascii="Symbol" w:hAnsi="Symbol" w:hint="default"/>
+        <w:rFonts w:hint="default" w:ascii="Symbol" w:hAnsi="Symbol"/>
       </w:rPr>
     </w:lvl>
     <w:lvl w:ilvl="7" w:tplc="04100003">
@@ -3133,7 +3236,7 @@
         <w:ind w:left="5760" w:hanging="360"/>
       </w:pPr>
       <w:rPr>
-        <w:rFonts w:ascii="Courier New" w:hAnsi="Courier New" w:cs="Courier New" w:hint="default"/>
+        <w:rFonts w:hint="default" w:ascii="Courier New" w:hAnsi="Courier New" w:cs="Courier New"/>
       </w:rPr>
     </w:lvl>
     <w:lvl w:ilvl="8" w:tplc="04100005">
@@ -3145,7 +3248,7 @@
         <w:ind w:left="6480" w:hanging="360"/>
       </w:pPr>
       <w:rPr>
-        <w:rFonts w:ascii="Wingdings" w:hAnsi="Wingdings" w:hint="default"/>
+        <w:rFonts w:hint="default" w:ascii="Wingdings" w:hAnsi="Wingdings"/>
       </w:rPr>
     </w:lvl>
   </w:abstractNum>
@@ -3165,7 +3268,7 @@
         <w:ind w:left="720" w:hanging="360"/>
       </w:pPr>
       <w:rPr>
-        <w:rFonts w:ascii="Symbol" w:hAnsi="Symbol" w:hint="default"/>
+        <w:rFonts w:hint="default" w:ascii="Symbol" w:hAnsi="Symbol"/>
       </w:rPr>
     </w:lvl>
     <w:lvl w:ilvl="1" w:tplc="04100003">
@@ -3281,7 +3384,7 @@
         <w:ind w:left="720" w:hanging="360"/>
       </w:pPr>
       <w:rPr>
-        <w:rFonts w:ascii="Wingdings" w:hAnsi="Wingdings" w:hint="default"/>
+        <w:rFonts w:hint="default" w:ascii="Wingdings" w:hAnsi="Wingdings"/>
       </w:rPr>
     </w:lvl>
     <w:lvl w:ilvl="1" w:tplc="04100003">
@@ -3394,7 +3497,7 @@
         <w:ind w:left="720" w:hanging="360"/>
       </w:pPr>
       <w:rPr>
-        <w:rFonts w:ascii="Symbol" w:hAnsi="Symbol" w:hint="default"/>
+        <w:rFonts w:hint="default" w:ascii="Symbol" w:hAnsi="Symbol"/>
       </w:rPr>
     </w:lvl>
     <w:lvl w:ilvl="1" w:tplc="04100003" w:tentative="1">
@@ -3406,7 +3509,7 @@
         <w:ind w:left="1440" w:hanging="360"/>
       </w:pPr>
       <w:rPr>
-        <w:rFonts w:ascii="Courier New" w:hAnsi="Courier New" w:cs="Courier New" w:hint="default"/>
+        <w:rFonts w:hint="default" w:ascii="Courier New" w:hAnsi="Courier New" w:cs="Courier New"/>
       </w:rPr>
     </w:lvl>
     <w:lvl w:ilvl="2" w:tplc="04100005" w:tentative="1">
@@ -3418,7 +3521,7 @@
         <w:ind w:left="2160" w:hanging="360"/>
       </w:pPr>
       <w:rPr>
-        <w:rFonts w:ascii="Wingdings" w:hAnsi="Wingdings" w:hint="default"/>
+        <w:rFonts w:hint="default" w:ascii="Wingdings" w:hAnsi="Wingdings"/>
       </w:rPr>
     </w:lvl>
     <w:lvl w:ilvl="3" w:tplc="04100001" w:tentative="1">
@@ -3430,7 +3533,7 @@
         <w:ind w:left="2880" w:hanging="360"/>
       </w:pPr>
       <w:rPr>
-        <w:rFonts w:ascii="Symbol" w:hAnsi="Symbol" w:hint="default"/>
+        <w:rFonts w:hint="default" w:ascii="Symbol" w:hAnsi="Symbol"/>
       </w:rPr>
     </w:lvl>
     <w:lvl w:ilvl="4" w:tplc="04100003" w:tentative="1">
@@ -3442,7 +3545,7 @@
         <w:ind w:left="3600" w:hanging="360"/>
       </w:pPr>
       <w:rPr>
-        <w:rFonts w:ascii="Courier New" w:hAnsi="Courier New" w:cs="Courier New" w:hint="default"/>
+        <w:rFonts w:hint="default" w:ascii="Courier New" w:hAnsi="Courier New" w:cs="Courier New"/>
       </w:rPr>
     </w:lvl>
     <w:lvl w:ilvl="5" w:tplc="04100005" w:tentative="1">
@@ -3454,7 +3557,7 @@
         <w:ind w:left="4320" w:hanging="360"/>
       </w:pPr>
       <w:rPr>
-        <w:rFonts w:ascii="Wingdings" w:hAnsi="Wingdings" w:hint="default"/>
+        <w:rFonts w:hint="default" w:ascii="Wingdings" w:hAnsi="Wingdings"/>
       </w:rPr>
     </w:lvl>
     <w:lvl w:ilvl="6" w:tplc="04100001" w:tentative="1">
@@ -3466,7 +3569,7 @@
         <w:ind w:left="5040" w:hanging="360"/>
       </w:pPr>
       <w:rPr>
-        <w:rFonts w:ascii="Symbol" w:hAnsi="Symbol" w:hint="default"/>
+        <w:rFonts w:hint="default" w:ascii="Symbol" w:hAnsi="Symbol"/>
       </w:rPr>
     </w:lvl>
     <w:lvl w:ilvl="7" w:tplc="04100003" w:tentative="1">
@@ -3478,7 +3581,7 @@
         <w:ind w:left="5760" w:hanging="360"/>
       </w:pPr>
       <w:rPr>
-        <w:rFonts w:ascii="Courier New" w:hAnsi="Courier New" w:cs="Courier New" w:hint="default"/>
+        <w:rFonts w:hint="default" w:ascii="Courier New" w:hAnsi="Courier New" w:cs="Courier New"/>
       </w:rPr>
     </w:lvl>
     <w:lvl w:ilvl="8" w:tplc="04100005" w:tentative="1">
@@ -3490,7 +3593,7 @@
         <w:ind w:left="6480" w:hanging="360"/>
       </w:pPr>
       <w:rPr>
-        <w:rFonts w:ascii="Wingdings" w:hAnsi="Wingdings" w:hint="default"/>
+        <w:rFonts w:hint="default" w:ascii="Wingdings" w:hAnsi="Wingdings"/>
       </w:rPr>
     </w:lvl>
   </w:abstractNum>
@@ -3507,7 +3610,7 @@
         <w:ind w:left="720" w:hanging="360"/>
       </w:pPr>
       <w:rPr>
-        <w:rFonts w:ascii="Symbol" w:hAnsi="Symbol" w:hint="default"/>
+        <w:rFonts w:hint="default" w:ascii="Symbol" w:hAnsi="Symbol"/>
       </w:rPr>
     </w:lvl>
     <w:lvl w:ilvl="1" w:tplc="04100003" w:tentative="1">
@@ -3519,7 +3622,7 @@
         <w:ind w:left="1440" w:hanging="360"/>
       </w:pPr>
       <w:rPr>
-        <w:rFonts w:ascii="Courier New" w:hAnsi="Courier New" w:cs="Courier New" w:hint="default"/>
+        <w:rFonts w:hint="default" w:ascii="Courier New" w:hAnsi="Courier New" w:cs="Courier New"/>
       </w:rPr>
     </w:lvl>
     <w:lvl w:ilvl="2" w:tplc="04100005" w:tentative="1">
@@ -3531,7 +3634,7 @@
         <w:ind w:left="2160" w:hanging="360"/>
       </w:pPr>
       <w:rPr>
-        <w:rFonts w:ascii="Wingdings" w:hAnsi="Wingdings" w:hint="default"/>
+        <w:rFonts w:hint="default" w:ascii="Wingdings" w:hAnsi="Wingdings"/>
       </w:rPr>
     </w:lvl>
     <w:lvl w:ilvl="3" w:tplc="04100001" w:tentative="1">
@@ -3543,7 +3646,7 @@
         <w:ind w:left="2880" w:hanging="360"/>
       </w:pPr>
       <w:rPr>
-        <w:rFonts w:ascii="Symbol" w:hAnsi="Symbol" w:hint="default"/>
+        <w:rFonts w:hint="default" w:ascii="Symbol" w:hAnsi="Symbol"/>
       </w:rPr>
     </w:lvl>
     <w:lvl w:ilvl="4" w:tplc="04100003" w:tentative="1">
@@ -3555,7 +3658,7 @@
         <w:ind w:left="3600" w:hanging="360"/>
       </w:pPr>
       <w:rPr>
-        <w:rFonts w:ascii="Courier New" w:hAnsi="Courier New" w:cs="Courier New" w:hint="default"/>
+        <w:rFonts w:hint="default" w:ascii="Courier New" w:hAnsi="Courier New" w:cs="Courier New"/>
       </w:rPr>
     </w:lvl>
     <w:lvl w:ilvl="5" w:tplc="04100005" w:tentative="1">
@@ -3567,7 +3670,7 @@
         <w:ind w:left="4320" w:hanging="360"/>
       </w:pPr>
       <w:rPr>
-        <w:rFonts w:ascii="Wingdings" w:hAnsi="Wingdings" w:hint="default"/>
+        <w:rFonts w:hint="default" w:ascii="Wingdings" w:hAnsi="Wingdings"/>
       </w:rPr>
     </w:lvl>
     <w:lvl w:ilvl="6" w:tplc="04100001" w:tentative="1">
@@ -3579,7 +3682,7 @@
         <w:ind w:left="5040" w:hanging="360"/>
       </w:pPr>
       <w:rPr>
-        <w:rFonts w:ascii="Symbol" w:hAnsi="Symbol" w:hint="default"/>
+        <w:rFonts w:hint="default" w:ascii="Symbol" w:hAnsi="Symbol"/>
       </w:rPr>
     </w:lvl>
     <w:lvl w:ilvl="7" w:tplc="04100003" w:tentative="1">
@@ -3591,7 +3694,7 @@
         <w:ind w:left="5760" w:hanging="360"/>
       </w:pPr>
       <w:rPr>
-        <w:rFonts w:ascii="Courier New" w:hAnsi="Courier New" w:cs="Courier New" w:hint="default"/>
+        <w:rFonts w:hint="default" w:ascii="Courier New" w:hAnsi="Courier New" w:cs="Courier New"/>
       </w:rPr>
     </w:lvl>
     <w:lvl w:ilvl="8" w:tplc="04100005" w:tentative="1">
@@ -3603,7 +3706,7 @@
         <w:ind w:left="6480" w:hanging="360"/>
       </w:pPr>
       <w:rPr>
-        <w:rFonts w:ascii="Wingdings" w:hAnsi="Wingdings" w:hint="default"/>
+        <w:rFonts w:hint="default" w:ascii="Wingdings" w:hAnsi="Wingdings"/>
       </w:rPr>
     </w:lvl>
   </w:abstractNum>
@@ -3620,7 +3723,7 @@
         <w:ind w:left="720" w:hanging="360"/>
       </w:pPr>
       <w:rPr>
-        <w:rFonts w:ascii="Symbol" w:hAnsi="Symbol" w:hint="default"/>
+        <w:rFonts w:hint="default" w:ascii="Symbol" w:hAnsi="Symbol"/>
       </w:rPr>
     </w:lvl>
     <w:lvl w:ilvl="1" w:tplc="04100003" w:tentative="1">
@@ -3632,7 +3735,7 @@
         <w:ind w:left="1440" w:hanging="360"/>
       </w:pPr>
       <w:rPr>
-        <w:rFonts w:ascii="Courier New" w:hAnsi="Courier New" w:cs="Courier New" w:hint="default"/>
+        <w:rFonts w:hint="default" w:ascii="Courier New" w:hAnsi="Courier New" w:cs="Courier New"/>
       </w:rPr>
     </w:lvl>
     <w:lvl w:ilvl="2" w:tplc="04100005" w:tentative="1">
@@ -3644,7 +3747,7 @@
         <w:ind w:left="2160" w:hanging="360"/>
       </w:pPr>
       <w:rPr>
-        <w:rFonts w:ascii="Wingdings" w:hAnsi="Wingdings" w:hint="default"/>
+        <w:rFonts w:hint="default" w:ascii="Wingdings" w:hAnsi="Wingdings"/>
       </w:rPr>
     </w:lvl>
     <w:lvl w:ilvl="3" w:tplc="04100001" w:tentative="1">
@@ -3656,7 +3759,7 @@
         <w:ind w:left="2880" w:hanging="360"/>
       </w:pPr>
       <w:rPr>
-        <w:rFonts w:ascii="Symbol" w:hAnsi="Symbol" w:hint="default"/>
+        <w:rFonts w:hint="default" w:ascii="Symbol" w:hAnsi="Symbol"/>
       </w:rPr>
     </w:lvl>
     <w:lvl w:ilvl="4" w:tplc="04100003" w:tentative="1">
@@ -3668,7 +3771,7 @@
         <w:ind w:left="3600" w:hanging="360"/>
       </w:pPr>
       <w:rPr>
-        <w:rFonts w:ascii="Courier New" w:hAnsi="Courier New" w:cs="Courier New" w:hint="default"/>
+        <w:rFonts w:hint="default" w:ascii="Courier New" w:hAnsi="Courier New" w:cs="Courier New"/>
       </w:rPr>
     </w:lvl>
     <w:lvl w:ilvl="5" w:tplc="04100005" w:tentative="1">
@@ -3680,7 +3783,7 @@
         <w:ind w:left="4320" w:hanging="360"/>
       </w:pPr>
       <w:rPr>
-        <w:rFonts w:ascii="Wingdings" w:hAnsi="Wingdings" w:hint="default"/>
+        <w:rFonts w:hint="default" w:ascii="Wingdings" w:hAnsi="Wingdings"/>
       </w:rPr>
     </w:lvl>
     <w:lvl w:ilvl="6" w:tplc="04100001" w:tentative="1">
@@ -3692,7 +3795,7 @@
         <w:ind w:left="5040" w:hanging="360"/>
       </w:pPr>
       <w:rPr>
-        <w:rFonts w:ascii="Symbol" w:hAnsi="Symbol" w:hint="default"/>
+        <w:rFonts w:hint="default" w:ascii="Symbol" w:hAnsi="Symbol"/>
       </w:rPr>
     </w:lvl>
     <w:lvl w:ilvl="7" w:tplc="04100003" w:tentative="1">
@@ -3704,7 +3807,7 @@
         <w:ind w:left="5760" w:hanging="360"/>
       </w:pPr>
       <w:rPr>
-        <w:rFonts w:ascii="Courier New" w:hAnsi="Courier New" w:cs="Courier New" w:hint="default"/>
+        <w:rFonts w:hint="default" w:ascii="Courier New" w:hAnsi="Courier New" w:cs="Courier New"/>
       </w:rPr>
     </w:lvl>
     <w:lvl w:ilvl="8" w:tplc="04100005" w:tentative="1">
@@ -3716,7 +3819,7 @@
         <w:ind w:left="6480" w:hanging="360"/>
       </w:pPr>
       <w:rPr>
-        <w:rFonts w:ascii="Wingdings" w:hAnsi="Wingdings" w:hint="default"/>
+        <w:rFonts w:hint="default" w:ascii="Wingdings" w:hAnsi="Wingdings"/>
       </w:rPr>
     </w:lvl>
   </w:abstractNum>
@@ -3733,7 +3836,7 @@
         <w:ind w:left="720" w:hanging="360"/>
       </w:pPr>
       <w:rPr>
-        <w:rFonts w:ascii="Symbol" w:hAnsi="Symbol" w:hint="default"/>
+        <w:rFonts w:hint="default" w:ascii="Symbol" w:hAnsi="Symbol"/>
       </w:rPr>
     </w:lvl>
     <w:lvl w:ilvl="1" w:tplc="04100003" w:tentative="1">
@@ -3745,7 +3848,7 @@
         <w:ind w:left="1440" w:hanging="360"/>
       </w:pPr>
       <w:rPr>
-        <w:rFonts w:ascii="Courier New" w:hAnsi="Courier New" w:cs="Courier New" w:hint="default"/>
+        <w:rFonts w:hint="default" w:ascii="Courier New" w:hAnsi="Courier New" w:cs="Courier New"/>
       </w:rPr>
     </w:lvl>
     <w:lvl w:ilvl="2" w:tplc="04100005" w:tentative="1">
@@ -3757,7 +3860,7 @@
         <w:ind w:left="2160" w:hanging="360"/>
       </w:pPr>
       <w:rPr>
-        <w:rFonts w:ascii="Wingdings" w:hAnsi="Wingdings" w:hint="default"/>
+        <w:rFonts w:hint="default" w:ascii="Wingdings" w:hAnsi="Wingdings"/>
       </w:rPr>
     </w:lvl>
     <w:lvl w:ilvl="3" w:tplc="04100001" w:tentative="1">
@@ -3769,7 +3872,7 @@
         <w:ind w:left="2880" w:hanging="360"/>
       </w:pPr>
       <w:rPr>
-        <w:rFonts w:ascii="Symbol" w:hAnsi="Symbol" w:hint="default"/>
+        <w:rFonts w:hint="default" w:ascii="Symbol" w:hAnsi="Symbol"/>
       </w:rPr>
     </w:lvl>
     <w:lvl w:ilvl="4" w:tplc="04100003" w:tentative="1">
@@ -3781,7 +3884,7 @@
         <w:ind w:left="3600" w:hanging="360"/>
       </w:pPr>
       <w:rPr>
-        <w:rFonts w:ascii="Courier New" w:hAnsi="Courier New" w:cs="Courier New" w:hint="default"/>
+        <w:rFonts w:hint="default" w:ascii="Courier New" w:hAnsi="Courier New" w:cs="Courier New"/>
       </w:rPr>
     </w:lvl>
     <w:lvl w:ilvl="5" w:tplc="04100005" w:tentative="1">
@@ -3793,7 +3896,7 @@
         <w:ind w:left="4320" w:hanging="360"/>
       </w:pPr>
       <w:rPr>
-        <w:rFonts w:ascii="Wingdings" w:hAnsi="Wingdings" w:hint="default"/>
+        <w:rFonts w:hint="default" w:ascii="Wingdings" w:hAnsi="Wingdings"/>
       </w:rPr>
     </w:lvl>
     <w:lvl w:ilvl="6" w:tplc="04100001" w:tentative="1">
@@ -3805,7 +3908,7 @@
         <w:ind w:left="5040" w:hanging="360"/>
       </w:pPr>
       <w:rPr>
-        <w:rFonts w:ascii="Symbol" w:hAnsi="Symbol" w:hint="default"/>
+        <w:rFonts w:hint="default" w:ascii="Symbol" w:hAnsi="Symbol"/>
       </w:rPr>
     </w:lvl>
     <w:lvl w:ilvl="7" w:tplc="04100003" w:tentative="1">
@@ -3817,7 +3920,7 @@
         <w:ind w:left="5760" w:hanging="360"/>
       </w:pPr>
       <w:rPr>
-        <w:rFonts w:ascii="Courier New" w:hAnsi="Courier New" w:cs="Courier New" w:hint="default"/>
+        <w:rFonts w:hint="default" w:ascii="Courier New" w:hAnsi="Courier New" w:cs="Courier New"/>
       </w:rPr>
     </w:lvl>
     <w:lvl w:ilvl="8" w:tplc="04100005" w:tentative="1">
@@ -3829,7 +3932,7 @@
         <w:ind w:left="6480" w:hanging="360"/>
       </w:pPr>
       <w:rPr>
-        <w:rFonts w:ascii="Wingdings" w:hAnsi="Wingdings" w:hint="default"/>
+        <w:rFonts w:hint="default" w:ascii="Wingdings" w:hAnsi="Wingdings"/>
       </w:rPr>
     </w:lvl>
   </w:abstractNum>
@@ -3846,7 +3949,7 @@
         <w:ind w:left="720" w:hanging="360"/>
       </w:pPr>
       <w:rPr>
-        <w:rFonts w:ascii="Symbol" w:hAnsi="Symbol" w:hint="default"/>
+        <w:rFonts w:hint="default" w:ascii="Symbol" w:hAnsi="Symbol"/>
       </w:rPr>
     </w:lvl>
     <w:lvl w:ilvl="1" w:tplc="04100003" w:tentative="1">
@@ -3858,7 +3961,7 @@
         <w:ind w:left="1440" w:hanging="360"/>
       </w:pPr>
       <w:rPr>
-        <w:rFonts w:ascii="Courier New" w:hAnsi="Courier New" w:cs="Courier New" w:hint="default"/>
+        <w:rFonts w:hint="default" w:ascii="Courier New" w:hAnsi="Courier New" w:cs="Courier New"/>
       </w:rPr>
     </w:lvl>
     <w:lvl w:ilvl="2" w:tplc="04100005" w:tentative="1">
@@ -3870,7 +3973,7 @@
         <w:ind w:left="2160" w:hanging="360"/>
       </w:pPr>
       <w:rPr>
-        <w:rFonts w:ascii="Wingdings" w:hAnsi="Wingdings" w:hint="default"/>
+        <w:rFonts w:hint="default" w:ascii="Wingdings" w:hAnsi="Wingdings"/>
       </w:rPr>
     </w:lvl>
     <w:lvl w:ilvl="3" w:tplc="04100001" w:tentative="1">
@@ -3882,7 +3985,7 @@
         <w:ind w:left="2880" w:hanging="360"/>
       </w:pPr>
       <w:rPr>
-        <w:rFonts w:ascii="Symbol" w:hAnsi="Symbol" w:hint="default"/>
+        <w:rFonts w:hint="default" w:ascii="Symbol" w:hAnsi="Symbol"/>
       </w:rPr>
     </w:lvl>
     <w:lvl w:ilvl="4" w:tplc="04100003" w:tentative="1">
@@ -3894,7 +3997,7 @@
         <w:ind w:left="3600" w:hanging="360"/>
       </w:pPr>
       <w:rPr>
-        <w:rFonts w:ascii="Courier New" w:hAnsi="Courier New" w:cs="Courier New" w:hint="default"/>
+        <w:rFonts w:hint="default" w:ascii="Courier New" w:hAnsi="Courier New" w:cs="Courier New"/>
       </w:rPr>
     </w:lvl>
     <w:lvl w:ilvl="5" w:tplc="04100005" w:tentative="1">
@@ -3906,7 +4009,7 @@
         <w:ind w:left="4320" w:hanging="360"/>
       </w:pPr>
       <w:rPr>
-        <w:rFonts w:ascii="Wingdings" w:hAnsi="Wingdings" w:hint="default"/>
+        <w:rFonts w:hint="default" w:ascii="Wingdings" w:hAnsi="Wingdings"/>
       </w:rPr>
     </w:lvl>
     <w:lvl w:ilvl="6" w:tplc="04100001" w:tentative="1">
@@ -3918,7 +4021,7 @@
         <w:ind w:left="5040" w:hanging="360"/>
       </w:pPr>
       <w:rPr>
-        <w:rFonts w:ascii="Symbol" w:hAnsi="Symbol" w:hint="default"/>
+        <w:rFonts w:hint="default" w:ascii="Symbol" w:hAnsi="Symbol"/>
       </w:rPr>
     </w:lvl>
     <w:lvl w:ilvl="7" w:tplc="04100003" w:tentative="1">
@@ -3930,7 +4033,7 @@
         <w:ind w:left="5760" w:hanging="360"/>
       </w:pPr>
       <w:rPr>
-        <w:rFonts w:ascii="Courier New" w:hAnsi="Courier New" w:cs="Courier New" w:hint="default"/>
+        <w:rFonts w:hint="default" w:ascii="Courier New" w:hAnsi="Courier New" w:cs="Courier New"/>
       </w:rPr>
     </w:lvl>
     <w:lvl w:ilvl="8" w:tplc="04100005" w:tentative="1">
@@ -3942,7 +4045,7 @@
         <w:ind w:left="6480" w:hanging="360"/>
       </w:pPr>
       <w:rPr>
-        <w:rFonts w:ascii="Wingdings" w:hAnsi="Wingdings" w:hint="default"/>
+        <w:rFonts w:hint="default" w:ascii="Wingdings" w:hAnsi="Wingdings"/>
       </w:rPr>
     </w:lvl>
   </w:abstractNum>
@@ -3959,7 +4062,7 @@
         <w:ind w:left="720" w:hanging="360"/>
       </w:pPr>
       <w:rPr>
-        <w:rFonts w:ascii="Symbol" w:hAnsi="Symbol" w:hint="default"/>
+        <w:rFonts w:hint="default" w:ascii="Symbol" w:hAnsi="Symbol"/>
       </w:rPr>
     </w:lvl>
     <w:lvl w:ilvl="1" w:tplc="04100003" w:tentative="1">
@@ -3971,7 +4074,7 @@
         <w:ind w:left="1440" w:hanging="360"/>
       </w:pPr>
       <w:rPr>
-        <w:rFonts w:ascii="Courier New" w:hAnsi="Courier New" w:cs="Courier New" w:hint="default"/>
+        <w:rFonts w:hint="default" w:ascii="Courier New" w:hAnsi="Courier New" w:cs="Courier New"/>
       </w:rPr>
     </w:lvl>
     <w:lvl w:ilvl="2" w:tplc="04100005" w:tentative="1">
@@ -3983,7 +4086,7 @@
         <w:ind w:left="2160" w:hanging="360"/>
       </w:pPr>
       <w:rPr>
-        <w:rFonts w:ascii="Wingdings" w:hAnsi="Wingdings" w:hint="default"/>
+        <w:rFonts w:hint="default" w:ascii="Wingdings" w:hAnsi="Wingdings"/>
       </w:rPr>
     </w:lvl>
     <w:lvl w:ilvl="3" w:tplc="04100001" w:tentative="1">
@@ -3995,7 +4098,7 @@
         <w:ind w:left="2880" w:hanging="360"/>
       </w:pPr>
       <w:rPr>
-        <w:rFonts w:ascii="Symbol" w:hAnsi="Symbol" w:hint="default"/>
+        <w:rFonts w:hint="default" w:ascii="Symbol" w:hAnsi="Symbol"/>
       </w:rPr>
     </w:lvl>
     <w:lvl w:ilvl="4" w:tplc="04100003" w:tentative="1">
@@ -4007,7 +4110,7 @@
         <w:ind w:left="3600" w:hanging="360"/>
       </w:pPr>
       <w:rPr>
-        <w:rFonts w:ascii="Courier New" w:hAnsi="Courier New" w:cs="Courier New" w:hint="default"/>
+        <w:rFonts w:hint="default" w:ascii="Courier New" w:hAnsi="Courier New" w:cs="Courier New"/>
       </w:rPr>
     </w:lvl>
     <w:lvl w:ilvl="5" w:tplc="04100005" w:tentative="1">
@@ -4019,7 +4122,7 @@
         <w:ind w:left="4320" w:hanging="360"/>
       </w:pPr>
       <w:rPr>
-        <w:rFonts w:ascii="Wingdings" w:hAnsi="Wingdings" w:hint="default"/>
+        <w:rFonts w:hint="default" w:ascii="Wingdings" w:hAnsi="Wingdings"/>
       </w:rPr>
     </w:lvl>
     <w:lvl w:ilvl="6" w:tplc="04100001" w:tentative="1">
@@ -4031,7 +4134,7 @@
         <w:ind w:left="5040" w:hanging="360"/>
       </w:pPr>
       <w:rPr>
-        <w:rFonts w:ascii="Symbol" w:hAnsi="Symbol" w:hint="default"/>
+        <w:rFonts w:hint="default" w:ascii="Symbol" w:hAnsi="Symbol"/>
       </w:rPr>
     </w:lvl>
     <w:lvl w:ilvl="7" w:tplc="04100003" w:tentative="1">
@@ -4043,7 +4146,7 @@
         <w:ind w:left="5760" w:hanging="360"/>
       </w:pPr>
       <w:rPr>
-        <w:rFonts w:ascii="Courier New" w:hAnsi="Courier New" w:cs="Courier New" w:hint="default"/>
+        <w:rFonts w:hint="default" w:ascii="Courier New" w:hAnsi="Courier New" w:cs="Courier New"/>
       </w:rPr>
     </w:lvl>
     <w:lvl w:ilvl="8" w:tplc="04100005" w:tentative="1">
@@ -4055,7 +4158,7 @@
         <w:ind w:left="6480" w:hanging="360"/>
       </w:pPr>
       <w:rPr>
-        <w:rFonts w:ascii="Wingdings" w:hAnsi="Wingdings" w:hint="default"/>
+        <w:rFonts w:hint="default" w:ascii="Wingdings" w:hAnsi="Wingdings"/>
       </w:rPr>
     </w:lvl>
   </w:abstractNum>
@@ -4072,7 +4175,7 @@
         <w:ind w:left="720" w:hanging="360"/>
       </w:pPr>
       <w:rPr>
-        <w:rFonts w:ascii="Symbol" w:hAnsi="Symbol" w:hint="default"/>
+        <w:rFonts w:hint="default" w:ascii="Symbol" w:hAnsi="Symbol"/>
       </w:rPr>
     </w:lvl>
     <w:lvl w:ilvl="1" w:tplc="04100003">
@@ -4188,7 +4291,7 @@
         <w:ind w:left="720" w:hanging="360"/>
       </w:pPr>
       <w:rPr>
-        <w:rFonts w:ascii="Wingdings" w:hAnsi="Wingdings" w:hint="default"/>
+        <w:rFonts w:hint="default" w:ascii="Wingdings" w:hAnsi="Wingdings"/>
       </w:rPr>
     </w:lvl>
     <w:lvl w:ilvl="1" w:tplc="04100003">
@@ -4203,7 +4306,7 @@
         <w:ind w:left="1440" w:hanging="360"/>
       </w:pPr>
       <w:rPr>
-        <w:rFonts w:ascii="Courier New" w:hAnsi="Courier New" w:cs="Courier New" w:hint="default"/>
+        <w:rFonts w:hint="default" w:ascii="Courier New" w:hAnsi="Courier New" w:cs="Courier New"/>
       </w:rPr>
     </w:lvl>
     <w:lvl w:ilvl="2" w:tplc="04100005">
@@ -4304,7 +4407,7 @@
         <w:ind w:left="720" w:hanging="360"/>
       </w:pPr>
       <w:rPr>
-        <w:rFonts w:ascii="Symbol" w:hAnsi="Symbol" w:hint="default"/>
+        <w:rFonts w:hint="default" w:ascii="Symbol" w:hAnsi="Symbol"/>
       </w:rPr>
     </w:lvl>
     <w:lvl w:ilvl="1" w:tplc="04100003" w:tentative="1">
@@ -4316,7 +4419,7 @@
         <w:ind w:left="1440" w:hanging="360"/>
       </w:pPr>
       <w:rPr>
-        <w:rFonts w:ascii="Courier New" w:hAnsi="Courier New" w:cs="Courier New" w:hint="default"/>
+        <w:rFonts w:hint="default" w:ascii="Courier New" w:hAnsi="Courier New" w:cs="Courier New"/>
       </w:rPr>
     </w:lvl>
     <w:lvl w:ilvl="2" w:tplc="04100005" w:tentative="1">
@@ -4328,7 +4431,7 @@
         <w:ind w:left="2160" w:hanging="360"/>
       </w:pPr>
       <w:rPr>
-        <w:rFonts w:ascii="Wingdings" w:hAnsi="Wingdings" w:hint="default"/>
+        <w:rFonts w:hint="default" w:ascii="Wingdings" w:hAnsi="Wingdings"/>
       </w:rPr>
     </w:lvl>
     <w:lvl w:ilvl="3" w:tplc="04100001" w:tentative="1">
@@ -4340,7 +4443,7 @@
         <w:ind w:left="2880" w:hanging="360"/>
       </w:pPr>
       <w:rPr>
-        <w:rFonts w:ascii="Symbol" w:hAnsi="Symbol" w:hint="default"/>
+        <w:rFonts w:hint="default" w:ascii="Symbol" w:hAnsi="Symbol"/>
       </w:rPr>
     </w:lvl>
     <w:lvl w:ilvl="4" w:tplc="04100003" w:tentative="1">
@@ -4352,7 +4455,7 @@
         <w:ind w:left="3600" w:hanging="360"/>
       </w:pPr>
       <w:rPr>
-        <w:rFonts w:ascii="Courier New" w:hAnsi="Courier New" w:cs="Courier New" w:hint="default"/>
+        <w:rFonts w:hint="default" w:ascii="Courier New" w:hAnsi="Courier New" w:cs="Courier New"/>
       </w:rPr>
     </w:lvl>
     <w:lvl w:ilvl="5" w:tplc="04100005" w:tentative="1">
@@ -4364,7 +4467,7 @@
         <w:ind w:left="4320" w:hanging="360"/>
       </w:pPr>
       <w:rPr>
-        <w:rFonts w:ascii="Wingdings" w:hAnsi="Wingdings" w:hint="default"/>
+        <w:rFonts w:hint="default" w:ascii="Wingdings" w:hAnsi="Wingdings"/>
       </w:rPr>
     </w:lvl>
     <w:lvl w:ilvl="6" w:tplc="04100001" w:tentative="1">
@@ -4376,7 +4479,7 @@
         <w:ind w:left="5040" w:hanging="360"/>
       </w:pPr>
       <w:rPr>
-        <w:rFonts w:ascii="Symbol" w:hAnsi="Symbol" w:hint="default"/>
+        <w:rFonts w:hint="default" w:ascii="Symbol" w:hAnsi="Symbol"/>
       </w:rPr>
     </w:lvl>
     <w:lvl w:ilvl="7" w:tplc="04100003" w:tentative="1">
@@ -4388,7 +4491,7 @@
         <w:ind w:left="5760" w:hanging="360"/>
       </w:pPr>
       <w:rPr>
-        <w:rFonts w:ascii="Courier New" w:hAnsi="Courier New" w:cs="Courier New" w:hint="default"/>
+        <w:rFonts w:hint="default" w:ascii="Courier New" w:hAnsi="Courier New" w:cs="Courier New"/>
       </w:rPr>
     </w:lvl>
     <w:lvl w:ilvl="8" w:tplc="04100005" w:tentative="1">
@@ -4400,7 +4503,7 @@
         <w:ind w:left="6480" w:hanging="360"/>
       </w:pPr>
       <w:rPr>
-        <w:rFonts w:ascii="Wingdings" w:hAnsi="Wingdings" w:hint="default"/>
+        <w:rFonts w:hint="default" w:ascii="Wingdings" w:hAnsi="Wingdings"/>
       </w:rPr>
     </w:lvl>
   </w:abstractNum>
@@ -4591,22 +4694,22 @@
 </file>
 
 <file path=word/styles.xml><?xml version="1.0" encoding="utf-8"?>
-<w:styles xmlns:r="http://schemas.openxmlformats.org/officeDocument/2006/relationships" xmlns:w="http://schemas.openxmlformats.org/wordprocessingml/2006/main">
+<w:styles xmlns:w14="http://schemas.microsoft.com/office/word/2010/wordml" xmlns:wp14="http://schemas.microsoft.com/office/word/2010/wordprocessingDrawing" xmlns:r="http://schemas.openxmlformats.org/officeDocument/2006/relationships" xmlns:w="http://schemas.openxmlformats.org/wordprocessingml/2006/main" xmlns:mc="http://schemas.openxmlformats.org/markup-compatibility/2006" mc:Ignorable="w14 wp14">
   <w:docDefaults>
     <w:rPrDefault>
       <w:rPr>
-        <w:rFonts w:ascii="Times New Roman" w:eastAsia="Times New Roman" w:hAnsi="Times New Roman" w:cs="Times New Roman"/>
+        <w:rFonts w:ascii="Times New Roman" w:hAnsi="Times New Roman" w:eastAsia="Times New Roman" w:cs="Times New Roman"/>
         <w:lang w:val="it-IT" w:eastAsia="ja-JP" w:bidi="ar-SA"/>
       </w:rPr>
     </w:rPrDefault>
     <w:pPrDefault/>
   </w:docDefaults>
   <w:latentStyles w:defLockedState="0" w:defUIPriority="99" w:defSemiHidden="1" w:defUnhideWhenUsed="1" w:defQFormat="0" w:count="267">
-    <w:lsdException w:name="Normal" w:semiHidden="0" w:uiPriority="0" w:unhideWhenUsed="0" w:qFormat="1"/>
-    <w:lsdException w:name="heading 1" w:semiHidden="0" w:uiPriority="9" w:unhideWhenUsed="0" w:qFormat="1"/>
+    <w:lsdException w:name="Normal" w:uiPriority="0" w:semiHidden="0" w:unhideWhenUsed="0" w:qFormat="1"/>
+    <w:lsdException w:name="heading 1" w:uiPriority="9" w:semiHidden="0" w:unhideWhenUsed="0" w:qFormat="1"/>
     <w:lsdException w:name="heading 2" w:uiPriority="9" w:qFormat="1"/>
     <w:lsdException w:name="heading 3" w:uiPriority="9" w:qFormat="1"/>
-    <w:lsdException w:name="heading 4" w:semiHidden="0" w:uiPriority="9" w:unhideWhenUsed="0" w:qFormat="1"/>
+    <w:lsdException w:name="heading 4" w:uiPriority="9" w:semiHidden="0" w:unhideWhenUsed="0" w:qFormat="1"/>
     <w:lsdException w:name="heading 5" w:uiPriority="9" w:qFormat="1"/>
     <w:lsdException w:name="heading 6" w:uiPriority="9" w:qFormat="1"/>
     <w:lsdException w:name="heading 7" w:uiPriority="9" w:qFormat="1"/>
@@ -4622,126 +4725,126 @@
     <w:lsdException w:name="toc 8" w:uiPriority="39"/>
     <w:lsdException w:name="toc 9" w:uiPriority="39"/>
     <w:lsdException w:name="caption" w:uiPriority="35" w:qFormat="1"/>
-    <w:lsdException w:name="Title" w:semiHidden="0" w:uiPriority="10" w:unhideWhenUsed="0" w:qFormat="1"/>
+    <w:lsdException w:name="Title" w:uiPriority="10" w:semiHidden="0" w:unhideWhenUsed="0" w:qFormat="1"/>
     <w:lsdException w:name="Default Paragraph Font" w:uiPriority="1"/>
     <w:lsdException w:name="Body Text" w:uiPriority="0"/>
-    <w:lsdException w:name="Subtitle" w:semiHidden="0" w:uiPriority="11" w:unhideWhenUsed="0" w:qFormat="1"/>
-    <w:lsdException w:name="Strong" w:semiHidden="0" w:uiPriority="22" w:unhideWhenUsed="0" w:qFormat="1"/>
-    <w:lsdException w:name="Emphasis" w:semiHidden="0" w:uiPriority="20" w:unhideWhenUsed="0" w:qFormat="1"/>
-    <w:lsdException w:name="Table Grid" w:semiHidden="0" w:uiPriority="59" w:unhideWhenUsed="0"/>
+    <w:lsdException w:name="Subtitle" w:uiPriority="11" w:semiHidden="0" w:unhideWhenUsed="0" w:qFormat="1"/>
+    <w:lsdException w:name="Strong" w:uiPriority="22" w:semiHidden="0" w:unhideWhenUsed="0" w:qFormat="1"/>
+    <w:lsdException w:name="Emphasis" w:uiPriority="20" w:semiHidden="0" w:unhideWhenUsed="0" w:qFormat="1"/>
+    <w:lsdException w:name="Table Grid" w:uiPriority="59" w:semiHidden="0" w:unhideWhenUsed="0"/>
     <w:lsdException w:name="Placeholder Text" w:unhideWhenUsed="0"/>
-    <w:lsdException w:name="No Spacing" w:semiHidden="0" w:uiPriority="1" w:unhideWhenUsed="0" w:qFormat="1"/>
-    <w:lsdException w:name="Light Shading" w:semiHidden="0" w:uiPriority="60" w:unhideWhenUsed="0"/>
-    <w:lsdException w:name="Light List" w:semiHidden="0" w:uiPriority="61" w:unhideWhenUsed="0"/>
-    <w:lsdException w:name="Light Grid" w:semiHidden="0" w:uiPriority="62" w:unhideWhenUsed="0"/>
-    <w:lsdException w:name="Medium Shading 1" w:semiHidden="0" w:uiPriority="63" w:unhideWhenUsed="0"/>
-    <w:lsdException w:name="Medium Shading 2" w:semiHidden="0" w:uiPriority="64" w:unhideWhenUsed="0"/>
-    <w:lsdException w:name="Medium List 1" w:semiHidden="0" w:uiPriority="65" w:unhideWhenUsed="0"/>
-    <w:lsdException w:name="Medium List 2" w:semiHidden="0" w:uiPriority="66" w:unhideWhenUsed="0"/>
-    <w:lsdException w:name="Medium Grid 1" w:semiHidden="0" w:uiPriority="67" w:unhideWhenUsed="0"/>
-    <w:lsdException w:name="Medium Grid 2" w:semiHidden="0" w:uiPriority="68" w:unhideWhenUsed="0"/>
-    <w:lsdException w:name="Medium Grid 3" w:semiHidden="0" w:uiPriority="69" w:unhideWhenUsed="0"/>
-    <w:lsdException w:name="Dark List" w:semiHidden="0" w:uiPriority="70" w:unhideWhenUsed="0"/>
-    <w:lsdException w:name="Colorful Shading" w:semiHidden="0" w:uiPriority="71" w:unhideWhenUsed="0"/>
-    <w:lsdException w:name="Colorful List" w:semiHidden="0" w:uiPriority="72" w:unhideWhenUsed="0"/>
-    <w:lsdException w:name="Colorful Grid" w:semiHidden="0" w:uiPriority="73" w:unhideWhenUsed="0"/>
-    <w:lsdException w:name="Light Shading Accent 1" w:semiHidden="0" w:uiPriority="60" w:unhideWhenUsed="0"/>
-    <w:lsdException w:name="Light List Accent 1" w:semiHidden="0" w:uiPriority="61" w:unhideWhenUsed="0"/>
-    <w:lsdException w:name="Light Grid Accent 1" w:semiHidden="0" w:uiPriority="62" w:unhideWhenUsed="0"/>
-    <w:lsdException w:name="Medium Shading 1 Accent 1" w:semiHidden="0" w:uiPriority="63" w:unhideWhenUsed="0"/>
-    <w:lsdException w:name="Medium Shading 2 Accent 1" w:semiHidden="0" w:uiPriority="64" w:unhideWhenUsed="0"/>
-    <w:lsdException w:name="Medium List 1 Accent 1" w:semiHidden="0" w:uiPriority="65" w:unhideWhenUsed="0"/>
+    <w:lsdException w:name="No Spacing" w:uiPriority="1" w:semiHidden="0" w:unhideWhenUsed="0" w:qFormat="1"/>
+    <w:lsdException w:name="Light Shading" w:uiPriority="60" w:semiHidden="0" w:unhideWhenUsed="0"/>
+    <w:lsdException w:name="Light List" w:uiPriority="61" w:semiHidden="0" w:unhideWhenUsed="0"/>
+    <w:lsdException w:name="Light Grid" w:uiPriority="62" w:semiHidden="0" w:unhideWhenUsed="0"/>
+    <w:lsdException w:name="Medium Shading 1" w:uiPriority="63" w:semiHidden="0" w:unhideWhenUsed="0"/>
+    <w:lsdException w:name="Medium Shading 2" w:uiPriority="64" w:semiHidden="0" w:unhideWhenUsed="0"/>
+    <w:lsdException w:name="Medium List 1" w:uiPriority="65" w:semiHidden="0" w:unhideWhenUsed="0"/>
+    <w:lsdException w:name="Medium List 2" w:uiPriority="66" w:semiHidden="0" w:unhideWhenUsed="0"/>
+    <w:lsdException w:name="Medium Grid 1" w:uiPriority="67" w:semiHidden="0" w:unhideWhenUsed="0"/>
+    <w:lsdException w:name="Medium Grid 2" w:uiPriority="68" w:semiHidden="0" w:unhideWhenUsed="0"/>
+    <w:lsdException w:name="Medium Grid 3" w:uiPriority="69" w:semiHidden="0" w:unhideWhenUsed="0"/>
+    <w:lsdException w:name="Dark List" w:uiPriority="70" w:semiHidden="0" w:unhideWhenUsed="0"/>
+    <w:lsdException w:name="Colorful Shading" w:uiPriority="71" w:semiHidden="0" w:unhideWhenUsed="0"/>
+    <w:lsdException w:name="Colorful List" w:uiPriority="72" w:semiHidden="0" w:unhideWhenUsed="0"/>
+    <w:lsdException w:name="Colorful Grid" w:uiPriority="73" w:semiHidden="0" w:unhideWhenUsed="0"/>
+    <w:lsdException w:name="Light Shading Accent 1" w:uiPriority="60" w:semiHidden="0" w:unhideWhenUsed="0"/>
+    <w:lsdException w:name="Light List Accent 1" w:uiPriority="61" w:semiHidden="0" w:unhideWhenUsed="0"/>
+    <w:lsdException w:name="Light Grid Accent 1" w:uiPriority="62" w:semiHidden="0" w:unhideWhenUsed="0"/>
+    <w:lsdException w:name="Medium Shading 1 Accent 1" w:uiPriority="63" w:semiHidden="0" w:unhideWhenUsed="0"/>
+    <w:lsdException w:name="Medium Shading 2 Accent 1" w:uiPriority="64" w:semiHidden="0" w:unhideWhenUsed="0"/>
+    <w:lsdException w:name="Medium List 1 Accent 1" w:uiPriority="65" w:semiHidden="0" w:unhideWhenUsed="0"/>
     <w:lsdException w:name="Revision" w:unhideWhenUsed="0"/>
-    <w:lsdException w:name="List Paragraph" w:semiHidden="0" w:uiPriority="34" w:unhideWhenUsed="0" w:qFormat="1"/>
-    <w:lsdException w:name="Quote" w:semiHidden="0" w:uiPriority="29" w:unhideWhenUsed="0" w:qFormat="1"/>
-    <w:lsdException w:name="Intense Quote" w:semiHidden="0" w:uiPriority="30" w:unhideWhenUsed="0" w:qFormat="1"/>
-    <w:lsdException w:name="Medium List 2 Accent 1" w:semiHidden="0" w:uiPriority="66" w:unhideWhenUsed="0"/>
-    <w:lsdException w:name="Medium Grid 1 Accent 1" w:semiHidden="0" w:uiPriority="67" w:unhideWhenUsed="0"/>
-    <w:lsdException w:name="Medium Grid 2 Accent 1" w:semiHidden="0" w:uiPriority="68" w:unhideWhenUsed="0"/>
-    <w:lsdException w:name="Medium Grid 3 Accent 1" w:semiHidden="0" w:uiPriority="69" w:unhideWhenUsed="0"/>
-    <w:lsdException w:name="Dark List Accent 1" w:semiHidden="0" w:uiPriority="70" w:unhideWhenUsed="0"/>
-    <w:lsdException w:name="Colorful Shading Accent 1" w:semiHidden="0" w:uiPriority="71" w:unhideWhenUsed="0"/>
-    <w:lsdException w:name="Colorful List Accent 1" w:semiHidden="0" w:uiPriority="72" w:unhideWhenUsed="0"/>
-    <w:lsdException w:name="Colorful Grid Accent 1" w:semiHidden="0" w:uiPriority="73" w:unhideWhenUsed="0"/>
-    <w:lsdException w:name="Light Shading Accent 2" w:semiHidden="0" w:uiPriority="60" w:unhideWhenUsed="0"/>
-    <w:lsdException w:name="Light List Accent 2" w:semiHidden="0" w:uiPriority="61" w:unhideWhenUsed="0"/>
-    <w:lsdException w:name="Light Grid Accent 2" w:semiHidden="0" w:uiPriority="62" w:unhideWhenUsed="0"/>
-    <w:lsdException w:name="Medium Shading 1 Accent 2" w:semiHidden="0" w:uiPriority="63" w:unhideWhenUsed="0"/>
-    <w:lsdException w:name="Medium Shading 2 Accent 2" w:semiHidden="0" w:uiPriority="64" w:unhideWhenUsed="0"/>
-    <w:lsdException w:name="Medium List 1 Accent 2" w:semiHidden="0" w:uiPriority="65" w:unhideWhenUsed="0"/>
-    <w:lsdException w:name="Medium List 2 Accent 2" w:semiHidden="0" w:uiPriority="66" w:unhideWhenUsed="0"/>
-    <w:lsdException w:name="Medium Grid 1 Accent 2" w:semiHidden="0" w:uiPriority="67" w:unhideWhenUsed="0"/>
-    <w:lsdException w:name="Medium Grid 2 Accent 2" w:semiHidden="0" w:uiPriority="68" w:unhideWhenUsed="0"/>
-    <w:lsdException w:name="Medium Grid 3 Accent 2" w:semiHidden="0" w:uiPriority="69" w:unhideWhenUsed="0"/>
-    <w:lsdException w:name="Dark List Accent 2" w:semiHidden="0" w:uiPriority="70" w:unhideWhenUsed="0"/>
-    <w:lsdException w:name="Colorful Shading Accent 2" w:semiHidden="0" w:uiPriority="71" w:unhideWhenUsed="0"/>
-    <w:lsdException w:name="Colorful List Accent 2" w:semiHidden="0" w:uiPriority="72" w:unhideWhenUsed="0"/>
-    <w:lsdException w:name="Colorful Grid Accent 2" w:semiHidden="0" w:uiPriority="73" w:unhideWhenUsed="0"/>
-    <w:lsdException w:name="Light Shading Accent 3" w:semiHidden="0" w:uiPriority="60" w:unhideWhenUsed="0"/>
-    <w:lsdException w:name="Light List Accent 3" w:semiHidden="0" w:uiPriority="61" w:unhideWhenUsed="0"/>
-    <w:lsdException w:name="Light Grid Accent 3" w:semiHidden="0" w:uiPriority="62" w:unhideWhenUsed="0"/>
-    <w:lsdException w:name="Medium Shading 1 Accent 3" w:semiHidden="0" w:uiPriority="63" w:unhideWhenUsed="0"/>
-    <w:lsdException w:name="Medium Shading 2 Accent 3" w:semiHidden="0" w:uiPriority="64" w:unhideWhenUsed="0"/>
-    <w:lsdException w:name="Medium List 1 Accent 3" w:semiHidden="0" w:uiPriority="65" w:unhideWhenUsed="0"/>
-    <w:lsdException w:name="Medium List 2 Accent 3" w:semiHidden="0" w:uiPriority="66" w:unhideWhenUsed="0"/>
-    <w:lsdException w:name="Medium Grid 1 Accent 3" w:semiHidden="0" w:uiPriority="67" w:unhideWhenUsed="0"/>
-    <w:lsdException w:name="Medium Grid 2 Accent 3" w:semiHidden="0" w:uiPriority="68" w:unhideWhenUsed="0"/>
-    <w:lsdException w:name="Medium Grid 3 Accent 3" w:semiHidden="0" w:uiPriority="69" w:unhideWhenUsed="0"/>
-    <w:lsdException w:name="Dark List Accent 3" w:semiHidden="0" w:uiPriority="70" w:unhideWhenUsed="0"/>
-    <w:lsdException w:name="Colorful Shading Accent 3" w:semiHidden="0" w:uiPriority="71" w:unhideWhenUsed="0"/>
-    <w:lsdException w:name="Colorful List Accent 3" w:semiHidden="0" w:uiPriority="72" w:unhideWhenUsed="0"/>
-    <w:lsdException w:name="Colorful Grid Accent 3" w:semiHidden="0" w:uiPriority="73" w:unhideWhenUsed="0"/>
-    <w:lsdException w:name="Light Shading Accent 4" w:semiHidden="0" w:uiPriority="60" w:unhideWhenUsed="0"/>
-    <w:lsdException w:name="Light List Accent 4" w:semiHidden="0" w:uiPriority="61" w:unhideWhenUsed="0"/>
-    <w:lsdException w:name="Light Grid Accent 4" w:semiHidden="0" w:uiPriority="62" w:unhideWhenUsed="0"/>
-    <w:lsdException w:name="Medium Shading 1 Accent 4" w:semiHidden="0" w:uiPriority="63" w:unhideWhenUsed="0"/>
-    <w:lsdException w:name="Medium Shading 2 Accent 4" w:semiHidden="0" w:uiPriority="64" w:unhideWhenUsed="0"/>
-    <w:lsdException w:name="Medium List 1 Accent 4" w:semiHidden="0" w:uiPriority="65" w:unhideWhenUsed="0"/>
-    <w:lsdException w:name="Medium List 2 Accent 4" w:semiHidden="0" w:uiPriority="66" w:unhideWhenUsed="0"/>
-    <w:lsdException w:name="Medium Grid 1 Accent 4" w:semiHidden="0" w:uiPriority="67" w:unhideWhenUsed="0"/>
-    <w:lsdException w:name="Medium Grid 2 Accent 4" w:semiHidden="0" w:uiPriority="68" w:unhideWhenUsed="0"/>
-    <w:lsdException w:name="Medium Grid 3 Accent 4" w:semiHidden="0" w:uiPriority="69" w:unhideWhenUsed="0"/>
-    <w:lsdException w:name="Dark List Accent 4" w:semiHidden="0" w:uiPriority="70" w:unhideWhenUsed="0"/>
-    <w:lsdException w:name="Colorful Shading Accent 4" w:semiHidden="0" w:uiPriority="71" w:unhideWhenUsed="0"/>
-    <w:lsdException w:name="Colorful List Accent 4" w:semiHidden="0" w:uiPriority="72" w:unhideWhenUsed="0"/>
-    <w:lsdException w:name="Colorful Grid Accent 4" w:semiHidden="0" w:uiPriority="73" w:unhideWhenUsed="0"/>
-    <w:lsdException w:name="Light Shading Accent 5" w:semiHidden="0" w:uiPriority="60" w:unhideWhenUsed="0"/>
-    <w:lsdException w:name="Light List Accent 5" w:semiHidden="0" w:uiPriority="61" w:unhideWhenUsed="0"/>
-    <w:lsdException w:name="Light Grid Accent 5" w:semiHidden="0" w:uiPriority="62" w:unhideWhenUsed="0"/>
-    <w:lsdException w:name="Medium Shading 1 Accent 5" w:semiHidden="0" w:uiPriority="63" w:unhideWhenUsed="0"/>
-    <w:lsdException w:name="Medium Shading 2 Accent 5" w:semiHidden="0" w:uiPriority="64" w:unhideWhenUsed="0"/>
-    <w:lsdException w:name="Medium List 1 Accent 5" w:semiHidden="0" w:uiPriority="65" w:unhideWhenUsed="0"/>
-    <w:lsdException w:name="Medium List 2 Accent 5" w:semiHidden="0" w:uiPriority="66" w:unhideWhenUsed="0"/>
-    <w:lsdException w:name="Medium Grid 1 Accent 5" w:semiHidden="0" w:uiPriority="67" w:unhideWhenUsed="0"/>
-    <w:lsdException w:name="Medium Grid 2 Accent 5" w:semiHidden="0" w:uiPriority="68" w:unhideWhenUsed="0"/>
-    <w:lsdException w:name="Medium Grid 3 Accent 5" w:semiHidden="0" w:uiPriority="69" w:unhideWhenUsed="0"/>
-    <w:lsdException w:name="Dark List Accent 5" w:semiHidden="0" w:uiPriority="70" w:unhideWhenUsed="0"/>
-    <w:lsdException w:name="Colorful Shading Accent 5" w:semiHidden="0" w:uiPriority="71" w:unhideWhenUsed="0"/>
-    <w:lsdException w:name="Colorful List Accent 5" w:semiHidden="0" w:uiPriority="72" w:unhideWhenUsed="0"/>
-    <w:lsdException w:name="Colorful Grid Accent 5" w:semiHidden="0" w:uiPriority="73" w:unhideWhenUsed="0"/>
-    <w:lsdException w:name="Light Shading Accent 6" w:semiHidden="0" w:uiPriority="60" w:unhideWhenUsed="0"/>
-    <w:lsdException w:name="Light List Accent 6" w:semiHidden="0" w:uiPriority="61" w:unhideWhenUsed="0"/>
-    <w:lsdException w:name="Light Grid Accent 6" w:semiHidden="0" w:uiPriority="62" w:unhideWhenUsed="0"/>
-    <w:lsdException w:name="Medium Shading 1 Accent 6" w:semiHidden="0" w:uiPriority="63" w:unhideWhenUsed="0"/>
-    <w:lsdException w:name="Medium Shading 2 Accent 6" w:semiHidden="0" w:uiPriority="64" w:unhideWhenUsed="0"/>
-    <w:lsdException w:name="Medium List 1 Accent 6" w:semiHidden="0" w:uiPriority="65" w:unhideWhenUsed="0"/>
-    <w:lsdException w:name="Medium List 2 Accent 6" w:semiHidden="0" w:uiPriority="66" w:unhideWhenUsed="0"/>
-    <w:lsdException w:name="Medium Grid 1 Accent 6" w:semiHidden="0" w:uiPriority="67" w:unhideWhenUsed="0"/>
-    <w:lsdException w:name="Medium Grid 2 Accent 6" w:semiHidden="0" w:uiPriority="68" w:unhideWhenUsed="0"/>
-    <w:lsdException w:name="Medium Grid 3 Accent 6" w:semiHidden="0" w:uiPriority="69" w:unhideWhenUsed="0"/>
-    <w:lsdException w:name="Dark List Accent 6" w:semiHidden="0" w:uiPriority="70" w:unhideWhenUsed="0"/>
-    <w:lsdException w:name="Colorful Shading Accent 6" w:semiHidden="0" w:uiPriority="71" w:unhideWhenUsed="0"/>
-    <w:lsdException w:name="Colorful List Accent 6" w:semiHidden="0" w:uiPriority="72" w:unhideWhenUsed="0"/>
-    <w:lsdException w:name="Colorful Grid Accent 6" w:semiHidden="0" w:uiPriority="73" w:unhideWhenUsed="0"/>
-    <w:lsdException w:name="Subtle Emphasis" w:semiHidden="0" w:uiPriority="19" w:unhideWhenUsed="0" w:qFormat="1"/>
-    <w:lsdException w:name="Intense Emphasis" w:semiHidden="0" w:uiPriority="21" w:unhideWhenUsed="0" w:qFormat="1"/>
-    <w:lsdException w:name="Subtle Reference" w:semiHidden="0" w:uiPriority="31" w:unhideWhenUsed="0" w:qFormat="1"/>
-    <w:lsdException w:name="Intense Reference" w:semiHidden="0" w:uiPriority="32" w:unhideWhenUsed="0" w:qFormat="1"/>
-    <w:lsdException w:name="Book Title" w:semiHidden="0" w:uiPriority="33" w:unhideWhenUsed="0" w:qFormat="1"/>
+    <w:lsdException w:name="List Paragraph" w:uiPriority="34" w:semiHidden="0" w:unhideWhenUsed="0" w:qFormat="1"/>
+    <w:lsdException w:name="Quote" w:uiPriority="29" w:semiHidden="0" w:unhideWhenUsed="0" w:qFormat="1"/>
+    <w:lsdException w:name="Intense Quote" w:uiPriority="30" w:semiHidden="0" w:unhideWhenUsed="0" w:qFormat="1"/>
+    <w:lsdException w:name="Medium List 2 Accent 1" w:uiPriority="66" w:semiHidden="0" w:unhideWhenUsed="0"/>
+    <w:lsdException w:name="Medium Grid 1 Accent 1" w:uiPriority="67" w:semiHidden="0" w:unhideWhenUsed="0"/>
+    <w:lsdException w:name="Medium Grid 2 Accent 1" w:uiPriority="68" w:semiHidden="0" w:unhideWhenUsed="0"/>
+    <w:lsdException w:name="Medium Grid 3 Accent 1" w:uiPriority="69" w:semiHidden="0" w:unhideWhenUsed="0"/>
+    <w:lsdException w:name="Dark List Accent 1" w:uiPriority="70" w:semiHidden="0" w:unhideWhenUsed="0"/>
+    <w:lsdException w:name="Colorful Shading Accent 1" w:uiPriority="71" w:semiHidden="0" w:unhideWhenUsed="0"/>
+    <w:lsdException w:name="Colorful List Accent 1" w:uiPriority="72" w:semiHidden="0" w:unhideWhenUsed="0"/>
+    <w:lsdException w:name="Colorful Grid Accent 1" w:uiPriority="73" w:semiHidden="0" w:unhideWhenUsed="0"/>
+    <w:lsdException w:name="Light Shading Accent 2" w:uiPriority="60" w:semiHidden="0" w:unhideWhenUsed="0"/>
+    <w:lsdException w:name="Light List Accent 2" w:uiPriority="61" w:semiHidden="0" w:unhideWhenUsed="0"/>
+    <w:lsdException w:name="Light Grid Accent 2" w:uiPriority="62" w:semiHidden="0" w:unhideWhenUsed="0"/>
+    <w:lsdException w:name="Medium Shading 1 Accent 2" w:uiPriority="63" w:semiHidden="0" w:unhideWhenUsed="0"/>
+    <w:lsdException w:name="Medium Shading 2 Accent 2" w:uiPriority="64" w:semiHidden="0" w:unhideWhenUsed="0"/>
+    <w:lsdException w:name="Medium List 1 Accent 2" w:uiPriority="65" w:semiHidden="0" w:unhideWhenUsed="0"/>
+    <w:lsdException w:name="Medium List 2 Accent 2" w:uiPriority="66" w:semiHidden="0" w:unhideWhenUsed="0"/>
+    <w:lsdException w:name="Medium Grid 1 Accent 2" w:uiPriority="67" w:semiHidden="0" w:unhideWhenUsed="0"/>
+    <w:lsdException w:name="Medium Grid 2 Accent 2" w:uiPriority="68" w:semiHidden="0" w:unhideWhenUsed="0"/>
+    <w:lsdException w:name="Medium Grid 3 Accent 2" w:uiPriority="69" w:semiHidden="0" w:unhideWhenUsed="0"/>
+    <w:lsdException w:name="Dark List Accent 2" w:uiPriority="70" w:semiHidden="0" w:unhideWhenUsed="0"/>
+    <w:lsdException w:name="Colorful Shading Accent 2" w:uiPriority="71" w:semiHidden="0" w:unhideWhenUsed="0"/>
+    <w:lsdException w:name="Colorful List Accent 2" w:uiPriority="72" w:semiHidden="0" w:unhideWhenUsed="0"/>
+    <w:lsdException w:name="Colorful Grid Accent 2" w:uiPriority="73" w:semiHidden="0" w:unhideWhenUsed="0"/>
+    <w:lsdException w:name="Light Shading Accent 3" w:uiPriority="60" w:semiHidden="0" w:unhideWhenUsed="0"/>
+    <w:lsdException w:name="Light List Accent 3" w:uiPriority="61" w:semiHidden="0" w:unhideWhenUsed="0"/>
+    <w:lsdException w:name="Light Grid Accent 3" w:uiPriority="62" w:semiHidden="0" w:unhideWhenUsed="0"/>
+    <w:lsdException w:name="Medium Shading 1 Accent 3" w:uiPriority="63" w:semiHidden="0" w:unhideWhenUsed="0"/>
+    <w:lsdException w:name="Medium Shading 2 Accent 3" w:uiPriority="64" w:semiHidden="0" w:unhideWhenUsed="0"/>
+    <w:lsdException w:name="Medium List 1 Accent 3" w:uiPriority="65" w:semiHidden="0" w:unhideWhenUsed="0"/>
+    <w:lsdException w:name="Medium List 2 Accent 3" w:uiPriority="66" w:semiHidden="0" w:unhideWhenUsed="0"/>
+    <w:lsdException w:name="Medium Grid 1 Accent 3" w:uiPriority="67" w:semiHidden="0" w:unhideWhenUsed="0"/>
+    <w:lsdException w:name="Medium Grid 2 Accent 3" w:uiPriority="68" w:semiHidden="0" w:unhideWhenUsed="0"/>
+    <w:lsdException w:name="Medium Grid 3 Accent 3" w:uiPriority="69" w:semiHidden="0" w:unhideWhenUsed="0"/>
+    <w:lsdException w:name="Dark List Accent 3" w:uiPriority="70" w:semiHidden="0" w:unhideWhenUsed="0"/>
+    <w:lsdException w:name="Colorful Shading Accent 3" w:uiPriority="71" w:semiHidden="0" w:unhideWhenUsed="0"/>
+    <w:lsdException w:name="Colorful List Accent 3" w:uiPriority="72" w:semiHidden="0" w:unhideWhenUsed="0"/>
+    <w:lsdException w:name="Colorful Grid Accent 3" w:uiPriority="73" w:semiHidden="0" w:unhideWhenUsed="0"/>
+    <w:lsdException w:name="Light Shading Accent 4" w:uiPriority="60" w:semiHidden="0" w:unhideWhenUsed="0"/>
+    <w:lsdException w:name="Light List Accent 4" w:uiPriority="61" w:semiHidden="0" w:unhideWhenUsed="0"/>
+    <w:lsdException w:name="Light Grid Accent 4" w:uiPriority="62" w:semiHidden="0" w:unhideWhenUsed="0"/>
+    <w:lsdException w:name="Medium Shading 1 Accent 4" w:uiPriority="63" w:semiHidden="0" w:unhideWhenUsed="0"/>
+    <w:lsdException w:name="Medium Shading 2 Accent 4" w:uiPriority="64" w:semiHidden="0" w:unhideWhenUsed="0"/>
+    <w:lsdException w:name="Medium List 1 Accent 4" w:uiPriority="65" w:semiHidden="0" w:unhideWhenUsed="0"/>
+    <w:lsdException w:name="Medium List 2 Accent 4" w:uiPriority="66" w:semiHidden="0" w:unhideWhenUsed="0"/>
+    <w:lsdException w:name="Medium Grid 1 Accent 4" w:uiPriority="67" w:semiHidden="0" w:unhideWhenUsed="0"/>
+    <w:lsdException w:name="Medium Grid 2 Accent 4" w:uiPriority="68" w:semiHidden="0" w:unhideWhenUsed="0"/>
+    <w:lsdException w:name="Medium Grid 3 Accent 4" w:uiPriority="69" w:semiHidden="0" w:unhideWhenUsed="0"/>
+    <w:lsdException w:name="Dark List Accent 4" w:uiPriority="70" w:semiHidden="0" w:unhideWhenUsed="0"/>
+    <w:lsdException w:name="Colorful Shading Accent 4" w:uiPriority="71" w:semiHidden="0" w:unhideWhenUsed="0"/>
+    <w:lsdException w:name="Colorful List Accent 4" w:uiPriority="72" w:semiHidden="0" w:unhideWhenUsed="0"/>
+    <w:lsdException w:name="Colorful Grid Accent 4" w:uiPriority="73" w:semiHidden="0" w:unhideWhenUsed="0"/>
+    <w:lsdException w:name="Light Shading Accent 5" w:uiPriority="60" w:semiHidden="0" w:unhideWhenUsed="0"/>
+    <w:lsdException w:name="Light List Accent 5" w:uiPriority="61" w:semiHidden="0" w:unhideWhenUsed="0"/>
+    <w:lsdException w:name="Light Grid Accent 5" w:uiPriority="62" w:semiHidden="0" w:unhideWhenUsed="0"/>
+    <w:lsdException w:name="Medium Shading 1 Accent 5" w:uiPriority="63" w:semiHidden="0" w:unhideWhenUsed="0"/>
+    <w:lsdException w:name="Medium Shading 2 Accent 5" w:uiPriority="64" w:semiHidden="0" w:unhideWhenUsed="0"/>
+    <w:lsdException w:name="Medium List 1 Accent 5" w:uiPriority="65" w:semiHidden="0" w:unhideWhenUsed="0"/>
+    <w:lsdException w:name="Medium List 2 Accent 5" w:uiPriority="66" w:semiHidden="0" w:unhideWhenUsed="0"/>
+    <w:lsdException w:name="Medium Grid 1 Accent 5" w:uiPriority="67" w:semiHidden="0" w:unhideWhenUsed="0"/>
+    <w:lsdException w:name="Medium Grid 2 Accent 5" w:uiPriority="68" w:semiHidden="0" w:unhideWhenUsed="0"/>
+    <w:lsdException w:name="Medium Grid 3 Accent 5" w:uiPriority="69" w:semiHidden="0" w:unhideWhenUsed="0"/>
+    <w:lsdException w:name="Dark List Accent 5" w:uiPriority="70" w:semiHidden="0" w:unhideWhenUsed="0"/>
+    <w:lsdException w:name="Colorful Shading Accent 5" w:uiPriority="71" w:semiHidden="0" w:unhideWhenUsed="0"/>
+    <w:lsdException w:name="Colorful List Accent 5" w:uiPriority="72" w:semiHidden="0" w:unhideWhenUsed="0"/>
+    <w:lsdException w:name="Colorful Grid Accent 5" w:uiPriority="73" w:semiHidden="0" w:unhideWhenUsed="0"/>
+    <w:lsdException w:name="Light Shading Accent 6" w:uiPriority="60" w:semiHidden="0" w:unhideWhenUsed="0"/>
+    <w:lsdException w:name="Light List Accent 6" w:uiPriority="61" w:semiHidden="0" w:unhideWhenUsed="0"/>
+    <w:lsdException w:name="Light Grid Accent 6" w:uiPriority="62" w:semiHidden="0" w:unhideWhenUsed="0"/>
+    <w:lsdException w:name="Medium Shading 1 Accent 6" w:uiPriority="63" w:semiHidden="0" w:unhideWhenUsed="0"/>
+    <w:lsdException w:name="Medium Shading 2 Accent 6" w:uiPriority="64" w:semiHidden="0" w:unhideWhenUsed="0"/>
+    <w:lsdException w:name="Medium List 1 Accent 6" w:uiPriority="65" w:semiHidden="0" w:unhideWhenUsed="0"/>
+    <w:lsdException w:name="Medium List 2 Accent 6" w:uiPriority="66" w:semiHidden="0" w:unhideWhenUsed="0"/>
+    <w:lsdException w:name="Medium Grid 1 Accent 6" w:uiPriority="67" w:semiHidden="0" w:unhideWhenUsed="0"/>
+    <w:lsdException w:name="Medium Grid 2 Accent 6" w:uiPriority="68" w:semiHidden="0" w:unhideWhenUsed="0"/>
+    <w:lsdException w:name="Medium Grid 3 Accent 6" w:uiPriority="69" w:semiHidden="0" w:unhideWhenUsed="0"/>
+    <w:lsdException w:name="Dark List Accent 6" w:uiPriority="70" w:semiHidden="0" w:unhideWhenUsed="0"/>
+    <w:lsdException w:name="Colorful Shading Accent 6" w:uiPriority="71" w:semiHidden="0" w:unhideWhenUsed="0"/>
+    <w:lsdException w:name="Colorful List Accent 6" w:uiPriority="72" w:semiHidden="0" w:unhideWhenUsed="0"/>
+    <w:lsdException w:name="Colorful Grid Accent 6" w:uiPriority="73" w:semiHidden="0" w:unhideWhenUsed="0"/>
+    <w:lsdException w:name="Subtle Emphasis" w:uiPriority="19" w:semiHidden="0" w:unhideWhenUsed="0" w:qFormat="1"/>
+    <w:lsdException w:name="Intense Emphasis" w:uiPriority="21" w:semiHidden="0" w:unhideWhenUsed="0" w:qFormat="1"/>
+    <w:lsdException w:name="Subtle Reference" w:uiPriority="31" w:semiHidden="0" w:unhideWhenUsed="0" w:qFormat="1"/>
+    <w:lsdException w:name="Intense Reference" w:uiPriority="32" w:semiHidden="0" w:unhideWhenUsed="0" w:qFormat="1"/>
+    <w:lsdException w:name="Book Title" w:uiPriority="33" w:semiHidden="0" w:unhideWhenUsed="0" w:qFormat="1"/>
     <w:lsdException w:name="Bibliography" w:uiPriority="37"/>
     <w:lsdException w:name="TOC Heading" w:uiPriority="39" w:qFormat="1"/>
   </w:latentStyles>
-  <w:style w:type="paragraph" w:default="1" w:styleId="Normale">
+  <w:style w:type="paragraph" w:styleId="Normale" w:default="1">
     <w:name w:val="Normal"/>
     <w:qFormat/>
     <w:rsid w:val="00D43CEF"/>
@@ -4812,13 +4915,13 @@
       <w:szCs w:val="26"/>
     </w:rPr>
   </w:style>
-  <w:style w:type="character" w:default="1" w:styleId="Carpredefinitoparagrafo">
+  <w:style w:type="character" w:styleId="Carpredefinitoparagrafo" w:default="1">
     <w:name w:val="Default Paragraph Font"/>
     <w:uiPriority w:val="1"/>
     <w:semiHidden/>
     <w:unhideWhenUsed/>
   </w:style>
-  <w:style w:type="table" w:default="1" w:styleId="Tabellanormale">
+  <w:style w:type="table" w:styleId="Tabellanormale" w:default="1">
     <w:name w:val="Normal Table"/>
     <w:uiPriority w:val="99"/>
     <w:semiHidden/>
@@ -4834,7 +4937,7 @@
       </w:tblCellMar>
     </w:tblPr>
   </w:style>
-  <w:style w:type="numbering" w:default="1" w:styleId="Nessunelenco">
+  <w:style w:type="numbering" w:styleId="Nessunelenco" w:default="1">
     <w:name w:val="No List"/>
     <w:uiPriority w:val="99"/>
     <w:semiHidden/>
@@ -4865,7 +4968,7 @@
       <w:lang/>
     </w:rPr>
   </w:style>
-  <w:style w:type="character" w:customStyle="1" w:styleId="IntestazioneCarattere">
+  <w:style w:type="character" w:styleId="IntestazioneCarattere" w:customStyle="1">
     <w:name w:val="Intestazione Carattere"/>
     <w:link w:val="Intestazione"/>
     <w:uiPriority w:val="99"/>
@@ -4892,7 +4995,7 @@
       <w:lang/>
     </w:rPr>
   </w:style>
-  <w:style w:type="character" w:customStyle="1" w:styleId="PidipaginaCarattere">
+  <w:style w:type="character" w:styleId="PidipaginaCarattere" w:customStyle="1">
     <w:name w:val="Piè di pagina Carattere"/>
     <w:link w:val="Pidipagina"/>
     <w:uiPriority w:val="99"/>
@@ -4917,7 +5020,7 @@
       <w:lang/>
     </w:rPr>
   </w:style>
-  <w:style w:type="character" w:customStyle="1" w:styleId="TestofumettoCarattere">
+  <w:style w:type="character" w:styleId="TestofumettoCarattere" w:customStyle="1">
     <w:name w:val="Testo fumetto Carattere"/>
     <w:link w:val="Testofumetto"/>
     <w:uiPriority w:val="99"/>
@@ -4951,7 +5054,7 @@
       <w:lang/>
     </w:rPr>
   </w:style>
-  <w:style w:type="character" w:customStyle="1" w:styleId="CorpodeltestoCarattere">
+  <w:style w:type="character" w:styleId="CorpodeltestoCarattere" w:customStyle="1">
     <w:name w:val="Corpo del testo Carattere"/>
     <w:link w:val="Corpodeltesto"/>
     <w:rsid w:val="008D6EE2"/>
@@ -4960,7 +5063,7 @@
       <w:szCs w:val="24"/>
     </w:rPr>
   </w:style>
-  <w:style w:type="paragraph" w:customStyle="1" w:styleId="Elencoacolori-Colore11">
+  <w:style w:type="paragraph" w:styleId="Elencoacolori-Colore11" w:customStyle="1">
     <w:name w:val="Elenco a colori - Colore 11"/>
     <w:basedOn w:val="Normale"/>
     <w:uiPriority w:val="34"/>
@@ -4970,7 +5073,7 @@
       <w:ind w:left="708"/>
     </w:pPr>
   </w:style>
-  <w:style w:type="character" w:customStyle="1" w:styleId="Titolo1Carattere">
+  <w:style w:type="character" w:styleId="Titolo1Carattere" w:customStyle="1">
     <w:name w:val="Titolo 1 Carattere"/>
     <w:link w:val="Titolo1"/>
     <w:uiPriority w:val="9"/>
@@ -4983,7 +5086,7 @@
       <w:szCs w:val="48"/>
     </w:rPr>
   </w:style>
-  <w:style w:type="character" w:customStyle="1" w:styleId="Titolo4Carattere">
+  <w:style w:type="character" w:styleId="Titolo4Carattere" w:customStyle="1">
     <w:name w:val="Titolo 4 Carattere"/>
     <w:link w:val="Titolo4"/>
     <w:uiPriority w:val="9"/>
@@ -4995,12 +5098,12 @@
       <w:szCs w:val="24"/>
     </w:rPr>
   </w:style>
-  <w:style w:type="character" w:customStyle="1" w:styleId="apple-converted-space">
+  <w:style w:type="character" w:styleId="apple-converted-space" w:customStyle="1">
     <w:name w:val="apple-converted-space"/>
     <w:basedOn w:val="Carpredefinitoparagrafo"/>
     <w:rsid w:val="0059005F"/>
   </w:style>
-  <w:style w:type="paragraph" w:customStyle="1" w:styleId="blocco1">
+  <w:style w:type="paragraph" w:styleId="blocco1" w:customStyle="1">
     <w:name w:val="blocco1"/>
     <w:basedOn w:val="Normale"/>
     <w:rsid w:val="0059005F"/>
@@ -5028,7 +5131,7 @@
       <w:iCs/>
     </w:rPr>
   </w:style>
-  <w:style w:type="paragraph" w:customStyle="1" w:styleId="sommario">
+  <w:style w:type="paragraph" w:styleId="sommario" w:customStyle="1">
     <w:name w:val="sommario"/>
     <w:basedOn w:val="Normale"/>
     <w:rsid w:val="0059005F"/>
@@ -5044,12 +5147,12 @@
     <w:tblPr>
       <w:tblInd w:w="0" w:type="dxa"/>
       <w:tblBorders>
-        <w:top w:val="single" w:sz="4" w:space="0" w:color="auto"/>
-        <w:left w:val="single" w:sz="4" w:space="0" w:color="auto"/>
-        <w:bottom w:val="single" w:sz="4" w:space="0" w:color="auto"/>
-        <w:right w:val="single" w:sz="4" w:space="0" w:color="auto"/>
-        <w:insideH w:val="single" w:sz="4" w:space="0" w:color="auto"/>
-        <w:insideV w:val="single" w:sz="4" w:space="0" w:color="auto"/>
+        <w:top w:val="single" w:color="auto" w:sz="4" w:space="0"/>
+        <w:left w:val="single" w:color="auto" w:sz="4" w:space="0"/>
+        <w:bottom w:val="single" w:color="auto" w:sz="4" w:space="0"/>
+        <w:right w:val="single" w:color="auto" w:sz="4" w:space="0"/>
+        <w:insideH w:val="single" w:color="auto" w:sz="4" w:space="0"/>
+        <w:insideV w:val="single" w:color="auto" w:sz="4" w:space="0"/>
       </w:tblBorders>
       <w:tblCellMar>
         <w:top w:w="0" w:type="dxa"/>
@@ -5059,7 +5162,7 @@
       </w:tblCellMar>
     </w:tblPr>
   </w:style>
-  <w:style w:type="paragraph" w:customStyle="1" w:styleId="testo-Roboto">
+  <w:style w:type="paragraph" w:styleId="testo-Roboto" w:customStyle="1">
     <w:name w:val="testo - Roboto"/>
     <w:basedOn w:val="Normale"/>
     <w:qFormat/>
@@ -5076,7 +5179,7 @@
       <w:szCs w:val="22"/>
     </w:rPr>
   </w:style>
-  <w:style w:type="paragraph" w:customStyle="1" w:styleId="titolo-Roboto">
+  <w:style w:type="paragraph" w:styleId="titolo-Roboto" w:customStyle="1">
     <w:name w:val="titolo - Roboto"/>
     <w:basedOn w:val="Normale"/>
     <w:qFormat/>
@@ -5091,7 +5194,7 @@
       <w:szCs w:val="32"/>
     </w:rPr>
   </w:style>
-  <w:style w:type="character" w:customStyle="1" w:styleId="UnresolvedMention">
+  <w:style w:type="character" w:styleId="UnresolvedMention" w:customStyle="1">
     <w:name w:val="Unresolved Mention"/>
     <w:uiPriority w:val="99"/>
     <w:semiHidden/>
@@ -5113,7 +5216,7 @@
       <w:u w:val="single"/>
     </w:rPr>
   </w:style>
-  <w:style w:type="character" w:customStyle="1" w:styleId="Titolo5Carattere">
+  <w:style w:type="character" w:styleId="Titolo5Carattere" w:customStyle="1">
     <w:name w:val="Titolo 5 Carattere"/>
     <w:basedOn w:val="Carpredefinitoparagrafo"/>
     <w:link w:val="Titolo5"/>
@@ -5121,7 +5224,7 @@
     <w:semiHidden/>
     <w:rsid w:val="00E82464"/>
     <w:rPr>
-      <w:rFonts w:ascii="Calibri" w:eastAsia="Times New Roman" w:hAnsi="Calibri" w:cs="Times New Roman"/>
+      <w:rFonts w:ascii="Calibri" w:hAnsi="Calibri" w:eastAsia="Times New Roman" w:cs="Times New Roman"/>
       <w:b/>
       <w:bCs/>
       <w:i/>
@@ -5130,7 +5233,7 @@
       <w:szCs w:val="26"/>
     </w:rPr>
   </w:style>
-  <w:style w:type="paragraph" w:customStyle="1" w:styleId="Titoloattestato1">
+  <w:style w:type="paragraph" w:styleId="Titoloattestato1" w:customStyle="1">
     <w:name w:val="Titolo attestato 1"/>
     <w:basedOn w:val="Titolo1"/>
     <w:rsid w:val="00E82464"/>
@@ -5155,7 +5258,7 @@
       <w:lang w:val="it-IT" w:eastAsia="en-US"/>
     </w:rPr>
   </w:style>
-  <w:style w:type="paragraph" w:customStyle="1" w:styleId="Titoloattestato2">
+  <w:style w:type="paragraph" w:styleId="Titoloattestato2" w:customStyle="1">
     <w:name w:val="Titolo attestato 2"/>
     <w:basedOn w:val="Titolo1"/>
     <w:rsid w:val="00E82464"/>

</xml_diff>